<commit_message>
removido nome Denis da pasta, formatação do resumo SD, ajustes TCC-D3js
</commit_message>
<xml_diff>
--- a/TCC/TCC-D3js.docx
+++ b/TCC/TCC-D3js.docx
@@ -516,7 +516,19 @@
       </w:r>
     </w:p>
     <w:p>
-      <w:r>
+      <w:pPr>
+        <w:rPr>
+          <w:b/>
+          <w:sz w:val="28"/>
+          <w:szCs w:val="28"/>
+        </w:rPr>
+      </w:pPr>
+      <w:r>
+        <w:rPr>
+          <w:b/>
+          <w:sz w:val="28"/>
+          <w:szCs w:val="28"/>
+        </w:rPr>
         <w:lastRenderedPageBreak/>
         <w:t>DEDICATÓRIA</w:t>
       </w:r>
@@ -532,8 +544,18 @@
     <w:p>
       <w:pPr>
         <w:spacing w:after="200"/>
-      </w:pPr>
-      <w:r>
+        <w:rPr>
+          <w:b/>
+          <w:sz w:val="28"/>
+          <w:szCs w:val="28"/>
+        </w:rPr>
+      </w:pPr>
+      <w:r>
+        <w:rPr>
+          <w:b/>
+          <w:sz w:val="28"/>
+          <w:szCs w:val="28"/>
+        </w:rPr>
         <w:lastRenderedPageBreak/>
         <w:t>AGRADECIMENTOS</w:t>
       </w:r>
@@ -549,8 +571,18 @@
     <w:p>
       <w:pPr>
         <w:spacing w:after="200"/>
-      </w:pPr>
-      <w:r>
+        <w:rPr>
+          <w:b/>
+          <w:sz w:val="28"/>
+          <w:szCs w:val="28"/>
+        </w:rPr>
+      </w:pPr>
+      <w:r>
+        <w:rPr>
+          <w:b/>
+          <w:sz w:val="28"/>
+          <w:szCs w:val="28"/>
+        </w:rPr>
         <w:lastRenderedPageBreak/>
         <w:t>RESUMO</w:t>
       </w:r>
@@ -566,8 +598,18 @@
     <w:p>
       <w:pPr>
         <w:spacing w:after="200"/>
-      </w:pPr>
-      <w:r>
+        <w:rPr>
+          <w:b/>
+          <w:sz w:val="28"/>
+          <w:szCs w:val="28"/>
+        </w:rPr>
+      </w:pPr>
+      <w:r>
+        <w:rPr>
+          <w:b/>
+          <w:sz w:val="28"/>
+          <w:szCs w:val="28"/>
+        </w:rPr>
         <w:lastRenderedPageBreak/>
         <w:t>ABSTRACT</w:t>
       </w:r>
@@ -583,8 +625,18 @@
     <w:p>
       <w:pPr>
         <w:spacing w:after="200"/>
-      </w:pPr>
-      <w:r>
+        <w:rPr>
+          <w:b/>
+          <w:sz w:val="28"/>
+          <w:szCs w:val="28"/>
+        </w:rPr>
+      </w:pPr>
+      <w:r>
+        <w:rPr>
+          <w:b/>
+          <w:sz w:val="28"/>
+          <w:szCs w:val="28"/>
+        </w:rPr>
         <w:lastRenderedPageBreak/>
         <w:t>LISTA DE ILUSTRAÇÕES</w:t>
       </w:r>
@@ -600,8 +652,18 @@
     <w:p>
       <w:pPr>
         <w:spacing w:after="200"/>
-      </w:pPr>
-      <w:r>
+        <w:rPr>
+          <w:b/>
+          <w:sz w:val="28"/>
+          <w:szCs w:val="28"/>
+        </w:rPr>
+      </w:pPr>
+      <w:r>
+        <w:rPr>
+          <w:b/>
+          <w:sz w:val="28"/>
+          <w:szCs w:val="28"/>
+        </w:rPr>
         <w:lastRenderedPageBreak/>
         <w:t>LISTA DE ABREVIATURAS E SIGLAS</w:t>
       </w:r>
@@ -617,15 +679,35 @@
     <w:p>
       <w:pPr>
         <w:spacing w:after="200"/>
-      </w:pPr>
-      <w:r>
+        <w:rPr>
+          <w:b/>
+          <w:sz w:val="28"/>
+          <w:szCs w:val="28"/>
+        </w:rPr>
+      </w:pPr>
+      <w:r>
+        <w:rPr>
+          <w:b/>
+          <w:sz w:val="28"/>
+          <w:szCs w:val="28"/>
+        </w:rPr>
         <w:lastRenderedPageBreak/>
         <w:t>SUM</w:t>
       </w:r>
       <w:r>
+        <w:rPr>
+          <w:b/>
+          <w:sz w:val="28"/>
+          <w:szCs w:val="28"/>
+        </w:rPr>
         <w:t>ÁRIO</w:t>
       </w:r>
       <w:r>
+        <w:rPr>
+          <w:b/>
+          <w:sz w:val="28"/>
+          <w:szCs w:val="28"/>
+        </w:rPr>
         <w:br w:type="page"/>
       </w:r>
     </w:p>
@@ -651,128 +733,227 @@
         </w:rPr>
       </w:pPr>
       <w:r>
-        <w:t>O hábito de guardar informações</w:t>
-      </w:r>
-      <w:r>
-        <w:t xml:space="preserve"> sejam</w:t>
-      </w:r>
-      <w:r>
-        <w:t xml:space="preserve"> eles, documento,</w:t>
-      </w:r>
-      <w:r>
+        <w:t>O hábito de guardar informações sejam eles, documento, fotos, livros, estudos científicos e assim por diante, vem crescendo com a interação entre homem-máquina. E com isso, gerou reflexos na área de tecnologia, logo, armazenar as informações e dados se tornou algo do cotidiano, tendo em vista a facilidade do usuário em operar o sistema, que de forma mecânica deixa de perceber a quantidade de dados e informações armazenadas</w:t>
+      </w:r>
+      <w:r>
+        <w:rPr>
+          <w:b/>
+        </w:rPr>
+        <w:t>.</w:t>
+      </w:r>
+      <w:r>
+        <w:rPr>
+          <w:b/>
+        </w:rPr>
         <w:t xml:space="preserve"> </w:t>
       </w:r>
-      <w:r>
-        <w:t>fotos, livros, estudos científicos e assim por diante, vem crescendo com a interação entre homem-máquina. E com isso, gerou reflexos na área de tecnologia, logo, armazenar as informações e dados se tornou algo do cotidiano, tendo em vista a facilidade do usuário</w:t>
+    </w:p>
+    <w:p>
+      <w:pPr>
+        <w:pStyle w:val="PargrafodaLista"/>
+      </w:pPr>
+      <w:r>
+        <w:t>“No artigo publicado pelo “CCC (computing community consortium)” (Big-Data Computing: Criando revolucionário avanços no comércio, ciência e sociedade), “</w:t>
+      </w:r>
+      <w:r>
+        <w:t xml:space="preserve"> a rede Wal-Mart recentemente contratou Hewlett Packard para construir um armazém capaz de armazenar 4 petabytes (4 trilhão de bytes) de dados, registrando cada compra registrada por seus terminais de ponto-de-venda (em torno de 267 milhões de transações por dia) em suas 6.000 lojas em todo o mundo. “Através da aplicação de aprendizagem de máquina a esses dados, eles podem detectar padrões que indicam a eficácia de suas estratégias de preços, publicidades, campanhas e gerenciar melhor suas cadeias de inventário e de abastecimento”.</w:t>
+      </w:r>
+    </w:p>
+    <w:p>
+      <w:pPr>
+        <w:pStyle w:val="PargrafodaLista"/>
+        <w:rPr>
+          <w:b/>
+        </w:rPr>
+      </w:pPr>
+      <w:r>
+        <w:rPr>
+          <w:b/>
+        </w:rPr>
+        <w:t>(</w:t>
+      </w:r>
+      <w:r>
+        <w:rPr>
+          <w:b/>
+        </w:rPr>
+        <w:t xml:space="preserve">artigo </w:t>
+      </w:r>
+      <w:r>
+        <w:rPr>
+          <w:b/>
+        </w:rPr>
+        <w:t>CCC (computing community consortium)” (Big-Data Computing: Criando revolucionário avanços no comércio, ciência e sociedade</w:t>
+      </w:r>
+      <w:r>
+        <w:rPr>
+          <w:b/>
+        </w:rPr>
+        <w:t xml:space="preserve"> - </w:t>
+      </w:r>
+      <w:r>
+        <w:rPr>
+          <w:b/>
+        </w:rPr>
+        <w:t>Randal E. Bryant</w:t>
+      </w:r>
+      <w:r>
+        <w:rPr>
+          <w:b/>
+        </w:rPr>
+        <w:t xml:space="preserve">, </w:t>
+      </w:r>
+      <w:r>
+        <w:rPr>
+          <w:b/>
+        </w:rPr>
+        <w:t>Randy H. Katz</w:t>
+      </w:r>
+      <w:r>
+        <w:rPr>
+          <w:b/>
+        </w:rPr>
+        <w:t xml:space="preserve">, </w:t>
+      </w:r>
+      <w:r>
+        <w:rPr>
+          <w:b/>
+        </w:rPr>
+        <w:t>Edward D. Lazowska</w:t>
+      </w:r>
+      <w:r>
+        <w:rPr>
+          <w:b/>
+        </w:rPr>
+        <w:t xml:space="preserve"> Version 8: December 22, 2008)</w:t>
+      </w:r>
+    </w:p>
+    <w:p>
+      <w:pPr>
+        <w:pStyle w:val="PargrafodaLista"/>
+        <w:rPr>
+          <w:b/>
+        </w:rPr>
+      </w:pPr>
+    </w:p>
+    <w:p>
+      <w:pPr>
+        <w:pStyle w:val="PargrafodaLista"/>
+      </w:pPr>
+      <w:r>
+        <w:t>Hoje, com o avan</w:t>
+      </w:r>
+      <w:r>
+        <w:t>ço e dependência da tecnologia,</w:t>
+      </w:r>
+      <w:r>
+        <w:t xml:space="preserve"> o homem manipula o que há</w:t>
+      </w:r>
+      <w:r>
+        <w:t xml:space="preserve"> de mais importante que permite </w:t>
+      </w:r>
+      <w:r>
+        <w:t>que haja toda essa</w:t>
+      </w:r>
+      <w:r>
+        <w:t xml:space="preserve"> evolução, a informação.</w:t>
+      </w:r>
+    </w:p>
+    <w:p>
+      <w:pPr>
+        <w:pStyle w:val="PargrafodaLista"/>
+      </w:pPr>
+      <w:r>
+        <w:t xml:space="preserve">Mas as histórias de como os dados se tornaram grandes começa muitos anos antes da história recente em torno do Big Data. A primeira tentativa de contabilizar essa grande massa de dados ocorreu em 1941, popularmente conhecida como a “Explosão da Informação” (termo usado pela primeira vez em 1941, de acordo com o Dicionário Oxford de Inglês). </w:t>
+      </w:r>
+      <w:r>
+        <w:fldChar w:fldCharType="begin" w:fldLock="1"/>
+      </w:r>
+      <w:r>
+        <w:instrText>ADDIN CSL_CITATION { "citationItems" : [ { "id" : "ITEM-1", "itemData" : { "URL" : "http://www.forbes.com/sites/gilpress/2013/05/09/a-very-short-history-of-big-data/", "author" : [ { "dropping-particle" : "", "family" : "Press", "given" : "Gil", "non-dropping-particle" : "", "parse-names" : false, "suffix" : "" } ], "container-title" : "2013-12-21", "id" : "ITEM-1", "issued" : { "date-parts" : [ [ "0" ] ] }, "title" : "A Very Short History Of Big Data", "type" : "webpage" }, "uris" : [ "http://www.mendeley.com/documents/?uuid=b3a23e4c-3656-4b77-a19e-c296913dd48c" ] } ], "mendeley" : { "formattedCitation" : "(PRESS, [s.d.])", "plainTextFormattedCitation" : "(PRESS, [s.d.])", "previouslyFormattedCitation" : "(PRESS, [s.d.])" }, "properties" : { "noteIndex" : 0 }, "schema" : "https://github.com/citation-style-language/schema/raw/master/csl-citation.json" }</w:instrText>
+      </w:r>
+      <w:r>
+        <w:fldChar w:fldCharType="separate"/>
+      </w:r>
+      <w:r>
+        <w:rPr>
+          <w:noProof/>
+        </w:rPr>
+        <w:t>(PRESS, [s.d.])</w:t>
+      </w:r>
+      <w:r>
+        <w:fldChar w:fldCharType="end"/>
+      </w:r>
+    </w:p>
+    <w:p>
+      <w:pPr>
+        <w:pStyle w:val="PargrafodaLista"/>
+      </w:pPr>
+      <w:r>
+        <w:t>De acordo com o artigo de Marcos Vieira, “O conceito de Big Data começou a ser discutido a cerca de 70 anos” devido ás enormes elevações de volume de dados tornando-se desafiante ter acesso e manipulação com o mesmo.</w:t>
+      </w:r>
+      <w:r>
+        <w:fldChar w:fldCharType="begin" w:fldLock="1"/>
+      </w:r>
+      <w:r>
+        <w:instrText>ADDIN CSL_CITATION { "citationItems" : [ { "id" : "ITEM-1", "itemData" : { "URL" : "http://www.ecommercebrasil.com.br/artigos/entendendo-big-data", "accessed" : { "date-parts" : [ [ "2015", "3", "20" ] ] }, "author" : [ { "dropping-particle" : "", "family" : "VIEIRA", "given" : "MARCOS", "non-dropping-particle" : "", "parse-names" : false, "suffix" : "" } ], "container-title" : "2014-02-11", "id" : "ITEM-1", "issued" : { "date-parts" : [ [ "0" ] ] }, "title" : "Entendendo Big DataNo Title", "type" : "webpage" }, "uris" : [ "http://www.mendeley.com/documents/?uuid=e77b30af-45b1-4d9e-aae2-00bdf902db51" ] } ], "mendeley" : { "formattedCitation" : "(VIEIRA, [s.d.])", "plainTextFormattedCitation" : "(VIEIRA, [s.d.])", "previouslyFormattedCitation" : "(VIEIRA, [s.d.])" }, "properties" : { "noteIndex" : 0 }, "schema" : "https://github.com/citation-style-language/schema/raw/master/csl-citation.json" }</w:instrText>
+      </w:r>
+      <w:r>
+        <w:fldChar w:fldCharType="separate"/>
+      </w:r>
+      <w:r>
+        <w:rPr>
+          <w:noProof/>
+        </w:rPr>
+        <w:t>(VIEIRA, [s.d.])</w:t>
+      </w:r>
+      <w:r>
+        <w:fldChar w:fldCharType="end"/>
+      </w:r>
+    </w:p>
+    <w:p>
+      <w:pPr>
+        <w:pStyle w:val="PargrafodaLista"/>
+      </w:pPr>
+      <w:r>
+        <w:t xml:space="preserve">Ainda no artido de Marcos Vieira, embora já existisse o problema, “ o termo Big Data, no entanto, foi criado há 17 anos referindo-se à impossibilidade de </w:t>
+      </w:r>
+      <w:r>
+        <w:lastRenderedPageBreak/>
+        <w:t>armazenamento de grandes volumes de informações em data warehouses (armazém) únicos, já que o armazenamento digital ainda não era tão eficiente como hoje em dia.”</w:t>
       </w:r>
       <w:r>
         <w:t xml:space="preserve"> </w:t>
       </w:r>
       <w:r>
-        <w:t>em operar o sistema, que de forma mecânica deixa de perceber a quantidade de dados e informações armazenadas</w:t>
-      </w:r>
-      <w:r>
-        <w:rPr>
-          <w:b/>
-        </w:rPr>
-        <w:t>.</w:t>
-      </w:r>
-      <w:r>
-        <w:rPr>
-          <w:b/>
-        </w:rPr>
-        <w:t xml:space="preserve"> </w:t>
+        <w:fldChar w:fldCharType="begin" w:fldLock="1"/>
+      </w:r>
+      <w:r>
+        <w:instrText>ADDIN CSL_CITATION { "citationItems" : [ { "id" : "ITEM-1", "itemData" : { "URL" : "http://www.ecommercebrasil.com.br/artigos/entendendo-big-data", "accessed" : { "date-parts" : [ [ "2015", "3", "20" ] ] }, "author" : [ { "dropping-particle" : "", "family" : "VIEIRA", "given" : "MARCOS", "non-dropping-particle" : "", "parse-names" : false, "suffix" : "" } ], "container-title" : "2014-02-11", "id" : "ITEM-1", "issued" : { "date-parts" : [ [ "0" ] ] }, "title" : "Entendendo Big DataNo Title", "type" : "webpage" }, "uris" : [ "http://www.mendeley.com/documents/?uuid=e77b30af-45b1-4d9e-aae2-00bdf902db51" ] } ], "mendeley" : { "formattedCitation" : "(VIEIRA, [s.d.])", "plainTextFormattedCitation" : "(VIEIRA, [s.d.])", "previouslyFormattedCitation" : "(VIEIRA, [s.d.])" }, "properties" : { "noteIndex" : 0 }, "schema" : "https://github.com/citation-style-language/schema/raw/master/csl-citation.json" }</w:instrText>
+      </w:r>
+      <w:r>
+        <w:fldChar w:fldCharType="separate"/>
+      </w:r>
+      <w:r>
+        <w:rPr>
+          <w:noProof/>
+        </w:rPr>
+        <w:t>(VIEIRA, [s.d.])</w:t>
+      </w:r>
+      <w:r>
+        <w:fldChar w:fldCharType="end"/>
       </w:r>
     </w:p>
     <w:p>
       <w:pPr>
         <w:pStyle w:val="PargrafodaLista"/>
       </w:pPr>
-      <w:r>
-        <w:t>“No artigo publicado pelo “CCC (</w:t>
-      </w:r>
-      <w:proofErr w:type="spellStart"/>
-      <w:r>
-        <w:t>computing</w:t>
-      </w:r>
-      <w:proofErr w:type="spellEnd"/>
-      <w:r>
-        <w:t xml:space="preserve"> </w:t>
-      </w:r>
-      <w:proofErr w:type="spellStart"/>
-      <w:r>
-        <w:t>community</w:t>
-      </w:r>
-      <w:proofErr w:type="spellEnd"/>
-      <w:r>
-        <w:t xml:space="preserve"> consortium)” (Big-Data </w:t>
-      </w:r>
-      <w:proofErr w:type="spellStart"/>
-      <w:r>
-        <w:t>Computing</w:t>
-      </w:r>
-      <w:proofErr w:type="spellEnd"/>
-      <w:r>
-        <w:t>: Criando revolucionário avanços no comércio, ciência e sociedade),</w:t>
-      </w:r>
-      <w:proofErr w:type="gramStart"/>
-      <w:r>
-        <w:t xml:space="preserve"> “</w:t>
-      </w:r>
-      <w:proofErr w:type="gramEnd"/>
-      <w:r>
-        <w:t xml:space="preserve"> a rede Wal-Mart recentemente contratou </w:t>
-      </w:r>
-      <w:proofErr w:type="spellStart"/>
-      <w:r>
-        <w:t>Hewlett</w:t>
-      </w:r>
-      <w:proofErr w:type="spellEnd"/>
-      <w:r>
-        <w:t xml:space="preserve"> Packard para construir um armazém capaz de armazenar 4 </w:t>
-      </w:r>
-      <w:proofErr w:type="spellStart"/>
-      <w:r>
-        <w:t>petabytes</w:t>
-      </w:r>
-      <w:proofErr w:type="spellEnd"/>
-      <w:r>
-        <w:t xml:space="preserve"> (4 trilhão de bytes) de dados, registrando cada compra registrada por seus terminais de ponto-de-venda (em torno de 267 milhões de transações por dia) em suas 6.000 lojas em todo o mundo. </w:t>
-      </w:r>
-      <w:r>
-        <w:t>“Através da aplicação de aprendizagem de máquina a esses dados, eles podem detectar padrões que indicam a eficácia de suas estratégias de preços, publicidades, campanhas e gerenciar melhor suas cadeias de inventário e de abastecimento”</w:t>
-      </w:r>
-      <w:r>
-        <w:t>.</w:t>
-      </w:r>
     </w:p>
     <w:p>
       <w:pPr>
         <w:pStyle w:val="PargrafodaLista"/>
       </w:pPr>
       <w:r>
-        <w:t>Hoje, com o avan</w:t>
-      </w:r>
-      <w:r>
-        <w:t xml:space="preserve">ço e dependência da </w:t>
-      </w:r>
-      <w:r>
-        <w:t>tecnologia,</w:t>
-      </w:r>
-      <w:r>
-        <w:t xml:space="preserve"> o</w:t>
-      </w:r>
-      <w:r>
-        <w:t xml:space="preserve"> homem manipula o que há</w:t>
-      </w:r>
-      <w:r>
-        <w:t xml:space="preserve"> de mais importante que permite </w:t>
-      </w:r>
-      <w:r>
-        <w:t>que haja toda essa</w:t>
-      </w:r>
-      <w:r>
-        <w:t xml:space="preserve"> evolução, a informação.</w:t>
+        <w:t xml:space="preserve">O “Big Data” forma um conjunto de dados definidos Velocidade, Volume e Variedade. </w:t>
       </w:r>
     </w:p>
     <w:p>
@@ -780,43 +961,91 @@
         <w:pStyle w:val="PargrafodaLista"/>
       </w:pPr>
       <w:r>
-        <w:t xml:space="preserve">Mas </w:t>
-      </w:r>
-      <w:r>
-        <w:t>as histórias de como os dados se tornaram</w:t>
-      </w:r>
-      <w:r>
-        <w:t xml:space="preserve"> grandes começa muitos anos antes da </w:t>
-      </w:r>
-      <w:r>
-        <w:t>história recente</w:t>
-      </w:r>
-      <w:r>
-        <w:t xml:space="preserve"> em torno d</w:t>
-      </w:r>
-      <w:r>
-        <w:t>o</w:t>
-      </w:r>
-      <w:r>
-        <w:t xml:space="preserve"> Big Data. A primeira tentativa </w:t>
-      </w:r>
-      <w:r>
-        <w:t>de contabilizar essa grande massa de dados ocorreu</w:t>
-      </w:r>
-      <w:r>
-        <w:t xml:space="preserve"> em 1941, </w:t>
-      </w:r>
-      <w:r>
-        <w:t>popularmente conhecida como a “Explosão da Informação” (termo usado pela primeira vez em 1941, de acordo com o Dicionário Oxford de Inglês).</w:t>
-      </w:r>
-      <w:r>
-        <w:t xml:space="preserve"> </w:t>
+        <w:t>Velocidade: podemos defini-la como que seu principal objetivo seja conseguir com que toda a demanda gerada seja tratada em um espaço de tempo ideal pra cada uma delas.</w:t>
+      </w:r>
+    </w:p>
+    <w:p>
+      <w:pPr>
+        <w:pStyle w:val="PargrafodaLista"/>
+      </w:pPr>
+      <w:r>
+        <w:t>Volume: trata-se do imenso volume de dados gerados todos os dias, seu desafio é o processo de armazenamento, transmissão ao mesmo tempo.</w:t>
+      </w:r>
+    </w:p>
+    <w:p>
+      <w:pPr>
+        <w:pStyle w:val="PargrafodaLista"/>
+      </w:pPr>
+      <w:r>
+        <w:t>Variedade: são as variadas formas de informação processadas, e-mail, pagamentos, documentos, páginas web, vídeos e etc. O desafio aqui é colher todos esses dados, e para que haja uma boa performance de intepretação e analítica sobre eles.</w:t>
+      </w:r>
+    </w:p>
+    <w:p>
+      <w:pPr>
+        <w:pStyle w:val="NormalWeb"/>
+        <w:rPr>
+          <w:rFonts w:ascii="Arial" w:hAnsi="Arial" w:cs="Arial"/>
+          <w:b/>
+          <w:noProof/>
+        </w:rPr>
+      </w:pPr>
+      <w:r>
+        <w:rPr>
+          <w:b/>
+        </w:rPr>
+        <w:t>(</w:t>
+      </w:r>
+      <w:r>
+        <w:rPr>
+          <w:rFonts w:ascii="Arial" w:hAnsi="Arial" w:cs="Arial"/>
+          <w:noProof/>
+        </w:rPr>
+        <w:t xml:space="preserve">VIEIRA, M. </w:t>
+      </w:r>
+      <w:r>
+        <w:rPr>
+          <w:rFonts w:ascii="Arial" w:hAnsi="Arial" w:cs="Arial"/>
+          <w:b/>
+          <w:bCs/>
+          <w:noProof/>
+        </w:rPr>
+        <w:t>Entendendo Big DataNo Title</w:t>
+      </w:r>
+      <w:r>
+        <w:rPr>
+          <w:rFonts w:ascii="Arial" w:hAnsi="Arial" w:cs="Arial"/>
+          <w:noProof/>
+        </w:rPr>
+        <w:t>. Disponível em: &lt;http://www.ecommercebrasil.com.br/artigos/entendendo-big-</w:t>
+      </w:r>
+      <w:r>
+        <w:rPr>
+          <w:rFonts w:ascii="Arial" w:hAnsi="Arial" w:cs="Arial"/>
+          <w:noProof/>
+        </w:rPr>
+        <w:t>data&gt;. Acesso em: 20 mar. 2015.</w:t>
+      </w:r>
+      <w:r>
+        <w:rPr>
+          <w:rFonts w:ascii="Arial" w:hAnsi="Arial" w:cs="Arial"/>
+          <w:b/>
+          <w:noProof/>
+        </w:rPr>
+        <w:t xml:space="preserve"> Já está referenciado)</w:t>
+      </w:r>
+    </w:p>
+    <w:p>
+      <w:pPr>
+        <w:pStyle w:val="PargrafodaLista"/>
+      </w:pPr>
+      <w:r>
+        <w:t xml:space="preserve">O artigo produzido pela revista “Ciência Hoje”, em um de seus trechos lembra também que junto com Big Data traz consigo também problemas éticos “Questões como a dificuldade de garantir a segurança e privacidade dos dados chegam a inviabilizar projetos, como uma base central de prontuários médicos, devido ao risco de essa informação ser utilizada de forma indevida”. </w:t>
       </w:r>
       <w:r>
         <w:fldChar w:fldCharType="begin" w:fldLock="1"/>
       </w:r>
       <w:r>
-        <w:instrText>ADDIN CSL_CITATION { "citationItems" : [ { "id" : "ITEM-1", "itemData" : { "URL" : "http://www.forbes.com/sites/gilpress/2013/05/09/a-very-short-history-of-big-data/", "author" : [ { "dropping-particle" : "", "family" : "Press", "given" : "Gil", "non-dropping-particle" : "", "parse-names" : false, "suffix" : "" } ], "container-title" : "2013-12-21", "id" : "ITEM-1", "issued" : { "date-parts" : [ [ "0" ] ] }, "title" : "A Very Short History Of Big Data", "type" : "webpage" }, "uris" : [ "http://www.mendeley.com/documents/?uuid=b3a23e4c-3656-4b77-a19e-c296913dd48c" ] } ], "mendeley" : { "formattedCitation" : "(PRESS, [s.d.])", "plainTextFormattedCitation" : "(PRESS, [s.d.])", "previouslyFormattedCitation" : "(PRESS, [s.d.])" }, "properties" : { "noteIndex" : 0 }, "schema" : "https://github.com/citation-style-language/schema/raw/master/csl-citation.json" }</w:instrText>
+        <w:instrText>ADDIN CSL_CITATION { "citationItems" : [ { "id" : "ITEM-1", "itemData" : { "id" : "ITEM-1", "issued" : { "date-parts" : [ [ "2013" ] ] }, "page" : "6", "title" : "Desafios do Big Data", "type" : "article-journal" }, "uris" : [ "http://www.mendeley.com/documents/?uuid=10d4ab84-a1f7-4f94-8db7-e1418dd2b8e4" ] } ], "mendeley" : { "formattedCitation" : "(\u201cDesafios do Big Data\u201d, 2013)", "plainTextFormattedCitation" : "(\u201cDesafios do Big Data\u201d, 2013)", "previouslyFormattedCitation" : "(\u201cDesafios do Big Data\u201d, 2013)" }, "properties" : { "noteIndex" : 0 }, "schema" : "https://github.com/citation-style-language/schema/raw/master/csl-citation.json" }</w:instrText>
       </w:r>
       <w:r>
         <w:fldChar w:fldCharType="separate"/>
@@ -825,7 +1054,7 @@
         <w:rPr>
           <w:noProof/>
         </w:rPr>
-        <w:t>(PRESS, [s.d.])</w:t>
+        <w:t>(“Desafios do Big Data”, 2013)</w:t>
       </w:r>
       <w:r>
         <w:fldChar w:fldCharType="end"/>
@@ -834,217 +1063,124 @@
     <w:p>
       <w:pPr>
         <w:pStyle w:val="PargrafodaLista"/>
-      </w:pPr>
-      <w:r>
-        <w:t xml:space="preserve">De acordo com o artigo de </w:t>
-      </w:r>
-      <w:r>
-        <w:t>Marcos Vieira</w:t>
-      </w:r>
-      <w:r>
-        <w:t>, “</w:t>
-      </w:r>
-      <w:r>
-        <w:t>O</w:t>
-      </w:r>
-      <w:r>
-        <w:t xml:space="preserve"> conceito de Big Data começou a ser discutido a cerca de 70 anos” devido ás enormes elevações de volume de dados tornando-se desafiante ter acesso e manipulação com o </w:t>
-      </w:r>
-      <w:proofErr w:type="gramStart"/>
-      <w:r>
-        <w:t>mesmo.</w:t>
-      </w:r>
-      <w:proofErr w:type="gramEnd"/>
-      <w:r>
-        <w:fldChar w:fldCharType="begin" w:fldLock="1"/>
-      </w:r>
-      <w:r>
-        <w:instrText>ADDIN CSL_CITATION { "citationItems" : [ { "id" : "ITEM-1", "itemData" : { "URL" : "http://www.ecommercebrasil.com.br/artigos/entendendo-big-data", "accessed" : { "date-parts" : [ [ "2015", "3", "20" ] ] }, "author" : [ { "dropping-particle" : "", "family" : "VIEIRA", "given" : "MARCOS", "non-dropping-particle" : "", "parse-names" : false, "suffix" : "" } ], "container-title" : "2014-02-11", "id" : "ITEM-1", "issued" : { "date-parts" : [ [ "0" ] ] }, "title" : "Entendendo Big DataNo Title", "type" : "webpage" }, "uris" : [ "http://www.mendeley.com/documents/?uuid=e77b30af-45b1-4d9e-aae2-00bdf902db51" ] } ], "mendeley" : { "formattedCitation" : "(VIEIRA, [s.d.])", "plainTextFormattedCitation" : "(VIEIRA, [s.d.])", "previouslyFormattedCitation" : "(VIEIRA, [s.d.])" }, "properties" : { "noteIndex" : 0 }, "schema" : "https://github.com/citation-style-language/schema/raw/master/csl-citation.json" }</w:instrText>
-      </w:r>
-      <w:r>
-        <w:fldChar w:fldCharType="separate"/>
-      </w:r>
-      <w:r>
-        <w:rPr>
-          <w:noProof/>
-        </w:rPr>
-        <w:t>(VIEIRA, [s.d.])</w:t>
-      </w:r>
-      <w:r>
-        <w:fldChar w:fldCharType="end"/>
+        <w:rPr>
+          <w:b/>
+        </w:rPr>
+      </w:pPr>
+      <w:r>
+        <w:rPr>
+          <w:rFonts w:cs="Arial"/>
+          <w:color w:val="222222"/>
+          <w:szCs w:val="24"/>
+          <w:shd w:val="clear" w:color="auto" w:fill="FFFFFF"/>
+        </w:rPr>
+        <w:t>H</w:t>
+      </w:r>
+      <w:r>
+        <w:rPr>
+          <w:rFonts w:cs="Arial"/>
+          <w:color w:val="222222"/>
+          <w:szCs w:val="24"/>
+          <w:shd w:val="clear" w:color="auto" w:fill="FFFFFF"/>
+        </w:rPr>
+        <w:t>oje em dia o grande problema não é a obtenção de dados e sim o seu tratamento, conseguir obter essa informação de maneira rápida e automatizada</w:t>
+      </w:r>
+      <w:r>
+        <w:rPr>
+          <w:rFonts w:cs="Arial"/>
+          <w:color w:val="222222"/>
+          <w:szCs w:val="24"/>
+          <w:shd w:val="clear" w:color="auto" w:fill="FFFFFF"/>
+        </w:rPr>
+        <w:t xml:space="preserve">, já se parou pra pensar em como manipular e interagir com tantas informações geradas todos os dias? </w:t>
       </w:r>
     </w:p>
     <w:p>
       <w:pPr>
         <w:pStyle w:val="PargrafodaLista"/>
-      </w:pPr>
-      <w:r>
-        <w:t xml:space="preserve">Ainda no </w:t>
-      </w:r>
-      <w:proofErr w:type="spellStart"/>
-      <w:r>
-        <w:t>artido</w:t>
-      </w:r>
-      <w:proofErr w:type="spellEnd"/>
-      <w:r>
-        <w:t xml:space="preserve"> de </w:t>
-      </w:r>
-      <w:r>
-        <w:t xml:space="preserve">Marcos Vieira, </w:t>
-      </w:r>
-      <w:r>
-        <w:t xml:space="preserve">embora já existisse o problema, </w:t>
-      </w:r>
-      <w:proofErr w:type="gramStart"/>
-      <w:r>
-        <w:t xml:space="preserve">“ </w:t>
-      </w:r>
-      <w:proofErr w:type="gramEnd"/>
-      <w:r>
-        <w:t xml:space="preserve">o termo Big Data, no entanto, foi criado há 17 anos referindo-se à impossibilidade de armazenamento de grandes volumes de informações em data </w:t>
-      </w:r>
-      <w:proofErr w:type="spellStart"/>
-      <w:r>
-        <w:t>warehouses</w:t>
-      </w:r>
-      <w:proofErr w:type="spellEnd"/>
-      <w:r>
-        <w:t xml:space="preserve"> (armazém) únicos, já que o armazenamento digital ainda não era tão eficiente como hoje em dia.”</w:t>
-      </w:r>
-      <w:r>
-        <w:t xml:space="preserve"> </w:t>
-      </w:r>
-      <w:r>
-        <w:fldChar w:fldCharType="begin" w:fldLock="1"/>
-      </w:r>
-      <w:r>
-        <w:instrText>ADDIN CSL_CITATION { "citationItems" : [ { "id" : "ITEM-1", "itemData" : { "URL" : "http://www.ecommercebrasil.com.br/artigos/entendendo-big-data", "accessed" : { "date-parts" : [ [ "2015", "3", "20" ] ] }, "author" : [ { "dropping-particle" : "", "family" : "VIEIRA", "given" : "MARCOS", "non-dropping-particle" : "", "parse-names" : false, "suffix" : "" } ], "container-title" : "2014-02-11", "id" : "ITEM-1", "issued" : { "date-parts" : [ [ "0" ] ] }, "title" : "Entendendo Big DataNo Title", "type" : "webpage" }, "uris" : [ "http://www.mendeley.com/documents/?uuid=e77b30af-45b1-4d9e-aae2-00bdf902db51" ] } ], "mendeley" : { "formattedCitation" : "(VIEIRA, [s.d.])", "plainTextFormattedCitation" : "(VIEIRA, [s.d.])", "previouslyFormattedCitation" : "(VIEIRA, [s.d.])" }, "properties" : { "noteIndex" : 0 }, "schema" : "https://github.com/citation-style-language/schema/raw/master/csl-citation.json" }</w:instrText>
-      </w:r>
-      <w:r>
-        <w:fldChar w:fldCharType="separate"/>
-      </w:r>
-      <w:r>
-        <w:rPr>
-          <w:noProof/>
-        </w:rPr>
-        <w:t>(VIEIRA, [s.d.])</w:t>
-      </w:r>
-      <w:r>
-        <w:fldChar w:fldCharType="end"/>
+        <w:rPr>
+          <w:b/>
+        </w:rPr>
+      </w:pPr>
+      <w:r>
+        <w:rPr>
+          <w:rFonts w:cs="Arial"/>
+          <w:color w:val="222222"/>
+          <w:szCs w:val="24"/>
+          <w:shd w:val="clear" w:color="auto" w:fill="FFFFFF"/>
+        </w:rPr>
+        <w:t xml:space="preserve">Desenvolvido em 2011, tendo lançamento no em agosto de 2011, deu-se a origem ao D3js (Documents Data-Driven), uma biblioteca em JavaScript, uma linguagem de script para navegadores web, sendo a linguagem padrão para criação de páginas web com ótima interação com usuário, com o principal objetivo de se criar técnicas de visualização de dados interativos e dinâmicos, sendo aplicado em navegador web. </w:t>
       </w:r>
     </w:p>
     <w:p>
       <w:pPr>
         <w:pStyle w:val="PargrafodaLista"/>
-      </w:pPr>
+        <w:rPr>
+          <w:rFonts w:cs="Arial"/>
+          <w:color w:val="222222"/>
+          <w:szCs w:val="24"/>
+          <w:shd w:val="clear" w:color="auto" w:fill="FFFFFF"/>
+        </w:rPr>
+      </w:pPr>
+      <w:r>
+        <w:rPr>
+          <w:rFonts w:cs="Arial"/>
+          <w:color w:val="222222"/>
+          <w:szCs w:val="24"/>
+          <w:shd w:val="clear" w:color="auto" w:fill="FFFFFF"/>
+        </w:rPr>
+        <w:lastRenderedPageBreak/>
+        <w:t>No site “Data Drive Journalism”, relata que o D3js vem “explodindo em popularidade, em parte porque além de ele ser extremamente flexível pelo fato de ele funcionar em navegadores modernos, incluindo Android e IOS dispositivos mobile, mas também porque é poderoso”.</w:t>
+      </w:r>
     </w:p>
     <w:p>
       <w:pPr>
         <w:pStyle w:val="PargrafodaLista"/>
-      </w:pPr>
-      <w:r>
-        <w:lastRenderedPageBreak/>
-        <w:t xml:space="preserve">O </w:t>
-      </w:r>
-      <w:r>
-        <w:t>“</w:t>
-      </w:r>
-      <w:r>
-        <w:t>Big Data</w:t>
-      </w:r>
-      <w:r>
-        <w:t>” forma</w:t>
-      </w:r>
-      <w:r>
-        <w:t xml:space="preserve"> um conjunto de dados definidos Velocidade, Volume e Variedade. </w:t>
+        <w:rPr>
+          <w:rFonts w:cs="Arial"/>
+          <w:color w:val="222222"/>
+          <w:szCs w:val="24"/>
+          <w:shd w:val="clear" w:color="auto" w:fill="FFFFFF"/>
+        </w:rPr>
+      </w:pPr>
+      <w:r>
+        <w:rPr>
+          <w:rFonts w:cs="Arial"/>
+          <w:color w:val="222222"/>
+          <w:szCs w:val="24"/>
+          <w:shd w:val="clear" w:color="auto" w:fill="FFFFFF"/>
+        </w:rPr>
+        <w:t>Sua principal função é interligar os valores de uma massa de dados para documentar elementos, podendo assim manipular o documento a partir dessa obtenção de dados.</w:t>
       </w:r>
     </w:p>
     <w:p>
       <w:pPr>
         <w:pStyle w:val="PargrafodaLista"/>
-      </w:pPr>
-      <w:r>
-        <w:t>Velocidade: podemos defini-la como que seu principal objetivo</w:t>
-      </w:r>
-      <w:r>
-        <w:t xml:space="preserve"> seja conseguir com que toda a demanda gerada seja tratada em um espaço de tempo id</w:t>
-      </w:r>
-      <w:r>
-        <w:t>ea</w:t>
-      </w:r>
-      <w:r>
-        <w:t>l pra cada uma delas.</w:t>
+        <w:rPr>
+          <w:rFonts w:cs="Arial"/>
+          <w:color w:val="222222"/>
+          <w:szCs w:val="24"/>
+          <w:shd w:val="clear" w:color="auto" w:fill="FFFFFF"/>
+        </w:rPr>
+      </w:pPr>
+      <w:r>
+        <w:rPr>
+          <w:rFonts w:cs="Arial"/>
+          <w:color w:val="222222"/>
+          <w:szCs w:val="24"/>
+          <w:shd w:val="clear" w:color="auto" w:fill="FFFFFF"/>
+        </w:rPr>
+        <w:t>A flexibilidade é mesmo o maior trunfo dessa nova ferramenta, é ótimo até mesmo para jornalistas, pois não os limitam á uma forma de visual específica, sendo o próprio livre para fazer explorar o uso de gráficos através das informações, e  a partir daí inventar novas formas visualização específica.</w:t>
       </w:r>
     </w:p>
     <w:p>
       <w:pPr>
         <w:pStyle w:val="PargrafodaLista"/>
-      </w:pPr>
-      <w:r>
-        <w:t>Volume: trata-se do imenso volume de dados gerados todos os dias, seu desafio é o processo de armazenamento, transmissão ao mesmo tempo.</w:t>
-      </w:r>
-    </w:p>
-    <w:p>
-      <w:pPr>
-        <w:pStyle w:val="PargrafodaLista"/>
-      </w:pPr>
-      <w:r>
-        <w:t xml:space="preserve">Variedade: são as variadas formas de informação processadas, </w:t>
-      </w:r>
-      <w:r>
-        <w:t>e-mail</w:t>
-      </w:r>
-      <w:r>
-        <w:t xml:space="preserve">, pagamentos, documentos, páginas web, vídeos e etc. O desafio aqui é colher todos esses dados, e para que haja uma boa </w:t>
-      </w:r>
-      <w:proofErr w:type="gramStart"/>
-      <w:r>
-        <w:t>performance</w:t>
-      </w:r>
-      <w:proofErr w:type="gramEnd"/>
-      <w:r>
-        <w:t xml:space="preserve"> de intepretação e analítica sobre eles.</w:t>
-      </w:r>
-    </w:p>
-    <w:p>
-      <w:pPr>
-        <w:pStyle w:val="PargrafodaLista"/>
-      </w:pPr>
-      <w:r>
-        <w:t>O artigo produzido pela revista “Ciência Hoje”, em um de seus trechos lembra também que junto com Big Data traz consigo também problemas éticos “</w:t>
-      </w:r>
-      <w:r>
-        <w:t>Questões como a dificuldade de garantir a segurança e privacidade dos dados chegam a inviabilizar projetos, como uma base central de prontuários médicos, devido ao risco de essa informação ser utilizada de forma indevida”.</w:t>
-      </w:r>
-      <w:r>
-        <w:t xml:space="preserve"> </w:t>
-      </w:r>
-      <w:r>
-        <w:fldChar w:fldCharType="begin" w:fldLock="1"/>
-      </w:r>
-      <w:r>
-        <w:instrText>ADDIN CSL_CITATION { "citationItems" : [ { "id" : "ITEM-1", "itemData" : { "id" : "ITEM-1", "issued" : { "date-parts" : [ [ "2013" ] ] }, "page" : "6", "title" : "Desafios do Big Data", "type" : "article-journal" }, "uris" : [ "http://www.mendeley.com/documents/?uuid=10d4ab84-a1f7-4f94-8db7-e1418dd2b8e4" ] } ], "mendeley" : { "formattedCitation" : "(\u201cDesafios do Big Data\u201d, 2013)", "plainTextFormattedCitation" : "(\u201cDesafios do Big Data\u201d, 2013)", "previouslyFormattedCitation" : "(\u201cDesafios do Big Data\u201d, 2013)" }, "properties" : { "noteIndex" : 0 }, "schema" : "https://github.com/citation-style-language/schema/raw/master/csl-citation.json" }</w:instrText>
-      </w:r>
-      <w:r>
-        <w:fldChar w:fldCharType="separate"/>
-      </w:r>
-      <w:r>
-        <w:rPr>
-          <w:noProof/>
-        </w:rPr>
-        <w:t>(“Desafios do Big Data”, 2013)</w:t>
-      </w:r>
-      <w:proofErr w:type="gramStart"/>
-      <w:r>
-        <w:fldChar w:fldCharType="end"/>
-      </w:r>
-      <w:proofErr w:type="gramEnd"/>
-    </w:p>
-    <w:p>
-      <w:pPr>
-        <w:pStyle w:val="PargrafodaLista"/>
-        <w:rPr>
-          <w:b/>
+        <w:rPr>
+          <w:rStyle w:val="notranslate"/>
+          <w:rFonts w:cs="Arial"/>
+          <w:szCs w:val="24"/>
+          <w:shd w:val="clear" w:color="auto" w:fill="FFFFFF"/>
         </w:rPr>
       </w:pPr>
       <w:r>
@@ -1054,499 +1190,7 @@
           <w:szCs w:val="24"/>
           <w:shd w:val="clear" w:color="auto" w:fill="FFFFFF"/>
         </w:rPr>
-        <w:t>H</w:t>
-      </w:r>
-      <w:r>
-        <w:rPr>
-          <w:rFonts w:cs="Arial"/>
-          <w:color w:val="222222"/>
-          <w:szCs w:val="24"/>
-          <w:shd w:val="clear" w:color="auto" w:fill="FFFFFF"/>
-        </w:rPr>
-        <w:t>oje em dia o grande problema não é a obtenção de dados e sim o seu tratamento, conseguir obter essa informação de maneira rápida e automatizada</w:t>
-      </w:r>
-      <w:r>
-        <w:rPr>
-          <w:rFonts w:cs="Arial"/>
-          <w:color w:val="222222"/>
-          <w:szCs w:val="24"/>
-          <w:shd w:val="clear" w:color="auto" w:fill="FFFFFF"/>
-        </w:rPr>
-        <w:t>, já se parou pra pensar em como manipular e interagir com tantas informações geradas todos os dias?</w:t>
-      </w:r>
-      <w:r>
-        <w:rPr>
-          <w:rFonts w:cs="Arial"/>
-          <w:color w:val="222222"/>
-          <w:szCs w:val="24"/>
-          <w:shd w:val="clear" w:color="auto" w:fill="FFFFFF"/>
-        </w:rPr>
-        <w:t xml:space="preserve"> </w:t>
-      </w:r>
-    </w:p>
-    <w:p>
-      <w:pPr>
-        <w:pStyle w:val="PargrafodaLista"/>
-        <w:rPr>
-          <w:b/>
-        </w:rPr>
-      </w:pPr>
-      <w:r>
-        <w:rPr>
-          <w:rFonts w:cs="Arial"/>
-          <w:color w:val="222222"/>
-          <w:szCs w:val="24"/>
-          <w:shd w:val="clear" w:color="auto" w:fill="FFFFFF"/>
-        </w:rPr>
-        <w:t>Desenvolvido em 2011, tendo lançamento no em agosto de 2011,</w:t>
-      </w:r>
-      <w:r>
-        <w:rPr>
-          <w:rFonts w:cs="Arial"/>
-          <w:color w:val="222222"/>
-          <w:szCs w:val="24"/>
-          <w:shd w:val="clear" w:color="auto" w:fill="FFFFFF"/>
-        </w:rPr>
-        <w:t xml:space="preserve"> </w:t>
-      </w:r>
-      <w:r>
-        <w:rPr>
-          <w:rFonts w:cs="Arial"/>
-          <w:color w:val="222222"/>
-          <w:szCs w:val="24"/>
-          <w:shd w:val="clear" w:color="auto" w:fill="FFFFFF"/>
-        </w:rPr>
-        <w:t>deu-se a origem ao D3js</w:t>
-      </w:r>
-      <w:r>
-        <w:rPr>
-          <w:rFonts w:cs="Arial"/>
-          <w:color w:val="222222"/>
-          <w:szCs w:val="24"/>
-          <w:shd w:val="clear" w:color="auto" w:fill="FFFFFF"/>
-        </w:rPr>
-        <w:t xml:space="preserve"> </w:t>
-      </w:r>
-      <w:r>
-        <w:rPr>
-          <w:rFonts w:cs="Arial"/>
-          <w:color w:val="222222"/>
-          <w:szCs w:val="24"/>
-          <w:shd w:val="clear" w:color="auto" w:fill="FFFFFF"/>
-        </w:rPr>
-        <w:t>(</w:t>
-      </w:r>
-      <w:proofErr w:type="spellStart"/>
-      <w:r>
-        <w:rPr>
-          <w:rFonts w:cs="Arial"/>
-          <w:color w:val="222222"/>
-          <w:szCs w:val="24"/>
-          <w:shd w:val="clear" w:color="auto" w:fill="FFFFFF"/>
-        </w:rPr>
-        <w:t>Documents</w:t>
-      </w:r>
-      <w:proofErr w:type="spellEnd"/>
-      <w:r>
-        <w:rPr>
-          <w:rFonts w:cs="Arial"/>
-          <w:color w:val="222222"/>
-          <w:szCs w:val="24"/>
-          <w:shd w:val="clear" w:color="auto" w:fill="FFFFFF"/>
-        </w:rPr>
-        <w:t xml:space="preserve"> Data-</w:t>
-      </w:r>
-      <w:proofErr w:type="spellStart"/>
-      <w:r>
-        <w:rPr>
-          <w:rFonts w:cs="Arial"/>
-          <w:color w:val="222222"/>
-          <w:szCs w:val="24"/>
-          <w:shd w:val="clear" w:color="auto" w:fill="FFFFFF"/>
-        </w:rPr>
-        <w:t>Driven</w:t>
-      </w:r>
-      <w:proofErr w:type="spellEnd"/>
-      <w:r>
-        <w:rPr>
-          <w:rFonts w:cs="Arial"/>
-          <w:color w:val="222222"/>
-          <w:szCs w:val="24"/>
-          <w:shd w:val="clear" w:color="auto" w:fill="FFFFFF"/>
-        </w:rPr>
-        <w:t>)</w:t>
-      </w:r>
-      <w:r>
-        <w:rPr>
-          <w:rFonts w:cs="Arial"/>
-          <w:color w:val="222222"/>
-          <w:szCs w:val="24"/>
-          <w:shd w:val="clear" w:color="auto" w:fill="FFFFFF"/>
-        </w:rPr>
-        <w:t xml:space="preserve">, uma biblioteca em </w:t>
-      </w:r>
-      <w:proofErr w:type="spellStart"/>
-      <w:proofErr w:type="gramStart"/>
-      <w:r>
-        <w:rPr>
-          <w:rFonts w:cs="Arial"/>
-          <w:color w:val="222222"/>
-          <w:szCs w:val="24"/>
-          <w:shd w:val="clear" w:color="auto" w:fill="FFFFFF"/>
-        </w:rPr>
-        <w:t>JavaScript</w:t>
-      </w:r>
-      <w:proofErr w:type="spellEnd"/>
-      <w:proofErr w:type="gramEnd"/>
-      <w:r>
-        <w:rPr>
-          <w:rFonts w:cs="Arial"/>
-          <w:color w:val="222222"/>
-          <w:szCs w:val="24"/>
-          <w:shd w:val="clear" w:color="auto" w:fill="FFFFFF"/>
-        </w:rPr>
-        <w:t xml:space="preserve">, uma </w:t>
-      </w:r>
-      <w:r>
-        <w:rPr>
-          <w:rFonts w:cs="Arial"/>
-          <w:color w:val="222222"/>
-          <w:szCs w:val="24"/>
-          <w:shd w:val="clear" w:color="auto" w:fill="FFFFFF"/>
-        </w:rPr>
-        <w:t xml:space="preserve">linguagem </w:t>
-      </w:r>
-      <w:r>
-        <w:rPr>
-          <w:rFonts w:cs="Arial"/>
-          <w:color w:val="222222"/>
-          <w:szCs w:val="24"/>
-          <w:shd w:val="clear" w:color="auto" w:fill="FFFFFF"/>
-        </w:rPr>
-        <w:t xml:space="preserve">de script para navegadores web, sendo a linguagem padrão para criação de páginas web com ótima </w:t>
-      </w:r>
-      <w:r>
-        <w:rPr>
-          <w:rFonts w:cs="Arial"/>
-          <w:color w:val="222222"/>
-          <w:szCs w:val="24"/>
-          <w:shd w:val="clear" w:color="auto" w:fill="FFFFFF"/>
-        </w:rPr>
-        <w:t>interação</w:t>
-      </w:r>
-      <w:r>
-        <w:rPr>
-          <w:rFonts w:cs="Arial"/>
-          <w:color w:val="222222"/>
-          <w:szCs w:val="24"/>
-          <w:shd w:val="clear" w:color="auto" w:fill="FFFFFF"/>
-        </w:rPr>
-        <w:t xml:space="preserve"> com usuário, com o principal objetivo de se criar técnicas de visualização de dados interativos e dinâmicos, sendo aplicado em navegador web.</w:t>
-      </w:r>
-      <w:r>
-        <w:rPr>
-          <w:rFonts w:cs="Arial"/>
-          <w:color w:val="222222"/>
-          <w:szCs w:val="24"/>
-          <w:shd w:val="clear" w:color="auto" w:fill="FFFFFF"/>
-        </w:rPr>
-        <w:t xml:space="preserve"> </w:t>
-      </w:r>
-    </w:p>
-    <w:p>
-      <w:pPr>
-        <w:pStyle w:val="PargrafodaLista"/>
-        <w:rPr>
-          <w:rFonts w:cs="Arial"/>
-          <w:color w:val="222222"/>
-          <w:szCs w:val="24"/>
-          <w:shd w:val="clear" w:color="auto" w:fill="FFFFFF"/>
-        </w:rPr>
-      </w:pPr>
-      <w:r>
-        <w:rPr>
-          <w:rFonts w:cs="Arial"/>
-          <w:color w:val="222222"/>
-          <w:szCs w:val="24"/>
-          <w:shd w:val="clear" w:color="auto" w:fill="FFFFFF"/>
-        </w:rPr>
-        <w:t xml:space="preserve">No site “Data Drive </w:t>
-      </w:r>
-      <w:proofErr w:type="spellStart"/>
-      <w:r>
-        <w:rPr>
-          <w:rFonts w:cs="Arial"/>
-          <w:color w:val="222222"/>
-          <w:szCs w:val="24"/>
-          <w:shd w:val="clear" w:color="auto" w:fill="FFFFFF"/>
-        </w:rPr>
-        <w:t>Journalism</w:t>
-      </w:r>
-      <w:proofErr w:type="spellEnd"/>
-      <w:r>
-        <w:rPr>
-          <w:rFonts w:cs="Arial"/>
-          <w:color w:val="222222"/>
-          <w:szCs w:val="24"/>
-          <w:shd w:val="clear" w:color="auto" w:fill="FFFFFF"/>
-        </w:rPr>
-        <w:t>”</w:t>
-      </w:r>
-      <w:r>
-        <w:rPr>
-          <w:rFonts w:cs="Arial"/>
-          <w:color w:val="222222"/>
-          <w:szCs w:val="24"/>
-          <w:shd w:val="clear" w:color="auto" w:fill="FFFFFF"/>
-        </w:rPr>
-        <w:t>,</w:t>
-      </w:r>
-      <w:r>
-        <w:rPr>
-          <w:rFonts w:cs="Arial"/>
-          <w:color w:val="222222"/>
-          <w:szCs w:val="24"/>
-          <w:shd w:val="clear" w:color="auto" w:fill="FFFFFF"/>
-        </w:rPr>
-        <w:t xml:space="preserve"> relata que o D3js vem “explodindo em </w:t>
-      </w:r>
-      <w:r>
-        <w:rPr>
-          <w:rFonts w:cs="Arial"/>
-          <w:color w:val="222222"/>
-          <w:szCs w:val="24"/>
-          <w:shd w:val="clear" w:color="auto" w:fill="FFFFFF"/>
-        </w:rPr>
-        <w:t>popularidade</w:t>
-      </w:r>
-      <w:r>
-        <w:rPr>
-          <w:rFonts w:cs="Arial"/>
-          <w:color w:val="222222"/>
-          <w:szCs w:val="24"/>
-          <w:shd w:val="clear" w:color="auto" w:fill="FFFFFF"/>
-        </w:rPr>
-        <w:t>, em parte porque além de ele ser extremamente</w:t>
-      </w:r>
-      <w:r>
-        <w:rPr>
-          <w:rFonts w:cs="Arial"/>
-          <w:color w:val="222222"/>
-          <w:szCs w:val="24"/>
-          <w:shd w:val="clear" w:color="auto" w:fill="FFFFFF"/>
-        </w:rPr>
-        <w:t xml:space="preserve"> </w:t>
-      </w:r>
-      <w:r>
-        <w:rPr>
-          <w:rFonts w:cs="Arial"/>
-          <w:color w:val="222222"/>
-          <w:szCs w:val="24"/>
-          <w:shd w:val="clear" w:color="auto" w:fill="FFFFFF"/>
-        </w:rPr>
-        <w:t xml:space="preserve">flexível pelo fato de ele funcionar em navegadores modernos, incluindo </w:t>
-      </w:r>
-      <w:proofErr w:type="spellStart"/>
-      <w:r>
-        <w:rPr>
-          <w:rFonts w:cs="Arial"/>
-          <w:color w:val="222222"/>
-          <w:szCs w:val="24"/>
-          <w:shd w:val="clear" w:color="auto" w:fill="FFFFFF"/>
-        </w:rPr>
-        <w:t>Android</w:t>
-      </w:r>
-      <w:proofErr w:type="spellEnd"/>
-      <w:r>
-        <w:rPr>
-          <w:rFonts w:cs="Arial"/>
-          <w:color w:val="222222"/>
-          <w:szCs w:val="24"/>
-          <w:shd w:val="clear" w:color="auto" w:fill="FFFFFF"/>
-        </w:rPr>
-        <w:t xml:space="preserve"> e IOS dispositivos </w:t>
-      </w:r>
-      <w:r>
-        <w:rPr>
-          <w:rFonts w:cs="Arial"/>
-          <w:color w:val="222222"/>
-          <w:szCs w:val="24"/>
-          <w:shd w:val="clear" w:color="auto" w:fill="FFFFFF"/>
-        </w:rPr>
-        <w:t>mobile</w:t>
-      </w:r>
-      <w:r>
-        <w:rPr>
-          <w:rFonts w:cs="Arial"/>
-          <w:color w:val="222222"/>
-          <w:szCs w:val="24"/>
-          <w:shd w:val="clear" w:color="auto" w:fill="FFFFFF"/>
-        </w:rPr>
-        <w:t>, mas também porque é poderoso</w:t>
-      </w:r>
-      <w:r>
-        <w:rPr>
-          <w:rFonts w:cs="Arial"/>
-          <w:color w:val="222222"/>
-          <w:szCs w:val="24"/>
-          <w:shd w:val="clear" w:color="auto" w:fill="FFFFFF"/>
-        </w:rPr>
-        <w:t>”</w:t>
-      </w:r>
-      <w:r>
-        <w:rPr>
-          <w:rFonts w:cs="Arial"/>
-          <w:color w:val="222222"/>
-          <w:szCs w:val="24"/>
-          <w:shd w:val="clear" w:color="auto" w:fill="FFFFFF"/>
-        </w:rPr>
-        <w:t>.</w:t>
-      </w:r>
-    </w:p>
-    <w:p>
-      <w:pPr>
-        <w:pStyle w:val="PargrafodaLista"/>
-        <w:rPr>
-          <w:rFonts w:cs="Arial"/>
-          <w:color w:val="222222"/>
-          <w:szCs w:val="24"/>
-          <w:shd w:val="clear" w:color="auto" w:fill="FFFFFF"/>
-        </w:rPr>
-      </w:pPr>
-      <w:r>
-        <w:rPr>
-          <w:rFonts w:cs="Arial"/>
-          <w:color w:val="222222"/>
-          <w:szCs w:val="24"/>
-          <w:shd w:val="clear" w:color="auto" w:fill="FFFFFF"/>
-        </w:rPr>
-        <w:t>Sua principal função é inter</w:t>
-      </w:r>
-      <w:r>
-        <w:rPr>
-          <w:rFonts w:cs="Arial"/>
-          <w:color w:val="222222"/>
-          <w:szCs w:val="24"/>
-          <w:shd w:val="clear" w:color="auto" w:fill="FFFFFF"/>
-        </w:rPr>
-        <w:t>ligar os valores de uma massa de</w:t>
-      </w:r>
-      <w:r>
-        <w:rPr>
-          <w:rFonts w:cs="Arial"/>
-          <w:color w:val="222222"/>
-          <w:szCs w:val="24"/>
-          <w:shd w:val="clear" w:color="auto" w:fill="FFFFFF"/>
-        </w:rPr>
-        <w:t xml:space="preserve"> dados para documentar elementos, podendo assim manipular o documento a partir dessa obtenção de dados.</w:t>
-      </w:r>
-    </w:p>
-    <w:p>
-      <w:pPr>
-        <w:pStyle w:val="PargrafodaLista"/>
-        <w:rPr>
-          <w:rFonts w:cs="Arial"/>
-          <w:color w:val="222222"/>
-          <w:szCs w:val="24"/>
-          <w:shd w:val="clear" w:color="auto" w:fill="FFFFFF"/>
-        </w:rPr>
-      </w:pPr>
-      <w:r>
-        <w:rPr>
-          <w:rFonts w:cs="Arial"/>
-          <w:color w:val="222222"/>
-          <w:szCs w:val="24"/>
-          <w:shd w:val="clear" w:color="auto" w:fill="FFFFFF"/>
-        </w:rPr>
-        <w:lastRenderedPageBreak/>
-        <w:t xml:space="preserve">A flexibilidade é mesmo o maior trunfo dessa nova ferramenta, é ótimo até mesmo para jornalistas, pois não os limitam á uma forma de visual específica, sendo o próprio livre para fazer explorar o uso de gráficos através das </w:t>
-      </w:r>
-      <w:r>
-        <w:rPr>
-          <w:rFonts w:cs="Arial"/>
-          <w:color w:val="222222"/>
-          <w:szCs w:val="24"/>
-          <w:shd w:val="clear" w:color="auto" w:fill="FFFFFF"/>
-        </w:rPr>
-        <w:t>informações, e</w:t>
-      </w:r>
-      <w:proofErr w:type="gramStart"/>
-      <w:r>
-        <w:rPr>
-          <w:rFonts w:cs="Arial"/>
-          <w:color w:val="222222"/>
-          <w:szCs w:val="24"/>
-          <w:shd w:val="clear" w:color="auto" w:fill="FFFFFF"/>
-        </w:rPr>
-        <w:t xml:space="preserve">  </w:t>
-      </w:r>
-      <w:proofErr w:type="gramEnd"/>
-      <w:r>
-        <w:rPr>
-          <w:rFonts w:cs="Arial"/>
-          <w:color w:val="222222"/>
-          <w:szCs w:val="24"/>
-          <w:shd w:val="clear" w:color="auto" w:fill="FFFFFF"/>
-        </w:rPr>
-        <w:t>a partir daí inventar novas formas visualização específica.</w:t>
-      </w:r>
-    </w:p>
-    <w:p>
-      <w:pPr>
-        <w:pStyle w:val="PargrafodaLista"/>
-        <w:rPr>
-          <w:rStyle w:val="apple-converted-space"/>
-          <w:rFonts w:cs="Arial"/>
-          <w:szCs w:val="24"/>
-          <w:shd w:val="clear" w:color="auto" w:fill="FFFFFF"/>
-        </w:rPr>
-      </w:pPr>
-      <w:r>
-        <w:rPr>
-          <w:rFonts w:cs="Arial"/>
-          <w:color w:val="222222"/>
-          <w:szCs w:val="24"/>
-          <w:shd w:val="clear" w:color="auto" w:fill="FFFFFF"/>
-        </w:rPr>
-        <w:t>Ainda no site, de acordo com o</w:t>
-      </w:r>
-      <w:r>
-        <w:rPr>
-          <w:rFonts w:cs="Arial"/>
-          <w:color w:val="222222"/>
-          <w:szCs w:val="24"/>
-          <w:shd w:val="clear" w:color="auto" w:fill="FFFFFF"/>
-        </w:rPr>
-        <w:t xml:space="preserve"> </w:t>
-      </w:r>
-      <w:r>
-        <w:rPr>
-          <w:rFonts w:cs="Arial"/>
-          <w:color w:val="222222"/>
-          <w:szCs w:val="24"/>
-          <w:shd w:val="clear" w:color="auto" w:fill="FFFFFF"/>
-        </w:rPr>
-        <w:t xml:space="preserve">“Data Drive </w:t>
-      </w:r>
-      <w:proofErr w:type="spellStart"/>
-      <w:r>
-        <w:rPr>
-          <w:rFonts w:cs="Arial"/>
-          <w:color w:val="222222"/>
-          <w:szCs w:val="24"/>
-          <w:shd w:val="clear" w:color="auto" w:fill="FFFFFF"/>
-        </w:rPr>
-        <w:t>Journalism</w:t>
-      </w:r>
-      <w:proofErr w:type="spellEnd"/>
-      <w:r>
-        <w:rPr>
-          <w:rFonts w:cs="Arial"/>
-          <w:color w:val="222222"/>
-          <w:szCs w:val="24"/>
-          <w:shd w:val="clear" w:color="auto" w:fill="FFFFFF"/>
-        </w:rPr>
-        <w:t xml:space="preserve">”, “O </w:t>
+        <w:t xml:space="preserve">Ainda no site, de acordo com o “Data Drive Journalism”, “O </w:t>
       </w:r>
       <w:r>
         <w:rPr>
@@ -1555,10 +1199,17 @@
           <w:szCs w:val="24"/>
           <w:shd w:val="clear" w:color="auto" w:fill="FFFFFF"/>
         </w:rPr>
-        <w:t xml:space="preserve">The New York Times tem vindo gradualmente a eliminação gradual do Flash em favor de D3 e outras peças interativas baseadas em </w:t>
-      </w:r>
-      <w:proofErr w:type="spellStart"/>
-      <w:proofErr w:type="gramStart"/>
+        <w:t>The New York Times tem vindo gradualmente a eliminação gradual do Flash em favor de D3 e outras peças interativas baseadas em JavaScript, mesmo a contratação de Mike Bostock, o principal autor do D3, que agora está na equipe de gráficos do Times.</w:t>
+      </w:r>
+      <w:r>
+        <w:rPr>
+          <w:rStyle w:val="apple-converted-space"/>
+          <w:rFonts w:cs="Arial"/>
+          <w:szCs w:val="24"/>
+          <w:shd w:val="clear" w:color="auto" w:fill="FFFFFF"/>
+        </w:rPr>
+        <w:t> </w:t>
+      </w:r>
       <w:r>
         <w:rPr>
           <w:rStyle w:val="notranslate"/>
@@ -1566,38 +1217,7 @@
           <w:szCs w:val="24"/>
           <w:shd w:val="clear" w:color="auto" w:fill="FFFFFF"/>
         </w:rPr>
-        <w:t>JavaScript</w:t>
-      </w:r>
-      <w:proofErr w:type="spellEnd"/>
-      <w:proofErr w:type="gramEnd"/>
-      <w:r>
-        <w:rPr>
-          <w:rStyle w:val="notranslate"/>
-          <w:rFonts w:cs="Arial"/>
-          <w:szCs w:val="24"/>
-          <w:shd w:val="clear" w:color="auto" w:fill="FFFFFF"/>
-        </w:rPr>
-        <w:t xml:space="preserve">, mesmo a contratação de Mike </w:t>
-      </w:r>
-      <w:proofErr w:type="spellStart"/>
-      <w:r>
-        <w:rPr>
-          <w:rStyle w:val="notranslate"/>
-          <w:rFonts w:cs="Arial"/>
-          <w:szCs w:val="24"/>
-          <w:shd w:val="clear" w:color="auto" w:fill="FFFFFF"/>
-        </w:rPr>
-        <w:t>Bostock</w:t>
-      </w:r>
-      <w:proofErr w:type="spellEnd"/>
-      <w:r>
-        <w:rPr>
-          <w:rStyle w:val="notranslate"/>
-          <w:rFonts w:cs="Arial"/>
-          <w:szCs w:val="24"/>
-          <w:shd w:val="clear" w:color="auto" w:fill="FFFFFF"/>
-        </w:rPr>
-        <w:t>, o principal autor do D3, que agora está na equipe de gráficos do Times.</w:t>
+        <w:t>O resultado foi uma série de gráficos interativos inovadores, incluindo os últimos</w:t>
       </w:r>
       <w:r>
         <w:rPr>
@@ -1608,25 +1228,7 @@
         </w:rPr>
         <w:t> </w:t>
       </w:r>
-      <w:r>
-        <w:rPr>
-          <w:rStyle w:val="notranslate"/>
-          <w:rFonts w:cs="Arial"/>
-          <w:szCs w:val="24"/>
-          <w:shd w:val="clear" w:color="auto" w:fill="FFFFFF"/>
-        </w:rPr>
-        <w:t>O resultado foi uma série de gráficos interativos inovadores, incluindo os últimos</w:t>
-      </w:r>
-      <w:r>
-        <w:rPr>
-          <w:rStyle w:val="apple-converted-space"/>
-          <w:rFonts w:cs="Arial"/>
-          <w:szCs w:val="24"/>
-          <w:shd w:val="clear" w:color="auto" w:fill="FFFFFF"/>
-        </w:rPr>
-        <w:t> </w:t>
-      </w:r>
-      <w:hyperlink r:id="rId7" w:history="1">
+      <w:hyperlink r:id="rId9" w:history="1">
         <w:r>
           <w:rPr>
             <w:rStyle w:val="Hyperlink"/>
@@ -1654,9 +1256,8 @@
           <w:szCs w:val="24"/>
           <w:shd w:val="clear" w:color="auto" w:fill="FFFFFF"/>
         </w:rPr>
-        <w:t xml:space="preserve">, por Mike </w:t>
-      </w:r>
-      <w:proofErr w:type="spellStart"/>
+        <w:t>, por Mike Bostock e Shan Carter</w:t>
+      </w:r>
       <w:r>
         <w:rPr>
           <w:rStyle w:val="notranslate"/>
@@ -1664,9 +1265,8 @@
           <w:szCs w:val="24"/>
           <w:shd w:val="clear" w:color="auto" w:fill="FFFFFF"/>
         </w:rPr>
-        <w:t>Bostock</w:t>
-      </w:r>
-      <w:proofErr w:type="spellEnd"/>
+        <w:t>”</w:t>
+      </w:r>
       <w:r>
         <w:rPr>
           <w:rStyle w:val="notranslate"/>
@@ -1674,57 +1274,54 @@
           <w:szCs w:val="24"/>
           <w:shd w:val="clear" w:color="auto" w:fill="FFFFFF"/>
         </w:rPr>
-        <w:t xml:space="preserve"> e </w:t>
-      </w:r>
-      <w:proofErr w:type="spellStart"/>
+        <w:t>.</w:t>
+      </w:r>
+    </w:p>
+    <w:p>
+      <w:pPr>
+        <w:pStyle w:val="PargrafodaLista"/>
+        <w:rPr>
+          <w:rStyle w:val="apple-converted-space"/>
+          <w:rFonts w:cs="Arial"/>
+          <w:b/>
+          <w:szCs w:val="24"/>
+          <w:shd w:val="clear" w:color="auto" w:fill="FFFFFF"/>
+        </w:rPr>
+      </w:pPr>
       <w:r>
         <w:rPr>
           <w:rStyle w:val="notranslate"/>
           <w:rFonts w:cs="Arial"/>
-          <w:szCs w:val="24"/>
-          <w:shd w:val="clear" w:color="auto" w:fill="FFFFFF"/>
-        </w:rPr>
-        <w:t>Shan</w:t>
-      </w:r>
-      <w:proofErr w:type="spellEnd"/>
+          <w:b/>
+          <w:szCs w:val="24"/>
+          <w:shd w:val="clear" w:color="auto" w:fill="FFFFFF"/>
+        </w:rPr>
+        <w:t xml:space="preserve">(essa parte toda foi trazida daqui </w:t>
+      </w:r>
+      <w:hyperlink r:id="rId10" w:history="1">
+        <w:r>
+          <w:rPr>
+            <w:rStyle w:val="Hyperlink"/>
+            <w:rFonts w:cs="Arial"/>
+            <w:b/>
+            <w:szCs w:val="24"/>
+            <w:shd w:val="clear" w:color="auto" w:fill="FFFFFF"/>
+          </w:rPr>
+          <w:t>http://datadrivenjournalism.net/resources/data_driven_documents_defined - publicado 29-01-2013</w:t>
+        </w:r>
+      </w:hyperlink>
       <w:r>
         <w:rPr>
           <w:rStyle w:val="notranslate"/>
           <w:rFonts w:cs="Arial"/>
-          <w:szCs w:val="24"/>
-          <w:shd w:val="clear" w:color="auto" w:fill="FFFFFF"/>
-        </w:rPr>
-        <w:t xml:space="preserve"> Carter</w:t>
-      </w:r>
-      <w:r>
-        <w:rPr>
-          <w:rStyle w:val="notranslate"/>
-          <w:rFonts w:cs="Arial"/>
-          <w:szCs w:val="24"/>
-          <w:shd w:val="clear" w:color="auto" w:fill="FFFFFF"/>
-        </w:rPr>
-        <w:t>”</w:t>
-      </w:r>
-      <w:r>
-        <w:rPr>
-          <w:rStyle w:val="notranslate"/>
-          <w:rFonts w:cs="Arial"/>
-          <w:szCs w:val="24"/>
-          <w:shd w:val="clear" w:color="auto" w:fill="FFFFFF"/>
-        </w:rPr>
-        <w:t>.</w:t>
-      </w:r>
-    </w:p>
-    <w:p>
-      <w:pPr>
-        <w:pStyle w:val="Ttulo2"/>
-        <w:rPr>
-          <w:rStyle w:val="apple-converted-space"/>
-          <w:rFonts w:cs="Arial"/>
-          <w:szCs w:val="24"/>
-          <w:shd w:val="clear" w:color="auto" w:fill="FFFFFF"/>
-        </w:rPr>
-      </w:pPr>
+          <w:b/>
+          <w:szCs w:val="24"/>
+          <w:shd w:val="clear" w:color="auto" w:fill="FFFFFF"/>
+        </w:rPr>
+        <w:t xml:space="preserve"> - Scott Murray)</w:t>
+      </w:r>
+      <w:bookmarkStart w:id="0" w:name="_GoBack"/>
+      <w:bookmarkEnd w:id="0"/>
     </w:p>
     <w:p>
       <w:pPr>
@@ -1771,10 +1368,7 @@
         <w:t>Objetivos</w:t>
       </w:r>
     </w:p>
-    <w:p>
-      <w:bookmarkStart w:id="0" w:name="_GoBack"/>
-      <w:bookmarkEnd w:id="0"/>
-    </w:p>
+    <w:p/>
     <w:p>
       <w:pPr>
         <w:pStyle w:val="PargrafodaLista"/>
@@ -1792,27 +1386,7 @@
           <w:szCs w:val="24"/>
           <w:shd w:val="clear" w:color="auto" w:fill="FFFFFF"/>
         </w:rPr>
-        <w:t>Nosso objetivo nesse trabalho</w:t>
-      </w:r>
-      <w:proofErr w:type="gramStart"/>
-      <w:r>
-        <w:rPr>
-          <w:rStyle w:val="apple-converted-space"/>
-          <w:rFonts w:cs="Arial"/>
-          <w:szCs w:val="24"/>
-          <w:shd w:val="clear" w:color="auto" w:fill="FFFFFF"/>
-        </w:rPr>
-        <w:t>, é</w:t>
-      </w:r>
-      <w:proofErr w:type="gramEnd"/>
-      <w:r>
-        <w:rPr>
-          <w:rStyle w:val="apple-converted-space"/>
-          <w:rFonts w:cs="Arial"/>
-          <w:szCs w:val="24"/>
-          <w:shd w:val="clear" w:color="auto" w:fill="FFFFFF"/>
-        </w:rPr>
-        <w:t xml:space="preserve"> apresentar essa </w:t>
+        <w:t xml:space="preserve">Nosso objetivo nesse trabalho, é apresentar essa </w:t>
       </w:r>
       <w:r>
         <w:rPr>
@@ -2044,7 +1618,6 @@
           <w:sz w:val="28"/>
           <w:szCs w:val="28"/>
           <w:shd w:val="clear" w:color="auto" w:fill="FFFFFF"/>
-          <w:lang w:val="en-US"/>
         </w:rPr>
       </w:pPr>
       <w:r>
@@ -2055,7 +1628,6 @@
           <w:sz w:val="28"/>
           <w:szCs w:val="28"/>
           <w:shd w:val="clear" w:color="auto" w:fill="FFFFFF"/>
-          <w:lang w:val="en-US"/>
         </w:rPr>
         <w:lastRenderedPageBreak/>
         <w:t>REFERENCIAS</w:t>
@@ -2086,7 +1658,6 @@
           <w:rFonts w:ascii="Arial" w:hAnsi="Arial" w:cs="Arial"/>
           <w:color w:val="FF0000"/>
           <w:shd w:val="clear" w:color="auto" w:fill="FFFFFF"/>
-          <w:lang w:val="en-US"/>
         </w:rPr>
         <w:instrText xml:space="preserve">ADDIN Mendeley Bibliography CSL_BIBLIOGRAPHY </w:instrText>
       </w:r>
@@ -2306,6 +1877,7 @@
         <w:rPr>
           <w:rFonts w:ascii="Arial" w:hAnsi="Arial" w:cs="Arial"/>
           <w:noProof/>
+          <w:lang w:val="en-US"/>
         </w:rPr>
       </w:pPr>
       <w:r>
@@ -2329,7 +1901,15 @@
           <w:rFonts w:ascii="Arial" w:hAnsi="Arial" w:cs="Arial"/>
           <w:noProof/>
         </w:rPr>
-        <w:t xml:space="preserve">. Disponível em: &lt;http://www.devmedia.com.br/introducao-ao-conceito-de-big-data/27066&gt;. Acesso em: 28 fev. 2014. </w:t>
+        <w:t xml:space="preserve">. Disponível em: &lt;http://www.devmedia.com.br/introducao-ao-conceito-de-big-data/27066&gt;. </w:t>
+      </w:r>
+      <w:r>
+        <w:rPr>
+          <w:rFonts w:ascii="Arial" w:hAnsi="Arial" w:cs="Arial"/>
+          <w:noProof/>
+          <w:lang w:val="en-US"/>
+        </w:rPr>
+        <w:t xml:space="preserve">Acesso em: 28 fev. 2014. </w:t>
       </w:r>
     </w:p>
     <w:p>
@@ -2345,6 +1925,7 @@
         <w:rPr>
           <w:rFonts w:ascii="Arial" w:hAnsi="Arial" w:cs="Arial"/>
           <w:noProof/>
+          <w:lang w:val="en-US"/>
         </w:rPr>
         <w:t xml:space="preserve">PRESS, G. </w:t>
       </w:r>
@@ -2354,6 +1935,7 @@
           <w:b/>
           <w:bCs/>
           <w:noProof/>
+          <w:lang w:val="en-US"/>
         </w:rPr>
         <w:t>A Very Short History Of Big Data</w:t>
       </w:r>
@@ -2361,8 +1943,16 @@
         <w:rPr>
           <w:rFonts w:ascii="Arial" w:hAnsi="Arial" w:cs="Arial"/>
           <w:noProof/>
-        </w:rPr>
-        <w:t xml:space="preserve">. Disponível em: &lt;http://www.forbes.com/sites/gilpress/2013/05/09/a-very-short-history-of-big-data/&gt;. </w:t>
+          <w:lang w:val="en-US"/>
+        </w:rPr>
+        <w:t xml:space="preserve">. </w:t>
+      </w:r>
+      <w:r>
+        <w:rPr>
+          <w:rFonts w:ascii="Arial" w:hAnsi="Arial" w:cs="Arial"/>
+          <w:noProof/>
+        </w:rPr>
+        <w:t xml:space="preserve">Disponível em: &lt;http://www.forbes.com/sites/gilpress/2013/05/09/a-very-short-history-of-big-data/&gt;. </w:t>
       </w:r>
     </w:p>
     <w:p>
@@ -2429,6 +2019,56 @@
     </w:sectPr>
   </w:body>
 </w:document>
+</file>
+
+<file path=word/endnotes.xml><?xml version="1.0" encoding="utf-8"?>
+<w:endnotes xmlns:wpc="http://schemas.microsoft.com/office/word/2010/wordprocessingCanvas" xmlns:mc="http://schemas.openxmlformats.org/markup-compatibility/2006" xmlns:o="urn:schemas-microsoft-com:office:office" xmlns:r="http://schemas.openxmlformats.org/officeDocument/2006/relationships" xmlns:m="http://schemas.openxmlformats.org/officeDocument/2006/math" xmlns:v="urn:schemas-microsoft-com:vml" xmlns:wp14="http://schemas.microsoft.com/office/word/2010/wordprocessingDrawing" xmlns:wp="http://schemas.openxmlformats.org/drawingml/2006/wordprocessingDrawing" xmlns:w10="urn:schemas-microsoft-com:office:word" xmlns:w="http://schemas.openxmlformats.org/wordprocessingml/2006/main" xmlns:w14="http://schemas.microsoft.com/office/word/2010/wordml" xmlns:wpg="http://schemas.microsoft.com/office/word/2010/wordprocessingGroup" xmlns:wpi="http://schemas.microsoft.com/office/word/2010/wordprocessingInk" xmlns:wne="http://schemas.microsoft.com/office/word/2006/wordml" xmlns:wps="http://schemas.microsoft.com/office/word/2010/wordprocessingShape" mc:Ignorable="w14 wp14">
+  <w:endnote w:type="separator" w:id="-1">
+    <w:p>
+      <w:pPr>
+        <w:spacing w:after="0" w:line="240" w:lineRule="auto"/>
+      </w:pPr>
+      <w:r>
+        <w:separator/>
+      </w:r>
+    </w:p>
+  </w:endnote>
+  <w:endnote w:type="continuationSeparator" w:id="0">
+    <w:p>
+      <w:pPr>
+        <w:spacing w:after="0" w:line="240" w:lineRule="auto"/>
+      </w:pPr>
+      <w:r>
+        <w:continuationSeparator/>
+      </w:r>
+    </w:p>
+  </w:endnote>
+</w:endnotes>
+</file>
+
+<file path=word/footnotes.xml><?xml version="1.0" encoding="utf-8"?>
+<w:footnotes xmlns:wpc="http://schemas.microsoft.com/office/word/2010/wordprocessingCanvas" xmlns:mc="http://schemas.openxmlformats.org/markup-compatibility/2006" xmlns:o="urn:schemas-microsoft-com:office:office" xmlns:r="http://schemas.openxmlformats.org/officeDocument/2006/relationships" xmlns:m="http://schemas.openxmlformats.org/officeDocument/2006/math" xmlns:v="urn:schemas-microsoft-com:vml" xmlns:wp14="http://schemas.microsoft.com/office/word/2010/wordprocessingDrawing" xmlns:wp="http://schemas.openxmlformats.org/drawingml/2006/wordprocessingDrawing" xmlns:w10="urn:schemas-microsoft-com:office:word" xmlns:w="http://schemas.openxmlformats.org/wordprocessingml/2006/main" xmlns:w14="http://schemas.microsoft.com/office/word/2010/wordml" xmlns:wpg="http://schemas.microsoft.com/office/word/2010/wordprocessingGroup" xmlns:wpi="http://schemas.microsoft.com/office/word/2010/wordprocessingInk" xmlns:wne="http://schemas.microsoft.com/office/word/2006/wordml" xmlns:wps="http://schemas.microsoft.com/office/word/2010/wordprocessingShape" mc:Ignorable="w14 wp14">
+  <w:footnote w:type="separator" w:id="-1">
+    <w:p>
+      <w:pPr>
+        <w:spacing w:after="0" w:line="240" w:lineRule="auto"/>
+      </w:pPr>
+      <w:r>
+        <w:separator/>
+      </w:r>
+    </w:p>
+  </w:footnote>
+  <w:footnote w:type="continuationSeparator" w:id="0">
+    <w:p>
+      <w:pPr>
+        <w:spacing w:after="0" w:line="240" w:lineRule="auto"/>
+      </w:pPr>
+      <w:r>
+        <w:continuationSeparator/>
+      </w:r>
+    </w:p>
+  </w:footnote>
+</w:footnotes>
 </file>
 
 <file path=word/numbering.xml><?xml version="1.0" encoding="utf-8"?>
@@ -2995,6 +2635,58 @@
       <w:rFonts w:ascii="Times New Roman" w:eastAsiaTheme="minorEastAsia" w:hAnsi="Times New Roman" w:cs="Times New Roman"/>
       <w:szCs w:val="24"/>
       <w:lang w:eastAsia="pt-BR"/>
+    </w:rPr>
+  </w:style>
+  <w:style w:type="paragraph" w:styleId="Cabealho">
+    <w:name w:val="header"/>
+    <w:basedOn w:val="Normal"/>
+    <w:link w:val="CabealhoChar"/>
+    <w:uiPriority w:val="99"/>
+    <w:unhideWhenUsed/>
+    <w:rsid w:val="0006613A"/>
+    <w:pPr>
+      <w:tabs>
+        <w:tab w:val="center" w:pos="4252"/>
+        <w:tab w:val="right" w:pos="8504"/>
+      </w:tabs>
+      <w:spacing w:after="0" w:line="240" w:lineRule="auto"/>
+    </w:pPr>
+  </w:style>
+  <w:style w:type="character" w:customStyle="1" w:styleId="CabealhoChar">
+    <w:name w:val="Cabeçalho Char"/>
+    <w:basedOn w:val="Fontepargpadro"/>
+    <w:link w:val="Cabealho"/>
+    <w:uiPriority w:val="99"/>
+    <w:rsid w:val="0006613A"/>
+    <w:rPr>
+      <w:rFonts w:ascii="Arial" w:hAnsi="Arial"/>
+      <w:sz w:val="24"/>
+    </w:rPr>
+  </w:style>
+  <w:style w:type="paragraph" w:styleId="Rodap">
+    <w:name w:val="footer"/>
+    <w:basedOn w:val="Normal"/>
+    <w:link w:val="RodapChar"/>
+    <w:uiPriority w:val="99"/>
+    <w:unhideWhenUsed/>
+    <w:rsid w:val="0006613A"/>
+    <w:pPr>
+      <w:tabs>
+        <w:tab w:val="center" w:pos="4252"/>
+        <w:tab w:val="right" w:pos="8504"/>
+      </w:tabs>
+      <w:spacing w:after="0" w:line="240" w:lineRule="auto"/>
+    </w:pPr>
+  </w:style>
+  <w:style w:type="character" w:customStyle="1" w:styleId="RodapChar">
+    <w:name w:val="Rodapé Char"/>
+    <w:basedOn w:val="Fontepargpadro"/>
+    <w:link w:val="Rodap"/>
+    <w:uiPriority w:val="99"/>
+    <w:rsid w:val="0006613A"/>
+    <w:rPr>
+      <w:rFonts w:ascii="Arial" w:hAnsi="Arial"/>
+      <w:sz w:val="24"/>
     </w:rPr>
   </w:style>
 </w:styles>
@@ -3520,7 +3212,7 @@
 </file>
 
 <file path=customXml/itemProps1.xml><?xml version="1.0" encoding="utf-8"?>
-<ds:datastoreItem xmlns:ds="http://schemas.openxmlformats.org/officeDocument/2006/customXml" ds:itemID="{14F0FF7C-EE9F-43FA-8229-AB31ED2774A2}">
+<ds:datastoreItem xmlns:ds="http://schemas.openxmlformats.org/officeDocument/2006/customXml" ds:itemID="{421688AD-EE01-461D-9400-00B5DFA4EA31}">
   <ds:schemaRefs>
     <ds:schemaRef ds:uri="http://schemas.openxmlformats.org/officeDocument/2006/bibliography"/>
   </ds:schemaRefs>

</xml_diff>

<commit_message>
Ajuste nas bibliografias e referenciando os paragrafos
</commit_message>
<xml_diff>
--- a/TCC/TCC-D3js.docx
+++ b/TCC/TCC-D3js.docx
@@ -751,111 +751,163 @@
     <w:p>
       <w:pPr>
         <w:pStyle w:val="PargrafodaLista"/>
-      </w:pPr>
-      <w:r>
-        <w:t>“No artigo publicado pelo “CCC (computing community consortium)” (Big-Data Computing: Criando revolucionário avanços no comércio, ciência e sociedade), “</w:t>
-      </w:r>
-      <w:r>
-        <w:t xml:space="preserve"> a rede Wal-Mart recentemente contratou Hewlett Packard para construir um armazém capaz de armazenar 4 petabytes (4 trilhão de bytes) de dados, registrando cada compra registrada por seus terminais de ponto-de-venda (em torno de 267 milhões de transações por dia) em suas 6.000 lojas em todo o mundo. “Através da aplicação de aprendizagem de máquina a esses dados, eles podem detectar padrões que indicam a eficácia de suas estratégias de preços, publicidades, campanhas e gerenciar melhor suas cadeias de inventário e de abastecimento”.</w:t>
+        <w:rPr>
+          <w:b/>
+        </w:rPr>
+      </w:pPr>
+      <w:r>
+        <w:t>“No artigo publicado pelo “CCC (</w:t>
+      </w:r>
+      <w:proofErr w:type="spellStart"/>
+      <w:r>
+        <w:t>computing</w:t>
+      </w:r>
+      <w:proofErr w:type="spellEnd"/>
+      <w:r>
+        <w:t xml:space="preserve"> </w:t>
+      </w:r>
+      <w:proofErr w:type="spellStart"/>
+      <w:r>
+        <w:t>community</w:t>
+      </w:r>
+      <w:proofErr w:type="spellEnd"/>
+      <w:r>
+        <w:t xml:space="preserve"> consortium)” (Big-Data </w:t>
+      </w:r>
+      <w:proofErr w:type="spellStart"/>
+      <w:r>
+        <w:t>Computing</w:t>
+      </w:r>
+      <w:proofErr w:type="spellEnd"/>
+      <w:r>
+        <w:t>: Criando revolucionário avanços no comércio, ciência e sociedade),</w:t>
+      </w:r>
+      <w:proofErr w:type="gramStart"/>
+      <w:r>
+        <w:t xml:space="preserve"> “</w:t>
+      </w:r>
+      <w:proofErr w:type="gramEnd"/>
+      <w:r>
+        <w:t xml:space="preserve"> a rede Wal-Mart recentemente contratou </w:t>
+      </w:r>
+      <w:proofErr w:type="spellStart"/>
+      <w:r>
+        <w:t>Hewlett</w:t>
+      </w:r>
+      <w:proofErr w:type="spellEnd"/>
+      <w:r>
+        <w:t xml:space="preserve"> Packard para construir um armazém capaz de armazenar 4 </w:t>
+      </w:r>
+      <w:proofErr w:type="spellStart"/>
+      <w:r>
+        <w:t>petabytes</w:t>
+      </w:r>
+      <w:proofErr w:type="spellEnd"/>
+      <w:r>
+        <w:t xml:space="preserve"> (4 trilhão de bytes) de dados, registrando cada compra registrada por seus terminais de ponto-de-venda (em torno de 267 milhões de transações por dia) em suas 6.000 lojas em todo o mundo. “Através da aplicação de aprendizagem de máquina a esses dados, eles podem detectar padrões que indicam a eficácia de suas estratégias de preços, publicidades, campanhas e gerenciar melhor suas cadeias de inventário e de abastecimento</w:t>
+      </w:r>
+      <w:proofErr w:type="gramStart"/>
+      <w:r>
+        <w:t>”.</w:t>
+      </w:r>
+      <w:proofErr w:type="gramEnd"/>
+      <w:r>
+        <w:fldChar w:fldCharType="begin" w:fldLock="1"/>
+      </w:r>
+      <w:r>
+        <w:instrText>ADDIN CSL_CITATION { "citationItems" : [ { "id" : "ITEM-1", "itemData" : { "author" : [ { "dropping-particle" : "", "family" : "Randal E. Bryant, Randy H. Katz", "given" : "Edward D. Lazowska", "non-dropping-particle" : "", "parse-names" : false, "suffix" : "" } ], "container-title" : "computing community consortium", "id" : "ITEM-1", "issued" : { "date-parts" : [ [ "2008" ] ] }, "title" : "Big-Data Computing: Criando revolucion\u00e1rio avan\u00e7os no com\u00e9rcio, ci\u00eancia e sociedade", "type" : "article-journal", "volume" : "8" }, "uris" : [ "http://www.mendeley.com/documents/?uuid=3becb11d-a247-49ef-bcf1-77dbea2a85cd" ] } ], "mendeley" : { "formattedCitation" : "(RANDAL E. BRYANT, RANDY H. KATZ, 2008)", "plainTextFormattedCitation" : "(RANDAL E. BRYANT, RANDY H. KATZ, 2008)", "previouslyFormattedCitation" : "(RANDAL E. BRYANT, RANDY H. KATZ, 2008)" }, "properties" : { "noteIndex" : 0 }, "schema" : "https://github.com/citation-style-language/schema/raw/master/csl-citation.json" }</w:instrText>
+      </w:r>
+      <w:r>
+        <w:fldChar w:fldCharType="separate"/>
+      </w:r>
+      <w:r>
+        <w:rPr>
+          <w:noProof/>
+        </w:rPr>
+        <w:t>(RANDAL E. BRYANT, RANDY H. KATZ, 2008)</w:t>
+      </w:r>
+      <w:r>
+        <w:fldChar w:fldCharType="end"/>
       </w:r>
     </w:p>
     <w:p>
       <w:pPr>
         <w:pStyle w:val="PargrafodaLista"/>
-        <w:rPr>
-          <w:b/>
-        </w:rPr>
-      </w:pPr>
-      <w:r>
-        <w:rPr>
-          <w:b/>
-        </w:rPr>
-        <w:t>(</w:t>
-      </w:r>
-      <w:r>
-        <w:rPr>
-          <w:b/>
-        </w:rPr>
-        <w:t xml:space="preserve">artigo </w:t>
-      </w:r>
-      <w:r>
-        <w:rPr>
-          <w:b/>
-        </w:rPr>
-        <w:t>CCC (computing community consortium)” (Big-Data Computing: Criando revolucionário avanços no comércio, ciência e sociedade</w:t>
-      </w:r>
-      <w:r>
-        <w:rPr>
-          <w:b/>
-        </w:rPr>
-        <w:t xml:space="preserve"> - </w:t>
-      </w:r>
-      <w:r>
-        <w:rPr>
-          <w:b/>
-        </w:rPr>
-        <w:t>Randal E. Bryant</w:t>
-      </w:r>
-      <w:r>
-        <w:rPr>
-          <w:b/>
-        </w:rPr>
-        <w:t xml:space="preserve">, </w:t>
-      </w:r>
-      <w:r>
-        <w:rPr>
-          <w:b/>
-        </w:rPr>
-        <w:t>Randy H. Katz</w:t>
-      </w:r>
-      <w:r>
-        <w:rPr>
-          <w:b/>
-        </w:rPr>
-        <w:t xml:space="preserve">, </w:t>
-      </w:r>
-      <w:r>
-        <w:rPr>
-          <w:b/>
-        </w:rPr>
-        <w:t>Edward D. Lazowska</w:t>
-      </w:r>
-      <w:r>
-        <w:rPr>
-          <w:b/>
-        </w:rPr>
-        <w:t xml:space="preserve"> Version 8: December 22, 2008)</w:t>
+      </w:pPr>
+      <w:r>
+        <w:t>Hoje, com o avan</w:t>
+      </w:r>
+      <w:r>
+        <w:t>ço e dependência da tecnologia,</w:t>
+      </w:r>
+      <w:r>
+        <w:t xml:space="preserve"> o homem manipula o que há</w:t>
+      </w:r>
+      <w:r>
+        <w:t xml:space="preserve"> de mais importante que permite </w:t>
+      </w:r>
+      <w:r>
+        <w:t>que haja toda essa</w:t>
+      </w:r>
+      <w:r>
+        <w:t xml:space="preserve"> evolução, a informação.</w:t>
       </w:r>
     </w:p>
     <w:p>
       <w:pPr>
         <w:pStyle w:val="PargrafodaLista"/>
-        <w:rPr>
-          <w:b/>
-        </w:rPr>
-      </w:pPr>
+      </w:pPr>
+      <w:r>
+        <w:t xml:space="preserve">Mas as histórias de como os dados se tornaram grandes começa muitos anos antes da história recente em torno do Big Data. A primeira tentativa de contabilizar essa grande massa de dados ocorreu em 1941, popularmente conhecida como a “Explosão da Informação” (termo usado pela primeira vez em 1941, de acordo com o Dicionário Oxford de Inglês). </w:t>
+      </w:r>
+      <w:r>
+        <w:fldChar w:fldCharType="begin" w:fldLock="1"/>
+      </w:r>
+      <w:r>
+        <w:instrText>ADDIN CSL_CITATION { "citationItems" : [ { "id" : "ITEM-1", "itemData" : { "URL" : "http://www.forbes.com/sites/gilpress/2013/05/09/a-very-short-history-of-big-data/", "author" : [ { "dropping-particle" : "", "family" : "Press", "given" : "Gil", "non-dropping-particle" : "", "parse-names" : false, "suffix" : "" } ], "container-title" : "2013-12-21", "id" : "ITEM-1", "issued" : { "date-parts" : [ [ "0" ] ] }, "title" : "A Very Short History Of Big Data", "type" : "webpage" }, "uris" : [ "http://www.mendeley.com/documents/?uuid=b3a23e4c-3656-4b77-a19e-c296913dd48c" ] } ], "mendeley" : { "formattedCitation" : "(PRESS, [s.d.])", "plainTextFormattedCitation" : "(PRESS, [s.d.])", "previouslyFormattedCitation" : "(PRESS, [s.d.])" }, "properties" : { "noteIndex" : 0 }, "schema" : "https://github.com/citation-style-language/schema/raw/master/csl-citation.json" }</w:instrText>
+      </w:r>
+      <w:r>
+        <w:fldChar w:fldCharType="separate"/>
+      </w:r>
+      <w:r>
+        <w:rPr>
+          <w:noProof/>
+        </w:rPr>
+        <w:t>(PRESS, [s.d.])</w:t>
+      </w:r>
+      <w:r>
+        <w:fldChar w:fldCharType="end"/>
+      </w:r>
     </w:p>
     <w:p>
       <w:pPr>
         <w:pStyle w:val="PargrafodaLista"/>
       </w:pPr>
       <w:r>
-        <w:t>Hoje, com o avan</w:t>
-      </w:r>
-      <w:r>
-        <w:t>ço e dependência da tecnologia,</w:t>
-      </w:r>
-      <w:r>
-        <w:t xml:space="preserve"> o homem manipula o que há</w:t>
-      </w:r>
-      <w:r>
-        <w:t xml:space="preserve"> de mais importante que permite </w:t>
-      </w:r>
-      <w:r>
-        <w:t>que haja toda essa</w:t>
-      </w:r>
-      <w:r>
-        <w:t xml:space="preserve"> evolução, a informação.</w:t>
+        <w:t xml:space="preserve">De acordo com o artigo de Marcos Vieira, “O conceito de Big Data começou a ser discutido a cerca de 70 anos” devido ás enormes elevações de volume de dados tornando-se desafiante ter acesso e manipulação com o </w:t>
+      </w:r>
+      <w:proofErr w:type="gramStart"/>
+      <w:r>
+        <w:t>mesmo.</w:t>
+      </w:r>
+      <w:proofErr w:type="gramEnd"/>
+      <w:r>
+        <w:fldChar w:fldCharType="begin" w:fldLock="1"/>
+      </w:r>
+      <w:r>
+        <w:instrText>ADDIN CSL_CITATION { "citationItems" : [ { "id" : "ITEM-1", "itemData" : { "URL" : "http://www.ecommercebrasil.com.br/artigos/entendendo-big-data", "accessed" : { "date-parts" : [ [ "2015", "3", "20" ] ] }, "author" : [ { "dropping-particle" : "", "family" : "VIEIRA", "given" : "MARCOS", "non-dropping-particle" : "", "parse-names" : false, "suffix" : "" } ], "container-title" : "2014-02-11", "id" : "ITEM-1", "issued" : { "date-parts" : [ [ "0" ] ] }, "title" : "Entendendo Big DataNo Title", "type" : "webpage" }, "uris" : [ "http://www.mendeley.com/documents/?uuid=e77b30af-45b1-4d9e-aae2-00bdf902db51" ] } ], "mendeley" : { "formattedCitation" : "(VIEIRA, [s.d.])", "plainTextFormattedCitation" : "(VIEIRA, [s.d.])", "previouslyFormattedCitation" : "(VIEIRA, [s.d.])" }, "properties" : { "noteIndex" : 0 }, "schema" : "https://github.com/citation-style-language/schema/raw/master/csl-citation.json" }</w:instrText>
+      </w:r>
+      <w:r>
+        <w:fldChar w:fldCharType="separate"/>
+      </w:r>
+      <w:r>
+        <w:rPr>
+          <w:noProof/>
+        </w:rPr>
+        <w:t>(VIEIRA, [s.d.])</w:t>
+      </w:r>
+      <w:r>
+        <w:fldChar w:fldCharType="end"/>
       </w:r>
     </w:p>
     <w:p>
@@ -863,13 +915,40 @@
         <w:pStyle w:val="PargrafodaLista"/>
       </w:pPr>
       <w:r>
-        <w:t xml:space="preserve">Mas as histórias de como os dados se tornaram grandes começa muitos anos antes da história recente em torno do Big Data. A primeira tentativa de contabilizar essa grande massa de dados ocorreu em 1941, popularmente conhecida como a “Explosão da Informação” (termo usado pela primeira vez em 1941, de acordo com o Dicionário Oxford de Inglês). </w:t>
+        <w:t xml:space="preserve">Ainda no </w:t>
+      </w:r>
+      <w:proofErr w:type="spellStart"/>
+      <w:r>
+        <w:t>artido</w:t>
+      </w:r>
+      <w:proofErr w:type="spellEnd"/>
+      <w:r>
+        <w:t xml:space="preserve"> de Marcos Vieira, embora já existisse o problema, </w:t>
+      </w:r>
+      <w:proofErr w:type="gramStart"/>
+      <w:r>
+        <w:t xml:space="preserve">“ </w:t>
+      </w:r>
+      <w:proofErr w:type="gramEnd"/>
+      <w:r>
+        <w:t xml:space="preserve">o termo Big Data, no entanto, foi criado há 17 anos referindo-se à impossibilidade de armazenamento de grandes volumes de informações em data </w:t>
+      </w:r>
+      <w:proofErr w:type="spellStart"/>
+      <w:r>
+        <w:t>warehouses</w:t>
+      </w:r>
+      <w:proofErr w:type="spellEnd"/>
+      <w:r>
+        <w:t xml:space="preserve"> (armazém) únicos, já que o armazenamento digital ainda não era tão eficiente como hoje em dia.”</w:t>
+      </w:r>
+      <w:r>
+        <w:t xml:space="preserve"> </w:t>
       </w:r>
       <w:r>
         <w:fldChar w:fldCharType="begin" w:fldLock="1"/>
       </w:r>
       <w:r>
-        <w:instrText>ADDIN CSL_CITATION { "citationItems" : [ { "id" : "ITEM-1", "itemData" : { "URL" : "http://www.forbes.com/sites/gilpress/2013/05/09/a-very-short-history-of-big-data/", "author" : [ { "dropping-particle" : "", "family" : "Press", "given" : "Gil", "non-dropping-particle" : "", "parse-names" : false, "suffix" : "" } ], "container-title" : "2013-12-21", "id" : "ITEM-1", "issued" : { "date-parts" : [ [ "0" ] ] }, "title" : "A Very Short History Of Big Data", "type" : "webpage" }, "uris" : [ "http://www.mendeley.com/documents/?uuid=b3a23e4c-3656-4b77-a19e-c296913dd48c" ] } ], "mendeley" : { "formattedCitation" : "(PRESS, [s.d.])", "plainTextFormattedCitation" : "(PRESS, [s.d.])", "previouslyFormattedCitation" : "(PRESS, [s.d.])" }, "properties" : { "noteIndex" : 0 }, "schema" : "https://github.com/citation-style-language/schema/raw/master/csl-citation.json" }</w:instrText>
+        <w:instrText>ADDIN CSL_CITATION { "citationItems" : [ { "id" : "ITEM-1", "itemData" : { "URL" : "http://www.ecommercebrasil.com.br/artigos/entendendo-big-data", "accessed" : { "date-parts" : [ [ "2015", "3", "20" ] ] }, "author" : [ { "dropping-particle" : "", "family" : "VIEIRA", "given" : "MARCOS", "non-dropping-particle" : "", "parse-names" : false, "suffix" : "" } ], "container-title" : "2014-02-11", "id" : "ITEM-1", "issued" : { "date-parts" : [ [ "0" ] ] }, "title" : "Entendendo Big DataNo Title", "type" : "webpage" }, "uris" : [ "http://www.mendeley.com/documents/?uuid=e77b30af-45b1-4d9e-aae2-00bdf902db51" ] } ], "mendeley" : { "formattedCitation" : "(VIEIRA, [s.d.])", "plainTextFormattedCitation" : "(VIEIRA, [s.d.])", "previouslyFormattedCitation" : "(VIEIRA, [s.d.])" }, "properties" : { "noteIndex" : 0 }, "schema" : "https://github.com/citation-style-language/schema/raw/master/csl-citation.json" }</w:instrText>
       </w:r>
       <w:r>
         <w:fldChar w:fldCharType="separate"/>
@@ -878,7 +957,7 @@
         <w:rPr>
           <w:noProof/>
         </w:rPr>
-        <w:t>(PRESS, [s.d.])</w:t>
+        <w:t>(VIEIRA, [s.d.])</w:t>
       </w:r>
       <w:r>
         <w:fldChar w:fldCharType="end"/>
@@ -888,8 +967,45 @@
       <w:pPr>
         <w:pStyle w:val="PargrafodaLista"/>
       </w:pPr>
-      <w:r>
-        <w:t>De acordo com o artigo de Marcos Vieira, “O conceito de Big Data começou a ser discutido a cerca de 70 anos” devido ás enormes elevações de volume de dados tornando-se desafiante ter acesso e manipulação com o mesmo.</w:t>
+    </w:p>
+    <w:p>
+      <w:pPr>
+        <w:pStyle w:val="PargrafodaLista"/>
+      </w:pPr>
+      <w:r>
+        <w:t xml:space="preserve">O “Big Data” forma um conjunto de dados definidos Velocidade, Volume e Variedade. </w:t>
+      </w:r>
+    </w:p>
+    <w:p>
+      <w:pPr>
+        <w:pStyle w:val="PargrafodaLista"/>
+      </w:pPr>
+      <w:r>
+        <w:t>Velocidade: podemos defini-la como que seu principal objetivo seja conseguir com que toda a demanda gerada seja tratada em um espaço de tempo ideal pra cada uma delas.</w:t>
+      </w:r>
+    </w:p>
+    <w:p>
+      <w:pPr>
+        <w:pStyle w:val="PargrafodaLista"/>
+      </w:pPr>
+      <w:r>
+        <w:t>Volume: trata-se do imenso volume de dados gerados todos os dias, seu desafio é o processo de armazenamento, transmissão ao mesmo tempo.</w:t>
+      </w:r>
+    </w:p>
+    <w:p>
+      <w:pPr>
+        <w:pStyle w:val="PargrafodaLista"/>
+      </w:pPr>
+      <w:r>
+        <w:t xml:space="preserve">Variedade: são as variadas formas de informação processadas, e-mail, pagamentos, documentos, páginas web, vídeos e etc. O desafio aqui é colher todos esses dados, e para que haja uma boa </w:t>
+      </w:r>
+      <w:proofErr w:type="gramStart"/>
+      <w:r>
+        <w:t>performance</w:t>
+      </w:r>
+      <w:proofErr w:type="gramEnd"/>
+      <w:r>
+        <w:t xml:space="preserve"> de intepretação e analítica sobre eles.</w:t>
       </w:r>
       <w:r>
         <w:fldChar w:fldCharType="begin" w:fldLock="1"/>
@@ -915,1083 +1031,1278 @@
         <w:pStyle w:val="PargrafodaLista"/>
       </w:pPr>
       <w:r>
-        <w:t xml:space="preserve">Ainda no artido de Marcos Vieira, embora já existisse o problema, “ o termo Big Data, no entanto, foi criado há 17 anos referindo-se à impossibilidade de </w:t>
-      </w:r>
-      <w:r>
+        <w:t xml:space="preserve">O artigo produzido pela revista “Ciência Hoje”, em um de seus trechos lembra também que junto com Big Data traz consigo também problemas éticos “Questões como a dificuldade de garantir a segurança e privacidade dos dados chegam a inviabilizar projetos, como uma base central de prontuários médicos, devido ao risco de essa informação ser utilizada de forma indevida”. </w:t>
+      </w:r>
+      <w:r>
+        <w:fldChar w:fldCharType="begin" w:fldLock="1"/>
+      </w:r>
+      <w:r>
+        <w:instrText>ADDIN CSL_CITATION { "citationItems" : [ { "id" : "ITEM-1", "itemData" : { "id" : "ITEM-1", "issued" : { "date-parts" : [ [ "2013" ] ] }, "page" : "6", "title" : "Desafios do Big Data", "type" : "article-journal" }, "uris" : [ "http://www.mendeley.com/documents/?uuid=10d4ab84-a1f7-4f94-8db7-e1418dd2b8e4" ] } ], "mendeley" : { "formattedCitation" : "(\u201cDesafios do Big Data\u201d, 2013)", "plainTextFormattedCitation" : "(\u201cDesafios do Big Data\u201d, 2013)", "previouslyFormattedCitation" : "(\u201cDesafios do Big Data\u201d, 2013)" }, "properties" : { "noteIndex" : 0 }, "schema" : "https://github.com/citation-style-language/schema/raw/master/csl-citation.json" }</w:instrText>
+      </w:r>
+      <w:r>
+        <w:fldChar w:fldCharType="separate"/>
+      </w:r>
+      <w:r>
+        <w:rPr>
+          <w:noProof/>
+        </w:rPr>
+        <w:t>(“Desafios do Big Data”, 2013)</w:t>
+      </w:r>
+      <w:proofErr w:type="gramStart"/>
+      <w:r>
+        <w:fldChar w:fldCharType="end"/>
+      </w:r>
+      <w:proofErr w:type="gramEnd"/>
+    </w:p>
+    <w:p>
+      <w:pPr>
+        <w:pStyle w:val="PargrafodaLista"/>
+        <w:rPr>
+          <w:b/>
+        </w:rPr>
+      </w:pPr>
+      <w:r>
+        <w:rPr>
+          <w:rFonts w:cs="Arial"/>
+          <w:color w:val="222222"/>
+          <w:szCs w:val="24"/>
+          <w:shd w:val="clear" w:color="auto" w:fill="FFFFFF"/>
+        </w:rPr>
+        <w:t>H</w:t>
+      </w:r>
+      <w:r>
+        <w:rPr>
+          <w:rFonts w:cs="Arial"/>
+          <w:color w:val="222222"/>
+          <w:szCs w:val="24"/>
+          <w:shd w:val="clear" w:color="auto" w:fill="FFFFFF"/>
+        </w:rPr>
+        <w:t>oje em dia o grande problema não é a obtenção de dados e sim o seu tratamento, conseguir obter essa informação de maneira rápida e automatizada</w:t>
+      </w:r>
+      <w:r>
+        <w:rPr>
+          <w:rFonts w:cs="Arial"/>
+          <w:color w:val="222222"/>
+          <w:szCs w:val="24"/>
+          <w:shd w:val="clear" w:color="auto" w:fill="FFFFFF"/>
+        </w:rPr>
+        <w:t xml:space="preserve">, já se parou pra pensar em como manipular e interagir com tantas informações geradas todos os dias? </w:t>
+      </w:r>
+    </w:p>
+    <w:p>
+      <w:pPr>
+        <w:pStyle w:val="PargrafodaLista"/>
+        <w:rPr>
+          <w:b/>
+        </w:rPr>
+      </w:pPr>
+      <w:r>
+        <w:rPr>
+          <w:rFonts w:cs="Arial"/>
+          <w:color w:val="222222"/>
+          <w:szCs w:val="24"/>
+          <w:shd w:val="clear" w:color="auto" w:fill="FFFFFF"/>
+        </w:rPr>
+        <w:t>Desenvolvido em 2011, tendo lançamento no em agosto de 2011, deu-se a origem ao D3js (</w:t>
+      </w:r>
+      <w:proofErr w:type="spellStart"/>
+      <w:r>
+        <w:rPr>
+          <w:rFonts w:cs="Arial"/>
+          <w:color w:val="222222"/>
+          <w:szCs w:val="24"/>
+          <w:shd w:val="clear" w:color="auto" w:fill="FFFFFF"/>
+        </w:rPr>
+        <w:t>Documents</w:t>
+      </w:r>
+      <w:proofErr w:type="spellEnd"/>
+      <w:r>
+        <w:rPr>
+          <w:rFonts w:cs="Arial"/>
+          <w:color w:val="222222"/>
+          <w:szCs w:val="24"/>
+          <w:shd w:val="clear" w:color="auto" w:fill="FFFFFF"/>
+        </w:rPr>
+        <w:t xml:space="preserve"> Data-</w:t>
+      </w:r>
+      <w:proofErr w:type="spellStart"/>
+      <w:r>
+        <w:rPr>
+          <w:rFonts w:cs="Arial"/>
+          <w:color w:val="222222"/>
+          <w:szCs w:val="24"/>
+          <w:shd w:val="clear" w:color="auto" w:fill="FFFFFF"/>
+        </w:rPr>
+        <w:t>Driven</w:t>
+      </w:r>
+      <w:proofErr w:type="spellEnd"/>
+      <w:r>
+        <w:rPr>
+          <w:rFonts w:cs="Arial"/>
+          <w:color w:val="222222"/>
+          <w:szCs w:val="24"/>
+          <w:shd w:val="clear" w:color="auto" w:fill="FFFFFF"/>
+        </w:rPr>
+        <w:t xml:space="preserve">), uma biblioteca em </w:t>
+      </w:r>
+      <w:proofErr w:type="spellStart"/>
+      <w:proofErr w:type="gramStart"/>
+      <w:r>
+        <w:rPr>
+          <w:rFonts w:cs="Arial"/>
+          <w:color w:val="222222"/>
+          <w:szCs w:val="24"/>
+          <w:shd w:val="clear" w:color="auto" w:fill="FFFFFF"/>
+        </w:rPr>
+        <w:t>JavaScript</w:t>
+      </w:r>
+      <w:proofErr w:type="spellEnd"/>
+      <w:proofErr w:type="gramEnd"/>
+      <w:r>
+        <w:rPr>
+          <w:rFonts w:cs="Arial"/>
+          <w:color w:val="222222"/>
+          <w:szCs w:val="24"/>
+          <w:shd w:val="clear" w:color="auto" w:fill="FFFFFF"/>
+        </w:rPr>
+        <w:t xml:space="preserve">, uma linguagem de script para navegadores web, sendo a linguagem padrão para criação de páginas web com ótima interação com usuário, com o principal objetivo de se criar técnicas de visualização de dados interativos e dinâmicos, sendo aplicado em navegador web. </w:t>
+      </w:r>
+    </w:p>
+    <w:p>
+      <w:pPr>
+        <w:pStyle w:val="PargrafodaLista"/>
+        <w:rPr>
+          <w:rFonts w:cs="Arial"/>
+          <w:color w:val="222222"/>
+          <w:szCs w:val="24"/>
+          <w:shd w:val="clear" w:color="auto" w:fill="FFFFFF"/>
+        </w:rPr>
+      </w:pPr>
+      <w:r>
+        <w:rPr>
+          <w:rFonts w:cs="Arial"/>
+          <w:color w:val="222222"/>
+          <w:szCs w:val="24"/>
+          <w:shd w:val="clear" w:color="auto" w:fill="FFFFFF"/>
+        </w:rPr>
+        <w:t xml:space="preserve">No site “Data Drive </w:t>
+      </w:r>
+      <w:proofErr w:type="spellStart"/>
+      <w:r>
+        <w:rPr>
+          <w:rFonts w:cs="Arial"/>
+          <w:color w:val="222222"/>
+          <w:szCs w:val="24"/>
+          <w:shd w:val="clear" w:color="auto" w:fill="FFFFFF"/>
+        </w:rPr>
+        <w:t>Journalism</w:t>
+      </w:r>
+      <w:proofErr w:type="spellEnd"/>
+      <w:r>
+        <w:rPr>
+          <w:rFonts w:cs="Arial"/>
+          <w:color w:val="222222"/>
+          <w:szCs w:val="24"/>
+          <w:shd w:val="clear" w:color="auto" w:fill="FFFFFF"/>
+        </w:rPr>
+        <w:t xml:space="preserve">”, relata que o D3js vem “explodindo em popularidade, em parte porque além de ele ser extremamente flexível pelo fato de ele funcionar em navegadores modernos, incluindo </w:t>
+      </w:r>
+      <w:proofErr w:type="spellStart"/>
+      <w:r>
+        <w:rPr>
+          <w:rFonts w:cs="Arial"/>
+          <w:color w:val="222222"/>
+          <w:szCs w:val="24"/>
+          <w:shd w:val="clear" w:color="auto" w:fill="FFFFFF"/>
+        </w:rPr>
+        <w:t>Android</w:t>
+      </w:r>
+      <w:proofErr w:type="spellEnd"/>
+      <w:r>
+        <w:rPr>
+          <w:rFonts w:cs="Arial"/>
+          <w:color w:val="222222"/>
+          <w:szCs w:val="24"/>
+          <w:shd w:val="clear" w:color="auto" w:fill="FFFFFF"/>
+        </w:rPr>
+        <w:t xml:space="preserve"> e IOS dispositivos mobile, mas também porque é poderoso”.</w:t>
+      </w:r>
+    </w:p>
+    <w:p>
+      <w:pPr>
+        <w:pStyle w:val="PargrafodaLista"/>
+        <w:rPr>
+          <w:rFonts w:cs="Arial"/>
+          <w:color w:val="222222"/>
+          <w:szCs w:val="24"/>
+          <w:shd w:val="clear" w:color="auto" w:fill="FFFFFF"/>
+        </w:rPr>
+      </w:pPr>
+      <w:r>
+        <w:rPr>
+          <w:rFonts w:cs="Arial"/>
+          <w:color w:val="222222"/>
+          <w:szCs w:val="24"/>
+          <w:shd w:val="clear" w:color="auto" w:fill="FFFFFF"/>
+        </w:rPr>
+        <w:t>Sua principal função é interligar os valores de uma massa de dados para documentar elementos, podendo assim manipular o documento a partir dessa obtenção de dados.</w:t>
+      </w:r>
+    </w:p>
+    <w:p>
+      <w:pPr>
+        <w:pStyle w:val="PargrafodaLista"/>
+        <w:rPr>
+          <w:rFonts w:cs="Arial"/>
+          <w:color w:val="222222"/>
+          <w:szCs w:val="24"/>
+          <w:shd w:val="clear" w:color="auto" w:fill="FFFFFF"/>
+        </w:rPr>
+      </w:pPr>
+      <w:r>
+        <w:rPr>
+          <w:rFonts w:cs="Arial"/>
+          <w:color w:val="222222"/>
+          <w:szCs w:val="24"/>
+          <w:shd w:val="clear" w:color="auto" w:fill="FFFFFF"/>
+        </w:rPr>
         <w:lastRenderedPageBreak/>
-        <w:t>armazenamento de grandes volumes de informações em data warehouses (armazém) únicos, já que o armazenamento digital ainda não era tão eficiente como hoje em dia.”</w:t>
-      </w:r>
-      <w:r>
+        <w:t>A flexibilidade é mesmo o maior trunfo dessa nova ferramenta, é ótimo até mesmo para jornalistas, pois não os limitam á uma forma de visual específica, sendo o próprio livre para fazer explorar o uso de gráficos através das informações, e</w:t>
+      </w:r>
+      <w:proofErr w:type="gramStart"/>
+      <w:r>
+        <w:rPr>
+          <w:rFonts w:cs="Arial"/>
+          <w:color w:val="222222"/>
+          <w:szCs w:val="24"/>
+          <w:shd w:val="clear" w:color="auto" w:fill="FFFFFF"/>
+        </w:rPr>
+        <w:t xml:space="preserve">  </w:t>
+      </w:r>
+      <w:proofErr w:type="gramEnd"/>
+      <w:r>
+        <w:rPr>
+          <w:rFonts w:cs="Arial"/>
+          <w:color w:val="222222"/>
+          <w:szCs w:val="24"/>
+          <w:shd w:val="clear" w:color="auto" w:fill="FFFFFF"/>
+        </w:rPr>
+        <w:t>a partir daí inventar novas formas visualização específica.</w:t>
+      </w:r>
+    </w:p>
+    <w:p>
+      <w:pPr>
+        <w:pStyle w:val="PargrafodaLista"/>
+        <w:rPr>
+          <w:rStyle w:val="apple-converted-space"/>
+          <w:rFonts w:cs="Arial"/>
+          <w:b/>
+          <w:szCs w:val="24"/>
+          <w:shd w:val="clear" w:color="auto" w:fill="FFFFFF"/>
+        </w:rPr>
+      </w:pPr>
+      <w:r>
+        <w:rPr>
+          <w:rFonts w:cs="Arial"/>
+          <w:color w:val="222222"/>
+          <w:szCs w:val="24"/>
+          <w:shd w:val="clear" w:color="auto" w:fill="FFFFFF"/>
+        </w:rPr>
+        <w:t xml:space="preserve">Ainda no site, de acordo com o “Data Drive </w:t>
+      </w:r>
+      <w:proofErr w:type="spellStart"/>
+      <w:r>
+        <w:rPr>
+          <w:rFonts w:cs="Arial"/>
+          <w:color w:val="222222"/>
+          <w:szCs w:val="24"/>
+          <w:shd w:val="clear" w:color="auto" w:fill="FFFFFF"/>
+        </w:rPr>
+        <w:t>Journalism</w:t>
+      </w:r>
+      <w:proofErr w:type="spellEnd"/>
+      <w:r>
+        <w:rPr>
+          <w:rFonts w:cs="Arial"/>
+          <w:color w:val="222222"/>
+          <w:szCs w:val="24"/>
+          <w:shd w:val="clear" w:color="auto" w:fill="FFFFFF"/>
+        </w:rPr>
+        <w:t xml:space="preserve">”, “O </w:t>
+      </w:r>
+      <w:r>
+        <w:rPr>
+          <w:rStyle w:val="notranslate"/>
+          <w:rFonts w:cs="Arial"/>
+          <w:szCs w:val="24"/>
+          <w:shd w:val="clear" w:color="auto" w:fill="FFFFFF"/>
+        </w:rPr>
+        <w:t xml:space="preserve">The New York Times tem vindo gradualmente a eliminação gradual do Flash em favor de D3 e outras peças interativas baseadas em </w:t>
+      </w:r>
+      <w:proofErr w:type="spellStart"/>
+      <w:proofErr w:type="gramStart"/>
+      <w:r>
+        <w:rPr>
+          <w:rStyle w:val="notranslate"/>
+          <w:rFonts w:cs="Arial"/>
+          <w:szCs w:val="24"/>
+          <w:shd w:val="clear" w:color="auto" w:fill="FFFFFF"/>
+        </w:rPr>
+        <w:t>JavaScript</w:t>
+      </w:r>
+      <w:proofErr w:type="spellEnd"/>
+      <w:proofErr w:type="gramEnd"/>
+      <w:r>
+        <w:rPr>
+          <w:rStyle w:val="notranslate"/>
+          <w:rFonts w:cs="Arial"/>
+          <w:szCs w:val="24"/>
+          <w:shd w:val="clear" w:color="auto" w:fill="FFFFFF"/>
+        </w:rPr>
+        <w:t xml:space="preserve">, mesmo a contratação de Mike </w:t>
+      </w:r>
+      <w:proofErr w:type="spellStart"/>
+      <w:r>
+        <w:rPr>
+          <w:rStyle w:val="notranslate"/>
+          <w:rFonts w:cs="Arial"/>
+          <w:szCs w:val="24"/>
+          <w:shd w:val="clear" w:color="auto" w:fill="FFFFFF"/>
+        </w:rPr>
+        <w:t>Bostock</w:t>
+      </w:r>
+      <w:proofErr w:type="spellEnd"/>
+      <w:r>
+        <w:rPr>
+          <w:rStyle w:val="notranslate"/>
+          <w:rFonts w:cs="Arial"/>
+          <w:szCs w:val="24"/>
+          <w:shd w:val="clear" w:color="auto" w:fill="FFFFFF"/>
+        </w:rPr>
+        <w:t>, o principal autor do D3, que agora está na equipe de gráficos do Times.</w:t>
+      </w:r>
+      <w:r>
+        <w:rPr>
+          <w:rStyle w:val="apple-converted-space"/>
+          <w:rFonts w:cs="Arial"/>
+          <w:szCs w:val="24"/>
+          <w:shd w:val="clear" w:color="auto" w:fill="FFFFFF"/>
+        </w:rPr>
+        <w:t> </w:t>
+      </w:r>
+      <w:r>
+        <w:rPr>
+          <w:rStyle w:val="notranslate"/>
+          <w:rFonts w:cs="Arial"/>
+          <w:szCs w:val="24"/>
+          <w:shd w:val="clear" w:color="auto" w:fill="FFFFFF"/>
+        </w:rPr>
+        <w:t>O resultado foi uma série de gráficos interativos inovadores, incluindo os últimos</w:t>
+      </w:r>
+      <w:r>
+        <w:rPr>
+          <w:rStyle w:val="apple-converted-space"/>
+          <w:rFonts w:cs="Arial"/>
+          <w:szCs w:val="24"/>
+          <w:shd w:val="clear" w:color="auto" w:fill="FFFFFF"/>
+        </w:rPr>
+        <w:t> </w:t>
+      </w:r>
+      <w:r>
+        <w:rPr>
+          <w:rFonts w:cs="Arial"/>
+          <w:color w:val="000000" w:themeColor="text1"/>
+          <w:szCs w:val="24"/>
+          <w:shd w:val="clear" w:color="auto" w:fill="FFFFFF"/>
+        </w:rPr>
+        <w:t xml:space="preserve">512 Caminhos para a Casa </w:t>
+      </w:r>
+      <w:r>
+        <w:rPr>
+          <w:rFonts w:cs="Arial"/>
+          <w:color w:val="000000" w:themeColor="text1"/>
+          <w:szCs w:val="24"/>
+          <w:shd w:val="clear" w:color="auto" w:fill="FFFFFF"/>
+        </w:rPr>
+        <w:t>B</w:t>
+      </w:r>
+      <w:r>
+        <w:rPr>
+          <w:rFonts w:cs="Arial"/>
+          <w:color w:val="000000" w:themeColor="text1"/>
+          <w:szCs w:val="24"/>
+          <w:shd w:val="clear" w:color="auto" w:fill="FFFFFF"/>
+        </w:rPr>
+        <w:t>ranca</w:t>
+      </w:r>
+      <w:r>
+        <w:rPr>
+          <w:rStyle w:val="apple-converted-space"/>
+          <w:rFonts w:cs="Arial"/>
+          <w:szCs w:val="24"/>
+          <w:shd w:val="clear" w:color="auto" w:fill="FFFFFF"/>
+        </w:rPr>
+        <w:t> </w:t>
+      </w:r>
+      <w:r>
+        <w:rPr>
+          <w:rStyle w:val="notranslate"/>
+          <w:rFonts w:cs="Arial"/>
+          <w:szCs w:val="24"/>
+          <w:shd w:val="clear" w:color="auto" w:fill="FFFFFF"/>
+        </w:rPr>
+        <w:t xml:space="preserve">, por Mike </w:t>
+      </w:r>
+      <w:proofErr w:type="spellStart"/>
+      <w:r>
+        <w:rPr>
+          <w:rStyle w:val="notranslate"/>
+          <w:rFonts w:cs="Arial"/>
+          <w:szCs w:val="24"/>
+          <w:shd w:val="clear" w:color="auto" w:fill="FFFFFF"/>
+        </w:rPr>
+        <w:t>Bostock</w:t>
+      </w:r>
+      <w:proofErr w:type="spellEnd"/>
+      <w:r>
+        <w:rPr>
+          <w:rStyle w:val="notranslate"/>
+          <w:rFonts w:cs="Arial"/>
+          <w:szCs w:val="24"/>
+          <w:shd w:val="clear" w:color="auto" w:fill="FFFFFF"/>
+        </w:rPr>
+        <w:t xml:space="preserve"> e </w:t>
+      </w:r>
+      <w:proofErr w:type="spellStart"/>
+      <w:r>
+        <w:rPr>
+          <w:rStyle w:val="notranslate"/>
+          <w:rFonts w:cs="Arial"/>
+          <w:szCs w:val="24"/>
+          <w:shd w:val="clear" w:color="auto" w:fill="FFFFFF"/>
+        </w:rPr>
+        <w:t>Shan</w:t>
+      </w:r>
+      <w:proofErr w:type="spellEnd"/>
+      <w:r>
+        <w:rPr>
+          <w:rStyle w:val="notranslate"/>
+          <w:rFonts w:cs="Arial"/>
+          <w:szCs w:val="24"/>
+          <w:shd w:val="clear" w:color="auto" w:fill="FFFFFF"/>
+        </w:rPr>
+        <w:t xml:space="preserve"> Carter</w:t>
+      </w:r>
+      <w:r>
+        <w:rPr>
+          <w:rStyle w:val="notranslate"/>
+          <w:rFonts w:cs="Arial"/>
+          <w:szCs w:val="24"/>
+          <w:shd w:val="clear" w:color="auto" w:fill="FFFFFF"/>
+        </w:rPr>
+        <w:t>”</w:t>
+      </w:r>
+      <w:r>
+        <w:rPr>
+          <w:rStyle w:val="notranslate"/>
+          <w:rFonts w:cs="Arial"/>
+          <w:szCs w:val="24"/>
+          <w:shd w:val="clear" w:color="auto" w:fill="FFFFFF"/>
+        </w:rPr>
+        <w:t>.</w:t>
+      </w:r>
+      <w:r>
+        <w:rPr>
+          <w:rStyle w:val="notranslate"/>
+          <w:rFonts w:cs="Arial"/>
+          <w:b/>
+          <w:szCs w:val="24"/>
+          <w:shd w:val="clear" w:color="auto" w:fill="FFFFFF"/>
+        </w:rPr>
         <w:t xml:space="preserve"> </w:t>
       </w:r>
       <w:r>
+        <w:rPr>
+          <w:rStyle w:val="notranslate"/>
+          <w:rFonts w:cs="Arial"/>
+          <w:b/>
+          <w:szCs w:val="24"/>
+          <w:shd w:val="clear" w:color="auto" w:fill="FFFFFF"/>
+        </w:rPr>
         <w:fldChar w:fldCharType="begin" w:fldLock="1"/>
       </w:r>
       <w:r>
-        <w:instrText>ADDIN CSL_CITATION { "citationItems" : [ { "id" : "ITEM-1", "itemData" : { "URL" : "http://www.ecommercebrasil.com.br/artigos/entendendo-big-data", "accessed" : { "date-parts" : [ [ "2015", "3", "20" ] ] }, "author" : [ { "dropping-particle" : "", "family" : "VIEIRA", "given" : "MARCOS", "non-dropping-particle" : "", "parse-names" : false, "suffix" : "" } ], "container-title" : "2014-02-11", "id" : "ITEM-1", "issued" : { "date-parts" : [ [ "0" ] ] }, "title" : "Entendendo Big DataNo Title", "type" : "webpage" }, "uris" : [ "http://www.mendeley.com/documents/?uuid=e77b30af-45b1-4d9e-aae2-00bdf902db51" ] } ], "mendeley" : { "formattedCitation" : "(VIEIRA, [s.d.])", "plainTextFormattedCitation" : "(VIEIRA, [s.d.])", "previouslyFormattedCitation" : "(VIEIRA, [s.d.])" }, "properties" : { "noteIndex" : 0 }, "schema" : "https://github.com/citation-style-language/schema/raw/master/csl-citation.json" }</w:instrText>
-      </w:r>
-      <w:r>
+        <w:rPr>
+          <w:rStyle w:val="notranslate"/>
+          <w:rFonts w:cs="Arial"/>
+          <w:b/>
+          <w:szCs w:val="24"/>
+          <w:shd w:val="clear" w:color="auto" w:fill="FFFFFF"/>
+        </w:rPr>
+        <w:instrText>ADDIN CSL_CITATION { "citationItems" : [ { "id" : "ITEM-1", "itemData" : { "URL" : "http://datadrivenjournalism.net/resources/data_driven_documents_defined", "accessed" : { "date-parts" : [ [ "2015", "3", "20" ] ] }, "author" : [ { "dropping-particle" : "", "family" : "Murray", "given" : "Scott", "non-dropping-particle" : "", "parse-names" : false, "suffix" : "" } ], "container-title" : "2013-01-29", "id" : "ITEM-1", "issued" : { "date-parts" : [ [ "0" ] ] }, "title" : "Data-Driven Documents, Defined", "type" : "webpage" }, "uris" : [ "http://www.mendeley.com/documents/?uuid=7260bdef-d089-4723-83f7-6b456dba6357" ] } ], "mendeley" : { "formattedCitation" : "(MURRAY, [s.d.])", "plainTextFormattedCitation" : "(MURRAY, [s.d.])", "previouslyFormattedCitation" : "(MURRAY, [s.d.])" }, "properties" : { "noteIndex" : 0 }, "schema" : "https://github.com/citation-style-language/schema/raw/master/csl-citation.json" }</w:instrText>
+      </w:r>
+      <w:r>
+        <w:rPr>
+          <w:rStyle w:val="notranslate"/>
+          <w:rFonts w:cs="Arial"/>
+          <w:b/>
+          <w:szCs w:val="24"/>
+          <w:shd w:val="clear" w:color="auto" w:fill="FFFFFF"/>
+        </w:rPr>
         <w:fldChar w:fldCharType="separate"/>
       </w:r>
       <w:r>
         <w:rPr>
-          <w:noProof/>
-        </w:rPr>
-        <w:t>(VIEIRA, [s.d.])</w:t>
-      </w:r>
-      <w:r>
+          <w:rStyle w:val="notranslate"/>
+          <w:rFonts w:cs="Arial"/>
+          <w:noProof/>
+          <w:szCs w:val="24"/>
+          <w:shd w:val="clear" w:color="auto" w:fill="FFFFFF"/>
+        </w:rPr>
+        <w:t>(MURRAY, [s.d.])</w:t>
+      </w:r>
+      <w:r>
+        <w:rPr>
+          <w:rStyle w:val="notranslate"/>
+          <w:rFonts w:cs="Arial"/>
+          <w:b/>
+          <w:szCs w:val="24"/>
+          <w:shd w:val="clear" w:color="auto" w:fill="FFFFFF"/>
+        </w:rPr>
         <w:fldChar w:fldCharType="end"/>
       </w:r>
     </w:p>
     <w:p>
       <w:pPr>
+        <w:spacing w:after="200"/>
+        <w:rPr>
+          <w:rStyle w:val="apple-converted-space"/>
+          <w:rFonts w:asciiTheme="majorHAnsi" w:eastAsiaTheme="majorEastAsia" w:hAnsiTheme="majorHAnsi" w:cs="Arial"/>
+          <w:b/>
+          <w:bCs/>
+          <w:color w:val="4F81BD" w:themeColor="accent1"/>
+          <w:sz w:val="26"/>
+          <w:szCs w:val="24"/>
+          <w:shd w:val="clear" w:color="auto" w:fill="FFFFFF"/>
+        </w:rPr>
+      </w:pPr>
+      <w:r>
+        <w:rPr>
+          <w:rStyle w:val="apple-converted-space"/>
+          <w:rFonts w:cs="Arial"/>
+          <w:szCs w:val="24"/>
+          <w:shd w:val="clear" w:color="auto" w:fill="FFFFFF"/>
+        </w:rPr>
+        <w:br w:type="page"/>
+      </w:r>
+    </w:p>
+    <w:p>
+      <w:pPr>
+        <w:pStyle w:val="Ttulo1"/>
+        <w:rPr>
+          <w:rStyle w:val="apple-converted-space"/>
+          <w:rFonts w:cs="Arial"/>
+          <w:szCs w:val="24"/>
+          <w:shd w:val="clear" w:color="auto" w:fill="FFFFFF"/>
+        </w:rPr>
+      </w:pPr>
+      <w:r>
+        <w:rPr>
+          <w:rStyle w:val="apple-converted-space"/>
+          <w:rFonts w:cs="Arial"/>
+          <w:szCs w:val="24"/>
+          <w:shd w:val="clear" w:color="auto" w:fill="FFFFFF"/>
+        </w:rPr>
+        <w:lastRenderedPageBreak/>
+        <w:t>Objetivos</w:t>
+      </w:r>
+    </w:p>
+    <w:p/>
+    <w:p>
+      <w:pPr>
         <w:pStyle w:val="PargrafodaLista"/>
-      </w:pPr>
+        <w:rPr>
+          <w:rStyle w:val="apple-converted-space"/>
+          <w:rFonts w:cs="Arial"/>
+          <w:szCs w:val="24"/>
+          <w:shd w:val="clear" w:color="auto" w:fill="FFFFFF"/>
+        </w:rPr>
+      </w:pPr>
+      <w:r>
+        <w:rPr>
+          <w:rStyle w:val="apple-converted-space"/>
+          <w:rFonts w:cs="Arial"/>
+          <w:szCs w:val="24"/>
+          <w:shd w:val="clear" w:color="auto" w:fill="FFFFFF"/>
+        </w:rPr>
+        <w:t>Nosso objetivo nesse trabalho</w:t>
+      </w:r>
+      <w:proofErr w:type="gramStart"/>
+      <w:r>
+        <w:rPr>
+          <w:rStyle w:val="apple-converted-space"/>
+          <w:rFonts w:cs="Arial"/>
+          <w:szCs w:val="24"/>
+          <w:shd w:val="clear" w:color="auto" w:fill="FFFFFF"/>
+        </w:rPr>
+        <w:t>, é</w:t>
+      </w:r>
+      <w:proofErr w:type="gramEnd"/>
+      <w:r>
+        <w:rPr>
+          <w:rStyle w:val="apple-converted-space"/>
+          <w:rFonts w:cs="Arial"/>
+          <w:szCs w:val="24"/>
+          <w:shd w:val="clear" w:color="auto" w:fill="FFFFFF"/>
+        </w:rPr>
+        <w:t xml:space="preserve"> apresentar essa </w:t>
+      </w:r>
+      <w:r>
+        <w:rPr>
+          <w:rStyle w:val="apple-converted-space"/>
+          <w:rFonts w:cs="Arial"/>
+          <w:szCs w:val="24"/>
+          <w:shd w:val="clear" w:color="auto" w:fill="FFFFFF"/>
+        </w:rPr>
+        <w:t>ferramenta, apresentando as suas utilidades</w:t>
+      </w:r>
+      <w:r>
+        <w:rPr>
+          <w:rStyle w:val="apple-converted-space"/>
+          <w:rFonts w:cs="Arial"/>
+          <w:szCs w:val="24"/>
+          <w:shd w:val="clear" w:color="auto" w:fill="FFFFFF"/>
+        </w:rPr>
+        <w:t>, pois, pode-se tirar grandes vantagens através de sua flexibilidade na manipulação de dados, podendo facilitar tanto para quem usa, para quem for analisar os gráficos gerados por ela, e a partir de então, podendo chegar a resultados satisfatórios rapidamente seja para uma empresa</w:t>
+      </w:r>
+      <w:r>
+        <w:rPr>
+          <w:rStyle w:val="apple-converted-space"/>
+          <w:rFonts w:cs="Arial"/>
+          <w:szCs w:val="24"/>
+          <w:shd w:val="clear" w:color="auto" w:fill="FFFFFF"/>
+        </w:rPr>
+        <w:t xml:space="preserve"> </w:t>
+      </w:r>
+      <w:r>
+        <w:rPr>
+          <w:rStyle w:val="apple-converted-space"/>
+          <w:rFonts w:cs="Arial"/>
+          <w:szCs w:val="24"/>
+          <w:shd w:val="clear" w:color="auto" w:fill="FFFFFF"/>
+        </w:rPr>
+        <w:t xml:space="preserve">que queira evoluir-se, para o esporte gerando análises importantes, ou até mesmo para a ciência desenvolvendo e chegando a grandes </w:t>
+      </w:r>
+      <w:r>
+        <w:rPr>
+          <w:rStyle w:val="apple-converted-space"/>
+          <w:rFonts w:cs="Arial"/>
+          <w:szCs w:val="24"/>
+          <w:shd w:val="clear" w:color="auto" w:fill="FFFFFF"/>
+        </w:rPr>
+        <w:t>descobertas</w:t>
+      </w:r>
+      <w:r>
+        <w:rPr>
+          <w:rStyle w:val="apple-converted-space"/>
+          <w:rFonts w:cs="Arial"/>
+          <w:szCs w:val="24"/>
+          <w:shd w:val="clear" w:color="auto" w:fill="FFFFFF"/>
+        </w:rPr>
+        <w:t>.</w:t>
+      </w:r>
     </w:p>
     <w:p>
       <w:pPr>
         <w:pStyle w:val="PargrafodaLista"/>
-      </w:pPr>
-      <w:r>
-        <w:t xml:space="preserve">O “Big Data” forma um conjunto de dados definidos Velocidade, Volume e Variedade. </w:t>
+        <w:rPr>
+          <w:rStyle w:val="apple-converted-space"/>
+          <w:rFonts w:cs="Arial"/>
+          <w:szCs w:val="24"/>
+          <w:shd w:val="clear" w:color="auto" w:fill="FFFFFF"/>
+        </w:rPr>
+      </w:pPr>
+      <w:r>
+        <w:rPr>
+          <w:rStyle w:val="apple-converted-space"/>
+          <w:rFonts w:cs="Arial"/>
+          <w:szCs w:val="24"/>
+          <w:shd w:val="clear" w:color="auto" w:fill="FFFFFF"/>
+        </w:rPr>
+        <w:t xml:space="preserve">Conforme o trabalho foi pesquisado, percebemos que no Brasil ainda não é muito popular, pode se aproveitar e expandir e apresentar para </w:t>
+      </w:r>
+      <w:r>
+        <w:rPr>
+          <w:rStyle w:val="apple-converted-space"/>
+          <w:rFonts w:cs="Arial"/>
+          <w:szCs w:val="24"/>
+          <w:shd w:val="clear" w:color="auto" w:fill="FFFFFF"/>
+        </w:rPr>
+        <w:t>toda essa</w:t>
+      </w:r>
+      <w:r>
+        <w:rPr>
+          <w:rStyle w:val="apple-converted-space"/>
+          <w:rFonts w:cs="Arial"/>
+          <w:szCs w:val="24"/>
+          <w:shd w:val="clear" w:color="auto" w:fill="FFFFFF"/>
+        </w:rPr>
+        <w:t xml:space="preserve"> nova tecnologia.</w:t>
       </w:r>
     </w:p>
     <w:p>
       <w:pPr>
         <w:pStyle w:val="PargrafodaLista"/>
-      </w:pPr>
-      <w:r>
-        <w:t>Velocidade: podemos defini-la como que seu principal objetivo seja conseguir com que toda a demanda gerada seja tratada em um espaço de tempo ideal pra cada uma delas.</w:t>
-      </w:r>
-    </w:p>
-    <w:p>
-      <w:pPr>
-        <w:pStyle w:val="PargrafodaLista"/>
-      </w:pPr>
-      <w:r>
-        <w:t>Volume: trata-se do imenso volume de dados gerados todos os dias, seu desafio é o processo de armazenamento, transmissão ao mesmo tempo.</w:t>
-      </w:r>
-    </w:p>
-    <w:p>
-      <w:pPr>
-        <w:pStyle w:val="PargrafodaLista"/>
-      </w:pPr>
-      <w:r>
-        <w:t>Variedade: são as variadas formas de informação processadas, e-mail, pagamentos, documentos, páginas web, vídeos e etc. O desafio aqui é colher todos esses dados, e para que haja uma boa performance de intepretação e analítica sobre eles.</w:t>
+        <w:rPr>
+          <w:rStyle w:val="apple-converted-space"/>
+          <w:rFonts w:cs="Arial"/>
+          <w:szCs w:val="24"/>
+          <w:shd w:val="clear" w:color="auto" w:fill="FFFFFF"/>
+        </w:rPr>
+      </w:pPr>
+      <w:r>
+        <w:rPr>
+          <w:rStyle w:val="apple-converted-space"/>
+          <w:rFonts w:cs="Arial"/>
+          <w:szCs w:val="24"/>
+          <w:shd w:val="clear" w:color="auto" w:fill="FFFFFF"/>
+        </w:rPr>
+        <w:t xml:space="preserve">O D3js parece ser o caminho para essa maneira rápida e eficaz de se manipular e interagir com tantas informações geradas num mundo que cada </w:t>
+      </w:r>
+      <w:r>
+        <w:rPr>
+          <w:rStyle w:val="apple-converted-space"/>
+          <w:rFonts w:cs="Arial"/>
+          <w:szCs w:val="24"/>
+          <w:shd w:val="clear" w:color="auto" w:fill="FFFFFF"/>
+        </w:rPr>
+        <w:t>vez</w:t>
+      </w:r>
+      <w:r>
+        <w:rPr>
+          <w:rStyle w:val="apple-converted-space"/>
+          <w:rFonts w:cs="Arial"/>
+          <w:szCs w:val="24"/>
+          <w:shd w:val="clear" w:color="auto" w:fill="FFFFFF"/>
+        </w:rPr>
+        <w:t xml:space="preserve"> mais dependente da tecnologia, irá consequentemente irá gerar cada vez mais dados.</w:t>
+      </w:r>
+    </w:p>
+    <w:p>
+      <w:pPr>
+        <w:rPr>
+          <w:rStyle w:val="apple-converted-space"/>
+          <w:rFonts w:cs="Arial"/>
+          <w:szCs w:val="24"/>
+          <w:shd w:val="clear" w:color="auto" w:fill="FFFFFF"/>
+        </w:rPr>
+      </w:pPr>
+    </w:p>
+    <w:p>
+      <w:pPr>
+        <w:rPr>
+          <w:rStyle w:val="apple-converted-space"/>
+          <w:rFonts w:cs="Arial"/>
+          <w:szCs w:val="24"/>
+          <w:shd w:val="clear" w:color="auto" w:fill="FFFFFF"/>
+        </w:rPr>
+      </w:pPr>
+    </w:p>
+    <w:p>
+      <w:pPr>
+        <w:rPr>
+          <w:rStyle w:val="apple-converted-space"/>
+          <w:rFonts w:cs="Arial"/>
+          <w:szCs w:val="24"/>
+          <w:shd w:val="clear" w:color="auto" w:fill="FFFFFF"/>
+        </w:rPr>
+      </w:pPr>
+    </w:p>
+    <w:p>
+      <w:pPr>
+        <w:rPr>
+          <w:rStyle w:val="apple-converted-space"/>
+          <w:rFonts w:cs="Arial"/>
+          <w:szCs w:val="24"/>
+          <w:shd w:val="clear" w:color="auto" w:fill="FFFFFF"/>
+        </w:rPr>
+      </w:pPr>
+    </w:p>
+    <w:p>
+      <w:pPr>
+        <w:rPr>
+          <w:rStyle w:val="apple-converted-space"/>
+          <w:rFonts w:cs="Arial"/>
+          <w:szCs w:val="24"/>
+          <w:shd w:val="clear" w:color="auto" w:fill="FFFFFF"/>
+        </w:rPr>
+      </w:pPr>
+    </w:p>
+    <w:p>
+      <w:pPr>
+        <w:rPr>
+          <w:rStyle w:val="apple-converted-space"/>
+          <w:rFonts w:cs="Arial"/>
+          <w:szCs w:val="24"/>
+          <w:shd w:val="clear" w:color="auto" w:fill="FFFFFF"/>
+        </w:rPr>
+      </w:pPr>
+    </w:p>
+    <w:p>
+      <w:pPr>
+        <w:rPr>
+          <w:rStyle w:val="apple-converted-space"/>
+          <w:rFonts w:cs="Arial"/>
+          <w:szCs w:val="24"/>
+          <w:shd w:val="clear" w:color="auto" w:fill="FFFFFF"/>
+        </w:rPr>
+      </w:pPr>
+    </w:p>
+    <w:p>
+      <w:pPr>
+        <w:spacing w:after="200"/>
+        <w:rPr>
+          <w:rStyle w:val="apple-converted-space"/>
+          <w:rFonts w:cs="Arial"/>
+          <w:szCs w:val="24"/>
+          <w:shd w:val="clear" w:color="auto" w:fill="FFFFFF"/>
+        </w:rPr>
+      </w:pPr>
+      <w:r>
+        <w:rPr>
+          <w:rStyle w:val="apple-converted-space"/>
+          <w:rFonts w:cs="Arial"/>
+          <w:szCs w:val="24"/>
+          <w:shd w:val="clear" w:color="auto" w:fill="FFFFFF"/>
+        </w:rPr>
+        <w:br w:type="page"/>
+      </w:r>
+    </w:p>
+    <w:p>
+      <w:pPr>
+        <w:rPr>
+          <w:rStyle w:val="apple-converted-space"/>
+          <w:rFonts w:cs="Arial"/>
+          <w:b/>
+          <w:sz w:val="28"/>
+          <w:szCs w:val="28"/>
+          <w:shd w:val="clear" w:color="auto" w:fill="FFFFFF"/>
+        </w:rPr>
+      </w:pPr>
+      <w:r>
+        <w:rPr>
+          <w:rStyle w:val="apple-converted-space"/>
+          <w:rFonts w:cs="Arial"/>
+          <w:b/>
+          <w:sz w:val="28"/>
+          <w:szCs w:val="28"/>
+          <w:shd w:val="clear" w:color="auto" w:fill="FFFFFF"/>
+        </w:rPr>
+        <w:lastRenderedPageBreak/>
+        <w:t>REFERENCIAS</w:t>
       </w:r>
     </w:p>
     <w:p>
       <w:pPr>
         <w:pStyle w:val="NormalWeb"/>
-        <w:rPr>
-          <w:rFonts w:ascii="Arial" w:hAnsi="Arial" w:cs="Arial"/>
-          <w:b/>
-          <w:noProof/>
-        </w:rPr>
-      </w:pPr>
-      <w:r>
-        <w:rPr>
-          <w:b/>
-        </w:rPr>
-        <w:t>(</w:t>
-      </w:r>
-      <w:r>
-        <w:rPr>
-          <w:rFonts w:ascii="Arial" w:hAnsi="Arial" w:cs="Arial"/>
-          <w:noProof/>
-        </w:rPr>
-        <w:t xml:space="preserve">VIEIRA, M. </w:t>
-      </w:r>
-      <w:r>
-        <w:rPr>
-          <w:rFonts w:ascii="Arial" w:hAnsi="Arial" w:cs="Arial"/>
-          <w:b/>
-          <w:bCs/>
-          <w:noProof/>
-        </w:rPr>
-        <w:t>Entendendo Big DataNo Title</w:t>
-      </w:r>
-      <w:r>
-        <w:rPr>
-          <w:rFonts w:ascii="Arial" w:hAnsi="Arial" w:cs="Arial"/>
-          <w:noProof/>
-        </w:rPr>
-        <w:t>. Disponível em: &lt;http://www.ecommercebrasil.com.br/artigos/entendendo-big-</w:t>
-      </w:r>
-      <w:r>
-        <w:rPr>
-          <w:rFonts w:ascii="Arial" w:hAnsi="Arial" w:cs="Arial"/>
-          <w:noProof/>
-        </w:rPr>
-        <w:t>data&gt;. Acesso em: 20 mar. 2015.</w:t>
-      </w:r>
-      <w:r>
-        <w:rPr>
-          <w:rFonts w:ascii="Arial" w:hAnsi="Arial" w:cs="Arial"/>
-          <w:b/>
-          <w:noProof/>
-        </w:rPr>
-        <w:t xml:space="preserve"> Já está referenciado)</w:t>
-      </w:r>
-    </w:p>
-    <w:p>
-      <w:pPr>
-        <w:pStyle w:val="PargrafodaLista"/>
-      </w:pPr>
-      <w:r>
-        <w:t xml:space="preserve">O artigo produzido pela revista “Ciência Hoje”, em um de seus trechos lembra também que junto com Big Data traz consigo também problemas éticos “Questões como a dificuldade de garantir a segurança e privacidade dos dados chegam a inviabilizar projetos, como uma base central de prontuários médicos, devido ao risco de essa informação ser utilizada de forma indevida”. </w:t>
-      </w:r>
-      <w:r>
+        <w:divId w:val="175702456"/>
+        <w:rPr>
+          <w:rFonts w:ascii="Arial" w:hAnsi="Arial" w:cs="Arial"/>
+          <w:noProof/>
+        </w:rPr>
+      </w:pPr>
+      <w:r>
+        <w:rPr>
+          <w:rStyle w:val="apple-converted-space"/>
+          <w:rFonts w:ascii="Arial" w:hAnsi="Arial" w:cs="Arial"/>
+          <w:color w:val="FF0000"/>
+          <w:shd w:val="clear" w:color="auto" w:fill="FFFFFF"/>
+          <w:lang w:val="en-US"/>
+        </w:rPr>
         <w:fldChar w:fldCharType="begin" w:fldLock="1"/>
       </w:r>
       <w:r>
-        <w:instrText>ADDIN CSL_CITATION { "citationItems" : [ { "id" : "ITEM-1", "itemData" : { "id" : "ITEM-1", "issued" : { "date-parts" : [ [ "2013" ] ] }, "page" : "6", "title" : "Desafios do Big Data", "type" : "article-journal" }, "uris" : [ "http://www.mendeley.com/documents/?uuid=10d4ab84-a1f7-4f94-8db7-e1418dd2b8e4" ] } ], "mendeley" : { "formattedCitation" : "(\u201cDesafios do Big Data\u201d, 2013)", "plainTextFormattedCitation" : "(\u201cDesafios do Big Data\u201d, 2013)", "previouslyFormattedCitation" : "(\u201cDesafios do Big Data\u201d, 2013)" }, "properties" : { "noteIndex" : 0 }, "schema" : "https://github.com/citation-style-language/schema/raw/master/csl-citation.json" }</w:instrText>
-      </w:r>
-      <w:r>
+        <w:rPr>
+          <w:rStyle w:val="apple-converted-space"/>
+          <w:rFonts w:ascii="Arial" w:hAnsi="Arial" w:cs="Arial"/>
+          <w:color w:val="FF0000"/>
+          <w:shd w:val="clear" w:color="auto" w:fill="FFFFFF"/>
+          <w:lang w:val="en-US"/>
+        </w:rPr>
+        <w:instrText xml:space="preserve">ADDIN Mendeley Bibliography CSL_BIBLIOGRAPHY </w:instrText>
+      </w:r>
+      <w:r>
+        <w:rPr>
+          <w:rStyle w:val="apple-converted-space"/>
+          <w:rFonts w:ascii="Arial" w:hAnsi="Arial" w:cs="Arial"/>
+          <w:color w:val="FF0000"/>
+          <w:shd w:val="clear" w:color="auto" w:fill="FFFFFF"/>
+          <w:lang w:val="en-US"/>
+        </w:rPr>
         <w:fldChar w:fldCharType="separate"/>
       </w:r>
       <w:r>
         <w:rPr>
-          <w:noProof/>
-        </w:rPr>
-        <w:t>(“Desafios do Big Data”, 2013)</w:t>
-      </w:r>
-      <w:r>
-        <w:fldChar w:fldCharType="end"/>
-      </w:r>
-    </w:p>
-    <w:p>
-      <w:pPr>
-        <w:pStyle w:val="PargrafodaLista"/>
-        <w:rPr>
-          <w:b/>
-        </w:rPr>
-      </w:pPr>
-      <w:r>
-        <w:rPr>
-          <w:rFonts w:cs="Arial"/>
-          <w:color w:val="222222"/>
-          <w:szCs w:val="24"/>
-          <w:shd w:val="clear" w:color="auto" w:fill="FFFFFF"/>
-        </w:rPr>
-        <w:t>H</w:t>
-      </w:r>
-      <w:r>
-        <w:rPr>
-          <w:rFonts w:cs="Arial"/>
-          <w:color w:val="222222"/>
-          <w:szCs w:val="24"/>
-          <w:shd w:val="clear" w:color="auto" w:fill="FFFFFF"/>
-        </w:rPr>
-        <w:t>oje em dia o grande problema não é a obtenção de dados e sim o seu tratamento, conseguir obter essa informação de maneira rápida e automatizada</w:t>
-      </w:r>
-      <w:r>
-        <w:rPr>
-          <w:rFonts w:cs="Arial"/>
-          <w:color w:val="222222"/>
-          <w:szCs w:val="24"/>
-          <w:shd w:val="clear" w:color="auto" w:fill="FFFFFF"/>
-        </w:rPr>
-        <w:t xml:space="preserve">, já se parou pra pensar em como manipular e interagir com tantas informações geradas todos os dias? </w:t>
-      </w:r>
-    </w:p>
-    <w:p>
-      <w:pPr>
-        <w:pStyle w:val="PargrafodaLista"/>
-        <w:rPr>
-          <w:b/>
-        </w:rPr>
-      </w:pPr>
-      <w:r>
-        <w:rPr>
-          <w:rFonts w:cs="Arial"/>
-          <w:color w:val="222222"/>
-          <w:szCs w:val="24"/>
-          <w:shd w:val="clear" w:color="auto" w:fill="FFFFFF"/>
-        </w:rPr>
-        <w:t xml:space="preserve">Desenvolvido em 2011, tendo lançamento no em agosto de 2011, deu-se a origem ao D3js (Documents Data-Driven), uma biblioteca em JavaScript, uma linguagem de script para navegadores web, sendo a linguagem padrão para criação de páginas web com ótima interação com usuário, com o principal objetivo de se criar técnicas de visualização de dados interativos e dinâmicos, sendo aplicado em navegador web. </w:t>
-      </w:r>
-    </w:p>
-    <w:p>
-      <w:pPr>
-        <w:pStyle w:val="PargrafodaLista"/>
-        <w:rPr>
-          <w:rFonts w:cs="Arial"/>
-          <w:color w:val="222222"/>
-          <w:szCs w:val="24"/>
-          <w:shd w:val="clear" w:color="auto" w:fill="FFFFFF"/>
-        </w:rPr>
-      </w:pPr>
-      <w:r>
-        <w:rPr>
-          <w:rFonts w:cs="Arial"/>
-          <w:color w:val="222222"/>
-          <w:szCs w:val="24"/>
-          <w:shd w:val="clear" w:color="auto" w:fill="FFFFFF"/>
-        </w:rPr>
-        <w:lastRenderedPageBreak/>
-        <w:t>No site “Data Drive Journalism”, relata que o D3js vem “explodindo em popularidade, em parte porque além de ele ser extremamente flexível pelo fato de ele funcionar em navegadores modernos, incluindo Android e IOS dispositivos mobile, mas também porque é poderoso”.</w:t>
-      </w:r>
-    </w:p>
-    <w:p>
-      <w:pPr>
-        <w:pStyle w:val="PargrafodaLista"/>
-        <w:rPr>
-          <w:rFonts w:cs="Arial"/>
-          <w:color w:val="222222"/>
-          <w:szCs w:val="24"/>
-          <w:shd w:val="clear" w:color="auto" w:fill="FFFFFF"/>
-        </w:rPr>
-      </w:pPr>
-      <w:r>
-        <w:rPr>
-          <w:rFonts w:cs="Arial"/>
-          <w:color w:val="222222"/>
-          <w:szCs w:val="24"/>
-          <w:shd w:val="clear" w:color="auto" w:fill="FFFFFF"/>
-        </w:rPr>
-        <w:t>Sua principal função é interligar os valores de uma massa de dados para documentar elementos, podendo assim manipular o documento a partir dessa obtenção de dados.</w:t>
-      </w:r>
-    </w:p>
-    <w:p>
-      <w:pPr>
-        <w:pStyle w:val="PargrafodaLista"/>
-        <w:rPr>
-          <w:rFonts w:cs="Arial"/>
-          <w:color w:val="222222"/>
-          <w:szCs w:val="24"/>
-          <w:shd w:val="clear" w:color="auto" w:fill="FFFFFF"/>
-        </w:rPr>
-      </w:pPr>
-      <w:r>
-        <w:rPr>
-          <w:rFonts w:cs="Arial"/>
-          <w:color w:val="222222"/>
-          <w:szCs w:val="24"/>
-          <w:shd w:val="clear" w:color="auto" w:fill="FFFFFF"/>
-        </w:rPr>
-        <w:t>A flexibilidade é mesmo o maior trunfo dessa nova ferramenta, é ótimo até mesmo para jornalistas, pois não os limitam á uma forma de visual específica, sendo o próprio livre para fazer explorar o uso de gráficos através das informações, e  a partir daí inventar novas formas visualização específica.</w:t>
-      </w:r>
-    </w:p>
-    <w:p>
-      <w:pPr>
-        <w:pStyle w:val="PargrafodaLista"/>
-        <w:rPr>
-          <w:rStyle w:val="notranslate"/>
-          <w:rFonts w:cs="Arial"/>
-          <w:szCs w:val="24"/>
-          <w:shd w:val="clear" w:color="auto" w:fill="FFFFFF"/>
-        </w:rPr>
-      </w:pPr>
-      <w:r>
-        <w:rPr>
-          <w:rFonts w:cs="Arial"/>
-          <w:color w:val="222222"/>
-          <w:szCs w:val="24"/>
-          <w:shd w:val="clear" w:color="auto" w:fill="FFFFFF"/>
-        </w:rPr>
-        <w:t xml:space="preserve">Ainda no site, de acordo com o “Data Drive Journalism”, “O </w:t>
-      </w:r>
-      <w:r>
-        <w:rPr>
-          <w:rStyle w:val="notranslate"/>
-          <w:rFonts w:cs="Arial"/>
-          <w:szCs w:val="24"/>
-          <w:shd w:val="clear" w:color="auto" w:fill="FFFFFF"/>
-        </w:rPr>
-        <w:t>The New York Times tem vindo gradualmente a eliminação gradual do Flash em favor de D3 e outras peças interativas baseadas em JavaScript, mesmo a contratação de Mike Bostock, o principal autor do D3, que agora está na equipe de gráficos do Times.</w:t>
-      </w:r>
-      <w:r>
-        <w:rPr>
-          <w:rStyle w:val="apple-converted-space"/>
-          <w:rFonts w:cs="Arial"/>
-          <w:szCs w:val="24"/>
-          <w:shd w:val="clear" w:color="auto" w:fill="FFFFFF"/>
-        </w:rPr>
-        <w:t> </w:t>
-      </w:r>
-      <w:r>
-        <w:rPr>
-          <w:rStyle w:val="notranslate"/>
-          <w:rFonts w:cs="Arial"/>
-          <w:szCs w:val="24"/>
-          <w:shd w:val="clear" w:color="auto" w:fill="FFFFFF"/>
-        </w:rPr>
-        <w:t>O resultado foi uma série de gráficos interativos inovadores, incluindo os últimos</w:t>
-      </w:r>
-      <w:r>
-        <w:rPr>
-          <w:rStyle w:val="apple-converted-space"/>
-          <w:rFonts w:cs="Arial"/>
-          <w:szCs w:val="24"/>
-          <w:shd w:val="clear" w:color="auto" w:fill="FFFFFF"/>
-        </w:rPr>
-        <w:t> </w:t>
-      </w:r>
-      <w:hyperlink r:id="rId9" w:history="1">
-        <w:r>
-          <w:rPr>
-            <w:rStyle w:val="Hyperlink"/>
-            <w:rFonts w:cs="Arial"/>
-            <w:color w:val="auto"/>
-            <w:szCs w:val="24"/>
-            <w:shd w:val="clear" w:color="auto" w:fill="FFFFFF"/>
-          </w:rPr>
-          <w:t>512 Caminhos para a Casa Branca</w:t>
-        </w:r>
-      </w:hyperlink>
-      <w:r>
-        <w:rPr>
-          <w:rStyle w:val="apple-converted-space"/>
-          <w:rFonts w:cs="Arial"/>
-          <w:szCs w:val="24"/>
-          <w:shd w:val="clear" w:color="auto" w:fill="FFFFFF"/>
-        </w:rPr>
-        <w:t> </w:t>
-      </w:r>
-      <w:r>
-        <w:rPr>
-          <w:rStyle w:val="notranslate"/>
-          <w:rFonts w:cs="Arial"/>
-          <w:szCs w:val="24"/>
-          <w:shd w:val="clear" w:color="auto" w:fill="FFFFFF"/>
-        </w:rPr>
-        <w:t>, por Mike Bostock e Shan Carter</w:t>
-      </w:r>
-      <w:r>
-        <w:rPr>
-          <w:rStyle w:val="notranslate"/>
-          <w:rFonts w:cs="Arial"/>
-          <w:szCs w:val="24"/>
-          <w:shd w:val="clear" w:color="auto" w:fill="FFFFFF"/>
-        </w:rPr>
-        <w:t>”</w:t>
-      </w:r>
-      <w:r>
-        <w:rPr>
-          <w:rStyle w:val="notranslate"/>
-          <w:rFonts w:cs="Arial"/>
-          <w:szCs w:val="24"/>
-          <w:shd w:val="clear" w:color="auto" w:fill="FFFFFF"/>
-        </w:rPr>
-        <w:t>.</w:t>
-      </w:r>
-    </w:p>
-    <w:p>
-      <w:pPr>
-        <w:pStyle w:val="PargrafodaLista"/>
-        <w:rPr>
-          <w:rStyle w:val="apple-converted-space"/>
-          <w:rFonts w:cs="Arial"/>
-          <w:b/>
-          <w:szCs w:val="24"/>
-          <w:shd w:val="clear" w:color="auto" w:fill="FFFFFF"/>
-        </w:rPr>
-      </w:pPr>
-      <w:r>
-        <w:rPr>
-          <w:rStyle w:val="notranslate"/>
-          <w:rFonts w:cs="Arial"/>
-          <w:b/>
-          <w:szCs w:val="24"/>
-          <w:shd w:val="clear" w:color="auto" w:fill="FFFFFF"/>
-        </w:rPr>
-        <w:t xml:space="preserve">(essa parte toda foi trazida daqui </w:t>
-      </w:r>
-      <w:hyperlink r:id="rId10" w:history="1">
-        <w:r>
-          <w:rPr>
-            <w:rStyle w:val="Hyperlink"/>
-            <w:rFonts w:cs="Arial"/>
-            <w:b/>
-            <w:szCs w:val="24"/>
-            <w:shd w:val="clear" w:color="auto" w:fill="FFFFFF"/>
-          </w:rPr>
-          <w:t>http://datadrivenjournalism.net/resources/data_driven_documents_defined - publicado 29-01-2013</w:t>
-        </w:r>
-      </w:hyperlink>
-      <w:r>
-        <w:rPr>
-          <w:rStyle w:val="notranslate"/>
-          <w:rFonts w:cs="Arial"/>
-          <w:b/>
-          <w:szCs w:val="24"/>
-          <w:shd w:val="clear" w:color="auto" w:fill="FFFFFF"/>
-        </w:rPr>
-        <w:t xml:space="preserve"> - Scott Murray)</w:t>
+          <w:rFonts w:ascii="Arial" w:hAnsi="Arial" w:cs="Arial"/>
+          <w:noProof/>
+        </w:rPr>
+        <w:t xml:space="preserve">BLEJMAN, M. </w:t>
+      </w:r>
+      <w:r>
+        <w:rPr>
+          <w:rFonts w:ascii="Arial" w:hAnsi="Arial" w:cs="Arial"/>
+          <w:b/>
+          <w:bCs/>
+          <w:noProof/>
+        </w:rPr>
+        <w:t>Como D3.js está mudando a forma de contar histórias com dados (e por que precisamos de uma hackatona)</w:t>
+      </w:r>
+      <w:r>
+        <w:rPr>
+          <w:rFonts w:ascii="Arial" w:hAnsi="Arial" w:cs="Arial"/>
+          <w:noProof/>
+        </w:rPr>
+        <w:t xml:space="preserve">. Disponível em: &lt;http://ijnet.org/pt-br/blog/como-d3js-esta-mudando-forma-de-contar-historias-com-dados-e-por-que-precisamos-de-uma-hackaton&gt;. Acesso em: 26 fev. 2015. </w:t>
+      </w:r>
+    </w:p>
+    <w:p>
+      <w:pPr>
+        <w:pStyle w:val="NormalWeb"/>
+        <w:divId w:val="175702456"/>
+        <w:rPr>
+          <w:rFonts w:ascii="Arial" w:hAnsi="Arial" w:cs="Arial"/>
+          <w:noProof/>
+        </w:rPr>
+      </w:pPr>
+      <w:r>
+        <w:rPr>
+          <w:rFonts w:ascii="Arial" w:hAnsi="Arial" w:cs="Arial"/>
+          <w:noProof/>
+        </w:rPr>
+        <w:t xml:space="preserve">BOSTOCK, M. </w:t>
+      </w:r>
+      <w:r>
+        <w:rPr>
+          <w:rFonts w:ascii="Arial" w:hAnsi="Arial" w:cs="Arial"/>
+          <w:b/>
+          <w:bCs/>
+          <w:noProof/>
+        </w:rPr>
+        <w:t>Data-Driven Documents</w:t>
+      </w:r>
+      <w:r>
+        <w:rPr>
+          <w:rFonts w:ascii="Arial" w:hAnsi="Arial" w:cs="Arial"/>
+          <w:noProof/>
+        </w:rPr>
+        <w:t xml:space="preserve">. Disponível em: &lt;http://d3js.org/&gt;. </w:t>
+      </w:r>
+    </w:p>
+    <w:p>
+      <w:pPr>
+        <w:pStyle w:val="NormalWeb"/>
+        <w:divId w:val="175702456"/>
+        <w:rPr>
+          <w:rFonts w:ascii="Arial" w:hAnsi="Arial" w:cs="Arial"/>
+          <w:noProof/>
+        </w:rPr>
+      </w:pPr>
+      <w:r>
+        <w:rPr>
+          <w:rFonts w:ascii="Arial" w:hAnsi="Arial" w:cs="Arial"/>
+          <w:b/>
+          <w:bCs/>
+          <w:noProof/>
+        </w:rPr>
+        <w:t>D3.js – Gerando gráficos em Javascript</w:t>
+      </w:r>
+      <w:r>
+        <w:rPr>
+          <w:rFonts w:ascii="Arial" w:hAnsi="Arial" w:cs="Arial"/>
+          <w:noProof/>
+        </w:rPr>
+        <w:t xml:space="preserve">. Disponível em: &lt;http://hanabrasil.com.br/2015/01/12/d3-js-gerando-graficos-em-javascript/&gt;. Acesso em: 27 fev. 2014. </w:t>
+      </w:r>
+    </w:p>
+    <w:p>
+      <w:pPr>
+        <w:pStyle w:val="NormalWeb"/>
+        <w:divId w:val="175702456"/>
+        <w:rPr>
+          <w:rFonts w:ascii="Arial" w:hAnsi="Arial" w:cs="Arial"/>
+          <w:noProof/>
+        </w:rPr>
+      </w:pPr>
+      <w:r>
+        <w:rPr>
+          <w:rFonts w:ascii="Arial" w:hAnsi="Arial" w:cs="Arial"/>
+          <w:noProof/>
+        </w:rPr>
+        <w:t xml:space="preserve">DE SOUSA, F. </w:t>
+      </w:r>
+      <w:r>
+        <w:rPr>
+          <w:rFonts w:ascii="Arial" w:hAnsi="Arial" w:cs="Arial"/>
+          <w:b/>
+          <w:bCs/>
+          <w:noProof/>
+        </w:rPr>
+        <w:t>Conheça a biblioteca D3js</w:t>
+      </w:r>
+      <w:r>
+        <w:rPr>
+          <w:rFonts w:ascii="Arial" w:hAnsi="Arial" w:cs="Arial"/>
+          <w:noProof/>
+        </w:rPr>
+        <w:t xml:space="preserve">. Disponível em: &lt;http://revistaw.com.br/blog/conheca-a-biblioteca-d3-js/&gt;. </w:t>
+      </w:r>
+    </w:p>
+    <w:p>
+      <w:pPr>
+        <w:pStyle w:val="NormalWeb"/>
+        <w:divId w:val="175702456"/>
+        <w:rPr>
+          <w:rFonts w:ascii="Arial" w:hAnsi="Arial" w:cs="Arial"/>
+          <w:noProof/>
+        </w:rPr>
+      </w:pPr>
+      <w:r>
+        <w:rPr>
+          <w:rFonts w:ascii="Arial" w:hAnsi="Arial" w:cs="Arial"/>
+          <w:noProof/>
+        </w:rPr>
+        <w:t xml:space="preserve">Desafios do Big Data. p. 6, 2013. </w:t>
+      </w:r>
+    </w:p>
+    <w:p>
+      <w:pPr>
+        <w:pStyle w:val="NormalWeb"/>
+        <w:divId w:val="175702456"/>
+        <w:rPr>
+          <w:rFonts w:ascii="Arial" w:hAnsi="Arial" w:cs="Arial"/>
+          <w:noProof/>
+        </w:rPr>
+      </w:pPr>
+      <w:r>
+        <w:rPr>
+          <w:rFonts w:ascii="Arial" w:hAnsi="Arial" w:cs="Arial"/>
+          <w:noProof/>
+        </w:rPr>
+        <w:t xml:space="preserve">EMERSON ALECRIM. </w:t>
+      </w:r>
+      <w:r>
+        <w:rPr>
+          <w:rFonts w:ascii="Arial" w:hAnsi="Arial" w:cs="Arial"/>
+          <w:b/>
+          <w:bCs/>
+          <w:noProof/>
+        </w:rPr>
+        <w:t>O que é Big Data?</w:t>
+      </w:r>
+      <w:r>
+        <w:rPr>
+          <w:rFonts w:ascii="Arial" w:hAnsi="Arial" w:cs="Arial"/>
+          <w:noProof/>
+        </w:rPr>
+        <w:t xml:space="preserve"> Disponível em: &lt;http://www.infowester.com/big-data.php&gt;. Acesso em: 28 fev. 2015. </w:t>
       </w:r>
       <w:bookmarkStart w:id="0" w:name="_GoBack"/>
       <w:bookmarkEnd w:id="0"/>
     </w:p>
     <w:p>
       <w:pPr>
-        <w:spacing w:after="200"/>
-        <w:rPr>
-          <w:rStyle w:val="apple-converted-space"/>
-          <w:rFonts w:asciiTheme="majorHAnsi" w:eastAsiaTheme="majorEastAsia" w:hAnsiTheme="majorHAnsi" w:cs="Arial"/>
-          <w:b/>
-          <w:bCs/>
-          <w:color w:val="4F81BD" w:themeColor="accent1"/>
-          <w:sz w:val="26"/>
-          <w:szCs w:val="24"/>
-          <w:shd w:val="clear" w:color="auto" w:fill="FFFFFF"/>
-        </w:rPr>
-      </w:pPr>
-      <w:r>
-        <w:rPr>
-          <w:rStyle w:val="apple-converted-space"/>
-          <w:rFonts w:cs="Arial"/>
-          <w:szCs w:val="24"/>
-          <w:shd w:val="clear" w:color="auto" w:fill="FFFFFF"/>
-        </w:rPr>
-        <w:br w:type="page"/>
-      </w:r>
-    </w:p>
-    <w:p>
-      <w:pPr>
-        <w:pStyle w:val="Ttulo1"/>
-        <w:rPr>
-          <w:rStyle w:val="apple-converted-space"/>
-          <w:rFonts w:cs="Arial"/>
-          <w:szCs w:val="24"/>
-          <w:shd w:val="clear" w:color="auto" w:fill="FFFFFF"/>
-        </w:rPr>
-      </w:pPr>
-      <w:r>
-        <w:rPr>
-          <w:rStyle w:val="apple-converted-space"/>
-          <w:rFonts w:cs="Arial"/>
-          <w:szCs w:val="24"/>
-          <w:shd w:val="clear" w:color="auto" w:fill="FFFFFF"/>
-        </w:rPr>
-        <w:lastRenderedPageBreak/>
-        <w:t>Objetivos</w:t>
-      </w:r>
-    </w:p>
-    <w:p/>
-    <w:p>
-      <w:pPr>
-        <w:pStyle w:val="PargrafodaLista"/>
-        <w:rPr>
-          <w:rStyle w:val="apple-converted-space"/>
-          <w:rFonts w:cs="Arial"/>
-          <w:szCs w:val="24"/>
-          <w:shd w:val="clear" w:color="auto" w:fill="FFFFFF"/>
-        </w:rPr>
-      </w:pPr>
-      <w:r>
-        <w:rPr>
-          <w:rStyle w:val="apple-converted-space"/>
-          <w:rFonts w:cs="Arial"/>
-          <w:szCs w:val="24"/>
-          <w:shd w:val="clear" w:color="auto" w:fill="FFFFFF"/>
-        </w:rPr>
-        <w:t xml:space="preserve">Nosso objetivo nesse trabalho, é apresentar essa </w:t>
-      </w:r>
-      <w:r>
-        <w:rPr>
-          <w:rStyle w:val="apple-converted-space"/>
-          <w:rFonts w:cs="Arial"/>
-          <w:szCs w:val="24"/>
-          <w:shd w:val="clear" w:color="auto" w:fill="FFFFFF"/>
-        </w:rPr>
-        <w:t>ferramenta, apresentando as suas utilidades</w:t>
-      </w:r>
-      <w:r>
-        <w:rPr>
-          <w:rStyle w:val="apple-converted-space"/>
-          <w:rFonts w:cs="Arial"/>
-          <w:szCs w:val="24"/>
-          <w:shd w:val="clear" w:color="auto" w:fill="FFFFFF"/>
-        </w:rPr>
-        <w:t>, pois, pode-se tirar grandes vantagens através de sua flexibilidade na manipulação de dados, podendo facilitar tanto para quem usa, para quem for analisar os gráficos gerados por ela, e a partir de então, podendo chegar a resultados satisfatórios rapidamente seja para uma empresa</w:t>
-      </w:r>
-      <w:r>
-        <w:rPr>
-          <w:rStyle w:val="apple-converted-space"/>
-          <w:rFonts w:cs="Arial"/>
-          <w:szCs w:val="24"/>
-          <w:shd w:val="clear" w:color="auto" w:fill="FFFFFF"/>
-        </w:rPr>
-        <w:t xml:space="preserve"> </w:t>
-      </w:r>
-      <w:r>
-        <w:rPr>
-          <w:rStyle w:val="apple-converted-space"/>
-          <w:rFonts w:cs="Arial"/>
-          <w:szCs w:val="24"/>
-          <w:shd w:val="clear" w:color="auto" w:fill="FFFFFF"/>
-        </w:rPr>
-        <w:t xml:space="preserve">que queira evoluir-se, para o esporte gerando análises importantes, ou até mesmo para a ciência desenvolvendo e chegando a grandes </w:t>
-      </w:r>
-      <w:r>
-        <w:rPr>
-          <w:rStyle w:val="apple-converted-space"/>
-          <w:rFonts w:cs="Arial"/>
-          <w:szCs w:val="24"/>
-          <w:shd w:val="clear" w:color="auto" w:fill="FFFFFF"/>
-        </w:rPr>
-        <w:t>descobertas</w:t>
-      </w:r>
-      <w:r>
-        <w:rPr>
-          <w:rStyle w:val="apple-converted-space"/>
-          <w:rFonts w:cs="Arial"/>
-          <w:szCs w:val="24"/>
-          <w:shd w:val="clear" w:color="auto" w:fill="FFFFFF"/>
-        </w:rPr>
-        <w:t>.</w:t>
-      </w:r>
-    </w:p>
-    <w:p>
-      <w:pPr>
-        <w:pStyle w:val="PargrafodaLista"/>
-        <w:rPr>
-          <w:rStyle w:val="apple-converted-space"/>
-          <w:rFonts w:cs="Arial"/>
-          <w:szCs w:val="24"/>
-          <w:shd w:val="clear" w:color="auto" w:fill="FFFFFF"/>
-        </w:rPr>
-      </w:pPr>
-      <w:r>
-        <w:rPr>
-          <w:rStyle w:val="apple-converted-space"/>
-          <w:rFonts w:cs="Arial"/>
-          <w:szCs w:val="24"/>
-          <w:shd w:val="clear" w:color="auto" w:fill="FFFFFF"/>
-        </w:rPr>
-        <w:t xml:space="preserve">Conforme o trabalho foi pesquisado, percebemos que no Brasil ainda não é muito popular, pode se aproveitar e expandir e apresentar para </w:t>
-      </w:r>
-      <w:r>
-        <w:rPr>
-          <w:rStyle w:val="apple-converted-space"/>
-          <w:rFonts w:cs="Arial"/>
-          <w:szCs w:val="24"/>
-          <w:shd w:val="clear" w:color="auto" w:fill="FFFFFF"/>
-        </w:rPr>
-        <w:t>toda essa</w:t>
-      </w:r>
-      <w:r>
-        <w:rPr>
-          <w:rStyle w:val="apple-converted-space"/>
-          <w:rFonts w:cs="Arial"/>
-          <w:szCs w:val="24"/>
-          <w:shd w:val="clear" w:color="auto" w:fill="FFFFFF"/>
-        </w:rPr>
-        <w:t xml:space="preserve"> nova tecnologia.</w:t>
-      </w:r>
-    </w:p>
-    <w:p>
-      <w:pPr>
-        <w:pStyle w:val="PargrafodaLista"/>
-        <w:rPr>
-          <w:rStyle w:val="apple-converted-space"/>
-          <w:rFonts w:cs="Arial"/>
-          <w:szCs w:val="24"/>
-          <w:shd w:val="clear" w:color="auto" w:fill="FFFFFF"/>
-        </w:rPr>
-      </w:pPr>
-      <w:r>
-        <w:rPr>
-          <w:rStyle w:val="apple-converted-space"/>
-          <w:rFonts w:cs="Arial"/>
-          <w:szCs w:val="24"/>
-          <w:shd w:val="clear" w:color="auto" w:fill="FFFFFF"/>
-        </w:rPr>
-        <w:t xml:space="preserve">O D3js parece ser o caminho para essa maneira rápida e eficaz de se manipular e interagir com tantas informações geradas num mundo que cada </w:t>
-      </w:r>
-      <w:r>
-        <w:rPr>
-          <w:rStyle w:val="apple-converted-space"/>
-          <w:rFonts w:cs="Arial"/>
-          <w:szCs w:val="24"/>
-          <w:shd w:val="clear" w:color="auto" w:fill="FFFFFF"/>
-        </w:rPr>
-        <w:t>vez</w:t>
-      </w:r>
-      <w:r>
-        <w:rPr>
-          <w:rStyle w:val="apple-converted-space"/>
-          <w:rFonts w:cs="Arial"/>
-          <w:szCs w:val="24"/>
-          <w:shd w:val="clear" w:color="auto" w:fill="FFFFFF"/>
-        </w:rPr>
-        <w:t xml:space="preserve"> mais dependente da tecnologia, irá consequentemente irá gerar cada vez mais dados.</w:t>
-      </w:r>
-    </w:p>
-    <w:p>
-      <w:pPr>
-        <w:rPr>
-          <w:rStyle w:val="apple-converted-space"/>
-          <w:rFonts w:cs="Arial"/>
-          <w:szCs w:val="24"/>
-          <w:shd w:val="clear" w:color="auto" w:fill="FFFFFF"/>
-        </w:rPr>
-      </w:pPr>
-    </w:p>
-    <w:p>
-      <w:pPr>
-        <w:rPr>
-          <w:rStyle w:val="apple-converted-space"/>
-          <w:rFonts w:cs="Arial"/>
-          <w:szCs w:val="24"/>
-          <w:shd w:val="clear" w:color="auto" w:fill="FFFFFF"/>
-        </w:rPr>
-      </w:pPr>
-    </w:p>
-    <w:p>
-      <w:pPr>
-        <w:rPr>
-          <w:rStyle w:val="apple-converted-space"/>
-          <w:rFonts w:cs="Arial"/>
-          <w:szCs w:val="24"/>
-          <w:shd w:val="clear" w:color="auto" w:fill="FFFFFF"/>
-        </w:rPr>
-      </w:pPr>
-    </w:p>
-    <w:p>
-      <w:pPr>
-        <w:rPr>
-          <w:rStyle w:val="apple-converted-space"/>
-          <w:rFonts w:cs="Arial"/>
-          <w:szCs w:val="24"/>
-          <w:shd w:val="clear" w:color="auto" w:fill="FFFFFF"/>
-        </w:rPr>
-      </w:pPr>
-    </w:p>
-    <w:p>
-      <w:pPr>
-        <w:rPr>
-          <w:rStyle w:val="apple-converted-space"/>
-          <w:rFonts w:cs="Arial"/>
-          <w:szCs w:val="24"/>
-          <w:shd w:val="clear" w:color="auto" w:fill="FFFFFF"/>
-        </w:rPr>
-      </w:pPr>
-    </w:p>
-    <w:p>
-      <w:pPr>
-        <w:rPr>
-          <w:rStyle w:val="apple-converted-space"/>
-          <w:rFonts w:cs="Arial"/>
-          <w:szCs w:val="24"/>
-          <w:shd w:val="clear" w:color="auto" w:fill="FFFFFF"/>
-        </w:rPr>
-      </w:pPr>
-    </w:p>
-    <w:p>
-      <w:pPr>
-        <w:rPr>
-          <w:rStyle w:val="apple-converted-space"/>
-          <w:rFonts w:cs="Arial"/>
-          <w:szCs w:val="24"/>
-          <w:shd w:val="clear" w:color="auto" w:fill="FFFFFF"/>
-        </w:rPr>
-      </w:pPr>
-    </w:p>
-    <w:p>
-      <w:pPr>
-        <w:spacing w:after="200"/>
-        <w:rPr>
-          <w:rStyle w:val="apple-converted-space"/>
-          <w:rFonts w:cs="Arial"/>
-          <w:szCs w:val="24"/>
-          <w:shd w:val="clear" w:color="auto" w:fill="FFFFFF"/>
-        </w:rPr>
-      </w:pPr>
-      <w:r>
-        <w:rPr>
-          <w:rStyle w:val="apple-converted-space"/>
-          <w:rFonts w:cs="Arial"/>
-          <w:szCs w:val="24"/>
-          <w:shd w:val="clear" w:color="auto" w:fill="FFFFFF"/>
-        </w:rPr>
-        <w:br w:type="page"/>
-      </w:r>
-    </w:p>
-    <w:p>
-      <w:pPr>
-        <w:rPr>
-          <w:rStyle w:val="apple-converted-space"/>
-          <w:rFonts w:cs="Arial"/>
-          <w:b/>
-          <w:sz w:val="28"/>
-          <w:szCs w:val="28"/>
-          <w:shd w:val="clear" w:color="auto" w:fill="FFFFFF"/>
-        </w:rPr>
-      </w:pPr>
-      <w:r>
-        <w:rPr>
-          <w:rStyle w:val="apple-converted-space"/>
-          <w:rFonts w:cs="Arial"/>
-          <w:b/>
-          <w:sz w:val="28"/>
-          <w:szCs w:val="28"/>
-          <w:shd w:val="clear" w:color="auto" w:fill="FFFFFF"/>
-        </w:rPr>
-        <w:lastRenderedPageBreak/>
-        <w:t>REFERENCIAS</w:t>
-      </w:r>
-    </w:p>
-    <w:p>
-      <w:pPr>
         <w:pStyle w:val="NormalWeb"/>
-        <w:divId w:val="1844660821"/>
-        <w:rPr>
-          <w:rFonts w:ascii="Arial" w:hAnsi="Arial" w:cs="Arial"/>
-          <w:noProof/>
-        </w:rPr>
-      </w:pPr>
-      <w:r>
-        <w:rPr>
-          <w:rStyle w:val="apple-converted-space"/>
-          <w:rFonts w:ascii="Arial" w:hAnsi="Arial" w:cs="Arial"/>
-          <w:color w:val="FF0000"/>
-          <w:shd w:val="clear" w:color="auto" w:fill="FFFFFF"/>
-          <w:lang w:val="en-US"/>
-        </w:rPr>
-        <w:fldChar w:fldCharType="begin" w:fldLock="1"/>
-      </w:r>
-      <w:r>
-        <w:rPr>
-          <w:rStyle w:val="apple-converted-space"/>
-          <w:rFonts w:ascii="Arial" w:hAnsi="Arial" w:cs="Arial"/>
-          <w:color w:val="FF0000"/>
-          <w:shd w:val="clear" w:color="auto" w:fill="FFFFFF"/>
-        </w:rPr>
-        <w:instrText xml:space="preserve">ADDIN Mendeley Bibliography CSL_BIBLIOGRAPHY </w:instrText>
-      </w:r>
-      <w:r>
-        <w:rPr>
-          <w:rStyle w:val="apple-converted-space"/>
-          <w:rFonts w:ascii="Arial" w:hAnsi="Arial" w:cs="Arial"/>
-          <w:color w:val="FF0000"/>
-          <w:shd w:val="clear" w:color="auto" w:fill="FFFFFF"/>
-          <w:lang w:val="en-US"/>
-        </w:rPr>
-        <w:fldChar w:fldCharType="separate"/>
-      </w:r>
-      <w:r>
-        <w:rPr>
-          <w:rFonts w:ascii="Arial" w:hAnsi="Arial" w:cs="Arial"/>
-          <w:noProof/>
-        </w:rPr>
-        <w:t xml:space="preserve">BLEJMAN, M. </w:t>
-      </w:r>
-      <w:r>
-        <w:rPr>
-          <w:rFonts w:ascii="Arial" w:hAnsi="Arial" w:cs="Arial"/>
-          <w:b/>
-          <w:bCs/>
-          <w:noProof/>
-        </w:rPr>
-        <w:t>Como D3.js está mudando a forma de contar histórias com dados (e por que precisamos de uma hackatona)</w:t>
-      </w:r>
-      <w:r>
-        <w:rPr>
-          <w:rFonts w:ascii="Arial" w:hAnsi="Arial" w:cs="Arial"/>
-          <w:noProof/>
-        </w:rPr>
-        <w:t xml:space="preserve">. Disponível em: &lt;http://ijnet.org/pt-br/blog/como-d3js-esta-mudando-forma-de-contar-historias-com-dados-e-por-que-precisamos-de-uma-hackaton&gt;. Acesso em: 26 fev. 2015. </w:t>
+        <w:divId w:val="175702456"/>
+        <w:rPr>
+          <w:rFonts w:ascii="Arial" w:hAnsi="Arial" w:cs="Arial"/>
+          <w:noProof/>
+        </w:rPr>
+      </w:pPr>
+      <w:r>
+        <w:rPr>
+          <w:rFonts w:ascii="Arial" w:hAnsi="Arial" w:cs="Arial"/>
+          <w:noProof/>
+        </w:rPr>
+        <w:t xml:space="preserve">MURRAY, S. </w:t>
+      </w:r>
+      <w:r>
+        <w:rPr>
+          <w:rFonts w:ascii="Arial" w:hAnsi="Arial" w:cs="Arial"/>
+          <w:b/>
+          <w:bCs/>
+          <w:noProof/>
+        </w:rPr>
+        <w:t>Data-Driven Documents, Defined</w:t>
+      </w:r>
+      <w:r>
+        <w:rPr>
+          <w:rFonts w:ascii="Arial" w:hAnsi="Arial" w:cs="Arial"/>
+          <w:noProof/>
+        </w:rPr>
+        <w:t xml:space="preserve">. Disponível em: &lt;http://datadrivenjournalism.net/resources/data_driven_documents_defined&gt;. Acesso em: 20 mar. 2015. </w:t>
       </w:r>
     </w:p>
     <w:p>
       <w:pPr>
         <w:pStyle w:val="NormalWeb"/>
-        <w:divId w:val="1844660821"/>
-        <w:rPr>
-          <w:rFonts w:ascii="Arial" w:hAnsi="Arial" w:cs="Arial"/>
-          <w:noProof/>
-        </w:rPr>
-      </w:pPr>
-      <w:r>
-        <w:rPr>
-          <w:rFonts w:ascii="Arial" w:hAnsi="Arial" w:cs="Arial"/>
-          <w:noProof/>
-        </w:rPr>
-        <w:t xml:space="preserve">BOSTOCK, M. </w:t>
-      </w:r>
-      <w:r>
-        <w:rPr>
-          <w:rFonts w:ascii="Arial" w:hAnsi="Arial" w:cs="Arial"/>
-          <w:b/>
-          <w:bCs/>
-          <w:noProof/>
-        </w:rPr>
-        <w:t>Data-Driven Documents</w:t>
-      </w:r>
-      <w:r>
-        <w:rPr>
-          <w:rFonts w:ascii="Arial" w:hAnsi="Arial" w:cs="Arial"/>
-          <w:noProof/>
-        </w:rPr>
-        <w:t xml:space="preserve">. Disponível em: &lt;http://d3js.org/&gt;. </w:t>
+        <w:divId w:val="175702456"/>
+        <w:rPr>
+          <w:rFonts w:ascii="Arial" w:hAnsi="Arial" w:cs="Arial"/>
+          <w:noProof/>
+        </w:rPr>
+      </w:pPr>
+      <w:r>
+        <w:rPr>
+          <w:rFonts w:ascii="Arial" w:hAnsi="Arial" w:cs="Arial"/>
+          <w:noProof/>
+        </w:rPr>
+        <w:t xml:space="preserve">OTÁVIO GONÇALVES DE SANTANA. </w:t>
+      </w:r>
+      <w:r>
+        <w:rPr>
+          <w:rFonts w:ascii="Arial" w:hAnsi="Arial" w:cs="Arial"/>
+          <w:b/>
+          <w:bCs/>
+          <w:noProof/>
+        </w:rPr>
+        <w:t>Introdução ao Conceito de Big Data</w:t>
+      </w:r>
+      <w:r>
+        <w:rPr>
+          <w:rFonts w:ascii="Arial" w:hAnsi="Arial" w:cs="Arial"/>
+          <w:noProof/>
+        </w:rPr>
+        <w:t xml:space="preserve">. Disponível em: &lt;http://www.devmedia.com.br/introducao-ao-conceito-de-big-data/27066&gt;. Acesso em: 28 fev. 2014. </w:t>
       </w:r>
     </w:p>
     <w:p>
       <w:pPr>
         <w:pStyle w:val="NormalWeb"/>
-        <w:divId w:val="1844660821"/>
-        <w:rPr>
-          <w:rFonts w:ascii="Arial" w:hAnsi="Arial" w:cs="Arial"/>
-          <w:noProof/>
-        </w:rPr>
-      </w:pPr>
-      <w:r>
-        <w:rPr>
-          <w:rFonts w:ascii="Arial" w:hAnsi="Arial" w:cs="Arial"/>
-          <w:b/>
-          <w:bCs/>
-          <w:noProof/>
-        </w:rPr>
-        <w:t>D3.js – Gerando gráficos em Javascript</w:t>
-      </w:r>
-      <w:r>
-        <w:rPr>
-          <w:rFonts w:ascii="Arial" w:hAnsi="Arial" w:cs="Arial"/>
-          <w:noProof/>
-        </w:rPr>
-        <w:t xml:space="preserve">. Disponível em: &lt;http://hanabrasil.com.br/2015/01/12/d3-js-gerando-graficos-em-javascript/&gt;. Acesso em: 27 fev. 2014. </w:t>
+        <w:divId w:val="175702456"/>
+        <w:rPr>
+          <w:rFonts w:ascii="Arial" w:hAnsi="Arial" w:cs="Arial"/>
+          <w:noProof/>
+        </w:rPr>
+      </w:pPr>
+      <w:r>
+        <w:rPr>
+          <w:rFonts w:ascii="Arial" w:hAnsi="Arial" w:cs="Arial"/>
+          <w:noProof/>
+        </w:rPr>
+        <w:t xml:space="preserve">PRESS, G. </w:t>
+      </w:r>
+      <w:r>
+        <w:rPr>
+          <w:rFonts w:ascii="Arial" w:hAnsi="Arial" w:cs="Arial"/>
+          <w:b/>
+          <w:bCs/>
+          <w:noProof/>
+        </w:rPr>
+        <w:t>A Very Short History Of Big Data</w:t>
+      </w:r>
+      <w:r>
+        <w:rPr>
+          <w:rFonts w:ascii="Arial" w:hAnsi="Arial" w:cs="Arial"/>
+          <w:noProof/>
+        </w:rPr>
+        <w:t xml:space="preserve">. Disponível em: &lt;http://www.forbes.com/sites/gilpress/2013/05/09/a-very-short-history-of-big-data/&gt;. </w:t>
       </w:r>
     </w:p>
     <w:p>
       <w:pPr>
         <w:pStyle w:val="NormalWeb"/>
-        <w:divId w:val="1844660821"/>
-        <w:rPr>
-          <w:rFonts w:ascii="Arial" w:hAnsi="Arial" w:cs="Arial"/>
-          <w:noProof/>
-        </w:rPr>
-      </w:pPr>
-      <w:r>
-        <w:rPr>
-          <w:rFonts w:ascii="Arial" w:hAnsi="Arial" w:cs="Arial"/>
-          <w:noProof/>
-        </w:rPr>
-        <w:t xml:space="preserve">DE SOUSA, F. </w:t>
-      </w:r>
-      <w:r>
-        <w:rPr>
-          <w:rFonts w:ascii="Arial" w:hAnsi="Arial" w:cs="Arial"/>
-          <w:b/>
-          <w:bCs/>
-          <w:noProof/>
-        </w:rPr>
-        <w:t>Conheça a biblioteca D3js</w:t>
-      </w:r>
-      <w:r>
-        <w:rPr>
-          <w:rFonts w:ascii="Arial" w:hAnsi="Arial" w:cs="Arial"/>
-          <w:noProof/>
-        </w:rPr>
-        <w:t xml:space="preserve">. Disponível em: &lt;http://revistaw.com.br/blog/conheca-a-biblioteca-d3-js/&gt;. </w:t>
+        <w:divId w:val="175702456"/>
+        <w:rPr>
+          <w:rFonts w:ascii="Arial" w:hAnsi="Arial" w:cs="Arial"/>
+          <w:noProof/>
+        </w:rPr>
+      </w:pPr>
+      <w:r>
+        <w:rPr>
+          <w:rFonts w:ascii="Arial" w:hAnsi="Arial" w:cs="Arial"/>
+          <w:noProof/>
+        </w:rPr>
+        <w:t xml:space="preserve">RANDAL E. BRYANT, RANDY H. KATZ, E. D. L. Big-Data Computing: Criando revolucionário avanços no comércio, ciência e sociedade. </w:t>
+      </w:r>
+      <w:r>
+        <w:rPr>
+          <w:rFonts w:ascii="Arial" w:hAnsi="Arial" w:cs="Arial"/>
+          <w:b/>
+          <w:bCs/>
+          <w:noProof/>
+        </w:rPr>
+        <w:t>computing community consortium</w:t>
+      </w:r>
+      <w:r>
+        <w:rPr>
+          <w:rFonts w:ascii="Arial" w:hAnsi="Arial" w:cs="Arial"/>
+          <w:noProof/>
+        </w:rPr>
+        <w:t xml:space="preserve">, v. 8, 2008. </w:t>
       </w:r>
     </w:p>
     <w:p>
       <w:pPr>
         <w:pStyle w:val="NormalWeb"/>
-        <w:divId w:val="1844660821"/>
-        <w:rPr>
-          <w:rFonts w:ascii="Arial" w:hAnsi="Arial" w:cs="Arial"/>
-          <w:noProof/>
-        </w:rPr>
-      </w:pPr>
-      <w:r>
-        <w:rPr>
-          <w:rFonts w:ascii="Arial" w:hAnsi="Arial" w:cs="Arial"/>
-          <w:noProof/>
-        </w:rPr>
-        <w:t xml:space="preserve">Desafios do Big Data. p. 6, 2013. </w:t>
+        <w:divId w:val="175702456"/>
+        <w:rPr>
+          <w:rFonts w:ascii="Arial" w:hAnsi="Arial" w:cs="Arial"/>
+          <w:noProof/>
+        </w:rPr>
+      </w:pPr>
+      <w:r>
+        <w:rPr>
+          <w:rFonts w:ascii="Arial" w:hAnsi="Arial" w:cs="Arial"/>
+          <w:noProof/>
+        </w:rPr>
+        <w:t xml:space="preserve">VIEIRA, M. </w:t>
+      </w:r>
+      <w:r>
+        <w:rPr>
+          <w:rFonts w:ascii="Arial" w:hAnsi="Arial" w:cs="Arial"/>
+          <w:b/>
+          <w:bCs/>
+          <w:noProof/>
+        </w:rPr>
+        <w:t>Entendendo Big DataNo Title</w:t>
+      </w:r>
+      <w:r>
+        <w:rPr>
+          <w:rFonts w:ascii="Arial" w:hAnsi="Arial" w:cs="Arial"/>
+          <w:noProof/>
+        </w:rPr>
+        <w:t xml:space="preserve">. Disponível em: &lt;http://www.ecommercebrasil.com.br/artigos/entendendo-big-data&gt;. Acesso em: 20 mar. 2015. </w:t>
       </w:r>
     </w:p>
     <w:p>
       <w:pPr>
         <w:pStyle w:val="NormalWeb"/>
-        <w:divId w:val="1844660821"/>
-        <w:rPr>
-          <w:rFonts w:ascii="Arial" w:hAnsi="Arial" w:cs="Arial"/>
-          <w:noProof/>
-        </w:rPr>
-      </w:pPr>
-      <w:r>
-        <w:rPr>
-          <w:rFonts w:ascii="Arial" w:hAnsi="Arial" w:cs="Arial"/>
-          <w:noProof/>
-        </w:rPr>
-        <w:t xml:space="preserve">EMERSON ALECRIM. </w:t>
-      </w:r>
-      <w:r>
-        <w:rPr>
-          <w:rFonts w:ascii="Arial" w:hAnsi="Arial" w:cs="Arial"/>
-          <w:b/>
-          <w:bCs/>
-          <w:noProof/>
-        </w:rPr>
-        <w:t>O que é Big Data?</w:t>
-      </w:r>
-      <w:r>
-        <w:rPr>
-          <w:rFonts w:ascii="Arial" w:hAnsi="Arial" w:cs="Arial"/>
-          <w:noProof/>
-        </w:rPr>
-        <w:t xml:space="preserve"> Disponível em: &lt;http://www.infowester.com/big-data.php&gt;. Acesso em: 28 fev. 2015. </w:t>
+        <w:divId w:val="175702456"/>
+        <w:rPr>
+          <w:rFonts w:ascii="Arial" w:hAnsi="Arial" w:cs="Arial"/>
+          <w:noProof/>
+        </w:rPr>
+      </w:pPr>
+      <w:r>
+        <w:rPr>
+          <w:rFonts w:ascii="Arial" w:hAnsi="Arial" w:cs="Arial"/>
+          <w:b/>
+          <w:bCs/>
+          <w:noProof/>
+        </w:rPr>
+        <w:t>Why build Data Visualizations with D3.js</w:t>
+      </w:r>
+      <w:r>
+        <w:rPr>
+          <w:rFonts w:ascii="Arial" w:hAnsi="Arial" w:cs="Arial"/>
+          <w:noProof/>
+        </w:rPr>
+        <w:t xml:space="preserve">. Disponível em: &lt;https://www.dashingd3js.com/why-build-with-d3js&gt;. Acesso em: 26 fev. 2015. </w:t>
       </w:r>
     </w:p>
     <w:p>
       <w:pPr>
         <w:pStyle w:val="NormalWeb"/>
-        <w:divId w:val="1844660821"/>
-        <w:rPr>
-          <w:rFonts w:ascii="Arial" w:hAnsi="Arial" w:cs="Arial"/>
-          <w:noProof/>
-        </w:rPr>
-      </w:pPr>
-      <w:r>
-        <w:rPr>
-          <w:rFonts w:ascii="Arial" w:hAnsi="Arial" w:cs="Arial"/>
-          <w:noProof/>
-        </w:rPr>
-        <w:t xml:space="preserve">MURRAY, S. </w:t>
-      </w:r>
-      <w:r>
-        <w:rPr>
-          <w:rFonts w:ascii="Arial" w:hAnsi="Arial" w:cs="Arial"/>
-          <w:b/>
-          <w:bCs/>
-          <w:noProof/>
-        </w:rPr>
-        <w:t>Data-Driven Documents, Defined</w:t>
-      </w:r>
-      <w:r>
-        <w:rPr>
-          <w:rFonts w:ascii="Arial" w:hAnsi="Arial" w:cs="Arial"/>
-          <w:noProof/>
-        </w:rPr>
-        <w:t xml:space="preserve">. Disponível em: &lt;http://datadrivenjournalism.net/resources/data_driven_documents_defined&gt;. Acesso em: 20 mar. 2015. </w:t>
-      </w:r>
-    </w:p>
-    <w:p>
-      <w:pPr>
-        <w:pStyle w:val="NormalWeb"/>
-        <w:divId w:val="1844660821"/>
-        <w:rPr>
-          <w:rFonts w:ascii="Arial" w:hAnsi="Arial" w:cs="Arial"/>
-          <w:noProof/>
-          <w:lang w:val="en-US"/>
-        </w:rPr>
-      </w:pPr>
-      <w:r>
-        <w:rPr>
-          <w:rFonts w:ascii="Arial" w:hAnsi="Arial" w:cs="Arial"/>
-          <w:noProof/>
-        </w:rPr>
-        <w:t xml:space="preserve">OTÁVIO GONÇALVES DE SANTANA. </w:t>
-      </w:r>
-      <w:r>
-        <w:rPr>
-          <w:rFonts w:ascii="Arial" w:hAnsi="Arial" w:cs="Arial"/>
-          <w:b/>
-          <w:bCs/>
-          <w:noProof/>
-        </w:rPr>
-        <w:t>Introdução ao Conceito de Big Data</w:t>
-      </w:r>
-      <w:r>
-        <w:rPr>
-          <w:rFonts w:ascii="Arial" w:hAnsi="Arial" w:cs="Arial"/>
-          <w:noProof/>
-        </w:rPr>
-        <w:t xml:space="preserve">. Disponível em: &lt;http://www.devmedia.com.br/introducao-ao-conceito-de-big-data/27066&gt;. </w:t>
-      </w:r>
-      <w:r>
-        <w:rPr>
-          <w:rFonts w:ascii="Arial" w:hAnsi="Arial" w:cs="Arial"/>
-          <w:noProof/>
-          <w:lang w:val="en-US"/>
-        </w:rPr>
-        <w:t xml:space="preserve">Acesso em: 28 fev. 2014. </w:t>
-      </w:r>
-    </w:p>
-    <w:p>
-      <w:pPr>
-        <w:pStyle w:val="NormalWeb"/>
-        <w:divId w:val="1844660821"/>
-        <w:rPr>
-          <w:rFonts w:ascii="Arial" w:hAnsi="Arial" w:cs="Arial"/>
-          <w:noProof/>
-        </w:rPr>
-      </w:pPr>
-      <w:r>
-        <w:rPr>
-          <w:rFonts w:ascii="Arial" w:hAnsi="Arial" w:cs="Arial"/>
-          <w:noProof/>
-          <w:lang w:val="en-US"/>
-        </w:rPr>
-        <w:t xml:space="preserve">PRESS, G. </w:t>
-      </w:r>
-      <w:r>
-        <w:rPr>
-          <w:rFonts w:ascii="Arial" w:hAnsi="Arial" w:cs="Arial"/>
-          <w:b/>
-          <w:bCs/>
-          <w:noProof/>
-          <w:lang w:val="en-US"/>
-        </w:rPr>
-        <w:t>A Very Short History Of Big Data</w:t>
-      </w:r>
-      <w:r>
-        <w:rPr>
-          <w:rFonts w:ascii="Arial" w:hAnsi="Arial" w:cs="Arial"/>
-          <w:noProof/>
-          <w:lang w:val="en-US"/>
-        </w:rPr>
-        <w:t xml:space="preserve">. </w:t>
-      </w:r>
-      <w:r>
-        <w:rPr>
-          <w:rFonts w:ascii="Arial" w:hAnsi="Arial" w:cs="Arial"/>
-          <w:noProof/>
-        </w:rPr>
-        <w:t xml:space="preserve">Disponível em: &lt;http://www.forbes.com/sites/gilpress/2013/05/09/a-very-short-history-of-big-data/&gt;. </w:t>
-      </w:r>
-    </w:p>
-    <w:p>
-      <w:pPr>
-        <w:pStyle w:val="NormalWeb"/>
-        <w:divId w:val="1844660821"/>
-        <w:rPr>
-          <w:rFonts w:ascii="Arial" w:hAnsi="Arial" w:cs="Arial"/>
-          <w:noProof/>
-        </w:rPr>
-      </w:pPr>
-      <w:r>
-        <w:rPr>
-          <w:rFonts w:ascii="Arial" w:hAnsi="Arial" w:cs="Arial"/>
-          <w:noProof/>
-        </w:rPr>
-        <w:t xml:space="preserve">VIEIRA, M. </w:t>
-      </w:r>
-      <w:r>
-        <w:rPr>
-          <w:rFonts w:ascii="Arial" w:hAnsi="Arial" w:cs="Arial"/>
-          <w:b/>
-          <w:bCs/>
-          <w:noProof/>
-        </w:rPr>
-        <w:t>Entendendo Big DataNo Title</w:t>
-      </w:r>
-      <w:r>
-        <w:rPr>
-          <w:rFonts w:ascii="Arial" w:hAnsi="Arial" w:cs="Arial"/>
-          <w:noProof/>
-        </w:rPr>
-        <w:t xml:space="preserve">. Disponível em: &lt;http://www.ecommercebrasil.com.br/artigos/entendendo-big-data&gt;. Acesso em: 20 mar. 2015. </w:t>
-      </w:r>
-    </w:p>
-    <w:p>
-      <w:pPr>
-        <w:pStyle w:val="NormalWeb"/>
-        <w:divId w:val="541017989"/>
+        <w:divId w:val="2137017893"/>
         <w:rPr>
           <w:rStyle w:val="apple-converted-space"/>
           <w:rFonts w:ascii="Arial" w:hAnsi="Arial" w:cs="Arial"/>
@@ -2390,7 +2701,6 @@
   <w:style w:type="character" w:default="1" w:styleId="Fontepargpadro">
     <w:name w:val="Default Paragraph Font"/>
     <w:uiPriority w:val="1"/>
-    <w:semiHidden/>
     <w:unhideWhenUsed/>
   </w:style>
   <w:style w:type="table" w:default="1" w:styleId="Tabelanormal">
@@ -2687,6 +2997,18 @@
     <w:rPr>
       <w:rFonts w:ascii="Arial" w:hAnsi="Arial"/>
       <w:sz w:val="24"/>
+    </w:rPr>
+  </w:style>
+  <w:style w:type="character" w:styleId="HiperlinkVisitado">
+    <w:name w:val="FollowedHyperlink"/>
+    <w:basedOn w:val="Fontepargpadro"/>
+    <w:uiPriority w:val="99"/>
+    <w:semiHidden/>
+    <w:unhideWhenUsed/>
+    <w:rsid w:val="001F4CCE"/>
+    <w:rPr>
+      <w:color w:val="800080" w:themeColor="followedHyperlink"/>
+      <w:u w:val="single"/>
     </w:rPr>
   </w:style>
 </w:styles>
@@ -3212,7 +3534,7 @@
 </file>
 
 <file path=customXml/itemProps1.xml><?xml version="1.0" encoding="utf-8"?>
-<ds:datastoreItem xmlns:ds="http://schemas.openxmlformats.org/officeDocument/2006/customXml" ds:itemID="{421688AD-EE01-461D-9400-00B5DFA4EA31}">
+<ds:datastoreItem xmlns:ds="http://schemas.openxmlformats.org/officeDocument/2006/customXml" ds:itemID="{2A484511-F500-4772-980B-C001EBF20504}">
   <ds:schemaRefs>
     <ds:schemaRef ds:uri="http://schemas.openxmlformats.org/officeDocument/2006/bibliography"/>
   </ds:schemaRefs>

</xml_diff>

<commit_message>
ajustes indice, novo pdf
</commit_message>
<xml_diff>
--- a/TCC/TCC-D3js.docx
+++ b/TCC/TCC-D3js.docx
@@ -738,13 +738,7 @@
     </w:p>
     <w:p>
       <w:r>
-        <w:t xml:space="preserve">ASP </w:t>
-      </w:r>
-      <w:r>
-        <w:t xml:space="preserve">- </w:t>
-      </w:r>
-      <w:r>
-        <w:t xml:space="preserve">Active Server </w:t>
+        <w:t xml:space="preserve">ASP - Active Server </w:t>
       </w:r>
       <w:proofErr w:type="spellStart"/>
       <w:r>
@@ -754,10 +748,7 @@
     </w:p>
     <w:p>
       <w:r>
-        <w:t xml:space="preserve">CSS </w:t>
-      </w:r>
-      <w:r>
-        <w:t xml:space="preserve">- </w:t>
+        <w:t xml:space="preserve">CSS - </w:t>
       </w:r>
       <w:proofErr w:type="spellStart"/>
       <w:r>
@@ -806,19 +797,27 @@
         <w:rPr>
           <w:lang w:val="en-US"/>
         </w:rPr>
-        <w:t>Data-Driven Documents</w:t>
-      </w:r>
-    </w:p>
-    <w:p>
-      <w:pPr>
+        <w:t>Data-Driven Docu</w:t>
+      </w:r>
+      <w:bookmarkStart w:id="0" w:name="_GoBack"/>
+      <w:bookmarkEnd w:id="0"/>
+      <w:r>
         <w:rPr>
           <w:lang w:val="en-US"/>
         </w:rPr>
-      </w:pPr>
-      <w:r>
+        <w:t>ments</w:t>
+      </w:r>
+    </w:p>
+    <w:p>
+      <w:pPr>
         <w:rPr>
           <w:lang w:val="en-US"/>
         </w:rPr>
+      </w:pPr>
+      <w:r>
+        <w:rPr>
+          <w:lang w:val="en-US"/>
+        </w:rPr>
         <w:t>DOM</w:t>
       </w:r>
       <w:r>
@@ -836,10 +835,7 @@
     </w:p>
     <w:p>
       <w:r>
-        <w:t>HTML</w:t>
-      </w:r>
-      <w:r>
-        <w:t xml:space="preserve"> - </w:t>
+        <w:t xml:space="preserve">HTML - </w:t>
       </w:r>
       <w:proofErr w:type="spellStart"/>
       <w:proofErr w:type="gramStart"/>
@@ -875,10 +871,7 @@
         </w:rPr>
       </w:pPr>
       <w:r>
-        <w:t>PHP</w:t>
-      </w:r>
-      <w:r>
-        <w:t xml:space="preserve"> - </w:t>
+        <w:t xml:space="preserve">PHP - </w:t>
       </w:r>
       <w:proofErr w:type="spellStart"/>
       <w:r>
@@ -981,10 +974,11 @@
         </w:rPr>
         <w:fldChar w:fldCharType="separate"/>
       </w:r>
-      <w:hyperlink w:anchor="_Toc415930957" w:history="1">
+      <w:hyperlink w:anchor="_Toc416009462" w:history="1">
         <w:r>
           <w:rPr>
             <w:rStyle w:val="Hyperlink"/>
+            <w:rFonts w:cs="Arial"/>
             <w:noProof/>
           </w:rPr>
           <w:t>1.</w:t>
@@ -1026,7 +1020,7 @@
             <w:noProof/>
             <w:webHidden/>
           </w:rPr>
-          <w:instrText xml:space="preserve"> PAGEREF _Toc415930957 \h </w:instrText>
+          <w:instrText xml:space="preserve"> PAGEREF _Toc416009462 \h </w:instrText>
         </w:r>
         <w:r>
           <w:rPr>
@@ -1073,7 +1067,7 @@
           <w:lang w:eastAsia="pt-BR"/>
         </w:rPr>
       </w:pPr>
-      <w:hyperlink w:anchor="_Toc415930958" w:history="1">
+      <w:hyperlink w:anchor="_Toc416009463" w:history="1">
         <w:r>
           <w:rPr>
             <w:rStyle w:val="Hyperlink"/>
@@ -1121,7 +1115,7 @@
             <w:noProof/>
             <w:webHidden/>
           </w:rPr>
-          <w:instrText xml:space="preserve"> PAGEREF _Toc415930958 \h </w:instrText>
+          <w:instrText xml:space="preserve"> PAGEREF _Toc416009463 \h </w:instrText>
         </w:r>
         <w:r>
           <w:rPr>
@@ -1168,7 +1162,7 @@
           <w:lang w:eastAsia="pt-BR"/>
         </w:rPr>
       </w:pPr>
-      <w:hyperlink w:anchor="_Toc415930959" w:history="1">
+      <w:hyperlink w:anchor="_Toc416009464" w:history="1">
         <w:r>
           <w:rPr>
             <w:rStyle w:val="Hyperlink"/>
@@ -1216,7 +1210,7 @@
             <w:noProof/>
             <w:webHidden/>
           </w:rPr>
-          <w:instrText xml:space="preserve"> PAGEREF _Toc415930959 \h </w:instrText>
+          <w:instrText xml:space="preserve"> PAGEREF _Toc416009464 \h </w:instrText>
         </w:r>
         <w:r>
           <w:rPr>
@@ -1262,7 +1256,7 @@
           <w:lang w:eastAsia="pt-BR"/>
         </w:rPr>
       </w:pPr>
-      <w:hyperlink w:anchor="_Toc415930960" w:history="1">
+      <w:hyperlink w:anchor="_Toc416009465" w:history="1">
         <w:r>
           <w:rPr>
             <w:rStyle w:val="Hyperlink"/>
@@ -1306,7 +1300,7 @@
             <w:noProof/>
             <w:webHidden/>
           </w:rPr>
-          <w:instrText xml:space="preserve"> PAGEREF _Toc415930960 \h </w:instrText>
+          <w:instrText xml:space="preserve"> PAGEREF _Toc416009465 \h </w:instrText>
         </w:r>
         <w:r>
           <w:rPr>
@@ -1353,10 +1347,11 @@
           <w:lang w:eastAsia="pt-BR"/>
         </w:rPr>
       </w:pPr>
-      <w:hyperlink w:anchor="_Toc415930961" w:history="1">
+      <w:hyperlink w:anchor="_Toc416009466" w:history="1">
         <w:r>
           <w:rPr>
             <w:rStyle w:val="Hyperlink"/>
+            <w:rFonts w:cs="Arial"/>
             <w:noProof/>
           </w:rPr>
           <w:t>4.</w:t>
@@ -1398,7 +1393,7 @@
             <w:noProof/>
             <w:webHidden/>
           </w:rPr>
-          <w:instrText xml:space="preserve"> PAGEREF _Toc415930961 \h </w:instrText>
+          <w:instrText xml:space="preserve"> PAGEREF _Toc416009466 \h </w:instrText>
         </w:r>
         <w:r>
           <w:rPr>
@@ -1444,7 +1439,7 @@
           <w:lang w:eastAsia="pt-BR"/>
         </w:rPr>
       </w:pPr>
-      <w:hyperlink w:anchor="_Toc415930962" w:history="1">
+      <w:hyperlink w:anchor="_Toc416009467" w:history="1">
         <w:r>
           <w:rPr>
             <w:rStyle w:val="Hyperlink"/>
@@ -1489,7 +1484,7 @@
             <w:noProof/>
             <w:webHidden/>
           </w:rPr>
-          <w:instrText xml:space="preserve"> PAGEREF _Toc415930962 \h </w:instrText>
+          <w:instrText xml:space="preserve"> PAGEREF _Toc416009467 \h </w:instrText>
         </w:r>
         <w:r>
           <w:rPr>
@@ -1535,7 +1530,7 @@
           <w:lang w:eastAsia="pt-BR"/>
         </w:rPr>
       </w:pPr>
-      <w:hyperlink w:anchor="_Toc415930963" w:history="1">
+      <w:hyperlink w:anchor="_Toc416009468" w:history="1">
         <w:r>
           <w:rPr>
             <w:rStyle w:val="Hyperlink"/>
@@ -1579,7 +1574,7 @@
             <w:noProof/>
             <w:webHidden/>
           </w:rPr>
-          <w:instrText xml:space="preserve"> PAGEREF _Toc415930963 \h </w:instrText>
+          <w:instrText xml:space="preserve"> PAGEREF _Toc416009468 \h </w:instrText>
         </w:r>
         <w:r>
           <w:rPr>
@@ -1624,7 +1619,7 @@
           <w:lang w:eastAsia="pt-BR"/>
         </w:rPr>
       </w:pPr>
-      <w:hyperlink w:anchor="_Toc415930964" w:history="1">
+      <w:hyperlink w:anchor="_Toc416009469" w:history="1">
         <w:r>
           <w:rPr>
             <w:rStyle w:val="Hyperlink"/>
@@ -1667,7 +1662,7 @@
             <w:noProof/>
             <w:webHidden/>
           </w:rPr>
-          <w:instrText xml:space="preserve"> PAGEREF _Toc415930964 \h </w:instrText>
+          <w:instrText xml:space="preserve"> PAGEREF _Toc416009469 \h </w:instrText>
         </w:r>
         <w:r>
           <w:rPr>
@@ -1712,7 +1707,7 @@
           <w:lang w:eastAsia="pt-BR"/>
         </w:rPr>
       </w:pPr>
-      <w:hyperlink w:anchor="_Toc415930965" w:history="1">
+      <w:hyperlink w:anchor="_Toc416009470" w:history="1">
         <w:r>
           <w:rPr>
             <w:rStyle w:val="Hyperlink"/>
@@ -1755,7 +1750,7 @@
             <w:noProof/>
             <w:webHidden/>
           </w:rPr>
-          <w:instrText xml:space="preserve"> PAGEREF _Toc415930965 \h </w:instrText>
+          <w:instrText xml:space="preserve"> PAGEREF _Toc416009470 \h </w:instrText>
         </w:r>
         <w:r>
           <w:rPr>
@@ -1802,10 +1797,11 @@
           <w:lang w:eastAsia="pt-BR"/>
         </w:rPr>
       </w:pPr>
-      <w:hyperlink w:anchor="_Toc415930966" w:history="1">
+      <w:hyperlink w:anchor="_Toc416009471" w:history="1">
         <w:r>
           <w:rPr>
             <w:rStyle w:val="Hyperlink"/>
+            <w:rFonts w:cs="Arial"/>
             <w:noProof/>
           </w:rPr>
           <w:t>5.</w:t>
@@ -1847,7 +1843,7 @@
             <w:noProof/>
             <w:webHidden/>
           </w:rPr>
-          <w:instrText xml:space="preserve"> PAGEREF _Toc415930966 \h </w:instrText>
+          <w:instrText xml:space="preserve"> PAGEREF _Toc416009471 \h </w:instrText>
         </w:r>
         <w:r>
           <w:rPr>
@@ -1893,7 +1889,7 @@
           <w:lang w:eastAsia="pt-BR"/>
         </w:rPr>
       </w:pPr>
-      <w:hyperlink w:anchor="_Toc415930967" w:history="1">
+      <w:hyperlink w:anchor="_Toc416009472" w:history="1">
         <w:r>
           <w:rPr>
             <w:rStyle w:val="Hyperlink"/>
@@ -1937,7 +1933,7 @@
             <w:noProof/>
             <w:webHidden/>
           </w:rPr>
-          <w:instrText xml:space="preserve"> PAGEREF _Toc415930967 \h </w:instrText>
+          <w:instrText xml:space="preserve"> PAGEREF _Toc416009472 \h </w:instrText>
         </w:r>
         <w:r>
           <w:rPr>
@@ -1983,7 +1979,7 @@
           <w:lang w:eastAsia="pt-BR"/>
         </w:rPr>
       </w:pPr>
-      <w:hyperlink w:anchor="_Toc415930968" w:history="1">
+      <w:hyperlink w:anchor="_Toc416009473" w:history="1">
         <w:r>
           <w:rPr>
             <w:rStyle w:val="Hyperlink"/>
@@ -2027,7 +2023,7 @@
             <w:noProof/>
             <w:webHidden/>
           </w:rPr>
-          <w:instrText xml:space="preserve"> PAGEREF _Toc415930968 \h </w:instrText>
+          <w:instrText xml:space="preserve"> PAGEREF _Toc416009473 \h </w:instrText>
         </w:r>
         <w:r>
           <w:rPr>
@@ -2073,7 +2069,7 @@
           <w:lang w:eastAsia="pt-BR"/>
         </w:rPr>
       </w:pPr>
-      <w:hyperlink w:anchor="_Toc415930969" w:history="1">
+      <w:hyperlink w:anchor="_Toc416009474" w:history="1">
         <w:r>
           <w:rPr>
             <w:rStyle w:val="Hyperlink"/>
@@ -2117,7 +2113,7 @@
             <w:noProof/>
             <w:webHidden/>
           </w:rPr>
-          <w:instrText xml:space="preserve"> PAGEREF _Toc415930969 \h </w:instrText>
+          <w:instrText xml:space="preserve"> PAGEREF _Toc416009474 \h </w:instrText>
         </w:r>
         <w:r>
           <w:rPr>
@@ -2164,7 +2160,7 @@
           <w:lang w:eastAsia="pt-BR"/>
         </w:rPr>
       </w:pPr>
-      <w:hyperlink w:anchor="_Toc415930970" w:history="1">
+      <w:hyperlink w:anchor="_Toc416009475" w:history="1">
         <w:r>
           <w:rPr>
             <w:rStyle w:val="Hyperlink"/>
@@ -2212,7 +2208,7 @@
             <w:noProof/>
             <w:webHidden/>
           </w:rPr>
-          <w:instrText xml:space="preserve"> PAGEREF _Toc415930970 \h </w:instrText>
+          <w:instrText xml:space="preserve"> PAGEREF _Toc416009475 \h </w:instrText>
         </w:r>
         <w:r>
           <w:rPr>
@@ -2259,7 +2255,7 @@
           <w:lang w:eastAsia="pt-BR"/>
         </w:rPr>
       </w:pPr>
-      <w:hyperlink w:anchor="_Toc415930971" w:history="1">
+      <w:hyperlink w:anchor="_Toc416009476" w:history="1">
         <w:r>
           <w:rPr>
             <w:rStyle w:val="Hyperlink"/>
@@ -2307,7 +2303,7 @@
             <w:noProof/>
             <w:webHidden/>
           </w:rPr>
-          <w:instrText xml:space="preserve"> PAGEREF _Toc415930971 \h </w:instrText>
+          <w:instrText xml:space="preserve"> PAGEREF _Toc416009476 \h </w:instrText>
         </w:r>
         <w:r>
           <w:rPr>
@@ -2354,7 +2350,7 @@
           <w:lang w:eastAsia="pt-BR"/>
         </w:rPr>
       </w:pPr>
-      <w:hyperlink w:anchor="_Toc415930972" w:history="1">
+      <w:hyperlink w:anchor="_Toc416009477" w:history="1">
         <w:r>
           <w:rPr>
             <w:rStyle w:val="Hyperlink"/>
@@ -2402,7 +2398,7 @@
             <w:noProof/>
             <w:webHidden/>
           </w:rPr>
-          <w:instrText xml:space="preserve"> PAGEREF _Toc415930972 \h </w:instrText>
+          <w:instrText xml:space="preserve"> PAGEREF _Toc416009477 \h </w:instrText>
         </w:r>
         <w:r>
           <w:rPr>
@@ -2449,7 +2445,7 @@
           <w:lang w:eastAsia="pt-BR"/>
         </w:rPr>
       </w:pPr>
-      <w:hyperlink w:anchor="_Toc415930973" w:history="1">
+      <w:hyperlink w:anchor="_Toc416009478" w:history="1">
         <w:r>
           <w:rPr>
             <w:rStyle w:val="Hyperlink"/>
@@ -2476,7 +2472,7 @@
             <w:noProof/>
             <w:shd w:val="clear" w:color="auto" w:fill="FFFFFF"/>
           </w:rPr>
-          <w:t>vantagens e desvantagens de utlilizar o D3.js</w:t>
+          <w:t>vantagens e desvantagens de utlilizar o D3js</w:t>
         </w:r>
         <w:r>
           <w:rPr>
@@ -2497,7 +2493,7 @@
             <w:noProof/>
             <w:webHidden/>
           </w:rPr>
-          <w:instrText xml:space="preserve"> PAGEREF _Toc415930973 \h </w:instrText>
+          <w:instrText xml:space="preserve"> PAGEREF _Toc416009478 \h </w:instrText>
         </w:r>
         <w:r>
           <w:rPr>
@@ -2543,7 +2539,7 @@
           <w:lang w:eastAsia="pt-BR"/>
         </w:rPr>
       </w:pPr>
-      <w:hyperlink w:anchor="_Toc415930974" w:history="1">
+      <w:hyperlink w:anchor="_Toc416009479" w:history="1">
         <w:r>
           <w:rPr>
             <w:rStyle w:val="Hyperlink"/>
@@ -2569,7 +2565,7 @@
             <w:noProof/>
             <w:shd w:val="clear" w:color="auto" w:fill="FFFFFF"/>
           </w:rPr>
-          <w:t>2.1 Vantagem</w:t>
+          <w:t>Vantagem</w:t>
         </w:r>
         <w:r>
           <w:rPr>
@@ -2590,7 +2586,7 @@
             <w:noProof/>
             <w:webHidden/>
           </w:rPr>
-          <w:instrText xml:space="preserve"> PAGEREF _Toc415930974 \h </w:instrText>
+          <w:instrText xml:space="preserve"> PAGEREF _Toc416009479 \h </w:instrText>
         </w:r>
         <w:r>
           <w:rPr>
@@ -2636,7 +2632,7 @@
           <w:lang w:eastAsia="pt-BR"/>
         </w:rPr>
       </w:pPr>
-      <w:hyperlink w:anchor="_Toc415930975" w:history="1">
+      <w:hyperlink w:anchor="_Toc416009480" w:history="1">
         <w:r>
           <w:rPr>
             <w:rStyle w:val="Hyperlink"/>
@@ -2662,7 +2658,7 @@
             <w:noProof/>
             <w:shd w:val="clear" w:color="auto" w:fill="FFFFFF"/>
           </w:rPr>
-          <w:t>2.2 Desvantagem</w:t>
+          <w:t>Desvantagem</w:t>
         </w:r>
         <w:r>
           <w:rPr>
@@ -2683,7 +2679,7 @@
             <w:noProof/>
             <w:webHidden/>
           </w:rPr>
-          <w:instrText xml:space="preserve"> PAGEREF _Toc415930975 \h </w:instrText>
+          <w:instrText xml:space="preserve"> PAGEREF _Toc416009480 \h </w:instrText>
         </w:r>
         <w:r>
           <w:rPr>
@@ -2730,10 +2726,11 @@
           <w:lang w:eastAsia="pt-BR"/>
         </w:rPr>
       </w:pPr>
-      <w:hyperlink w:anchor="_Toc415930976" w:history="1">
+      <w:hyperlink w:anchor="_Toc416009481" w:history="1">
         <w:r>
           <w:rPr>
             <w:rStyle w:val="Hyperlink"/>
+            <w:rFonts w:cs="Arial"/>
             <w:noProof/>
             <w:lang w:eastAsia="pt-BR"/>
           </w:rPr>
@@ -2777,7 +2774,7 @@
             <w:noProof/>
             <w:webHidden/>
           </w:rPr>
-          <w:instrText xml:space="preserve"> PAGEREF _Toc415930976 \h </w:instrText>
+          <w:instrText xml:space="preserve"> PAGEREF _Toc416009481 \h </w:instrText>
         </w:r>
         <w:r>
           <w:rPr>
@@ -2823,7 +2820,7 @@
           <w:lang w:eastAsia="pt-BR"/>
         </w:rPr>
       </w:pPr>
-      <w:hyperlink w:anchor="_Toc415930977" w:history="1">
+      <w:hyperlink w:anchor="_Toc416009482" w:history="1">
         <w:r>
           <w:rPr>
             <w:rStyle w:val="Hyperlink"/>
@@ -2869,7 +2866,7 @@
             <w:noProof/>
             <w:webHidden/>
           </w:rPr>
-          <w:instrText xml:space="preserve"> PAGEREF _Toc415930977 \h </w:instrText>
+          <w:instrText xml:space="preserve"> PAGEREF _Toc416009482 \h </w:instrText>
         </w:r>
         <w:r>
           <w:rPr>
@@ -2916,11 +2913,11 @@
           <w:lang w:eastAsia="pt-BR"/>
         </w:rPr>
       </w:pPr>
-      <w:hyperlink w:anchor="_Toc415930978" w:history="1">
+      <w:hyperlink w:anchor="_Toc416009483" w:history="1">
         <w:r>
           <w:rPr>
             <w:rStyle w:val="Hyperlink"/>
-            <w:rFonts w:ascii="Times New Roman" w:eastAsia="Times New Roman" w:hAnsi="Times New Roman" w:cs="Times New Roman"/>
+            <w:rFonts w:eastAsia="Times New Roman" w:cs="Arial"/>
             <w:noProof/>
             <w:lang w:eastAsia="pt-BR"/>
           </w:rPr>
@@ -2965,7 +2962,7 @@
             <w:noProof/>
             <w:webHidden/>
           </w:rPr>
-          <w:instrText xml:space="preserve"> PAGEREF _Toc415930978 \h </w:instrText>
+          <w:instrText xml:space="preserve"> PAGEREF _Toc416009483 \h </w:instrText>
         </w:r>
         <w:r>
           <w:rPr>
@@ -3012,11 +3009,11 @@
           <w:lang w:eastAsia="pt-BR"/>
         </w:rPr>
       </w:pPr>
-      <w:hyperlink w:anchor="_Toc415930979" w:history="1">
+      <w:hyperlink w:anchor="_Toc416009484" w:history="1">
         <w:r>
           <w:rPr>
             <w:rStyle w:val="Hyperlink"/>
-            <w:rFonts w:eastAsia="Times New Roman"/>
+            <w:rFonts w:eastAsia="Times New Roman" w:cs="Arial"/>
             <w:noProof/>
             <w:lang w:eastAsia="pt-BR"/>
           </w:rPr>
@@ -3061,7 +3058,7 @@
             <w:noProof/>
             <w:webHidden/>
           </w:rPr>
-          <w:instrText xml:space="preserve"> PAGEREF _Toc415930979 \h </w:instrText>
+          <w:instrText xml:space="preserve"> PAGEREF _Toc416009484 \h </w:instrText>
         </w:r>
         <w:r>
           <w:rPr>
@@ -3108,7 +3105,7 @@
           <w:lang w:eastAsia="pt-BR"/>
         </w:rPr>
       </w:pPr>
-      <w:hyperlink w:anchor="_Toc415930980" w:history="1">
+      <w:hyperlink w:anchor="_Toc416009485" w:history="1">
         <w:r>
           <w:rPr>
             <w:rStyle w:val="Hyperlink"/>
@@ -3156,7 +3153,7 @@
             <w:noProof/>
             <w:webHidden/>
           </w:rPr>
-          <w:instrText xml:space="preserve"> PAGEREF _Toc415930980 \h </w:instrText>
+          <w:instrText xml:space="preserve"> PAGEREF _Toc416009485 \h </w:instrText>
         </w:r>
         <w:r>
           <w:rPr>
@@ -3203,7 +3200,7 @@
           <w:lang w:eastAsia="pt-BR"/>
         </w:rPr>
       </w:pPr>
-      <w:hyperlink w:anchor="_Toc415930981" w:history="1">
+      <w:hyperlink w:anchor="_Toc416009486" w:history="1">
         <w:r>
           <w:rPr>
             <w:rStyle w:val="Hyperlink"/>
@@ -3251,7 +3248,7 @@
             <w:noProof/>
             <w:webHidden/>
           </w:rPr>
-          <w:instrText xml:space="preserve"> PAGEREF _Toc415930981 \h </w:instrText>
+          <w:instrText xml:space="preserve"> PAGEREF _Toc416009486 \h </w:instrText>
         </w:r>
         <w:r>
           <w:rPr>
@@ -3325,12 +3322,12 @@
       <w:pPr>
         <w:pStyle w:val="Ttulo1"/>
       </w:pPr>
-      <w:bookmarkStart w:id="0" w:name="_Toc415930957"/>
+      <w:bookmarkStart w:id="1" w:name="_Toc416009462"/>
       <w:r>
         <w:lastRenderedPageBreak/>
         <w:t>INTRODUÇÃO</w:t>
       </w:r>
-      <w:bookmarkEnd w:id="0"/>
+      <w:bookmarkEnd w:id="1"/>
     </w:p>
     <w:p>
       <w:pPr>
@@ -3664,11 +3661,9 @@
         </w:rPr>
         <w:t>(“Desafios do Big Data”, 2013)</w:t>
       </w:r>
-      <w:proofErr w:type="gramStart"/>
       <w:r>
         <w:fldChar w:fldCharType="end"/>
       </w:r>
-      <w:proofErr w:type="gramEnd"/>
     </w:p>
     <w:p>
       <w:pPr>
@@ -4199,7 +4194,7 @@
           <w:shd w:val="clear" w:color="auto" w:fill="FFFFFF"/>
         </w:rPr>
       </w:pPr>
-      <w:bookmarkStart w:id="1" w:name="_Toc415930958"/>
+      <w:bookmarkStart w:id="2" w:name="_Toc416009463"/>
       <w:r>
         <w:rPr>
           <w:rStyle w:val="apple-converted-space"/>
@@ -4210,7 +4205,7 @@
         <w:lastRenderedPageBreak/>
         <w:t>Objetivos</w:t>
       </w:r>
-      <w:bookmarkEnd w:id="1"/>
+      <w:bookmarkEnd w:id="2"/>
     </w:p>
     <w:p/>
     <w:p>
@@ -4423,7 +4418,7 @@
           <w:shd w:val="clear" w:color="auto" w:fill="FFFFFF"/>
         </w:rPr>
       </w:pPr>
-      <w:bookmarkStart w:id="2" w:name="_Toc415930959"/>
+      <w:bookmarkStart w:id="3" w:name="_Toc416009464"/>
       <w:r>
         <w:rPr>
           <w:rStyle w:val="apple-converted-space"/>
@@ -4434,7 +4429,7 @@
         <w:lastRenderedPageBreak/>
         <w:t>JavaScript</w:t>
       </w:r>
-      <w:bookmarkEnd w:id="2"/>
+      <w:bookmarkEnd w:id="3"/>
     </w:p>
     <w:p>
       <w:pPr>
@@ -4494,14 +4489,14 @@
           <w:rStyle w:val="apple-converted-space"/>
         </w:rPr>
       </w:pPr>
-      <w:bookmarkStart w:id="3" w:name="_Toc415930960"/>
+      <w:bookmarkStart w:id="4" w:name="_Toc416009465"/>
       <w:r>
         <w:rPr>
           <w:rStyle w:val="apple-converted-space"/>
         </w:rPr>
         <w:t>Conceitos básicos</w:t>
       </w:r>
-      <w:bookmarkEnd w:id="3"/>
+      <w:bookmarkEnd w:id="4"/>
     </w:p>
     <w:p>
       <w:pPr>
@@ -5186,12 +5181,12 @@
       <w:pPr>
         <w:pStyle w:val="Ttulo1"/>
       </w:pPr>
-      <w:bookmarkStart w:id="4" w:name="_Toc415930961"/>
+      <w:bookmarkStart w:id="5" w:name="_Toc416009466"/>
       <w:r>
         <w:lastRenderedPageBreak/>
         <w:t>Definição de um Framework</w:t>
       </w:r>
-      <w:bookmarkEnd w:id="4"/>
+      <w:bookmarkEnd w:id="5"/>
     </w:p>
     <w:p>
       <w:pPr>
@@ -5281,14 +5276,14 @@
           <w:shd w:val="clear" w:color="auto" w:fill="FFFFFF"/>
         </w:rPr>
       </w:pPr>
-      <w:bookmarkStart w:id="5" w:name="_Toc415930962"/>
+      <w:bookmarkStart w:id="6" w:name="_Toc416009467"/>
       <w:r>
         <w:rPr>
           <w:shd w:val="clear" w:color="auto" w:fill="FFFFFF"/>
         </w:rPr>
         <w:t>Utilização</w:t>
       </w:r>
-      <w:bookmarkEnd w:id="5"/>
+      <w:bookmarkEnd w:id="6"/>
     </w:p>
     <w:p>
       <w:pPr>
@@ -5470,11 +5465,11 @@
       <w:pPr>
         <w:pStyle w:val="Ttulo2"/>
       </w:pPr>
-      <w:bookmarkStart w:id="6" w:name="_Toc415930963"/>
+      <w:bookmarkStart w:id="7" w:name="_Toc416009468"/>
       <w:r>
         <w:t>Classificações</w:t>
       </w:r>
-      <w:bookmarkEnd w:id="6"/>
+      <w:bookmarkEnd w:id="7"/>
     </w:p>
     <w:p>
       <w:pPr>
@@ -5519,14 +5514,14 @@
           <w:rStyle w:val="apple-converted-space"/>
         </w:rPr>
       </w:pPr>
-      <w:bookmarkStart w:id="7" w:name="_Toc415930964"/>
+      <w:bookmarkStart w:id="8" w:name="_Toc416009469"/>
       <w:r>
         <w:rPr>
           <w:rStyle w:val="apple-converted-space"/>
         </w:rPr>
         <w:t>Framework orientado a objeto</w:t>
       </w:r>
-      <w:bookmarkEnd w:id="7"/>
+      <w:bookmarkEnd w:id="8"/>
     </w:p>
     <w:p/>
     <w:p>
@@ -5825,7 +5820,7 @@
           <w:bCs/>
         </w:rPr>
       </w:pPr>
-      <w:bookmarkStart w:id="8" w:name="_Toc415930965"/>
+      <w:bookmarkStart w:id="9" w:name="_Toc416009470"/>
       <w:r>
         <w:rPr>
           <w:rStyle w:val="Ttulo3Char"/>
@@ -5840,7 +5835,7 @@
         </w:rPr>
         <w:t>de componentes</w:t>
       </w:r>
-      <w:bookmarkEnd w:id="8"/>
+      <w:bookmarkEnd w:id="9"/>
     </w:p>
     <w:p/>
     <w:p>
@@ -6009,7 +6004,7 @@
       <w:pPr>
         <w:pStyle w:val="Ttulo1"/>
       </w:pPr>
-      <w:bookmarkStart w:id="9" w:name="_Toc415930966"/>
+      <w:bookmarkStart w:id="10" w:name="_Toc416009471"/>
       <w:r>
         <w:lastRenderedPageBreak/>
         <w:t>Ferramentes</w:t>
@@ -6020,7 +6015,7 @@
       <w:r>
         <w:t>semelhantes ao d3js</w:t>
       </w:r>
-      <w:bookmarkEnd w:id="9"/>
+      <w:bookmarkEnd w:id="10"/>
     </w:p>
     <w:p>
       <w:pPr>
@@ -6064,12 +6059,12 @@
       <w:pPr>
         <w:pStyle w:val="Ttulo2"/>
       </w:pPr>
-      <w:bookmarkStart w:id="10" w:name="_Toc415930967"/>
+      <w:bookmarkStart w:id="11" w:name="_Toc416009472"/>
       <w:proofErr w:type="spellStart"/>
       <w:r>
         <w:t>Processing</w:t>
       </w:r>
-      <w:bookmarkEnd w:id="10"/>
+      <w:bookmarkEnd w:id="11"/>
       <w:proofErr w:type="spellEnd"/>
     </w:p>
     <w:p>
@@ -6097,15 +6092,7 @@
         <w:fldChar w:fldCharType="separate"/>
       </w:r>
       <w:r>
-        <w:t>(“</w:t>
-      </w:r>
-      <w:proofErr w:type="spellStart"/>
-      <w:r>
-        <w:t>Processing</w:t>
-      </w:r>
-      <w:proofErr w:type="spellEnd"/>
-      <w:r>
-        <w:t>”, [s.d.])</w:t>
+        <w:t>(“Processing”, [s.d.])</w:t>
       </w:r>
       <w:r>
         <w:fldChar w:fldCharType="end"/>
@@ -6147,12 +6134,12 @@
           <w:szCs w:val="28"/>
         </w:rPr>
       </w:pPr>
-      <w:bookmarkStart w:id="11" w:name="_Toc415930968"/>
+      <w:bookmarkStart w:id="12" w:name="_Toc416009473"/>
       <w:proofErr w:type="spellStart"/>
       <w:r>
         <w:t>Matplotlib</w:t>
       </w:r>
-      <w:bookmarkEnd w:id="11"/>
+      <w:bookmarkEnd w:id="12"/>
       <w:proofErr w:type="spellEnd"/>
       <w:r>
         <w:rPr>
@@ -6187,108 +6174,100 @@
         <w:fldChar w:fldCharType="separate"/>
       </w:r>
       <w:r>
-        <w:t>(“</w:t>
+        <w:t>(“Matplotlib”, [s.d.])</w:t>
+      </w:r>
+      <w:r>
+        <w:fldChar w:fldCharType="end"/>
+      </w:r>
+      <w:r>
+        <w:t xml:space="preserve">, o define como sendo </w:t>
+      </w:r>
+      <w:r>
+        <w:t xml:space="preserve">uma biblioteca que gera gráficos, histogramas, gráficos de barras bastando apenas algumas linhas de códigos. É o único que trabalha o pacote </w:t>
       </w:r>
       <w:proofErr w:type="spellStart"/>
       <w:r>
-        <w:t>Matplotlib</w:t>
+        <w:t>python</w:t>
       </w:r>
       <w:proofErr w:type="spellEnd"/>
       <w:r>
-        <w:t>”, [s.d.])</w:t>
+        <w:t xml:space="preserve"> (linguagem de programação) para geração de gráficos em </w:t>
+      </w:r>
+      <w:proofErr w:type="gramStart"/>
+      <w:r>
+        <w:t>2D</w:t>
+      </w:r>
+      <w:proofErr w:type="gramEnd"/>
+      <w:r>
+        <w:t>.</w:t>
+      </w:r>
+    </w:p>
+    <w:p>
+      <w:pPr>
+        <w:pStyle w:val="Corpodetexto"/>
+      </w:pPr>
+    </w:p>
+    <w:p>
+      <w:pPr>
+        <w:pStyle w:val="Ttulo2"/>
+      </w:pPr>
+      <w:bookmarkStart w:id="13" w:name="_Toc416009474"/>
+      <w:r>
+        <w:t>Tableau</w:t>
+      </w:r>
+      <w:r>
+        <w:t xml:space="preserve"> </w:t>
+      </w:r>
+      <w:r>
+        <w:t>Desktop</w:t>
+      </w:r>
+      <w:bookmarkEnd w:id="13"/>
+    </w:p>
+    <w:p>
+      <w:pPr>
+        <w:pStyle w:val="Corpodetexto"/>
+      </w:pPr>
+    </w:p>
+    <w:p>
+      <w:pPr>
+        <w:pStyle w:val="Corpodetexto"/>
+      </w:pPr>
+      <w:r>
+        <w:t>S</w:t>
+      </w:r>
+      <w:r>
+        <w:t>egundo o site do desenvolvedor</w:t>
+      </w:r>
+      <w:r>
+        <w:fldChar w:fldCharType="begin" w:fldLock="1"/>
+      </w:r>
+      <w:r>
+        <w:instrText>ADDIN CSL_CITATION { "citationItems" : [ { "id" : "ITEM-1", "itemData" : { "URL" : "http://www.tableau.com/", "accessed" : { "date-parts" : [ [ "2015", "4", "4" ] ] }, "id" : "ITEM-1", "issued" : { "date-parts" : [ [ "0" ] ] }, "title" : "Tableau", "type" : "webpage" }, "uris" : [ "http://www.mendeley.com/documents/?uuid=f63c5291-fc20-4137-9330-bc84c4f78840" ] } ], "mendeley" : { "formattedCitation" : "(\u201cTableau\u201d, [s.d.])", "plainTextFormattedCitation" : "(\u201cTableau\u201d, [s.d.])" }, "properties" : { "noteIndex" : 0 }, "schema" : "https://github.com/citation-style-language/schema/raw/master/csl-citation.json" }</w:instrText>
+      </w:r>
+      <w:r>
+        <w:fldChar w:fldCharType="separate"/>
+      </w:r>
+      <w:r>
+        <w:t>(“Tableau”, [s.d.])</w:t>
       </w:r>
       <w:r>
         <w:fldChar w:fldCharType="end"/>
       </w:r>
       <w:r>
-        <w:t xml:space="preserve">, o define como sendo </w:t>
-      </w:r>
-      <w:r>
-        <w:t xml:space="preserve">uma biblioteca que gera gráficos, histogramas, gráficos de barras bastando apenas algumas linhas de códigos. É o único que trabalha o pacote </w:t>
-      </w:r>
-      <w:proofErr w:type="spellStart"/>
-      <w:r>
-        <w:t>python</w:t>
-      </w:r>
-      <w:proofErr w:type="spellEnd"/>
-      <w:r>
-        <w:t xml:space="preserve"> (linguagem de programação) para geração de gráficos em </w:t>
-      </w:r>
-      <w:proofErr w:type="gramStart"/>
-      <w:r>
-        <w:t>2D</w:t>
-      </w:r>
-      <w:proofErr w:type="gramEnd"/>
+        <w:t>, define como:</w:t>
+      </w:r>
+      <w:r>
+        <w:t xml:space="preserve"> uma tecnologia revolucionária que converte imagens de dados para consultas de dados otimizados, não usam assistentes e nem scripts. Realiza consultas sem linhas de códigos, sendo um analítico de </w:t>
+      </w:r>
+      <w:r>
+        <w:t>autoatendimento</w:t>
+      </w:r>
       <w:r>
         <w:t>.</w:t>
       </w:r>
     </w:p>
     <w:p>
       <w:pPr>
-        <w:pStyle w:val="Corpodetexto"/>
-      </w:pPr>
-    </w:p>
-    <w:p>
-      <w:pPr>
-        <w:pStyle w:val="Ttulo2"/>
-      </w:pPr>
-      <w:bookmarkStart w:id="12" w:name="_Toc415930969"/>
-      <w:r>
-        <w:t>Tableau</w:t>
-      </w:r>
-      <w:r>
-        <w:t xml:space="preserve"> </w:t>
-      </w:r>
-      <w:r>
-        <w:t>Desktop</w:t>
-      </w:r>
-      <w:bookmarkEnd w:id="12"/>
-    </w:p>
-    <w:p>
-      <w:pPr>
-        <w:pStyle w:val="Corpodetexto"/>
-      </w:pPr>
-    </w:p>
-    <w:p>
-      <w:pPr>
-        <w:pStyle w:val="Corpodetexto"/>
-      </w:pPr>
-      <w:r>
-        <w:t>S</w:t>
-      </w:r>
-      <w:r>
-        <w:t>egundo o site do desenvolvedor</w:t>
-      </w:r>
-      <w:r>
-        <w:fldChar w:fldCharType="begin" w:fldLock="1"/>
-      </w:r>
-      <w:r>
-        <w:instrText>ADDIN CSL_CITATION { "citationItems" : [ { "id" : "ITEM-1", "itemData" : { "URL" : "http://www.tableau.com/", "accessed" : { "date-parts" : [ [ "2015", "4", "4" ] ] }, "id" : "ITEM-1", "issued" : { "date-parts" : [ [ "0" ] ] }, "title" : "Tableau", "type" : "webpage" }, "uris" : [ "http://www.mendeley.com/documents/?uuid=f63c5291-fc20-4137-9330-bc84c4f78840" ] } ], "mendeley" : { "formattedCitation" : "(\u201cTableau\u201d, [s.d.])", "plainTextFormattedCitation" : "(\u201cTableau\u201d, [s.d.])" }, "properties" : { "noteIndex" : 0 }, "schema" : "https://github.com/citation-style-language/schema/raw/master/csl-citation.json" }</w:instrText>
-      </w:r>
-      <w:r>
-        <w:fldChar w:fldCharType="separate"/>
-      </w:r>
-      <w:r>
-        <w:t>(“Tableau”, [s.d.])</w:t>
-      </w:r>
-      <w:r>
-        <w:fldChar w:fldCharType="end"/>
-      </w:r>
-      <w:r>
-        <w:t>, define como:</w:t>
-      </w:r>
-      <w:r>
-        <w:t xml:space="preserve"> uma tecnologia revolucionária que converte imagens de dados para consultas de dados otimizados, não usam assistentes e nem scripts. Realiza consultas sem linhas de códigos, sendo um analítico de </w:t>
-      </w:r>
-      <w:r>
-        <w:t>autoatendimento</w:t>
-      </w:r>
-      <w:r>
-        <w:t>.</w:t>
-      </w:r>
-    </w:p>
-    <w:p>
-      <w:pPr>
         <w:spacing w:after="200"/>
         <w:rPr>
           <w:rStyle w:val="apple-converted-space"/>
@@ -6314,7 +6293,7 @@
           <w:shd w:val="clear" w:color="auto" w:fill="FFFFFF"/>
         </w:rPr>
       </w:pPr>
-      <w:bookmarkStart w:id="13" w:name="_Toc415930970"/>
+      <w:bookmarkStart w:id="14" w:name="_Toc416009475"/>
       <w:r>
         <w:rPr>
           <w:rStyle w:val="apple-converted-space"/>
@@ -6332,7 +6311,7 @@
         </w:rPr>
         <w:t>(DOM)</w:t>
       </w:r>
-      <w:bookmarkEnd w:id="13"/>
+      <w:bookmarkEnd w:id="14"/>
     </w:p>
     <w:p>
       <w:pPr>
@@ -6356,15 +6335,7 @@
         <w:fldChar w:fldCharType="separate"/>
       </w:r>
       <w:r>
-        <w:t>(“</w:t>
-      </w:r>
-      <w:proofErr w:type="spellStart"/>
-      <w:r>
-        <w:t>Document</w:t>
-      </w:r>
-      <w:proofErr w:type="spellEnd"/>
-      <w:r>
-        <w:t xml:space="preserve"> Object Model (DOM)”, 2005)</w:t>
+        <w:t>(“Document Object Model (DOM)”, 2005)</w:t>
       </w:r>
       <w:r>
         <w:fldChar w:fldCharType="end"/>
@@ -6430,7 +6401,7 @@
           <w:shd w:val="clear" w:color="auto" w:fill="FFFFFF"/>
         </w:rPr>
       </w:pPr>
-      <w:bookmarkStart w:id="14" w:name="_Toc415930971"/>
+      <w:bookmarkStart w:id="15" w:name="_Toc416009476"/>
       <w:r>
         <w:rPr>
           <w:rStyle w:val="apple-converted-space"/>
@@ -6440,7 +6411,7 @@
         <w:lastRenderedPageBreak/>
         <w:t>CSS</w:t>
       </w:r>
-      <w:bookmarkEnd w:id="14"/>
+      <w:bookmarkEnd w:id="15"/>
     </w:p>
     <w:p>
       <w:pPr>
@@ -6666,7 +6637,7 @@
           <w:shd w:val="clear" w:color="auto" w:fill="FFFFFF"/>
         </w:rPr>
       </w:pPr>
-      <w:bookmarkStart w:id="15" w:name="_Toc415930972"/>
+      <w:bookmarkStart w:id="16" w:name="_Toc416009477"/>
       <w:r>
         <w:rPr>
           <w:rStyle w:val="apple-converted-space"/>
@@ -6676,7 +6647,7 @@
         <w:lastRenderedPageBreak/>
         <w:t>D3JS</w:t>
       </w:r>
-      <w:bookmarkEnd w:id="15"/>
+      <w:bookmarkEnd w:id="16"/>
     </w:p>
     <w:p>
       <w:pPr>
@@ -6874,7 +6845,7 @@
           <w:shd w:val="clear" w:color="auto" w:fill="FFFFFF"/>
         </w:rPr>
       </w:pPr>
-      <w:bookmarkStart w:id="16" w:name="_Toc415930973"/>
+      <w:bookmarkStart w:id="17" w:name="_Toc416009478"/>
       <w:r>
         <w:rPr>
           <w:rStyle w:val="apple-converted-space"/>
@@ -6882,27 +6853,244 @@
           <w:shd w:val="clear" w:color="auto" w:fill="FFFFFF"/>
         </w:rPr>
         <w:lastRenderedPageBreak/>
-        <w:t xml:space="preserve">vantagens e desvantagens de utlilizar o </w:t>
+        <w:t>vantagens e</w:t>
+      </w:r>
+      <w:r>
+        <w:rPr>
+          <w:rStyle w:val="apple-converted-space"/>
+          <w:rFonts w:cs="Arial"/>
+          <w:shd w:val="clear" w:color="auto" w:fill="FFFFFF"/>
+        </w:rPr>
+        <w:t xml:space="preserve"> desvantagens de utlilizar o D3</w:t>
+      </w:r>
+      <w:r>
+        <w:rPr>
+          <w:rStyle w:val="apple-converted-space"/>
+          <w:rFonts w:cs="Arial"/>
+          <w:shd w:val="clear" w:color="auto" w:fill="FFFFFF"/>
+        </w:rPr>
+        <w:t>js</w:t>
+      </w:r>
+      <w:bookmarkEnd w:id="17"/>
+    </w:p>
+    <w:p>
+      <w:pPr>
+        <w:pStyle w:val="Ttulo2"/>
+        <w:rPr>
+          <w:rStyle w:val="apple-converted-space"/>
+          <w:rFonts w:cs="Arial"/>
+          <w:shd w:val="clear" w:color="auto" w:fill="FFFFFF"/>
+        </w:rPr>
+      </w:pPr>
+      <w:bookmarkStart w:id="18" w:name="_Toc416009479"/>
+      <w:r>
+        <w:rPr>
+          <w:rStyle w:val="apple-converted-space"/>
+          <w:rFonts w:cs="Arial"/>
+          <w:shd w:val="clear" w:color="auto" w:fill="FFFFFF"/>
+        </w:rPr>
+        <w:t>Vantagem</w:t>
+      </w:r>
+      <w:bookmarkEnd w:id="18"/>
+    </w:p>
+    <w:p>
+      <w:pPr>
+        <w:pStyle w:val="Corpodetexto"/>
+        <w:rPr>
+          <w:rFonts w:cs="Arial"/>
+        </w:rPr>
+      </w:pPr>
+    </w:p>
+    <w:p>
+      <w:pPr>
+        <w:pStyle w:val="Corpodetexto"/>
+      </w:pPr>
+      <w:r>
+        <w:rPr>
+          <w:rFonts w:cs="Arial"/>
+        </w:rPr>
+        <w:t xml:space="preserve">Segundo a publicação de </w:t>
+      </w:r>
+      <w:proofErr w:type="spellStart"/>
+      <w:r>
+        <w:rPr>
+          <w:rFonts w:cs="Arial"/>
+        </w:rPr>
+        <w:t>Salatiel</w:t>
+      </w:r>
+      <w:proofErr w:type="spellEnd"/>
+      <w:r>
+        <w:rPr>
+          <w:rFonts w:cs="Arial"/>
+        </w:rPr>
+        <w:t xml:space="preserve"> Ribeiro</w:t>
+      </w:r>
+      <w:r>
+        <w:rPr>
+          <w:rFonts w:cs="Arial"/>
+        </w:rPr>
+        <w:t xml:space="preserve"> e </w:t>
+      </w:r>
+      <w:proofErr w:type="spellStart"/>
+      <w:r>
+        <w:rPr>
+          <w:rFonts w:cs="Arial"/>
+        </w:rPr>
+        <w:t>Yussif</w:t>
+      </w:r>
+      <w:proofErr w:type="spellEnd"/>
+      <w:r>
+        <w:rPr>
+          <w:rFonts w:cs="Arial"/>
+        </w:rPr>
+        <w:t xml:space="preserve"> Tadeu de Barcelos</w:t>
+      </w:r>
+      <w:r>
+        <w:rPr>
+          <w:rFonts w:cs="Arial"/>
+        </w:rPr>
+        <w:fldChar w:fldCharType="begin" w:fldLock="1"/>
+      </w:r>
+      <w:r>
+        <w:rPr>
+          <w:rFonts w:cs="Arial"/>
+        </w:rPr>
+        <w:instrText>ADDIN CSL_CITATION { "citationItems" : [ { "id" : "ITEM-1", "itemData" : { "author" : [ { "dropping-particle" : "", "family" : "Ribeiro", "given" : "Salatiel", "non-dropping-particle" : "", "parse-names" : false, "suffix" : "" }, { "dropping-particle" : "de", "family" : "Barcelos", "given" : "Yussif Tadeu", "non-dropping-particle" : "", "parse-names" : false, "suffix" : "" } ], "id" : "ITEM-1", "issued" : { "date-parts" : [ [ "0" ] ] }, "title" : "Visualiza\u00e7\u00e3o de Dados Geogr\u00e1ficos com a biblioteca D3.js", "type" : "article-journal" }, "uris" : [ "http://www.mendeley.com/documents/?uuid=42229090-8f8d-46bf-9e8a-ef4e8f0ee3ee" ] } ], "mendeley" : { "formattedCitation" : "(RIBEIRO; BARCELOS, [s.d.])", "plainTextFormattedCitation" : "(RIBEIRO; BARCELOS, [s.d.])", "previouslyFormattedCitation" : "(RIBEIRO; BARCELOS, [s.d.])" }, "properties" : { "noteIndex" : 0 }, "schema" : "https://github.com/citation-style-language/schema/raw/master/csl-citation.json" }</w:instrText>
+      </w:r>
+      <w:r>
+        <w:rPr>
+          <w:rFonts w:cs="Arial"/>
+        </w:rPr>
+        <w:fldChar w:fldCharType="separate"/>
+      </w:r>
+      <w:r>
+        <w:rPr>
+          <w:rFonts w:cs="Arial"/>
+        </w:rPr>
+        <w:t>(RIBEIRO; BARCELOS, [s.d.])</w:t>
+      </w:r>
+      <w:r>
+        <w:rPr>
+          <w:rFonts w:cs="Arial"/>
+        </w:rPr>
+        <w:fldChar w:fldCharType="end"/>
+      </w:r>
+      <w:r>
+        <w:rPr>
+          <w:rFonts w:cs="Arial"/>
+        </w:rPr>
+        <w:t xml:space="preserve">, </w:t>
+      </w:r>
+      <w:r>
+        <w:t>a</w:t>
+      </w:r>
+      <w:r>
+        <w:t xml:space="preserve"> biblioteca D3 possui uma grande vantagem em padrões web, conseguindo extrair todo o potencial dos navegadores, sem a necessidade de utilização de um software proprietário. Dessa maneira, D3 combina poderosos componentes de visualização e uma abordagem orientada a dados. Seu potencial é quase tão grande quanto </w:t>
       </w:r>
       <w:proofErr w:type="gramStart"/>
       <w:r>
-        <w:rPr>
-          <w:rStyle w:val="apple-converted-space"/>
-          <w:rFonts w:cs="Arial"/>
-          <w:shd w:val="clear" w:color="auto" w:fill="FFFFFF"/>
-        </w:rPr>
-        <w:t>D3.</w:t>
+        <w:t>a</w:t>
       </w:r>
       <w:proofErr w:type="gramEnd"/>
       <w:r>
-        <w:rPr>
-          <w:rStyle w:val="apple-converted-space"/>
-          <w:rFonts w:cs="Arial"/>
-          <w:shd w:val="clear" w:color="auto" w:fill="FFFFFF"/>
-        </w:rPr>
-        <w:t>js</w:t>
-      </w:r>
-      <w:bookmarkEnd w:id="16"/>
+        <w:t xml:space="preserve"> geometria propriamente dita, permitindo a criação de bolhas, diagramas </w:t>
+      </w:r>
+      <w:proofErr w:type="spellStart"/>
+      <w:r>
+        <w:t>Chord</w:t>
+      </w:r>
+      <w:proofErr w:type="spellEnd"/>
+      <w:r>
+        <w:t xml:space="preserve">, </w:t>
+      </w:r>
+      <w:proofErr w:type="spellStart"/>
+      <w:r>
+        <w:t>Treemaps</w:t>
+      </w:r>
+      <w:proofErr w:type="spellEnd"/>
+      <w:r>
+        <w:t>, links de nós e várias outras visualizações complexas.</w:t>
+      </w:r>
+      <w:r>
+        <w:t xml:space="preserve"> </w:t>
+      </w:r>
+      <w:r>
+        <w:t>Outra</w:t>
+      </w:r>
+      <w:r>
+        <w:t xml:space="preserve"> vantagem do D3 é que a maioria das suas criações está aberta e pode ser reutilizada por outros desenvolvedores.</w:t>
+      </w:r>
+    </w:p>
+    <w:p>
+      <w:pPr>
+        <w:pStyle w:val="Corpodetexto"/>
+        <w:rPr>
+          <w:rStyle w:val="apple-converted-space"/>
+          <w:rFonts w:cs="Arial"/>
+          <w:shd w:val="clear" w:color="auto" w:fill="FFFFFF"/>
+        </w:rPr>
+      </w:pPr>
+      <w:r>
+        <w:t xml:space="preserve">A biblioteca D3 dá suporte aos navegadores modernos (o que geralmente significa qualquer coisa exceto Internet Explores </w:t>
+      </w:r>
+      <w:proofErr w:type="gramStart"/>
+      <w:r>
+        <w:t>8</w:t>
+      </w:r>
+      <w:proofErr w:type="gramEnd"/>
+      <w:r>
+        <w:t xml:space="preserve"> e abaixo dele). Já foram feitos testes com Firefox, </w:t>
+      </w:r>
+      <w:proofErr w:type="spellStart"/>
+      <w:r>
+        <w:t>Chrome</w:t>
+      </w:r>
+      <w:proofErr w:type="spellEnd"/>
+      <w:r>
+        <w:t xml:space="preserve"> (</w:t>
+      </w:r>
+      <w:proofErr w:type="spellStart"/>
+      <w:r>
+        <w:t>Chromiun</w:t>
+      </w:r>
+      <w:proofErr w:type="spellEnd"/>
+      <w:r>
+        <w:t>), Safari (</w:t>
+      </w:r>
+      <w:proofErr w:type="spellStart"/>
+      <w:r>
+        <w:t>Webkit</w:t>
+      </w:r>
+      <w:proofErr w:type="spellEnd"/>
+      <w:r>
+        <w:t xml:space="preserve">), Opera e Internet Explorer </w:t>
+      </w:r>
+      <w:proofErr w:type="gramStart"/>
+      <w:r>
+        <w:t>9</w:t>
+      </w:r>
+      <w:proofErr w:type="gramEnd"/>
+      <w:r>
+        <w:t xml:space="preserve">. Para compatibilidade com o IE8, é recomendada a biblioteca </w:t>
+      </w:r>
+      <w:proofErr w:type="spellStart"/>
+      <w:r>
+        <w:t>Aight</w:t>
+      </w:r>
+      <w:proofErr w:type="spellEnd"/>
+      <w:r>
+        <w:t>.</w:t>
+      </w:r>
+    </w:p>
+    <w:p>
+      <w:pPr>
+        <w:spacing w:after="200"/>
+        <w:rPr>
+          <w:rStyle w:val="apple-converted-space"/>
+          <w:rFonts w:cs="Arial"/>
+          <w:shd w:val="clear" w:color="auto" w:fill="FFFFFF"/>
+        </w:rPr>
+      </w:pPr>
     </w:p>
     <w:p>
       <w:pPr>
@@ -6913,235 +7101,16 @@
           <w:shd w:val="clear" w:color="auto" w:fill="FFFFFF"/>
         </w:rPr>
       </w:pPr>
-      <w:bookmarkStart w:id="17" w:name="_Toc415930974"/>
-      <w:r>
-        <w:rPr>
-          <w:rStyle w:val="apple-converted-space"/>
-          <w:rFonts w:cs="Arial"/>
-          <w:shd w:val="clear" w:color="auto" w:fill="FFFFFF"/>
-        </w:rPr>
-        <w:t>2.1 Vantagem</w:t>
-      </w:r>
-      <w:bookmarkEnd w:id="17"/>
-    </w:p>
-    <w:p>
-      <w:pPr>
-        <w:pStyle w:val="Corpodetexto"/>
-        <w:rPr>
-          <w:rFonts w:cs="Arial"/>
-        </w:rPr>
-      </w:pPr>
-    </w:p>
-    <w:p>
-      <w:pPr>
-        <w:pStyle w:val="Corpodetexto"/>
-      </w:pPr>
-      <w:r>
-        <w:rPr>
-          <w:rFonts w:cs="Arial"/>
-        </w:rPr>
-        <w:t xml:space="preserve">Segundo a publicação de </w:t>
-      </w:r>
-      <w:proofErr w:type="spellStart"/>
-      <w:r>
-        <w:rPr>
-          <w:rFonts w:cs="Arial"/>
-        </w:rPr>
-        <w:t>Salatiel</w:t>
-      </w:r>
-      <w:proofErr w:type="spellEnd"/>
-      <w:r>
-        <w:rPr>
-          <w:rFonts w:cs="Arial"/>
-        </w:rPr>
-        <w:t xml:space="preserve"> Ribeiro</w:t>
-      </w:r>
-      <w:r>
-        <w:rPr>
-          <w:rFonts w:cs="Arial"/>
-        </w:rPr>
-        <w:t xml:space="preserve"> e </w:t>
-      </w:r>
-      <w:proofErr w:type="spellStart"/>
-      <w:r>
-        <w:rPr>
-          <w:rFonts w:cs="Arial"/>
-        </w:rPr>
-        <w:t>Yussif</w:t>
-      </w:r>
-      <w:proofErr w:type="spellEnd"/>
-      <w:r>
-        <w:rPr>
-          <w:rFonts w:cs="Arial"/>
-        </w:rPr>
-        <w:t xml:space="preserve"> Tadeu de Barcelos</w:t>
-      </w:r>
-      <w:r>
-        <w:rPr>
-          <w:rFonts w:cs="Arial"/>
-        </w:rPr>
-        <w:fldChar w:fldCharType="begin" w:fldLock="1"/>
-      </w:r>
-      <w:r>
-        <w:rPr>
-          <w:rFonts w:cs="Arial"/>
-        </w:rPr>
-        <w:instrText>ADDIN CSL_CITATION { "citationItems" : [ { "id" : "ITEM-1", "itemData" : { "author" : [ { "dropping-particle" : "", "family" : "Ribeiro", "given" : "Salatiel", "non-dropping-particle" : "", "parse-names" : false, "suffix" : "" }, { "dropping-particle" : "de", "family" : "Barcelos", "given" : "Yussif Tadeu", "non-dropping-particle" : "", "parse-names" : false, "suffix" : "" } ], "id" : "ITEM-1", "issued" : { "date-parts" : [ [ "0" ] ] }, "title" : "Visualiza\u00e7\u00e3o de Dados Geogr\u00e1ficos com a biblioteca D3.js", "type" : "article-journal" }, "uris" : [ "http://www.mendeley.com/documents/?uuid=42229090-8f8d-46bf-9e8a-ef4e8f0ee3ee" ] } ], "mendeley" : { "formattedCitation" : "(RIBEIRO; BARCELOS, [s.d.])", "plainTextFormattedCitation" : "(RIBEIRO; BARCELOS, [s.d.])", "previouslyFormattedCitation" : "(RIBEIRO; BARCELOS, [s.d.])" }, "properties" : { "noteIndex" : 0 }, "schema" : "https://github.com/citation-style-language/schema/raw/master/csl-citation.json" }</w:instrText>
-      </w:r>
-      <w:r>
-        <w:rPr>
-          <w:rFonts w:cs="Arial"/>
-        </w:rPr>
-        <w:fldChar w:fldCharType="separate"/>
-      </w:r>
-      <w:r>
-        <w:rPr>
-          <w:rFonts w:cs="Arial"/>
-        </w:rPr>
-        <w:t>(RIBEIRO; BARCELOS, [s.d.])</w:t>
-      </w:r>
-      <w:r>
-        <w:rPr>
-          <w:rFonts w:cs="Arial"/>
-        </w:rPr>
-        <w:fldChar w:fldCharType="end"/>
-      </w:r>
-      <w:r>
-        <w:rPr>
-          <w:rFonts w:cs="Arial"/>
-        </w:rPr>
-        <w:t xml:space="preserve">, </w:t>
-      </w:r>
-      <w:r>
-        <w:t>a</w:t>
-      </w:r>
-      <w:r>
-        <w:t xml:space="preserve"> biblioteca D3 possui uma grande vantagem em padrões web, conseguindo extrair todo o potencial dos navegadores, sem a necessidade de utilização de um software proprietário. Dessa maneira, D3 combina poderosos componentes de visualização e uma abordagem orientada a dados. Seu potencial é quase tão grande quanto </w:t>
-      </w:r>
-      <w:proofErr w:type="gramStart"/>
-      <w:r>
-        <w:t>a</w:t>
-      </w:r>
-      <w:proofErr w:type="gramEnd"/>
-      <w:r>
-        <w:t xml:space="preserve"> geometria propriamente dita, permitindo a criação de bolhas, diagramas </w:t>
-      </w:r>
-      <w:proofErr w:type="spellStart"/>
-      <w:r>
-        <w:t>Chord</w:t>
-      </w:r>
-      <w:proofErr w:type="spellEnd"/>
-      <w:r>
-        <w:t xml:space="preserve">, </w:t>
-      </w:r>
-      <w:proofErr w:type="spellStart"/>
-      <w:r>
-        <w:t>Treemaps</w:t>
-      </w:r>
-      <w:proofErr w:type="spellEnd"/>
-      <w:r>
-        <w:t>, links de nós e várias outras visualizações complexas.</w:t>
-      </w:r>
-      <w:r>
-        <w:t xml:space="preserve"> </w:t>
-      </w:r>
-      <w:r>
-        <w:t>Outra</w:t>
-      </w:r>
-      <w:r>
-        <w:t xml:space="preserve"> vantagem do D3 é que a maioria das suas criações está aberta e pode ser reutilizada por outros desenvolvedores.</w:t>
-      </w:r>
-    </w:p>
-    <w:p>
-      <w:pPr>
-        <w:pStyle w:val="Corpodetexto"/>
-        <w:rPr>
-          <w:rStyle w:val="apple-converted-space"/>
-          <w:rFonts w:cs="Arial"/>
-          <w:shd w:val="clear" w:color="auto" w:fill="FFFFFF"/>
-        </w:rPr>
-      </w:pPr>
-      <w:r>
-        <w:t xml:space="preserve">A biblioteca D3 dá suporte aos navegadores modernos (o que geralmente significa qualquer coisa exceto Internet Explores </w:t>
-      </w:r>
-      <w:proofErr w:type="gramStart"/>
-      <w:r>
-        <w:t>8</w:t>
-      </w:r>
-      <w:proofErr w:type="gramEnd"/>
-      <w:r>
-        <w:t xml:space="preserve"> e abaixo dele). Já foram feitos testes com Firefox, </w:t>
-      </w:r>
-      <w:proofErr w:type="spellStart"/>
-      <w:r>
-        <w:t>Chrome</w:t>
-      </w:r>
-      <w:proofErr w:type="spellEnd"/>
-      <w:r>
-        <w:t xml:space="preserve"> (</w:t>
-      </w:r>
-      <w:proofErr w:type="spellStart"/>
-      <w:r>
-        <w:t>Chromiun</w:t>
-      </w:r>
-      <w:proofErr w:type="spellEnd"/>
-      <w:r>
-        <w:t>), Safari (</w:t>
-      </w:r>
-      <w:proofErr w:type="spellStart"/>
-      <w:r>
-        <w:t>Webkit</w:t>
-      </w:r>
-      <w:proofErr w:type="spellEnd"/>
-      <w:r>
-        <w:t xml:space="preserve">), Opera e Internet Explorer </w:t>
-      </w:r>
-      <w:proofErr w:type="gramStart"/>
-      <w:r>
-        <w:t>9</w:t>
-      </w:r>
-      <w:proofErr w:type="gramEnd"/>
-      <w:r>
-        <w:t xml:space="preserve">. Para compatibilidade com o IE8, é recomendada a biblioteca </w:t>
-      </w:r>
-      <w:proofErr w:type="spellStart"/>
-      <w:r>
-        <w:t>Aight</w:t>
-      </w:r>
-      <w:proofErr w:type="spellEnd"/>
-      <w:r>
-        <w:t>.</w:t>
-      </w:r>
-    </w:p>
-    <w:p>
-      <w:pPr>
-        <w:spacing w:after="200"/>
-        <w:rPr>
-          <w:rStyle w:val="apple-converted-space"/>
-          <w:rFonts w:cs="Arial"/>
-          <w:shd w:val="clear" w:color="auto" w:fill="FFFFFF"/>
-        </w:rPr>
-      </w:pPr>
-    </w:p>
-    <w:p>
-      <w:pPr>
-        <w:pStyle w:val="Ttulo2"/>
-        <w:rPr>
-          <w:rStyle w:val="apple-converted-space"/>
-          <w:rFonts w:cs="Arial"/>
-          <w:shd w:val="clear" w:color="auto" w:fill="FFFFFF"/>
-        </w:rPr>
-      </w:pPr>
-      <w:bookmarkStart w:id="18" w:name="_Toc415930975"/>
-      <w:r>
-        <w:rPr>
-          <w:rStyle w:val="apple-converted-space"/>
-          <w:rFonts w:cs="Arial"/>
-          <w:shd w:val="clear" w:color="auto" w:fill="FFFFFF"/>
-        </w:rPr>
-        <w:t>2.2 Desvantagem</w:t>
-      </w:r>
-      <w:bookmarkEnd w:id="18"/>
+      <w:bookmarkStart w:id="19" w:name="_Toc416009480"/>
+      <w:r>
+        <w:rPr>
+          <w:rStyle w:val="apple-converted-space"/>
+          <w:rFonts w:cs="Arial"/>
+          <w:shd w:val="clear" w:color="auto" w:fill="FFFFFF"/>
+        </w:rPr>
+        <w:t>Desvantagem</w:t>
+      </w:r>
+      <w:bookmarkEnd w:id="19"/>
     </w:p>
     <w:p>
       <w:pPr>
@@ -7200,7 +7169,7 @@
           <w:lang w:eastAsia="pt-BR"/>
         </w:rPr>
       </w:pPr>
-      <w:bookmarkStart w:id="19" w:name="_Toc415930976"/>
+      <w:bookmarkStart w:id="20" w:name="_Toc416009481"/>
       <w:r>
         <w:rPr>
           <w:lang w:eastAsia="pt-BR"/>
@@ -7208,7 +7177,7 @@
         <w:lastRenderedPageBreak/>
         <w:t>Conceito de Big Data</w:t>
       </w:r>
-      <w:bookmarkEnd w:id="19"/>
+      <w:bookmarkEnd w:id="20"/>
     </w:p>
     <w:p>
       <w:pPr>
@@ -7352,14 +7321,14 @@
           <w:lang w:eastAsia="pt-BR"/>
         </w:rPr>
       </w:pPr>
-      <w:bookmarkStart w:id="20" w:name="_Toc415930977"/>
+      <w:bookmarkStart w:id="21" w:name="_Toc416009482"/>
       <w:r>
         <w:rPr>
           <w:lang w:eastAsia="pt-BR"/>
         </w:rPr>
         <w:t>Aplicações</w:t>
       </w:r>
-      <w:bookmarkEnd w:id="20"/>
+      <w:bookmarkEnd w:id="21"/>
     </w:p>
     <w:p>
       <w:pPr>
@@ -7545,7 +7514,7 @@
           <w:lang w:eastAsia="pt-BR"/>
         </w:rPr>
       </w:pPr>
-      <w:bookmarkStart w:id="21" w:name="_Toc415930978"/>
+      <w:bookmarkStart w:id="22" w:name="_Toc416009483"/>
       <w:r>
         <w:rPr>
           <w:rFonts w:eastAsia="Times New Roman"/>
@@ -7554,7 +7523,7 @@
         <w:lastRenderedPageBreak/>
         <w:t>Tendencias para 2015 big data</w:t>
       </w:r>
-      <w:bookmarkEnd w:id="21"/>
+      <w:bookmarkEnd w:id="22"/>
     </w:p>
     <w:p>
       <w:pPr>
@@ -7986,7 +7955,7 @@
           <w:lang w:eastAsia="pt-BR"/>
         </w:rPr>
       </w:pPr>
-      <w:bookmarkStart w:id="22" w:name="_Toc415930979"/>
+      <w:bookmarkStart w:id="23" w:name="_Toc416009484"/>
       <w:r>
         <w:rPr>
           <w:rFonts w:eastAsia="Times New Roman"/>
@@ -7995,7 +7964,7 @@
         <w:lastRenderedPageBreak/>
         <w:t>ARQUIVOS EM NUVEM</w:t>
       </w:r>
-      <w:bookmarkEnd w:id="22"/>
+      <w:bookmarkEnd w:id="23"/>
     </w:p>
     <w:p>
       <w:pPr>
@@ -8316,9 +8285,7 @@
           <w:shd w:val="clear" w:color="auto" w:fill="FFFFFF"/>
         </w:rPr>
       </w:pPr>
-      <w:bookmarkStart w:id="23" w:name="_Toc415930980"/>
-      <w:bookmarkStart w:id="24" w:name="_GoBack"/>
-      <w:bookmarkEnd w:id="24"/>
+      <w:bookmarkStart w:id="24" w:name="_Toc416009485"/>
       <w:r>
         <w:rPr>
           <w:rStyle w:val="apple-converted-space"/>
@@ -8328,7 +8295,7 @@
         <w:lastRenderedPageBreak/>
         <w:t>Conclusão</w:t>
       </w:r>
-      <w:bookmarkEnd w:id="23"/>
+      <w:bookmarkEnd w:id="24"/>
       <w:r>
         <w:rPr>
           <w:rStyle w:val="apple-converted-space"/>
@@ -8348,7 +8315,7 @@
           <w:shd w:val="clear" w:color="auto" w:fill="FFFFFF"/>
         </w:rPr>
       </w:pPr>
-      <w:bookmarkStart w:id="25" w:name="_Toc415930981"/>
+      <w:bookmarkStart w:id="25" w:name="_Toc416009486"/>
       <w:r>
         <w:rPr>
           <w:rStyle w:val="apple-converted-space"/>
@@ -8403,6 +8370,7 @@
         <w:rPr>
           <w:rFonts w:ascii="Arial" w:hAnsi="Arial" w:cs="Arial"/>
           <w:noProof/>
+          <w:lang w:val="en-US"/>
         </w:rPr>
         <w:t xml:space="preserve">BOSTOCK, M. </w:t>
       </w:r>
@@ -8412,6 +8380,7 @@
           <w:b/>
           <w:bCs/>
           <w:noProof/>
+          <w:lang w:val="en-US"/>
         </w:rPr>
         <w:t>Data-Driven Documents</w:t>
       </w:r>
@@ -8419,8 +8388,16 @@
         <w:rPr>
           <w:rFonts w:ascii="Arial" w:hAnsi="Arial" w:cs="Arial"/>
           <w:noProof/>
-        </w:rPr>
-        <w:t xml:space="preserve">. Disponível em: &lt;http://d3js.org/&gt;. </w:t>
+          <w:lang w:val="en-US"/>
+        </w:rPr>
+        <w:t xml:space="preserve">. </w:t>
+      </w:r>
+      <w:r>
+        <w:rPr>
+          <w:rFonts w:ascii="Arial" w:hAnsi="Arial" w:cs="Arial"/>
+          <w:noProof/>
+        </w:rPr>
+        <w:t xml:space="preserve">Disponível em: &lt;http://d3js.org/&gt;. </w:t>
       </w:r>
     </w:p>
     <w:p>
@@ -8682,6 +8659,7 @@
         <w:rPr>
           <w:rFonts w:ascii="Arial" w:hAnsi="Arial" w:cs="Arial"/>
           <w:noProof/>
+          <w:lang w:val="en-US"/>
         </w:rPr>
       </w:pPr>
       <w:r>
@@ -8705,7 +8683,15 @@
           <w:rFonts w:ascii="Arial" w:hAnsi="Arial" w:cs="Arial"/>
           <w:noProof/>
         </w:rPr>
-        <w:t xml:space="preserve"> Disponível em: &lt;http://www.devmedia.com.br/a-origem-do-css-um-pouco-da-historia/15195&gt;. Acesso em: 3 abr. 2015. </w:t>
+        <w:t xml:space="preserve"> Disponível em: &lt;http://www.devmedia.com.br/a-origem-do-css-um-pouco-da-historia/15195&gt;. </w:t>
+      </w:r>
+      <w:r>
+        <w:rPr>
+          <w:rFonts w:ascii="Arial" w:hAnsi="Arial" w:cs="Arial"/>
+          <w:noProof/>
+          <w:lang w:val="en-US"/>
+        </w:rPr>
+        <w:t xml:space="preserve">Acesso em: 3 abr. 2015. </w:t>
       </w:r>
     </w:p>
     <w:p>
@@ -8721,6 +8707,7 @@
         <w:rPr>
           <w:rFonts w:ascii="Arial" w:hAnsi="Arial" w:cs="Arial"/>
           <w:noProof/>
+          <w:lang w:val="en-US"/>
         </w:rPr>
         <w:t xml:space="preserve">PRESS, G. </w:t>
       </w:r>
@@ -8730,6 +8717,7 @@
           <w:b/>
           <w:bCs/>
           <w:noProof/>
+          <w:lang w:val="en-US"/>
         </w:rPr>
         <w:t>A Very Short History Of Big Data</w:t>
       </w:r>
@@ -8737,8 +8725,16 @@
         <w:rPr>
           <w:rFonts w:ascii="Arial" w:hAnsi="Arial" w:cs="Arial"/>
           <w:noProof/>
-        </w:rPr>
-        <w:t xml:space="preserve">. Disponível em: &lt;http://www.forbes.com/sites/gilpress/2013/05/09/a-very-short-history-of-big-data/&gt;. </w:t>
+          <w:lang w:val="en-US"/>
+        </w:rPr>
+        <w:t xml:space="preserve">. </w:t>
+      </w:r>
+      <w:r>
+        <w:rPr>
+          <w:rFonts w:ascii="Arial" w:hAnsi="Arial" w:cs="Arial"/>
+          <w:noProof/>
+        </w:rPr>
+        <w:t xml:space="preserve">Disponível em: &lt;http://www.forbes.com/sites/gilpress/2013/05/09/a-very-short-history-of-big-data/&gt;. </w:t>
       </w:r>
     </w:p>
     <w:p>
@@ -9031,6 +9027,7 @@
         <w:docPartUnique/>
       </w:docPartObj>
     </w:sdtPr>
+    <w:sdtEndPr/>
     <w:sdtContent>
       <w:p>
         <w:pPr>
@@ -9050,7 +9047,7 @@
           <w:rPr>
             <w:noProof/>
           </w:rPr>
-          <w:t>26</w:t>
+          <w:t>28</w:t>
         </w:r>
         <w:r>
           <w:fldChar w:fldCharType="end"/>
@@ -9561,7 +9558,7 @@
   <w:abstractNum w:abstractNumId="6">
     <w:nsid w:val="1E684127"/>
     <w:multiLevelType w:val="multilevel"/>
-    <w:tmpl w:val="99A27748"/>
+    <w:tmpl w:val="8AD0E108"/>
     <w:lvl w:ilvl="0">
       <w:start w:val="1"/>
       <w:numFmt w:val="decimal"/>
@@ -9572,7 +9569,8 @@
         <w:ind w:left="360" w:hanging="360"/>
       </w:pPr>
       <w:rPr>
-        <w:rFonts w:hint="default"/>
+        <w:rFonts w:ascii="Arial" w:hAnsi="Arial" w:cs="Arial" w:hint="default"/>
+        <w:b/>
       </w:rPr>
     </w:lvl>
     <w:lvl w:ilvl="1">
@@ -10650,6 +10648,7 @@
   <w:style w:type="character" w:default="1" w:styleId="Fontepargpadro">
     <w:name w:val="Default Paragraph Font"/>
     <w:uiPriority w:val="1"/>
+    <w:semiHidden/>
     <w:unhideWhenUsed/>
   </w:style>
   <w:style w:type="table" w:default="1" w:styleId="Tabelanormal">
@@ -11307,6 +11306,14 @@
     <w:basedOn w:val="Fontepargpadro"/>
     <w:rsid w:val="00B838C5"/>
   </w:style>
+  <w:style w:type="numbering" w:customStyle="1" w:styleId="Refdecomentrio">
+    <w:name w:val="Numerao-ABNT"/>
+    <w:pPr>
+      <w:numPr>
+        <w:numId w:val="8"/>
+      </w:numPr>
+    </w:pPr>
+  </w:style>
 </w:styles>
 </file>
 
@@ -11600,7 +11607,7 @@
 </file>
 
 <file path=customXml/itemProps1.xml><?xml version="1.0" encoding="utf-8"?>
-<ds:datastoreItem xmlns:ds="http://schemas.openxmlformats.org/officeDocument/2006/customXml" ds:itemID="{AF148856-89FE-45E1-A869-E3DBD816EFD9}">
+<ds:datastoreItem xmlns:ds="http://schemas.openxmlformats.org/officeDocument/2006/customXml" ds:itemID="{399E7F2D-38DA-4643-9443-BC12A59ADCF5}">
   <ds:schemaRefs>
     <ds:schemaRef ds:uri="http://schemas.openxmlformats.org/officeDocument/2006/bibliography"/>
   </ds:schemaRefs>

</xml_diff>

<commit_message>
ajuste datas referencias, novo pdf
</commit_message>
<xml_diff>
--- a/TCC/TCC-D3js.docx
+++ b/TCC/TCC-D3js.docx
@@ -727,26 +727,14 @@
       <w:r>
         <w:t xml:space="preserve"> é apresentada a tecnologia D3js, uma biblioteca em </w:t>
       </w:r>
-      <w:proofErr w:type="spellStart"/>
-      <w:proofErr w:type="gramStart"/>
       <w:r>
         <w:rPr>
           <w:i/>
         </w:rPr>
         <w:t>JavaScript</w:t>
       </w:r>
-      <w:proofErr w:type="spellEnd"/>
-      <w:proofErr w:type="gramEnd"/>
-      <w:r>
-        <w:t xml:space="preserve"> desenvolvida em 2011 por Mike </w:t>
-      </w:r>
-      <w:proofErr w:type="spellStart"/>
-      <w:r>
-        <w:t>Bostock</w:t>
-      </w:r>
-      <w:proofErr w:type="spellEnd"/>
-      <w:r>
-        <w:t xml:space="preserve">, </w:t>
+      <w:r>
+        <w:t xml:space="preserve"> desenvolvida em 2011 por Mike Bostock, </w:t>
       </w:r>
       <w:r>
         <w:t>lançada</w:t>
@@ -833,8 +821,6 @@
         </w:rPr>
         <w:t xml:space="preserve"> D3js, </w:t>
       </w:r>
-      <w:proofErr w:type="spellStart"/>
-      <w:proofErr w:type="gramStart"/>
       <w:r>
         <w:rPr>
           <w:i/>
@@ -842,8 +828,6 @@
         </w:rPr>
         <w:t>JavaScript</w:t>
       </w:r>
-      <w:proofErr w:type="spellEnd"/>
-      <w:proofErr w:type="gramEnd"/>
       <w:r>
         <w:rPr>
           <w:szCs w:val="24"/>
@@ -898,97 +882,27 @@
         <w:rPr>
           <w:lang w:val="en-US"/>
         </w:rPr>
-        <w:t xml:space="preserve">In this study, we present the D3js technology, a JavaScript library developed in 2011 by Mike </w:t>
-      </w:r>
-      <w:proofErr w:type="spellStart"/>
-      <w:r>
+        <w:t>In this study, we present the D3js technology, a JavaScript library developed in 2011 by Mike Bostock in launch in August 2011. Although it was developed a few years ago , the technology is in the discovery phase and recognition , to assist web tools in the great mass of data visualization . The development is based on references and intends to demonstrate this new technology , its features , similar tools and its due importance . Your aim to treat and show massive interactive and dynamic data with easy to understand graphics in a single view , show yet , the reader the amount of data generated every day and how these can be treated in the best way .</w:t>
+      </w:r>
+    </w:p>
+    <w:p>
+      <w:pPr>
         <w:rPr>
           <w:lang w:val="en-US"/>
         </w:rPr>
-        <w:t>Bostock</w:t>
-      </w:r>
-      <w:proofErr w:type="spellEnd"/>
-      <w:r>
+      </w:pPr>
+    </w:p>
+    <w:p>
+      <w:pPr>
         <w:rPr>
           <w:lang w:val="en-US"/>
         </w:rPr>
-        <w:t xml:space="preserve"> in launch in August 2011. Although it was developed a few years </w:t>
-      </w:r>
-      <w:proofErr w:type="gramStart"/>
+      </w:pPr>
       <w:r>
         <w:rPr>
           <w:lang w:val="en-US"/>
         </w:rPr>
-        <w:t>ago ,</w:t>
-      </w:r>
-      <w:proofErr w:type="gramEnd"/>
-      <w:r>
-        <w:rPr>
-          <w:lang w:val="en-US"/>
-        </w:rPr>
-        <w:t xml:space="preserve"> the technology is in the discovery phase and recognition , to assist web tools in the great mass of data visualization . The development is based on references and intends to demonstrate this new </w:t>
-      </w:r>
-      <w:proofErr w:type="gramStart"/>
-      <w:r>
-        <w:rPr>
-          <w:lang w:val="en-US"/>
-        </w:rPr>
-        <w:t>technology ,</w:t>
-      </w:r>
-      <w:proofErr w:type="gramEnd"/>
-      <w:r>
-        <w:rPr>
-          <w:lang w:val="en-US"/>
-        </w:rPr>
-        <w:t xml:space="preserve"> its features , similar tools and its due importance . Your aim to treat and show massive interactive and dynamic data with easy to understand graphics in a single </w:t>
-      </w:r>
-      <w:proofErr w:type="gramStart"/>
-      <w:r>
-        <w:rPr>
-          <w:lang w:val="en-US"/>
-        </w:rPr>
-        <w:t>view ,</w:t>
-      </w:r>
-      <w:proofErr w:type="gramEnd"/>
-      <w:r>
-        <w:rPr>
-          <w:lang w:val="en-US"/>
-        </w:rPr>
-        <w:t xml:space="preserve"> show yet , the reader the amount of data generated every day and how these can be treated in the best way .</w:t>
-      </w:r>
-    </w:p>
-    <w:p>
-      <w:pPr>
-        <w:rPr>
-          <w:lang w:val="en-US"/>
-        </w:rPr>
-      </w:pPr>
-    </w:p>
-    <w:p>
-      <w:pPr>
-        <w:rPr>
-          <w:lang w:val="en-US"/>
-        </w:rPr>
-      </w:pPr>
-      <w:r>
-        <w:rPr>
-          <w:lang w:val="en-US"/>
-        </w:rPr>
-        <w:t xml:space="preserve">Keywords: </w:t>
-      </w:r>
-      <w:proofErr w:type="gramStart"/>
-      <w:r>
-        <w:rPr>
-          <w:lang w:val="en-US"/>
-        </w:rPr>
-        <w:t>D3js ,</w:t>
-      </w:r>
-      <w:proofErr w:type="gramEnd"/>
-      <w:r>
-        <w:rPr>
-          <w:lang w:val="en-US"/>
-        </w:rPr>
-        <w:t xml:space="preserve"> JavaScript, large volume data , Large mass of data .</w:t>
+        <w:t>Keywords: D3js , JavaScript, large volume data , Large mass of data .</w:t>
       </w:r>
     </w:p>
     <w:p>
@@ -1046,33 +960,12 @@
     </w:p>
     <w:p>
       <w:r>
-        <w:t xml:space="preserve">ASP- Active Server </w:t>
-      </w:r>
-      <w:proofErr w:type="spellStart"/>
-      <w:r>
-        <w:t>Pages</w:t>
-      </w:r>
-      <w:proofErr w:type="spellEnd"/>
-    </w:p>
-    <w:p>
-      <w:r>
-        <w:t xml:space="preserve">CIO - </w:t>
-      </w:r>
-      <w:proofErr w:type="spellStart"/>
-      <w:r>
-        <w:t>Chief</w:t>
-      </w:r>
-      <w:proofErr w:type="spellEnd"/>
-      <w:r>
-        <w:t xml:space="preserve"> </w:t>
-      </w:r>
-      <w:proofErr w:type="spellStart"/>
-      <w:r>
-        <w:t>Information</w:t>
-      </w:r>
-      <w:proofErr w:type="spellEnd"/>
-      <w:r>
-        <w:t xml:space="preserve"> Officer (</w:t>
+        <w:t>ASP- Active Server Pages</w:t>
+      </w:r>
+    </w:p>
+    <w:p>
+      <w:r>
+        <w:t>CIO - Chief Information Officer (</w:t>
       </w:r>
       <w:r>
         <w:t>Diretor de Inform</w:t>
@@ -1089,31 +982,7 @@
     </w:p>
     <w:p>
       <w:r>
-        <w:t xml:space="preserve">CSS - </w:t>
-      </w:r>
-      <w:proofErr w:type="spellStart"/>
-      <w:r>
-        <w:t>Cascading</w:t>
-      </w:r>
-      <w:proofErr w:type="spellEnd"/>
-      <w:r>
-        <w:t xml:space="preserve"> </w:t>
-      </w:r>
-      <w:proofErr w:type="spellStart"/>
-      <w:r>
-        <w:t>Style</w:t>
-      </w:r>
-      <w:proofErr w:type="spellEnd"/>
-      <w:r>
-        <w:t xml:space="preserve"> </w:t>
-      </w:r>
-      <w:proofErr w:type="spellStart"/>
-      <w:r>
-        <w:t>Sheets</w:t>
-      </w:r>
-      <w:proofErr w:type="spellEnd"/>
-      <w:r>
-        <w:t xml:space="preserve"> (Linguagem de folhas de estilo)</w:t>
+        <w:t>CSS - Cascading Style Sheets (Linguagem de folhas de estilo)</w:t>
       </w:r>
     </w:p>
     <w:p>
@@ -1165,235 +1034,69 @@
         <w:rPr>
           <w:lang w:val="en-US"/>
         </w:rPr>
-        <w:t xml:space="preserve">HTML - </w:t>
-      </w:r>
-      <w:proofErr w:type="spellStart"/>
-      <w:r>
+        <w:t>HTML - HyperText Markup Language (Linguagem de marcação de hipertexto)</w:t>
+      </w:r>
+    </w:p>
+    <w:p>
+      <w:pPr>
         <w:rPr>
           <w:lang w:val="en-US"/>
         </w:rPr>
-        <w:t>HyperText</w:t>
-      </w:r>
-      <w:proofErr w:type="spellEnd"/>
+      </w:pPr>
       <w:r>
         <w:rPr>
           <w:lang w:val="en-US"/>
         </w:rPr>
-        <w:t xml:space="preserve"> Markup Language (</w:t>
-      </w:r>
-      <w:proofErr w:type="spellStart"/>
-      <w:r>
+        <w:t>IE8 - Internet Explorer 8</w:t>
+      </w:r>
+    </w:p>
+    <w:p>
+      <w:pPr>
         <w:rPr>
           <w:lang w:val="en-US"/>
         </w:rPr>
-        <w:t>Linguagem</w:t>
-      </w:r>
-      <w:proofErr w:type="spellEnd"/>
+      </w:pPr>
       <w:r>
         <w:rPr>
           <w:lang w:val="en-US"/>
         </w:rPr>
-        <w:t xml:space="preserve"> de </w:t>
-      </w:r>
-      <w:proofErr w:type="spellStart"/>
-      <w:r>
+        <w:t>IoT - Internet of Things (Internet das Coisas)</w:t>
+      </w:r>
+    </w:p>
+    <w:p>
+      <w:pPr>
         <w:rPr>
           <w:lang w:val="en-US"/>
         </w:rPr>
-        <w:t>marcação</w:t>
-      </w:r>
-      <w:proofErr w:type="spellEnd"/>
+      </w:pPr>
       <w:r>
         <w:rPr>
           <w:lang w:val="en-US"/>
         </w:rPr>
-        <w:t xml:space="preserve"> de </w:t>
-      </w:r>
-      <w:proofErr w:type="spellStart"/>
-      <w:r>
+        <w:t>PHP - Personal Home Page</w:t>
+      </w:r>
+    </w:p>
+    <w:p>
+      <w:pPr>
         <w:rPr>
           <w:lang w:val="en-US"/>
         </w:rPr>
-        <w:t>hipertexto</w:t>
-      </w:r>
-      <w:proofErr w:type="spellEnd"/>
+      </w:pPr>
       <w:r>
         <w:rPr>
           <w:lang w:val="en-US"/>
         </w:rPr>
-        <w:t>)</w:t>
-      </w:r>
-    </w:p>
-    <w:p>
-      <w:pPr>
-        <w:rPr>
-          <w:lang w:val="en-US"/>
-        </w:rPr>
-      </w:pPr>
-      <w:r>
-        <w:rPr>
-          <w:lang w:val="en-US"/>
-        </w:rPr>
-        <w:t>IE8 - Internet Explorer 8</w:t>
-      </w:r>
-    </w:p>
-    <w:p>
-      <w:pPr>
-        <w:rPr>
-          <w:lang w:val="en-US"/>
-        </w:rPr>
-      </w:pPr>
-      <w:proofErr w:type="spellStart"/>
-      <w:r>
-        <w:rPr>
-          <w:lang w:val="en-US"/>
-        </w:rPr>
-        <w:t>IoT</w:t>
-      </w:r>
-      <w:proofErr w:type="spellEnd"/>
-      <w:r>
-        <w:rPr>
-          <w:lang w:val="en-US"/>
-        </w:rPr>
-        <w:t xml:space="preserve"> - Internet of Things (Internet das </w:t>
-      </w:r>
-      <w:proofErr w:type="spellStart"/>
-      <w:r>
-        <w:rPr>
-          <w:lang w:val="en-US"/>
-        </w:rPr>
-        <w:t>Coisas</w:t>
-      </w:r>
-      <w:proofErr w:type="spellEnd"/>
-      <w:r>
-        <w:rPr>
-          <w:lang w:val="en-US"/>
-        </w:rPr>
-        <w:t>)</w:t>
-      </w:r>
-    </w:p>
-    <w:p>
-      <w:pPr>
-        <w:rPr>
-          <w:lang w:val="en-US"/>
-        </w:rPr>
-      </w:pPr>
-      <w:r>
-        <w:rPr>
-          <w:lang w:val="en-US"/>
-        </w:rPr>
-        <w:t>PHP - Personal Home Page</w:t>
-      </w:r>
-    </w:p>
-    <w:p>
-      <w:pPr>
-        <w:rPr>
-          <w:lang w:val="en-US"/>
-        </w:rPr>
-      </w:pPr>
-      <w:r>
-        <w:rPr>
-          <w:lang w:val="en-US"/>
-        </w:rPr>
-        <w:t>SAP - Systems Applications and Products in Data Processing (</w:t>
-      </w:r>
-      <w:proofErr w:type="spellStart"/>
-      <w:r>
-        <w:rPr>
-          <w:lang w:val="en-US"/>
-        </w:rPr>
-        <w:t>Sistemas</w:t>
-      </w:r>
-      <w:proofErr w:type="spellEnd"/>
-      <w:r>
-        <w:rPr>
-          <w:lang w:val="en-US"/>
-        </w:rPr>
-        <w:t xml:space="preserve">, </w:t>
-      </w:r>
-      <w:proofErr w:type="spellStart"/>
-      <w:r>
-        <w:rPr>
-          <w:lang w:val="en-US"/>
-        </w:rPr>
-        <w:t>Aplicativos</w:t>
-      </w:r>
-      <w:proofErr w:type="spellEnd"/>
-      <w:r>
-        <w:rPr>
-          <w:lang w:val="en-US"/>
-        </w:rPr>
-        <w:t xml:space="preserve"> e </w:t>
-      </w:r>
-      <w:proofErr w:type="spellStart"/>
-      <w:r>
-        <w:rPr>
-          <w:lang w:val="en-US"/>
-        </w:rPr>
-        <w:t>Produtos</w:t>
-      </w:r>
-      <w:proofErr w:type="spellEnd"/>
-      <w:r>
-        <w:rPr>
-          <w:lang w:val="en-US"/>
-        </w:rPr>
-        <w:t xml:space="preserve"> para </w:t>
-      </w:r>
-      <w:proofErr w:type="spellStart"/>
-      <w:r>
-        <w:rPr>
-          <w:lang w:val="en-US"/>
-        </w:rPr>
-        <w:t>Processamento</w:t>
-      </w:r>
-      <w:proofErr w:type="spellEnd"/>
-      <w:r>
-        <w:rPr>
-          <w:lang w:val="en-US"/>
-        </w:rPr>
-        <w:t xml:space="preserve"> de Dados)</w:t>
-      </w:r>
-    </w:p>
-    <w:p>
-      <w:r>
-        <w:t xml:space="preserve">SVG - </w:t>
-      </w:r>
-      <w:proofErr w:type="spellStart"/>
-      <w:r>
-        <w:t>Scalable</w:t>
-      </w:r>
-      <w:proofErr w:type="spellEnd"/>
-      <w:r>
-        <w:t xml:space="preserve"> Vector </w:t>
-      </w:r>
-      <w:proofErr w:type="spellStart"/>
-      <w:r>
-        <w:t>Graphics</w:t>
-      </w:r>
-      <w:proofErr w:type="spellEnd"/>
-      <w:r>
-        <w:t xml:space="preserve"> (</w:t>
-      </w:r>
-      <w:proofErr w:type="gramStart"/>
-      <w:r>
-        <w:t>Gráficos vetoriais escaláveis</w:t>
-      </w:r>
-      <w:proofErr w:type="gramEnd"/>
-      <w:r>
-        <w:t>)</w:t>
-      </w:r>
-    </w:p>
-    <w:p>
-      <w:r>
-        <w:t xml:space="preserve">W3C - World </w:t>
-      </w:r>
-      <w:proofErr w:type="spellStart"/>
-      <w:r>
-        <w:t>Wide</w:t>
-      </w:r>
-      <w:proofErr w:type="spellEnd"/>
-      <w:r>
-        <w:t xml:space="preserve"> Web Consortium (Consórcio </w:t>
+        <w:t>SAP - Systems Applications and Products in Data Processing (Sistemas, Aplicativos e Produtos para Processamento de Dados)</w:t>
+      </w:r>
+    </w:p>
+    <w:p>
+      <w:r>
+        <w:t>SVG - Scalable Vector Graphics (Gráficos vetoriais escaláveis)</w:t>
+      </w:r>
+    </w:p>
+    <w:p>
+      <w:r>
+        <w:t xml:space="preserve">W3C - World Wide Web Consortium (Consórcio </w:t>
       </w:r>
       <w:r>
         <w:t>da rede mundial de computadores</w:t>
@@ -1491,7 +1194,7 @@
         </w:rPr>
         <w:fldChar w:fldCharType="separate"/>
       </w:r>
-      <w:hyperlink w:anchor="_Toc417403450" w:history="1">
+      <w:hyperlink w:anchor="_Toc417409650" w:history="1">
         <w:r>
           <w:rPr>
             <w:rStyle w:val="Hyperlink"/>
@@ -1537,7 +1240,7 @@
             <w:noProof/>
             <w:webHidden/>
           </w:rPr>
-          <w:instrText xml:space="preserve"> PAGEREF _Toc417403450 \h </w:instrText>
+          <w:instrText xml:space="preserve"> PAGEREF _Toc417409650 \h </w:instrText>
         </w:r>
         <w:r>
           <w:rPr>
@@ -1584,7 +1287,7 @@
           <w:lang w:eastAsia="pt-BR"/>
         </w:rPr>
       </w:pPr>
-      <w:hyperlink w:anchor="_Toc417403451" w:history="1">
+      <w:hyperlink w:anchor="_Toc417409651" w:history="1">
         <w:r>
           <w:rPr>
             <w:rStyle w:val="Hyperlink"/>
@@ -1632,7 +1335,7 @@
             <w:noProof/>
             <w:webHidden/>
           </w:rPr>
-          <w:instrText xml:space="preserve"> PAGEREF _Toc417403451 \h </w:instrText>
+          <w:instrText xml:space="preserve"> PAGEREF _Toc417409651 \h </w:instrText>
         </w:r>
         <w:r>
           <w:rPr>
@@ -1677,7 +1380,7 @@
           <w:lang w:eastAsia="pt-BR"/>
         </w:rPr>
       </w:pPr>
-      <w:hyperlink w:anchor="_Toc417403452" w:history="1">
+      <w:hyperlink w:anchor="_Toc417409652" w:history="1">
         <w:r>
           <w:rPr>
             <w:rStyle w:val="Hyperlink"/>
@@ -1723,7 +1426,7 @@
             <w:noProof/>
             <w:webHidden/>
           </w:rPr>
-          <w:instrText xml:space="preserve"> PAGEREF _Toc417403452 \h </w:instrText>
+          <w:instrText xml:space="preserve"> PAGEREF _Toc417409652 \h </w:instrText>
         </w:r>
         <w:r>
           <w:rPr>
@@ -1768,7 +1471,7 @@
           <w:lang w:eastAsia="pt-BR"/>
         </w:rPr>
       </w:pPr>
-      <w:hyperlink w:anchor="_Toc417403453" w:history="1">
+      <w:hyperlink w:anchor="_Toc417409653" w:history="1">
         <w:r>
           <w:rPr>
             <w:rStyle w:val="Hyperlink"/>
@@ -1811,7 +1514,7 @@
             <w:noProof/>
             <w:webHidden/>
           </w:rPr>
-          <w:instrText xml:space="preserve"> PAGEREF _Toc417403453 \h </w:instrText>
+          <w:instrText xml:space="preserve"> PAGEREF _Toc417409653 \h </w:instrText>
         </w:r>
         <w:r>
           <w:rPr>
@@ -1856,7 +1559,7 @@
           <w:lang w:eastAsia="pt-BR"/>
         </w:rPr>
       </w:pPr>
-      <w:hyperlink w:anchor="_Toc417403454" w:history="1">
+      <w:hyperlink w:anchor="_Toc417409654" w:history="1">
         <w:r>
           <w:rPr>
             <w:rStyle w:val="Hyperlink"/>
@@ -1878,7 +1581,7 @@
             <w:rStyle w:val="Hyperlink"/>
             <w:noProof/>
           </w:rPr>
-          <w:t>Definição de um Framework</w:t>
+          <w:t>Definição de um framework</w:t>
         </w:r>
         <w:r>
           <w:rPr>
@@ -1899,7 +1602,7 @@
             <w:noProof/>
             <w:webHidden/>
           </w:rPr>
-          <w:instrText xml:space="preserve"> PAGEREF _Toc417403454 \h </w:instrText>
+          <w:instrText xml:space="preserve"> PAGEREF _Toc417409654 \h </w:instrText>
         </w:r>
         <w:r>
           <w:rPr>
@@ -1944,7 +1647,7 @@
           <w:lang w:eastAsia="pt-BR"/>
         </w:rPr>
       </w:pPr>
-      <w:hyperlink w:anchor="_Toc417403455" w:history="1">
+      <w:hyperlink w:anchor="_Toc417409655" w:history="1">
         <w:r>
           <w:rPr>
             <w:rStyle w:val="Hyperlink"/>
@@ -1987,7 +1690,7 @@
             <w:noProof/>
             <w:webHidden/>
           </w:rPr>
-          <w:instrText xml:space="preserve"> PAGEREF _Toc417403455 \h </w:instrText>
+          <w:instrText xml:space="preserve"> PAGEREF _Toc417409655 \h </w:instrText>
         </w:r>
         <w:r>
           <w:rPr>
@@ -2032,7 +1735,7 @@
           <w:lang w:eastAsia="pt-BR"/>
         </w:rPr>
       </w:pPr>
-      <w:hyperlink w:anchor="_Toc417403456" w:history="1">
+      <w:hyperlink w:anchor="_Toc417409656" w:history="1">
         <w:r>
           <w:rPr>
             <w:rStyle w:val="Hyperlink"/>
@@ -2057,7 +1760,7 @@
             <w:noProof/>
             <w:shd w:val="clear" w:color="auto" w:fill="FFFFFF"/>
           </w:rPr>
-          <w:t>Document Object Model (DOM)</w:t>
+          <w:t>Modelo Documento Objeto</w:t>
         </w:r>
         <w:r>
           <w:rPr>
@@ -2078,7 +1781,7 @@
             <w:noProof/>
             <w:webHidden/>
           </w:rPr>
-          <w:instrText xml:space="preserve"> PAGEREF _Toc417403456 \h </w:instrText>
+          <w:instrText xml:space="preserve"> PAGEREF _Toc417409656 \h </w:instrText>
         </w:r>
         <w:r>
           <w:rPr>
@@ -2123,7 +1826,7 @@
           <w:lang w:eastAsia="pt-BR"/>
         </w:rPr>
       </w:pPr>
-      <w:hyperlink w:anchor="_Toc417403457" w:history="1">
+      <w:hyperlink w:anchor="_Toc417409657" w:history="1">
         <w:r>
           <w:rPr>
             <w:rStyle w:val="Hyperlink"/>
@@ -2169,7 +1872,7 @@
             <w:noProof/>
             <w:webHidden/>
           </w:rPr>
-          <w:instrText xml:space="preserve"> PAGEREF _Toc417403457 \h </w:instrText>
+          <w:instrText xml:space="preserve"> PAGEREF _Toc417409657 \h </w:instrText>
         </w:r>
         <w:r>
           <w:rPr>
@@ -2214,7 +1917,7 @@
           <w:lang w:eastAsia="pt-BR"/>
         </w:rPr>
       </w:pPr>
-      <w:hyperlink w:anchor="_Toc417403458" w:history="1">
+      <w:hyperlink w:anchor="_Toc417409658" w:history="1">
         <w:r>
           <w:rPr>
             <w:rStyle w:val="Hyperlink"/>
@@ -2260,7 +1963,7 @@
             <w:noProof/>
             <w:webHidden/>
           </w:rPr>
-          <w:instrText xml:space="preserve"> PAGEREF _Toc417403458 \h </w:instrText>
+          <w:instrText xml:space="preserve"> PAGEREF _Toc417409658 \h </w:instrText>
         </w:r>
         <w:r>
           <w:rPr>
@@ -2305,7 +2008,7 @@
           <w:lang w:eastAsia="pt-BR"/>
         </w:rPr>
       </w:pPr>
-      <w:hyperlink w:anchor="_Toc417403459" w:history="1">
+      <w:hyperlink w:anchor="_Toc417409659" w:history="1">
         <w:r>
           <w:rPr>
             <w:rStyle w:val="Hyperlink"/>
@@ -2351,7 +2054,7 @@
             <w:noProof/>
             <w:webHidden/>
           </w:rPr>
-          <w:instrText xml:space="preserve"> PAGEREF _Toc417403459 \h </w:instrText>
+          <w:instrText xml:space="preserve"> PAGEREF _Toc417409659 \h </w:instrText>
         </w:r>
         <w:r>
           <w:rPr>
@@ -2396,7 +2099,7 @@
           <w:lang w:eastAsia="pt-BR"/>
         </w:rPr>
       </w:pPr>
-      <w:hyperlink w:anchor="_Toc417403460" w:history="1">
+      <w:hyperlink w:anchor="_Toc417409660" w:history="1">
         <w:r>
           <w:rPr>
             <w:rStyle w:val="Hyperlink"/>
@@ -2442,7 +2145,7 @@
             <w:noProof/>
             <w:webHidden/>
           </w:rPr>
-          <w:instrText xml:space="preserve"> PAGEREF _Toc417403460 \h </w:instrText>
+          <w:instrText xml:space="preserve"> PAGEREF _Toc417409660 \h </w:instrText>
         </w:r>
         <w:r>
           <w:rPr>
@@ -2487,7 +2190,7 @@
           <w:lang w:eastAsia="pt-BR"/>
         </w:rPr>
       </w:pPr>
-      <w:hyperlink w:anchor="_Toc417403461" w:history="1">
+      <w:hyperlink w:anchor="_Toc417409661" w:history="1">
         <w:r>
           <w:rPr>
             <w:rStyle w:val="Hyperlink"/>
@@ -2533,7 +2236,7 @@
             <w:noProof/>
             <w:webHidden/>
           </w:rPr>
-          <w:instrText xml:space="preserve"> PAGEREF _Toc417403461 \h </w:instrText>
+          <w:instrText xml:space="preserve"> PAGEREF _Toc417409661 \h </w:instrText>
         </w:r>
         <w:r>
           <w:rPr>
@@ -2578,7 +2281,7 @@
           <w:lang w:eastAsia="pt-BR"/>
         </w:rPr>
       </w:pPr>
-      <w:hyperlink w:anchor="_Toc417403462" w:history="1">
+      <w:hyperlink w:anchor="_Toc417409662" w:history="1">
         <w:r>
           <w:rPr>
             <w:rStyle w:val="Hyperlink"/>
@@ -2623,7 +2326,7 @@
             <w:noProof/>
             <w:webHidden/>
           </w:rPr>
-          <w:instrText xml:space="preserve"> PAGEREF _Toc417403462 \h </w:instrText>
+          <w:instrText xml:space="preserve"> PAGEREF _Toc417409662 \h </w:instrText>
         </w:r>
         <w:r>
           <w:rPr>
@@ -2643,7 +2346,7 @@
             <w:noProof/>
             <w:webHidden/>
           </w:rPr>
-          <w:t>18</w:t>
+          <w:t>17</w:t>
         </w:r>
         <w:r>
           <w:rPr>
@@ -2668,7 +2371,7 @@
           <w:lang w:eastAsia="pt-BR"/>
         </w:rPr>
       </w:pPr>
-      <w:hyperlink w:anchor="_Toc417403463" w:history="1">
+      <w:hyperlink w:anchor="_Toc417409663" w:history="1">
         <w:r>
           <w:rPr>
             <w:rStyle w:val="Hyperlink"/>
@@ -2713,7 +2416,7 @@
             <w:noProof/>
             <w:webHidden/>
           </w:rPr>
-          <w:instrText xml:space="preserve"> PAGEREF _Toc417403463 \h </w:instrText>
+          <w:instrText xml:space="preserve"> PAGEREF _Toc417409663 \h </w:instrText>
         </w:r>
         <w:r>
           <w:rPr>
@@ -2758,7 +2461,7 @@
           <w:lang w:eastAsia="pt-BR"/>
         </w:rPr>
       </w:pPr>
-      <w:hyperlink w:anchor="_Toc417403464" w:history="1">
+      <w:hyperlink w:anchor="_Toc417409664" w:history="1">
         <w:r>
           <w:rPr>
             <w:rStyle w:val="Hyperlink"/>
@@ -2805,7 +2508,7 @@
             <w:noProof/>
             <w:webHidden/>
           </w:rPr>
-          <w:instrText xml:space="preserve"> PAGEREF _Toc417403464 \h </w:instrText>
+          <w:instrText xml:space="preserve"> PAGEREF _Toc417409664 \h </w:instrText>
         </w:r>
         <w:r>
           <w:rPr>
@@ -2850,7 +2553,7 @@
           <w:lang w:eastAsia="pt-BR"/>
         </w:rPr>
       </w:pPr>
-      <w:hyperlink w:anchor="_Toc417403465" w:history="1">
+      <w:hyperlink w:anchor="_Toc417409665" w:history="1">
         <w:r>
           <w:rPr>
             <w:rStyle w:val="Hyperlink"/>
@@ -2897,7 +2600,7 @@
             <w:noProof/>
             <w:webHidden/>
           </w:rPr>
-          <w:instrText xml:space="preserve"> PAGEREF _Toc417403465 \h </w:instrText>
+          <w:instrText xml:space="preserve"> PAGEREF _Toc417409665 \h </w:instrText>
         </w:r>
         <w:r>
           <w:rPr>
@@ -2944,7 +2647,7 @@
           <w:lang w:eastAsia="pt-BR"/>
         </w:rPr>
       </w:pPr>
-      <w:hyperlink w:anchor="_Toc417403466" w:history="1">
+      <w:hyperlink w:anchor="_Toc417409666" w:history="1">
         <w:r>
           <w:rPr>
             <w:rStyle w:val="Hyperlink"/>
@@ -2992,7 +2695,7 @@
             <w:noProof/>
             <w:webHidden/>
           </w:rPr>
-          <w:instrText xml:space="preserve"> PAGEREF _Toc417403466 \h </w:instrText>
+          <w:instrText xml:space="preserve"> PAGEREF _Toc417409666 \h </w:instrText>
         </w:r>
         <w:r>
           <w:rPr>
@@ -3038,7 +2741,7 @@
           <w:lang w:eastAsia="pt-BR"/>
         </w:rPr>
       </w:pPr>
-      <w:hyperlink w:anchor="_Toc417403467" w:history="1">
+      <w:hyperlink w:anchor="_Toc417409667" w:history="1">
         <w:r>
           <w:rPr>
             <w:rStyle w:val="Hyperlink"/>
@@ -3067,7 +2770,7 @@
             <w:noProof/>
             <w:webHidden/>
           </w:rPr>
-          <w:instrText xml:space="preserve"> PAGEREF _Toc417403467 \h </w:instrText>
+          <w:instrText xml:space="preserve"> PAGEREF _Toc417409667 \h </w:instrText>
         </w:r>
         <w:r>
           <w:rPr>
@@ -3142,7 +2845,7 @@
       <w:pPr>
         <w:pStyle w:val="Ttulo1"/>
       </w:pPr>
-      <w:bookmarkStart w:id="0" w:name="_Toc417403450"/>
+      <w:bookmarkStart w:id="0" w:name="_Toc417409650"/>
       <w:r>
         <w:lastRenderedPageBreak/>
         <w:t>INTRODUÇÃO</w:t>
@@ -3186,34 +2889,50 @@
         <w:fldChar w:fldCharType="end"/>
       </w:r>
       <w:r>
-        <w:t xml:space="preserve">, a rede Wal-Mart recentemente contratou </w:t>
-      </w:r>
-      <w:proofErr w:type="spellStart"/>
-      <w:r>
-        <w:t>Hewlett</w:t>
-      </w:r>
-      <w:proofErr w:type="spellEnd"/>
-      <w:r>
-        <w:t xml:space="preserve"> Packard para construir um armazém capaz de armazenar </w:t>
-      </w:r>
-      <w:proofErr w:type="gramStart"/>
-      <w:r>
-        <w:t>4</w:t>
-      </w:r>
-      <w:proofErr w:type="gramEnd"/>
+        <w:t xml:space="preserve">, a rede Wal-Mart recentemente contratou Hewlett Packard para construir um armazém capaz de armazenar 4 petabytes (4 trilhão de bytes) de dados, registrando cada compra registrada por seus terminais de ponto-de-venda (em torno de 267 milhões de transações por dia) em suas 6.000 lojas em todo o mundo. </w:t>
+      </w:r>
+      <w:r>
+        <w:t>Através da aplicação de aprendizagem de máquina a esses dados, eles podem detectar padrões que indicam a eficácia de suas estratégias de preços, publicidades, campanhas e gerenciar melhor suas cadeias de inventário e de abastecimento</w:t>
+      </w:r>
+      <w:r>
+        <w:t>.</w:t>
+      </w:r>
       <w:r>
         <w:t xml:space="preserve"> </w:t>
       </w:r>
-      <w:proofErr w:type="spellStart"/>
-      <w:r>
-        <w:t>petabytes</w:t>
-      </w:r>
-      <w:proofErr w:type="spellEnd"/>
-      <w:r>
-        <w:t xml:space="preserve"> (4 trilhão de bytes) de dados, registrando cada compra registrada por seus terminais de ponto-de-venda (em torno de 267 milhões de transações por dia) em suas 6.000 lojas em todo o mundo. </w:t>
-      </w:r>
-      <w:r>
-        <w:t>Através da aplicação de aprendizagem de máquina a esses dados, eles podem detectar padrões que indicam a eficácia de suas estratégias de preços, publicidades, campanhas e gerenciar melhor suas cadeias de inventário e de abastecimento</w:t>
+    </w:p>
+    <w:p>
+      <w:pPr>
+        <w:pStyle w:val="PargrafodaLista"/>
+      </w:pPr>
+      <w:r>
+        <w:t>Hoje, com o avanço e dependência da tecnologia, o homem manipula o que há de mais importante que permite que haja toda essa evolução, a informação.</w:t>
+      </w:r>
+    </w:p>
+    <w:p>
+      <w:pPr>
+        <w:pStyle w:val="PargrafodaLista"/>
+      </w:pPr>
+      <w:r>
+        <w:t xml:space="preserve">Os dados se tornaram grandes muitos anos antes da história recente em torno do </w:t>
+      </w:r>
+      <w:r>
+        <w:rPr>
+          <w:i/>
+        </w:rPr>
+        <w:t>Big Data</w:t>
+      </w:r>
+      <w:r>
+        <w:t>. A primeira tentativa de contabilizar essa grande massa de dados ocorreu em 1941, popularmente conhecida como a “Explosão da Informação</w:t>
+      </w:r>
+      <w:r>
+        <w:t>”</w:t>
+      </w:r>
+      <w:r>
+        <w:rPr>
+          <w:rStyle w:val="Refdenotaderodap"/>
+        </w:rPr>
+        <w:footnoteReference w:id="1"/>
       </w:r>
       <w:r>
         <w:t>.</w:t>
@@ -3221,13 +2940,79 @@
       <w:r>
         <w:t xml:space="preserve"> </w:t>
       </w:r>
+      <w:r>
+        <w:fldChar w:fldCharType="begin" w:fldLock="1"/>
+      </w:r>
+      <w:r>
+        <w:instrText>ADDIN CSL_CITATION { "citationItems" : [ { "id" : "ITEM-1", "itemData" : { "URL" : "http://www.forbes.com/sites/gilpress/2013/05/09/a-very-short-history-of-big-data/", "author" : [ { "dropping-particle" : "", "family" : "Press", "given" : "Gil", "non-dropping-particle" : "", "parse-names" : false, "suffix" : "" } ], "container-title" : "2013-12-21", "id" : "ITEM-1", "issued" : { "date-parts" : [ [ "0" ] ] }, "title" : "A Very Short History Of Big Data", "type" : "webpage" }, "uris" : [ "http://www.mendeley.com/documents/?uuid=b3a23e4c-3656-4b77-a19e-c296913dd48c" ] } ], "mendeley" : { "formattedCitation" : "(PRESS, [s.d.])", "plainTextFormattedCitation" : "(PRESS, [s.d.])", "previouslyFormattedCitation" : "(PRESS, [s.d.])" }, "properties" : { "noteIndex" : 0 }, "schema" : "https://github.com/citation-style-language/schema/raw/master/csl-citation.json" }</w:instrText>
+      </w:r>
+      <w:r>
+        <w:fldChar w:fldCharType="separate"/>
+      </w:r>
+      <w:r>
+        <w:rPr>
+          <w:noProof/>
+        </w:rPr>
+        <w:t>(PRESS, [s.d.])</w:t>
+      </w:r>
+      <w:r>
+        <w:fldChar w:fldCharType="end"/>
+      </w:r>
     </w:p>
     <w:p>
       <w:pPr>
         <w:pStyle w:val="PargrafodaLista"/>
       </w:pPr>
       <w:r>
-        <w:t>Hoje, com o avanço e dependência da tecnologia, o homem manipula o que há de mais importante que permite que haja toda essa evolução, a informação.</w:t>
+        <w:t xml:space="preserve">De acordo com o artigo </w:t>
+      </w:r>
+      <w:r>
+        <w:fldChar w:fldCharType="begin" w:fldLock="1"/>
+      </w:r>
+      <w:r>
+        <w:instrText>ADDIN CSL_CITATION { "citationItems" : [ { "id" : "ITEM-1", "itemData" : { "URL" : "http://www.ecommercebrasil.com.br/artigos/entendendo-big-data", "accessed" : { "date-parts" : [ [ "2015", "3", "20" ] ] }, "author" : [ { "dropping-particle" : "", "family" : "VIEIRA", "given" : "MARCOS", "non-dropping-particle" : "", "parse-names" : false, "suffix" : "" } ], "container-title" : "2014-02-11", "id" : "ITEM-1", "issued" : { "date-parts" : [ [ "0" ] ] }, "title" : "Entendendo Big DataNo Title", "type" : "webpage" }, "uris" : [ "http://www.mendeley.com/documents/?uuid=e77b30af-45b1-4d9e-aae2-00bdf902db51" ] } ], "mendeley" : { "formattedCitation" : "(VIEIRA, [s.d.])", "plainTextFormattedCitation" : "(VIEIRA, [s.d.])", "previouslyFormattedCitation" : "(VIEIRA, [s.d.])" }, "properties" : { "noteIndex" : 0 }, "schema" : "https://github.com/citation-style-language/schema/raw/master/csl-citation.json" }</w:instrText>
+      </w:r>
+      <w:r>
+        <w:fldChar w:fldCharType="separate"/>
+      </w:r>
+      <w:r>
+        <w:rPr>
+          <w:noProof/>
+        </w:rPr>
+        <w:t>(VIEIRA, [s.d.])</w:t>
+      </w:r>
+      <w:r>
+        <w:fldChar w:fldCharType="end"/>
+      </w:r>
+      <w:r>
+        <w:t xml:space="preserve">, </w:t>
+      </w:r>
+      <w:r>
+        <w:t>o</w:t>
+      </w:r>
+      <w:r>
+        <w:t xml:space="preserve"> conceito de </w:t>
+      </w:r>
+      <w:r>
+        <w:rPr>
+          <w:i/>
+        </w:rPr>
+        <w:t>Big Data</w:t>
+      </w:r>
+      <w:r>
+        <w:t xml:space="preserve"> começou a s</w:t>
+      </w:r>
+      <w:r>
+        <w:t>er discutido a cerca de 70 anos</w:t>
+      </w:r>
+      <w:r>
+        <w:t xml:space="preserve"> devido ás enormes elevações de volume de dados tornando-se desafiante ter a</w:t>
+      </w:r>
+      <w:r>
+        <w:t xml:space="preserve">cesso e manipulação com o </w:t>
+      </w:r>
+      <w:r>
+        <w:t xml:space="preserve">mesmo. </w:t>
       </w:r>
     </w:p>
     <w:p>
@@ -3235,7 +3020,34 @@
         <w:pStyle w:val="PargrafodaLista"/>
       </w:pPr>
       <w:r>
-        <w:t xml:space="preserve">Os dados se tornaram grandes muitos anos antes da história recente em torno do </w:t>
+        <w:t xml:space="preserve">Ainda no </w:t>
+      </w:r>
+      <w:r>
+        <w:t>artigo de</w:t>
+      </w:r>
+      <w:r>
+        <w:t xml:space="preserve"> </w:t>
+      </w:r>
+      <w:r>
+        <w:fldChar w:fldCharType="begin" w:fldLock="1"/>
+      </w:r>
+      <w:r>
+        <w:instrText>ADDIN CSL_CITATION { "citationItems" : [ { "id" : "ITEM-1", "itemData" : { "URL" : "http://www.ecommercebrasil.com.br/artigos/entendendo-big-data", "accessed" : { "date-parts" : [ [ "2015", "3", "20" ] ] }, "author" : [ { "dropping-particle" : "", "family" : "VIEIRA", "given" : "MARCOS", "non-dropping-particle" : "", "parse-names" : false, "suffix" : "" } ], "container-title" : "2014-02-11", "id" : "ITEM-1", "issued" : { "date-parts" : [ [ "0" ] ] }, "title" : "Entendendo Big DataNo Title", "type" : "webpage" }, "uris" : [ "http://www.mendeley.com/documents/?uuid=e77b30af-45b1-4d9e-aae2-00bdf902db51" ] } ], "mendeley" : { "formattedCitation" : "(VIEIRA, [s.d.])", "plainTextFormattedCitation" : "(VIEIRA, [s.d.])", "previouslyFormattedCitation" : "(VIEIRA, [s.d.])" }, "properties" : { "noteIndex" : 0 }, "schema" : "https://github.com/citation-style-language/schema/raw/master/csl-citation.json" }</w:instrText>
+      </w:r>
+      <w:r>
+        <w:fldChar w:fldCharType="separate"/>
+      </w:r>
+      <w:r>
+        <w:rPr>
+          <w:noProof/>
+        </w:rPr>
+        <w:t>(VIEIRA, [s.d.])</w:t>
+      </w:r>
+      <w:r>
+        <w:fldChar w:fldCharType="end"/>
+      </w:r>
+      <w:r>
+        <w:t xml:space="preserve">, citasse, o termo </w:t>
       </w:r>
       <w:r>
         <w:rPr>
@@ -3244,157 +3056,20 @@
         <w:t>Big Data</w:t>
       </w:r>
       <w:r>
-        <w:t>. A primeira tentativa de contabilizar essa grande massa de dados ocorreu em 1941, popularmente conhecida como a “Explosão da Informação</w:t>
-      </w:r>
-      <w:proofErr w:type="gramStart"/>
-      <w:r>
-        <w:t>”</w:t>
-      </w:r>
-      <w:proofErr w:type="gramEnd"/>
-      <w:r>
-        <w:rPr>
-          <w:rStyle w:val="Refdenotaderodap"/>
-        </w:rPr>
-        <w:footnoteReference w:id="1"/>
-      </w:r>
-      <w:r>
-        <w:t>.</w:t>
-      </w:r>
-      <w:r>
-        <w:t xml:space="preserve"> </w:t>
-      </w:r>
-      <w:r>
-        <w:fldChar w:fldCharType="begin" w:fldLock="1"/>
-      </w:r>
-      <w:r>
-        <w:instrText>ADDIN CSL_CITATION { "citationItems" : [ { "id" : "ITEM-1", "itemData" : { "URL" : "http://www.forbes.com/sites/gilpress/2013/05/09/a-very-short-history-of-big-data/", "author" : [ { "dropping-particle" : "", "family" : "Press", "given" : "Gil", "non-dropping-particle" : "", "parse-names" : false, "suffix" : "" } ], "container-title" : "2013-12-21", "id" : "ITEM-1", "issued" : { "date-parts" : [ [ "0" ] ] }, "title" : "A Very Short History Of Big Data", "type" : "webpage" }, "uris" : [ "http://www.mendeley.com/documents/?uuid=b3a23e4c-3656-4b77-a19e-c296913dd48c" ] } ], "mendeley" : { "formattedCitation" : "(PRESS, [s.d.])", "plainTextFormattedCitation" : "(PRESS, [s.d.])", "previouslyFormattedCitation" : "(PRESS, [s.d.])" }, "properties" : { "noteIndex" : 0 }, "schema" : "https://github.com/citation-style-language/schema/raw/master/csl-citation.json" }</w:instrText>
-      </w:r>
-      <w:r>
-        <w:fldChar w:fldCharType="separate"/>
-      </w:r>
-      <w:r>
-        <w:rPr>
-          <w:noProof/>
-        </w:rPr>
-        <w:t>(PRESS, [s.d.])</w:t>
-      </w:r>
-      <w:r>
-        <w:fldChar w:fldCharType="end"/>
-      </w:r>
-    </w:p>
-    <w:p>
-      <w:pPr>
-        <w:pStyle w:val="PargrafodaLista"/>
-      </w:pPr>
-      <w:r>
-        <w:t xml:space="preserve">De acordo com o artigo </w:t>
-      </w:r>
-      <w:r>
-        <w:fldChar w:fldCharType="begin" w:fldLock="1"/>
-      </w:r>
-      <w:r>
-        <w:instrText>ADDIN CSL_CITATION { "citationItems" : [ { "id" : "ITEM-1", "itemData" : { "URL" : "http://www.ecommercebrasil.com.br/artigos/entendendo-big-data", "accessed" : { "date-parts" : [ [ "2015", "3", "20" ] ] }, "author" : [ { "dropping-particle" : "", "family" : "VIEIRA", "given" : "MARCOS", "non-dropping-particle" : "", "parse-names" : false, "suffix" : "" } ], "container-title" : "2014-02-11", "id" : "ITEM-1", "issued" : { "date-parts" : [ [ "0" ] ] }, "title" : "Entendendo Big DataNo Title", "type" : "webpage" }, "uris" : [ "http://www.mendeley.com/documents/?uuid=e77b30af-45b1-4d9e-aae2-00bdf902db51" ] } ], "mendeley" : { "formattedCitation" : "(VIEIRA, [s.d.])", "plainTextFormattedCitation" : "(VIEIRA, [s.d.])", "previouslyFormattedCitation" : "(VIEIRA, [s.d.])" }, "properties" : { "noteIndex" : 0 }, "schema" : "https://github.com/citation-style-language/schema/raw/master/csl-citation.json" }</w:instrText>
-      </w:r>
-      <w:r>
-        <w:fldChar w:fldCharType="separate"/>
-      </w:r>
-      <w:r>
-        <w:rPr>
-          <w:noProof/>
-        </w:rPr>
-        <w:t>(VIEIRA, [s.d.])</w:t>
-      </w:r>
-      <w:r>
-        <w:fldChar w:fldCharType="end"/>
-      </w:r>
-      <w:r>
-        <w:t xml:space="preserve">, </w:t>
-      </w:r>
-      <w:r>
-        <w:t>o</w:t>
-      </w:r>
-      <w:r>
-        <w:t xml:space="preserve"> conceito de </w:t>
+        <w:t>,</w:t>
+      </w:r>
+      <w:r>
+        <w:t xml:space="preserve"> que </w:t>
+      </w:r>
+      <w:r>
+        <w:t xml:space="preserve">foi criado há 17 anos referindo-se à impossibilidade de armazenamento de grandes volumes de informações em data </w:t>
       </w:r>
       <w:r>
         <w:rPr>
           <w:i/>
         </w:rPr>
-        <w:t>Big Data</w:t>
-      </w:r>
-      <w:r>
-        <w:t xml:space="preserve"> começou a s</w:t>
-      </w:r>
-      <w:r>
-        <w:t>er discutido a cerca de 70 anos</w:t>
-      </w:r>
-      <w:r>
-        <w:t xml:space="preserve"> devido ás enormes elevações de volume de dados tornando-se desafiante ter a</w:t>
-      </w:r>
-      <w:r>
-        <w:t xml:space="preserve">cesso e manipulação com o </w:t>
-      </w:r>
-      <w:r>
-        <w:t xml:space="preserve">mesmo. </w:t>
-      </w:r>
-    </w:p>
-    <w:p>
-      <w:pPr>
-        <w:pStyle w:val="PargrafodaLista"/>
-      </w:pPr>
-      <w:r>
-        <w:t xml:space="preserve">Ainda no </w:t>
-      </w:r>
-      <w:r>
-        <w:t>artigo de</w:t>
-      </w:r>
-      <w:r>
-        <w:t xml:space="preserve"> </w:t>
-      </w:r>
-      <w:r>
-        <w:fldChar w:fldCharType="begin" w:fldLock="1"/>
-      </w:r>
-      <w:r>
-        <w:instrText>ADDIN CSL_CITATION { "citationItems" : [ { "id" : "ITEM-1", "itemData" : { "URL" : "http://www.ecommercebrasil.com.br/artigos/entendendo-big-data", "accessed" : { "date-parts" : [ [ "2015", "3", "20" ] ] }, "author" : [ { "dropping-particle" : "", "family" : "VIEIRA", "given" : "MARCOS", "non-dropping-particle" : "", "parse-names" : false, "suffix" : "" } ], "container-title" : "2014-02-11", "id" : "ITEM-1", "issued" : { "date-parts" : [ [ "0" ] ] }, "title" : "Entendendo Big DataNo Title", "type" : "webpage" }, "uris" : [ "http://www.mendeley.com/documents/?uuid=e77b30af-45b1-4d9e-aae2-00bdf902db51" ] } ], "mendeley" : { "formattedCitation" : "(VIEIRA, [s.d.])", "plainTextFormattedCitation" : "(VIEIRA, [s.d.])", "previouslyFormattedCitation" : "(VIEIRA, [s.d.])" }, "properties" : { "noteIndex" : 0 }, "schema" : "https://github.com/citation-style-language/schema/raw/master/csl-citation.json" }</w:instrText>
-      </w:r>
-      <w:r>
-        <w:fldChar w:fldCharType="separate"/>
-      </w:r>
-      <w:r>
-        <w:rPr>
-          <w:noProof/>
-        </w:rPr>
-        <w:t>(VIEIRA, [s.d.])</w:t>
-      </w:r>
-      <w:r>
-        <w:fldChar w:fldCharType="end"/>
-      </w:r>
-      <w:r>
-        <w:t xml:space="preserve">, citasse, o termo </w:t>
-      </w:r>
-      <w:r>
-        <w:rPr>
-          <w:i/>
-        </w:rPr>
-        <w:t>Big Data</w:t>
-      </w:r>
-      <w:r>
-        <w:t>,</w:t>
-      </w:r>
-      <w:r>
-        <w:t xml:space="preserve"> que </w:t>
-      </w:r>
-      <w:r>
-        <w:t xml:space="preserve">foi criado há 17 anos referindo-se à impossibilidade de armazenamento de grandes volumes de informações em data </w:t>
-      </w:r>
-      <w:proofErr w:type="spellStart"/>
-      <w:r>
-        <w:rPr>
-          <w:i/>
-        </w:rPr>
         <w:t>warehouses</w:t>
       </w:r>
-      <w:proofErr w:type="spellEnd"/>
       <w:r>
         <w:t xml:space="preserve"> únicos, já que o armazenamento digital ainda não era t</w:t>
       </w:r>
@@ -3602,8 +3277,6 @@
         </w:rPr>
         <w:t xml:space="preserve">, uma biblioteca em </w:t>
       </w:r>
-      <w:proofErr w:type="spellStart"/>
-      <w:proofErr w:type="gramStart"/>
       <w:r>
         <w:rPr>
           <w:rFonts w:cs="Arial"/>
@@ -3614,8 +3287,6 @@
         </w:rPr>
         <w:t>JavaScript</w:t>
       </w:r>
-      <w:proofErr w:type="spellEnd"/>
-      <w:proofErr w:type="gramEnd"/>
       <w:r>
         <w:rPr>
           <w:rFonts w:cs="Arial"/>
@@ -3717,27 +3388,7 @@
           <w:szCs w:val="24"/>
           <w:shd w:val="clear" w:color="auto" w:fill="FFFFFF"/>
         </w:rPr>
-        <w:t xml:space="preserve">, relata que o D3js vem explodindo em popularidade, em parte porque além de ele ser extremamente flexível pelo fato de ele funcionar em navegadores modernos, incluindo </w:t>
-      </w:r>
-      <w:proofErr w:type="spellStart"/>
-      <w:r>
-        <w:rPr>
-          <w:rFonts w:cs="Arial"/>
-          <w:color w:val="222222"/>
-          <w:szCs w:val="24"/>
-          <w:shd w:val="clear" w:color="auto" w:fill="FFFFFF"/>
-        </w:rPr>
-        <w:t>Android</w:t>
-      </w:r>
-      <w:proofErr w:type="spellEnd"/>
-      <w:r>
-        <w:rPr>
-          <w:rFonts w:cs="Arial"/>
-          <w:color w:val="222222"/>
-          <w:szCs w:val="24"/>
-          <w:shd w:val="clear" w:color="auto" w:fill="FFFFFF"/>
-        </w:rPr>
-        <w:t xml:space="preserve"> e IOS dispositivos mobile, mas também porque é poderoso.</w:t>
+        <w:t>, relata que o D3js vem explodindo em popularidade, em parte porque além de ele ser extremamente flexível pelo fato de ele funcionar em navegadores modernos, incluindo Android e IOS dispositivos mobile, mas também porque é poderoso.</w:t>
       </w:r>
     </w:p>
     <w:p>
@@ -3955,8 +3606,6 @@
         <w:lastRenderedPageBreak/>
         <w:t xml:space="preserve">baseadas em </w:t>
       </w:r>
-      <w:proofErr w:type="spellStart"/>
-      <w:proofErr w:type="gramStart"/>
       <w:r>
         <w:rPr>
           <w:rStyle w:val="notranslate"/>
@@ -3967,8 +3616,6 @@
         </w:rPr>
         <w:t>JavaScript</w:t>
       </w:r>
-      <w:proofErr w:type="spellEnd"/>
-      <w:proofErr w:type="gramEnd"/>
       <w:r>
         <w:rPr>
           <w:rStyle w:val="notranslate"/>
@@ -3976,27 +3623,7 @@
           <w:szCs w:val="24"/>
           <w:shd w:val="clear" w:color="auto" w:fill="FFFFFF"/>
         </w:rPr>
-        <w:t xml:space="preserve">, mesmo a contratação de Mike </w:t>
-      </w:r>
-      <w:proofErr w:type="spellStart"/>
-      <w:r>
-        <w:rPr>
-          <w:rStyle w:val="notranslate"/>
-          <w:rFonts w:cs="Arial"/>
-          <w:szCs w:val="24"/>
-          <w:shd w:val="clear" w:color="auto" w:fill="FFFFFF"/>
-        </w:rPr>
-        <w:t>Bostock</w:t>
-      </w:r>
-      <w:proofErr w:type="spellEnd"/>
-      <w:r>
-        <w:rPr>
-          <w:rStyle w:val="notranslate"/>
-          <w:rFonts w:cs="Arial"/>
-          <w:szCs w:val="24"/>
-          <w:shd w:val="clear" w:color="auto" w:fill="FFFFFF"/>
-        </w:rPr>
-        <w:t>, o principal autor do D3, que agora está na equipe</w:t>
+        <w:t>, mesmo a contratação de Mike Bostock, o principal autor do D3, que agora está na equipe</w:t>
       </w:r>
       <w:r>
         <w:rPr>
@@ -4132,7 +3759,7 @@
       <w:pPr>
         <w:pStyle w:val="Ttulo1"/>
       </w:pPr>
-      <w:bookmarkStart w:id="1" w:name="_Toc417403451"/>
+      <w:bookmarkStart w:id="1" w:name="_Toc417409651"/>
       <w:r>
         <w:rPr>
           <w:rStyle w:val="apple-converted-space"/>
@@ -4155,9 +3782,7 @@
           <w:shd w:val="clear" w:color="auto" w:fill="FFFFFF"/>
         </w:rPr>
       </w:pPr>
-      <w:bookmarkStart w:id="2" w:name="_Toc417403452"/>
-      <w:proofErr w:type="spellStart"/>
-      <w:proofErr w:type="gramStart"/>
+      <w:bookmarkStart w:id="2" w:name="_Toc417409652"/>
       <w:r>
         <w:rPr>
           <w:rStyle w:val="apple-converted-space"/>
@@ -4168,8 +3793,6 @@
         <w:t>JavaScript</w:t>
       </w:r>
       <w:bookmarkEnd w:id="2"/>
-      <w:proofErr w:type="spellEnd"/>
-      <w:proofErr w:type="gramEnd"/>
     </w:p>
     <w:p>
       <w:pPr>
@@ -4199,8 +3822,6 @@
         </w:rPr>
         <w:t xml:space="preserve">a linguagem </w:t>
       </w:r>
-      <w:proofErr w:type="spellStart"/>
-      <w:proofErr w:type="gramStart"/>
       <w:r>
         <w:rPr>
           <w:rStyle w:val="apple-converted-space"/>
@@ -4221,8 +3842,6 @@
         </w:rPr>
         <w:t>Script</w:t>
       </w:r>
-      <w:proofErr w:type="spellEnd"/>
-      <w:proofErr w:type="gramEnd"/>
       <w:r>
         <w:rPr>
           <w:rStyle w:val="apple-converted-space"/>
@@ -4240,7 +3859,7 @@
           <w:rStyle w:val="apple-converted-space"/>
         </w:rPr>
       </w:pPr>
-      <w:bookmarkStart w:id="3" w:name="_Toc417403453"/>
+      <w:bookmarkStart w:id="3" w:name="_Toc417409653"/>
       <w:r>
         <w:rPr>
           <w:rStyle w:val="apple-converted-space"/>
@@ -4268,8 +3887,6 @@
         </w:rPr>
         <w:t xml:space="preserve">O </w:t>
       </w:r>
-      <w:proofErr w:type="spellStart"/>
-      <w:proofErr w:type="gramStart"/>
       <w:r>
         <w:rPr>
           <w:rStyle w:val="apple-converted-space"/>
@@ -4290,8 +3907,6 @@
         </w:rPr>
         <w:t>Script</w:t>
       </w:r>
-      <w:proofErr w:type="spellEnd"/>
-      <w:proofErr w:type="gramEnd"/>
       <w:r>
         <w:rPr>
           <w:rStyle w:val="apple-converted-space"/>
@@ -4301,7 +3916,6 @@
         </w:rPr>
         <w:t xml:space="preserve"> surgiu com o nome de </w:t>
       </w:r>
-      <w:proofErr w:type="spellStart"/>
       <w:r>
         <w:rPr>
           <w:rStyle w:val="apple-converted-space"/>
@@ -4312,7 +3926,6 @@
         </w:rPr>
         <w:t>LiveScript</w:t>
       </w:r>
-      <w:proofErr w:type="spellEnd"/>
       <w:r>
         <w:rPr>
           <w:rStyle w:val="apple-converted-space"/>
@@ -4330,9 +3943,17 @@
           <w:szCs w:val="24"/>
           <w:shd w:val="clear" w:color="auto" w:fill="FFFFFF"/>
         </w:rPr>
-        <w:t xml:space="preserve">Netscape </w:t>
-      </w:r>
-      <w:proofErr w:type="spellStart"/>
+        <w:t>Netscape Navigator</w:t>
+      </w:r>
+      <w:r>
+        <w:rPr>
+          <w:rStyle w:val="apple-converted-space"/>
+          <w:rFonts w:cs="Arial"/>
+          <w:szCs w:val="24"/>
+          <w:shd w:val="clear" w:color="auto" w:fill="FFFFFF"/>
+        </w:rPr>
+        <w:t xml:space="preserve">. A Netscape em conjunto com a </w:t>
+      </w:r>
       <w:r>
         <w:rPr>
           <w:rStyle w:val="apple-converted-space"/>
@@ -4341,17 +3962,16 @@
           <w:szCs w:val="24"/>
           <w:shd w:val="clear" w:color="auto" w:fill="FFFFFF"/>
         </w:rPr>
-        <w:t>Navigator</w:t>
-      </w:r>
-      <w:proofErr w:type="spellEnd"/>
-      <w:r>
-        <w:rPr>
-          <w:rStyle w:val="apple-converted-space"/>
-          <w:rFonts w:cs="Arial"/>
-          <w:szCs w:val="24"/>
-          <w:shd w:val="clear" w:color="auto" w:fill="FFFFFF"/>
-        </w:rPr>
-        <w:t xml:space="preserve">. A Netscape em conjunto com a </w:t>
+        <w:t>Sun Microsystems</w:t>
+      </w:r>
+      <w:r>
+        <w:rPr>
+          <w:rStyle w:val="apple-converted-space"/>
+          <w:rFonts w:cs="Arial"/>
+          <w:szCs w:val="24"/>
+          <w:shd w:val="clear" w:color="auto" w:fill="FFFFFF"/>
+        </w:rPr>
+        <w:t xml:space="preserve">, mudou o nome para </w:t>
       </w:r>
       <w:r>
         <w:rPr>
@@ -4361,19 +3981,37 @@
           <w:szCs w:val="24"/>
           <w:shd w:val="clear" w:color="auto" w:fill="FFFFFF"/>
         </w:rPr>
-        <w:t>Sun Microsystems</w:t>
-      </w:r>
-      <w:r>
-        <w:rPr>
-          <w:rStyle w:val="apple-converted-space"/>
-          <w:rFonts w:cs="Arial"/>
-          <w:szCs w:val="24"/>
-          <w:shd w:val="clear" w:color="auto" w:fill="FFFFFF"/>
-        </w:rPr>
-        <w:t xml:space="preserve">, mudou o nome para </w:t>
-      </w:r>
-      <w:proofErr w:type="spellStart"/>
-      <w:proofErr w:type="gramStart"/>
+        <w:t>JavaScript</w:t>
+      </w:r>
+      <w:r>
+        <w:rPr>
+          <w:rStyle w:val="apple-converted-space"/>
+          <w:rFonts w:cs="Arial"/>
+          <w:szCs w:val="24"/>
+          <w:shd w:val="clear" w:color="auto" w:fill="FFFFFF"/>
+        </w:rPr>
+        <w:t>, com a finalidade de fornecer um meio de adicionar interatividade a uma página web.</w:t>
+      </w:r>
+    </w:p>
+    <w:p>
+      <w:pPr>
+        <w:pStyle w:val="PargrafodaLista"/>
+        <w:rPr>
+          <w:rStyle w:val="apple-converted-space"/>
+          <w:rFonts w:cs="Arial"/>
+          <w:szCs w:val="24"/>
+          <w:shd w:val="clear" w:color="auto" w:fill="FFFFFF"/>
+        </w:rPr>
+      </w:pPr>
+      <w:r>
+        <w:rPr>
+          <w:rStyle w:val="apple-converted-space"/>
+          <w:rFonts w:cs="Arial"/>
+          <w:szCs w:val="24"/>
+          <w:shd w:val="clear" w:color="auto" w:fill="FFFFFF"/>
+        </w:rPr>
+        <w:t xml:space="preserve">A primeira versão, denominada </w:t>
+      </w:r>
       <w:r>
         <w:rPr>
           <w:rStyle w:val="apple-converted-space"/>
@@ -4384,16 +4022,52 @@
         </w:rPr>
         <w:t>JavaScript</w:t>
       </w:r>
-      <w:proofErr w:type="spellEnd"/>
-      <w:proofErr w:type="gramEnd"/>
-      <w:r>
-        <w:rPr>
-          <w:rStyle w:val="apple-converted-space"/>
-          <w:rFonts w:cs="Arial"/>
-          <w:szCs w:val="24"/>
-          <w:shd w:val="clear" w:color="auto" w:fill="FFFFFF"/>
-        </w:rPr>
-        <w:t>, com a finalidade de fornecer um meio de adicionar interatividade a uma página web.</w:t>
+      <w:r>
+        <w:rPr>
+          <w:rStyle w:val="apple-converted-space"/>
+          <w:rFonts w:cs="Arial"/>
+          <w:szCs w:val="24"/>
+          <w:shd w:val="clear" w:color="auto" w:fill="FFFFFF"/>
+        </w:rPr>
+        <w:t xml:space="preserve"> 1.0, foi lançada em 1995 e implementada em março de 1996 no navegador </w:t>
+      </w:r>
+      <w:r>
+        <w:rPr>
+          <w:rStyle w:val="apple-converted-space"/>
+          <w:rFonts w:cs="Arial"/>
+          <w:i/>
+          <w:szCs w:val="24"/>
+          <w:shd w:val="clear" w:color="auto" w:fill="FFFFFF"/>
+        </w:rPr>
+        <w:t>Netscape Navigator 2.0</w:t>
+      </w:r>
+      <w:r>
+        <w:rPr>
+          <w:rStyle w:val="apple-converted-space"/>
+          <w:rFonts w:cs="Arial"/>
+          <w:szCs w:val="24"/>
+          <w:shd w:val="clear" w:color="auto" w:fill="FFFFFF"/>
+        </w:rPr>
+        <w:t xml:space="preserve">, quando o mercado era dominado pela </w:t>
+      </w:r>
+      <w:r>
+        <w:rPr>
+          <w:rStyle w:val="apple-converted-space"/>
+          <w:rFonts w:cs="Arial"/>
+          <w:i/>
+          <w:szCs w:val="24"/>
+          <w:shd w:val="clear" w:color="auto" w:fill="FFFFFF"/>
+        </w:rPr>
+        <w:t>Netscape</w:t>
+      </w:r>
+      <w:r>
+        <w:rPr>
+          <w:rStyle w:val="apple-converted-space"/>
+          <w:rFonts w:cs="Arial"/>
+          <w:szCs w:val="24"/>
+          <w:shd w:val="clear" w:color="auto" w:fill="FFFFFF"/>
+        </w:rPr>
+        <w:t>.</w:t>
       </w:r>
     </w:p>
     <w:p>
@@ -4413,10 +4087,26 @@
           <w:szCs w:val="24"/>
           <w:shd w:val="clear" w:color="auto" w:fill="FFFFFF"/>
         </w:rPr>
-        <w:t xml:space="preserve">A primeira versão, denominada </w:t>
-      </w:r>
-      <w:proofErr w:type="spellStart"/>
-      <w:proofErr w:type="gramStart"/>
+        <w:t xml:space="preserve">Logo a seguir, veio à época da chamada guerra dos </w:t>
+      </w:r>
+      <w:r>
+        <w:rPr>
+          <w:rStyle w:val="apple-converted-space"/>
+          <w:rFonts w:cs="Arial"/>
+          <w:szCs w:val="24"/>
+          <w:shd w:val="clear" w:color="auto" w:fill="FFFFFF"/>
+        </w:rPr>
+        <w:t>navegadores</w:t>
+      </w:r>
+      <w:r>
+        <w:rPr>
+          <w:rStyle w:val="apple-converted-space"/>
+          <w:rFonts w:cs="Arial"/>
+          <w:szCs w:val="24"/>
+          <w:shd w:val="clear" w:color="auto" w:fill="FFFFFF"/>
+        </w:rPr>
+        <w:t xml:space="preserve">, cujos efeitos nocivos se fazem sentir até os dias atuais. Para não fugir á regra, a </w:t>
+      </w:r>
       <w:r>
         <w:rPr>
           <w:rStyle w:val="apple-converted-space"/>
@@ -4425,481 +4115,275 @@
           <w:szCs w:val="24"/>
           <w:shd w:val="clear" w:color="auto" w:fill="FFFFFF"/>
         </w:rPr>
+        <w:t>Microsoft</w:t>
+      </w:r>
+      <w:r>
+        <w:rPr>
+          <w:rStyle w:val="apple-converted-space"/>
+          <w:rFonts w:cs="Arial"/>
+          <w:szCs w:val="24"/>
+          <w:shd w:val="clear" w:color="auto" w:fill="FFFFFF"/>
+        </w:rPr>
+        <w:t xml:space="preserve">, em resposta à </w:t>
+      </w:r>
+      <w:r>
+        <w:rPr>
+          <w:rStyle w:val="apple-converted-space"/>
+          <w:rFonts w:cs="Arial"/>
+          <w:i/>
+          <w:szCs w:val="24"/>
+          <w:shd w:val="clear" w:color="auto" w:fill="FFFFFF"/>
+        </w:rPr>
+        <w:t>Netscape</w:t>
+      </w:r>
+      <w:r>
+        <w:rPr>
+          <w:rStyle w:val="apple-converted-space"/>
+          <w:rFonts w:cs="Arial"/>
+          <w:szCs w:val="24"/>
+          <w:shd w:val="clear" w:color="auto" w:fill="FFFFFF"/>
+        </w:rPr>
+        <w:t xml:space="preserve">, criou a linguagem </w:t>
+      </w:r>
+      <w:r>
+        <w:rPr>
+          <w:rStyle w:val="apple-converted-space"/>
+          <w:rFonts w:cs="Arial"/>
+          <w:i/>
+          <w:szCs w:val="24"/>
+          <w:shd w:val="clear" w:color="auto" w:fill="FFFFFF"/>
+        </w:rPr>
+        <w:t>JScript 1.0</w:t>
+      </w:r>
+      <w:r>
+        <w:rPr>
+          <w:rStyle w:val="apple-converted-space"/>
+          <w:rFonts w:cs="Arial"/>
+          <w:szCs w:val="24"/>
+          <w:shd w:val="clear" w:color="auto" w:fill="FFFFFF"/>
+        </w:rPr>
+        <w:t xml:space="preserve"> foi lançada com o navegador </w:t>
+      </w:r>
+      <w:r>
+        <w:rPr>
+          <w:rStyle w:val="apple-converted-space"/>
+          <w:rFonts w:cs="Arial"/>
+          <w:i/>
+          <w:szCs w:val="24"/>
+          <w:shd w:val="clear" w:color="auto" w:fill="FFFFFF"/>
+        </w:rPr>
+        <w:t>Internet Explorer 3.0</w:t>
+      </w:r>
+      <w:r>
+        <w:rPr>
+          <w:rStyle w:val="apple-converted-space"/>
+          <w:rFonts w:cs="Arial"/>
+          <w:szCs w:val="24"/>
+          <w:shd w:val="clear" w:color="auto" w:fill="FFFFFF"/>
+        </w:rPr>
+        <w:t xml:space="preserve">. </w:t>
+      </w:r>
+    </w:p>
+    <w:p>
+      <w:pPr>
+        <w:pStyle w:val="PargrafodaLista"/>
+        <w:rPr>
+          <w:rStyle w:val="apple-converted-space"/>
+          <w:rFonts w:cs="Arial"/>
+          <w:szCs w:val="24"/>
+          <w:shd w:val="clear" w:color="auto" w:fill="FFFFFF"/>
+        </w:rPr>
+      </w:pPr>
+      <w:r>
+        <w:rPr>
+          <w:rStyle w:val="apple-converted-space"/>
+          <w:rFonts w:cs="Arial"/>
+          <w:szCs w:val="24"/>
+          <w:shd w:val="clear" w:color="auto" w:fill="FFFFFF"/>
+        </w:rPr>
+        <w:t xml:space="preserve">Não há como fazer funcionar um formulário </w:t>
+      </w:r>
+      <w:r>
+        <w:rPr>
+          <w:rStyle w:val="apple-converted-space"/>
+          <w:rFonts w:cs="Arial"/>
+          <w:i/>
+          <w:szCs w:val="24"/>
+          <w:shd w:val="clear" w:color="auto" w:fill="FFFFFF"/>
+        </w:rPr>
+        <w:t>HTML</w:t>
+      </w:r>
+      <w:r>
+        <w:rPr>
+          <w:rStyle w:val="Refdenotaderodap"/>
+          <w:rFonts w:cs="Arial"/>
+          <w:szCs w:val="24"/>
+          <w:shd w:val="clear" w:color="auto" w:fill="FFFFFF"/>
+        </w:rPr>
+        <w:footnoteReference w:id="2"/>
+      </w:r>
+      <w:r>
+        <w:rPr>
+          <w:rStyle w:val="apple-converted-space"/>
+          <w:rFonts w:cs="Arial"/>
+          <w:i/>
+          <w:szCs w:val="24"/>
+          <w:shd w:val="clear" w:color="auto" w:fill="FFFFFF"/>
+        </w:rPr>
+        <w:t xml:space="preserve"> </w:t>
+      </w:r>
+      <w:r>
+        <w:rPr>
+          <w:rStyle w:val="apple-converted-space"/>
+          <w:rFonts w:cs="Arial"/>
+          <w:szCs w:val="24"/>
+          <w:shd w:val="clear" w:color="auto" w:fill="FFFFFF"/>
+        </w:rPr>
+        <w:t xml:space="preserve">com o uso de elementos </w:t>
+      </w:r>
+      <w:r>
+        <w:rPr>
+          <w:rStyle w:val="apple-converted-space"/>
+          <w:rFonts w:cs="Arial"/>
+          <w:i/>
+          <w:szCs w:val="24"/>
+          <w:shd w:val="clear" w:color="auto" w:fill="FFFFFF"/>
+        </w:rPr>
+        <w:t>HTML</w:t>
+      </w:r>
+      <w:r>
+        <w:rPr>
+          <w:rStyle w:val="apple-converted-space"/>
+          <w:rFonts w:cs="Arial"/>
+          <w:szCs w:val="24"/>
+          <w:shd w:val="clear" w:color="auto" w:fill="FFFFFF"/>
+        </w:rPr>
+        <w:t xml:space="preserve">. A </w:t>
+      </w:r>
+      <w:r>
+        <w:rPr>
+          <w:rStyle w:val="apple-converted-space"/>
+          <w:rFonts w:cs="Arial"/>
+          <w:i/>
+          <w:szCs w:val="24"/>
+          <w:shd w:val="clear" w:color="auto" w:fill="FFFFFF"/>
+        </w:rPr>
+        <w:t>HTML</w:t>
+      </w:r>
+      <w:r>
+        <w:rPr>
+          <w:rStyle w:val="apple-converted-space"/>
+          <w:rFonts w:cs="Arial"/>
+          <w:szCs w:val="24"/>
+          <w:shd w:val="clear" w:color="auto" w:fill="FFFFFF"/>
+        </w:rPr>
+        <w:t xml:space="preserve"> limita-se a criar os rótulos e campos de um formulário para serem preenchidos pelo usuário e nada mais. Com </w:t>
+      </w:r>
+      <w:r>
+        <w:rPr>
+          <w:rStyle w:val="apple-converted-space"/>
+          <w:rFonts w:cs="Arial"/>
+          <w:i/>
+          <w:szCs w:val="24"/>
+          <w:shd w:val="clear" w:color="auto" w:fill="FFFFFF"/>
+        </w:rPr>
+        <w:t>HTML</w:t>
+      </w:r>
+      <w:r>
+        <w:rPr>
+          <w:rStyle w:val="apple-converted-space"/>
+          <w:rFonts w:cs="Arial"/>
+          <w:szCs w:val="24"/>
+          <w:shd w:val="clear" w:color="auto" w:fill="FFFFFF"/>
+        </w:rPr>
+        <w:t>, não conseguimos processar os dados nem mesmo enviá-los ao servidor ou a outra máquina qualquer. Para cumprir essas tarefas, é necessário utilizar um programa que consiga manipular e processar os dados. Entre várias linguagens de programação destinadas a adicionar e processar dados em páginas web</w:t>
+      </w:r>
+      <w:r>
+        <w:rPr>
+          <w:rStyle w:val="apple-converted-space"/>
+          <w:rFonts w:cs="Arial"/>
+          <w:szCs w:val="24"/>
+          <w:shd w:val="clear" w:color="auto" w:fill="FFFFFF"/>
+        </w:rPr>
+        <w:t xml:space="preserve"> destacam-se</w:t>
+      </w:r>
+      <w:r>
+        <w:rPr>
+          <w:rStyle w:val="apple-converted-space"/>
+          <w:rFonts w:cs="Arial"/>
+          <w:szCs w:val="24"/>
+          <w:shd w:val="clear" w:color="auto" w:fill="FFFFFF"/>
+        </w:rPr>
+        <w:t xml:space="preserve"> PHP, ASP, Java, Ruby, Phyton, </w:t>
+      </w:r>
+      <w:r>
+        <w:rPr>
+          <w:rStyle w:val="apple-converted-space"/>
+          <w:rFonts w:cs="Arial"/>
+          <w:szCs w:val="24"/>
+          <w:shd w:val="clear" w:color="auto" w:fill="FFFFFF"/>
+        </w:rPr>
+        <w:t>Cold Fusion, entre outras.</w:t>
+      </w:r>
+    </w:p>
+    <w:p>
+      <w:pPr>
+        <w:pStyle w:val="PargrafodaLista"/>
+        <w:rPr>
+          <w:rStyle w:val="apple-converted-space"/>
+          <w:rFonts w:cs="Arial"/>
+          <w:szCs w:val="24"/>
+          <w:shd w:val="clear" w:color="auto" w:fill="FFFFFF"/>
+        </w:rPr>
+      </w:pPr>
+      <w:r>
+        <w:rPr>
+          <w:rStyle w:val="apple-converted-space"/>
+          <w:rFonts w:cs="Arial"/>
+          <w:szCs w:val="24"/>
+          <w:shd w:val="clear" w:color="auto" w:fill="FFFFFF"/>
+        </w:rPr>
+        <w:t>As linguag</w:t>
+      </w:r>
+      <w:r>
+        <w:rPr>
+          <w:rStyle w:val="apple-converted-space"/>
+          <w:rFonts w:cs="Arial"/>
+          <w:szCs w:val="24"/>
+          <w:shd w:val="clear" w:color="auto" w:fill="FFFFFF"/>
+        </w:rPr>
+        <w:t>ens de programação como as citadas</w:t>
+      </w:r>
+      <w:r>
+        <w:rPr>
+          <w:rStyle w:val="apple-converted-space"/>
+          <w:rFonts w:cs="Arial"/>
+          <w:szCs w:val="24"/>
+          <w:shd w:val="clear" w:color="auto" w:fill="FFFFFF"/>
+        </w:rPr>
+        <w:t xml:space="preserve"> anteriormente foram desenvolvidas para rodar no lado do servidor, isto é, dependem de uma máquina remota onde estão hospedadas as funcionalidades capazes de interpretar e fazer funcionar os programas.</w:t>
+      </w:r>
+    </w:p>
+    <w:p>
+      <w:pPr>
+        <w:pStyle w:val="PargrafodaLista"/>
+        <w:rPr>
+          <w:rStyle w:val="apple-converted-space"/>
+          <w:rFonts w:cs="Arial"/>
+          <w:szCs w:val="24"/>
+          <w:shd w:val="clear" w:color="auto" w:fill="FFFFFF"/>
+        </w:rPr>
+      </w:pPr>
+      <w:r>
+        <w:rPr>
+          <w:rStyle w:val="apple-converted-space"/>
+          <w:rFonts w:cs="Arial"/>
+          <w:i/>
+          <w:szCs w:val="24"/>
+          <w:shd w:val="clear" w:color="auto" w:fill="FFFFFF"/>
+        </w:rPr>
         <w:t>JavaScript</w:t>
       </w:r>
-      <w:proofErr w:type="spellEnd"/>
-      <w:proofErr w:type="gramEnd"/>
-      <w:r>
-        <w:rPr>
-          <w:rStyle w:val="apple-converted-space"/>
-          <w:rFonts w:cs="Arial"/>
-          <w:szCs w:val="24"/>
-          <w:shd w:val="clear" w:color="auto" w:fill="FFFFFF"/>
-        </w:rPr>
-        <w:t xml:space="preserve"> 1.0, foi lançada em 1995 e implementada em março de 1996 no navegador </w:t>
-      </w:r>
-      <w:r>
-        <w:rPr>
-          <w:rStyle w:val="apple-converted-space"/>
-          <w:rFonts w:cs="Arial"/>
-          <w:i/>
-          <w:szCs w:val="24"/>
-          <w:shd w:val="clear" w:color="auto" w:fill="FFFFFF"/>
-        </w:rPr>
-        <w:t xml:space="preserve">Netscape </w:t>
-      </w:r>
-      <w:proofErr w:type="spellStart"/>
-      <w:r>
-        <w:rPr>
-          <w:rStyle w:val="apple-converted-space"/>
-          <w:rFonts w:cs="Arial"/>
-          <w:i/>
-          <w:szCs w:val="24"/>
-          <w:shd w:val="clear" w:color="auto" w:fill="FFFFFF"/>
-        </w:rPr>
-        <w:t>Navigator</w:t>
-      </w:r>
-      <w:proofErr w:type="spellEnd"/>
-      <w:r>
-        <w:rPr>
-          <w:rStyle w:val="apple-converted-space"/>
-          <w:rFonts w:cs="Arial"/>
-          <w:i/>
-          <w:szCs w:val="24"/>
-          <w:shd w:val="clear" w:color="auto" w:fill="FFFFFF"/>
-        </w:rPr>
-        <w:t xml:space="preserve"> 2.0</w:t>
-      </w:r>
-      <w:r>
-        <w:rPr>
-          <w:rStyle w:val="apple-converted-space"/>
-          <w:rFonts w:cs="Arial"/>
-          <w:szCs w:val="24"/>
-          <w:shd w:val="clear" w:color="auto" w:fill="FFFFFF"/>
-        </w:rPr>
-        <w:t xml:space="preserve">, quando o mercado era dominado pela </w:t>
-      </w:r>
-      <w:r>
-        <w:rPr>
-          <w:rStyle w:val="apple-converted-space"/>
-          <w:rFonts w:cs="Arial"/>
-          <w:i/>
-          <w:szCs w:val="24"/>
-          <w:shd w:val="clear" w:color="auto" w:fill="FFFFFF"/>
-        </w:rPr>
-        <w:t>Netscape</w:t>
-      </w:r>
-      <w:r>
-        <w:rPr>
-          <w:rStyle w:val="apple-converted-space"/>
-          <w:rFonts w:cs="Arial"/>
-          <w:szCs w:val="24"/>
-          <w:shd w:val="clear" w:color="auto" w:fill="FFFFFF"/>
-        </w:rPr>
-        <w:t>.</w:t>
-      </w:r>
-    </w:p>
-    <w:p>
-      <w:pPr>
-        <w:pStyle w:val="PargrafodaLista"/>
-        <w:rPr>
-          <w:rStyle w:val="apple-converted-space"/>
-          <w:rFonts w:cs="Arial"/>
-          <w:szCs w:val="24"/>
-          <w:shd w:val="clear" w:color="auto" w:fill="FFFFFF"/>
-        </w:rPr>
-      </w:pPr>
-      <w:r>
-        <w:rPr>
-          <w:rStyle w:val="apple-converted-space"/>
-          <w:rFonts w:cs="Arial"/>
-          <w:szCs w:val="24"/>
-          <w:shd w:val="clear" w:color="auto" w:fill="FFFFFF"/>
-        </w:rPr>
-        <w:t xml:space="preserve">Logo a seguir, veio à época da chamada guerra dos </w:t>
-      </w:r>
-      <w:r>
-        <w:rPr>
-          <w:rStyle w:val="apple-converted-space"/>
-          <w:rFonts w:cs="Arial"/>
-          <w:szCs w:val="24"/>
-          <w:shd w:val="clear" w:color="auto" w:fill="FFFFFF"/>
-        </w:rPr>
-        <w:t>navegadores</w:t>
-      </w:r>
-      <w:r>
-        <w:rPr>
-          <w:rStyle w:val="apple-converted-space"/>
-          <w:rFonts w:cs="Arial"/>
-          <w:szCs w:val="24"/>
-          <w:shd w:val="clear" w:color="auto" w:fill="FFFFFF"/>
-        </w:rPr>
-        <w:t xml:space="preserve">, cujos efeitos nocivos se fazem sentir até os dias atuais. Para não fugir á regra, a </w:t>
-      </w:r>
-      <w:r>
-        <w:rPr>
-          <w:rStyle w:val="apple-converted-space"/>
-          <w:rFonts w:cs="Arial"/>
-          <w:i/>
-          <w:szCs w:val="24"/>
-          <w:shd w:val="clear" w:color="auto" w:fill="FFFFFF"/>
-        </w:rPr>
-        <w:t>Microsoft</w:t>
-      </w:r>
-      <w:r>
-        <w:rPr>
-          <w:rStyle w:val="apple-converted-space"/>
-          <w:rFonts w:cs="Arial"/>
-          <w:szCs w:val="24"/>
-          <w:shd w:val="clear" w:color="auto" w:fill="FFFFFF"/>
-        </w:rPr>
-        <w:t xml:space="preserve">, em resposta à </w:t>
-      </w:r>
-      <w:r>
-        <w:rPr>
-          <w:rStyle w:val="apple-converted-space"/>
-          <w:rFonts w:cs="Arial"/>
-          <w:i/>
-          <w:szCs w:val="24"/>
-          <w:shd w:val="clear" w:color="auto" w:fill="FFFFFF"/>
-        </w:rPr>
-        <w:t>Netscape</w:t>
-      </w:r>
-      <w:r>
-        <w:rPr>
-          <w:rStyle w:val="apple-converted-space"/>
-          <w:rFonts w:cs="Arial"/>
-          <w:szCs w:val="24"/>
-          <w:shd w:val="clear" w:color="auto" w:fill="FFFFFF"/>
-        </w:rPr>
-        <w:t xml:space="preserve">, criou a linguagem </w:t>
-      </w:r>
-      <w:proofErr w:type="gramStart"/>
-      <w:r>
-        <w:rPr>
-          <w:rStyle w:val="apple-converted-space"/>
-          <w:rFonts w:cs="Arial"/>
-          <w:i/>
-          <w:szCs w:val="24"/>
-          <w:shd w:val="clear" w:color="auto" w:fill="FFFFFF"/>
-        </w:rPr>
-        <w:t>JScript</w:t>
-      </w:r>
-      <w:proofErr w:type="gramEnd"/>
-      <w:r>
-        <w:rPr>
-          <w:rStyle w:val="apple-converted-space"/>
-          <w:rFonts w:cs="Arial"/>
-          <w:i/>
-          <w:szCs w:val="24"/>
-          <w:shd w:val="clear" w:color="auto" w:fill="FFFFFF"/>
-        </w:rPr>
-        <w:t xml:space="preserve"> 1.0</w:t>
-      </w:r>
-      <w:r>
-        <w:rPr>
-          <w:rStyle w:val="apple-converted-space"/>
-          <w:rFonts w:cs="Arial"/>
-          <w:szCs w:val="24"/>
-          <w:shd w:val="clear" w:color="auto" w:fill="FFFFFF"/>
-        </w:rPr>
-        <w:t xml:space="preserve"> foi lançada com o navegador </w:t>
-      </w:r>
-      <w:r>
-        <w:rPr>
-          <w:rStyle w:val="apple-converted-space"/>
-          <w:rFonts w:cs="Arial"/>
-          <w:i/>
-          <w:szCs w:val="24"/>
-          <w:shd w:val="clear" w:color="auto" w:fill="FFFFFF"/>
-        </w:rPr>
-        <w:t>Internet Explorer 3.0</w:t>
-      </w:r>
-      <w:r>
-        <w:rPr>
-          <w:rStyle w:val="apple-converted-space"/>
-          <w:rFonts w:cs="Arial"/>
-          <w:szCs w:val="24"/>
-          <w:shd w:val="clear" w:color="auto" w:fill="FFFFFF"/>
-        </w:rPr>
-        <w:t xml:space="preserve">. </w:t>
-      </w:r>
-    </w:p>
-    <w:p>
-      <w:pPr>
-        <w:pStyle w:val="PargrafodaLista"/>
-        <w:rPr>
-          <w:rStyle w:val="apple-converted-space"/>
-          <w:rFonts w:cs="Arial"/>
-          <w:szCs w:val="24"/>
-          <w:shd w:val="clear" w:color="auto" w:fill="FFFFFF"/>
-        </w:rPr>
-      </w:pPr>
-      <w:r>
-        <w:rPr>
-          <w:rStyle w:val="apple-converted-space"/>
-          <w:rFonts w:cs="Arial"/>
-          <w:szCs w:val="24"/>
-          <w:shd w:val="clear" w:color="auto" w:fill="FFFFFF"/>
-        </w:rPr>
-        <w:t xml:space="preserve">Não há como fazer funcionar um formulário </w:t>
-      </w:r>
-      <w:r>
-        <w:rPr>
-          <w:rStyle w:val="apple-converted-space"/>
-          <w:rFonts w:cs="Arial"/>
-          <w:i/>
-          <w:szCs w:val="24"/>
-          <w:shd w:val="clear" w:color="auto" w:fill="FFFFFF"/>
-        </w:rPr>
-        <w:t>HTML</w:t>
-      </w:r>
-      <w:r>
-        <w:rPr>
-          <w:rStyle w:val="Refdenotaderodap"/>
-          <w:rFonts w:cs="Arial"/>
-          <w:szCs w:val="24"/>
-          <w:shd w:val="clear" w:color="auto" w:fill="FFFFFF"/>
-        </w:rPr>
-        <w:footnoteReference w:id="2"/>
-      </w:r>
-      <w:r>
-        <w:rPr>
-          <w:rStyle w:val="apple-converted-space"/>
-          <w:rFonts w:cs="Arial"/>
-          <w:i/>
-          <w:szCs w:val="24"/>
-          <w:shd w:val="clear" w:color="auto" w:fill="FFFFFF"/>
-        </w:rPr>
-        <w:t xml:space="preserve"> </w:t>
-      </w:r>
-      <w:r>
-        <w:rPr>
-          <w:rStyle w:val="apple-converted-space"/>
-          <w:rFonts w:cs="Arial"/>
-          <w:szCs w:val="24"/>
-          <w:shd w:val="clear" w:color="auto" w:fill="FFFFFF"/>
-        </w:rPr>
-        <w:t xml:space="preserve">com o uso de elementos </w:t>
-      </w:r>
-      <w:r>
-        <w:rPr>
-          <w:rStyle w:val="apple-converted-space"/>
-          <w:rFonts w:cs="Arial"/>
-          <w:i/>
-          <w:szCs w:val="24"/>
-          <w:shd w:val="clear" w:color="auto" w:fill="FFFFFF"/>
-        </w:rPr>
-        <w:t>HTML</w:t>
-      </w:r>
-      <w:r>
-        <w:rPr>
-          <w:rStyle w:val="apple-converted-space"/>
-          <w:rFonts w:cs="Arial"/>
-          <w:szCs w:val="24"/>
-          <w:shd w:val="clear" w:color="auto" w:fill="FFFFFF"/>
-        </w:rPr>
-        <w:t xml:space="preserve">. A </w:t>
-      </w:r>
-      <w:r>
-        <w:rPr>
-          <w:rStyle w:val="apple-converted-space"/>
-          <w:rFonts w:cs="Arial"/>
-          <w:i/>
-          <w:szCs w:val="24"/>
-          <w:shd w:val="clear" w:color="auto" w:fill="FFFFFF"/>
-        </w:rPr>
-        <w:t>HTML</w:t>
-      </w:r>
-      <w:r>
-        <w:rPr>
-          <w:rStyle w:val="apple-converted-space"/>
-          <w:rFonts w:cs="Arial"/>
-          <w:szCs w:val="24"/>
-          <w:shd w:val="clear" w:color="auto" w:fill="FFFFFF"/>
-        </w:rPr>
-        <w:t xml:space="preserve"> limita-se a criar os rótulos e campos de um formulário para serem preenchidos pelo usuário e nada mais. Com </w:t>
-      </w:r>
-      <w:r>
-        <w:rPr>
-          <w:rStyle w:val="apple-converted-space"/>
-          <w:rFonts w:cs="Arial"/>
-          <w:i/>
-          <w:szCs w:val="24"/>
-          <w:shd w:val="clear" w:color="auto" w:fill="FFFFFF"/>
-        </w:rPr>
-        <w:t>HTML</w:t>
-      </w:r>
-      <w:r>
-        <w:rPr>
-          <w:rStyle w:val="apple-converted-space"/>
-          <w:rFonts w:cs="Arial"/>
-          <w:szCs w:val="24"/>
-          <w:shd w:val="clear" w:color="auto" w:fill="FFFFFF"/>
-        </w:rPr>
-        <w:t>, não conseguimos processar os dados nem mesmo enviá-los ao servidor ou a outra máquina qualquer. Para cumprir essas tarefas, é necessário utilizar um programa que consiga manipular e processar os dados. Entre várias linguagens de programação destinadas a adicionar e processar dados em páginas web</w:t>
-      </w:r>
-      <w:r>
-        <w:rPr>
-          <w:rStyle w:val="apple-converted-space"/>
-          <w:rFonts w:cs="Arial"/>
-          <w:szCs w:val="24"/>
-          <w:shd w:val="clear" w:color="auto" w:fill="FFFFFF"/>
-        </w:rPr>
-        <w:t xml:space="preserve"> destacam-se</w:t>
-      </w:r>
-      <w:r>
-        <w:rPr>
-          <w:rStyle w:val="apple-converted-space"/>
-          <w:rFonts w:cs="Arial"/>
-          <w:szCs w:val="24"/>
-          <w:shd w:val="clear" w:color="auto" w:fill="FFFFFF"/>
-        </w:rPr>
-        <w:t xml:space="preserve"> PHP, ASP, Java, </w:t>
-      </w:r>
-      <w:proofErr w:type="spellStart"/>
-      <w:r>
-        <w:rPr>
-          <w:rStyle w:val="apple-converted-space"/>
-          <w:rFonts w:cs="Arial"/>
-          <w:szCs w:val="24"/>
-          <w:shd w:val="clear" w:color="auto" w:fill="FFFFFF"/>
-        </w:rPr>
-        <w:t>Ruby</w:t>
-      </w:r>
-      <w:proofErr w:type="spellEnd"/>
-      <w:r>
-        <w:rPr>
-          <w:rStyle w:val="apple-converted-space"/>
-          <w:rFonts w:cs="Arial"/>
-          <w:szCs w:val="24"/>
-          <w:shd w:val="clear" w:color="auto" w:fill="FFFFFF"/>
-        </w:rPr>
-        <w:t xml:space="preserve">, </w:t>
-      </w:r>
-      <w:proofErr w:type="spellStart"/>
-      <w:r>
-        <w:rPr>
-          <w:rStyle w:val="apple-converted-space"/>
-          <w:rFonts w:cs="Arial"/>
-          <w:szCs w:val="24"/>
-          <w:shd w:val="clear" w:color="auto" w:fill="FFFFFF"/>
-        </w:rPr>
-        <w:t>Phyton</w:t>
-      </w:r>
-      <w:proofErr w:type="spellEnd"/>
-      <w:r>
-        <w:rPr>
-          <w:rStyle w:val="apple-converted-space"/>
-          <w:rFonts w:cs="Arial"/>
-          <w:szCs w:val="24"/>
-          <w:shd w:val="clear" w:color="auto" w:fill="FFFFFF"/>
-        </w:rPr>
-        <w:t xml:space="preserve">, </w:t>
-      </w:r>
-      <w:proofErr w:type="spellStart"/>
-      <w:r>
-        <w:rPr>
-          <w:rStyle w:val="apple-converted-space"/>
-          <w:rFonts w:cs="Arial"/>
-          <w:szCs w:val="24"/>
-          <w:shd w:val="clear" w:color="auto" w:fill="FFFFFF"/>
-        </w:rPr>
-        <w:t>Cold</w:t>
-      </w:r>
-      <w:proofErr w:type="spellEnd"/>
-      <w:r>
-        <w:rPr>
-          <w:rStyle w:val="apple-converted-space"/>
-          <w:rFonts w:cs="Arial"/>
-          <w:szCs w:val="24"/>
-          <w:shd w:val="clear" w:color="auto" w:fill="FFFFFF"/>
-        </w:rPr>
-        <w:t xml:space="preserve"> </w:t>
-      </w:r>
-      <w:proofErr w:type="spellStart"/>
-      <w:r>
-        <w:rPr>
-          <w:rStyle w:val="apple-converted-space"/>
-          <w:rFonts w:cs="Arial"/>
-          <w:szCs w:val="24"/>
-          <w:shd w:val="clear" w:color="auto" w:fill="FFFFFF"/>
-        </w:rPr>
-        <w:t>Fusion</w:t>
-      </w:r>
-      <w:proofErr w:type="spellEnd"/>
-      <w:r>
-        <w:rPr>
-          <w:rStyle w:val="apple-converted-space"/>
-          <w:rFonts w:cs="Arial"/>
-          <w:szCs w:val="24"/>
-          <w:shd w:val="clear" w:color="auto" w:fill="FFFFFF"/>
-        </w:rPr>
-        <w:t>, entre outras.</w:t>
-      </w:r>
-    </w:p>
-    <w:p>
-      <w:pPr>
-        <w:pStyle w:val="PargrafodaLista"/>
-        <w:rPr>
-          <w:rStyle w:val="apple-converted-space"/>
-          <w:rFonts w:cs="Arial"/>
-          <w:szCs w:val="24"/>
-          <w:shd w:val="clear" w:color="auto" w:fill="FFFFFF"/>
-        </w:rPr>
-      </w:pPr>
-      <w:r>
-        <w:rPr>
-          <w:rStyle w:val="apple-converted-space"/>
-          <w:rFonts w:cs="Arial"/>
-          <w:szCs w:val="24"/>
-          <w:shd w:val="clear" w:color="auto" w:fill="FFFFFF"/>
-        </w:rPr>
-        <w:t>As linguag</w:t>
-      </w:r>
-      <w:r>
-        <w:rPr>
-          <w:rStyle w:val="apple-converted-space"/>
-          <w:rFonts w:cs="Arial"/>
-          <w:szCs w:val="24"/>
-          <w:shd w:val="clear" w:color="auto" w:fill="FFFFFF"/>
-        </w:rPr>
-        <w:t>ens de programação como as citadas</w:t>
-      </w:r>
-      <w:r>
-        <w:rPr>
-          <w:rStyle w:val="apple-converted-space"/>
-          <w:rFonts w:cs="Arial"/>
-          <w:szCs w:val="24"/>
-          <w:shd w:val="clear" w:color="auto" w:fill="FFFFFF"/>
-        </w:rPr>
-        <w:t xml:space="preserve"> anteriormente foram desenvolvidas para rodar no lado do servidor, isto é, dependem de uma máquina remota onde estão hospedadas as funcionalidades capazes de interpretar e fazer funcionar os programas.</w:t>
-      </w:r>
-    </w:p>
-    <w:p>
-      <w:pPr>
-        <w:pStyle w:val="PargrafodaLista"/>
-        <w:rPr>
-          <w:rStyle w:val="apple-converted-space"/>
-          <w:rFonts w:cs="Arial"/>
-          <w:szCs w:val="24"/>
-          <w:shd w:val="clear" w:color="auto" w:fill="FFFFFF"/>
-        </w:rPr>
-      </w:pPr>
-      <w:proofErr w:type="spellStart"/>
-      <w:proofErr w:type="gramStart"/>
-      <w:r>
-        <w:rPr>
-          <w:rStyle w:val="apple-converted-space"/>
-          <w:rFonts w:cs="Arial"/>
-          <w:i/>
-          <w:szCs w:val="24"/>
-          <w:shd w:val="clear" w:color="auto" w:fill="FFFFFF"/>
-        </w:rPr>
-        <w:t>JavaScript</w:t>
-      </w:r>
-      <w:proofErr w:type="spellEnd"/>
-      <w:proofErr w:type="gramEnd"/>
       <w:r>
         <w:rPr>
           <w:rStyle w:val="apple-converted-space"/>
@@ -4937,8 +4421,6 @@
         <w:lastRenderedPageBreak/>
         <w:t xml:space="preserve">hospedadas no navegador do usuário. Isso é possível que exista um interpretador </w:t>
       </w:r>
-      <w:proofErr w:type="spellStart"/>
-      <w:proofErr w:type="gramStart"/>
       <w:r>
         <w:rPr>
           <w:rStyle w:val="apple-converted-space"/>
@@ -4949,8 +4431,6 @@
         </w:rPr>
         <w:t>JavaScript</w:t>
       </w:r>
-      <w:proofErr w:type="spellEnd"/>
-      <w:proofErr w:type="gramEnd"/>
       <w:r>
         <w:rPr>
           <w:rStyle w:val="apple-converted-space"/>
@@ -5018,8 +4498,6 @@
         </w:rPr>
         <w:t xml:space="preserve"> desenvolveram interpretadores </w:t>
       </w:r>
-      <w:proofErr w:type="spellStart"/>
-      <w:proofErr w:type="gramStart"/>
       <w:r>
         <w:rPr>
           <w:rStyle w:val="apple-converted-space"/>
@@ -5030,8 +4508,6 @@
         </w:rPr>
         <w:t>JavaScript</w:t>
       </w:r>
-      <w:proofErr w:type="spellEnd"/>
-      <w:proofErr w:type="gramEnd"/>
       <w:r>
         <w:rPr>
           <w:rStyle w:val="apple-converted-space"/>
@@ -5041,7 +4517,6 @@
         </w:rPr>
         <w:t xml:space="preserve"> para serem hospedados no servidor, tornando possível rodar </w:t>
       </w:r>
-      <w:proofErr w:type="spellStart"/>
       <w:r>
         <w:rPr>
           <w:rStyle w:val="apple-converted-space"/>
@@ -5052,7 +4527,6 @@
         </w:rPr>
         <w:t>JavaScript</w:t>
       </w:r>
-      <w:proofErr w:type="spellEnd"/>
       <w:r>
         <w:rPr>
           <w:rStyle w:val="apple-converted-space"/>
@@ -5082,8 +4556,6 @@
         </w:rPr>
         <w:t xml:space="preserve">Em tese, precisamos apenas de um navegador para fazer funcionar scripts desenvolvidos com a linguagem </w:t>
       </w:r>
-      <w:proofErr w:type="spellStart"/>
-      <w:proofErr w:type="gramStart"/>
       <w:r>
         <w:rPr>
           <w:rStyle w:val="apple-converted-space"/>
@@ -5094,8 +4566,6 @@
         </w:rPr>
         <w:t>JavaScript</w:t>
       </w:r>
-      <w:proofErr w:type="spellEnd"/>
-      <w:proofErr w:type="gramEnd"/>
       <w:r>
         <w:rPr>
           <w:rStyle w:val="apple-converted-space"/>
@@ -5105,8 +4575,6 @@
         </w:rPr>
         <w:t xml:space="preserve">. A linguagem </w:t>
       </w:r>
-      <w:proofErr w:type="spellStart"/>
-      <w:proofErr w:type="gramStart"/>
       <w:r>
         <w:rPr>
           <w:rStyle w:val="apple-converted-space"/>
@@ -5117,8 +4585,6 @@
         </w:rPr>
         <w:t>JavaScript</w:t>
       </w:r>
-      <w:proofErr w:type="spellEnd"/>
-      <w:proofErr w:type="gramEnd"/>
       <w:r>
         <w:rPr>
           <w:rStyle w:val="apple-converted-space"/>
@@ -5203,8 +4669,6 @@
         </w:rPr>
         <w:t xml:space="preserve">, o </w:t>
       </w:r>
-      <w:proofErr w:type="spellStart"/>
-      <w:proofErr w:type="gramStart"/>
       <w:r>
         <w:rPr>
           <w:rStyle w:val="apple-converted-space"/>
@@ -5225,8 +4689,6 @@
         </w:rPr>
         <w:t>Script</w:t>
       </w:r>
-      <w:proofErr w:type="spellEnd"/>
-      <w:proofErr w:type="gramEnd"/>
       <w:r>
         <w:rPr>
           <w:rStyle w:val="apple-converted-space"/>
@@ -5254,8 +4716,6 @@
         </w:rPr>
         <w:t xml:space="preserve">. O projeto e a manutenção são os detalhes que recomendam o </w:t>
       </w:r>
-      <w:proofErr w:type="spellStart"/>
-      <w:proofErr w:type="gramStart"/>
       <w:r>
         <w:rPr>
           <w:rStyle w:val="apple-converted-space"/>
@@ -5276,8 +4736,6 @@
         </w:rPr>
         <w:t>ript</w:t>
       </w:r>
-      <w:proofErr w:type="spellEnd"/>
-      <w:proofErr w:type="gramEnd"/>
       <w:r>
         <w:rPr>
           <w:rStyle w:val="apple-converted-space"/>
@@ -5295,7 +4753,7 @@
           <w:rStyle w:val="apple-converted-space"/>
         </w:rPr>
       </w:pPr>
-      <w:bookmarkStart w:id="4" w:name="_Toc417403454"/>
+      <w:bookmarkStart w:id="4" w:name="_Toc417409654"/>
       <w:r>
         <w:t xml:space="preserve">Definição de um </w:t>
       </w:r>
@@ -5791,25 +5249,7 @@
           <w:rFonts w:cs="Arial"/>
           <w:szCs w:val="24"/>
         </w:rPr>
-        <w:t xml:space="preserve"> a modularidade, </w:t>
-      </w:r>
-      <w:proofErr w:type="spellStart"/>
-      <w:r>
-        <w:rPr>
-          <w:rStyle w:val="apple-converted-space"/>
-          <w:rFonts w:cs="Arial"/>
-          <w:szCs w:val="24"/>
-        </w:rPr>
-        <w:t>reusabilidade</w:t>
-      </w:r>
-      <w:proofErr w:type="spellEnd"/>
-      <w:r>
-        <w:rPr>
-          <w:rStyle w:val="apple-converted-space"/>
-          <w:rFonts w:cs="Arial"/>
-          <w:szCs w:val="24"/>
-        </w:rPr>
-        <w:t>, extensão e inversão de fluxo de controle.</w:t>
+        <w:t xml:space="preserve"> a modularidade, reusabilidade, extensão e inversão de fluxo de controle.</w:t>
       </w:r>
       <w:r>
         <w:rPr>
@@ -5861,23 +5301,13 @@
         </w:rPr>
         <w:t xml:space="preserve"> </w:t>
       </w:r>
-      <w:proofErr w:type="spellStart"/>
-      <w:r>
-        <w:rPr>
-          <w:rStyle w:val="apple-converted-space"/>
-          <w:rFonts w:cs="Arial"/>
-          <w:szCs w:val="24"/>
-        </w:rPr>
-        <w:t>Reusabilidade</w:t>
-      </w:r>
-      <w:proofErr w:type="spellEnd"/>
-      <w:r>
-        <w:rPr>
-          <w:rStyle w:val="apple-converted-space"/>
-          <w:rFonts w:cs="Arial"/>
-          <w:szCs w:val="24"/>
-        </w:rPr>
-        <w:t xml:space="preserve">: </w:t>
+      <w:r>
+        <w:rPr>
+          <w:rStyle w:val="apple-converted-space"/>
+          <w:rFonts w:cs="Arial"/>
+          <w:szCs w:val="24"/>
+        </w:rPr>
+        <w:t xml:space="preserve">Reusabilidade: </w:t>
       </w:r>
       <w:r>
         <w:rPr>
@@ -6272,7 +5702,7 @@
       <w:pPr>
         <w:pStyle w:val="Ttulo2"/>
       </w:pPr>
-      <w:bookmarkStart w:id="5" w:name="_Toc417403455"/>
+      <w:bookmarkStart w:id="5" w:name="_Toc417409655"/>
       <w:r>
         <w:t>Ferrament</w:t>
       </w:r>
@@ -6327,14 +5757,12 @@
         </w:numPr>
         <w:ind w:left="709"/>
       </w:pPr>
-      <w:proofErr w:type="spellStart"/>
       <w:r>
         <w:rPr>
           <w:i/>
         </w:rPr>
         <w:t>Processing</w:t>
       </w:r>
-      <w:proofErr w:type="spellEnd"/>
       <w:r>
         <w:t xml:space="preserve">: </w:t>
       </w:r>
@@ -6372,15 +5800,7 @@
         <w:t xml:space="preserve">que </w:t>
       </w:r>
       <w:r>
-        <w:t xml:space="preserve">foi desenvolvido em 2001, é um software para contextos visuais no mundo virtual da tecnologia sendo possível implantar desenhos em diferentes plataformas e programas de maneira diferentes podendo ser em </w:t>
-      </w:r>
-      <w:proofErr w:type="gramStart"/>
-      <w:r>
-        <w:t>2D</w:t>
-      </w:r>
-      <w:proofErr w:type="gramEnd"/>
-      <w:r>
-        <w:t xml:space="preserve"> ou 3D.</w:t>
+        <w:t>foi desenvolvido em 2001, é um software para contextos visuais no mundo virtual da tecnologia sendo possível implantar desenhos em diferentes plataformas e programas de maneira diferentes podendo ser em 2D ou 3D.</w:t>
       </w:r>
     </w:p>
     <w:p>
@@ -6392,14 +5812,12 @@
         </w:numPr>
         <w:ind w:left="709"/>
       </w:pPr>
-      <w:proofErr w:type="spellStart"/>
       <w:r>
         <w:rPr>
           <w:i/>
         </w:rPr>
         <w:t>Matplotlib</w:t>
       </w:r>
-      <w:proofErr w:type="spellEnd"/>
       <w:r>
         <w:t xml:space="preserve">: </w:t>
       </w:r>
@@ -6439,14 +5857,12 @@
       <w:r>
         <w:t xml:space="preserve">o que trabalha o pacote </w:t>
       </w:r>
-      <w:proofErr w:type="spellStart"/>
       <w:r>
         <w:rPr>
           <w:i/>
         </w:rPr>
         <w:t>python</w:t>
       </w:r>
-      <w:proofErr w:type="spellEnd"/>
       <w:r>
         <w:rPr>
           <w:rStyle w:val="Refdenotaderodap"/>
@@ -6454,15 +5870,7 @@
         <w:footnoteReference w:id="3"/>
       </w:r>
       <w:r>
-        <w:t xml:space="preserve"> para geração de gráficos em </w:t>
-      </w:r>
-      <w:proofErr w:type="gramStart"/>
-      <w:r>
-        <w:t>2D</w:t>
-      </w:r>
-      <w:proofErr w:type="gramEnd"/>
-      <w:r>
-        <w:t>.</w:t>
+        <w:t xml:space="preserve"> para geração de gráficos em 2D.</w:t>
       </w:r>
     </w:p>
     <w:p>
@@ -6535,7 +5943,7 @@
           <w:shd w:val="clear" w:color="auto" w:fill="FFFFFF"/>
         </w:rPr>
       </w:pPr>
-      <w:bookmarkStart w:id="6" w:name="_Toc417403456"/>
+      <w:bookmarkStart w:id="6" w:name="_Toc417409656"/>
       <w:r>
         <w:rPr>
           <w:rStyle w:val="apple-converted-space"/>
@@ -6586,238 +5994,166 @@
       <w:r>
         <w:t xml:space="preserve"> </w:t>
       </w:r>
-      <w:proofErr w:type="spellStart"/>
       <w:r>
         <w:rPr>
           <w:i/>
         </w:rPr>
-        <w:t>Document</w:t>
-      </w:r>
-      <w:proofErr w:type="spellEnd"/>
+        <w:t>Document Object Model</w:t>
+      </w:r>
+      <w:r>
+        <w:t xml:space="preserve"> é uma interface de plataforma e linguagem neutra que permitirá que programas e </w:t>
+      </w:r>
       <w:r>
         <w:rPr>
           <w:i/>
         </w:rPr>
+        <w:t>scripts</w:t>
+      </w:r>
+      <w:r>
+        <w:t xml:space="preserve"> para acessar e atualizar dinamicamente o conteúdo, estrutura e estilo de documentos. O original pode continuar a ser processados e os resultados de processamento que podem ser incorporados para trás para dentro da página apresentada.</w:t>
+      </w:r>
+    </w:p>
+    <w:p>
+      <w:pPr>
+        <w:pStyle w:val="Ttulo2"/>
+        <w:rPr>
+          <w:rFonts w:cs="Arial"/>
+          <w:shd w:val="clear" w:color="auto" w:fill="FFFFFF"/>
+        </w:rPr>
+      </w:pPr>
+      <w:bookmarkStart w:id="7" w:name="_Toc417409657"/>
+      <w:r>
+        <w:rPr>
+          <w:rStyle w:val="apple-converted-space"/>
+          <w:rFonts w:cs="Arial"/>
+          <w:shd w:val="clear" w:color="auto" w:fill="FFFFFF"/>
+        </w:rPr>
+        <w:t>Folha de estilo</w:t>
+      </w:r>
+      <w:bookmarkEnd w:id="7"/>
+    </w:p>
+    <w:p>
+      <w:pPr>
+        <w:pStyle w:val="Corpodetexto"/>
+      </w:pPr>
+      <w:r>
+        <w:t xml:space="preserve">Folha de estilo também conhecida como </w:t>
+      </w:r>
+      <w:r>
+        <w:rPr>
+          <w:i/>
+        </w:rPr>
+        <w:t>CSS</w:t>
+      </w:r>
+      <w:r>
+        <w:rPr>
+          <w:rStyle w:val="Refdenotaderodap"/>
+        </w:rPr>
+        <w:footnoteReference w:id="4"/>
+      </w:r>
+      <w:r>
+        <w:t>, d</w:t>
+      </w:r>
+      <w:r>
+        <w:t xml:space="preserve">e acordo com o artigo escrito por </w:t>
+      </w:r>
+      <w:r>
+        <w:fldChar w:fldCharType="begin" w:fldLock="1"/>
+      </w:r>
+      <w:r>
+        <w:instrText>ADDIN CSL_CITATION { "citationItems" : [ { "id" : "ITEM-1", "itemData" : { "URL" : "http://www.devmedia.com.br/a-origem-do-css-um-pouco-da-historia/15195", "accessed" : { "date-parts" : [ [ "2015", "4", "3" ] ] }, "author" : [ { "dropping-particle" : "", "family" : "Pereira", "given" : "Altieri", "non-dropping-particle" : "", "parse-names" : false, "suffix" : "" } ], "id" : "ITEM-1", "issued" : { "date-parts" : [ [ "0" ] ] }, "title" : "A origem do CSS, um pouco da hist\u00f3ria. Leia mais em: A origem do CSS, um pouco da hist\u00f3ria.", "type" : "webpage" }, "uris" : [ "http://www.mendeley.com/documents/?uuid=0e3fd881-16d4-4a1a-b6a8-7fdedcf48a35" ] } ], "mendeley" : { "formattedCitation" : "(PEREIRA, [s.d.])", "plainTextFormattedCitation" : "(PEREIRA, [s.d.])", "previouslyFormattedCitation" : "(PEREIRA, [s.d.])" }, "properties" : { "noteIndex" : 0 }, "schema" : "https://github.com/citation-style-language/schema/raw/master/csl-citation.json" }</w:instrText>
+      </w:r>
+      <w:r>
+        <w:fldChar w:fldCharType="separate"/>
+      </w:r>
+      <w:r>
+        <w:rPr>
+          <w:noProof/>
+        </w:rPr>
+        <w:t>(PEREIRA, [s.d.])</w:t>
+      </w:r>
+      <w:r>
+        <w:fldChar w:fldCharType="end"/>
+      </w:r>
+      <w:r>
+        <w:t>, a linguagem de marcação surgiu para solucionar o problema de um cientista que queria uma forma de divulgar seus artigo</w:t>
+      </w:r>
+      <w:r>
+        <w:t>s na rede, para isso, ele criou</w:t>
+      </w:r>
+      <w:r>
+        <w:t xml:space="preserve"> algo simples, restrito a comunidade </w:t>
+      </w:r>
+      <w:r>
+        <w:t>científica e usada</w:t>
+      </w:r>
+      <w:r>
+        <w:t xml:space="preserve"> apenas para estrutura o conteúdo e exibir um texto de forma coerente. Mas a linguagem usada pelos cientistas acabou que se tornou padrão para Internet, e com o tempo, passou a ser mais testada. Todos queriam imagens, cores e</w:t>
+      </w:r>
+      <w:r>
+        <w:t xml:space="preserve"> designer avançado. </w:t>
+      </w:r>
+      <w:r>
+        <w:t>O</w:t>
+      </w:r>
+      <w:r>
         <w:t xml:space="preserve"> </w:t>
       </w:r>
-      <w:proofErr w:type="spellStart"/>
       <w:r>
         <w:rPr>
           <w:i/>
         </w:rPr>
-        <w:t>Object</w:t>
-      </w:r>
-      <w:proofErr w:type="spellEnd"/>
-      <w:r>
-        <w:rPr>
-          <w:i/>
-        </w:rPr>
+        <w:t>HTML</w:t>
+      </w:r>
+      <w:r>
         <w:t xml:space="preserve"> </w:t>
       </w:r>
-      <w:proofErr w:type="spellStart"/>
-      <w:r>
-        <w:rPr>
-          <w:i/>
-        </w:rPr>
-        <w:t>Model</w:t>
-      </w:r>
-      <w:proofErr w:type="spellEnd"/>
-      <w:r>
-        <w:t xml:space="preserve"> é uma interface de plataforma e linguagem neutra que permitirá que programas e </w:t>
-      </w:r>
-      <w:r>
-        <w:rPr>
-          <w:i/>
-        </w:rPr>
-        <w:t>scripts</w:t>
-      </w:r>
-      <w:r>
-        <w:t xml:space="preserve"> para acessar e atualizar dinamicamente o conteúdo, estrutura e estilo de documentos. O original pode continuar a ser processados e os resultados de processamento que podem ser incorporados para trás para dentro da página apresentada.</w:t>
-      </w:r>
-    </w:p>
-    <w:p>
-      <w:pPr>
-        <w:pStyle w:val="Ttulo2"/>
-        <w:rPr>
-          <w:rFonts w:cs="Arial"/>
-          <w:shd w:val="clear" w:color="auto" w:fill="FFFFFF"/>
-        </w:rPr>
-      </w:pPr>
-      <w:bookmarkStart w:id="7" w:name="_Toc417403457"/>
-      <w:r>
-        <w:rPr>
-          <w:rStyle w:val="apple-converted-space"/>
-          <w:rFonts w:cs="Arial"/>
-          <w:shd w:val="clear" w:color="auto" w:fill="FFFFFF"/>
-        </w:rPr>
-        <w:t>Folha de estilo</w:t>
-      </w:r>
-      <w:bookmarkEnd w:id="7"/>
-    </w:p>
-    <w:p>
-      <w:pPr>
-        <w:pStyle w:val="Corpodetexto"/>
-      </w:pPr>
-      <w:r>
-        <w:t xml:space="preserve">Folha de estilo também conhecida como </w:t>
-      </w:r>
-      <w:r>
-        <w:rPr>
-          <w:i/>
-        </w:rPr>
-        <w:t>CSS</w:t>
+      <w:r>
+        <w:t>antigo não suportava isso, então foram adicionadas novas tags</w:t>
       </w:r>
       <w:r>
         <w:rPr>
           <w:rStyle w:val="Refdenotaderodap"/>
         </w:rPr>
-        <w:footnoteReference w:id="4"/>
-      </w:r>
-      <w:r>
-        <w:t>, d</w:t>
-      </w:r>
-      <w:r>
-        <w:t xml:space="preserve">e acordo com o artigo escrito por </w:t>
-      </w:r>
-      <w:r>
-        <w:fldChar w:fldCharType="begin" w:fldLock="1"/>
-      </w:r>
-      <w:r>
-        <w:instrText>ADDIN CSL_CITATION { "citationItems" : [ { "id" : "ITEM-1", "itemData" : { "URL" : "http://www.devmedia.com.br/a-origem-do-css-um-pouco-da-historia/15195", "accessed" : { "date-parts" : [ [ "2015", "4", "3" ] ] }, "author" : [ { "dropping-particle" : "", "family" : "Pereira", "given" : "Altieri", "non-dropping-particle" : "", "parse-names" : false, "suffix" : "" } ], "id" : "ITEM-1", "issued" : { "date-parts" : [ [ "0" ] ] }, "title" : "A origem do CSS, um pouco da hist\u00f3ria. Leia mais em: A origem do CSS, um pouco da hist\u00f3ria.", "type" : "webpage" }, "uris" : [ "http://www.mendeley.com/documents/?uuid=0e3fd881-16d4-4a1a-b6a8-7fdedcf48a35" ] } ], "mendeley" : { "formattedCitation" : "(PEREIRA, [s.d.])", "plainTextFormattedCitation" : "(PEREIRA, [s.d.])", "previouslyFormattedCitation" : "(PEREIRA, [s.d.])" }, "properties" : { "noteIndex" : 0 }, "schema" : "https://github.com/citation-style-language/schema/raw/master/csl-citation.json" }</w:instrText>
-      </w:r>
-      <w:r>
-        <w:fldChar w:fldCharType="separate"/>
-      </w:r>
-      <w:r>
-        <w:rPr>
-          <w:noProof/>
-        </w:rPr>
-        <w:t>(PEREIRA, [s.d.])</w:t>
-      </w:r>
-      <w:r>
-        <w:fldChar w:fldCharType="end"/>
-      </w:r>
-      <w:r>
-        <w:t>, a linguagem de marcação surgiu para solucionar o problema de um cientista que queria uma forma de divulgar seus artigo</w:t>
-      </w:r>
-      <w:r>
-        <w:t>s na rede, para isso, ele criou</w:t>
-      </w:r>
-      <w:r>
-        <w:t xml:space="preserve"> algo simples, restrito a comunidade </w:t>
-      </w:r>
-      <w:r>
-        <w:t>científica e usada</w:t>
-      </w:r>
-      <w:r>
-        <w:t xml:space="preserve"> apenas para estrutura o conteúdo e exibir um texto de forma coerente. Mas a linguagem usada pelos cientistas acabou que se tornou padrão para Internet, e com o tempo, passou a ser mais testada. Todos queriam imagens, cores e</w:t>
-      </w:r>
-      <w:r>
-        <w:t xml:space="preserve"> designer avançado. </w:t>
-      </w:r>
-      <w:r>
-        <w:t>O</w:t>
-      </w:r>
-      <w:r>
-        <w:t xml:space="preserve"> </w:t>
-      </w:r>
-      <w:r>
-        <w:rPr>
-          <w:i/>
-        </w:rPr>
-        <w:t>HTML</w:t>
-      </w:r>
-      <w:r>
-        <w:t xml:space="preserve"> </w:t>
-      </w:r>
-      <w:r>
-        <w:t xml:space="preserve">antigo não suportava isso, então foram adicionadas novas </w:t>
-      </w:r>
-      <w:proofErr w:type="spellStart"/>
-      <w:r>
-        <w:t>tags</w:t>
-      </w:r>
-      <w:proofErr w:type="spellEnd"/>
+        <w:footnoteReference w:id="5"/>
+      </w:r>
+      <w:r>
+        <w:t>. Isso solucionou o problema por um tempo, mas começou a surgir outro grande problema. Com os novos recursos, designers e desenvolvedores de websites, abusavam da criatividade e enchiam suas p</w:t>
+      </w:r>
+      <w:r>
+        <w:t>á</w:t>
+      </w:r>
+      <w:r>
+        <w:t>ginas de fontes e estilos visuais, mas para alterar uma linha até que era mais simples, por</w:t>
+      </w:r>
+      <w:r>
+        <w:t>é</w:t>
+      </w:r>
+      <w:r>
+        <w:t xml:space="preserve">m quando se queria mudar a cor de um link, por exemplo, e esse link estava em 300 </w:t>
+      </w:r>
+      <w:r>
+        <w:t>pá</w:t>
+      </w:r>
+      <w:r>
+        <w:t>ginas diferente</w:t>
+      </w:r>
+      <w:r>
+        <w:t>s</w:t>
+      </w:r>
+      <w:r>
+        <w:t>, era trabalho manual, um por um, tag por tag. Misturar estilo e estrutura não era mais interessante, e foi assim que em 1995, Håkon Wium Lie e Bert Bos</w:t>
+      </w:r>
+      <w:r>
+        <w:t xml:space="preserve"> apresentaram a proposta do CSS</w:t>
+      </w:r>
+      <w:r>
+        <w:t xml:space="preserve"> que logo foi apoiada pela W3C</w:t>
+      </w:r>
       <w:r>
         <w:rPr>
           <w:rStyle w:val="Refdenotaderodap"/>
         </w:rPr>
-        <w:footnoteReference w:id="5"/>
-      </w:r>
-      <w:r>
-        <w:t>. Isso solucionou o problema por um tempo, mas começou a surgir outro grande problema. Com os novos recursos, designers e desenvolvedores de websites, abusavam da criatividade e enchiam suas p</w:t>
-      </w:r>
-      <w:r>
-        <w:t>á</w:t>
-      </w:r>
-      <w:r>
-        <w:t>ginas de fontes e estilos visuais, mas para alterar uma linha até que era mais simples, por</w:t>
-      </w:r>
-      <w:r>
-        <w:t>é</w:t>
-      </w:r>
-      <w:r>
-        <w:t xml:space="preserve">m quando se queria mudar a cor de um link, por exemplo, e esse link estava em 300 </w:t>
-      </w:r>
-      <w:r>
-        <w:t>pá</w:t>
-      </w:r>
-      <w:r>
-        <w:t>ginas diferente</w:t>
-      </w:r>
-      <w:r>
-        <w:t>s</w:t>
-      </w:r>
-      <w:r>
-        <w:t xml:space="preserve">, era trabalho manual, um por um, </w:t>
-      </w:r>
-      <w:proofErr w:type="spellStart"/>
-      <w:r>
-        <w:t>tag</w:t>
-      </w:r>
-      <w:proofErr w:type="spellEnd"/>
-      <w:r>
-        <w:t xml:space="preserve"> por </w:t>
-      </w:r>
-      <w:proofErr w:type="spellStart"/>
-      <w:r>
-        <w:t>tag</w:t>
-      </w:r>
-      <w:proofErr w:type="spellEnd"/>
-      <w:r>
-        <w:t xml:space="preserve">. Misturar estilo e estrutura não era mais interessante, e foi assim que em 1995, </w:t>
-      </w:r>
-      <w:proofErr w:type="spellStart"/>
-      <w:r>
-        <w:t>Håkon</w:t>
-      </w:r>
-      <w:proofErr w:type="spellEnd"/>
-      <w:r>
-        <w:t xml:space="preserve"> </w:t>
-      </w:r>
-      <w:proofErr w:type="spellStart"/>
-      <w:r>
-        <w:t>Wium</w:t>
-      </w:r>
-      <w:proofErr w:type="spellEnd"/>
-      <w:r>
-        <w:t xml:space="preserve"> Lie e Bert </w:t>
-      </w:r>
-      <w:proofErr w:type="spellStart"/>
-      <w:r>
-        <w:t>Bos</w:t>
-      </w:r>
-      <w:proofErr w:type="spellEnd"/>
-      <w:r>
-        <w:t xml:space="preserve"> apresentaram a proposta do CSS</w:t>
-      </w:r>
-      <w:r>
-        <w:t xml:space="preserve"> que logo foi apoiada pela W3C</w:t>
-      </w:r>
-      <w:r>
-        <w:rPr>
-          <w:rStyle w:val="Refdenotaderodap"/>
-        </w:rPr>
         <w:footnoteReference w:id="6"/>
       </w:r>
       <w:r>
@@ -6827,15 +6163,7 @@
         <w:t>ideia</w:t>
       </w:r>
       <w:r>
-        <w:t xml:space="preserve"> geral </w:t>
-      </w:r>
-      <w:proofErr w:type="gramStart"/>
-      <w:r>
-        <w:t>era,</w:t>
-      </w:r>
-      <w:proofErr w:type="gramEnd"/>
-      <w:r>
-        <w:t xml:space="preserve"> utilizar </w:t>
+        <w:t xml:space="preserve"> geral era, utilizar </w:t>
       </w:r>
       <w:r>
         <w:rPr>
@@ -6893,15 +6221,7 @@
         <w:t>HTML</w:t>
       </w:r>
       <w:r>
-        <w:t xml:space="preserve"> demarcado pelas </w:t>
-      </w:r>
-      <w:proofErr w:type="spellStart"/>
-      <w:r>
-        <w:t>tags</w:t>
-      </w:r>
-      <w:proofErr w:type="spellEnd"/>
-      <w:r>
-        <w:t xml:space="preserve">. Os conceitos de estilização com </w:t>
+        <w:t xml:space="preserve"> demarcado pelas tags. Os conceitos de estilização com </w:t>
       </w:r>
       <w:r>
         <w:rPr>
@@ -6912,14 +6232,12 @@
       <w:r>
         <w:t xml:space="preserve"> em sua maioria ainda não são seguidos totalmente, devido a problemas de compatibilidade entre browsers e muitas vezes até falta de um conhecimento maior dos desenvolvedores, mas a W3C trabalha nos </w:t>
       </w:r>
-      <w:proofErr w:type="gramStart"/>
       <w:r>
         <w:rPr>
           <w:i/>
         </w:rPr>
         <w:t>standards</w:t>
       </w:r>
-      <w:proofErr w:type="gramEnd"/>
       <w:r>
         <w:t xml:space="preserve">, que visam tornar o desenvolvimento padrão e </w:t>
       </w:r>
@@ -6938,7 +6256,7 @@
           <w:shd w:val="clear" w:color="auto" w:fill="FFFFFF"/>
         </w:rPr>
       </w:pPr>
-      <w:bookmarkStart w:id="8" w:name="_Toc417403458"/>
+      <w:bookmarkStart w:id="8" w:name="_Toc417409658"/>
       <w:r>
         <w:rPr>
           <w:rStyle w:val="apple-converted-space"/>
@@ -6966,72 +6284,105 @@
         <w:rPr>
           <w:i/>
         </w:rPr>
-        <w:t>Data-</w:t>
-      </w:r>
-      <w:proofErr w:type="spellStart"/>
+        <w:t>Data-Driven Documents</w:t>
+      </w:r>
+      <w:r>
+        <w:t>, juntando as três primeiras letras formam a sigla D3. Mas o que é D3? Segundo o site oficial da ferramenta</w:t>
+      </w:r>
+      <w:r>
+        <w:t xml:space="preserve"> </w:t>
+      </w:r>
+      <w:r>
+        <w:fldChar w:fldCharType="begin" w:fldLock="1"/>
+      </w:r>
+      <w:r>
+        <w:instrText>ADDIN CSL_CITATION { "citationItems" : [ { "id" : "ITEM-1", "itemData" : { "URL" : "http://d3js.org/", "author" : [ { "dropping-particle" : "", "family" : "Bostock", "given" : "Mike", "non-dropping-particle" : "", "parse-names" : false, "suffix" : "" } ], "id" : "ITEM-1", "issued" : { "date-parts" : [ [ "0" ] ] }, "title" : "Data-Driven Documents", "type" : "webpage" }, "uris" : [ "http://www.mendeley.com/documents/?uuid=7c15124f-c0a4-48d0-80d4-c310f23b6d98" ] } ], "mendeley" : { "formattedCitation" : "(BOSTOCK, [s.d.])", "plainTextFormattedCitation" : "(BOSTOCK, [s.d.])", "previouslyFormattedCitation" : "(BOSTOCK, [s.d.])" }, "properties" : { "noteIndex" : 0 }, "schema" : "https://github.com/citation-style-language/schema/raw/master/csl-citation.json" }</w:instrText>
+      </w:r>
+      <w:r>
+        <w:fldChar w:fldCharType="separate"/>
+      </w:r>
+      <w:r>
+        <w:rPr>
+          <w:noProof/>
+        </w:rPr>
+        <w:t>(BOSTOCK, [s.d.])</w:t>
+      </w:r>
+      <w:r>
+        <w:fldChar w:fldCharType="end"/>
+      </w:r>
+      <w:r>
+        <w:t>, o D3</w:t>
+      </w:r>
+      <w:r>
+        <w:t xml:space="preserve">js é uma biblioteca </w:t>
+      </w:r>
       <w:r>
         <w:rPr>
           <w:i/>
         </w:rPr>
-        <w:t>Driven</w:t>
-      </w:r>
-      <w:proofErr w:type="spellEnd"/>
+        <w:t>JavaScript</w:t>
+      </w:r>
+      <w:r>
+        <w:t xml:space="preserve"> para manipulação de documentos com base em dados. Ajuda a trazer dados para a vida usando </w:t>
+      </w:r>
       <w:r>
         <w:rPr>
           <w:i/>
         </w:rPr>
+        <w:t>HTML</w:t>
+      </w:r>
+      <w:r>
+        <w:t xml:space="preserve">, </w:t>
+      </w:r>
+      <w:r>
+        <w:rPr>
+          <w:i/>
+        </w:rPr>
+        <w:t>SVG</w:t>
+      </w:r>
+      <w:r>
+        <w:rPr>
+          <w:rStyle w:val="Refdenotaderodap"/>
+        </w:rPr>
+        <w:footnoteReference w:id="7"/>
+      </w:r>
+      <w:r>
         <w:t xml:space="preserve"> </w:t>
       </w:r>
-      <w:proofErr w:type="spellStart"/>
+      <w:r>
+        <w:t xml:space="preserve">e </w:t>
+      </w:r>
       <w:r>
         <w:rPr>
           <w:i/>
         </w:rPr>
-        <w:t>Documents</w:t>
-      </w:r>
-      <w:proofErr w:type="spellEnd"/>
-      <w:r>
-        <w:t>, juntando as três primeiras letras formam a sigla D3. Mas o que é D3? Segundo o site oficial da ferramenta</w:t>
-      </w:r>
-      <w:r>
-        <w:t xml:space="preserve"> </w:t>
-      </w:r>
-      <w:r>
-        <w:fldChar w:fldCharType="begin" w:fldLock="1"/>
-      </w:r>
-      <w:r>
-        <w:instrText>ADDIN CSL_CITATION { "citationItems" : [ { "id" : "ITEM-1", "itemData" : { "URL" : "http://d3js.org/", "author" : [ { "dropping-particle" : "", "family" : "Bostock", "given" : "Mike", "non-dropping-particle" : "", "parse-names" : false, "suffix" : "" } ], "id" : "ITEM-1", "issued" : { "date-parts" : [ [ "0" ] ] }, "title" : "Data-Driven Documents", "type" : "webpage" }, "uris" : [ "http://www.mendeley.com/documents/?uuid=7c15124f-c0a4-48d0-80d4-c310f23b6d98" ] } ], "mendeley" : { "formattedCitation" : "(BOSTOCK, [s.d.])", "plainTextFormattedCitation" : "(BOSTOCK, [s.d.])", "previouslyFormattedCitation" : "(BOSTOCK, [s.d.])" }, "properties" : { "noteIndex" : 0 }, "schema" : "https://github.com/citation-style-language/schema/raw/master/csl-citation.json" }</w:instrText>
-      </w:r>
-      <w:r>
-        <w:fldChar w:fldCharType="separate"/>
-      </w:r>
-      <w:r>
-        <w:rPr>
-          <w:noProof/>
-        </w:rPr>
-        <w:t>(BOSTOCK, [s.d.])</w:t>
-      </w:r>
-      <w:r>
-        <w:fldChar w:fldCharType="end"/>
-      </w:r>
-      <w:r>
-        <w:t>, o D3</w:t>
-      </w:r>
-      <w:r>
-        <w:t xml:space="preserve">js é uma biblioteca </w:t>
-      </w:r>
-      <w:proofErr w:type="spellStart"/>
-      <w:proofErr w:type="gramStart"/>
+        <w:t>CSS</w:t>
+      </w:r>
+      <w:r>
+        <w:t>. A ênfase em padrões web dá-lhe todas as capacidades de navegadores modernos sem amarrar-se com uma estrutura proprietária, combinando componentes de visualização poderosas e uma abordagem orientada a dados para manipulação DOM.</w:t>
+      </w:r>
+    </w:p>
+    <w:p>
+      <w:pPr>
+        <w:pStyle w:val="Corpodetexto"/>
+      </w:pPr>
+      <w:r>
+        <w:t xml:space="preserve">Podemos associar dados a um </w:t>
+      </w:r>
       <w:r>
         <w:rPr>
           <w:i/>
         </w:rPr>
-        <w:t>JavaScript</w:t>
-      </w:r>
-      <w:proofErr w:type="spellEnd"/>
-      <w:proofErr w:type="gramEnd"/>
-      <w:r>
-        <w:t xml:space="preserve"> para manipulação de documentos com base em dados. Ajuda a trazer dados para a vida usando </w:t>
+        <w:t>Document Object Model</w:t>
+      </w:r>
+      <w:r>
+        <w:t xml:space="preserve">, e, em seguida, aplicar transformações orientadas a dados para o documento. </w:t>
+      </w:r>
+      <w:r>
+        <w:t>Por exemplo,</w:t>
+      </w:r>
+      <w:r>
+        <w:t xml:space="preserve"> podemos usar para gerar uma tabela </w:t>
       </w:r>
       <w:r>
         <w:rPr>
@@ -7040,6 +6391,38 @@
         <w:t>HTML</w:t>
       </w:r>
       <w:r>
+        <w:t xml:space="preserve"> a partir de uma matriz de números ou se preferirmos, </w:t>
+      </w:r>
+      <w:r>
+        <w:t>podem usar</w:t>
+      </w:r>
+      <w:r>
+        <w:t xml:space="preserve"> os mesmos dados para criar um gráfico de barras </w:t>
+      </w:r>
+      <w:r>
+        <w:rPr>
+          <w:i/>
+        </w:rPr>
+        <w:t>SVG</w:t>
+      </w:r>
+      <w:r>
+        <w:t xml:space="preserve"> interativa com transições suaves e interação.</w:t>
+      </w:r>
+    </w:p>
+    <w:p>
+      <w:pPr>
+        <w:pStyle w:val="Corpodetexto"/>
+      </w:pPr>
+      <w:r>
+        <w:t xml:space="preserve">Ele é uma estrutura monolítica que busca oferecer todos os recursos possíveis. Em vez disso, D3 resolve alguns dos problemas: eficiente manipulação de documentos com base em dados. Isso evita representação proprietária e oferece uma flexibilidade extraordinária, expondo todas as capacidades dos padrões web, como </w:t>
+      </w:r>
+      <w:r>
+        <w:rPr>
+          <w:i/>
+        </w:rPr>
+        <w:t>HTML</w:t>
+      </w:r>
+      <w:r>
         <w:t xml:space="preserve">, </w:t>
       </w:r>
       <w:r>
@@ -7049,16 +6432,7 @@
         <w:t>SVG</w:t>
       </w:r>
       <w:r>
-        <w:rPr>
-          <w:rStyle w:val="Refdenotaderodap"/>
-        </w:rPr>
-        <w:footnoteReference w:id="7"/>
-      </w:r>
-      <w:r>
-        <w:t xml:space="preserve"> </w:t>
-      </w:r>
-      <w:r>
-        <w:t xml:space="preserve">e </w:t>
+        <w:t xml:space="preserve"> e </w:t>
       </w:r>
       <w:r>
         <w:rPr>
@@ -7067,127 +6441,7 @@
         <w:t>CSS</w:t>
       </w:r>
       <w:r>
-        <w:t>. A ênfase em padrões web dá-lhe todas as capacidades de navegadores modernos sem amarrar-se com uma estrutura proprietária, combinando componentes de visualização poderosas e uma abordagem orientada a dados para manipulação DOM.</w:t>
-      </w:r>
-    </w:p>
-    <w:p>
-      <w:pPr>
-        <w:pStyle w:val="Corpodetexto"/>
-      </w:pPr>
-      <w:r>
-        <w:t xml:space="preserve">Podemos associar dados a um </w:t>
-      </w:r>
-      <w:proofErr w:type="spellStart"/>
-      <w:r>
-        <w:rPr>
-          <w:i/>
-        </w:rPr>
-        <w:t>Document</w:t>
-      </w:r>
-      <w:proofErr w:type="spellEnd"/>
-      <w:r>
-        <w:rPr>
-          <w:i/>
-        </w:rPr>
-        <w:t xml:space="preserve"> </w:t>
-      </w:r>
-      <w:proofErr w:type="spellStart"/>
-      <w:r>
-        <w:rPr>
-          <w:i/>
-        </w:rPr>
-        <w:t>Object</w:t>
-      </w:r>
-      <w:proofErr w:type="spellEnd"/>
-      <w:r>
-        <w:rPr>
-          <w:i/>
-        </w:rPr>
-        <w:t xml:space="preserve"> </w:t>
-      </w:r>
-      <w:proofErr w:type="spellStart"/>
-      <w:r>
-        <w:rPr>
-          <w:i/>
-        </w:rPr>
-        <w:t>Model</w:t>
-      </w:r>
-      <w:proofErr w:type="spellEnd"/>
-      <w:r>
-        <w:t xml:space="preserve">, e, em seguida, aplicar transformações orientadas a dados para o documento. </w:t>
-      </w:r>
-      <w:r>
-        <w:t>Por exemplo,</w:t>
-      </w:r>
-      <w:r>
-        <w:t xml:space="preserve"> podemos usar para gerar uma tabela </w:t>
-      </w:r>
-      <w:r>
-        <w:rPr>
-          <w:i/>
-        </w:rPr>
-        <w:t>HTML</w:t>
-      </w:r>
-      <w:r>
-        <w:t xml:space="preserve"> a partir de uma matriz de números ou se preferirmos, </w:t>
-      </w:r>
-      <w:r>
-        <w:t>podem usar</w:t>
-      </w:r>
-      <w:r>
-        <w:t xml:space="preserve"> os mesmos dados para criar um gráfico de barras </w:t>
-      </w:r>
-      <w:r>
-        <w:rPr>
-          <w:i/>
-        </w:rPr>
-        <w:t>SVG</w:t>
-      </w:r>
-      <w:r>
-        <w:t xml:space="preserve"> interativa com transições suaves e interação.</w:t>
-      </w:r>
-    </w:p>
-    <w:p>
-      <w:pPr>
-        <w:pStyle w:val="Corpodetexto"/>
-      </w:pPr>
-      <w:r>
-        <w:t xml:space="preserve">Ele é uma estrutura monolítica que busca oferecer todos os recursos possíveis. Em vez disso, D3 resolve alguns dos problemas: eficiente manipulação de documentos com base em dados. Isso evita representação proprietária e oferece uma flexibilidade extraordinária, expondo todas as capacidades dos padrões web, como </w:t>
-      </w:r>
-      <w:r>
-        <w:rPr>
-          <w:i/>
-        </w:rPr>
-        <w:t>HTML</w:t>
-      </w:r>
-      <w:r>
-        <w:t xml:space="preserve">, </w:t>
-      </w:r>
-      <w:r>
-        <w:rPr>
-          <w:i/>
-        </w:rPr>
-        <w:t>SVG</w:t>
-      </w:r>
-      <w:r>
-        <w:t xml:space="preserve"> e </w:t>
-      </w:r>
-      <w:r>
-        <w:rPr>
-          <w:i/>
-        </w:rPr>
-        <w:t>CSS</w:t>
-      </w:r>
-      <w:r>
-        <w:t xml:space="preserve">. Com o mínimo de sobrecarga, D3 é extremamente rápido, suportando grandes conjuntos de dados e comportamentos dinâmicos de interação e animação. Estilo funcional do D3 permite a reutilização de código através de um conjunto diversificado de componentes e </w:t>
-      </w:r>
-      <w:proofErr w:type="spellStart"/>
-      <w:r>
-        <w:t>plugins</w:t>
-      </w:r>
-      <w:proofErr w:type="spellEnd"/>
-      <w:r>
-        <w:t>.</w:t>
+        <w:t>. Com o mínimo de sobrecarga, D3 é extremamente rápido, suportando grandes conjuntos de dados e comportamentos dinâmicos de interação e animação. Estilo funcional do D3 permite a reutilização de código através de um conjunto diversificado de componentes e plugins.</w:t>
       </w:r>
     </w:p>
     <w:p>
@@ -7208,28 +6462,24 @@
       <w:r>
         <w:t xml:space="preserve">Não podemos dizer que ele é uma nova representação gráfica. Ao contrário de </w:t>
       </w:r>
-      <w:proofErr w:type="spellStart"/>
       <w:r>
         <w:rPr>
           <w:i/>
         </w:rPr>
         <w:t>Processing</w:t>
       </w:r>
-      <w:proofErr w:type="spellEnd"/>
       <w:r>
         <w:rPr>
           <w:i/>
         </w:rPr>
         <w:t xml:space="preserve">, </w:t>
       </w:r>
-      <w:proofErr w:type="spellStart"/>
       <w:r>
         <w:rPr>
           <w:i/>
         </w:rPr>
         <w:t>Matplotlib</w:t>
       </w:r>
-      <w:proofErr w:type="spellEnd"/>
       <w:r>
         <w:rPr>
           <w:i/>
@@ -7334,7 +6584,7 @@
           <w:shd w:val="clear" w:color="auto" w:fill="FFFFFF"/>
         </w:rPr>
       </w:pPr>
-      <w:bookmarkStart w:id="9" w:name="_Toc417403459"/>
+      <w:bookmarkStart w:id="9" w:name="_Toc417409659"/>
       <w:r>
         <w:rPr>
           <w:rStyle w:val="apple-converted-space"/>
@@ -7393,7 +6643,7 @@
           <w:shd w:val="clear" w:color="auto" w:fill="FFFFFF"/>
         </w:rPr>
       </w:pPr>
-      <w:bookmarkStart w:id="10" w:name="_Toc417403460"/>
+      <w:bookmarkStart w:id="10" w:name="_Toc417409660"/>
       <w:r>
         <w:rPr>
           <w:rStyle w:val="apple-converted-space"/>
@@ -7455,31 +6705,7 @@
         <w:t>a</w:t>
       </w:r>
       <w:r>
-        <w:t xml:space="preserve"> biblioteca D3 possui uma grande vantagem em padrões web, conseguindo extrair todo o potencial dos navegadores, sem a necessidade de utilização de um software proprietário. Dessa maneira, D3 combina poderosos componentes de visualização e uma abordagem orientada a dados. Seu potencial é quase tão grande quanto </w:t>
-      </w:r>
-      <w:proofErr w:type="gramStart"/>
-      <w:r>
-        <w:t>a</w:t>
-      </w:r>
-      <w:proofErr w:type="gramEnd"/>
-      <w:r>
-        <w:t xml:space="preserve"> geometria propriamente dita, permitindo a criação de bolhas, diagramas </w:t>
-      </w:r>
-      <w:proofErr w:type="spellStart"/>
-      <w:r>
-        <w:t>Chord</w:t>
-      </w:r>
-      <w:proofErr w:type="spellEnd"/>
-      <w:r>
-        <w:t xml:space="preserve">, </w:t>
-      </w:r>
-      <w:proofErr w:type="spellStart"/>
-      <w:r>
-        <w:t>Treemaps</w:t>
-      </w:r>
-      <w:proofErr w:type="spellEnd"/>
-      <w:r>
-        <w:t>, links de nós e várias outras visualizações complexas.</w:t>
+        <w:t xml:space="preserve"> biblioteca D3 possui uma grande vantagem em padrões web, conseguindo extrair todo o potencial dos navegadores, sem a necessidade de utilização de um software proprietário. Dessa maneira, D3 combina poderosos componentes de visualização e uma abordagem orientada a dados. Seu potencial é quase tão grande quanto a geometria propriamente dita, permitindo a criação de bolhas, diagramas Chord, Treemaps, links de nós e várias outras visualizações complexas.</w:t>
       </w:r>
       <w:r>
         <w:t xml:space="preserve"> </w:t>
@@ -7513,13 +6739,13 @@
         <w:t>. Já foram f</w:t>
       </w:r>
       <w:r>
-        <w:t xml:space="preserve">eitos testes com Firefox, </w:t>
-      </w:r>
-      <w:proofErr w:type="spellStart"/>
-      <w:r>
-        <w:t>Chrom</w:t>
-      </w:r>
-      <w:proofErr w:type="spellEnd"/>
+        <w:t>eitos testes com Firefox, Chrom</w:t>
+      </w:r>
+      <w:r>
+        <w:t>e</w:t>
+      </w:r>
+      <w:bookmarkStart w:id="11" w:name="_GoBack"/>
+      <w:bookmarkEnd w:id="11"/>
       <w:r>
         <w:t>, S</w:t>
       </w:r>
@@ -7527,23 +6753,7 @@
         <w:t>afari</w:t>
       </w:r>
       <w:r>
-        <w:t xml:space="preserve">, Opera e Internet Explorer </w:t>
-      </w:r>
-      <w:proofErr w:type="gramStart"/>
-      <w:r>
-        <w:t>9</w:t>
-      </w:r>
-      <w:proofErr w:type="gramEnd"/>
-      <w:r>
-        <w:t xml:space="preserve">. Para compatibilidade com o IE8, é recomendada a biblioteca </w:t>
-      </w:r>
-      <w:proofErr w:type="spellStart"/>
-      <w:r>
-        <w:t>Aight</w:t>
-      </w:r>
-      <w:proofErr w:type="spellEnd"/>
-      <w:r>
-        <w:t>.</w:t>
+        <w:t>, Opera e Internet Explorer 9. Para compatibilidade com o IE8, é recomendada a biblioteca Aight.</w:t>
       </w:r>
     </w:p>
     <w:p>
@@ -7555,7 +6765,7 @@
           <w:shd w:val="clear" w:color="auto" w:fill="FFFFFF"/>
         </w:rPr>
       </w:pPr>
-      <w:bookmarkStart w:id="11" w:name="_Toc417403461"/>
+      <w:bookmarkStart w:id="12" w:name="_Toc417409661"/>
       <w:r>
         <w:rPr>
           <w:rStyle w:val="apple-converted-space"/>
@@ -7564,7 +6774,7 @@
         </w:rPr>
         <w:t>Desvantagem</w:t>
       </w:r>
-      <w:bookmarkEnd w:id="11"/>
+      <w:bookmarkEnd w:id="12"/>
     </w:p>
     <w:p>
       <w:pPr>
@@ -7606,14 +6816,14 @@
           <w:lang w:eastAsia="pt-BR"/>
         </w:rPr>
       </w:pPr>
-      <w:bookmarkStart w:id="12" w:name="_Toc417403462"/>
+      <w:bookmarkStart w:id="13" w:name="_Toc417409662"/>
       <w:r>
         <w:rPr>
           <w:lang w:eastAsia="pt-BR"/>
         </w:rPr>
         <w:t>Conceito de Big Data</w:t>
       </w:r>
-      <w:bookmarkEnd w:id="12"/>
+      <w:bookmarkEnd w:id="13"/>
     </w:p>
     <w:p>
       <w:pPr>
@@ -7697,7 +6907,6 @@
         <w:lastRenderedPageBreak/>
         <w:t xml:space="preserve">(1,7 </w:t>
       </w:r>
-      <w:proofErr w:type="spellStart"/>
       <w:r>
         <w:rPr>
           <w:rFonts w:cs="Arial"/>
@@ -7705,7 +6914,6 @@
         </w:rPr>
         <w:t>zettabytes</w:t>
       </w:r>
-      <w:proofErr w:type="spellEnd"/>
       <w:r>
         <w:rPr>
           <w:rStyle w:val="Refdenotaderodap"/>
@@ -7719,7 +6927,6 @@
         </w:rPr>
         <w:t xml:space="preserve">), 2012 (2,7 </w:t>
       </w:r>
-      <w:proofErr w:type="spellStart"/>
       <w:r>
         <w:rPr>
           <w:rFonts w:cs="Arial"/>
@@ -7727,7 +6934,6 @@
         </w:rPr>
         <w:t>zettabytes</w:t>
       </w:r>
-      <w:proofErr w:type="spellEnd"/>
       <w:r>
         <w:rPr>
           <w:rFonts w:cs="Arial"/>
@@ -7744,23 +6950,8 @@
         <w:rPr>
           <w:rFonts w:cs="Arial"/>
         </w:rPr>
-        <w:t>(</w:t>
-      </w:r>
-      <w:proofErr w:type="gramStart"/>
-      <w:r>
-        <w:rPr>
-          <w:rFonts w:cs="Arial"/>
-        </w:rPr>
-        <w:t>8</w:t>
-      </w:r>
-      <w:proofErr w:type="gramEnd"/>
-      <w:r>
-        <w:rPr>
-          <w:rFonts w:cs="Arial"/>
-        </w:rPr>
-        <w:t xml:space="preserve"> </w:t>
-      </w:r>
-      <w:proofErr w:type="spellStart"/>
+        <w:t xml:space="preserve">(8 </w:t>
+      </w:r>
       <w:r>
         <w:rPr>
           <w:rFonts w:cs="Arial"/>
@@ -7768,7 +6959,6 @@
         </w:rPr>
         <w:t>zettabytes</w:t>
       </w:r>
-      <w:proofErr w:type="spellEnd"/>
       <w:r>
         <w:rPr>
           <w:rFonts w:cs="Arial"/>
@@ -7783,14 +6973,14 @@
           <w:lang w:eastAsia="pt-BR"/>
         </w:rPr>
       </w:pPr>
-      <w:bookmarkStart w:id="13" w:name="_Toc417403463"/>
+      <w:bookmarkStart w:id="14" w:name="_Toc417409663"/>
       <w:r>
         <w:rPr>
           <w:lang w:eastAsia="pt-BR"/>
         </w:rPr>
         <w:t>Aplicações</w:t>
       </w:r>
-      <w:bookmarkEnd w:id="13"/>
+      <w:bookmarkEnd w:id="14"/>
     </w:p>
     <w:p>
       <w:pPr>
@@ -7883,21 +7073,7 @@
         <w:rPr>
           <w:rFonts w:cs="Arial"/>
         </w:rPr>
-        <w:t xml:space="preserve"> pelo </w:t>
-      </w:r>
-      <w:proofErr w:type="spellStart"/>
-      <w:r>
-        <w:rPr>
-          <w:rFonts w:cs="Arial"/>
-        </w:rPr>
-        <w:t>Gartner</w:t>
-      </w:r>
-      <w:proofErr w:type="spellEnd"/>
-      <w:r>
-        <w:rPr>
-          <w:rFonts w:cs="Arial"/>
-        </w:rPr>
-        <w:t>  mostra</w:t>
+        <w:t xml:space="preserve"> pelo Gartner  mostra</w:t>
       </w:r>
       <w:r>
         <w:rPr>
@@ -7921,23 +7097,7 @@
         <w:rPr>
           <w:rFonts w:cs="Arial"/>
         </w:rPr>
-        <w:t xml:space="preserve">, e inovação. O objetivo do estudo foi mostrar para os </w:t>
-      </w:r>
-      <w:proofErr w:type="spellStart"/>
-      <w:proofErr w:type="gramStart"/>
-      <w:r>
-        <w:rPr>
-          <w:rFonts w:cs="Arial"/>
-        </w:rPr>
-        <w:t>CIOs</w:t>
-      </w:r>
-      <w:proofErr w:type="spellEnd"/>
-      <w:proofErr w:type="gramEnd"/>
-      <w:r>
-        <w:rPr>
-          <w:rFonts w:cs="Arial"/>
-        </w:rPr>
-        <w:t xml:space="preserve"> (Diretor de Tecnologia da Informação, fica responsável por toda a informática de uma empresa), como empresas internacionais estão fazendo o uso do Big Data e fazendo consequentemente crescer os valores de seus respectivos negócios.  Alguns exemplos foram citados, como o caso da empresa Danone dos Estados Unidos, realizou a pesquisa para conhecer sua demanda para vender o máximo de iogurte produzido assim evitando o desperdício.</w:t>
+        <w:t>, e inovação. O objetivo do estudo foi mostrar para os CIOs (Diretor de Tecnologia da Informação, fica responsável por toda a informática de uma empresa), como empresas internacionais estão fazendo o uso do Big Data e fazendo consequentemente crescer os valores de seus respectivos negócios.  Alguns exemplos foram citados, como o caso da empresa Danone dos Estados Unidos, realizou a pesquisa para conhecer sua demanda para vender o máximo de iogurte produzido assim evitando o desperdício.</w:t>
       </w:r>
     </w:p>
     <w:p>
@@ -7949,7 +7109,7 @@
           <w:lang w:eastAsia="pt-BR"/>
         </w:rPr>
       </w:pPr>
-      <w:bookmarkStart w:id="14" w:name="_Toc417403464"/>
+      <w:bookmarkStart w:id="15" w:name="_Toc417409664"/>
       <w:r>
         <w:rPr>
           <w:rFonts w:eastAsia="Times New Roman"/>
@@ -7964,7 +7124,7 @@
         </w:rPr>
         <w:t xml:space="preserve"> para 2015 big data</w:t>
       </w:r>
-      <w:bookmarkEnd w:id="14"/>
+      <w:bookmarkEnd w:id="15"/>
     </w:p>
     <w:p>
       <w:pPr>
@@ -8020,21 +7180,7 @@
         <w:rPr>
           <w:rFonts w:cs="Arial"/>
         </w:rPr>
-        <w:t xml:space="preserve">, as principais tendências da TI para 2015 incluem Big Data e Internet das Coisas que são as tendências que ajudam a sustentar a Business </w:t>
-      </w:r>
-      <w:proofErr w:type="spellStart"/>
-      <w:r>
-        <w:rPr>
-          <w:rFonts w:cs="Arial"/>
-        </w:rPr>
-        <w:t>Defined</w:t>
-      </w:r>
-      <w:proofErr w:type="spellEnd"/>
-      <w:r>
-        <w:rPr>
-          <w:rFonts w:cs="Arial"/>
-        </w:rPr>
-        <w:t xml:space="preserve"> IT</w:t>
+        <w:t>, as principais tendências da TI para 2015 incluem Big Data e Internet das Coisas que são as tendências que ajudam a sustentar a Business Defined IT</w:t>
       </w:r>
       <w:r>
         <w:rPr>
@@ -8115,14 +7261,12 @@
         </w:rPr>
         <w:t xml:space="preserve"> </w:t>
       </w:r>
-      <w:proofErr w:type="gramStart"/>
       <w:r>
         <w:rPr>
           <w:rFonts w:cs="Arial"/>
         </w:rPr>
         <w:t>as</w:t>
       </w:r>
-      <w:proofErr w:type="gramEnd"/>
       <w:r>
         <w:rPr>
           <w:rFonts w:cs="Arial"/>
@@ -8139,21 +7283,7 @@
         <w:rPr>
           <w:rFonts w:cs="Arial"/>
         </w:rPr>
-        <w:t xml:space="preserve"> taxa de crescimento geral do mercado de tecnologia da informação e a comunicação. Outros analistas, como </w:t>
-      </w:r>
-      <w:proofErr w:type="spellStart"/>
-      <w:r>
-        <w:rPr>
-          <w:rFonts w:cs="Arial"/>
-        </w:rPr>
-        <w:t>Wikibon</w:t>
-      </w:r>
-      <w:proofErr w:type="spellEnd"/>
-      <w:r>
-        <w:rPr>
-          <w:rFonts w:cs="Arial"/>
-        </w:rPr>
-        <w:t>, estão ainda mais otimistas, prevendo receitas de 53,4 bilhões de dólares até 2017, á medida que novos negócios comecem a amealhar os benefícios reais da analítica do Big Data.</w:t>
+        <w:t xml:space="preserve"> taxa de crescimento geral do mercado de tecnologia da informação e a comunicação. Outros analistas, como Wikibon, estão ainda mais otimistas, prevendo receitas de 53,4 bilhões de dólares até 2017, á medida que novos negócios comecem a amealhar os benefícios reais da analítica do Big Data.</w:t>
       </w:r>
     </w:p>
     <w:p>
@@ -8214,7 +7344,6 @@
         </w:rPr>
         <w:t xml:space="preserve"> e </w:t>
       </w:r>
-      <w:proofErr w:type="spellStart"/>
       <w:r>
         <w:rPr>
           <w:rFonts w:cs="Arial"/>
@@ -8222,7 +7351,6 @@
         </w:rPr>
         <w:t>Hadoop</w:t>
       </w:r>
-      <w:proofErr w:type="spellEnd"/>
       <w:r>
         <w:rPr>
           <w:rStyle w:val="Refdenotaderodap"/>
@@ -8234,27 +7362,13 @@
         <w:rPr>
           <w:rFonts w:cs="Arial"/>
         </w:rPr>
-        <w:t xml:space="preserve">, que são capazes de compilar resultados em questão de minutos ou horas em vez de dias. Plataformas </w:t>
-      </w:r>
-      <w:proofErr w:type="spellStart"/>
-      <w:r>
-        <w:rPr>
-          <w:rFonts w:cs="Arial"/>
-        </w:rPr>
-        <w:t>pr</w:t>
-      </w:r>
-      <w:r>
-        <w:rPr>
-          <w:rFonts w:cs="Arial"/>
-        </w:rPr>
-        <w:t>é</w:t>
-      </w:r>
-      <w:proofErr w:type="spellEnd"/>
-      <w:r>
-        <w:rPr>
-          <w:rFonts w:cs="Arial"/>
-        </w:rPr>
-        <w:t>-</w:t>
+        <w:t>, que são capazes de compilar resultados em questão de minutos ou horas em vez de dias. Plataformas pr</w:t>
+      </w:r>
+      <w:r>
+        <w:rPr>
+          <w:rFonts w:cs="Arial"/>
+        </w:rPr>
+        <w:t>é-</w:t>
       </w:r>
       <w:r>
         <w:rPr>
@@ -8262,22 +7376,12 @@
         </w:rPr>
         <w:t xml:space="preserve">configuradas convergentes e </w:t>
       </w:r>
-      <w:proofErr w:type="spellStart"/>
-      <w:proofErr w:type="gramStart"/>
-      <w:r>
-        <w:rPr>
-          <w:rFonts w:cs="Arial"/>
-        </w:rPr>
-        <w:t>hiper</w:t>
-      </w:r>
-      <w:proofErr w:type="spellEnd"/>
-      <w:r>
-        <w:rPr>
-          <w:rFonts w:cs="Arial"/>
-        </w:rPr>
-        <w:t xml:space="preserve"> convergentes</w:t>
-      </w:r>
-      <w:proofErr w:type="gramEnd"/>
+      <w:r>
+        <w:rPr>
+          <w:rFonts w:cs="Arial"/>
+        </w:rPr>
+        <w:t>hiper convergentes</w:t>
+      </w:r>
       <w:r>
         <w:rPr>
           <w:rFonts w:cs="Arial"/>
@@ -8309,14 +7413,7 @@
         <w:rPr>
           <w:rFonts w:cs="Arial"/>
         </w:rPr>
-        <w:t xml:space="preserve">Enquanto </w:t>
-      </w:r>
-      <w:proofErr w:type="gramStart"/>
-      <w:r>
-        <w:rPr>
-          <w:rFonts w:cs="Arial"/>
-        </w:rPr>
-        <w:t xml:space="preserve">o </w:t>
+        <w:t xml:space="preserve">Enquanto o </w:t>
       </w:r>
       <w:r>
         <w:rPr>
@@ -8325,7 +7422,6 @@
         </w:rPr>
         <w:t>Big Data</w:t>
       </w:r>
-      <w:proofErr w:type="gramEnd"/>
       <w:r>
         <w:rPr>
           <w:rFonts w:cs="Arial"/>
@@ -8483,21 +7579,7 @@
         <w:rPr>
           <w:rFonts w:cs="Arial"/>
         </w:rPr>
-        <w:t xml:space="preserve">. Por exemplo, a HDS é parceira da </w:t>
-      </w:r>
-      <w:proofErr w:type="spellStart"/>
-      <w:r>
-        <w:rPr>
-          <w:rFonts w:cs="Arial"/>
-        </w:rPr>
-        <w:t>Clarion</w:t>
-      </w:r>
-      <w:proofErr w:type="spellEnd"/>
-      <w:r>
-        <w:rPr>
-          <w:rFonts w:cs="Arial"/>
-        </w:rPr>
-        <w:t xml:space="preserve">, uma empresa membro do Grupo </w:t>
+        <w:t xml:space="preserve">. Por exemplo, a HDS é parceira da Clarion, uma empresa membro do Grupo </w:t>
       </w:r>
       <w:r>
         <w:rPr>
@@ -8512,7 +7594,6 @@
         </w:rPr>
         <w:t xml:space="preserve"> em um Provedor de Soluções de Informações </w:t>
       </w:r>
-      <w:proofErr w:type="spellStart"/>
       <w:r>
         <w:rPr>
           <w:rFonts w:cs="Arial"/>
@@ -8520,7 +7601,6 @@
         </w:rPr>
         <w:t>In-vehicle</w:t>
       </w:r>
-      <w:proofErr w:type="spellEnd"/>
       <w:r>
         <w:rPr>
           <w:rFonts w:cs="Arial"/>
@@ -8549,7 +7629,7 @@
           <w:lang w:eastAsia="pt-BR"/>
         </w:rPr>
       </w:pPr>
-      <w:bookmarkStart w:id="15" w:name="_Toc417403465"/>
+      <w:bookmarkStart w:id="16" w:name="_Toc417409665"/>
       <w:r>
         <w:rPr>
           <w:rFonts w:eastAsia="Times New Roman"/>
@@ -8557,7 +7637,7 @@
         </w:rPr>
         <w:t>Arquivos em nuvem</w:t>
       </w:r>
-      <w:bookmarkEnd w:id="15"/>
+      <w:bookmarkEnd w:id="16"/>
     </w:p>
     <w:p>
       <w:pPr>
@@ -8659,100 +7739,64 @@
         </w:rPr>
         <w:t xml:space="preserve">computação em nuvem, originada do termo em inglês, </w:t>
       </w:r>
-      <w:proofErr w:type="spellStart"/>
       <w:r>
         <w:rPr>
           <w:rFonts w:cs="Arial"/>
           <w:i/>
         </w:rPr>
-        <w:t>cloud</w:t>
-      </w:r>
-      <w:proofErr w:type="spellEnd"/>
+        <w:t>cloud computing</w:t>
+      </w:r>
+      <w:r>
+        <w:rPr>
+          <w:rFonts w:cs="Arial"/>
+        </w:rPr>
+        <w:t xml:space="preserve">. Este termo surgiu em virtude da nova situação do homem moderno, antigamente era necessário um super e grande computador para desenvolver o trabalho </w:t>
+      </w:r>
+      <w:r>
+        <w:rPr>
+          <w:rFonts w:cs="Arial"/>
+        </w:rPr>
+        <w:t>mais</w:t>
+      </w:r>
+      <w:r>
+        <w:rPr>
+          <w:rFonts w:cs="Arial"/>
+        </w:rPr>
+        <w:t xml:space="preserve"> fácil, ao mais complexo, hoje, o que as pessoas estão realmente em busca é de mobilidade, portabilidade e isso, com a chegada de vários aparelhos, como </w:t>
+      </w:r>
       <w:r>
         <w:rPr>
           <w:rFonts w:cs="Arial"/>
           <w:i/>
         </w:rPr>
-        <w:t xml:space="preserve"> </w:t>
-      </w:r>
-      <w:proofErr w:type="spellStart"/>
+        <w:t>smartphones</w:t>
+      </w:r>
+      <w:r>
+        <w:rPr>
+          <w:rFonts w:cs="Arial"/>
+        </w:rPr>
+        <w:t xml:space="preserve">, </w:t>
+      </w:r>
       <w:r>
         <w:rPr>
           <w:rFonts w:cs="Arial"/>
           <w:i/>
         </w:rPr>
-        <w:t>computing</w:t>
-      </w:r>
-      <w:proofErr w:type="spellEnd"/>
-      <w:r>
-        <w:rPr>
-          <w:rFonts w:cs="Arial"/>
-        </w:rPr>
-        <w:t xml:space="preserve">. Este termo surgiu em virtude da nova situação do homem moderno, antigamente era necessário um </w:t>
-      </w:r>
-      <w:proofErr w:type="spellStart"/>
-      <w:r>
-        <w:rPr>
-          <w:rFonts w:cs="Arial"/>
-        </w:rPr>
-        <w:t>super</w:t>
-      </w:r>
-      <w:proofErr w:type="spellEnd"/>
-      <w:r>
-        <w:rPr>
-          <w:rFonts w:cs="Arial"/>
-        </w:rPr>
-        <w:t xml:space="preserve"> e grande computador para desenvolver o trabalho </w:t>
-      </w:r>
-      <w:r>
-        <w:rPr>
-          <w:rFonts w:cs="Arial"/>
-        </w:rPr>
-        <w:t>mais</w:t>
-      </w:r>
-      <w:r>
-        <w:rPr>
-          <w:rFonts w:cs="Arial"/>
-        </w:rPr>
-        <w:t xml:space="preserve"> fácil, ao mais complexo, hoje, o que as pessoas estão realmente em busca é de mobilidade, portabilidade e isso, com a chegada de vários aparelhos, como </w:t>
+        <w:t>tablets</w:t>
+      </w:r>
+      <w:r>
+        <w:rPr>
+          <w:rFonts w:cs="Arial"/>
+        </w:rPr>
+        <w:t xml:space="preserve"> e </w:t>
       </w:r>
       <w:r>
         <w:rPr>
           <w:rFonts w:cs="Arial"/>
           <w:i/>
         </w:rPr>
-        <w:t>smartphones</w:t>
-      </w:r>
-      <w:r>
-        <w:rPr>
-          <w:rFonts w:cs="Arial"/>
-        </w:rPr>
-        <w:t xml:space="preserve">, </w:t>
-      </w:r>
-      <w:proofErr w:type="spellStart"/>
-      <w:r>
-        <w:rPr>
-          <w:rFonts w:cs="Arial"/>
-          <w:i/>
-        </w:rPr>
-        <w:t>tablets</w:t>
-      </w:r>
-      <w:proofErr w:type="spellEnd"/>
-      <w:r>
-        <w:rPr>
-          <w:rFonts w:cs="Arial"/>
-        </w:rPr>
-        <w:t xml:space="preserve"> e </w:t>
-      </w:r>
-      <w:proofErr w:type="spellStart"/>
-      <w:r>
-        <w:rPr>
-          <w:rFonts w:cs="Arial"/>
-          <w:i/>
-        </w:rPr>
         <w:t>netbooks</w:t>
       </w:r>
-      <w:proofErr w:type="spellEnd"/>
       <w:r>
         <w:rPr>
           <w:rFonts w:cs="Arial"/>
@@ -8861,7 +7905,6 @@
         </w:rPr>
         <w:t xml:space="preserve"> necessário arquivar fotos, músicas, documentos e até ferramentas em objetos físicos, como CDs, </w:t>
       </w:r>
-      <w:proofErr w:type="spellStart"/>
       <w:r>
         <w:rPr>
           <w:rFonts w:cs="Arial"/>
@@ -8869,20 +7912,11 @@
         </w:rPr>
         <w:t>pendrives</w:t>
       </w:r>
-      <w:proofErr w:type="spellEnd"/>
-      <w:r>
-        <w:rPr>
-          <w:rFonts w:cs="Arial"/>
-        </w:rPr>
-        <w:t>, entre outros; agora tudo acontece em tempo real é s</w:t>
-      </w:r>
-      <w:bookmarkStart w:id="16" w:name="_GoBack"/>
-      <w:bookmarkEnd w:id="16"/>
-      <w:r>
-        <w:rPr>
-          <w:rFonts w:cs="Arial"/>
-        </w:rPr>
-        <w:t>ó acessar e pronto, seus mais variados arquivos estão salvos na nuvem.</w:t>
+      <w:r>
+        <w:rPr>
+          <w:rFonts w:cs="Arial"/>
+        </w:rPr>
+        <w:t>, entre outros; agora tudo acontece em tempo real é só acessar e pronto, seus mais variados arquivos estão salvos na nuvem.</w:t>
       </w:r>
     </w:p>
     <w:p>
@@ -8921,7 +7955,7 @@
           <w:shd w:val="clear" w:color="auto" w:fill="FFFFFF"/>
         </w:rPr>
       </w:pPr>
-      <w:bookmarkStart w:id="17" w:name="_Toc417403466"/>
+      <w:bookmarkStart w:id="17" w:name="_Toc417409666"/>
       <w:r>
         <w:rPr>
           <w:rStyle w:val="apple-converted-space"/>
@@ -8955,7 +7989,7 @@
           <w:shd w:val="clear" w:color="auto" w:fill="FFFFFF"/>
         </w:rPr>
       </w:pPr>
-      <w:bookmarkStart w:id="18" w:name="_Toc417403467"/>
+      <w:bookmarkStart w:id="18" w:name="_Toc417409667"/>
       <w:r>
         <w:rPr>
           <w:rStyle w:val="apple-converted-space"/>
@@ -9661,16 +8695,8 @@
         <w:footnoteRef/>
       </w:r>
       <w:r>
-        <w:t xml:space="preserve"> T</w:t>
-      </w:r>
-      <w:r>
-        <w:t xml:space="preserve">ermo usado pela primeira vez em 1941, de acordo com o Dicionário Oxford </w:t>
-      </w:r>
-      <w:proofErr w:type="gramStart"/>
-      <w:r>
-        <w:t>Inglês</w:t>
-      </w:r>
-      <w:proofErr w:type="gramEnd"/>
+        <w:t xml:space="preserve"> Termo usado pela primeira vez em 1941, de acordo com o Dicionário Oxford Inglês</w:t>
+      </w:r>
     </w:p>
   </w:footnote>
   <w:footnote w:id="2">
@@ -9687,31 +8713,8 @@
       <w:r>
         <w:t xml:space="preserve"> </w:t>
       </w:r>
-      <w:proofErr w:type="spellStart"/>
-      <w:proofErr w:type="gramStart"/>
-      <w:r>
-        <w:t>HyperText</w:t>
-      </w:r>
-      <w:proofErr w:type="spellEnd"/>
-      <w:proofErr w:type="gramEnd"/>
-      <w:r>
-        <w:t xml:space="preserve"> </w:t>
-      </w:r>
-      <w:proofErr w:type="spellStart"/>
-      <w:r>
-        <w:t>Markup</w:t>
-      </w:r>
-      <w:proofErr w:type="spellEnd"/>
-      <w:r>
-        <w:t xml:space="preserve"> </w:t>
-      </w:r>
-      <w:proofErr w:type="spellStart"/>
-      <w:r>
-        <w:t>Language,traduzido</w:t>
-      </w:r>
-      <w:proofErr w:type="spellEnd"/>
-      <w:r>
-        <w:t xml:space="preserve"> para Linguagem de Marcação de Hipertexto</w:t>
+      <w:r>
+        <w:t>HyperText Markup Language,traduzido para Linguagem de Marcação de Hipertexto</w:t>
       </w:r>
     </w:p>
   </w:footnote>
@@ -9727,10 +8730,7 @@
         <w:footnoteRef/>
       </w:r>
       <w:r>
-        <w:t xml:space="preserve"> L</w:t>
-      </w:r>
-      <w:r>
-        <w:t>inguagem de programação</w:t>
+        <w:t xml:space="preserve"> Linguagem de programação</w:t>
       </w:r>
     </w:p>
   </w:footnote>
@@ -9748,27 +8748,9 @@
       <w:r>
         <w:t xml:space="preserve"> </w:t>
       </w:r>
-      <w:proofErr w:type="spellStart"/>
-      <w:r>
-        <w:t>Cascading</w:t>
-      </w:r>
-      <w:proofErr w:type="spellEnd"/>
-      <w:r>
-        <w:t xml:space="preserve"> </w:t>
-      </w:r>
-      <w:proofErr w:type="spellStart"/>
-      <w:r>
-        <w:t>Style</w:t>
-      </w:r>
-      <w:proofErr w:type="spellEnd"/>
-      <w:r>
-        <w:t xml:space="preserve"> </w:t>
-      </w:r>
-      <w:proofErr w:type="spellStart"/>
-      <w:r>
-        <w:t>Sheet</w:t>
-      </w:r>
-      <w:proofErr w:type="spellEnd"/>
+      <w:r>
+        <w:t>Cascading Style Sheet</w:t>
+      </w:r>
     </w:p>
   </w:footnote>
   <w:footnote w:id="5">
@@ -9791,33 +8773,7 @@
           <w:color w:val="222222"/>
           <w:shd w:val="clear" w:color="auto" w:fill="FFFFFF"/>
         </w:rPr>
-        <w:t>S</w:t>
-      </w:r>
-      <w:r>
-        <w:rPr>
-          <w:rFonts w:cs="Arial"/>
-          <w:color w:val="222222"/>
-          <w:shd w:val="clear" w:color="auto" w:fill="FFFFFF"/>
-        </w:rPr>
-        <w:t xml:space="preserve">ão estruturas de linguagem de marcação contendo instruções, tendo uma marca de início e outra de fim para que o navegador possa </w:t>
-      </w:r>
-      <w:proofErr w:type="spellStart"/>
-      <w:r>
-        <w:rPr>
-          <w:rFonts w:cs="Arial"/>
-          <w:color w:val="222222"/>
-          <w:shd w:val="clear" w:color="auto" w:fill="FFFFFF"/>
-        </w:rPr>
-        <w:t>renderizar</w:t>
-      </w:r>
-      <w:proofErr w:type="spellEnd"/>
-      <w:r>
-        <w:rPr>
-          <w:rFonts w:cs="Arial"/>
-          <w:color w:val="222222"/>
-          <w:shd w:val="clear" w:color="auto" w:fill="FFFFFF"/>
-        </w:rPr>
-        <w:t xml:space="preserve"> uma página.</w:t>
+        <w:t>São estruturas de linguagem de marcação contendo instruções, tendo uma marca de início e outra de fim para que o navegador possa renderizar uma página.</w:t>
       </w:r>
     </w:p>
   </w:footnote>
@@ -9833,24 +8789,13 @@
         <w:footnoteRef/>
       </w:r>
       <w:r>
-        <w:t xml:space="preserve"> World </w:t>
-      </w:r>
-      <w:proofErr w:type="spellStart"/>
-      <w:r>
-        <w:t>Wide</w:t>
-      </w:r>
-      <w:proofErr w:type="spellEnd"/>
-      <w:r>
-        <w:t xml:space="preserve"> Web Consortium, conhecida como um consórcio </w:t>
+        <w:t xml:space="preserve"> World Wide Web Consortium, conhecida como um consórcio </w:t>
       </w:r>
       <w:r>
         <w:t>da r</w:t>
       </w:r>
       <w:r>
-        <w:t xml:space="preserve">ede mundial de </w:t>
-      </w:r>
-      <w:r>
-        <w:t>computadores.</w:t>
+        <w:t>ede mundial de computadores.</w:t>
       </w:r>
     </w:p>
   </w:footnote>
@@ -9866,28 +8811,7 @@
         <w:footnoteRef/>
       </w:r>
       <w:r>
-        <w:t xml:space="preserve"> </w:t>
-      </w:r>
-      <w:proofErr w:type="spellStart"/>
-      <w:r>
-        <w:t>Scalable</w:t>
-      </w:r>
-      <w:proofErr w:type="spellEnd"/>
-      <w:r>
-        <w:t xml:space="preserve"> Vector </w:t>
-      </w:r>
-      <w:proofErr w:type="spellStart"/>
-      <w:proofErr w:type="gramStart"/>
-      <w:r>
-        <w:t>Graphics,</w:t>
-      </w:r>
-      <w:proofErr w:type="gramEnd"/>
-      <w:r>
-        <w:t>traduzida</w:t>
-      </w:r>
-      <w:proofErr w:type="spellEnd"/>
-      <w:r>
-        <w:t xml:space="preserve"> para Gráficos vetoriais escaláveis</w:t>
+        <w:t xml:space="preserve"> Scalable Vector Graphics,traduzida para Gráficos vetoriais escaláveis</w:t>
       </w:r>
     </w:p>
   </w:footnote>
@@ -9912,15 +8836,7 @@
         <w:t>r coisa exceto Internet Explorer</w:t>
       </w:r>
       <w:r>
-        <w:t xml:space="preserve"> </w:t>
-      </w:r>
-      <w:proofErr w:type="gramStart"/>
-      <w:r>
-        <w:t>8</w:t>
-      </w:r>
-      <w:proofErr w:type="gramEnd"/>
-      <w:r>
-        <w:t xml:space="preserve"> e abaixo dele</w:t>
+        <w:t xml:space="preserve"> 8 e abaixo dele</w:t>
       </w:r>
       <w:r>
         <w:t>.</w:t>
@@ -9961,13 +8877,7 @@
         <w:footnoteRef/>
       </w:r>
       <w:r>
-        <w:t xml:space="preserve"> Definição de </w:t>
-      </w:r>
-      <w:r>
-        <w:t>Negócios</w:t>
-      </w:r>
-      <w:r>
-        <w:t xml:space="preserve"> TI</w:t>
+        <w:t xml:space="preserve"> Definição de Negócios TI</w:t>
       </w:r>
     </w:p>
   </w:footnote>
@@ -9986,23 +8896,7 @@
         <w:t xml:space="preserve"> É</w:t>
       </w:r>
       <w:r>
-        <w:t xml:space="preserve"> uma solução flexível, para </w:t>
-      </w:r>
-      <w:proofErr w:type="spellStart"/>
-      <w:r>
-        <w:t>mútiplos</w:t>
-      </w:r>
-      <w:proofErr w:type="spellEnd"/>
-      <w:r>
-        <w:t xml:space="preserve"> propósitos, em-memória, operacional com qualquer fonte de dados, que combina os componentes de software da SAP </w:t>
-      </w:r>
-      <w:proofErr w:type="gramStart"/>
-      <w:r>
-        <w:t>otimizados</w:t>
-      </w:r>
-      <w:proofErr w:type="gramEnd"/>
-      <w:r>
-        <w:t xml:space="preserve"> em hardware fornecido e entregue pelos principais parceiros da SAP. Poderoso Appliance Analítico para Insight em Tempo Real.</w:t>
+        <w:t xml:space="preserve"> uma solução flexível, para mútiplos propósitos, em-memória, operacional com qualquer fonte de dados, que combina os componentes de software da SAP otimizados em hardware fornecido e entregue pelos principais parceiros da SAP. Poderoso Appliance Analítico para Insight em Tempo Real.</w:t>
       </w:r>
     </w:p>
   </w:footnote>
@@ -10057,7 +8951,6 @@
         <w:docPartUnique/>
       </w:docPartObj>
     </w:sdtPr>
-    <w:sdtEndPr/>
     <w:sdtContent>
       <w:p>
         <w:pPr>
@@ -10077,7 +8970,7 @@
           <w:rPr>
             <w:noProof/>
           </w:rPr>
-          <w:t>20</w:t>
+          <w:t>17</w:t>
         </w:r>
         <w:r>
           <w:fldChar w:fldCharType="end"/>
@@ -13114,7 +12007,7 @@
 </file>
 
 <file path=customXml/itemProps1.xml><?xml version="1.0" encoding="utf-8"?>
-<ds:datastoreItem xmlns:ds="http://schemas.openxmlformats.org/officeDocument/2006/customXml" ds:itemID="{6C83FF4A-42A8-4E15-B290-88C3C2BA5020}">
+<ds:datastoreItem xmlns:ds="http://schemas.openxmlformats.org/officeDocument/2006/customXml" ds:itemID="{6477F3E5-3B39-4FD2-B879-E66459E0FC5F}">
   <ds:schemaRefs>
     <ds:schemaRef ds:uri="http://schemas.openxmlformats.org/officeDocument/2006/bibliography"/>
   </ds:schemaRefs>

</xml_diff>

<commit_message>
inserção agradecimento, dedicatoria, remoção desvantagem
</commit_message>
<xml_diff>
--- a/TCC/TCC-D3js.docx
+++ b/TCC/TCC-D3js.docx
@@ -664,6 +664,41 @@
       <w:pPr>
         <w:spacing w:after="200"/>
       </w:pPr>
+    </w:p>
+    <w:p>
+      <w:pPr>
+        <w:pStyle w:val="PargrafodaLista"/>
+      </w:pPr>
+      <w:r>
+        <w:t>Dedicamos esse trabalho a todos os nossos amigos que percorreram esse longo caminho conosco, nos proporcionando forças para que não desistíssemos de ir atrás do que almejamos. Muitos obstáculos foram impostos durante esses últimos anos, mas graças a vocês nós não fraquejamos vocês não mediram esforços com muito carinho e apoio para que chegássemos até esta etapa das nossas vidas.</w:t>
+      </w:r>
+    </w:p>
+    <w:p>
+      <w:pPr>
+        <w:pStyle w:val="PargrafodaLista"/>
+      </w:pPr>
+      <w:r>
+        <w:t>Aos nossos pais que sempre deixaram claro o sonho de ver seu filho se formando, com isso nos dando total apoio e incentivo durante essa trajetória para que chegássemos nessa nova etapa de nossas vidas.</w:t>
+      </w:r>
+    </w:p>
+    <w:p>
+      <w:pPr>
+        <w:pStyle w:val="PargrafodaLista"/>
+      </w:pPr>
+      <w:r>
+        <w:t>E também a todas as pessoas que de alguma maneira nos ajudaram a chega</w:t>
+      </w:r>
+      <w:r>
+        <w:t>r aqui, não esqueceremos jamais.</w:t>
+      </w:r>
+    </w:p>
+    <w:p>
+      <w:pPr>
+        <w:pStyle w:val="PargrafodaLista"/>
+      </w:pPr>
+      <w:r>
+        <w:t>Essa vitória é nossa!</w:t>
+      </w:r>
       <w:r>
         <w:br w:type="page"/>
       </w:r>
@@ -690,8 +725,64 @@
     </w:p>
     <w:p>
       <w:pPr>
-        <w:spacing w:after="200"/>
-      </w:pPr>
+        <w:pStyle w:val="PargrafodaLista"/>
+      </w:pPr>
+    </w:p>
+    <w:p>
+      <w:pPr>
+        <w:pStyle w:val="PargrafodaLista"/>
+      </w:pPr>
+      <w:r>
+        <w:t xml:space="preserve">Gostaríamos de agradecer primeiramente </w:t>
+      </w:r>
+      <w:proofErr w:type="gramStart"/>
+      <w:r>
+        <w:t>à</w:t>
+      </w:r>
+      <w:proofErr w:type="gramEnd"/>
+      <w:r>
+        <w:t xml:space="preserve"> Deus pela dádiva da vida, e por ter ajudado a manter a fé nos momentos mais difíceis e dado forças para chegarmos até aqui.</w:t>
+      </w:r>
+    </w:p>
+    <w:p>
+      <w:pPr>
+        <w:pStyle w:val="PargrafodaLista"/>
+      </w:pPr>
+      <w:r>
+        <w:t xml:space="preserve">Agradecemos nossos familiares pela determinação e luta na minha formação, me incentivando para que eu chegasse até esta etapa e principalmente por terem aguentado nosso </w:t>
+      </w:r>
+      <w:proofErr w:type="gramStart"/>
+      <w:r>
+        <w:t>mal</w:t>
+      </w:r>
+      <w:proofErr w:type="gramEnd"/>
+      <w:r>
+        <w:t xml:space="preserve"> humor durante esse tempo de graduação que sabemos que não foi fácil.</w:t>
+      </w:r>
+    </w:p>
+    <w:p>
+      <w:pPr>
+        <w:pStyle w:val="PargrafodaLista"/>
+      </w:pPr>
+      <w:r>
+        <w:t>Ao nosso professor e orientador Luiz Guilherme, pela dedicação em suas orientações prestadas na elaboração deste trabalho nos apoiando com sua paciência e atenção para esse trabalho se consolidar no qual contribuiu muito para nossas vidas.</w:t>
+      </w:r>
+    </w:p>
+    <w:p>
+      <w:pPr>
+        <w:pStyle w:val="PargrafodaLista"/>
+      </w:pPr>
+      <w:r>
+        <w:t>Aos nossos amigos do dia­ a dia que trabalharam juntos para realização desse trabalho. É difícil agradecer todas as pessoas que de algum modo, nos momentos serenos ou apreensivos fizeram ou fazem parte das nossas vidas.</w:t>
+      </w:r>
+    </w:p>
+    <w:p>
+      <w:pPr>
+        <w:pStyle w:val="PargrafodaLista"/>
+      </w:pPr>
+      <w:r>
+        <w:t>A todos o nosso muito obrigado de coração!</w:t>
+      </w:r>
       <w:r>
         <w:br w:type="page"/>
       </w:r>
@@ -1491,7 +1582,7 @@
         </w:rPr>
         <w:fldChar w:fldCharType="separate"/>
       </w:r>
-      <w:hyperlink w:anchor="_Toc417421010" w:history="1">
+      <w:hyperlink w:anchor="_Toc417822095" w:history="1">
         <w:r>
           <w:rPr>
             <w:rStyle w:val="Hyperlink"/>
@@ -1537,7 +1628,7 @@
             <w:noProof/>
             <w:webHidden/>
           </w:rPr>
-          <w:instrText xml:space="preserve"> PAGEREF _Toc417421010 \h </w:instrText>
+          <w:instrText xml:space="preserve"> PAGEREF _Toc417822095 \h </w:instrText>
         </w:r>
         <w:r>
           <w:rPr>
@@ -1584,7 +1675,7 @@
           <w:lang w:eastAsia="pt-BR"/>
         </w:rPr>
       </w:pPr>
-      <w:hyperlink w:anchor="_Toc417421011" w:history="1">
+      <w:hyperlink w:anchor="_Toc417822096" w:history="1">
         <w:r>
           <w:rPr>
             <w:rStyle w:val="Hyperlink"/>
@@ -1632,7 +1723,7 @@
             <w:noProof/>
             <w:webHidden/>
           </w:rPr>
-          <w:instrText xml:space="preserve"> PAGEREF _Toc417421011 \h </w:instrText>
+          <w:instrText xml:space="preserve"> PAGEREF _Toc417822096 \h </w:instrText>
         </w:r>
         <w:r>
           <w:rPr>
@@ -1677,7 +1768,7 @@
           <w:lang w:eastAsia="pt-BR"/>
         </w:rPr>
       </w:pPr>
-      <w:hyperlink w:anchor="_Toc417421012" w:history="1">
+      <w:hyperlink w:anchor="_Toc417822097" w:history="1">
         <w:r>
           <w:rPr>
             <w:rStyle w:val="Hyperlink"/>
@@ -1723,7 +1814,7 @@
             <w:noProof/>
             <w:webHidden/>
           </w:rPr>
-          <w:instrText xml:space="preserve"> PAGEREF _Toc417421012 \h </w:instrText>
+          <w:instrText xml:space="preserve"> PAGEREF _Toc417822097 \h </w:instrText>
         </w:r>
         <w:r>
           <w:rPr>
@@ -1768,7 +1859,7 @@
           <w:lang w:eastAsia="pt-BR"/>
         </w:rPr>
       </w:pPr>
-      <w:hyperlink w:anchor="_Toc417421013" w:history="1">
+      <w:hyperlink w:anchor="_Toc417822098" w:history="1">
         <w:r>
           <w:rPr>
             <w:rStyle w:val="Hyperlink"/>
@@ -1811,7 +1902,7 @@
             <w:noProof/>
             <w:webHidden/>
           </w:rPr>
-          <w:instrText xml:space="preserve"> PAGEREF _Toc417421013 \h </w:instrText>
+          <w:instrText xml:space="preserve"> PAGEREF _Toc417822098 \h </w:instrText>
         </w:r>
         <w:r>
           <w:rPr>
@@ -1856,7 +1947,7 @@
           <w:lang w:eastAsia="pt-BR"/>
         </w:rPr>
       </w:pPr>
-      <w:hyperlink w:anchor="_Toc417421014" w:history="1">
+      <w:hyperlink w:anchor="_Toc417822099" w:history="1">
         <w:r>
           <w:rPr>
             <w:rStyle w:val="Hyperlink"/>
@@ -1899,7 +1990,7 @@
             <w:noProof/>
             <w:webHidden/>
           </w:rPr>
-          <w:instrText xml:space="preserve"> PAGEREF _Toc417421014 \h </w:instrText>
+          <w:instrText xml:space="preserve"> PAGEREF _Toc417822099 \h </w:instrText>
         </w:r>
         <w:r>
           <w:rPr>
@@ -1944,7 +2035,7 @@
           <w:lang w:eastAsia="pt-BR"/>
         </w:rPr>
       </w:pPr>
-      <w:hyperlink w:anchor="_Toc417421015" w:history="1">
+      <w:hyperlink w:anchor="_Toc417822100" w:history="1">
         <w:r>
           <w:rPr>
             <w:rStyle w:val="Hyperlink"/>
@@ -1987,7 +2078,7 @@
             <w:noProof/>
             <w:webHidden/>
           </w:rPr>
-          <w:instrText xml:space="preserve"> PAGEREF _Toc417421015 \h </w:instrText>
+          <w:instrText xml:space="preserve"> PAGEREF _Toc417822100 \h </w:instrText>
         </w:r>
         <w:r>
           <w:rPr>
@@ -2032,7 +2123,7 @@
           <w:lang w:eastAsia="pt-BR"/>
         </w:rPr>
       </w:pPr>
-      <w:hyperlink w:anchor="_Toc417421016" w:history="1">
+      <w:hyperlink w:anchor="_Toc417822101" w:history="1">
         <w:r>
           <w:rPr>
             <w:rStyle w:val="Hyperlink"/>
@@ -2078,7 +2169,7 @@
             <w:noProof/>
             <w:webHidden/>
           </w:rPr>
-          <w:instrText xml:space="preserve"> PAGEREF _Toc417421016 \h </w:instrText>
+          <w:instrText xml:space="preserve"> PAGEREF _Toc417822101 \h </w:instrText>
         </w:r>
         <w:r>
           <w:rPr>
@@ -2123,7 +2214,7 @@
           <w:lang w:eastAsia="pt-BR"/>
         </w:rPr>
       </w:pPr>
-      <w:hyperlink w:anchor="_Toc417421017" w:history="1">
+      <w:hyperlink w:anchor="_Toc417822102" w:history="1">
         <w:r>
           <w:rPr>
             <w:rStyle w:val="Hyperlink"/>
@@ -2169,7 +2260,7 @@
             <w:noProof/>
             <w:webHidden/>
           </w:rPr>
-          <w:instrText xml:space="preserve"> PAGEREF _Toc417421017 \h </w:instrText>
+          <w:instrText xml:space="preserve"> PAGEREF _Toc417822102 \h </w:instrText>
         </w:r>
         <w:r>
           <w:rPr>
@@ -2214,7 +2305,7 @@
           <w:lang w:eastAsia="pt-BR"/>
         </w:rPr>
       </w:pPr>
-      <w:hyperlink w:anchor="_Toc417421018" w:history="1">
+      <w:hyperlink w:anchor="_Toc417822103" w:history="1">
         <w:r>
           <w:rPr>
             <w:rStyle w:val="Hyperlink"/>
@@ -2260,7 +2351,7 @@
             <w:noProof/>
             <w:webHidden/>
           </w:rPr>
-          <w:instrText xml:space="preserve"> PAGEREF _Toc417421018 \h </w:instrText>
+          <w:instrText xml:space="preserve"> PAGEREF _Toc417822103 \h </w:instrText>
         </w:r>
         <w:r>
           <w:rPr>
@@ -2305,7 +2396,7 @@
           <w:lang w:eastAsia="pt-BR"/>
         </w:rPr>
       </w:pPr>
-      <w:hyperlink w:anchor="_Toc417421019" w:history="1">
+      <w:hyperlink w:anchor="_Toc417822104" w:history="1">
         <w:r>
           <w:rPr>
             <w:rStyle w:val="Hyperlink"/>
@@ -2330,7 +2421,7 @@
             <w:noProof/>
             <w:shd w:val="clear" w:color="auto" w:fill="FFFFFF"/>
           </w:rPr>
-          <w:t>Vantagens e desvantagens de utilizar o D3js</w:t>
+          <w:t>Vantagens de utilizar o D3js</w:t>
         </w:r>
         <w:r>
           <w:rPr>
@@ -2351,7 +2442,97 @@
             <w:noProof/>
             <w:webHidden/>
           </w:rPr>
-          <w:instrText xml:space="preserve"> PAGEREF _Toc417421019 \h </w:instrText>
+          <w:instrText xml:space="preserve"> PAGEREF _Toc417822104 \h </w:instrText>
+        </w:r>
+        <w:r>
+          <w:rPr>
+            <w:noProof/>
+            <w:webHidden/>
+          </w:rPr>
+        </w:r>
+        <w:r>
+          <w:rPr>
+            <w:noProof/>
+            <w:webHidden/>
+          </w:rPr>
+          <w:fldChar w:fldCharType="separate"/>
+        </w:r>
+        <w:r>
+          <w:rPr>
+            <w:noProof/>
+            <w:webHidden/>
+          </w:rPr>
+          <w:t>17</w:t>
+        </w:r>
+        <w:r>
+          <w:rPr>
+            <w:noProof/>
+            <w:webHidden/>
+          </w:rPr>
+          <w:fldChar w:fldCharType="end"/>
+        </w:r>
+      </w:hyperlink>
+    </w:p>
+    <w:p>
+      <w:pPr>
+        <w:pStyle w:val="Sumrio2"/>
+        <w:tabs>
+          <w:tab w:val="left" w:pos="880"/>
+          <w:tab w:val="right" w:leader="dot" w:pos="9061"/>
+        </w:tabs>
+        <w:rPr>
+          <w:rFonts w:asciiTheme="minorHAnsi" w:eastAsiaTheme="minorEastAsia" w:hAnsiTheme="minorHAnsi"/>
+          <w:noProof/>
+          <w:sz w:val="22"/>
+          <w:lang w:eastAsia="pt-BR"/>
+        </w:rPr>
+      </w:pPr>
+      <w:hyperlink w:anchor="_Toc417822105" w:history="1">
+        <w:r>
+          <w:rPr>
+            <w:rStyle w:val="Hyperlink"/>
+            <w:noProof/>
+            <w:lang w:eastAsia="pt-BR"/>
+          </w:rPr>
+          <w:t>2.8.</w:t>
+        </w:r>
+        <w:r>
+          <w:rPr>
+            <w:rFonts w:asciiTheme="minorHAnsi" w:eastAsiaTheme="minorEastAsia" w:hAnsiTheme="minorHAnsi"/>
+            <w:noProof/>
+            <w:sz w:val="22"/>
+            <w:lang w:eastAsia="pt-BR"/>
+          </w:rPr>
+          <w:tab/>
+        </w:r>
+        <w:r>
+          <w:rPr>
+            <w:rStyle w:val="Hyperlink"/>
+            <w:noProof/>
+            <w:lang w:eastAsia="pt-BR"/>
+          </w:rPr>
+          <w:t>Conceito de Big Data</w:t>
+        </w:r>
+        <w:r>
+          <w:rPr>
+            <w:noProof/>
+            <w:webHidden/>
+          </w:rPr>
+          <w:tab/>
+        </w:r>
+        <w:r>
+          <w:rPr>
+            <w:noProof/>
+            <w:webHidden/>
+          </w:rPr>
+          <w:fldChar w:fldCharType="begin"/>
+        </w:r>
+        <w:r>
+          <w:rPr>
+            <w:noProof/>
+            <w:webHidden/>
+          </w:rPr>
+          <w:instrText xml:space="preserve"> PAGEREF _Toc417822105 \h </w:instrText>
         </w:r>
         <w:r>
           <w:rPr>
@@ -2396,14 +2577,14 @@
           <w:lang w:eastAsia="pt-BR"/>
         </w:rPr>
       </w:pPr>
-      <w:hyperlink w:anchor="_Toc417421020" w:history="1">
+      <w:hyperlink w:anchor="_Toc417822106" w:history="1">
         <w:r>
           <w:rPr>
             <w:rStyle w:val="Hyperlink"/>
-            <w:rFonts w:cs="Arial"/>
-            <w:noProof/>
-          </w:rPr>
-          <w:t>2.7.1.</w:t>
+            <w:noProof/>
+            <w:lang w:eastAsia="pt-BR"/>
+          </w:rPr>
+          <w:t>2.8.1.</w:t>
         </w:r>
         <w:r>
           <w:rPr>
@@ -2417,11 +2598,10 @@
         <w:r>
           <w:rPr>
             <w:rStyle w:val="Hyperlink"/>
-            <w:rFonts w:cs="Arial"/>
-            <w:noProof/>
-            <w:shd w:val="clear" w:color="auto" w:fill="FFFFFF"/>
-          </w:rPr>
-          <w:t>Vantagem</w:t>
+            <w:noProof/>
+            <w:lang w:eastAsia="pt-BR"/>
+          </w:rPr>
+          <w:t>Aplicações</w:t>
         </w:r>
         <w:r>
           <w:rPr>
@@ -2442,98 +2622,7 @@
             <w:noProof/>
             <w:webHidden/>
           </w:rPr>
-          <w:instrText xml:space="preserve"> PAGEREF _Toc417421020 \h </w:instrText>
-        </w:r>
-        <w:r>
-          <w:rPr>
-            <w:noProof/>
-            <w:webHidden/>
-          </w:rPr>
-        </w:r>
-        <w:r>
-          <w:rPr>
-            <w:noProof/>
-            <w:webHidden/>
-          </w:rPr>
-          <w:fldChar w:fldCharType="separate"/>
-        </w:r>
-        <w:r>
-          <w:rPr>
-            <w:noProof/>
-            <w:webHidden/>
-          </w:rPr>
-          <w:t>17</w:t>
-        </w:r>
-        <w:r>
-          <w:rPr>
-            <w:noProof/>
-            <w:webHidden/>
-          </w:rPr>
-          <w:fldChar w:fldCharType="end"/>
-        </w:r>
-      </w:hyperlink>
-    </w:p>
-    <w:p>
-      <w:pPr>
-        <w:pStyle w:val="Sumrio3"/>
-        <w:tabs>
-          <w:tab w:val="left" w:pos="1320"/>
-          <w:tab w:val="right" w:leader="dot" w:pos="9061"/>
-        </w:tabs>
-        <w:rPr>
-          <w:rFonts w:asciiTheme="minorHAnsi" w:eastAsiaTheme="minorEastAsia" w:hAnsiTheme="minorHAnsi"/>
-          <w:noProof/>
-          <w:sz w:val="22"/>
-          <w:lang w:eastAsia="pt-BR"/>
-        </w:rPr>
-      </w:pPr>
-      <w:hyperlink w:anchor="_Toc417421021" w:history="1">
-        <w:r>
-          <w:rPr>
-            <w:rStyle w:val="Hyperlink"/>
-            <w:rFonts w:cs="Arial"/>
-            <w:noProof/>
-          </w:rPr>
-          <w:t>2.7.2.</w:t>
-        </w:r>
-        <w:r>
-          <w:rPr>
-            <w:rFonts w:asciiTheme="minorHAnsi" w:eastAsiaTheme="minorEastAsia" w:hAnsiTheme="minorHAnsi"/>
-            <w:noProof/>
-            <w:sz w:val="22"/>
-            <w:lang w:eastAsia="pt-BR"/>
-          </w:rPr>
-          <w:tab/>
-        </w:r>
-        <w:r>
-          <w:rPr>
-            <w:rStyle w:val="Hyperlink"/>
-            <w:rFonts w:cs="Arial"/>
-            <w:noProof/>
-            <w:shd w:val="clear" w:color="auto" w:fill="FFFFFF"/>
-          </w:rPr>
-          <w:t>Desvantagem</w:t>
-        </w:r>
-        <w:r>
-          <w:rPr>
-            <w:noProof/>
-            <w:webHidden/>
-          </w:rPr>
-          <w:tab/>
-        </w:r>
-        <w:r>
-          <w:rPr>
-            <w:noProof/>
-            <w:webHidden/>
-          </w:rPr>
-          <w:fldChar w:fldCharType="begin"/>
-        </w:r>
-        <w:r>
-          <w:rPr>
-            <w:noProof/>
-            <w:webHidden/>
-          </w:rPr>
-          <w:instrText xml:space="preserve"> PAGEREF _Toc417421021 \h </w:instrText>
+          <w:instrText xml:space="preserve"> PAGEREF _Toc417822106 \h </w:instrText>
         </w:r>
         <w:r>
           <w:rPr>
@@ -2578,14 +2667,15 @@
           <w:lang w:eastAsia="pt-BR"/>
         </w:rPr>
       </w:pPr>
-      <w:hyperlink w:anchor="_Toc417421022" w:history="1">
+      <w:hyperlink w:anchor="_Toc417822107" w:history="1">
         <w:r>
           <w:rPr>
             <w:rStyle w:val="Hyperlink"/>
+            <w:rFonts w:ascii="Times New Roman" w:eastAsia="Times New Roman" w:hAnsi="Times New Roman" w:cs="Times New Roman"/>
             <w:noProof/>
             <w:lang w:eastAsia="pt-BR"/>
           </w:rPr>
-          <w:t>2.8.</w:t>
+          <w:t>2.9.</w:t>
         </w:r>
         <w:r>
           <w:rPr>
@@ -2599,10 +2689,11 @@
         <w:r>
           <w:rPr>
             <w:rStyle w:val="Hyperlink"/>
+            <w:rFonts w:eastAsia="Times New Roman"/>
             <w:noProof/>
             <w:lang w:eastAsia="pt-BR"/>
           </w:rPr>
-          <w:t>Conceito de Big Data</w:t>
+          <w:t>Tendências para 2015 big data</w:t>
         </w:r>
         <w:r>
           <w:rPr>
@@ -2623,189 +2714,7 @@
             <w:noProof/>
             <w:webHidden/>
           </w:rPr>
-          <w:instrText xml:space="preserve"> PAGEREF _Toc417421022 \h </w:instrText>
-        </w:r>
-        <w:r>
-          <w:rPr>
-            <w:noProof/>
-            <w:webHidden/>
-          </w:rPr>
-        </w:r>
-        <w:r>
-          <w:rPr>
-            <w:noProof/>
-            <w:webHidden/>
-          </w:rPr>
-          <w:fldChar w:fldCharType="separate"/>
-        </w:r>
-        <w:r>
-          <w:rPr>
-            <w:noProof/>
-            <w:webHidden/>
-          </w:rPr>
-          <w:t>17</w:t>
-        </w:r>
-        <w:r>
-          <w:rPr>
-            <w:noProof/>
-            <w:webHidden/>
-          </w:rPr>
-          <w:fldChar w:fldCharType="end"/>
-        </w:r>
-      </w:hyperlink>
-    </w:p>
-    <w:p>
-      <w:pPr>
-        <w:pStyle w:val="Sumrio3"/>
-        <w:tabs>
-          <w:tab w:val="left" w:pos="1320"/>
-          <w:tab w:val="right" w:leader="dot" w:pos="9061"/>
-        </w:tabs>
-        <w:rPr>
-          <w:rFonts w:asciiTheme="minorHAnsi" w:eastAsiaTheme="minorEastAsia" w:hAnsiTheme="minorHAnsi"/>
-          <w:noProof/>
-          <w:sz w:val="22"/>
-          <w:lang w:eastAsia="pt-BR"/>
-        </w:rPr>
-      </w:pPr>
-      <w:hyperlink w:anchor="_Toc417421023" w:history="1">
-        <w:r>
-          <w:rPr>
-            <w:rStyle w:val="Hyperlink"/>
-            <w:noProof/>
-            <w:lang w:eastAsia="pt-BR"/>
-          </w:rPr>
-          <w:t>2.8.1.</w:t>
-        </w:r>
-        <w:r>
-          <w:rPr>
-            <w:rFonts w:asciiTheme="minorHAnsi" w:eastAsiaTheme="minorEastAsia" w:hAnsiTheme="minorHAnsi"/>
-            <w:noProof/>
-            <w:sz w:val="22"/>
-            <w:lang w:eastAsia="pt-BR"/>
-          </w:rPr>
-          <w:tab/>
-        </w:r>
-        <w:r>
-          <w:rPr>
-            <w:rStyle w:val="Hyperlink"/>
-            <w:noProof/>
-            <w:lang w:eastAsia="pt-BR"/>
-          </w:rPr>
-          <w:t>Aplicações</w:t>
-        </w:r>
-        <w:r>
-          <w:rPr>
-            <w:noProof/>
-            <w:webHidden/>
-          </w:rPr>
-          <w:tab/>
-        </w:r>
-        <w:r>
-          <w:rPr>
-            <w:noProof/>
-            <w:webHidden/>
-          </w:rPr>
-          <w:fldChar w:fldCharType="begin"/>
-        </w:r>
-        <w:r>
-          <w:rPr>
-            <w:noProof/>
-            <w:webHidden/>
-          </w:rPr>
-          <w:instrText xml:space="preserve"> PAGEREF _Toc417421023 \h </w:instrText>
-        </w:r>
-        <w:r>
-          <w:rPr>
-            <w:noProof/>
-            <w:webHidden/>
-          </w:rPr>
-        </w:r>
-        <w:r>
-          <w:rPr>
-            <w:noProof/>
-            <w:webHidden/>
-          </w:rPr>
-          <w:fldChar w:fldCharType="separate"/>
-        </w:r>
-        <w:r>
-          <w:rPr>
-            <w:noProof/>
-            <w:webHidden/>
-          </w:rPr>
-          <w:t>18</w:t>
-        </w:r>
-        <w:r>
-          <w:rPr>
-            <w:noProof/>
-            <w:webHidden/>
-          </w:rPr>
-          <w:fldChar w:fldCharType="end"/>
-        </w:r>
-      </w:hyperlink>
-    </w:p>
-    <w:p>
-      <w:pPr>
-        <w:pStyle w:val="Sumrio2"/>
-        <w:tabs>
-          <w:tab w:val="left" w:pos="880"/>
-          <w:tab w:val="right" w:leader="dot" w:pos="9061"/>
-        </w:tabs>
-        <w:rPr>
-          <w:rFonts w:asciiTheme="minorHAnsi" w:eastAsiaTheme="minorEastAsia" w:hAnsiTheme="minorHAnsi"/>
-          <w:noProof/>
-          <w:sz w:val="22"/>
-          <w:lang w:eastAsia="pt-BR"/>
-        </w:rPr>
-      </w:pPr>
-      <w:hyperlink w:anchor="_Toc417421024" w:history="1">
-        <w:r>
-          <w:rPr>
-            <w:rStyle w:val="Hyperlink"/>
-            <w:rFonts w:ascii="Times New Roman" w:eastAsia="Times New Roman" w:hAnsi="Times New Roman" w:cs="Times New Roman"/>
-            <w:noProof/>
-            <w:lang w:eastAsia="pt-BR"/>
-          </w:rPr>
-          <w:t>2.9.</w:t>
-        </w:r>
-        <w:r>
-          <w:rPr>
-            <w:rFonts w:asciiTheme="minorHAnsi" w:eastAsiaTheme="minorEastAsia" w:hAnsiTheme="minorHAnsi"/>
-            <w:noProof/>
-            <w:sz w:val="22"/>
-            <w:lang w:eastAsia="pt-BR"/>
-          </w:rPr>
-          <w:tab/>
-        </w:r>
-        <w:r>
-          <w:rPr>
-            <w:rStyle w:val="Hyperlink"/>
-            <w:rFonts w:eastAsia="Times New Roman"/>
-            <w:noProof/>
-            <w:lang w:eastAsia="pt-BR"/>
-          </w:rPr>
-          <w:t>Tendências para 2015 big data</w:t>
-        </w:r>
-        <w:r>
-          <w:rPr>
-            <w:noProof/>
-            <w:webHidden/>
-          </w:rPr>
-          <w:tab/>
-        </w:r>
-        <w:r>
-          <w:rPr>
-            <w:noProof/>
-            <w:webHidden/>
-          </w:rPr>
-          <w:fldChar w:fldCharType="begin"/>
-        </w:r>
-        <w:r>
-          <w:rPr>
-            <w:noProof/>
-            <w:webHidden/>
-          </w:rPr>
-          <w:instrText xml:space="preserve"> PAGEREF _Toc417421024 \h </w:instrText>
+          <w:instrText xml:space="preserve"> PAGEREF _Toc417822107 \h </w:instrText>
         </w:r>
         <w:r>
           <w:rPr>
@@ -2850,7 +2759,7 @@
           <w:lang w:eastAsia="pt-BR"/>
         </w:rPr>
       </w:pPr>
-      <w:hyperlink w:anchor="_Toc417421025" w:history="1">
+      <w:hyperlink w:anchor="_Toc417822108" w:history="1">
         <w:r>
           <w:rPr>
             <w:rStyle w:val="Hyperlink"/>
@@ -2897,7 +2806,7 @@
             <w:noProof/>
             <w:webHidden/>
           </w:rPr>
-          <w:instrText xml:space="preserve"> PAGEREF _Toc417421025 \h </w:instrText>
+          <w:instrText xml:space="preserve"> PAGEREF _Toc417822108 \h </w:instrText>
         </w:r>
         <w:r>
           <w:rPr>
@@ -2944,7 +2853,7 @@
           <w:lang w:eastAsia="pt-BR"/>
         </w:rPr>
       </w:pPr>
-      <w:hyperlink w:anchor="_Toc417421026" w:history="1">
+      <w:hyperlink w:anchor="_Toc417822109" w:history="1">
         <w:r>
           <w:rPr>
             <w:rStyle w:val="Hyperlink"/>
@@ -2992,7 +2901,7 @@
             <w:noProof/>
             <w:webHidden/>
           </w:rPr>
-          <w:instrText xml:space="preserve"> PAGEREF _Toc417421026 \h </w:instrText>
+          <w:instrText xml:space="preserve"> PAGEREF _Toc417822109 \h </w:instrText>
         </w:r>
         <w:r>
           <w:rPr>
@@ -3038,7 +2947,7 @@
           <w:lang w:eastAsia="pt-BR"/>
         </w:rPr>
       </w:pPr>
-      <w:hyperlink w:anchor="_Toc417421027" w:history="1">
+      <w:hyperlink w:anchor="_Toc417822110" w:history="1">
         <w:r>
           <w:rPr>
             <w:rStyle w:val="Hyperlink"/>
@@ -3067,7 +2976,7 @@
             <w:noProof/>
             <w:webHidden/>
           </w:rPr>
-          <w:instrText xml:space="preserve"> PAGEREF _Toc417421027 \h </w:instrText>
+          <w:instrText xml:space="preserve"> PAGEREF _Toc417822110 \h </w:instrText>
         </w:r>
         <w:r>
           <w:rPr>
@@ -3143,7 +3052,7 @@
       <w:pPr>
         <w:pStyle w:val="Ttulo1"/>
       </w:pPr>
-      <w:bookmarkStart w:id="0" w:name="_Toc417421010"/>
+      <w:bookmarkStart w:id="0" w:name="_Toc417822095"/>
       <w:r>
         <w:lastRenderedPageBreak/>
         <w:t>INTRODUÇÃO</w:t>
@@ -3501,7 +3410,7 @@
         <w:fldChar w:fldCharType="begin" w:fldLock="1"/>
       </w:r>
       <w:r>
-        <w:instrText>ADDIN CSL_CITATION { "citationItems" : [ { "id" : "ITEM-1", "itemData" : { "author" : [ { "dropping-particle" : "", "family" : "Hoje", "given" : "Revista Ci\u00eancia", "non-dropping-particle" : "", "parse-names" : false, "suffix" : "" } ], "container-title" : "08- 2013", "id" : "ITEM-1", "issued" : { "date-parts" : [ [ "2013" ] ] }, "page" : "6", "title" : "Desafios do Big Data", "type" : "article-magazine" }, "uris" : [ "http://www.mendeley.com/documents/?uuid=10d4ab84-a1f7-4f94-8db7-e1418dd2b8e4" ] } ], "mendeley" : { "formattedCitation" : "(HOJE, 2013)", "plainTextFormattedCitation" : "(HOJE, 2013)", "previouslyFormattedCitation" : "(HOJE, 2013)" }, "properties" : { "noteIndex" : 0 }, "schema" : "https://github.com/citation-style-language/schema/raw/master/csl-citation.json" }</w:instrText>
+        <w:instrText>ADDIN CSL_CITATION { "citationItems" : [ { "id" : "ITEM-1", "itemData" : { "author" : [ { "dropping-particle" : "", "family" : "Xex\u00e9o", "given" : "Geraldo", "non-dropping-particle" : "", "parse-names" : false, "suffix" : "" } ], "container-title" : "08- 2013", "id" : "ITEM-1", "issued" : { "date-parts" : [ [ "2013" ] ] }, "page" : "6", "title" : "Desafios do Big Data", "type" : "article-magazine" }, "uris" : [ "http://www.mendeley.com/documents/?uuid=10d4ab84-a1f7-4f94-8db7-e1418dd2b8e4" ] } ], "mendeley" : { "formattedCitation" : "(XEX\u00c9O, 2013)", "plainTextFormattedCitation" : "(XEX\u00c9O, 2013)", "previouslyFormattedCitation" : "(XEX\u00c9O, 2013)" }, "properties" : { "noteIndex" : 0 }, "schema" : "https://github.com/citation-style-language/schema/raw/master/csl-citation.json" }</w:instrText>
       </w:r>
       <w:r>
         <w:fldChar w:fldCharType="separate"/>
@@ -3510,7 +3419,7 @@
         <w:rPr>
           <w:noProof/>
         </w:rPr>
-        <w:t>(HOJE, 2013)</w:t>
+        <w:t>(XEXÉO, 2013)</w:t>
       </w:r>
       <w:r>
         <w:fldChar w:fldCharType="end"/>
@@ -4133,7 +4042,7 @@
       <w:pPr>
         <w:pStyle w:val="Ttulo1"/>
       </w:pPr>
-      <w:bookmarkStart w:id="1" w:name="_Toc417421011"/>
+      <w:bookmarkStart w:id="1" w:name="_Toc417822096"/>
       <w:r>
         <w:rPr>
           <w:rStyle w:val="apple-converted-space"/>
@@ -4156,7 +4065,7 @@
           <w:shd w:val="clear" w:color="auto" w:fill="FFFFFF"/>
         </w:rPr>
       </w:pPr>
-      <w:bookmarkStart w:id="2" w:name="_Toc417421012"/>
+      <w:bookmarkStart w:id="2" w:name="_Toc417822097"/>
       <w:proofErr w:type="spellStart"/>
       <w:proofErr w:type="gramStart"/>
       <w:r>
@@ -4241,7 +4150,7 @@
           <w:rStyle w:val="apple-converted-space"/>
         </w:rPr>
       </w:pPr>
-      <w:bookmarkStart w:id="3" w:name="_Toc417421013"/>
+      <w:bookmarkStart w:id="3" w:name="_Toc417822098"/>
       <w:r>
         <w:rPr>
           <w:rStyle w:val="apple-converted-space"/>
@@ -5296,7 +5205,7 @@
           <w:rStyle w:val="apple-converted-space"/>
         </w:rPr>
       </w:pPr>
-      <w:bookmarkStart w:id="4" w:name="_Toc417421014"/>
+      <w:bookmarkStart w:id="4" w:name="_Toc417822099"/>
       <w:r>
         <w:t xml:space="preserve">Definição de um </w:t>
       </w:r>
@@ -6273,7 +6182,7 @@
       <w:pPr>
         <w:pStyle w:val="Ttulo2"/>
       </w:pPr>
-      <w:bookmarkStart w:id="5" w:name="_Toc417421015"/>
+      <w:bookmarkStart w:id="5" w:name="_Toc417822100"/>
       <w:r>
         <w:t>Ferrament</w:t>
       </w:r>
@@ -6302,7 +6211,13 @@
         <w:t xml:space="preserve"> perceberam</w:t>
       </w:r>
       <w:r>
-        <w:t xml:space="preserve"> o quão poderosos são e chegamos a conclusões interessantes dependendo daquilo que se analisa.</w:t>
+        <w:t xml:space="preserve"> o quão poderosos são e </w:t>
+      </w:r>
+      <w:r>
+        <w:t>chega-se</w:t>
+      </w:r>
+      <w:r>
+        <w:t xml:space="preserve"> a conclusões interessantes dependendo daquilo que se analisa.</w:t>
       </w:r>
     </w:p>
     <w:p>
@@ -6544,7 +6459,7 @@
           <w:shd w:val="clear" w:color="auto" w:fill="FFFFFF"/>
         </w:rPr>
       </w:pPr>
-      <w:bookmarkStart w:id="6" w:name="_Toc417421016"/>
+      <w:bookmarkStart w:id="6" w:name="_Toc417822101"/>
       <w:r>
         <w:rPr>
           <w:rStyle w:val="apple-converted-space"/>
@@ -6652,7 +6567,7 @@
           <w:shd w:val="clear" w:color="auto" w:fill="FFFFFF"/>
         </w:rPr>
       </w:pPr>
-      <w:bookmarkStart w:id="7" w:name="_Toc417421017"/>
+      <w:bookmarkStart w:id="7" w:name="_Toc417822102"/>
       <w:r>
         <w:rPr>
           <w:rStyle w:val="apple-converted-space"/>
@@ -6692,7 +6607,7 @@
         <w:fldChar w:fldCharType="begin" w:fldLock="1"/>
       </w:r>
       <w:r>
-        <w:instrText>ADDIN CSL_CITATION { "citationItems" : [ { "id" : "ITEM-1", "itemData" : { "URL" : "http://www.devmedia.com.br/a-origem-do-css-um-pouco-da-historia/15195", "accessed" : { "date-parts" : [ [ "2015", "4", "3" ] ] }, "author" : [ { "dropping-particle" : "", "family" : "Pereira", "given" : "Altieri", "non-dropping-particle" : "", "parse-names" : false, "suffix" : "" } ], "id" : "ITEM-1", "issued" : { "date-parts" : [ [ "0" ] ] }, "title" : "A origem do CSS, um pouco da hist\u00f3ria. Leia mais em: A origem do CSS, um pouco da hist\u00f3ria.", "type" : "webpage" }, "uris" : [ "http://www.mendeley.com/documents/?uuid=0e3fd881-16d4-4a1a-b6a8-7fdedcf48a35" ] } ], "mendeley" : { "formattedCitation" : "(PEREIRA, [s.d.])", "plainTextFormattedCitation" : "(PEREIRA, [s.d.])", "previouslyFormattedCitation" : "(PEREIRA, [s.d.])" }, "properties" : { "noteIndex" : 0 }, "schema" : "https://github.com/citation-style-language/schema/raw/master/csl-citation.json" }</w:instrText>
+        <w:instrText>ADDIN CSL_CITATION { "citationItems" : [ { "id" : "ITEM-1", "itemData" : { "URL" : "http://www.devmedia.com.br/a-origem-do-css-um-pouco-da-historia/15195", "accessed" : { "date-parts" : [ [ "2015", "4", "3" ] ] }, "author" : [ { "dropping-particle" : "", "family" : "Pereira", "given" : "Altieri", "non-dropping-particle" : "", "parse-names" : false, "suffix" : "" } ], "container-title" : "04-12-2009", "id" : "ITEM-1", "issued" : { "date-parts" : [ [ "2009" ] ] }, "title" : "A origem do CSS, um pouco da hist\u00f3ria. Leia mais em: A origem do CSS, um pouco da hist\u00f3ria.", "type" : "webpage" }, "uris" : [ "http://www.mendeley.com/documents/?uuid=0e3fd881-16d4-4a1a-b6a8-7fdedcf48a35" ] } ], "mendeley" : { "formattedCitation" : "(PEREIRA, 2009)", "plainTextFormattedCitation" : "(PEREIRA, 2009)", "previouslyFormattedCitation" : "(PEREIRA, 2009)" }, "properties" : { "noteIndex" : 0 }, "schema" : "https://github.com/citation-style-language/schema/raw/master/csl-citation.json" }</w:instrText>
       </w:r>
       <w:r>
         <w:fldChar w:fldCharType="separate"/>
@@ -6701,7 +6616,7 @@
         <w:rPr>
           <w:noProof/>
         </w:rPr>
-        <w:t>(PEREIRA, [s.d.])</w:t>
+        <w:t>(PEREIRA, 2009)</w:t>
       </w:r>
       <w:r>
         <w:fldChar w:fldCharType="end"/>
@@ -6947,7 +6862,7 @@
           <w:shd w:val="clear" w:color="auto" w:fill="FFFFFF"/>
         </w:rPr>
       </w:pPr>
-      <w:bookmarkStart w:id="8" w:name="_Toc417421018"/>
+      <w:bookmarkStart w:id="8" w:name="_Toc417822103"/>
       <w:r>
         <w:rPr>
           <w:rStyle w:val="apple-converted-space"/>
@@ -7161,7 +7076,13 @@
         <w:pStyle w:val="Corpodetexto"/>
       </w:pPr>
       <w:r>
-        <w:t xml:space="preserve">Ele é uma estrutura monolítica que busca oferecer todos os recursos possíveis. Em vez disso, D3 resolve alguns dos problemas: eficiente manipulação de documentos com base em dados. Isso evita representação proprietária e oferece uma flexibilidade extraordinária, expondo todas as capacidades dos padrões web, como </w:t>
+        <w:t>Ele é uma estrutura monolítica que busca oferecer todos os recursos possíveis. Em vez disso, D3 resolve a</w:t>
+      </w:r>
+      <w:r>
+        <w:t xml:space="preserve">lguns dos problemas tais como </w:t>
+      </w:r>
+      <w:r>
+        <w:t xml:space="preserve">manipulação de documentos com base em dados. Isso evita representação proprietária e oferece uma flexibilidade extraordinária, expondo todas as capacidades dos padrões web, como </w:t>
       </w:r>
       <w:r>
         <w:rPr>
@@ -7279,7 +7200,13 @@
         <w:t>CSS</w:t>
       </w:r>
       <w:r>
-        <w:t xml:space="preserve">. Por exemplo, podemos criar elementos </w:t>
+        <w:t xml:space="preserve">. Por exemplo, </w:t>
+      </w:r>
+      <w:r>
+        <w:t>pode-se</w:t>
+      </w:r>
+      <w:r>
+        <w:t xml:space="preserve"> criar elementos </w:t>
       </w:r>
       <w:r>
         <w:rPr>
@@ -7288,7 +7215,13 @@
         <w:t>SVG</w:t>
       </w:r>
       <w:r>
-        <w:t xml:space="preserve"> usando D3 e estilos com folhas de estilo externas. Podemos usar </w:t>
+        <w:t xml:space="preserve"> usando D3 e estilos com folhas de estilo externa</w:t>
+      </w:r>
+      <w:r>
+        <w:t>s. Podem-se</w:t>
+      </w:r>
+      <w:r>
+        <w:t xml:space="preserve"> usar </w:t>
       </w:r>
       <w:r>
         <w:lastRenderedPageBreak/>
@@ -7307,16 +7240,31 @@
         <w:t xml:space="preserve"> novas funcionalidades amanhã, </w:t>
       </w:r>
       <w:r>
-        <w:t>seremos capazes</w:t>
-      </w:r>
-      <w:r>
-        <w:t xml:space="preserve"> de usá-los imediatamente, sem at</w:t>
+        <w:t xml:space="preserve">pode-se usá-lo </w:t>
+      </w:r>
+      <w:r>
+        <w:t>imediatamente, sem at</w:t>
       </w:r>
       <w:r>
         <w:t>ualização de nenhuma ferramenta</w:t>
       </w:r>
       <w:r>
-        <w:t xml:space="preserve"> necessária. E, se no futuro decidirmos, para usar um conjunto de ferramentas que não D3, podemos levar nossos conhecimentos aplicados.</w:t>
+        <w:t xml:space="preserve"> necessária. E, se no futuro decidirmos, para usar um conjunto de ferramentas que não D3, </w:t>
+      </w:r>
+      <w:r>
+        <w:t>pode</w:t>
+      </w:r>
+      <w:r>
+        <w:t>m-se</w:t>
+      </w:r>
+      <w:r>
+        <w:t xml:space="preserve"> levar </w:t>
+      </w:r>
+      <w:r>
+        <w:t xml:space="preserve">os </w:t>
+      </w:r>
+      <w:r>
+        <w:t>conhecimentos aplicados.</w:t>
       </w:r>
       <w:r>
         <w:t xml:space="preserve"> </w:t>
@@ -7343,7 +7291,7 @@
           <w:shd w:val="clear" w:color="auto" w:fill="FFFFFF"/>
         </w:rPr>
       </w:pPr>
-      <w:bookmarkStart w:id="9" w:name="_Toc417421019"/>
+      <w:bookmarkStart w:id="9" w:name="_Toc417822104"/>
       <w:r>
         <w:rPr>
           <w:rStyle w:val="apple-converted-space"/>
@@ -7358,15 +7306,15 @@
           <w:rFonts w:cs="Arial"/>
           <w:shd w:val="clear" w:color="auto" w:fill="FFFFFF"/>
         </w:rPr>
-        <w:t>antagens e</w:t>
-      </w:r>
-      <w:r>
-        <w:rPr>
-          <w:rStyle w:val="apple-converted-space"/>
-          <w:rFonts w:cs="Arial"/>
-          <w:shd w:val="clear" w:color="auto" w:fill="FFFFFF"/>
-        </w:rPr>
-        <w:t xml:space="preserve"> desvantagens de </w:t>
+        <w:t xml:space="preserve">antagens </w:t>
+      </w:r>
+      <w:r>
+        <w:rPr>
+          <w:rStyle w:val="apple-converted-space"/>
+          <w:rFonts w:cs="Arial"/>
+          <w:shd w:val="clear" w:color="auto" w:fill="FFFFFF"/>
+        </w:rPr>
+        <w:t xml:space="preserve">de </w:t>
       </w:r>
       <w:r>
         <w:rPr>
@@ -7396,460 +7344,334 @@
     </w:p>
     <w:p>
       <w:pPr>
+        <w:pStyle w:val="Corpodetexto"/>
+      </w:pPr>
+      <w:r>
+        <w:rPr>
+          <w:rFonts w:cs="Arial"/>
+        </w:rPr>
+        <w:t xml:space="preserve">Segundo a publicação </w:t>
+      </w:r>
+      <w:r>
+        <w:rPr>
+          <w:rFonts w:cs="Arial"/>
+        </w:rPr>
+        <w:fldChar w:fldCharType="begin" w:fldLock="1"/>
+      </w:r>
+      <w:r>
+        <w:rPr>
+          <w:rFonts w:cs="Arial"/>
+        </w:rPr>
+        <w:instrText>ADDIN CSL_CITATION { "citationItems" : [ { "id" : "ITEM-1", "itemData" : { "URL" : "http://homepages.dcc.ufmg.br/~yussif/visdados/visbdgeod3js/index.html", "accessed" : { "date-parts" : [ [ "2015", "4", "21" ] ] }, "author" : [ { "dropping-particle" : "", "family" : "Ribeiro", "given" : "Salatiel", "non-dropping-particle" : "", "parse-names" : false, "suffix" : "" }, { "dropping-particle" : "de", "family" : "Barcelos", "given" : "Yussif Tadeu", "non-dropping-particle" : "", "parse-names" : false, "suffix" : "" } ], "container-title" : "04-05-2014", "id" : "ITEM-1", "issued" : { "date-parts" : [ [ "2014" ] ] }, "title" : "Visualiza\u00e7\u00e3o de Dados Geogr\u00e1ficos com a biblioteca D3.js", "type" : "webpage" }, "uris" : [ "http://www.mendeley.com/documents/?uuid=42229090-8f8d-46bf-9e8a-ef4e8f0ee3ee" ] } ], "mendeley" : { "formattedCitation" : "(RIBEIRO; BARCELOS, 2014)", "plainTextFormattedCitation" : "(RIBEIRO; BARCELOS, 2014)", "previouslyFormattedCitation" : "(RIBEIRO; BARCELOS, 2014)" }, "properties" : { "noteIndex" : 0 }, "schema" : "https://github.com/citation-style-language/schema/raw/master/csl-citation.json" }</w:instrText>
+      </w:r>
+      <w:r>
+        <w:rPr>
+          <w:rFonts w:cs="Arial"/>
+        </w:rPr>
+        <w:fldChar w:fldCharType="separate"/>
+      </w:r>
+      <w:r>
+        <w:rPr>
+          <w:rFonts w:cs="Arial"/>
+          <w:noProof/>
+        </w:rPr>
+        <w:t>(RIBEIRO; BARCELOS, 2014)</w:t>
+      </w:r>
+      <w:r>
+        <w:rPr>
+          <w:rFonts w:cs="Arial"/>
+        </w:rPr>
+        <w:fldChar w:fldCharType="end"/>
+      </w:r>
+      <w:r>
+        <w:rPr>
+          <w:rFonts w:cs="Arial"/>
+        </w:rPr>
+        <w:t xml:space="preserve">, </w:t>
+      </w:r>
+      <w:r>
+        <w:t>a</w:t>
+      </w:r>
+      <w:r>
+        <w:t xml:space="preserve"> biblioteca D3 possui uma grande vantagem em padrões web, conseguindo extrair todo o potencial dos navegadores, sem a necessidade de utilização de um software proprietário. Dessa maneira, D3 combina poderosos componentes de visualização e uma abordagem orientada a dados. Seu potencial é quase tão grande quanto </w:t>
+      </w:r>
+      <w:proofErr w:type="gramStart"/>
+      <w:r>
+        <w:t>a</w:t>
+      </w:r>
+      <w:proofErr w:type="gramEnd"/>
+      <w:r>
+        <w:t xml:space="preserve"> geometria propriamente dita, permitindo a criação de bolhas, diagramas </w:t>
+      </w:r>
+      <w:proofErr w:type="spellStart"/>
+      <w:r>
+        <w:t>Chord</w:t>
+      </w:r>
+      <w:proofErr w:type="spellEnd"/>
+      <w:r>
+        <w:t xml:space="preserve">, </w:t>
+      </w:r>
+      <w:proofErr w:type="spellStart"/>
+      <w:r>
+        <w:t>Treemaps</w:t>
+      </w:r>
+      <w:proofErr w:type="spellEnd"/>
+      <w:r>
+        <w:t>, links de nós e várias outras visualizações complexas.</w:t>
+      </w:r>
+      <w:r>
+        <w:t xml:space="preserve"> </w:t>
+      </w:r>
+      <w:r>
+        <w:t>Outra</w:t>
+      </w:r>
+      <w:r>
+        <w:t xml:space="preserve"> vantagem do D3 é que a maioria das suas criações está aberta e pode ser reutilizada por outros desenvolvedores.</w:t>
+      </w:r>
+    </w:p>
+    <w:p>
+      <w:pPr>
+        <w:pStyle w:val="Corpodetexto"/>
+        <w:rPr>
+          <w:rStyle w:val="apple-converted-space"/>
+          <w:rFonts w:cs="Arial"/>
+          <w:shd w:val="clear" w:color="auto" w:fill="FFFFFF"/>
+        </w:rPr>
+      </w:pPr>
+      <w:r>
+        <w:t>A biblioteca D3 dá suporte aos navegadores modernos</w:t>
+      </w:r>
+      <w:r>
+        <w:rPr>
+          <w:rStyle w:val="Refdenotaderodap"/>
+        </w:rPr>
+        <w:footnoteReference w:id="8"/>
+      </w:r>
+      <w:r>
+        <w:t>. Já foram f</w:t>
+      </w:r>
+      <w:r>
+        <w:t xml:space="preserve">eitos testes com Firefox, </w:t>
+      </w:r>
+      <w:proofErr w:type="spellStart"/>
+      <w:r>
+        <w:t>Chrom</w:t>
+      </w:r>
+      <w:r>
+        <w:t>e</w:t>
+      </w:r>
+      <w:proofErr w:type="spellEnd"/>
+      <w:r>
+        <w:t>, S</w:t>
+      </w:r>
+      <w:r>
+        <w:t>afari</w:t>
+      </w:r>
+      <w:r>
+        <w:t xml:space="preserve">, Opera e Internet Explorer </w:t>
+      </w:r>
+      <w:proofErr w:type="gramStart"/>
+      <w:r>
+        <w:t>9</w:t>
+      </w:r>
+      <w:proofErr w:type="gramEnd"/>
+      <w:r>
+        <w:t xml:space="preserve">. Para compatibilidade com o IE8, é recomendada a biblioteca </w:t>
+      </w:r>
+      <w:proofErr w:type="spellStart"/>
+      <w:r>
+        <w:t>Aight</w:t>
+      </w:r>
+      <w:proofErr w:type="spellEnd"/>
+      <w:r>
+        <w:t>.</w:t>
+      </w:r>
+    </w:p>
+    <w:p>
+      <w:pPr>
+        <w:pStyle w:val="Ttulo2"/>
+        <w:rPr>
+          <w:lang w:eastAsia="pt-BR"/>
+        </w:rPr>
+      </w:pPr>
+      <w:bookmarkStart w:id="10" w:name="_Toc417822105"/>
+      <w:r>
+        <w:rPr>
+          <w:lang w:eastAsia="pt-BR"/>
+        </w:rPr>
+        <w:t>Conceito de Big Data</w:t>
+      </w:r>
+      <w:bookmarkEnd w:id="10"/>
+    </w:p>
+    <w:p>
+      <w:pPr>
+        <w:pStyle w:val="Corpodetexto"/>
+        <w:rPr>
+          <w:rFonts w:cs="Arial"/>
+        </w:rPr>
+      </w:pPr>
+      <w:r>
+        <w:rPr>
+          <w:rFonts w:cs="Arial"/>
+        </w:rPr>
+        <w:t>Segundo o infográfico publicado pela IBM</w:t>
+      </w:r>
+      <w:r>
+        <w:rPr>
+          <w:rFonts w:cs="Arial"/>
+        </w:rPr>
+        <w:t xml:space="preserve"> </w:t>
+      </w:r>
+      <w:r>
+        <w:rPr>
+          <w:rFonts w:cs="Arial"/>
+        </w:rPr>
+        <w:fldChar w:fldCharType="begin" w:fldLock="1"/>
+      </w:r>
+      <w:r>
+        <w:rPr>
+          <w:rFonts w:cs="Arial"/>
+        </w:rPr>
+        <w:instrText>ADDIN CSL_CITATION { "citationItems" : [ { "id" : "ITEM-1", "itemData" : { "URL" : "http://www.ibm.com/midmarket/br/pt/infografico_bigdata.html", "accessed" : { "date-parts" : [ [ "2015", "4", "3" ] ] }, "author" : [ { "dropping-particle" : "", "family" : "Gartner", "given" : "", "non-dropping-particle" : "", "parse-names" : false, "suffix" : "" } ], "container-title" : "23-11-2014", "id" : "ITEM-1", "issued" : { "date-parts" : [ [ "2012" ] ] }, "title" : "Saiba o que \u00e9 o Big Data e os desafios que as empresas enfrentam", "type" : "webpage" }, "uris" : [ "http://www.mendeley.com/documents/?uuid=f73b6127-c0e0-4c6b-9693-6e714ba22d5a" ] } ], "mendeley" : { "formattedCitation" : "(GARTNER, 2012)", "plainTextFormattedCitation" : "(GARTNER, 2012)", "previouslyFormattedCitation" : "(GARTNER, 2012)" }, "properties" : { "noteIndex" : 0 }, "schema" : "https://github.com/citation-style-language/schema/raw/master/csl-citation.json" }</w:instrText>
+      </w:r>
+      <w:r>
+        <w:rPr>
+          <w:rFonts w:cs="Arial"/>
+        </w:rPr>
+        <w:fldChar w:fldCharType="separate"/>
+      </w:r>
+      <w:r>
+        <w:rPr>
+          <w:rFonts w:cs="Arial"/>
+          <w:noProof/>
+        </w:rPr>
+        <w:t>(GARTNER, 2012)</w:t>
+      </w:r>
+      <w:r>
+        <w:rPr>
+          <w:rFonts w:cs="Arial"/>
+        </w:rPr>
+        <w:fldChar w:fldCharType="end"/>
+      </w:r>
+      <w:r>
+        <w:rPr>
+          <w:rFonts w:cs="Arial"/>
+        </w:rPr>
+        <w:t>,</w:t>
+      </w:r>
+      <w:r>
+        <w:rPr>
+          <w:rFonts w:cs="Arial"/>
+        </w:rPr>
+        <w:t xml:space="preserve"> </w:t>
+      </w:r>
+      <w:r>
+        <w:rPr>
+          <w:rFonts w:cs="Arial"/>
+          <w:i/>
+        </w:rPr>
+        <w:t>Big data</w:t>
+      </w:r>
+      <w:r>
+        <w:rPr>
+          <w:rFonts w:cs="Arial"/>
+        </w:rPr>
+        <w:t xml:space="preserve"> é um termo utilizado para descrever grandes volumes de dados e que ganha cada vez mais relevância à medida que a sociedade se depara com um aumento sem precedentes no número de informações geradas a cada dia. As dificuldades em armazenar, analisar e utilizar grandes conjuntos de dados tem sido um considerável gargalo para as companhias. Os volumes de informação digital vêm aumentando consideravelmente, em 2011 (1,7 </w:t>
+      </w:r>
+      <w:proofErr w:type="spellStart"/>
+      <w:r>
+        <w:rPr>
+          <w:rFonts w:cs="Arial"/>
+          <w:i/>
+        </w:rPr>
+        <w:t>zettabytes</w:t>
+      </w:r>
+      <w:proofErr w:type="spellEnd"/>
+      <w:r>
+        <w:rPr>
+          <w:rStyle w:val="Refdenotaderodap"/>
+          <w:rFonts w:cs="Arial"/>
+        </w:rPr>
+        <w:footnoteReference w:id="9"/>
+      </w:r>
+      <w:r>
+        <w:rPr>
+          <w:rFonts w:cs="Arial"/>
+        </w:rPr>
+        <w:t xml:space="preserve">), 2012 (2,7 </w:t>
+      </w:r>
+      <w:proofErr w:type="spellStart"/>
+      <w:r>
+        <w:rPr>
+          <w:rFonts w:cs="Arial"/>
+          <w:i/>
+        </w:rPr>
+        <w:t>zettabytes</w:t>
+      </w:r>
+      <w:proofErr w:type="spellEnd"/>
+      <w:r>
+        <w:rPr>
+          <w:rFonts w:cs="Arial"/>
+        </w:rPr>
+        <w:t>) e em 2015</w:t>
+      </w:r>
+      <w:r>
+        <w:rPr>
+          <w:rFonts w:cs="Arial"/>
+        </w:rPr>
+        <w:t xml:space="preserve"> </w:t>
+      </w:r>
+      <w:r>
+        <w:rPr>
+          <w:rFonts w:cs="Arial"/>
+        </w:rPr>
+        <w:t>(</w:t>
+      </w:r>
+      <w:proofErr w:type="gramStart"/>
+      <w:r>
+        <w:rPr>
+          <w:rFonts w:cs="Arial"/>
+        </w:rPr>
+        <w:t>8</w:t>
+      </w:r>
+      <w:proofErr w:type="gramEnd"/>
+      <w:r>
+        <w:rPr>
+          <w:rFonts w:cs="Arial"/>
+        </w:rPr>
+        <w:t xml:space="preserve"> </w:t>
+      </w:r>
+      <w:proofErr w:type="spellStart"/>
+      <w:r>
+        <w:rPr>
+          <w:rFonts w:cs="Arial"/>
+          <w:i/>
+        </w:rPr>
+        <w:t>zettabytes</w:t>
+      </w:r>
+      <w:proofErr w:type="spellEnd"/>
+      <w:r>
+        <w:rPr>
+          <w:rFonts w:cs="Arial"/>
+        </w:rPr>
+        <w:t xml:space="preserve">). </w:t>
+      </w:r>
+    </w:p>
+    <w:p>
+      <w:pPr>
         <w:pStyle w:val="Ttulo3"/>
         <w:rPr>
-          <w:rFonts w:cs="Arial"/>
-          <w:shd w:val="clear" w:color="auto" w:fill="FFFFFF"/>
-        </w:rPr>
-      </w:pPr>
-      <w:bookmarkStart w:id="10" w:name="_Toc417421020"/>
-      <w:r>
-        <w:rPr>
-          <w:rStyle w:val="apple-converted-space"/>
-          <w:rFonts w:cs="Arial"/>
-          <w:shd w:val="clear" w:color="auto" w:fill="FFFFFF"/>
-        </w:rPr>
-        <w:t>Vantagem</w:t>
-      </w:r>
-      <w:bookmarkEnd w:id="10"/>
-    </w:p>
-    <w:p>
-      <w:pPr>
-        <w:pStyle w:val="Corpodetexto"/>
-      </w:pPr>
-      <w:r>
-        <w:rPr>
-          <w:rFonts w:cs="Arial"/>
-        </w:rPr>
-        <w:t xml:space="preserve">Segundo a publicação </w:t>
-      </w:r>
-      <w:r>
-        <w:rPr>
-          <w:rFonts w:cs="Arial"/>
-        </w:rPr>
-        <w:fldChar w:fldCharType="begin" w:fldLock="1"/>
-      </w:r>
-      <w:r>
-        <w:rPr>
-          <w:rFonts w:cs="Arial"/>
-        </w:rPr>
-        <w:instrText>ADDIN CSL_CITATION { "citationItems" : [ { "id" : "ITEM-1", "itemData" : { "URL" : "http://homepages.dcc.ufmg.br/~yussif/visdados/visbdgeod3js/index.html", "accessed" : { "date-parts" : [ [ "2015", "4", "21" ] ] }, "author" : [ { "dropping-particle" : "", "family" : "Ribeiro", "given" : "Salatiel", "non-dropping-particle" : "", "parse-names" : false, "suffix" : "" }, { "dropping-particle" : "de", "family" : "Barcelos", "given" : "Yussif Tadeu", "non-dropping-particle" : "", "parse-names" : false, "suffix" : "" } ], "id" : "ITEM-1", "issued" : { "date-parts" : [ [ "2014" ] ] }, "title" : "Visualiza\u00e7\u00e3o de Dados Geogr\u00e1ficos com a biblioteca D3.js", "type" : "webpage" }, "uris" : [ "http://www.mendeley.com/documents/?uuid=42229090-8f8d-46bf-9e8a-ef4e8f0ee3ee" ] } ], "mendeley" : { "formattedCitation" : "(RIBEIRO; BARCELOS, 2014)", "plainTextFormattedCitation" : "(RIBEIRO; BARCELOS, 2014)", "previouslyFormattedCitation" : "(RIBEIRO; BARCELOS, 2014)" }, "properties" : { "noteIndex" : 0 }, "schema" : "https://github.com/citation-style-language/schema/raw/master/csl-citation.json" }</w:instrText>
-      </w:r>
-      <w:r>
-        <w:rPr>
-          <w:rFonts w:cs="Arial"/>
-        </w:rPr>
-        <w:fldChar w:fldCharType="separate"/>
-      </w:r>
-      <w:r>
-        <w:rPr>
-          <w:rFonts w:cs="Arial"/>
-          <w:noProof/>
-        </w:rPr>
-        <w:t>(RIBEIRO; BARCELOS, 2014)</w:t>
-      </w:r>
-      <w:r>
-        <w:rPr>
-          <w:rFonts w:cs="Arial"/>
-        </w:rPr>
-        <w:fldChar w:fldCharType="end"/>
-      </w:r>
-      <w:r>
-        <w:rPr>
-          <w:rFonts w:cs="Arial"/>
-        </w:rPr>
-        <w:t xml:space="preserve">, </w:t>
-      </w:r>
-      <w:r>
-        <w:t>a</w:t>
-      </w:r>
-      <w:r>
-        <w:t xml:space="preserve"> biblioteca D3 possui uma grande vantagem em padrões web, conseguindo extrair todo o potencial dos navegadores, sem a necessidade de utilização de um software proprietário. Dessa maneira, D3 combina poderosos componentes de visualização e uma abordagem orientada a dados. Seu potencial é quase tão grande quanto </w:t>
-      </w:r>
-      <w:proofErr w:type="gramStart"/>
-      <w:r>
-        <w:t>a</w:t>
-      </w:r>
-      <w:proofErr w:type="gramEnd"/>
-      <w:r>
-        <w:t xml:space="preserve"> geometria propriamente dita, permitindo a criação de bolhas, diagramas </w:t>
-      </w:r>
-      <w:proofErr w:type="spellStart"/>
-      <w:r>
-        <w:t>Chord</w:t>
-      </w:r>
-      <w:proofErr w:type="spellEnd"/>
-      <w:r>
-        <w:t xml:space="preserve">, </w:t>
-      </w:r>
-      <w:proofErr w:type="spellStart"/>
-      <w:r>
-        <w:t>Treemaps</w:t>
-      </w:r>
-      <w:proofErr w:type="spellEnd"/>
-      <w:r>
-        <w:t>, links de nós e várias outras visualizações complexas.</w:t>
-      </w:r>
-      <w:r>
-        <w:t xml:space="preserve"> </w:t>
-      </w:r>
-      <w:r>
-        <w:t>Outra</w:t>
-      </w:r>
-      <w:r>
-        <w:t xml:space="preserve"> vantagem do D3 é que a maioria das suas criações está aberta e pode ser reutilizada por outros desenvolvedores.</w:t>
-      </w:r>
-    </w:p>
-    <w:p>
-      <w:pPr>
-        <w:pStyle w:val="Corpodetexto"/>
-        <w:rPr>
-          <w:rStyle w:val="apple-converted-space"/>
-          <w:rFonts w:cs="Arial"/>
-          <w:shd w:val="clear" w:color="auto" w:fill="FFFFFF"/>
-        </w:rPr>
-      </w:pPr>
-      <w:r>
-        <w:t>A biblioteca D3 dá suporte aos navegadores modernos</w:t>
-      </w:r>
-      <w:r>
-        <w:rPr>
-          <w:rStyle w:val="Refdenotaderodap"/>
-        </w:rPr>
-        <w:footnoteReference w:id="8"/>
-      </w:r>
-      <w:r>
-        <w:t>. Já foram f</w:t>
-      </w:r>
-      <w:r>
-        <w:t xml:space="preserve">eitos testes com Firefox, </w:t>
-      </w:r>
-      <w:proofErr w:type="spellStart"/>
-      <w:r>
-        <w:t>Chrom</w:t>
-      </w:r>
-      <w:r>
-        <w:t>e</w:t>
-      </w:r>
-      <w:proofErr w:type="spellEnd"/>
-      <w:r>
-        <w:t>, S</w:t>
-      </w:r>
-      <w:r>
-        <w:t>afari</w:t>
-      </w:r>
-      <w:r>
-        <w:t xml:space="preserve">, Opera e Internet Explorer </w:t>
-      </w:r>
-      <w:proofErr w:type="gramStart"/>
-      <w:r>
-        <w:t>9</w:t>
-      </w:r>
-      <w:proofErr w:type="gramEnd"/>
-      <w:r>
-        <w:t xml:space="preserve">. Para compatibilidade com o IE8, é recomendada a biblioteca </w:t>
-      </w:r>
-      <w:proofErr w:type="spellStart"/>
-      <w:r>
-        <w:t>Aight</w:t>
-      </w:r>
-      <w:proofErr w:type="spellEnd"/>
-      <w:r>
-        <w:t>.</w:t>
-      </w:r>
-    </w:p>
-    <w:p>
-      <w:pPr>
-        <w:pStyle w:val="Ttulo3"/>
-        <w:rPr>
-          <w:rStyle w:val="apple-converted-space"/>
-          <w:rFonts w:cs="Arial"/>
-          <w:shd w:val="clear" w:color="auto" w:fill="FFFFFF"/>
-        </w:rPr>
-      </w:pPr>
-      <w:bookmarkStart w:id="11" w:name="_Toc417421021"/>
-      <w:r>
-        <w:rPr>
-          <w:rStyle w:val="apple-converted-space"/>
-          <w:rFonts w:cs="Arial"/>
-          <w:shd w:val="clear" w:color="auto" w:fill="FFFFFF"/>
-        </w:rPr>
-        <w:t>Desvantagem</w:t>
+          <w:lang w:eastAsia="pt-BR"/>
+        </w:rPr>
+      </w:pPr>
+      <w:bookmarkStart w:id="11" w:name="_Toc417822106"/>
+      <w:r>
+        <w:rPr>
+          <w:lang w:eastAsia="pt-BR"/>
+        </w:rPr>
+        <w:t>Aplicações</w:t>
       </w:r>
       <w:bookmarkEnd w:id="11"/>
-    </w:p>
-    <w:p>
-      <w:pPr>
-        <w:pStyle w:val="Corpodetexto"/>
-        <w:rPr>
-          <w:rStyle w:val="apple-converted-space"/>
-          <w:rFonts w:cs="Arial"/>
-          <w:u w:val="single"/>
-          <w:shd w:val="clear" w:color="auto" w:fill="FFFFFF"/>
-        </w:rPr>
-      </w:pPr>
-      <w:r>
-        <w:t>As desvantagens do D3js são</w:t>
-      </w:r>
-      <w:r>
-        <w:t xml:space="preserve"> poucas, pois esta biblioteca cumpre com seu proposito, levando em analise seus concorrentes como </w:t>
-      </w:r>
-      <w:proofErr w:type="spellStart"/>
-      <w:r>
-        <w:rPr>
-          <w:i/>
-        </w:rPr>
-        <w:t>processing</w:t>
-      </w:r>
-      <w:proofErr w:type="spellEnd"/>
-      <w:r>
-        <w:t xml:space="preserve">, </w:t>
-      </w:r>
-      <w:proofErr w:type="spellStart"/>
-      <w:r>
-        <w:rPr>
-          <w:i/>
-        </w:rPr>
-        <w:t>matplotlib</w:t>
-      </w:r>
-      <w:proofErr w:type="spellEnd"/>
-      <w:r>
-        <w:t xml:space="preserve"> e </w:t>
-      </w:r>
-      <w:r>
-        <w:rPr>
-          <w:i/>
-        </w:rPr>
-        <w:t>tableau desktop</w:t>
-      </w:r>
-      <w:r>
-        <w:t xml:space="preserve">. </w:t>
-      </w:r>
-      <w:r>
-        <w:t>Conclui-se</w:t>
-      </w:r>
-      <w:bookmarkStart w:id="12" w:name="_GoBack"/>
-      <w:bookmarkEnd w:id="12"/>
-      <w:r>
-        <w:t xml:space="preserve"> que uma das únicas </w:t>
-      </w:r>
-      <w:r>
-        <w:t>coisa</w:t>
-      </w:r>
-      <w:r>
-        <w:t>s</w:t>
-      </w:r>
-      <w:r>
-        <w:t xml:space="preserve"> que o D3js deixa a desejar é a exibição em forma de 3D</w:t>
-      </w:r>
-      <w:r>
-        <w:t xml:space="preserve"> q</w:t>
-      </w:r>
-      <w:r>
-        <w:t>ue em comparação as suas vantagens não chega a ser</w:t>
-      </w:r>
-      <w:r>
-        <w:t xml:space="preserve"> </w:t>
-      </w:r>
-      <w:r>
-        <w:t xml:space="preserve">nenhuma </w:t>
-      </w:r>
-      <w:r>
-        <w:t>desvantagem.</w:t>
-      </w:r>
-    </w:p>
-    <w:p>
-      <w:pPr>
-        <w:pStyle w:val="Ttulo2"/>
-        <w:rPr>
-          <w:lang w:eastAsia="pt-BR"/>
-        </w:rPr>
-      </w:pPr>
-      <w:bookmarkStart w:id="13" w:name="_Toc417421022"/>
-      <w:r>
-        <w:rPr>
-          <w:lang w:eastAsia="pt-BR"/>
-        </w:rPr>
-        <w:t>Conceito de Big Data</w:t>
-      </w:r>
-      <w:bookmarkEnd w:id="13"/>
-    </w:p>
-    <w:p>
-      <w:pPr>
-        <w:pStyle w:val="Corpodetexto"/>
-        <w:rPr>
-          <w:rFonts w:cs="Arial"/>
-        </w:rPr>
-      </w:pPr>
-      <w:r>
-        <w:rPr>
-          <w:rFonts w:cs="Arial"/>
-        </w:rPr>
-        <w:t>Segundo o infográfico publicado pela IBM</w:t>
-      </w:r>
-      <w:r>
-        <w:rPr>
-          <w:rFonts w:cs="Arial"/>
-        </w:rPr>
-        <w:t xml:space="preserve"> </w:t>
-      </w:r>
-      <w:r>
-        <w:rPr>
-          <w:rFonts w:cs="Arial"/>
-        </w:rPr>
-        <w:fldChar w:fldCharType="begin" w:fldLock="1"/>
-      </w:r>
-      <w:r>
-        <w:rPr>
-          <w:rFonts w:cs="Arial"/>
-        </w:rPr>
-        <w:instrText>ADDIN CSL_CITATION { "citationItems" : [ { "id" : "ITEM-1", "itemData" : { "URL" : "http://www.ibm.com/midmarket/br/pt/infografico_bigdata.html", "accessed" : { "date-parts" : [ [ "2015", "4", "3" ] ] }, "id" : "ITEM-1", "issued" : { "date-parts" : [ [ "2012" ] ] }, "title" : "Saiba o que \u00e9 o Big Data e os desafios que as empresas enfrentam", "type" : "webpage" }, "uris" : [ "http://www.mendeley.com/documents/?uuid=f73b6127-c0e0-4c6b-9693-6e714ba22d5a" ] } ], "mendeley" : { "formattedCitation" : "(\u201cSaiba o que \u00e9 o Big Data e os desafios que as empresas enfrentam\u201d, 2012)", "plainTextFormattedCitation" : "(\u201cSaiba o que \u00e9 o Big Data e os desafios que as empresas enfrentam\u201d, 2012)", "previouslyFormattedCitation" : "(\u201cSaiba o que \u00e9 o Big Data e os desafios que as empresas enfrentam\u201d, 2012)" }, "properties" : { "noteIndex" : 0 }, "schema" : "https://github.com/citation-style-language/schema/raw/master/csl-citation.json" }</w:instrText>
-      </w:r>
-      <w:r>
-        <w:rPr>
-          <w:rFonts w:cs="Arial"/>
-        </w:rPr>
-        <w:fldChar w:fldCharType="separate"/>
-      </w:r>
-      <w:r>
-        <w:rPr>
-          <w:rFonts w:cs="Arial"/>
-          <w:noProof/>
-        </w:rPr>
-        <w:t>(“Saiba o que é o Big Data e os desafios que as empresas enfrentam”, 2012)</w:t>
-      </w:r>
-      <w:r>
-        <w:rPr>
-          <w:rFonts w:cs="Arial"/>
-        </w:rPr>
-        <w:fldChar w:fldCharType="end"/>
-      </w:r>
-      <w:r>
-        <w:rPr>
-          <w:rFonts w:cs="Arial"/>
-        </w:rPr>
-        <w:t>,</w:t>
-      </w:r>
-      <w:r>
-        <w:rPr>
-          <w:rFonts w:cs="Arial"/>
-        </w:rPr>
-        <w:t xml:space="preserve"> </w:t>
-      </w:r>
-      <w:r>
-        <w:rPr>
-          <w:rFonts w:cs="Arial"/>
-          <w:i/>
-        </w:rPr>
-        <w:t>Big data</w:t>
-      </w:r>
-      <w:r>
-        <w:rPr>
-          <w:rFonts w:cs="Arial"/>
-        </w:rPr>
-        <w:t xml:space="preserve"> é um termo utilizado para descrever grandes volumes de dados e que ganha cada vez mais relevância à medida que a sociedade se depara com um aumento sem precedentes no número </w:t>
-      </w:r>
-      <w:r>
-        <w:rPr>
-          <w:rFonts w:cs="Arial"/>
-        </w:rPr>
-        <w:lastRenderedPageBreak/>
-        <w:t xml:space="preserve">de informações geradas a cada dia. As dificuldades em armazenar, analisar e utilizar grandes conjuntos de dados tem sido um considerável gargalo para as companhias. Os volumes de informação digital vêm aumentando consideravelmente, em 2011 (1,7 </w:t>
-      </w:r>
-      <w:proofErr w:type="spellStart"/>
-      <w:r>
-        <w:rPr>
-          <w:rFonts w:cs="Arial"/>
-          <w:i/>
-        </w:rPr>
-        <w:t>zettabytes</w:t>
-      </w:r>
-      <w:proofErr w:type="spellEnd"/>
-      <w:r>
-        <w:rPr>
-          <w:rStyle w:val="Refdenotaderodap"/>
-          <w:rFonts w:cs="Arial"/>
-        </w:rPr>
-        <w:footnoteReference w:id="9"/>
-      </w:r>
-      <w:r>
-        <w:rPr>
-          <w:rFonts w:cs="Arial"/>
-        </w:rPr>
-        <w:t xml:space="preserve">), 2012 (2,7 </w:t>
-      </w:r>
-      <w:proofErr w:type="spellStart"/>
-      <w:r>
-        <w:rPr>
-          <w:rFonts w:cs="Arial"/>
-          <w:i/>
-        </w:rPr>
-        <w:t>zettabytes</w:t>
-      </w:r>
-      <w:proofErr w:type="spellEnd"/>
-      <w:r>
-        <w:rPr>
-          <w:rFonts w:cs="Arial"/>
-        </w:rPr>
-        <w:t>) e em 2015</w:t>
-      </w:r>
-      <w:r>
-        <w:rPr>
-          <w:rFonts w:cs="Arial"/>
-        </w:rPr>
-        <w:t xml:space="preserve"> </w:t>
-      </w:r>
-      <w:r>
-        <w:rPr>
-          <w:rFonts w:cs="Arial"/>
-        </w:rPr>
-        <w:t>(</w:t>
-      </w:r>
-      <w:proofErr w:type="gramStart"/>
-      <w:r>
-        <w:rPr>
-          <w:rFonts w:cs="Arial"/>
-        </w:rPr>
-        <w:t>8</w:t>
-      </w:r>
-      <w:proofErr w:type="gramEnd"/>
-      <w:r>
-        <w:rPr>
-          <w:rFonts w:cs="Arial"/>
-        </w:rPr>
-        <w:t xml:space="preserve"> </w:t>
-      </w:r>
-      <w:proofErr w:type="spellStart"/>
-      <w:r>
-        <w:rPr>
-          <w:rFonts w:cs="Arial"/>
-          <w:i/>
-        </w:rPr>
-        <w:t>zettabytes</w:t>
-      </w:r>
-      <w:proofErr w:type="spellEnd"/>
-      <w:r>
-        <w:rPr>
-          <w:rFonts w:cs="Arial"/>
-        </w:rPr>
-        <w:t xml:space="preserve">). </w:t>
-      </w:r>
-    </w:p>
-    <w:p>
-      <w:pPr>
-        <w:pStyle w:val="Ttulo3"/>
-        <w:rPr>
-          <w:lang w:eastAsia="pt-BR"/>
-        </w:rPr>
-      </w:pPr>
-      <w:bookmarkStart w:id="14" w:name="_Toc417421023"/>
-      <w:r>
-        <w:rPr>
-          <w:lang w:eastAsia="pt-BR"/>
-        </w:rPr>
-        <w:t>Aplicações</w:t>
-      </w:r>
-      <w:bookmarkEnd w:id="14"/>
     </w:p>
     <w:p>
       <w:pPr>
@@ -7968,7 +7790,14 @@
         <w:rPr>
           <w:rFonts w:cs="Arial"/>
         </w:rPr>
-        <w:t xml:space="preserve"> que as principais aplicações do Big Data, estão voltadas para área do marketing e vendas, </w:t>
+        <w:t xml:space="preserve"> </w:t>
+      </w:r>
+      <w:r>
+        <w:rPr>
+          <w:rFonts w:cs="Arial"/>
+        </w:rPr>
+        <w:lastRenderedPageBreak/>
+        <w:t xml:space="preserve">que as principais aplicações do Big Data, estão voltadas para área do marketing e vendas, </w:t>
       </w:r>
       <w:r>
         <w:rPr>
@@ -7996,7 +7825,19 @@
         <w:rPr>
           <w:rFonts w:cs="Arial"/>
         </w:rPr>
-        <w:t xml:space="preserve"> (Diretor de Tecnologia da Informação, fica responsável por toda a informática de uma empresa), como empresas internacionais estão fazendo o uso do Big Data e fazendo consequentemente crescer os valores de seus respectivos negócios.  Alguns exemplos foram citados, como o caso da empresa Danone dos Estados Unidos, realizou a pesquisa para conhecer sua demanda para vender o máximo de iogurte produzido assim evitando o desperdício.</w:t>
+        <w:t xml:space="preserve"> (Diretor de Tecnologia da Informação, fica responsável por toda a informática de uma empresa), como empresas internacionais estão fazendo o uso do Big Data e fazendo consequentemente crescer os valores de seus respectivos negócios.  Alguns exemplos foram citados, como o caso da em</w:t>
+      </w:r>
+      <w:r>
+        <w:rPr>
+          <w:rFonts w:cs="Arial"/>
+        </w:rPr>
+        <w:t>presa Danone dos Estados Unidos</w:t>
+      </w:r>
+      <w:r>
+        <w:rPr>
+          <w:rFonts w:cs="Arial"/>
+        </w:rPr>
+        <w:t xml:space="preserve"> realizou a pesquisa para conhecer sua demanda para vender o máximo de iogurte produzido assim evitando o desperdício.</w:t>
       </w:r>
     </w:p>
     <w:p>
@@ -8008,7 +7849,7 @@
           <w:lang w:eastAsia="pt-BR"/>
         </w:rPr>
       </w:pPr>
-      <w:bookmarkStart w:id="15" w:name="_Toc417421024"/>
+      <w:bookmarkStart w:id="12" w:name="_Toc417822107"/>
       <w:r>
         <w:rPr>
           <w:rFonts w:eastAsia="Times New Roman"/>
@@ -8023,7 +7864,7 @@
         </w:rPr>
         <w:t xml:space="preserve"> para 2015 big data</w:t>
       </w:r>
-      <w:bookmarkEnd w:id="15"/>
+      <w:bookmarkEnd w:id="12"/>
     </w:p>
     <w:p>
       <w:pPr>
@@ -8036,11 +7877,97 @@
         <w:rPr>
           <w:rFonts w:cs="Arial"/>
         </w:rPr>
-        <w:t>De acordo no artigo publicado no portal terra com a opinião de Hu Yoshida</w:t>
-      </w:r>
-      <w:r>
-        <w:rPr>
-          <w:rFonts w:cs="Arial"/>
+        <w:t xml:space="preserve">De acordo no artigo </w:t>
+      </w:r>
+      <w:r>
+        <w:rPr>
+          <w:rFonts w:cs="Arial"/>
+        </w:rPr>
+        <w:fldChar w:fldCharType="begin" w:fldLock="1"/>
+      </w:r>
+      <w:r>
+        <w:rPr>
+          <w:rFonts w:cs="Arial"/>
+        </w:rPr>
+        <w:instrText>ADDIN CSL_CITATION { "citationItems" : [ { "id" : "ITEM-1", "itemData" : { "URL" : "http://cio.com.br/opiniao/2014/12/29/tendencias-para-2015-big-data-internet-das-coisas-lagoas-de-dados-e-a-nuvem-hibrida/", "accessed" : { "date-parts" : [ [ "2015", "4", "3" ] ] }, "author" : [ { "dropping-particle" : "", "family" : "Yoshida", "given" : "Hu", "non-dropping-particle" : "", "parse-names" : false, "suffix" : "" } ], "container-title" : "29-12-2014", "id" : "ITEM-1", "issued" : { "date-parts" : [ [ "2014" ] ] }, "title" : "Tend\u00eancias para 2015: Big Data, Internet das Coisas, Lagoas de Dados e a Nuvem H\u00edbrida", "type" : "webpage" }, "uris" : [ "http://www.mendeley.com/documents/?uuid=d731643c-1df9-49c0-b043-e257a61140d3" ] } ], "mendeley" : { "formattedCitation" : "(YOSHIDA, 2014)", "plainTextFormattedCitation" : "(YOSHIDA, 2014)", "previouslyFormattedCitation" : "(YOSHIDA, 2014)" }, "properties" : { "noteIndex" : 0 }, "schema" : "https://github.com/citation-style-language/schema/raw/master/csl-citation.json" }</w:instrText>
+      </w:r>
+      <w:r>
+        <w:rPr>
+          <w:rFonts w:cs="Arial"/>
+        </w:rPr>
+        <w:fldChar w:fldCharType="separate"/>
+      </w:r>
+      <w:r>
+        <w:rPr>
+          <w:rFonts w:cs="Arial"/>
+          <w:noProof/>
+        </w:rPr>
+        <w:t>(YOSHIDA, 2014)</w:t>
+      </w:r>
+      <w:r>
+        <w:rPr>
+          <w:rFonts w:cs="Arial"/>
+        </w:rPr>
+        <w:fldChar w:fldCharType="end"/>
+      </w:r>
+      <w:r>
+        <w:rPr>
+          <w:rFonts w:cs="Arial"/>
+        </w:rPr>
+        <w:t xml:space="preserve">, as principais tendências da TI para 2015 incluem Big Data e Internet das Coisas que são as tendências que ajudam a sustentar a Business </w:t>
+      </w:r>
+      <w:proofErr w:type="spellStart"/>
+      <w:r>
+        <w:rPr>
+          <w:rFonts w:cs="Arial"/>
+        </w:rPr>
+        <w:t>Defined</w:t>
+      </w:r>
+      <w:proofErr w:type="spellEnd"/>
+      <w:r>
+        <w:rPr>
+          <w:rFonts w:cs="Arial"/>
+        </w:rPr>
+        <w:t xml:space="preserve"> IT</w:t>
+      </w:r>
+      <w:r>
+        <w:rPr>
+          <w:rStyle w:val="Refdenotaderodap"/>
+          <w:rFonts w:cs="Arial"/>
+        </w:rPr>
+        <w:footnoteReference w:id="10"/>
+      </w:r>
+      <w:r>
+        <w:rPr>
+          <w:rFonts w:cs="Arial"/>
+        </w:rPr>
+        <w:t>.</w:t>
+      </w:r>
+    </w:p>
+    <w:p>
+      <w:pPr>
+        <w:pStyle w:val="Corpodetexto"/>
+        <w:rPr>
+          <w:rFonts w:cs="Arial"/>
+        </w:rPr>
+      </w:pPr>
+      <w:r>
+        <w:rPr>
+          <w:rFonts w:cs="Arial"/>
+        </w:rPr>
+        <w:t xml:space="preserve">A </w:t>
+      </w:r>
+      <w:r>
+        <w:rPr>
+          <w:rFonts w:cs="Arial"/>
+          <w:i/>
+        </w:rPr>
+        <w:t>Internet Data Center</w:t>
+      </w:r>
+      <w:r>
+        <w:rPr>
+          <w:rFonts w:cs="Arial"/>
+          <w:i/>
         </w:rPr>
         <w:t xml:space="preserve"> </w:t>
       </w:r>
@@ -8048,59 +7975,245 @@
         <w:rPr>
           <w:rFonts w:cs="Arial"/>
         </w:rPr>
-        <w:fldChar w:fldCharType="begin" w:fldLock="1"/>
-      </w:r>
-      <w:r>
-        <w:rPr>
-          <w:rFonts w:cs="Arial"/>
-        </w:rPr>
-        <w:instrText>ADDIN CSL_CITATION { "citationItems" : [ { "id" : "ITEM-1", "itemData" : { "URL" : "http://cio.com.br/opiniao/2014/12/29/tendencias-para-2015-big-data-internet-das-coisas-lagoas-de-dados-e-a-nuvem-hibrida/", "accessed" : { "date-parts" : [ [ "2015", "4", "3" ] ] }, "author" : [ { "dropping-particle" : "", "family" : "Yoshida", "given" : "Hu", "non-dropping-particle" : "", "parse-names" : false, "suffix" : "" } ], "container-title" : "29-12-2014", "id" : "ITEM-1", "issued" : { "date-parts" : [ [ "2014" ] ] }, "title" : "Tend\u00eancias para 2015: Big Data, Internet das Coisas, Lagoas de Dados e a Nuvem H\u00edbrida", "type" : "webpage" }, "uris" : [ "http://www.mendeley.com/documents/?uuid=d731643c-1df9-49c0-b043-e257a61140d3" ] } ], "mendeley" : { "formattedCitation" : "(YOSHIDA, 2014)", "plainTextFormattedCitation" : "(YOSHIDA, 2014)", "previouslyFormattedCitation" : "(YOSHIDA, 2014)" }, "properties" : { "noteIndex" : 0 }, "schema" : "https://github.com/citation-style-language/schema/raw/master/csl-citation.json" }</w:instrText>
-      </w:r>
-      <w:r>
-        <w:rPr>
-          <w:rFonts w:cs="Arial"/>
-        </w:rPr>
-        <w:fldChar w:fldCharType="separate"/>
-      </w:r>
-      <w:r>
-        <w:rPr>
-          <w:rFonts w:cs="Arial"/>
-          <w:noProof/>
-        </w:rPr>
-        <w:t>(YOSHIDA, 2014)</w:t>
-      </w:r>
-      <w:r>
-        <w:rPr>
-          <w:rFonts w:cs="Arial"/>
-        </w:rPr>
-        <w:fldChar w:fldCharType="end"/>
-      </w:r>
-      <w:r>
-        <w:rPr>
-          <w:rFonts w:cs="Arial"/>
-        </w:rPr>
-        <w:t xml:space="preserve">, as principais tendências da TI para 2015 incluem Big Data e Internet das Coisas que são as tendências que ajudam a sustentar a Business </w:t>
+        <w:t xml:space="preserve">previu que o </w:t>
+      </w:r>
+      <w:r>
+        <w:rPr>
+          <w:rFonts w:cs="Arial"/>
+          <w:i/>
+        </w:rPr>
+        <w:t>B</w:t>
+      </w:r>
+      <w:r>
+        <w:rPr>
+          <w:rFonts w:cs="Arial"/>
+          <w:i/>
+        </w:rPr>
+        <w:t>ig data</w:t>
+      </w:r>
+      <w:r>
+        <w:rPr>
+          <w:rFonts w:cs="Arial"/>
+        </w:rPr>
+        <w:t xml:space="preserve"> irá crescer a uma taxa de 27% CAGR até a cifra de 32,4 bilhões de dólares até 2017, </w:t>
+      </w:r>
+      <w:r>
+        <w:rPr>
+          <w:rFonts w:cs="Arial"/>
+        </w:rPr>
+        <w:t>semelhante</w:t>
+      </w:r>
+      <w:r>
+        <w:rPr>
+          <w:rFonts w:cs="Arial"/>
+        </w:rPr>
+        <w:t xml:space="preserve"> </w:t>
+      </w:r>
+      <w:proofErr w:type="gramStart"/>
+      <w:r>
+        <w:rPr>
+          <w:rFonts w:cs="Arial"/>
+        </w:rPr>
+        <w:t>as</w:t>
+      </w:r>
+      <w:proofErr w:type="gramEnd"/>
+      <w:r>
+        <w:rPr>
+          <w:rFonts w:cs="Arial"/>
+        </w:rPr>
+        <w:t xml:space="preserve"> vezes </w:t>
+      </w:r>
+      <w:r>
+        <w:rPr>
+          <w:rFonts w:cs="Arial"/>
+        </w:rPr>
+        <w:t>que a</w:t>
+      </w:r>
+      <w:r>
+        <w:rPr>
+          <w:rFonts w:cs="Arial"/>
+        </w:rPr>
+        <w:t xml:space="preserve"> taxa de crescimento geral do mercado de tecnologia da informação e a comunicação. Outros analistas, como </w:t>
       </w:r>
       <w:proofErr w:type="spellStart"/>
       <w:r>
         <w:rPr>
           <w:rFonts w:cs="Arial"/>
         </w:rPr>
-        <w:t>Defined</w:t>
+        <w:t>Wikibon</w:t>
       </w:r>
       <w:proofErr w:type="spellEnd"/>
       <w:r>
         <w:rPr>
           <w:rFonts w:cs="Arial"/>
         </w:rPr>
-        <w:t xml:space="preserve"> IT</w:t>
+        <w:t>, estão ainda mais otimistas, prevendo receitas de 53,4 bilhões de dólares até 2017, á medida que novos negócios comecem a amealhar os benefícios reais da analítica do Big Data.</w:t>
+      </w:r>
+    </w:p>
+    <w:p>
+      <w:pPr>
+        <w:pStyle w:val="Corpodetexto"/>
+        <w:rPr>
+          <w:rFonts w:cs="Arial"/>
+        </w:rPr>
+      </w:pPr>
+      <w:r>
+        <w:rPr>
+          <w:rFonts w:cs="Arial"/>
+        </w:rPr>
+        <w:t xml:space="preserve">Em 2015, </w:t>
+      </w:r>
+      <w:r>
+        <w:rPr>
+          <w:rFonts w:cs="Arial"/>
+        </w:rPr>
+        <w:t>ainda haverá</w:t>
+      </w:r>
+      <w:r>
+        <w:rPr>
+          <w:rFonts w:cs="Arial"/>
+        </w:rPr>
+        <w:t xml:space="preserve"> um crescimento</w:t>
+      </w:r>
+      <w:r>
+        <w:rPr>
+          <w:rFonts w:cs="Arial"/>
+        </w:rPr>
+        <w:t xml:space="preserve"> </w:t>
+      </w:r>
+      <w:r>
+        <w:rPr>
+          <w:rFonts w:cs="Arial"/>
+        </w:rPr>
+        <w:t xml:space="preserve">sólido de ferramentas de </w:t>
+      </w:r>
+      <w:proofErr w:type="spellStart"/>
+      <w:r>
+        <w:rPr>
+          <w:rFonts w:cs="Arial"/>
+        </w:rPr>
+        <w:t>analíti</w:t>
+      </w:r>
+      <w:r>
+        <w:rPr>
+          <w:rFonts w:cs="Arial"/>
+        </w:rPr>
+        <w:t>se</w:t>
+      </w:r>
+      <w:proofErr w:type="spellEnd"/>
+      <w:r>
+        <w:rPr>
+          <w:rFonts w:cs="Arial"/>
+        </w:rPr>
+        <w:t xml:space="preserve"> do </w:t>
+      </w:r>
+      <w:r>
+        <w:rPr>
+          <w:rFonts w:cs="Arial"/>
+          <w:i/>
+        </w:rPr>
+        <w:t>Big Data</w:t>
+      </w:r>
+      <w:r>
+        <w:rPr>
+          <w:rFonts w:cs="Arial"/>
+        </w:rPr>
+        <w:t xml:space="preserve"> tais como a </w:t>
+      </w:r>
+      <w:r>
+        <w:rPr>
+          <w:rFonts w:cs="Arial"/>
+          <w:i/>
+        </w:rPr>
+        <w:t>SAP HANA</w:t>
       </w:r>
       <w:r>
         <w:rPr>
           <w:rStyle w:val="Refdenotaderodap"/>
           <w:rFonts w:cs="Arial"/>
         </w:rPr>
-        <w:footnoteReference w:id="10"/>
+        <w:footnoteReference w:id="11"/>
+      </w:r>
+      <w:r>
+        <w:rPr>
+          <w:rFonts w:cs="Arial"/>
+        </w:rPr>
+        <w:t xml:space="preserve"> e </w:t>
+      </w:r>
+      <w:proofErr w:type="spellStart"/>
+      <w:r>
+        <w:rPr>
+          <w:rFonts w:cs="Arial"/>
+          <w:i/>
+        </w:rPr>
+        <w:t>Hadoop</w:t>
+      </w:r>
+      <w:proofErr w:type="spellEnd"/>
+      <w:r>
+        <w:rPr>
+          <w:rStyle w:val="Refdenotaderodap"/>
+          <w:rFonts w:cs="Arial"/>
+        </w:rPr>
+        <w:footnoteReference w:id="12"/>
+      </w:r>
+      <w:r>
+        <w:rPr>
+          <w:rFonts w:cs="Arial"/>
+        </w:rPr>
+        <w:t xml:space="preserve">, que são capazes de compilar resultados em questão de minutos ou horas em vez de dias. Plataformas </w:t>
+      </w:r>
+      <w:proofErr w:type="spellStart"/>
+      <w:r>
+        <w:rPr>
+          <w:rFonts w:cs="Arial"/>
+        </w:rPr>
+        <w:t>pr</w:t>
+      </w:r>
+      <w:r>
+        <w:rPr>
+          <w:rFonts w:cs="Arial"/>
+        </w:rPr>
+        <w:t>é</w:t>
+      </w:r>
+      <w:proofErr w:type="spellEnd"/>
+      <w:r>
+        <w:rPr>
+          <w:rFonts w:cs="Arial"/>
+        </w:rPr>
+        <w:t>-</w:t>
+      </w:r>
+      <w:r>
+        <w:rPr>
+          <w:rFonts w:cs="Arial"/>
+        </w:rPr>
+        <w:t xml:space="preserve">configuradas convergentes e </w:t>
+      </w:r>
+      <w:proofErr w:type="spellStart"/>
+      <w:r>
+        <w:rPr>
+          <w:rFonts w:cs="Arial"/>
+        </w:rPr>
+        <w:t>hiper</w:t>
+      </w:r>
+      <w:proofErr w:type="spellEnd"/>
+      <w:r>
+        <w:rPr>
+          <w:rFonts w:cs="Arial"/>
+        </w:rPr>
+        <w:t xml:space="preserve"> convergentes</w:t>
+      </w:r>
+      <w:r>
+        <w:rPr>
+          <w:rFonts w:cs="Arial"/>
+        </w:rPr>
+        <w:t xml:space="preserve"> irão acelerar a implementação das aplicações de </w:t>
+      </w:r>
+      <w:r>
+        <w:rPr>
+          <w:rFonts w:cs="Arial"/>
+          <w:i/>
+        </w:rPr>
+        <w:t>Big Data</w:t>
       </w:r>
       <w:r>
         <w:rPr>
@@ -8120,99 +8233,33 @@
         <w:rPr>
           <w:rFonts w:cs="Arial"/>
         </w:rPr>
-        <w:t xml:space="preserve">A </w:t>
-      </w:r>
-      <w:r>
-        <w:rPr>
-          <w:rFonts w:cs="Arial"/>
-          <w:i/>
-        </w:rPr>
-        <w:t>Internet Data Center</w:t>
-      </w:r>
-      <w:r>
-        <w:rPr>
-          <w:rFonts w:cs="Arial"/>
-          <w:i/>
-        </w:rPr>
-        <w:t xml:space="preserve"> </w:t>
-      </w:r>
-      <w:r>
-        <w:rPr>
-          <w:rFonts w:cs="Arial"/>
-        </w:rPr>
-        <w:t xml:space="preserve">previu que o </w:t>
-      </w:r>
-      <w:r>
-        <w:rPr>
-          <w:rFonts w:cs="Arial"/>
-          <w:i/>
-        </w:rPr>
-        <w:t>B</w:t>
-      </w:r>
-      <w:r>
-        <w:rPr>
-          <w:rFonts w:cs="Arial"/>
-          <w:i/>
-        </w:rPr>
-        <w:t>ig data</w:t>
-      </w:r>
-      <w:r>
-        <w:rPr>
-          <w:rFonts w:cs="Arial"/>
-        </w:rPr>
-        <w:t xml:space="preserve"> irá crescer a uma taxa de 27% CAGR até a cifra de 32,4 bilhões de dólares até 2017, </w:t>
-      </w:r>
-      <w:r>
-        <w:rPr>
-          <w:rFonts w:cs="Arial"/>
-        </w:rPr>
-        <w:t>semelhante</w:t>
-      </w:r>
-      <w:r>
-        <w:rPr>
-          <w:rFonts w:cs="Arial"/>
-        </w:rPr>
-        <w:t xml:space="preserve"> </w:t>
-      </w:r>
-      <w:proofErr w:type="gramStart"/>
-      <w:r>
-        <w:rPr>
-          <w:rFonts w:cs="Arial"/>
-        </w:rPr>
-        <w:t>as</w:t>
-      </w:r>
-      <w:proofErr w:type="gramEnd"/>
-      <w:r>
-        <w:rPr>
-          <w:rFonts w:cs="Arial"/>
-        </w:rPr>
-        <w:t xml:space="preserve"> vezes </w:t>
-      </w:r>
-      <w:r>
-        <w:rPr>
-          <w:rFonts w:cs="Arial"/>
-        </w:rPr>
-        <w:t>que a</w:t>
-      </w:r>
-      <w:r>
-        <w:rPr>
-          <w:rFonts w:cs="Arial"/>
-        </w:rPr>
-        <w:t xml:space="preserve"> taxa de crescimento geral do mercado de tecnologia da informação e a comunicação. Outros analistas, como </w:t>
-      </w:r>
-      <w:proofErr w:type="spellStart"/>
-      <w:r>
-        <w:rPr>
-          <w:rFonts w:cs="Arial"/>
-        </w:rPr>
-        <w:t>Wikibon</w:t>
-      </w:r>
-      <w:proofErr w:type="spellEnd"/>
-      <w:r>
-        <w:rPr>
-          <w:rFonts w:cs="Arial"/>
-        </w:rPr>
-        <w:t>, estão ainda mais otimistas, prevendo receitas de 53,4 bilhões de dólares até 2017, á medida que novos negócios comecem a amealhar os benefícios reais da analítica do Big Data.</w:t>
+        <w:t xml:space="preserve">Enquanto o </w:t>
+      </w:r>
+      <w:r>
+        <w:rPr>
+          <w:rFonts w:cs="Arial"/>
+          <w:i/>
+        </w:rPr>
+        <w:t>Big Data</w:t>
+      </w:r>
+      <w:r>
+        <w:rPr>
+          <w:rFonts w:cs="Arial"/>
+        </w:rPr>
+        <w:t xml:space="preserve"> de hoje em dia tem a ver mais com dados de negócios unidos ás opiniões nas redes sociais, o </w:t>
+      </w:r>
+      <w:r>
+        <w:rPr>
+          <w:rFonts w:cs="Arial"/>
+          <w:i/>
+        </w:rPr>
+        <w:t>Big Data</w:t>
+      </w:r>
+      <w:r>
+        <w:rPr>
+          <w:rFonts w:cs="Arial"/>
+        </w:rPr>
+        <w:t xml:space="preserve"> de amanhã terá mais a ver com a Internet das Coisas, potencializando a comunicação entre máquinas, o que terá um impacto maior em nossas vidas.</w:t>
       </w:r>
     </w:p>
     <w:p>
@@ -8226,210 +8273,26 @@
         <w:rPr>
           <w:rFonts w:cs="Arial"/>
         </w:rPr>
-        <w:t>Em 2015, continuaremos a ver um crescimento</w:t>
-      </w:r>
-      <w:r>
-        <w:rPr>
-          <w:rFonts w:cs="Arial"/>
-        </w:rPr>
-        <w:t xml:space="preserve"> </w:t>
-      </w:r>
-      <w:r>
-        <w:rPr>
-          <w:rFonts w:cs="Arial"/>
-        </w:rPr>
-        <w:t xml:space="preserve">sólido de ferramentas de analítica do </w:t>
-      </w:r>
-      <w:r>
-        <w:rPr>
-          <w:rFonts w:cs="Arial"/>
-          <w:i/>
-        </w:rPr>
-        <w:t>Big Data</w:t>
-      </w:r>
-      <w:r>
-        <w:rPr>
-          <w:rFonts w:cs="Arial"/>
-        </w:rPr>
-        <w:t xml:space="preserve"> tais como a </w:t>
-      </w:r>
-      <w:r>
-        <w:rPr>
-          <w:rFonts w:cs="Arial"/>
-          <w:i/>
-        </w:rPr>
-        <w:t>SAP HANA</w:t>
-      </w:r>
-      <w:r>
-        <w:rPr>
-          <w:rStyle w:val="Refdenotaderodap"/>
-          <w:rFonts w:cs="Arial"/>
-        </w:rPr>
-        <w:footnoteReference w:id="11"/>
-      </w:r>
-      <w:r>
-        <w:rPr>
-          <w:rFonts w:cs="Arial"/>
-        </w:rPr>
-        <w:t xml:space="preserve"> e </w:t>
-      </w:r>
-      <w:proofErr w:type="spellStart"/>
-      <w:r>
-        <w:rPr>
-          <w:rFonts w:cs="Arial"/>
-          <w:i/>
-        </w:rPr>
-        <w:t>Hadoop</w:t>
-      </w:r>
-      <w:proofErr w:type="spellEnd"/>
-      <w:r>
-        <w:rPr>
-          <w:rStyle w:val="Refdenotaderodap"/>
-          <w:rFonts w:cs="Arial"/>
-        </w:rPr>
-        <w:footnoteReference w:id="12"/>
-      </w:r>
-      <w:r>
-        <w:rPr>
-          <w:rFonts w:cs="Arial"/>
-        </w:rPr>
-        <w:t xml:space="preserve">, que são capazes de compilar resultados em questão de minutos ou horas em vez de dias. Plataformas </w:t>
-      </w:r>
-      <w:proofErr w:type="spellStart"/>
+        <w:t>A Internet das Coisas irá auxili</w:t>
+      </w:r>
+      <w:r>
+        <w:rPr>
+          <w:rFonts w:cs="Arial"/>
+        </w:rPr>
+        <w:t xml:space="preserve">ar na solução de problemas como: </w:t>
+      </w:r>
+      <w:r>
+        <w:rPr>
+          <w:rFonts w:cs="Arial"/>
+        </w:rPr>
+        <w:t xml:space="preserve">transporte, energia, cidades inteligentes, segurança pública, ciências da vida, baseada na </w:t>
+      </w:r>
       <w:r>
         <w:rPr>
           <w:rFonts w:cs="Arial"/>
         </w:rPr>
         <w:lastRenderedPageBreak/>
-        <w:t>pr</w:t>
-      </w:r>
-      <w:r>
-        <w:rPr>
-          <w:rFonts w:cs="Arial"/>
-        </w:rPr>
-        <w:t>é</w:t>
-      </w:r>
-      <w:proofErr w:type="spellEnd"/>
-      <w:r>
-        <w:rPr>
-          <w:rFonts w:cs="Arial"/>
-        </w:rPr>
-        <w:t>-</w:t>
-      </w:r>
-      <w:r>
-        <w:rPr>
-          <w:rFonts w:cs="Arial"/>
-        </w:rPr>
-        <w:t xml:space="preserve">configuradas convergentes e </w:t>
-      </w:r>
-      <w:proofErr w:type="spellStart"/>
-      <w:proofErr w:type="gramStart"/>
-      <w:r>
-        <w:rPr>
-          <w:rFonts w:cs="Arial"/>
-        </w:rPr>
-        <w:t>hiper</w:t>
-      </w:r>
-      <w:proofErr w:type="spellEnd"/>
-      <w:r>
-        <w:rPr>
-          <w:rFonts w:cs="Arial"/>
-        </w:rPr>
-        <w:t xml:space="preserve"> convergentes</w:t>
-      </w:r>
-      <w:proofErr w:type="gramEnd"/>
-      <w:r>
-        <w:rPr>
-          <w:rFonts w:cs="Arial"/>
-        </w:rPr>
-        <w:t xml:space="preserve"> irão acelerar a implementação das aplicações de </w:t>
-      </w:r>
-      <w:r>
-        <w:rPr>
-          <w:rFonts w:cs="Arial"/>
-          <w:i/>
-        </w:rPr>
-        <w:t>Big Data</w:t>
-      </w:r>
-      <w:r>
-        <w:rPr>
-          <w:rFonts w:cs="Arial"/>
-        </w:rPr>
-        <w:t>.</w:t>
-      </w:r>
-    </w:p>
-    <w:p>
-      <w:pPr>
-        <w:pStyle w:val="Corpodetexto"/>
-        <w:rPr>
-          <w:rFonts w:cs="Arial"/>
-        </w:rPr>
-      </w:pPr>
-      <w:r>
-        <w:rPr>
-          <w:rFonts w:cs="Arial"/>
-        </w:rPr>
-        <w:t xml:space="preserve">Enquanto </w:t>
-      </w:r>
-      <w:proofErr w:type="gramStart"/>
-      <w:r>
-        <w:rPr>
-          <w:rFonts w:cs="Arial"/>
-        </w:rPr>
-        <w:t xml:space="preserve">o </w:t>
-      </w:r>
-      <w:r>
-        <w:rPr>
-          <w:rFonts w:cs="Arial"/>
-          <w:i/>
-        </w:rPr>
-        <w:t>Big Data</w:t>
-      </w:r>
-      <w:proofErr w:type="gramEnd"/>
-      <w:r>
-        <w:rPr>
-          <w:rFonts w:cs="Arial"/>
-        </w:rPr>
-        <w:t xml:space="preserve"> de hoje em dia tem a ver mais com dados de negócios unidos ás opiniões nas redes sociais, o </w:t>
-      </w:r>
-      <w:r>
-        <w:rPr>
-          <w:rFonts w:cs="Arial"/>
-          <w:i/>
-        </w:rPr>
-        <w:t>Big Data</w:t>
-      </w:r>
-      <w:r>
-        <w:rPr>
-          <w:rFonts w:cs="Arial"/>
-        </w:rPr>
-        <w:t xml:space="preserve"> de amanhã terá mais a ver com a Internet das Coisas, potencializando a comunicação entre máquinas, o que terá um impacto maior em nossas vidas.</w:t>
-      </w:r>
-    </w:p>
-    <w:p>
-      <w:pPr>
-        <w:pStyle w:val="Corpodetexto"/>
-        <w:rPr>
-          <w:rFonts w:cs="Arial"/>
-        </w:rPr>
-      </w:pPr>
-      <w:r>
-        <w:rPr>
-          <w:rFonts w:cs="Arial"/>
-        </w:rPr>
-        <w:t>A Internet das Coisas irá auxili</w:t>
-      </w:r>
-      <w:r>
-        <w:rPr>
-          <w:rFonts w:cs="Arial"/>
-        </w:rPr>
-        <w:t xml:space="preserve">ar na solução de problemas como: </w:t>
-      </w:r>
-      <w:r>
-        <w:rPr>
-          <w:rFonts w:cs="Arial"/>
-        </w:rPr>
-        <w:t xml:space="preserve">transporte, energia, cidades inteligentes, segurança pública, ciências da vida, baseada na tecnologia da informação. O novo mundo da Internet das </w:t>
+        <w:t xml:space="preserve">tecnologia da informação. O novo mundo da Internet das </w:t>
       </w:r>
       <w:r>
         <w:rPr>
@@ -8510,7 +8373,56 @@
         <w:rPr>
           <w:rFonts w:cs="Arial"/>
         </w:rPr>
-        <w:t xml:space="preserve">A </w:t>
+        <w:t xml:space="preserve">Ainda no </w:t>
+      </w:r>
+      <w:r>
+        <w:rPr>
+          <w:rFonts w:cs="Arial"/>
+        </w:rPr>
+        <w:t xml:space="preserve">artigo </w:t>
+      </w:r>
+      <w:r>
+        <w:rPr>
+          <w:rFonts w:cs="Arial"/>
+        </w:rPr>
+        <w:fldChar w:fldCharType="begin" w:fldLock="1"/>
+      </w:r>
+      <w:r>
+        <w:rPr>
+          <w:rFonts w:cs="Arial"/>
+        </w:rPr>
+        <w:instrText>ADDIN CSL_CITATION { "citationItems" : [ { "id" : "ITEM-1", "itemData" : { "URL" : "http://cio.com.br/opiniao/2014/12/29/tendencias-para-2015-big-data-internet-das-coisas-lagoas-de-dados-e-a-nuvem-hibrida/", "accessed" : { "date-parts" : [ [ "2015", "4", "3" ] ] }, "author" : [ { "dropping-particle" : "", "family" : "Yoshida", "given" : "Hu", "non-dropping-particle" : "", "parse-names" : false, "suffix" : "" } ], "container-title" : "29-12-2014", "id" : "ITEM-1", "issued" : { "date-parts" : [ [ "2014" ] ] }, "title" : "Tend\u00eancias para 2015: Big Data, Internet das Coisas, Lagoas de Dados e a Nuvem H\u00edbrida", "type" : "webpage" }, "uris" : [ "http://www.mendeley.com/documents/?uuid=d731643c-1df9-49c0-b043-e257a61140d3" ] } ], "mendeley" : { "formattedCitation" : "(YOSHIDA, 2014)", "plainTextFormattedCitation" : "(YOSHIDA, 2014)", "previouslyFormattedCitation" : "(YOSHIDA, 2014)" }, "properties" : { "noteIndex" : 0 }, "schema" : "https://github.com/citation-style-language/schema/raw/master/csl-citation.json" }</w:instrText>
+      </w:r>
+      <w:r>
+        <w:rPr>
+          <w:rFonts w:cs="Arial"/>
+        </w:rPr>
+        <w:fldChar w:fldCharType="separate"/>
+      </w:r>
+      <w:r>
+        <w:rPr>
+          <w:rFonts w:cs="Arial"/>
+          <w:noProof/>
+        </w:rPr>
+        <w:t>(YOSHIDA, 2014)</w:t>
+      </w:r>
+      <w:r>
+        <w:rPr>
+          <w:rFonts w:cs="Arial"/>
+        </w:rPr>
+        <w:fldChar w:fldCharType="end"/>
+      </w:r>
+      <w:r>
+        <w:rPr>
+          <w:rFonts w:cs="Arial"/>
+        </w:rPr>
+        <w:t>, a</w:t>
+      </w:r>
+      <w:r>
+        <w:rPr>
+          <w:rFonts w:cs="Arial"/>
+        </w:rPr>
+        <w:t xml:space="preserve"> </w:t>
       </w:r>
       <w:r>
         <w:rPr>
@@ -8602,7 +8514,7 @@
           <w:lang w:eastAsia="pt-BR"/>
         </w:rPr>
       </w:pPr>
-      <w:bookmarkStart w:id="16" w:name="_Toc417421025"/>
+      <w:bookmarkStart w:id="13" w:name="_Toc417822108"/>
       <w:r>
         <w:rPr>
           <w:rFonts w:eastAsia="Times New Roman"/>
@@ -8610,7 +8522,7 @@
         </w:rPr>
         <w:t>Arquivos em nuvem</w:t>
       </w:r>
-      <w:bookmarkEnd w:id="16"/>
+      <w:bookmarkEnd w:id="13"/>
     </w:p>
     <w:p>
       <w:pPr>
@@ -8684,7 +8596,19 @@
         <w:rPr>
           <w:rFonts w:cs="Arial"/>
         </w:rPr>
-        <w:t xml:space="preserve"> Este termo surgiu pelo fato de a computação estar mudando de rumo, hoje você não vê mais como antigamente aquela vontade imensa de comprar.</w:t>
+        <w:t xml:space="preserve"> Este termo surgiu pelo fato de a computação estar mudando de rumo, hoje </w:t>
+      </w:r>
+      <w:r>
+        <w:rPr>
+          <w:rFonts w:cs="Arial"/>
+        </w:rPr>
+        <w:t>não se</w:t>
+      </w:r>
+      <w:r>
+        <w:rPr>
+          <w:rFonts w:cs="Arial"/>
+        </w:rPr>
+        <w:t xml:space="preserve"> vê mais como antigamente aquela vontade imensa de comprar.</w:t>
       </w:r>
     </w:p>
     <w:p>
@@ -8698,7 +8622,19 @@
         <w:rPr>
           <w:rFonts w:cs="Arial"/>
         </w:rPr>
-        <w:t>Como sabemos, a g</w:t>
+        <w:t xml:space="preserve">Como </w:t>
+      </w:r>
+      <w:r>
+        <w:rPr>
+          <w:rFonts w:cs="Arial"/>
+        </w:rPr>
+        <w:t>se sabe</w:t>
+      </w:r>
+      <w:r>
+        <w:rPr>
+          <w:rFonts w:cs="Arial"/>
+        </w:rPr>
+        <w:t>, a g</w:t>
       </w:r>
       <w:r>
         <w:rPr>
@@ -8767,109 +8703,109 @@
         <w:rPr>
           <w:rFonts w:cs="Arial"/>
         </w:rPr>
-        <w:t xml:space="preserve"> fácil, ao mais complexo, hoje, o que </w:t>
+        <w:t xml:space="preserve"> fácil, ao mais complexo, hoje, o que as pessoas estão realmente em busca é de mobilidade, portabilidade e isso, com a chegada de vários aparelhos, como </w:t>
+      </w:r>
+      <w:r>
+        <w:rPr>
+          <w:rFonts w:cs="Arial"/>
+          <w:i/>
+        </w:rPr>
+        <w:t>smartphones</w:t>
+      </w:r>
+      <w:r>
+        <w:rPr>
+          <w:rFonts w:cs="Arial"/>
+        </w:rPr>
+        <w:t xml:space="preserve">, </w:t>
+      </w:r>
+      <w:proofErr w:type="spellStart"/>
+      <w:r>
+        <w:rPr>
+          <w:rFonts w:cs="Arial"/>
+          <w:i/>
+        </w:rPr>
+        <w:t>tablets</w:t>
+      </w:r>
+      <w:proofErr w:type="spellEnd"/>
+      <w:r>
+        <w:rPr>
+          <w:rFonts w:cs="Arial"/>
+        </w:rPr>
+        <w:t xml:space="preserve"> e </w:t>
+      </w:r>
+      <w:proofErr w:type="spellStart"/>
+      <w:r>
+        <w:rPr>
+          <w:rFonts w:cs="Arial"/>
+          <w:i/>
+        </w:rPr>
+        <w:t>netbooks</w:t>
+      </w:r>
+      <w:proofErr w:type="spellEnd"/>
+      <w:r>
+        <w:rPr>
+          <w:rFonts w:cs="Arial"/>
+        </w:rPr>
+        <w:t>, já é possível.</w:t>
+      </w:r>
+    </w:p>
+    <w:p>
+      <w:pPr>
+        <w:pStyle w:val="Corpodetexto"/>
+        <w:rPr>
+          <w:rFonts w:cs="Arial"/>
+        </w:rPr>
+      </w:pPr>
+      <w:r>
+        <w:rPr>
+          <w:rFonts w:cs="Arial"/>
+        </w:rPr>
+        <w:t xml:space="preserve">A computação na nuvem veio para ficar, oferece comodidade </w:t>
+      </w:r>
+      <w:r>
+        <w:rPr>
+          <w:rFonts w:cs="Arial"/>
+        </w:rPr>
+        <w:t>aos</w:t>
+      </w:r>
+      <w:r>
+        <w:rPr>
+          <w:rFonts w:cs="Arial"/>
+        </w:rPr>
+        <w:t xml:space="preserve"> seus usuários, como também praticidade e independência de um aparelho visto como grande.</w:t>
+      </w:r>
+    </w:p>
+    <w:p>
+      <w:pPr>
+        <w:pStyle w:val="Corpodetexto"/>
+        <w:rPr>
+          <w:rFonts w:cs="Arial"/>
+        </w:rPr>
+      </w:pPr>
+      <w:r>
+        <w:rPr>
+          <w:rFonts w:cs="Arial"/>
+        </w:rPr>
+        <w:t xml:space="preserve">Deste modo, os </w:t>
+      </w:r>
+      <w:r>
+        <w:rPr>
+          <w:rFonts w:cs="Arial"/>
+        </w:rPr>
+        <w:t>supercomputadores</w:t>
+      </w:r>
+      <w:r>
+        <w:rPr>
+          <w:rFonts w:cs="Arial"/>
+        </w:rPr>
+        <w:t xml:space="preserve"> serão usados somente por aqueles que realmente os precisam, o que não é o caso da maioria das pessoas. O mundo está informatizado e conectado, a atenção está voltada ao que há de mais prático e </w:t>
       </w:r>
       <w:r>
         <w:rPr>
           <w:rFonts w:cs="Arial"/>
         </w:rPr>
         <w:lastRenderedPageBreak/>
-        <w:t xml:space="preserve">as pessoas estão realmente em busca é de mobilidade, portabilidade e isso, com a chegada de vários aparelhos, como </w:t>
-      </w:r>
-      <w:r>
-        <w:rPr>
-          <w:rFonts w:cs="Arial"/>
-          <w:i/>
-        </w:rPr>
-        <w:t>smartphones</w:t>
-      </w:r>
-      <w:r>
-        <w:rPr>
-          <w:rFonts w:cs="Arial"/>
-        </w:rPr>
-        <w:t xml:space="preserve">, </w:t>
-      </w:r>
-      <w:proofErr w:type="spellStart"/>
-      <w:r>
-        <w:rPr>
-          <w:rFonts w:cs="Arial"/>
-          <w:i/>
-        </w:rPr>
-        <w:t>tablets</w:t>
-      </w:r>
-      <w:proofErr w:type="spellEnd"/>
-      <w:r>
-        <w:rPr>
-          <w:rFonts w:cs="Arial"/>
-        </w:rPr>
-        <w:t xml:space="preserve"> e </w:t>
-      </w:r>
-      <w:proofErr w:type="spellStart"/>
-      <w:r>
-        <w:rPr>
-          <w:rFonts w:cs="Arial"/>
-          <w:i/>
-        </w:rPr>
-        <w:t>netbooks</w:t>
-      </w:r>
-      <w:proofErr w:type="spellEnd"/>
-      <w:r>
-        <w:rPr>
-          <w:rFonts w:cs="Arial"/>
-        </w:rPr>
-        <w:t>, já é possível.</w:t>
-      </w:r>
-    </w:p>
-    <w:p>
-      <w:pPr>
-        <w:pStyle w:val="Corpodetexto"/>
-        <w:rPr>
-          <w:rFonts w:cs="Arial"/>
-        </w:rPr>
-      </w:pPr>
-      <w:r>
-        <w:rPr>
-          <w:rFonts w:cs="Arial"/>
-        </w:rPr>
-        <w:t xml:space="preserve">A computação na nuvem veio para ficar, oferece comodidade </w:t>
-      </w:r>
-      <w:r>
-        <w:rPr>
-          <w:rFonts w:cs="Arial"/>
-        </w:rPr>
-        <w:t>aos</w:t>
-      </w:r>
-      <w:r>
-        <w:rPr>
-          <w:rFonts w:cs="Arial"/>
-        </w:rPr>
-        <w:t xml:space="preserve"> seus usuários, como também praticidade e independência de um aparelho visto como grande.</w:t>
-      </w:r>
-    </w:p>
-    <w:p>
-      <w:pPr>
-        <w:pStyle w:val="Corpodetexto"/>
-        <w:rPr>
-          <w:rFonts w:cs="Arial"/>
-        </w:rPr>
-      </w:pPr>
-      <w:r>
-        <w:rPr>
-          <w:rFonts w:cs="Arial"/>
-        </w:rPr>
-        <w:t xml:space="preserve">Deste modo, os </w:t>
-      </w:r>
-      <w:r>
-        <w:rPr>
-          <w:rFonts w:cs="Arial"/>
-        </w:rPr>
-        <w:t>supercomputadores</w:t>
-      </w:r>
-      <w:r>
-        <w:rPr>
-          <w:rFonts w:cs="Arial"/>
-        </w:rPr>
-        <w:t xml:space="preserve"> serão usados somente por aqueles que realmente os precisam, o que não é o caso da maioria das pessoas. O mundo está informatizado e conectado, a atenção está voltada ao que há de mais prático e veloz. Com a computação em nuvem, tudo isso é </w:t>
+        <w:t xml:space="preserve">veloz. Com a computação em nuvem, tudo isso é </w:t>
       </w:r>
       <w:r>
         <w:rPr>
@@ -8927,7 +8863,19 @@
         <w:rPr>
           <w:rFonts w:cs="Arial"/>
         </w:rPr>
-        <w:t>, entre outros; agora tudo acontece em tempo real é só acessar e pronto, seus mais variados arquivos estão salvos na nuvem.</w:t>
+        <w:t xml:space="preserve">, entre outros; agora tudo acontece em tempo real é só acessar e pronto, </w:t>
+      </w:r>
+      <w:r>
+        <w:rPr>
+          <w:rFonts w:cs="Arial"/>
+        </w:rPr>
+        <w:t>os</w:t>
+      </w:r>
+      <w:r>
+        <w:rPr>
+          <w:rFonts w:cs="Arial"/>
+        </w:rPr>
+        <w:t xml:space="preserve"> mais variados arquivos estão salvos na nuvem.</w:t>
       </w:r>
     </w:p>
     <w:p>
@@ -8966,7 +8914,7 @@
           <w:shd w:val="clear" w:color="auto" w:fill="FFFFFF"/>
         </w:rPr>
       </w:pPr>
-      <w:bookmarkStart w:id="17" w:name="_Toc417421026"/>
+      <w:bookmarkStart w:id="14" w:name="_Toc417822109"/>
       <w:r>
         <w:rPr>
           <w:rStyle w:val="apple-converted-space"/>
@@ -8976,7 +8924,7 @@
         <w:lastRenderedPageBreak/>
         <w:t>Conclusão</w:t>
       </w:r>
-      <w:bookmarkEnd w:id="17"/>
+      <w:bookmarkEnd w:id="14"/>
       <w:r>
         <w:rPr>
           <w:rStyle w:val="apple-converted-space"/>
@@ -9000,7 +8948,7 @@
           <w:shd w:val="clear" w:color="auto" w:fill="FFFFFF"/>
         </w:rPr>
       </w:pPr>
-      <w:bookmarkStart w:id="18" w:name="_Toc417421027"/>
+      <w:bookmarkStart w:id="15" w:name="_Toc417822110"/>
       <w:r>
         <w:rPr>
           <w:rStyle w:val="apple-converted-space"/>
@@ -9018,12 +8966,12 @@
         </w:rPr>
         <w:t>NCIAS</w:t>
       </w:r>
-      <w:bookmarkEnd w:id="18"/>
+      <w:bookmarkEnd w:id="15"/>
     </w:p>
     <w:p>
       <w:pPr>
         <w:pStyle w:val="NormalWeb"/>
-        <w:divId w:val="1176267229"/>
+        <w:divId w:val="902520297"/>
         <w:rPr>
           <w:rFonts w:ascii="Arial" w:hAnsi="Arial" w:cs="Arial"/>
           <w:noProof/>
@@ -9059,11 +9007,12 @@
         </w:rPr>
         <w:fldChar w:fldCharType="separate"/>
       </w:r>
+      <w:bookmarkStart w:id="16" w:name="_GoBack"/>
+      <w:bookmarkEnd w:id="16"/>
       <w:r>
         <w:rPr>
           <w:rFonts w:ascii="Arial" w:hAnsi="Arial" w:cs="Arial"/>
           <w:noProof/>
-          <w:lang w:val="en-US"/>
         </w:rPr>
         <w:t xml:space="preserve">BOSTOCK, M. </w:t>
       </w:r>
@@ -9073,7 +9022,6 @@
           <w:b/>
           <w:bCs/>
           <w:noProof/>
-          <w:lang w:val="en-US"/>
         </w:rPr>
         <w:t>Data-Driven Documents</w:t>
       </w:r>
@@ -9081,22 +9029,14 @@
         <w:rPr>
           <w:rFonts w:ascii="Arial" w:hAnsi="Arial" w:cs="Arial"/>
           <w:noProof/>
-          <w:lang w:val="en-US"/>
-        </w:rPr>
-        <w:t xml:space="preserve">. </w:t>
-      </w:r>
-      <w:r>
-        <w:rPr>
-          <w:rFonts w:ascii="Arial" w:hAnsi="Arial" w:cs="Arial"/>
-          <w:noProof/>
-        </w:rPr>
-        <w:t xml:space="preserve">Disponível em: &lt;http://d3js.org/&gt;. Acesso em: 21 abr. 2015. </w:t>
+        </w:rPr>
+        <w:t xml:space="preserve">. Disponível em: &lt;http://d3js.org/&gt;. Acesso em: 21 abr. 2015. </w:t>
       </w:r>
     </w:p>
     <w:p>
       <w:pPr>
         <w:pStyle w:val="NormalWeb"/>
-        <w:divId w:val="1176267229"/>
+        <w:divId w:val="902520297"/>
         <w:rPr>
           <w:rFonts w:ascii="Arial" w:hAnsi="Arial" w:cs="Arial"/>
           <w:noProof/>
@@ -9122,7 +9062,7 @@
     <w:p>
       <w:pPr>
         <w:pStyle w:val="NormalWeb"/>
-        <w:divId w:val="1176267229"/>
+        <w:divId w:val="902520297"/>
         <w:rPr>
           <w:rFonts w:ascii="Arial" w:hAnsi="Arial" w:cs="Arial"/>
           <w:noProof/>
@@ -9139,7 +9079,7 @@
     <w:p>
       <w:pPr>
         <w:pStyle w:val="NormalWeb"/>
-        <w:divId w:val="1176267229"/>
+        <w:divId w:val="902520297"/>
         <w:rPr>
           <w:rFonts w:ascii="Arial" w:hAnsi="Arial" w:cs="Arial"/>
           <w:noProof/>
@@ -9172,7 +9112,7 @@
     <w:p>
       <w:pPr>
         <w:pStyle w:val="NormalWeb"/>
-        <w:divId w:val="1176267229"/>
+        <w:divId w:val="902520297"/>
         <w:rPr>
           <w:rFonts w:ascii="Arial" w:hAnsi="Arial" w:cs="Arial"/>
           <w:noProof/>
@@ -9183,7 +9123,7 @@
           <w:rFonts w:ascii="Arial" w:hAnsi="Arial" w:cs="Arial"/>
           <w:noProof/>
         </w:rPr>
-        <w:t xml:space="preserve">HOJE, R. C. Desafios do Big Data. </w:t>
+        <w:t xml:space="preserve">GARTNER. </w:t>
       </w:r>
       <w:r>
         <w:rPr>
@@ -9192,20 +9132,20 @@
           <w:bCs/>
           <w:noProof/>
         </w:rPr>
-        <w:t>08- 2013</w:t>
+        <w:t>Saiba o que é o Big Data e os desafios que as empresas enfrentam</w:t>
       </w:r>
       <w:r>
         <w:rPr>
           <w:rFonts w:ascii="Arial" w:hAnsi="Arial" w:cs="Arial"/>
           <w:noProof/>
         </w:rPr>
-        <w:t xml:space="preserve">, p. 6, 2013. </w:t>
+        <w:t xml:space="preserve">. Disponível em: &lt;http://www.ibm.com/midmarket/br/pt/infografico_bigdata.html&gt;. Acesso em: 3 abr. 2015. </w:t>
       </w:r>
     </w:p>
     <w:p>
       <w:pPr>
         <w:pStyle w:val="NormalWeb"/>
-        <w:divId w:val="1176267229"/>
+        <w:divId w:val="902520297"/>
         <w:rPr>
           <w:rFonts w:ascii="Arial" w:hAnsi="Arial" w:cs="Arial"/>
           <w:noProof/>
@@ -9238,7 +9178,7 @@
     <w:p>
       <w:pPr>
         <w:pStyle w:val="NormalWeb"/>
-        <w:divId w:val="1176267229"/>
+        <w:divId w:val="902520297"/>
         <w:rPr>
           <w:rFonts w:ascii="Arial" w:hAnsi="Arial" w:cs="Arial"/>
           <w:noProof/>
@@ -9264,7 +9204,7 @@
     <w:p>
       <w:pPr>
         <w:pStyle w:val="NormalWeb"/>
-        <w:divId w:val="1176267229"/>
+        <w:divId w:val="902520297"/>
         <w:rPr>
           <w:rFonts w:ascii="Arial" w:hAnsi="Arial" w:cs="Arial"/>
           <w:noProof/>
@@ -9281,7 +9221,7 @@
     <w:p>
       <w:pPr>
         <w:pStyle w:val="NormalWeb"/>
-        <w:divId w:val="1176267229"/>
+        <w:divId w:val="902520297"/>
         <w:rPr>
           <w:rFonts w:ascii="Arial" w:hAnsi="Arial" w:cs="Arial"/>
           <w:noProof/>
@@ -9314,7 +9254,7 @@
     <w:p>
       <w:pPr>
         <w:pStyle w:val="NormalWeb"/>
-        <w:divId w:val="1176267229"/>
+        <w:divId w:val="902520297"/>
         <w:rPr>
           <w:rFonts w:ascii="Arial" w:hAnsi="Arial" w:cs="Arial"/>
           <w:noProof/>
@@ -9347,7 +9287,7 @@
     <w:p>
       <w:pPr>
         <w:pStyle w:val="NormalWeb"/>
-        <w:divId w:val="1176267229"/>
+        <w:divId w:val="902520297"/>
         <w:rPr>
           <w:rFonts w:ascii="Arial" w:hAnsi="Arial" w:cs="Arial"/>
           <w:noProof/>
@@ -9380,11 +9320,10 @@
     <w:p>
       <w:pPr>
         <w:pStyle w:val="NormalWeb"/>
-        <w:divId w:val="1176267229"/>
+        <w:divId w:val="902520297"/>
         <w:rPr>
           <w:rFonts w:ascii="Arial" w:hAnsi="Arial" w:cs="Arial"/>
           <w:noProof/>
-          <w:lang w:val="en-US"/>
         </w:rPr>
       </w:pPr>
       <w:r>
@@ -9408,31 +9347,22 @@
           <w:rFonts w:ascii="Arial" w:hAnsi="Arial" w:cs="Arial"/>
           <w:noProof/>
         </w:rPr>
-        <w:t xml:space="preserve"> Disponível em: &lt;http://www.devmedia.com.br/a-origem-do-css-um-pouco-da-historia/15195&gt;. </w:t>
-      </w:r>
-      <w:r>
+        <w:t xml:space="preserve"> Disponível em: &lt;http://www.devmedia.com.br/a-origem-do-css-um-pouco-da-historia/15195&gt;. Acesso em: 3 abr. 2015. </w:t>
+      </w:r>
+    </w:p>
+    <w:p>
+      <w:pPr>
+        <w:pStyle w:val="NormalWeb"/>
+        <w:divId w:val="902520297"/>
         <w:rPr>
           <w:rFonts w:ascii="Arial" w:hAnsi="Arial" w:cs="Arial"/>
           <w:noProof/>
-          <w:lang w:val="en-US"/>
-        </w:rPr>
-        <w:t xml:space="preserve">Acesso em: 3 abr. 2015. </w:t>
-      </w:r>
-    </w:p>
-    <w:p>
-      <w:pPr>
-        <w:pStyle w:val="NormalWeb"/>
-        <w:divId w:val="1176267229"/>
+        </w:rPr>
+      </w:pPr>
+      <w:r>
         <w:rPr>
           <w:rFonts w:ascii="Arial" w:hAnsi="Arial" w:cs="Arial"/>
           <w:noProof/>
-        </w:rPr>
-      </w:pPr>
-      <w:r>
-        <w:rPr>
-          <w:rFonts w:ascii="Arial" w:hAnsi="Arial" w:cs="Arial"/>
-          <w:noProof/>
-          <w:lang w:val="en-US"/>
         </w:rPr>
         <w:t xml:space="preserve">PRESS, G. </w:t>
       </w:r>
@@ -9442,7 +9372,6 @@
           <w:b/>
           <w:bCs/>
           <w:noProof/>
-          <w:lang w:val="en-US"/>
         </w:rPr>
         <w:t>A Very Short History Of Big Data</w:t>
       </w:r>
@@ -9450,22 +9379,14 @@
         <w:rPr>
           <w:rFonts w:ascii="Arial" w:hAnsi="Arial" w:cs="Arial"/>
           <w:noProof/>
-          <w:lang w:val="en-US"/>
-        </w:rPr>
-        <w:t xml:space="preserve">. </w:t>
-      </w:r>
-      <w:r>
-        <w:rPr>
-          <w:rFonts w:ascii="Arial" w:hAnsi="Arial" w:cs="Arial"/>
-          <w:noProof/>
-        </w:rPr>
-        <w:t xml:space="preserve">Disponível em: &lt;http://www.forbes.com/sites/gilpress/2013/05/09/a-very-short-history-of-big-data/&gt;. Acesso em: 21 abr. 2015. </w:t>
+        </w:rPr>
+        <w:t xml:space="preserve">. Disponível em: &lt;http://www.forbes.com/sites/gilpress/2013/05/09/a-very-short-history-of-big-data/&gt;. Acesso em: 21 abr. 2015. </w:t>
       </w:r>
     </w:p>
     <w:p>
       <w:pPr>
         <w:pStyle w:val="NormalWeb"/>
-        <w:divId w:val="1176267229"/>
+        <w:divId w:val="902520297"/>
         <w:rPr>
           <w:rFonts w:ascii="Arial" w:hAnsi="Arial" w:cs="Arial"/>
           <w:noProof/>
@@ -9491,7 +9412,7 @@
     <w:p>
       <w:pPr>
         <w:pStyle w:val="NormalWeb"/>
-        <w:divId w:val="1176267229"/>
+        <w:divId w:val="902520297"/>
         <w:rPr>
           <w:rFonts w:ascii="Arial" w:hAnsi="Arial" w:cs="Arial"/>
           <w:noProof/>
@@ -9502,6 +9423,7 @@
           <w:rFonts w:ascii="Arial" w:hAnsi="Arial" w:cs="Arial"/>
           <w:noProof/>
         </w:rPr>
+        <w:lastRenderedPageBreak/>
         <w:t xml:space="preserve">RANDAL E. BRYANT, RANDY H. KATZ, E. D. L. Big-Data Computing: Criando revolucionário avanços no comércio, ciência e sociedade. </w:t>
       </w:r>
       <w:r>
@@ -9524,7 +9446,7 @@
     <w:p>
       <w:pPr>
         <w:pStyle w:val="NormalWeb"/>
-        <w:divId w:val="1176267229"/>
+        <w:divId w:val="902520297"/>
         <w:rPr>
           <w:rFonts w:ascii="Arial" w:hAnsi="Arial" w:cs="Arial"/>
           <w:noProof/>
@@ -9535,7 +9457,6 @@
           <w:rFonts w:ascii="Arial" w:hAnsi="Arial" w:cs="Arial"/>
           <w:noProof/>
         </w:rPr>
-        <w:lastRenderedPageBreak/>
         <w:t xml:space="preserve">RIBEIRO, S.; BARCELOS, Y. T. DE. </w:t>
       </w:r>
       <w:r>
@@ -9558,7 +9479,7 @@
     <w:p>
       <w:pPr>
         <w:pStyle w:val="NormalWeb"/>
-        <w:divId w:val="1176267229"/>
+        <w:divId w:val="902520297"/>
         <w:rPr>
           <w:rFonts w:ascii="Arial" w:hAnsi="Arial" w:cs="Arial"/>
           <w:noProof/>
@@ -9571,25 +9492,32 @@
           <w:bCs/>
           <w:noProof/>
         </w:rPr>
-        <w:t>Saiba o que é o Big Data e os desafios que as empresas enfrentam</w:t>
+        <w:t>Tableau</w:t>
       </w:r>
       <w:r>
         <w:rPr>
           <w:rFonts w:ascii="Arial" w:hAnsi="Arial" w:cs="Arial"/>
           <w:noProof/>
         </w:rPr>
-        <w:t xml:space="preserve">. Disponível em: &lt;http://www.ibm.com/midmarket/br/pt/infografico_bigdata.html&gt;. Acesso em: 3 abr. 2015. </w:t>
+        <w:t xml:space="preserve">. Disponível em: &lt;http://www.tableau.com/&gt;. Acesso em: 4 abr. 2015. </w:t>
       </w:r>
     </w:p>
     <w:p>
       <w:pPr>
         <w:pStyle w:val="NormalWeb"/>
-        <w:divId w:val="1176267229"/>
+        <w:divId w:val="902520297"/>
         <w:rPr>
           <w:rFonts w:ascii="Arial" w:hAnsi="Arial" w:cs="Arial"/>
           <w:noProof/>
         </w:rPr>
       </w:pPr>
+      <w:r>
+        <w:rPr>
+          <w:rFonts w:ascii="Arial" w:hAnsi="Arial" w:cs="Arial"/>
+          <w:noProof/>
+        </w:rPr>
+        <w:t xml:space="preserve">VIEIRA, M. </w:t>
+      </w:r>
       <w:r>
         <w:rPr>
           <w:rFonts w:ascii="Arial" w:hAnsi="Arial" w:cs="Arial"/>
@@ -9597,20 +9525,20 @@
           <w:bCs/>
           <w:noProof/>
         </w:rPr>
-        <w:t>Tableau</w:t>
+        <w:t>Entendendo Big Data</w:t>
       </w:r>
       <w:r>
         <w:rPr>
           <w:rFonts w:ascii="Arial" w:hAnsi="Arial" w:cs="Arial"/>
           <w:noProof/>
         </w:rPr>
-        <w:t xml:space="preserve">. Disponível em: &lt;http://www.tableau.com/&gt;. Acesso em: 4 abr. 2015. </w:t>
+        <w:t xml:space="preserve">. Disponível em: &lt;http://www.ecommercebrasil.com.br/artigos/entendendo-big-data&gt;. Acesso em: 20 mar. 2015. </w:t>
       </w:r>
     </w:p>
     <w:p>
       <w:pPr>
         <w:pStyle w:val="NormalWeb"/>
-        <w:divId w:val="1176267229"/>
+        <w:divId w:val="902520297"/>
         <w:rPr>
           <w:rFonts w:ascii="Arial" w:hAnsi="Arial" w:cs="Arial"/>
           <w:noProof/>
@@ -9621,7 +9549,7 @@
           <w:rFonts w:ascii="Arial" w:hAnsi="Arial" w:cs="Arial"/>
           <w:noProof/>
         </w:rPr>
-        <w:t xml:space="preserve">VIEIRA, M. </w:t>
+        <w:t xml:space="preserve">XEXÉO, G. Desafios do Big Data. </w:t>
       </w:r>
       <w:r>
         <w:rPr>
@@ -9630,20 +9558,20 @@
           <w:bCs/>
           <w:noProof/>
         </w:rPr>
-        <w:t>Entendendo Big Data</w:t>
+        <w:t>08- 2013</w:t>
       </w:r>
       <w:r>
         <w:rPr>
           <w:rFonts w:ascii="Arial" w:hAnsi="Arial" w:cs="Arial"/>
           <w:noProof/>
         </w:rPr>
-        <w:t xml:space="preserve">. Disponível em: &lt;http://www.ecommercebrasil.com.br/artigos/entendendo-big-data&gt;. Acesso em: 20 mar. 2015. </w:t>
+        <w:t xml:space="preserve">, p. 6, 2013. </w:t>
       </w:r>
     </w:p>
     <w:p>
       <w:pPr>
         <w:pStyle w:val="NormalWeb"/>
-        <w:divId w:val="1176267229"/>
+        <w:divId w:val="902520297"/>
         <w:rPr>
           <w:rFonts w:ascii="Arial" w:hAnsi="Arial" w:cs="Arial"/>
           <w:noProof/>
@@ -9676,7 +9604,7 @@
     <w:p>
       <w:pPr>
         <w:pStyle w:val="NormalWeb"/>
-        <w:divId w:val="1824469238"/>
+        <w:divId w:val="1877964248"/>
         <w:rPr>
           <w:rStyle w:val="apple-converted-space"/>
           <w:rFonts w:ascii="Arial" w:hAnsi="Arial" w:cs="Arial"/>
@@ -10160,7 +10088,7 @@
           <w:rPr>
             <w:noProof/>
           </w:rPr>
-          <w:t>17</w:t>
+          <w:t>20</w:t>
         </w:r>
         <w:r>
           <w:fldChar w:fldCharType="end"/>
@@ -13197,7 +13125,7 @@
 </file>
 
 <file path=customXml/itemProps1.xml><?xml version="1.0" encoding="utf-8"?>
-<ds:datastoreItem xmlns:ds="http://schemas.openxmlformats.org/officeDocument/2006/customXml" ds:itemID="{06A997DE-1324-4DCC-8BE3-4FF6DAA0C2E9}">
+<ds:datastoreItem xmlns:ds="http://schemas.openxmlformats.org/officeDocument/2006/customXml" ds:itemID="{7D9EE03F-BFCF-4C84-A1E0-9D73803D3592}">
   <ds:schemaRefs>
     <ds:schemaRef ds:uri="http://schemas.openxmlformats.org/officeDocument/2006/bibliography"/>
   </ds:schemaRefs>

</xml_diff>

<commit_message>
conclusão, ajuste texto javascritp
</commit_message>
<xml_diff>
--- a/TCC/TCC-D3js.docx
+++ b/TCC/TCC-D3js.docx
@@ -1793,7 +1793,25 @@
             <w:noProof/>
             <w:shd w:val="clear" w:color="auto" w:fill="FFFFFF"/>
           </w:rPr>
-          <w:t>JavaScript</w:t>
+          <w:t>JavaScr</w:t>
+        </w:r>
+        <w:r>
+          <w:rPr>
+            <w:rStyle w:val="Hyperlink"/>
+            <w:rFonts w:cs="Arial"/>
+            <w:noProof/>
+            <w:shd w:val="clear" w:color="auto" w:fill="FFFFFF"/>
+          </w:rPr>
+          <w:t>i</w:t>
+        </w:r>
+        <w:r>
+          <w:rPr>
+            <w:rStyle w:val="Hyperlink"/>
+            <w:rFonts w:cs="Arial"/>
+            <w:noProof/>
+            <w:shd w:val="clear" w:color="auto" w:fill="FFFFFF"/>
+          </w:rPr>
+          <w:t>pt</w:t>
         </w:r>
         <w:r>
           <w:rPr>
@@ -2734,7 +2752,7 @@
             <w:noProof/>
             <w:webHidden/>
           </w:rPr>
-          <w:t>18</w:t>
+          <w:t>17</w:t>
         </w:r>
         <w:r>
           <w:rPr>
@@ -2921,7 +2939,7 @@
             <w:noProof/>
             <w:webHidden/>
           </w:rPr>
-          <w:t>21</w:t>
+          <w:t>20</w:t>
         </w:r>
         <w:r>
           <w:rPr>
@@ -2996,7 +3014,7 @@
             <w:noProof/>
             <w:webHidden/>
           </w:rPr>
-          <w:t>22</w:t>
+          <w:t>21</w:t>
         </w:r>
         <w:r>
           <w:rPr>
@@ -4426,25 +4444,139 @@
           <w:szCs w:val="24"/>
           <w:shd w:val="clear" w:color="auto" w:fill="FFFFFF"/>
         </w:rPr>
-        <w:t xml:space="preserve">Logo a seguir, veio à época da chamada guerra dos </w:t>
-      </w:r>
-      <w:r>
-        <w:rPr>
-          <w:rStyle w:val="apple-converted-space"/>
-          <w:rFonts w:cs="Arial"/>
-          <w:szCs w:val="24"/>
-          <w:shd w:val="clear" w:color="auto" w:fill="FFFFFF"/>
-        </w:rPr>
-        <w:t>navegadores</w:t>
-      </w:r>
-      <w:r>
-        <w:rPr>
-          <w:rStyle w:val="apple-converted-space"/>
-          <w:rFonts w:cs="Arial"/>
-          <w:szCs w:val="24"/>
-          <w:shd w:val="clear" w:color="auto" w:fill="FFFFFF"/>
-        </w:rPr>
-        <w:t xml:space="preserve">, cujos efeitos nocivos se fazem sentir até os dias atuais. Para não fugir á regra, a </w:t>
+        <w:t xml:space="preserve">Após isso, chegou </w:t>
+      </w:r>
+      <w:proofErr w:type="gramStart"/>
+      <w:r>
+        <w:rPr>
+          <w:rStyle w:val="apple-converted-space"/>
+          <w:rFonts w:cs="Arial"/>
+          <w:szCs w:val="24"/>
+          <w:shd w:val="clear" w:color="auto" w:fill="FFFFFF"/>
+        </w:rPr>
+        <w:t>a</w:t>
+      </w:r>
+      <w:proofErr w:type="gramEnd"/>
+      <w:r>
+        <w:rPr>
+          <w:rStyle w:val="apple-converted-space"/>
+          <w:rFonts w:cs="Arial"/>
+          <w:szCs w:val="24"/>
+          <w:shd w:val="clear" w:color="auto" w:fill="FFFFFF"/>
+        </w:rPr>
+        <w:t xml:space="preserve"> época de guerra dos </w:t>
+      </w:r>
+      <w:r>
+        <w:rPr>
+          <w:rStyle w:val="apple-converted-space"/>
+          <w:rFonts w:cs="Arial"/>
+          <w:szCs w:val="24"/>
+          <w:shd w:val="clear" w:color="auto" w:fill="FFFFFF"/>
+        </w:rPr>
+        <w:t xml:space="preserve">navegadores (browser), seguindo </w:t>
+      </w:r>
+      <w:r>
+        <w:rPr>
+          <w:rStyle w:val="apple-converted-space"/>
+          <w:rFonts w:cs="Arial"/>
+          <w:szCs w:val="24"/>
+          <w:shd w:val="clear" w:color="auto" w:fill="FFFFFF"/>
+        </w:rPr>
+        <w:t>até os dias atuais. Para não ficar atrás dos concorrent</w:t>
+      </w:r>
+      <w:r>
+        <w:rPr>
+          <w:rStyle w:val="apple-converted-space"/>
+          <w:rFonts w:cs="Arial"/>
+          <w:szCs w:val="24"/>
+          <w:shd w:val="clear" w:color="auto" w:fill="FFFFFF"/>
+        </w:rPr>
+        <w:t xml:space="preserve">es, a Microsoft, em resposta à </w:t>
+      </w:r>
+      <w:r>
+        <w:rPr>
+          <w:rStyle w:val="apple-converted-space"/>
+          <w:rFonts w:cs="Arial"/>
+          <w:szCs w:val="24"/>
+          <w:shd w:val="clear" w:color="auto" w:fill="FFFFFF"/>
+        </w:rPr>
+        <w:t xml:space="preserve">Netscape, criou a linguagem </w:t>
+      </w:r>
+      <w:proofErr w:type="gramStart"/>
+      <w:r>
+        <w:rPr>
+          <w:rStyle w:val="apple-converted-space"/>
+          <w:rFonts w:cs="Arial"/>
+          <w:szCs w:val="24"/>
+          <w:shd w:val="clear" w:color="auto" w:fill="FFFFFF"/>
+        </w:rPr>
+        <w:t>JScript</w:t>
+      </w:r>
+      <w:proofErr w:type="gramEnd"/>
+      <w:r>
+        <w:rPr>
+          <w:rStyle w:val="apple-converted-space"/>
+          <w:rFonts w:cs="Arial"/>
+          <w:szCs w:val="24"/>
+          <w:shd w:val="clear" w:color="auto" w:fill="FFFFFF"/>
+        </w:rPr>
+        <w:t xml:space="preserve"> 1.0 foi la</w:t>
+      </w:r>
+      <w:r>
+        <w:rPr>
+          <w:rStyle w:val="apple-converted-space"/>
+          <w:rFonts w:cs="Arial"/>
+          <w:szCs w:val="24"/>
+          <w:shd w:val="clear" w:color="auto" w:fill="FFFFFF"/>
+        </w:rPr>
+        <w:t xml:space="preserve">nçada com o navegador Internet Explorer 3.0. </w:t>
+      </w:r>
+    </w:p>
+    <w:p>
+      <w:pPr>
+        <w:pStyle w:val="PargrafodaLista"/>
+        <w:rPr>
+          <w:rStyle w:val="apple-converted-space"/>
+          <w:rFonts w:cs="Arial"/>
+          <w:szCs w:val="24"/>
+          <w:shd w:val="clear" w:color="auto" w:fill="FFFFFF"/>
+        </w:rPr>
+      </w:pPr>
+      <w:r>
+        <w:rPr>
+          <w:rStyle w:val="apple-converted-space"/>
+          <w:rFonts w:cs="Arial"/>
+          <w:szCs w:val="24"/>
+          <w:shd w:val="clear" w:color="auto" w:fill="FFFFFF"/>
+        </w:rPr>
+        <w:t>Não se consegue fazer funcionar um formulário</w:t>
+      </w:r>
+      <w:r>
+        <w:rPr>
+          <w:rStyle w:val="apple-converted-space"/>
+          <w:rFonts w:cs="Arial"/>
+          <w:szCs w:val="24"/>
+          <w:shd w:val="clear" w:color="auto" w:fill="FFFFFF"/>
+        </w:rPr>
+        <w:t xml:space="preserve"> </w:t>
+      </w:r>
+      <w:r>
+        <w:rPr>
+          <w:rStyle w:val="apple-converted-space"/>
+          <w:rFonts w:cs="Arial"/>
+          <w:szCs w:val="24"/>
+          <w:shd w:val="clear" w:color="auto" w:fill="FFFFFF"/>
+        </w:rPr>
+        <w:t>HTML</w:t>
+      </w:r>
+      <w:r>
+        <w:rPr>
+          <w:rStyle w:val="Refdenotaderodap"/>
+          <w:rFonts w:cs="Arial"/>
+          <w:szCs w:val="24"/>
+          <w:shd w:val="clear" w:color="auto" w:fill="FFFFFF"/>
+        </w:rPr>
+        <w:footnoteReference w:id="2"/>
       </w:r>
       <w:r>
         <w:rPr>
@@ -4454,16 +4586,34 @@
           <w:szCs w:val="24"/>
           <w:shd w:val="clear" w:color="auto" w:fill="FFFFFF"/>
         </w:rPr>
-        <w:t>Microsoft</w:t>
-      </w:r>
-      <w:r>
-        <w:rPr>
-          <w:rStyle w:val="apple-converted-space"/>
-          <w:rFonts w:cs="Arial"/>
-          <w:szCs w:val="24"/>
-          <w:shd w:val="clear" w:color="auto" w:fill="FFFFFF"/>
-        </w:rPr>
-        <w:t xml:space="preserve">, em resposta à </w:t>
+        <w:t xml:space="preserve"> </w:t>
+      </w:r>
+      <w:r>
+        <w:rPr>
+          <w:rStyle w:val="apple-converted-space"/>
+          <w:rFonts w:cs="Arial"/>
+          <w:szCs w:val="24"/>
+          <w:shd w:val="clear" w:color="auto" w:fill="FFFFFF"/>
+        </w:rPr>
+        <w:t xml:space="preserve">com o uso de elementos HTML. </w:t>
+      </w:r>
+      <w:r>
+        <w:rPr>
+          <w:rStyle w:val="apple-converted-space"/>
+          <w:rFonts w:cs="Arial"/>
+          <w:szCs w:val="24"/>
+          <w:shd w:val="clear" w:color="auto" w:fill="FFFFFF"/>
+        </w:rPr>
+        <w:t>O</w:t>
+      </w:r>
+      <w:r>
+        <w:rPr>
+          <w:rStyle w:val="apple-converted-space"/>
+          <w:rFonts w:cs="Arial"/>
+          <w:szCs w:val="24"/>
+          <w:shd w:val="clear" w:color="auto" w:fill="FFFFFF"/>
+        </w:rPr>
+        <w:t xml:space="preserve"> HTML se limita a elaborar os rótulos e campos de um formulário para serem preenchidos pelo usuário e nada mais. Com HTML, não processamos os dados e nem mesmo enviamos ao servidor ou a outra máquina qualquer. Para executar essas tarefas, é necessário utilizar um programa que consiga modificar e processar os dados. Dentre inúmeras linguagens de programação destinadas a adicionar e processar dados em páginas web destacam-se </w:t>
       </w:r>
       <w:r>
         <w:rPr>
@@ -4473,18 +4623,17 @@
           <w:szCs w:val="24"/>
           <w:shd w:val="clear" w:color="auto" w:fill="FFFFFF"/>
         </w:rPr>
-        <w:t>Netscape</w:t>
-      </w:r>
-      <w:r>
-        <w:rPr>
-          <w:rStyle w:val="apple-converted-space"/>
-          <w:rFonts w:cs="Arial"/>
-          <w:szCs w:val="24"/>
-          <w:shd w:val="clear" w:color="auto" w:fill="FFFFFF"/>
-        </w:rPr>
-        <w:t xml:space="preserve">, criou a linguagem </w:t>
-      </w:r>
-      <w:proofErr w:type="gramStart"/>
+        <w:t>PHP</w:t>
+      </w:r>
+      <w:r>
+        <w:rPr>
+          <w:rStyle w:val="apple-converted-space"/>
+          <w:rFonts w:cs="Arial"/>
+          <w:szCs w:val="24"/>
+          <w:shd w:val="clear" w:color="auto" w:fill="FFFFFF"/>
+        </w:rPr>
+        <w:t xml:space="preserve">, </w:t>
+      </w:r>
       <w:r>
         <w:rPr>
           <w:rStyle w:val="apple-converted-space"/>
@@ -4493,9 +4642,17 @@
           <w:szCs w:val="24"/>
           <w:shd w:val="clear" w:color="auto" w:fill="FFFFFF"/>
         </w:rPr>
-        <w:t>JScript</w:t>
-      </w:r>
-      <w:proofErr w:type="gramEnd"/>
+        <w:t>ASP</w:t>
+      </w:r>
+      <w:r>
+        <w:rPr>
+          <w:rStyle w:val="apple-converted-space"/>
+          <w:rFonts w:cs="Arial"/>
+          <w:szCs w:val="24"/>
+          <w:shd w:val="clear" w:color="auto" w:fill="FFFFFF"/>
+        </w:rPr>
+        <w:t xml:space="preserve">, </w:t>
+      </w:r>
       <w:r>
         <w:rPr>
           <w:rStyle w:val="apple-converted-space"/>
@@ -4504,17 +4661,18 @@
           <w:szCs w:val="24"/>
           <w:shd w:val="clear" w:color="auto" w:fill="FFFFFF"/>
         </w:rPr>
-        <w:t xml:space="preserve"> 1.0</w:t>
-      </w:r>
-      <w:r>
-        <w:rPr>
-          <w:rStyle w:val="apple-converted-space"/>
-          <w:rFonts w:cs="Arial"/>
-          <w:szCs w:val="24"/>
-          <w:shd w:val="clear" w:color="auto" w:fill="FFFFFF"/>
-        </w:rPr>
-        <w:t xml:space="preserve"> foi lançada com o navegador </w:t>
-      </w:r>
+        <w:t>Java</w:t>
+      </w:r>
+      <w:r>
+        <w:rPr>
+          <w:rStyle w:val="apple-converted-space"/>
+          <w:rFonts w:cs="Arial"/>
+          <w:szCs w:val="24"/>
+          <w:shd w:val="clear" w:color="auto" w:fill="FFFFFF"/>
+        </w:rPr>
+        <w:t xml:space="preserve">, </w:t>
+      </w:r>
+      <w:proofErr w:type="spellStart"/>
       <w:r>
         <w:rPr>
           <w:rStyle w:val="apple-converted-space"/>
@@ -4523,16 +4681,81 @@
           <w:szCs w:val="24"/>
           <w:shd w:val="clear" w:color="auto" w:fill="FFFFFF"/>
         </w:rPr>
-        <w:t>Internet Explorer 3.0</w:t>
-      </w:r>
-      <w:r>
-        <w:rPr>
-          <w:rStyle w:val="apple-converted-space"/>
-          <w:rFonts w:cs="Arial"/>
-          <w:szCs w:val="24"/>
-          <w:shd w:val="clear" w:color="auto" w:fill="FFFFFF"/>
-        </w:rPr>
-        <w:t xml:space="preserve">. </w:t>
+        <w:t>Ruby</w:t>
+      </w:r>
+      <w:proofErr w:type="spellEnd"/>
+      <w:r>
+        <w:rPr>
+          <w:rStyle w:val="apple-converted-space"/>
+          <w:rFonts w:cs="Arial"/>
+          <w:szCs w:val="24"/>
+          <w:shd w:val="clear" w:color="auto" w:fill="FFFFFF"/>
+        </w:rPr>
+        <w:t xml:space="preserve">, </w:t>
+      </w:r>
+      <w:proofErr w:type="spellStart"/>
+      <w:r>
+        <w:rPr>
+          <w:rStyle w:val="apple-converted-space"/>
+          <w:rFonts w:cs="Arial"/>
+          <w:i/>
+          <w:szCs w:val="24"/>
+          <w:shd w:val="clear" w:color="auto" w:fill="FFFFFF"/>
+        </w:rPr>
+        <w:t>Phyton</w:t>
+      </w:r>
+      <w:proofErr w:type="spellEnd"/>
+      <w:r>
+        <w:rPr>
+          <w:rStyle w:val="apple-converted-space"/>
+          <w:rFonts w:cs="Arial"/>
+          <w:szCs w:val="24"/>
+          <w:shd w:val="clear" w:color="auto" w:fill="FFFFFF"/>
+        </w:rPr>
+        <w:t xml:space="preserve">, </w:t>
+      </w:r>
+      <w:proofErr w:type="spellStart"/>
+      <w:r>
+        <w:rPr>
+          <w:rStyle w:val="apple-converted-space"/>
+          <w:rFonts w:cs="Arial"/>
+          <w:i/>
+          <w:szCs w:val="24"/>
+          <w:shd w:val="clear" w:color="auto" w:fill="FFFFFF"/>
+        </w:rPr>
+        <w:t>Cold</w:t>
+      </w:r>
+      <w:proofErr w:type="spellEnd"/>
+      <w:r>
+        <w:rPr>
+          <w:rStyle w:val="apple-converted-space"/>
+          <w:rFonts w:cs="Arial"/>
+          <w:i/>
+          <w:szCs w:val="24"/>
+          <w:shd w:val="clear" w:color="auto" w:fill="FFFFFF"/>
+        </w:rPr>
+        <w:t xml:space="preserve"> </w:t>
+      </w:r>
+      <w:proofErr w:type="spellStart"/>
+      <w:r>
+        <w:rPr>
+          <w:rStyle w:val="apple-converted-space"/>
+          <w:rFonts w:cs="Arial"/>
+          <w:i/>
+          <w:szCs w:val="24"/>
+          <w:shd w:val="clear" w:color="auto" w:fill="FFFFFF"/>
+        </w:rPr>
+        <w:t>Fusion</w:t>
+      </w:r>
+      <w:proofErr w:type="spellEnd"/>
+      <w:r>
+        <w:rPr>
+          <w:rStyle w:val="apple-converted-space"/>
+          <w:rFonts w:cs="Arial"/>
+          <w:szCs w:val="24"/>
+          <w:shd w:val="clear" w:color="auto" w:fill="FFFFFF"/>
+        </w:rPr>
+        <w:t>, entre outras.</w:t>
       </w:r>
     </w:p>
     <w:p>
@@ -4541,43 +4764,35 @@
         <w:rPr>
           <w:rStyle w:val="apple-converted-space"/>
           <w:rFonts w:cs="Arial"/>
-          <w:szCs w:val="24"/>
-          <w:shd w:val="clear" w:color="auto" w:fill="FFFFFF"/>
-        </w:rPr>
-      </w:pPr>
-      <w:r>
-        <w:rPr>
-          <w:rStyle w:val="apple-converted-space"/>
-          <w:rFonts w:cs="Arial"/>
-          <w:szCs w:val="24"/>
-          <w:shd w:val="clear" w:color="auto" w:fill="FFFFFF"/>
-        </w:rPr>
-        <w:t xml:space="preserve">Não há como fazer funcionar um formulário </w:t>
-      </w:r>
-      <w:r>
-        <w:rPr>
-          <w:rStyle w:val="apple-converted-space"/>
-          <w:rFonts w:cs="Arial"/>
           <w:i/>
           <w:szCs w:val="24"/>
           <w:shd w:val="clear" w:color="auto" w:fill="FFFFFF"/>
         </w:rPr>
-        <w:t>HTML</w:t>
-      </w:r>
-      <w:r>
-        <w:rPr>
-          <w:rStyle w:val="Refdenotaderodap"/>
-          <w:rFonts w:cs="Arial"/>
-          <w:szCs w:val="24"/>
-          <w:shd w:val="clear" w:color="auto" w:fill="FFFFFF"/>
-        </w:rPr>
-        <w:footnoteReference w:id="2"/>
-      </w:r>
-      <w:r>
-        <w:rPr>
-          <w:rStyle w:val="apple-converted-space"/>
-          <w:rFonts w:cs="Arial"/>
-          <w:i/>
+      </w:pPr>
+      <w:r>
+        <w:rPr>
+          <w:rStyle w:val="apple-converted-space"/>
+          <w:rFonts w:cs="Arial"/>
+          <w:szCs w:val="24"/>
+          <w:shd w:val="clear" w:color="auto" w:fill="FFFFFF"/>
+        </w:rPr>
+        <w:t xml:space="preserve">As </w:t>
+      </w:r>
+      <w:bookmarkStart w:id="4" w:name="_GoBack"/>
+      <w:bookmarkEnd w:id="4"/>
+      <w:r>
+        <w:rPr>
+          <w:rStyle w:val="apple-converted-space"/>
+          <w:rFonts w:cs="Arial"/>
+          <w:szCs w:val="24"/>
+          <w:shd w:val="clear" w:color="auto" w:fill="FFFFFF"/>
+        </w:rPr>
+        <w:t>linguagens de programação descritas no texto anterior foram criadas para serem executadas ao lado do servidor, dependendo de uma máquina remota onde as funcionalidades estão hospedadas, sendo sua função</w:t>
+      </w:r>
+      <w:r>
+        <w:rPr>
+          <w:rStyle w:val="apple-converted-space"/>
+          <w:rFonts w:cs="Arial"/>
           <w:szCs w:val="24"/>
           <w:shd w:val="clear" w:color="auto" w:fill="FFFFFF"/>
         </w:rPr>
@@ -4590,134 +4805,8 @@
           <w:szCs w:val="24"/>
           <w:shd w:val="clear" w:color="auto" w:fill="FFFFFF"/>
         </w:rPr>
-        <w:t xml:space="preserve">com o uso de elementos </w:t>
-      </w:r>
-      <w:r>
-        <w:rPr>
-          <w:rStyle w:val="apple-converted-space"/>
-          <w:rFonts w:cs="Arial"/>
-          <w:i/>
-          <w:szCs w:val="24"/>
-          <w:shd w:val="clear" w:color="auto" w:fill="FFFFFF"/>
-        </w:rPr>
-        <w:t>HTML</w:t>
-      </w:r>
-      <w:r>
-        <w:rPr>
-          <w:rStyle w:val="apple-converted-space"/>
-          <w:rFonts w:cs="Arial"/>
-          <w:szCs w:val="24"/>
-          <w:shd w:val="clear" w:color="auto" w:fill="FFFFFF"/>
-        </w:rPr>
-        <w:t xml:space="preserve">. A </w:t>
-      </w:r>
-      <w:r>
-        <w:rPr>
-          <w:rStyle w:val="apple-converted-space"/>
-          <w:rFonts w:cs="Arial"/>
-          <w:i/>
-          <w:szCs w:val="24"/>
-          <w:shd w:val="clear" w:color="auto" w:fill="FFFFFF"/>
-        </w:rPr>
-        <w:t>HTML</w:t>
-      </w:r>
-      <w:r>
-        <w:rPr>
-          <w:rStyle w:val="apple-converted-space"/>
-          <w:rFonts w:cs="Arial"/>
-          <w:szCs w:val="24"/>
-          <w:shd w:val="clear" w:color="auto" w:fill="FFFFFF"/>
-        </w:rPr>
-        <w:t xml:space="preserve"> limita-se a criar os rótulos e campos de um formulário para serem preenchidos pelo usuário e nada mais. Com </w:t>
-      </w:r>
-      <w:r>
-        <w:rPr>
-          <w:rStyle w:val="apple-converted-space"/>
-          <w:rFonts w:cs="Arial"/>
-          <w:i/>
-          <w:szCs w:val="24"/>
-          <w:shd w:val="clear" w:color="auto" w:fill="FFFFFF"/>
-        </w:rPr>
-        <w:t>HTML</w:t>
-      </w:r>
-      <w:r>
-        <w:rPr>
-          <w:rStyle w:val="apple-converted-space"/>
-          <w:rFonts w:cs="Arial"/>
-          <w:szCs w:val="24"/>
-          <w:shd w:val="clear" w:color="auto" w:fill="FFFFFF"/>
-        </w:rPr>
-        <w:t>, não conseguimos processar os dados nem mesmo enviá-los ao servidor ou a outra máquina qualquer. Para cumprir essas tarefas, é necessário utilizar um programa que consiga manipular e processar os dados. Entre várias linguagens de programação destinadas a adicionar e processar dados em páginas web</w:t>
-      </w:r>
-      <w:r>
-        <w:rPr>
-          <w:rStyle w:val="apple-converted-space"/>
-          <w:rFonts w:cs="Arial"/>
-          <w:szCs w:val="24"/>
-          <w:shd w:val="clear" w:color="auto" w:fill="FFFFFF"/>
-        </w:rPr>
-        <w:t xml:space="preserve"> destacam-se</w:t>
-      </w:r>
-      <w:r>
-        <w:rPr>
-          <w:rStyle w:val="apple-converted-space"/>
-          <w:rFonts w:cs="Arial"/>
-          <w:szCs w:val="24"/>
-          <w:shd w:val="clear" w:color="auto" w:fill="FFFFFF"/>
-        </w:rPr>
-        <w:t xml:space="preserve"> PHP, ASP, Java, </w:t>
-      </w:r>
-      <w:proofErr w:type="spellStart"/>
-      <w:r>
-        <w:rPr>
-          <w:rStyle w:val="apple-converted-space"/>
-          <w:rFonts w:cs="Arial"/>
-          <w:szCs w:val="24"/>
-          <w:shd w:val="clear" w:color="auto" w:fill="FFFFFF"/>
-        </w:rPr>
-        <w:t>Ruby</w:t>
-      </w:r>
-      <w:proofErr w:type="spellEnd"/>
-      <w:r>
-        <w:rPr>
-          <w:rStyle w:val="apple-converted-space"/>
-          <w:rFonts w:cs="Arial"/>
-          <w:szCs w:val="24"/>
-          <w:shd w:val="clear" w:color="auto" w:fill="FFFFFF"/>
-        </w:rPr>
-        <w:t xml:space="preserve">, </w:t>
-      </w:r>
-      <w:proofErr w:type="spellStart"/>
-      <w:r>
-        <w:rPr>
-          <w:rStyle w:val="apple-converted-space"/>
-          <w:rFonts w:cs="Arial"/>
-          <w:szCs w:val="24"/>
-          <w:shd w:val="clear" w:color="auto" w:fill="FFFFFF"/>
-        </w:rPr>
-        <w:t>Phyton</w:t>
-      </w:r>
-      <w:proofErr w:type="spellEnd"/>
-      <w:r>
-        <w:rPr>
-          <w:rStyle w:val="apple-converted-space"/>
-          <w:rFonts w:cs="Arial"/>
-          <w:szCs w:val="24"/>
-          <w:shd w:val="clear" w:color="auto" w:fill="FFFFFF"/>
-        </w:rPr>
-        <w:t xml:space="preserve">, </w:t>
-      </w:r>
-      <w:proofErr w:type="spellStart"/>
-      <w:r>
-        <w:rPr>
-          <w:rStyle w:val="apple-converted-space"/>
-          <w:rFonts w:cs="Arial"/>
-          <w:szCs w:val="24"/>
-          <w:shd w:val="clear" w:color="auto" w:fill="FFFFFF"/>
-        </w:rPr>
-        <w:t>Cold</w:t>
-      </w:r>
-      <w:proofErr w:type="spellEnd"/>
+        <w:t>interpretar e fazer</w:t>
+      </w:r>
       <w:r>
         <w:rPr>
           <w:rStyle w:val="apple-converted-space"/>
@@ -4727,63 +4816,14 @@
         </w:rPr>
         <w:t xml:space="preserve"> </w:t>
       </w:r>
-      <w:proofErr w:type="spellStart"/>
-      <w:r>
-        <w:rPr>
-          <w:rStyle w:val="apple-converted-space"/>
-          <w:rFonts w:cs="Arial"/>
-          <w:szCs w:val="24"/>
-          <w:shd w:val="clear" w:color="auto" w:fill="FFFFFF"/>
-        </w:rPr>
-        <w:t>Fusion</w:t>
-      </w:r>
-      <w:proofErr w:type="spellEnd"/>
-      <w:r>
-        <w:rPr>
-          <w:rStyle w:val="apple-converted-space"/>
-          <w:rFonts w:cs="Arial"/>
-          <w:szCs w:val="24"/>
-          <w:shd w:val="clear" w:color="auto" w:fill="FFFFFF"/>
-        </w:rPr>
-        <w:t>, entre outras.</w:t>
-      </w:r>
-    </w:p>
-    <w:p>
-      <w:pPr>
-        <w:pStyle w:val="PargrafodaLista"/>
-        <w:rPr>
-          <w:rStyle w:val="apple-converted-space"/>
-          <w:rFonts w:cs="Arial"/>
-          <w:szCs w:val="24"/>
-          <w:shd w:val="clear" w:color="auto" w:fill="FFFFFF"/>
-        </w:rPr>
-      </w:pPr>
-      <w:r>
-        <w:rPr>
-          <w:rStyle w:val="apple-converted-space"/>
-          <w:rFonts w:cs="Arial"/>
-          <w:szCs w:val="24"/>
-          <w:shd w:val="clear" w:color="auto" w:fill="FFFFFF"/>
-        </w:rPr>
-        <w:t>As linguag</w:t>
-      </w:r>
-      <w:r>
-        <w:rPr>
-          <w:rStyle w:val="apple-converted-space"/>
-          <w:rFonts w:cs="Arial"/>
-          <w:szCs w:val="24"/>
-          <w:shd w:val="clear" w:color="auto" w:fill="FFFFFF"/>
-        </w:rPr>
-        <w:t>ens de programação como as citadas</w:t>
-      </w:r>
-      <w:r>
-        <w:rPr>
-          <w:rStyle w:val="apple-converted-space"/>
-          <w:rFonts w:cs="Arial"/>
-          <w:szCs w:val="24"/>
-          <w:shd w:val="clear" w:color="auto" w:fill="FFFFFF"/>
-        </w:rPr>
-        <w:t xml:space="preserve"> anteriormente foram desenvolvidas para rodar no lado do servidor, isto é, dependem de uma máquina remota onde estão hospedadas as funcionalidades capazes de interpretar e fazer funcionar os programas.</w:t>
+      <w:r>
+        <w:rPr>
+          <w:rStyle w:val="apple-converted-space"/>
+          <w:rFonts w:cs="Arial"/>
+          <w:szCs w:val="24"/>
+          <w:shd w:val="clear" w:color="auto" w:fill="FFFFFF"/>
+        </w:rPr>
+        <w:t>funcionar os programas.</w:t>
       </w:r>
     </w:p>
     <w:p>
@@ -4806,6 +4846,7 @@
           <w:szCs w:val="24"/>
           <w:shd w:val="clear" w:color="auto" w:fill="FFFFFF"/>
         </w:rPr>
+        <w:lastRenderedPageBreak/>
         <w:t>JavaScript</w:t>
       </w:r>
       <w:proofErr w:type="spellEnd"/>
@@ -4817,35 +4858,7 @@
           <w:szCs w:val="24"/>
           <w:shd w:val="clear" w:color="auto" w:fill="FFFFFF"/>
         </w:rPr>
-        <w:t xml:space="preserve"> é uma linguagem desenvolvida para rodar no lado do cliente, </w:t>
-      </w:r>
-      <w:r>
-        <w:rPr>
-          <w:rStyle w:val="apple-converted-space"/>
-          <w:rFonts w:cs="Arial"/>
-          <w:szCs w:val="24"/>
-          <w:shd w:val="clear" w:color="auto" w:fill="FFFFFF"/>
-        </w:rPr>
-        <w:t>isso</w:t>
-      </w:r>
-      <w:r>
-        <w:rPr>
-          <w:rStyle w:val="apple-converted-space"/>
-          <w:rFonts w:cs="Arial"/>
-          <w:szCs w:val="24"/>
-          <w:shd w:val="clear" w:color="auto" w:fill="FFFFFF"/>
-        </w:rPr>
-        <w:t xml:space="preserve"> é, a interpretação e o funcionamento da linguagem dependem de funcionalidades </w:t>
-      </w:r>
-      <w:r>
-        <w:rPr>
-          <w:rStyle w:val="apple-converted-space"/>
-          <w:rFonts w:cs="Arial"/>
-          <w:szCs w:val="24"/>
-          <w:shd w:val="clear" w:color="auto" w:fill="FFFFFF"/>
-        </w:rPr>
-        <w:lastRenderedPageBreak/>
-        <w:t xml:space="preserve">hospedadas no navegador do usuário. Isso é possível que exista um interpretador </w:t>
+        <w:t xml:space="preserve"> é a interpretação e o funcionamento da linguagem, dependem de funcionalidades hospedadas no navegador do usuário. Para isso é necessário que exista um interpretador </w:t>
       </w:r>
       <w:proofErr w:type="spellStart"/>
       <w:proofErr w:type="gramStart"/>
@@ -4888,45 +4901,7 @@
           <w:szCs w:val="24"/>
           <w:shd w:val="clear" w:color="auto" w:fill="FFFFFF"/>
         </w:rPr>
-        <w:t xml:space="preserve">Tanto a </w:t>
-      </w:r>
-      <w:r>
-        <w:rPr>
-          <w:rStyle w:val="apple-converted-space"/>
-          <w:rFonts w:cs="Arial"/>
-          <w:i/>
-          <w:szCs w:val="24"/>
-          <w:shd w:val="clear" w:color="auto" w:fill="FFFFFF"/>
-        </w:rPr>
-        <w:t>Netscape</w:t>
-      </w:r>
-      <w:r>
-        <w:rPr>
-          <w:rStyle w:val="apple-converted-space"/>
-          <w:rFonts w:cs="Arial"/>
-          <w:szCs w:val="24"/>
-          <w:shd w:val="clear" w:color="auto" w:fill="FFFFFF"/>
-        </w:rPr>
-        <w:t xml:space="preserve"> como a </w:t>
-      </w:r>
-      <w:r>
-        <w:rPr>
-          <w:rStyle w:val="apple-converted-space"/>
-          <w:rFonts w:cs="Arial"/>
-          <w:i/>
-          <w:szCs w:val="24"/>
-          <w:shd w:val="clear" w:color="auto" w:fill="FFFFFF"/>
-        </w:rPr>
-        <w:t>Microsoft</w:t>
-      </w:r>
-      <w:r>
-        <w:rPr>
-          <w:rStyle w:val="apple-converted-space"/>
-          <w:rFonts w:cs="Arial"/>
-          <w:szCs w:val="24"/>
-          <w:shd w:val="clear" w:color="auto" w:fill="FFFFFF"/>
-        </w:rPr>
-        <w:t xml:space="preserve"> desenvolveram interpretadores </w:t>
+        <w:t xml:space="preserve">A Netscape e a Microsoft desenvolveram interpretadores </w:t>
       </w:r>
       <w:proofErr w:type="spellStart"/>
       <w:proofErr w:type="gramStart"/>
@@ -4949,7 +4924,7 @@
           <w:szCs w:val="24"/>
           <w:shd w:val="clear" w:color="auto" w:fill="FFFFFF"/>
         </w:rPr>
-        <w:t xml:space="preserve"> para serem hospedados no servidor, tornando possível rodar </w:t>
+        <w:t xml:space="preserve"> para serem hospedados no servidor, podendo assim rodar </w:t>
       </w:r>
       <w:proofErr w:type="spellStart"/>
       <w:r>
@@ -4970,7 +4945,48 @@
           <w:szCs w:val="24"/>
           <w:shd w:val="clear" w:color="auto" w:fill="FFFFFF"/>
         </w:rPr>
-        <w:t xml:space="preserve"> no lado do servidor. Esses interpretadores foram disponibilizados para uso público e podem ser usados pelos desenvolvedores para serem embutidos em aplicações gerais.</w:t>
+        <w:t xml:space="preserve"> no lado do servidor. </w:t>
+      </w:r>
+    </w:p>
+    <w:p>
+      <w:pPr>
+        <w:pStyle w:val="PargrafodaLista"/>
+        <w:rPr>
+          <w:rStyle w:val="apple-converted-space"/>
+          <w:rFonts w:cs="Arial"/>
+          <w:i/>
+          <w:szCs w:val="24"/>
+          <w:shd w:val="clear" w:color="auto" w:fill="FFFFFF"/>
+        </w:rPr>
+      </w:pPr>
+      <w:r>
+        <w:rPr>
+          <w:rStyle w:val="apple-converted-space"/>
+          <w:rFonts w:cs="Arial"/>
+          <w:szCs w:val="24"/>
+          <w:shd w:val="clear" w:color="auto" w:fill="FFFFFF"/>
+        </w:rPr>
+        <w:t xml:space="preserve">Esses interpretadores foram colocados </w:t>
+      </w:r>
+      <w:proofErr w:type="gramStart"/>
+      <w:r>
+        <w:rPr>
+          <w:rStyle w:val="apple-converted-space"/>
+          <w:rFonts w:cs="Arial"/>
+          <w:szCs w:val="24"/>
+          <w:shd w:val="clear" w:color="auto" w:fill="FFFFFF"/>
+        </w:rPr>
+        <w:t>a</w:t>
+      </w:r>
+      <w:proofErr w:type="gramEnd"/>
+      <w:r>
+        <w:rPr>
+          <w:rStyle w:val="apple-converted-space"/>
+          <w:rFonts w:cs="Arial"/>
+          <w:szCs w:val="24"/>
+          <w:shd w:val="clear" w:color="auto" w:fill="FFFFFF"/>
+        </w:rPr>
+        <w:t xml:space="preserve"> disposição para o uso público e podem ser usados pelos desenvolvedores para serem embutidos em aplicações gerais.</w:t>
       </w:r>
     </w:p>
     <w:p>
@@ -5205,7 +5221,7 @@
           <w:rStyle w:val="apple-converted-space"/>
         </w:rPr>
       </w:pPr>
-      <w:bookmarkStart w:id="4" w:name="_Toc417822099"/>
+      <w:bookmarkStart w:id="5" w:name="_Toc417822099"/>
       <w:r>
         <w:t xml:space="preserve">Definição de um </w:t>
       </w:r>
@@ -5215,7 +5231,7 @@
       <w:r>
         <w:t>ramework</w:t>
       </w:r>
-      <w:bookmarkEnd w:id="4"/>
+      <w:bookmarkEnd w:id="5"/>
     </w:p>
     <w:p>
       <w:pPr>
@@ -5693,7 +5709,16 @@
           <w:rFonts w:cs="Arial"/>
           <w:szCs w:val="24"/>
         </w:rPr>
-        <w:t>Suas vantagens são</w:t>
+        <w:t xml:space="preserve">Suas </w:t>
+      </w:r>
+      <w:r>
+        <w:rPr>
+          <w:rStyle w:val="apple-converted-space"/>
+          <w:rFonts w:cs="Arial"/>
+          <w:szCs w:val="24"/>
+        </w:rPr>
+        <w:lastRenderedPageBreak/>
+        <w:t>vantagens são</w:t>
       </w:r>
       <w:r>
         <w:rPr>
@@ -5752,16 +5777,7 @@
           <w:rFonts w:cs="Arial"/>
           <w:szCs w:val="24"/>
         </w:rPr>
-        <w:t xml:space="preserve"> realçam a modularidade encapsulando </w:t>
-      </w:r>
-      <w:r>
-        <w:rPr>
-          <w:rStyle w:val="apple-converted-space"/>
-          <w:rFonts w:cs="Arial"/>
-          <w:szCs w:val="24"/>
-        </w:rPr>
-        <w:lastRenderedPageBreak/>
-        <w:t>detalhes da execução atrás de relações estáveis.</w:t>
+        <w:t xml:space="preserve"> realçam a modularidade encapsulando detalhes da execução atrás de relações estáveis.</w:t>
       </w:r>
       <w:r>
         <w:rPr>
@@ -6182,7 +6198,7 @@
       <w:pPr>
         <w:pStyle w:val="Ttulo2"/>
       </w:pPr>
-      <w:bookmarkStart w:id="5" w:name="_Toc417822100"/>
+      <w:bookmarkStart w:id="6" w:name="_Toc417822100"/>
       <w:r>
         <w:t>Ferrament</w:t>
       </w:r>
@@ -6198,7 +6214,7 @@
       <w:r>
         <w:t>semelhantes ao d3js</w:t>
       </w:r>
-      <w:bookmarkEnd w:id="5"/>
+      <w:bookmarkEnd w:id="6"/>
     </w:p>
     <w:p>
       <w:pPr>
@@ -6350,7 +6366,11 @@
         <w:t xml:space="preserve">define como sendo </w:t>
       </w:r>
       <w:r>
-        <w:t>uma biblioteca que gera gráficos, histogramas, gráficos de barras bastando apenas algumas linhas de códigos. É o únic</w:t>
+        <w:t xml:space="preserve">uma biblioteca que gera gráficos, histogramas, gráficos de barras bastando apenas </w:t>
+      </w:r>
+      <w:r>
+        <w:lastRenderedPageBreak/>
+        <w:t>algumas linhas de códigos. É o únic</w:t>
       </w:r>
       <w:r>
         <w:t xml:space="preserve">o que trabalha o pacote </w:t>
@@ -6394,61 +6414,291 @@
         <w:rPr>
           <w:i/>
         </w:rPr>
+        <w:t>Tableau Desktop</w:t>
+      </w:r>
+      <w:r>
+        <w:rPr>
+          <w:i/>
+        </w:rPr>
+        <w:t xml:space="preserve">: </w:t>
+      </w:r>
+      <w:r>
+        <w:t xml:space="preserve">Para </w:t>
+      </w:r>
+      <w:r>
+        <w:fldChar w:fldCharType="begin" w:fldLock="1"/>
+      </w:r>
+      <w:r>
+        <w:instrText>ADDIN CSL_CITATION { "citationItems" : [ { "id" : "ITEM-1", "itemData" : { "URL" : "http://www.tableau.com/", "accessed" : { "date-parts" : [ [ "2015", "4", "4" ] ] }, "id" : "ITEM-1", "issued" : { "date-parts" : [ [ "2011" ] ] }, "title" : "Tableau", "type" : "webpage" }, "uris" : [ "http://www.mendeley.com/documents/?uuid=f63c5291-fc20-4137-9330-bc84c4f78840" ] } ], "mendeley" : { "formattedCitation" : "(\u201cTableau\u201d, 2011)", "plainTextFormattedCitation" : "(\u201cTableau\u201d, 2011)", "previouslyFormattedCitation" : "(\u201cTableau\u201d, 2011)" }, "properties" : { "noteIndex" : 0 }, "schema" : "https://github.com/citation-style-language/schema/raw/master/csl-citation.json" }</w:instrText>
+      </w:r>
+      <w:r>
+        <w:fldChar w:fldCharType="separate"/>
+      </w:r>
+      <w:r>
+        <w:rPr>
+          <w:noProof/>
+        </w:rPr>
+        <w:t>(“Tableau”, 2011)</w:t>
+      </w:r>
+      <w:r>
+        <w:fldChar w:fldCharType="end"/>
+      </w:r>
+      <w:r>
+        <w:t xml:space="preserve">, </w:t>
+      </w:r>
+      <w:r>
+        <w:t xml:space="preserve">o </w:t>
+      </w:r>
+      <w:r>
+        <w:t>define como</w:t>
+      </w:r>
+      <w:r>
+        <w:t xml:space="preserve"> uma tecnologia revolucionária que converte imagens de dados para consultas de dados </w:t>
+      </w:r>
+      <w:proofErr w:type="gramStart"/>
+      <w:r>
+        <w:t>otimizados</w:t>
+      </w:r>
+      <w:proofErr w:type="gramEnd"/>
+      <w:r>
+        <w:t xml:space="preserve">, não usam assistentes e nem scripts. Realiza consultas sem linhas de códigos, sendo um analítico de </w:t>
+      </w:r>
+      <w:r>
+        <w:t>autoatendimento</w:t>
+      </w:r>
+      <w:r>
+        <w:t>.</w:t>
+      </w:r>
+    </w:p>
+    <w:p>
+      <w:pPr>
+        <w:pStyle w:val="Ttulo2"/>
+        <w:rPr>
+          <w:rFonts w:cs="Arial"/>
+          <w:shd w:val="clear" w:color="auto" w:fill="FFFFFF"/>
+        </w:rPr>
+      </w:pPr>
+      <w:bookmarkStart w:id="7" w:name="_Toc417822101"/>
+      <w:r>
+        <w:rPr>
+          <w:rStyle w:val="apple-converted-space"/>
+          <w:rFonts w:cs="Arial"/>
+          <w:shd w:val="clear" w:color="auto" w:fill="FFFFFF"/>
+        </w:rPr>
+        <w:t>Modelo Documento Objeto</w:t>
+      </w:r>
+      <w:bookmarkEnd w:id="7"/>
+    </w:p>
+    <w:p>
+      <w:pPr>
+        <w:pStyle w:val="Corpodetexto"/>
+        <w:rPr>
+          <w:rStyle w:val="apple-converted-space"/>
+        </w:rPr>
+      </w:pPr>
+      <w:r>
+        <w:t>Segundo o consórcio internacional</w:t>
+      </w:r>
+      <w:r>
+        <w:t xml:space="preserve"> </w:t>
+      </w:r>
+      <w:r>
+        <w:fldChar w:fldCharType="begin" w:fldLock="1"/>
+      </w:r>
+      <w:r>
+        <w:instrText>ADDIN CSL_CITATION { "citationItems" : [ { "id" : "ITEM-1", "itemData" : { "URL" : "http://www.w3.org/DOM/", "accessed" : { "date-parts" : [ [ "2015", "4", "3" ] ] }, "container-title" : "2005-01-19", "id" : "ITEM-1", "issued" : { "date-parts" : [ [ "2005" ] ] }, "title" : "Document Object Model (DOM)", "type" : "webpage" }, "uris" : [ "http://www.mendeley.com/documents/?uuid=57256ec6-9e1a-4563-8d48-5bbdea64dfad" ] } ], "mendeley" : { "formattedCitation" : "(\u201cDocument Object Model (DOM)\u201d, 2005)", "plainTextFormattedCitation" : "(\u201cDocument Object Model (DOM)\u201d, 2005)", "previouslyFormattedCitation" : "(\u201cDocument Object Model (DOM)\u201d, 2005)" }, "properties" : { "noteIndex" : 0 }, "schema" : "https://github.com/citation-style-language/schema/raw/master/csl-citation.json" }</w:instrText>
+      </w:r>
+      <w:r>
+        <w:fldChar w:fldCharType="separate"/>
+      </w:r>
+      <w:r>
+        <w:rPr>
+          <w:noProof/>
+        </w:rPr>
+        <w:t>(“Document Object Model (DOM)”, 2005)</w:t>
+      </w:r>
+      <w:r>
+        <w:fldChar w:fldCharType="end"/>
+      </w:r>
+      <w:r>
+        <w:t xml:space="preserve"> que trabalham para desenvolver padrões para a Web,</w:t>
+      </w:r>
+      <w:r>
+        <w:t xml:space="preserve"> modelo documento objeto, mais conhecido como</w:t>
+      </w:r>
+      <w:r>
+        <w:t xml:space="preserve"> </w:t>
+      </w:r>
+      <w:proofErr w:type="spellStart"/>
+      <w:r>
+        <w:rPr>
+          <w:i/>
+        </w:rPr>
+        <w:t>Document</w:t>
+      </w:r>
+      <w:proofErr w:type="spellEnd"/>
+      <w:r>
+        <w:rPr>
+          <w:i/>
+        </w:rPr>
+        <w:t xml:space="preserve"> </w:t>
+      </w:r>
+      <w:proofErr w:type="spellStart"/>
+      <w:r>
+        <w:rPr>
+          <w:i/>
+        </w:rPr>
+        <w:t>Object</w:t>
+      </w:r>
+      <w:proofErr w:type="spellEnd"/>
+      <w:r>
+        <w:rPr>
+          <w:i/>
+        </w:rPr>
+        <w:t xml:space="preserve"> </w:t>
+      </w:r>
+      <w:proofErr w:type="spellStart"/>
+      <w:r>
+        <w:rPr>
+          <w:i/>
+        </w:rPr>
+        <w:t>Model</w:t>
+      </w:r>
+      <w:proofErr w:type="spellEnd"/>
+      <w:r>
+        <w:t xml:space="preserve"> é uma interface de plataforma e linguagem neutra que permitirá que programas e </w:t>
+      </w:r>
+      <w:r>
+        <w:rPr>
+          <w:i/>
+        </w:rPr>
+        <w:t>scripts</w:t>
+      </w:r>
+      <w:r>
+        <w:t xml:space="preserve"> para acessar e atualizar dinamicamente o conteúdo, estrutura e estilo de documentos. O original pode continuar a ser processados e os resultados de processamento que podem ser incorporados para trás para dentro da página apresentada.</w:t>
+      </w:r>
+    </w:p>
+    <w:p>
+      <w:pPr>
+        <w:pStyle w:val="Ttulo2"/>
+        <w:rPr>
+          <w:rFonts w:cs="Arial"/>
+          <w:shd w:val="clear" w:color="auto" w:fill="FFFFFF"/>
+        </w:rPr>
+      </w:pPr>
+      <w:bookmarkStart w:id="8" w:name="_Toc417822102"/>
+      <w:r>
+        <w:rPr>
+          <w:rStyle w:val="apple-converted-space"/>
+          <w:rFonts w:cs="Arial"/>
+          <w:shd w:val="clear" w:color="auto" w:fill="FFFFFF"/>
+        </w:rPr>
+        <w:t>Folha de estilo</w:t>
+      </w:r>
+      <w:bookmarkEnd w:id="8"/>
+    </w:p>
+    <w:p>
+      <w:pPr>
+        <w:pStyle w:val="Corpodetexto"/>
+      </w:pPr>
+      <w:r>
+        <w:t xml:space="preserve">Folha de estilo também conhecida como </w:t>
+      </w:r>
+      <w:r>
+        <w:rPr>
+          <w:i/>
+        </w:rPr>
+        <w:t>CSS</w:t>
+      </w:r>
+      <w:r>
+        <w:rPr>
+          <w:rStyle w:val="Refdenotaderodap"/>
+        </w:rPr>
+        <w:footnoteReference w:id="4"/>
+      </w:r>
+      <w:r>
+        <w:t>, d</w:t>
+      </w:r>
+      <w:r>
+        <w:t xml:space="preserve">e acordo com o artigo escrito por </w:t>
+      </w:r>
+      <w:r>
+        <w:fldChar w:fldCharType="begin" w:fldLock="1"/>
+      </w:r>
+      <w:r>
+        <w:instrText>ADDIN CSL_CITATION { "citationItems" : [ { "id" : "ITEM-1", "itemData" : { "URL" : "http://www.devmedia.com.br/a-origem-do-css-um-pouco-da-historia/15195", "accessed" : { "date-parts" : [ [ "2015", "4", "3" ] ] }, "author" : [ { "dropping-particle" : "", "family" : "Pereira", "given" : "Altieri", "non-dropping-particle" : "", "parse-names" : false, "suffix" : "" } ], "container-title" : "04-12-2009", "id" : "ITEM-1", "issued" : { "date-parts" : [ [ "2009" ] ] }, "title" : "A origem do CSS, um pouco da hist\u00f3ria. Leia mais em: A origem do CSS, um pouco da hist\u00f3ria.", "type" : "webpage" }, "uris" : [ "http://www.mendeley.com/documents/?uuid=0e3fd881-16d4-4a1a-b6a8-7fdedcf48a35" ] } ], "mendeley" : { "formattedCitation" : "(PEREIRA, 2009)", "plainTextFormattedCitation" : "(PEREIRA, 2009)", "previouslyFormattedCitation" : "(PEREIRA, 2009)" }, "properties" : { "noteIndex" : 0 }, "schema" : "https://github.com/citation-style-language/schema/raw/master/csl-citation.json" }</w:instrText>
+      </w:r>
+      <w:r>
+        <w:fldChar w:fldCharType="separate"/>
+      </w:r>
+      <w:r>
+        <w:rPr>
+          <w:noProof/>
+        </w:rPr>
+        <w:t>(PEREIRA, 2009)</w:t>
+      </w:r>
+      <w:r>
+        <w:fldChar w:fldCharType="end"/>
+      </w:r>
+      <w:r>
+        <w:t xml:space="preserve">, </w:t>
+      </w:r>
+      <w:r>
+        <w:t xml:space="preserve">a linguagem de marcação foi criada para resolver o problema de um cientista que queria divulgar seus artigos na rede, ele desenvolveu algo simples e restrito a comunidade científica utilizada para estruturar o conteúdo. Porém a linguagem usada acabou tornando-se padrão para Internet. O antigo HTML não suportava imagens, cores e designer avançados, com isso foram adicionadas novas </w:t>
+      </w:r>
+      <w:proofErr w:type="spellStart"/>
+      <w:r>
+        <w:t>tags</w:t>
+      </w:r>
+      <w:proofErr w:type="spellEnd"/>
+      <w:r>
+        <w:rPr>
+          <w:rStyle w:val="Refdenotaderodap"/>
+        </w:rPr>
+        <w:footnoteReference w:id="5"/>
+      </w:r>
+      <w:r>
+        <w:t xml:space="preserve">. Com novos recursos, desenvolvedores de websites, usavam muita a criatividade, mas para fazer qualquer alteração, como a cor de um link era necessária alterar em todas as paginas manualmente, um por um. Foi então que em 1995, </w:t>
+      </w:r>
+      <w:proofErr w:type="spellStart"/>
+      <w:r>
+        <w:t>Håkon</w:t>
+      </w:r>
+      <w:proofErr w:type="spellEnd"/>
+      <w:r>
+        <w:t xml:space="preserve"> </w:t>
+      </w:r>
+      <w:proofErr w:type="spellStart"/>
+      <w:r>
+        <w:t>Wium</w:t>
+      </w:r>
+      <w:proofErr w:type="spellEnd"/>
+      <w:r>
+        <w:t xml:space="preserve"> Lie e Bert </w:t>
+      </w:r>
+      <w:proofErr w:type="spellStart"/>
+      <w:r>
+        <w:t>Bos</w:t>
+      </w:r>
+      <w:proofErr w:type="spellEnd"/>
+      <w:r>
+        <w:t xml:space="preserve"> exibiram a proposta do CSS que logo foi apoiado pelo </w:t>
+      </w:r>
+      <w:r>
+        <w:t>W3C</w:t>
+      </w:r>
+      <w:r>
+        <w:rPr>
+          <w:rStyle w:val="Refdenotaderodap"/>
+        </w:rPr>
+        <w:footnoteReference w:id="6"/>
+      </w:r>
+      <w:r>
+        <w:t xml:space="preserve">. A ideia era utilizar o HTML somente para estruturar as páginas e a tarefa de apresentação ficava com o CSS. Os conceitos de estilização com CSS em sua maioria ainda não são seguidos totalmente, devido a problemas de compatibilidade entre browsers e muitas vezes até falta de um conhecimento maior dos </w:t>
+      </w:r>
+      <w:r>
         <w:lastRenderedPageBreak/>
-        <w:t>Tableau Desktop</w:t>
-      </w:r>
-      <w:r>
-        <w:rPr>
-          <w:i/>
-        </w:rPr>
-        <w:t xml:space="preserve">: </w:t>
-      </w:r>
-      <w:r>
-        <w:t xml:space="preserve">Para </w:t>
-      </w:r>
-      <w:r>
-        <w:fldChar w:fldCharType="begin" w:fldLock="1"/>
-      </w:r>
-      <w:r>
-        <w:instrText>ADDIN CSL_CITATION { "citationItems" : [ { "id" : "ITEM-1", "itemData" : { "URL" : "http://www.tableau.com/", "accessed" : { "date-parts" : [ [ "2015", "4", "4" ] ] }, "id" : "ITEM-1", "issued" : { "date-parts" : [ [ "2011" ] ] }, "title" : "Tableau", "type" : "webpage" }, "uris" : [ "http://www.mendeley.com/documents/?uuid=f63c5291-fc20-4137-9330-bc84c4f78840" ] } ], "mendeley" : { "formattedCitation" : "(\u201cTableau\u201d, 2011)", "plainTextFormattedCitation" : "(\u201cTableau\u201d, 2011)", "previouslyFormattedCitation" : "(\u201cTableau\u201d, 2011)" }, "properties" : { "noteIndex" : 0 }, "schema" : "https://github.com/citation-style-language/schema/raw/master/csl-citation.json" }</w:instrText>
-      </w:r>
-      <w:r>
-        <w:fldChar w:fldCharType="separate"/>
-      </w:r>
-      <w:r>
-        <w:rPr>
-          <w:noProof/>
-        </w:rPr>
-        <w:t>(“Tableau”, 2011)</w:t>
-      </w:r>
-      <w:r>
-        <w:fldChar w:fldCharType="end"/>
-      </w:r>
-      <w:r>
-        <w:t xml:space="preserve">, </w:t>
-      </w:r>
-      <w:r>
-        <w:t xml:space="preserve">o </w:t>
-      </w:r>
-      <w:r>
-        <w:t>define como</w:t>
-      </w:r>
-      <w:r>
-        <w:t xml:space="preserve"> uma tecnologia revolucionária que converte imagens de dados para consultas de dados </w:t>
-      </w:r>
-      <w:proofErr w:type="gramStart"/>
-      <w:r>
-        <w:t>otimizados</w:t>
-      </w:r>
-      <w:proofErr w:type="gramEnd"/>
-      <w:r>
-        <w:t xml:space="preserve">, não usam assistentes e nem scripts. Realiza consultas sem linhas de códigos, sendo um analítico de </w:t>
-      </w:r>
-      <w:r>
-        <w:t>autoatendimento</w:t>
-      </w:r>
-      <w:r>
-        <w:t>.</w:t>
+        <w:t>desenvolvedores, mas a W3C trabalha para tornar o desenvolvimento padrão e também exigir dos navegadores uma interpretação adequada e compatível.</w:t>
       </w:r>
     </w:p>
     <w:p>
@@ -6459,238 +6709,6 @@
           <w:shd w:val="clear" w:color="auto" w:fill="FFFFFF"/>
         </w:rPr>
       </w:pPr>
-      <w:bookmarkStart w:id="6" w:name="_Toc417822101"/>
-      <w:r>
-        <w:rPr>
-          <w:rStyle w:val="apple-converted-space"/>
-          <w:rFonts w:cs="Arial"/>
-          <w:shd w:val="clear" w:color="auto" w:fill="FFFFFF"/>
-        </w:rPr>
-        <w:t>Modelo Documento Objeto</w:t>
-      </w:r>
-      <w:bookmarkEnd w:id="6"/>
-    </w:p>
-    <w:p>
-      <w:pPr>
-        <w:pStyle w:val="Corpodetexto"/>
-        <w:rPr>
-          <w:rStyle w:val="apple-converted-space"/>
-        </w:rPr>
-      </w:pPr>
-      <w:r>
-        <w:t>Segundo o consórcio internacional</w:t>
-      </w:r>
-      <w:r>
-        <w:t xml:space="preserve"> </w:t>
-      </w:r>
-      <w:r>
-        <w:fldChar w:fldCharType="begin" w:fldLock="1"/>
-      </w:r>
-      <w:r>
-        <w:instrText>ADDIN CSL_CITATION { "citationItems" : [ { "id" : "ITEM-1", "itemData" : { "URL" : "http://www.w3.org/DOM/", "accessed" : { "date-parts" : [ [ "2015", "4", "3" ] ] }, "container-title" : "2005-01-19", "id" : "ITEM-1", "issued" : { "date-parts" : [ [ "2005" ] ] }, "title" : "Document Object Model (DOM)", "type" : "webpage" }, "uris" : [ "http://www.mendeley.com/documents/?uuid=57256ec6-9e1a-4563-8d48-5bbdea64dfad" ] } ], "mendeley" : { "formattedCitation" : "(\u201cDocument Object Model (DOM)\u201d, 2005)", "plainTextFormattedCitation" : "(\u201cDocument Object Model (DOM)\u201d, 2005)", "previouslyFormattedCitation" : "(\u201cDocument Object Model (DOM)\u201d, 2005)" }, "properties" : { "noteIndex" : 0 }, "schema" : "https://github.com/citation-style-language/schema/raw/master/csl-citation.json" }</w:instrText>
-      </w:r>
-      <w:r>
-        <w:fldChar w:fldCharType="separate"/>
-      </w:r>
-      <w:r>
-        <w:rPr>
-          <w:noProof/>
-        </w:rPr>
-        <w:t>(“Document Object Model (DOM)”, 2005)</w:t>
-      </w:r>
-      <w:r>
-        <w:fldChar w:fldCharType="end"/>
-      </w:r>
-      <w:r>
-        <w:t xml:space="preserve"> que trabalham para desenvolver padrões para a Web,</w:t>
-      </w:r>
-      <w:r>
-        <w:t xml:space="preserve"> modelo documento objeto, mais conhecido como</w:t>
-      </w:r>
-      <w:r>
-        <w:t xml:space="preserve"> </w:t>
-      </w:r>
-      <w:proofErr w:type="spellStart"/>
-      <w:r>
-        <w:rPr>
-          <w:i/>
-        </w:rPr>
-        <w:t>Document</w:t>
-      </w:r>
-      <w:proofErr w:type="spellEnd"/>
-      <w:r>
-        <w:rPr>
-          <w:i/>
-        </w:rPr>
-        <w:t xml:space="preserve"> </w:t>
-      </w:r>
-      <w:proofErr w:type="spellStart"/>
-      <w:r>
-        <w:rPr>
-          <w:i/>
-        </w:rPr>
-        <w:t>Object</w:t>
-      </w:r>
-      <w:proofErr w:type="spellEnd"/>
-      <w:r>
-        <w:rPr>
-          <w:i/>
-        </w:rPr>
-        <w:t xml:space="preserve"> </w:t>
-      </w:r>
-      <w:proofErr w:type="spellStart"/>
-      <w:r>
-        <w:rPr>
-          <w:i/>
-        </w:rPr>
-        <w:t>Model</w:t>
-      </w:r>
-      <w:proofErr w:type="spellEnd"/>
-      <w:r>
-        <w:t xml:space="preserve"> é uma interface de plataforma e linguagem neutra que permitirá que programas e </w:t>
-      </w:r>
-      <w:r>
-        <w:rPr>
-          <w:i/>
-        </w:rPr>
-        <w:t>scripts</w:t>
-      </w:r>
-      <w:r>
-        <w:t xml:space="preserve"> para acessar e atualizar dinamicamente o conteúdo, estrutura e estilo de documentos. O original pode continuar a ser processados e os resultados de processamento que podem ser incorporados para trás para dentro da página apresentada.</w:t>
-      </w:r>
-    </w:p>
-    <w:p>
-      <w:pPr>
-        <w:pStyle w:val="Ttulo2"/>
-        <w:rPr>
-          <w:rFonts w:cs="Arial"/>
-          <w:shd w:val="clear" w:color="auto" w:fill="FFFFFF"/>
-        </w:rPr>
-      </w:pPr>
-      <w:bookmarkStart w:id="7" w:name="_Toc417822102"/>
-      <w:r>
-        <w:rPr>
-          <w:rStyle w:val="apple-converted-space"/>
-          <w:rFonts w:cs="Arial"/>
-          <w:shd w:val="clear" w:color="auto" w:fill="FFFFFF"/>
-        </w:rPr>
-        <w:t>Folha de estilo</w:t>
-      </w:r>
-      <w:bookmarkEnd w:id="7"/>
-    </w:p>
-    <w:p>
-      <w:pPr>
-        <w:pStyle w:val="Corpodetexto"/>
-      </w:pPr>
-      <w:r>
-        <w:t xml:space="preserve">Folha de estilo também conhecida como </w:t>
-      </w:r>
-      <w:r>
-        <w:rPr>
-          <w:i/>
-        </w:rPr>
-        <w:t>CSS</w:t>
-      </w:r>
-      <w:r>
-        <w:rPr>
-          <w:rStyle w:val="Refdenotaderodap"/>
-        </w:rPr>
-        <w:footnoteReference w:id="4"/>
-      </w:r>
-      <w:r>
-        <w:t>, d</w:t>
-      </w:r>
-      <w:r>
-        <w:t xml:space="preserve">e acordo com o artigo escrito por </w:t>
-      </w:r>
-      <w:r>
-        <w:fldChar w:fldCharType="begin" w:fldLock="1"/>
-      </w:r>
-      <w:r>
-        <w:instrText>ADDIN CSL_CITATION { "citationItems" : [ { "id" : "ITEM-1", "itemData" : { "URL" : "http://www.devmedia.com.br/a-origem-do-css-um-pouco-da-historia/15195", "accessed" : { "date-parts" : [ [ "2015", "4", "3" ] ] }, "author" : [ { "dropping-particle" : "", "family" : "Pereira", "given" : "Altieri", "non-dropping-particle" : "", "parse-names" : false, "suffix" : "" } ], "container-title" : "04-12-2009", "id" : "ITEM-1", "issued" : { "date-parts" : [ [ "2009" ] ] }, "title" : "A origem do CSS, um pouco da hist\u00f3ria. Leia mais em: A origem do CSS, um pouco da hist\u00f3ria.", "type" : "webpage" }, "uris" : [ "http://www.mendeley.com/documents/?uuid=0e3fd881-16d4-4a1a-b6a8-7fdedcf48a35" ] } ], "mendeley" : { "formattedCitation" : "(PEREIRA, 2009)", "plainTextFormattedCitation" : "(PEREIRA, 2009)", "previouslyFormattedCitation" : "(PEREIRA, 2009)" }, "properties" : { "noteIndex" : 0 }, "schema" : "https://github.com/citation-style-language/schema/raw/master/csl-citation.json" }</w:instrText>
-      </w:r>
-      <w:r>
-        <w:fldChar w:fldCharType="separate"/>
-      </w:r>
-      <w:r>
-        <w:rPr>
-          <w:noProof/>
-        </w:rPr>
-        <w:t>(PEREIRA, 2009)</w:t>
-      </w:r>
-      <w:r>
-        <w:fldChar w:fldCharType="end"/>
-      </w:r>
-      <w:r>
-        <w:t xml:space="preserve">, </w:t>
-      </w:r>
-      <w:r>
-        <w:t xml:space="preserve">a linguagem de marcação foi criada para resolver o problema de um cientista que queria divulgar seus artigos na rede, ele desenvolveu algo simples e restrito a comunidade científica utilizada para estruturar o conteúdo. Porém a linguagem usada acabou tornando-se padrão para Internet. O antigo HTML não suportava imagens, cores e designer avançados, com isso foram adicionadas novas </w:t>
-      </w:r>
-      <w:proofErr w:type="spellStart"/>
-      <w:r>
-        <w:t>tags</w:t>
-      </w:r>
-      <w:proofErr w:type="spellEnd"/>
-      <w:r>
-        <w:rPr>
-          <w:rStyle w:val="Refdenotaderodap"/>
-        </w:rPr>
-        <w:footnoteReference w:id="5"/>
-      </w:r>
-      <w:r>
-        <w:t xml:space="preserve">. Com novos recursos, desenvolvedores de websites, usavam muita a criatividade, mas para fazer qualquer alteração, como a cor de um link era necessária alterar em todas as paginas manualmente, um por um. Foi então que em 1995, </w:t>
-      </w:r>
-      <w:proofErr w:type="spellStart"/>
-      <w:r>
-        <w:t>Håkon</w:t>
-      </w:r>
-      <w:proofErr w:type="spellEnd"/>
-      <w:r>
-        <w:t xml:space="preserve"> </w:t>
-      </w:r>
-      <w:proofErr w:type="spellStart"/>
-      <w:r>
-        <w:t>Wium</w:t>
-      </w:r>
-      <w:proofErr w:type="spellEnd"/>
-      <w:r>
-        <w:t xml:space="preserve"> Lie e Bert </w:t>
-      </w:r>
-      <w:proofErr w:type="spellStart"/>
-      <w:r>
-        <w:t>Bos</w:t>
-      </w:r>
-      <w:proofErr w:type="spellEnd"/>
-      <w:r>
-        <w:t xml:space="preserve"> exibiram a proposta do CSS que logo foi apoiado pelo </w:t>
-      </w:r>
-      <w:r>
-        <w:t>W3C</w:t>
-      </w:r>
-      <w:r>
-        <w:rPr>
-          <w:rStyle w:val="Refdenotaderodap"/>
-        </w:rPr>
-        <w:footnoteReference w:id="6"/>
-      </w:r>
-      <w:r>
-        <w:t>. A ideia era utilizar o HTML somente para estruturar as páginas e a tarefa de apresentação ficava com o CSS. Os conceitos de estilização c</w:t>
-      </w:r>
-      <w:bookmarkStart w:id="8" w:name="_GoBack"/>
-      <w:bookmarkEnd w:id="8"/>
-      <w:r>
-        <w:t>om CSS em sua maioria ainda não são seguidos totalmente, devido a problemas de compatibilidade entre browsers e muitas vezes até falta de um conhecimento maior dos desenvolvedores, mas a W3C trabalha para tornar o desenvolvimento padrão e também exigir dos navegadores uma interpretação adequada e compatível.</w:t>
-      </w:r>
-    </w:p>
-    <w:p>
-      <w:pPr>
-        <w:pStyle w:val="Ttulo2"/>
-        <w:rPr>
-          <w:rFonts w:cs="Arial"/>
-          <w:shd w:val="clear" w:color="auto" w:fill="FFFFFF"/>
-        </w:rPr>
-      </w:pPr>
       <w:bookmarkStart w:id="9" w:name="_Toc417822103"/>
       <w:r>
         <w:rPr>
@@ -6698,7 +6716,6 @@
           <w:rFonts w:cs="Arial"/>
           <w:shd w:val="clear" w:color="auto" w:fill="FFFFFF"/>
         </w:rPr>
-        <w:lastRenderedPageBreak/>
         <w:t>D3JS</w:t>
       </w:r>
       <w:bookmarkEnd w:id="9"/>
@@ -7090,6 +7107,7 @@
         <w:t xml:space="preserve">os </w:t>
       </w:r>
       <w:r>
+        <w:lastRenderedPageBreak/>
         <w:t>conhecimentos aplicados.</w:t>
       </w:r>
       <w:r>
@@ -7124,7 +7142,6 @@
           <w:rFonts w:cs="Arial"/>
           <w:shd w:val="clear" w:color="auto" w:fill="FFFFFF"/>
         </w:rPr>
-        <w:lastRenderedPageBreak/>
         <w:t>V</w:t>
       </w:r>
       <w:r>
@@ -7648,6 +7665,7 @@
           <w:rFonts w:eastAsia="Times New Roman"/>
           <w:lang w:eastAsia="pt-BR"/>
         </w:rPr>
+        <w:lastRenderedPageBreak/>
         <w:t>Tendências</w:t>
       </w:r>
       <w:r>
@@ -7719,445 +7737,445 @@
         <w:rPr>
           <w:rFonts w:cs="Arial"/>
         </w:rPr>
-        <w:t xml:space="preserve">, as principais tendências da TI para </w:t>
+        <w:t xml:space="preserve">, as principais tendências da TI para 2015 incluem Big Data e Internet das Coisas que são as tendências que ajudam a sustentar a Business </w:t>
+      </w:r>
+      <w:proofErr w:type="spellStart"/>
+      <w:r>
+        <w:rPr>
+          <w:rFonts w:cs="Arial"/>
+        </w:rPr>
+        <w:t>Defined</w:t>
+      </w:r>
+      <w:proofErr w:type="spellEnd"/>
+      <w:r>
+        <w:rPr>
+          <w:rFonts w:cs="Arial"/>
+        </w:rPr>
+        <w:t xml:space="preserve"> IT</w:t>
+      </w:r>
+      <w:r>
+        <w:rPr>
+          <w:rStyle w:val="Refdenotaderodap"/>
+          <w:rFonts w:cs="Arial"/>
+        </w:rPr>
+        <w:footnoteReference w:id="10"/>
+      </w:r>
+      <w:r>
+        <w:rPr>
+          <w:rFonts w:cs="Arial"/>
+        </w:rPr>
+        <w:t>.</w:t>
+      </w:r>
+    </w:p>
+    <w:p>
+      <w:pPr>
+        <w:pStyle w:val="Corpodetexto"/>
+        <w:rPr>
+          <w:rFonts w:cs="Arial"/>
+        </w:rPr>
+      </w:pPr>
+      <w:r>
+        <w:rPr>
+          <w:rFonts w:cs="Arial"/>
+        </w:rPr>
+        <w:t xml:space="preserve">A </w:t>
+      </w:r>
+      <w:r>
+        <w:rPr>
+          <w:rFonts w:cs="Arial"/>
+          <w:i/>
+        </w:rPr>
+        <w:t>Internet Data Center</w:t>
+      </w:r>
+      <w:r>
+        <w:rPr>
+          <w:rFonts w:cs="Arial"/>
+          <w:i/>
+        </w:rPr>
+        <w:t xml:space="preserve"> </w:t>
+      </w:r>
+      <w:r>
+        <w:rPr>
+          <w:rFonts w:cs="Arial"/>
+        </w:rPr>
+        <w:t xml:space="preserve">previu que o </w:t>
+      </w:r>
+      <w:r>
+        <w:rPr>
+          <w:rFonts w:cs="Arial"/>
+          <w:i/>
+        </w:rPr>
+        <w:t>B</w:t>
+      </w:r>
+      <w:r>
+        <w:rPr>
+          <w:rFonts w:cs="Arial"/>
+          <w:i/>
+        </w:rPr>
+        <w:t>ig data</w:t>
+      </w:r>
+      <w:r>
+        <w:rPr>
+          <w:rFonts w:cs="Arial"/>
+        </w:rPr>
+        <w:t xml:space="preserve"> irá crescer a uma taxa de 27% CAGR até a cifra de 32,4 bilhões de dólares até 2017, </w:t>
+      </w:r>
+      <w:r>
+        <w:rPr>
+          <w:rFonts w:cs="Arial"/>
+        </w:rPr>
+        <w:t>semelhante</w:t>
+      </w:r>
+      <w:r>
+        <w:rPr>
+          <w:rFonts w:cs="Arial"/>
+        </w:rPr>
+        <w:t xml:space="preserve"> </w:t>
+      </w:r>
+      <w:r>
+        <w:rPr>
+          <w:rFonts w:cs="Arial"/>
+        </w:rPr>
+        <w:t>às</w:t>
+      </w:r>
+      <w:r>
+        <w:rPr>
+          <w:rFonts w:cs="Arial"/>
+        </w:rPr>
+        <w:t xml:space="preserve"> vezes </w:t>
+      </w:r>
+      <w:r>
+        <w:rPr>
+          <w:rFonts w:cs="Arial"/>
+        </w:rPr>
+        <w:t>que a</w:t>
+      </w:r>
+      <w:r>
+        <w:rPr>
+          <w:rFonts w:cs="Arial"/>
+        </w:rPr>
+        <w:t xml:space="preserve"> taxa de crescimento geral do mercado de tecnologia da informação e a comunicação. Outros analistas, como </w:t>
+      </w:r>
+      <w:proofErr w:type="spellStart"/>
+      <w:r>
+        <w:rPr>
+          <w:rFonts w:cs="Arial"/>
+        </w:rPr>
+        <w:t>Wikibon</w:t>
+      </w:r>
+      <w:proofErr w:type="spellEnd"/>
+      <w:r>
+        <w:rPr>
+          <w:rFonts w:cs="Arial"/>
+        </w:rPr>
+        <w:t>, estão ainda mais otimistas, prevendo receitas de 53,4 bilhões de dólares até 2017, á medida que novos negócios comecem a amealhar os benefícios reais da analítica do Big Data.</w:t>
+      </w:r>
+    </w:p>
+    <w:p>
+      <w:pPr>
+        <w:pStyle w:val="Corpodetexto"/>
+        <w:rPr>
+          <w:rFonts w:cs="Arial"/>
+        </w:rPr>
+      </w:pPr>
+      <w:r>
+        <w:rPr>
+          <w:rFonts w:cs="Arial"/>
+        </w:rPr>
+        <w:t xml:space="preserve">Em 2015, </w:t>
+      </w:r>
+      <w:r>
+        <w:rPr>
+          <w:rFonts w:cs="Arial"/>
+        </w:rPr>
+        <w:t>ainda haverá</w:t>
+      </w:r>
+      <w:r>
+        <w:rPr>
+          <w:rFonts w:cs="Arial"/>
+        </w:rPr>
+        <w:t xml:space="preserve"> um crescimento</w:t>
+      </w:r>
+      <w:r>
+        <w:rPr>
+          <w:rFonts w:cs="Arial"/>
+        </w:rPr>
+        <w:t xml:space="preserve"> </w:t>
+      </w:r>
+      <w:r>
+        <w:rPr>
+          <w:rFonts w:cs="Arial"/>
+        </w:rPr>
+        <w:t xml:space="preserve">sólido de ferramentas de </w:t>
+      </w:r>
+      <w:proofErr w:type="spellStart"/>
+      <w:r>
+        <w:rPr>
+          <w:rFonts w:cs="Arial"/>
+        </w:rPr>
+        <w:t>analíti</w:t>
+      </w:r>
+      <w:r>
+        <w:rPr>
+          <w:rFonts w:cs="Arial"/>
+        </w:rPr>
+        <w:t>se</w:t>
+      </w:r>
+      <w:proofErr w:type="spellEnd"/>
+      <w:r>
+        <w:rPr>
+          <w:rFonts w:cs="Arial"/>
+        </w:rPr>
+        <w:t xml:space="preserve"> do </w:t>
+      </w:r>
+      <w:r>
+        <w:rPr>
+          <w:rFonts w:cs="Arial"/>
+          <w:i/>
+        </w:rPr>
+        <w:t>Big Data</w:t>
+      </w:r>
+      <w:r>
+        <w:rPr>
+          <w:rFonts w:cs="Arial"/>
+        </w:rPr>
+        <w:t xml:space="preserve"> tais como a </w:t>
+      </w:r>
+      <w:r>
+        <w:rPr>
+          <w:rFonts w:cs="Arial"/>
+          <w:i/>
+        </w:rPr>
+        <w:t>SAP HANA</w:t>
+      </w:r>
+      <w:r>
+        <w:rPr>
+          <w:rStyle w:val="Refdenotaderodap"/>
+          <w:rFonts w:cs="Arial"/>
+        </w:rPr>
+        <w:footnoteReference w:id="11"/>
+      </w:r>
+      <w:r>
+        <w:rPr>
+          <w:rFonts w:cs="Arial"/>
+        </w:rPr>
+        <w:t xml:space="preserve"> e </w:t>
+      </w:r>
+      <w:proofErr w:type="spellStart"/>
+      <w:r>
+        <w:rPr>
+          <w:rFonts w:cs="Arial"/>
+          <w:i/>
+        </w:rPr>
+        <w:t>Hadoop</w:t>
+      </w:r>
+      <w:proofErr w:type="spellEnd"/>
+      <w:r>
+        <w:rPr>
+          <w:rStyle w:val="Refdenotaderodap"/>
+          <w:rFonts w:cs="Arial"/>
+        </w:rPr>
+        <w:footnoteReference w:id="12"/>
+      </w:r>
+      <w:r>
+        <w:rPr>
+          <w:rFonts w:cs="Arial"/>
+        </w:rPr>
+        <w:t xml:space="preserve">, que são capazes de compilar resultados em questão de minutos ou horas em vez de dias. Plataformas </w:t>
+      </w:r>
+      <w:proofErr w:type="spellStart"/>
+      <w:r>
+        <w:rPr>
+          <w:rFonts w:cs="Arial"/>
+        </w:rPr>
+        <w:t>pr</w:t>
+      </w:r>
+      <w:r>
+        <w:rPr>
+          <w:rFonts w:cs="Arial"/>
+        </w:rPr>
+        <w:t>é</w:t>
+      </w:r>
+      <w:proofErr w:type="spellEnd"/>
+      <w:r>
+        <w:rPr>
+          <w:rFonts w:cs="Arial"/>
+        </w:rPr>
+        <w:t>-</w:t>
+      </w:r>
+      <w:r>
+        <w:rPr>
+          <w:rFonts w:cs="Arial"/>
+        </w:rPr>
+        <w:t xml:space="preserve">configuradas convergentes e </w:t>
+      </w:r>
+      <w:proofErr w:type="spellStart"/>
+      <w:r>
+        <w:rPr>
+          <w:rFonts w:cs="Arial"/>
+        </w:rPr>
+        <w:t>hiper</w:t>
+      </w:r>
+      <w:proofErr w:type="spellEnd"/>
+      <w:r>
+        <w:rPr>
+          <w:rFonts w:cs="Arial"/>
+        </w:rPr>
+        <w:t xml:space="preserve"> convergentes</w:t>
+      </w:r>
+      <w:r>
+        <w:rPr>
+          <w:rFonts w:cs="Arial"/>
+        </w:rPr>
+        <w:t xml:space="preserve"> irão acelerar a implementação das aplicações de </w:t>
+      </w:r>
+      <w:r>
+        <w:rPr>
+          <w:rFonts w:cs="Arial"/>
+          <w:i/>
+        </w:rPr>
+        <w:t>Big Data</w:t>
+      </w:r>
+      <w:r>
+        <w:rPr>
+          <w:rFonts w:cs="Arial"/>
+        </w:rPr>
+        <w:t>.</w:t>
+      </w:r>
+    </w:p>
+    <w:p>
+      <w:pPr>
+        <w:pStyle w:val="Corpodetexto"/>
+        <w:rPr>
+          <w:rFonts w:cs="Arial"/>
+        </w:rPr>
+      </w:pPr>
+      <w:r>
+        <w:rPr>
+          <w:rFonts w:cs="Arial"/>
+        </w:rPr>
+        <w:t xml:space="preserve">Enquanto o </w:t>
+      </w:r>
+      <w:r>
+        <w:rPr>
+          <w:rFonts w:cs="Arial"/>
+          <w:i/>
+        </w:rPr>
+        <w:t>Big Data</w:t>
+      </w:r>
+      <w:r>
+        <w:rPr>
+          <w:rFonts w:cs="Arial"/>
+        </w:rPr>
+        <w:t xml:space="preserve"> de hoje em dia tem a ver mais com dados de negócios unidos ás opiniões nas redes sociais, o </w:t>
+      </w:r>
+      <w:r>
+        <w:rPr>
+          <w:rFonts w:cs="Arial"/>
+          <w:i/>
+        </w:rPr>
+        <w:t>Big Data</w:t>
+      </w:r>
+      <w:r>
+        <w:rPr>
+          <w:rFonts w:cs="Arial"/>
+        </w:rPr>
+        <w:t xml:space="preserve"> de amanhã terá mais a ver com a Internet das Coisas, potencializando a comunicação entre máquinas, o que terá um impacto maior em nossas vidas.</w:t>
+      </w:r>
+    </w:p>
+    <w:p>
+      <w:pPr>
+        <w:pStyle w:val="Corpodetexto"/>
+        <w:rPr>
+          <w:rFonts w:cs="Arial"/>
+        </w:rPr>
+      </w:pPr>
+      <w:r>
+        <w:rPr>
+          <w:rFonts w:cs="Arial"/>
+        </w:rPr>
+        <w:t>A Internet das Coisas irá auxili</w:t>
+      </w:r>
+      <w:r>
+        <w:rPr>
+          <w:rFonts w:cs="Arial"/>
+        </w:rPr>
+        <w:t xml:space="preserve">ar na solução de problemas como: </w:t>
+      </w:r>
+      <w:r>
+        <w:rPr>
+          <w:rFonts w:cs="Arial"/>
+        </w:rPr>
+        <w:t xml:space="preserve">transporte, energia, cidades inteligentes, segurança pública, ciências da vida, baseada na tecnologia da informação. O novo mundo da Internet das </w:t>
+      </w:r>
+      <w:r>
+        <w:rPr>
+          <w:rFonts w:cs="Arial"/>
+        </w:rPr>
+        <w:t xml:space="preserve">Coisas </w:t>
+      </w:r>
+      <w:r>
+        <w:rPr>
+          <w:rFonts w:cs="Arial"/>
+        </w:rPr>
+        <w:t>irá criar uma explosão de novas informações que poderá ser usada para criar um mundo melhor.</w:t>
+      </w:r>
+    </w:p>
+    <w:p>
+      <w:pPr>
+        <w:pStyle w:val="Corpodetexto"/>
+        <w:rPr>
+          <w:rFonts w:cs="Arial"/>
+        </w:rPr>
+      </w:pPr>
+      <w:r>
+        <w:rPr>
+          <w:rFonts w:cs="Arial"/>
+        </w:rPr>
+        <w:t>Análises de lotes serão substituídas por análises de streaming de dados para proporcionar análise em tempo real de dados de sensores, e mais inteligência será incorporada e</w:t>
+      </w:r>
+      <w:r>
+        <w:rPr>
+          <w:rFonts w:cs="Arial"/>
+        </w:rPr>
+        <w:t xml:space="preserve">m </w:t>
+      </w:r>
+      <w:r>
+        <w:rPr>
+          <w:rFonts w:cs="Arial"/>
+        </w:rPr>
+        <w:t>gestores de borda. Aplicações construídas em torno da Internet das Coisas serão apresentadas por empresas especializadas em análise de sensores e verticais, como segurança e saúde. Em 2015, as empresas de T</w:t>
+      </w:r>
+      <w:r>
+        <w:rPr>
+          <w:rFonts w:cs="Arial"/>
+        </w:rPr>
+        <w:t xml:space="preserve">ecnologia da </w:t>
+      </w:r>
+      <w:r>
+        <w:rPr>
+          <w:rFonts w:cs="Arial"/>
+        </w:rPr>
+        <w:t>I</w:t>
+      </w:r>
+      <w:r>
+        <w:rPr>
+          <w:rFonts w:cs="Arial"/>
+        </w:rPr>
+        <w:t>nformação</w:t>
+      </w:r>
+      <w:r>
+        <w:rPr>
+          <w:rFonts w:cs="Arial"/>
+        </w:rPr>
+        <w:t xml:space="preserve"> entrarão em parcerias com empresas de infraestrutura social para </w:t>
       </w:r>
       <w:r>
         <w:rPr>
           <w:rFonts w:cs="Arial"/>
         </w:rPr>
         <w:lastRenderedPageBreak/>
-        <w:t xml:space="preserve">2015 incluem Big Data e Internet das Coisas que são as tendências que ajudam a sustentar a Business </w:t>
-      </w:r>
-      <w:proofErr w:type="spellStart"/>
-      <w:r>
-        <w:rPr>
-          <w:rFonts w:cs="Arial"/>
-        </w:rPr>
-        <w:t>Defined</w:t>
-      </w:r>
-      <w:proofErr w:type="spellEnd"/>
-      <w:r>
-        <w:rPr>
-          <w:rFonts w:cs="Arial"/>
-        </w:rPr>
-        <w:t xml:space="preserve"> IT</w:t>
-      </w:r>
-      <w:r>
-        <w:rPr>
-          <w:rStyle w:val="Refdenotaderodap"/>
-          <w:rFonts w:cs="Arial"/>
-        </w:rPr>
-        <w:footnoteReference w:id="10"/>
-      </w:r>
-      <w:r>
-        <w:rPr>
-          <w:rFonts w:cs="Arial"/>
-        </w:rPr>
-        <w:t>.</w:t>
-      </w:r>
-    </w:p>
-    <w:p>
-      <w:pPr>
-        <w:pStyle w:val="Corpodetexto"/>
-        <w:rPr>
-          <w:rFonts w:cs="Arial"/>
-        </w:rPr>
-      </w:pPr>
-      <w:r>
-        <w:rPr>
-          <w:rFonts w:cs="Arial"/>
-        </w:rPr>
-        <w:t xml:space="preserve">A </w:t>
-      </w:r>
-      <w:r>
-        <w:rPr>
-          <w:rFonts w:cs="Arial"/>
-          <w:i/>
-        </w:rPr>
-        <w:t>Internet Data Center</w:t>
-      </w:r>
-      <w:r>
-        <w:rPr>
-          <w:rFonts w:cs="Arial"/>
-          <w:i/>
-        </w:rPr>
-        <w:t xml:space="preserve"> </w:t>
-      </w:r>
-      <w:r>
-        <w:rPr>
-          <w:rFonts w:cs="Arial"/>
-        </w:rPr>
-        <w:t xml:space="preserve">previu que o </w:t>
-      </w:r>
-      <w:r>
-        <w:rPr>
-          <w:rFonts w:cs="Arial"/>
-          <w:i/>
-        </w:rPr>
-        <w:t>B</w:t>
-      </w:r>
-      <w:r>
-        <w:rPr>
-          <w:rFonts w:cs="Arial"/>
-          <w:i/>
-        </w:rPr>
-        <w:t>ig data</w:t>
-      </w:r>
-      <w:r>
-        <w:rPr>
-          <w:rFonts w:cs="Arial"/>
-        </w:rPr>
-        <w:t xml:space="preserve"> irá crescer a uma taxa de 27% CAGR até a cifra de 32,4 bilhões de dólares até 2017, </w:t>
-      </w:r>
-      <w:r>
-        <w:rPr>
-          <w:rFonts w:cs="Arial"/>
-        </w:rPr>
-        <w:t>semelhante</w:t>
-      </w:r>
-      <w:r>
-        <w:rPr>
-          <w:rFonts w:cs="Arial"/>
-        </w:rPr>
-        <w:t xml:space="preserve"> </w:t>
-      </w:r>
-      <w:r>
-        <w:rPr>
-          <w:rFonts w:cs="Arial"/>
-        </w:rPr>
-        <w:t>às</w:t>
-      </w:r>
-      <w:r>
-        <w:rPr>
-          <w:rFonts w:cs="Arial"/>
-        </w:rPr>
-        <w:t xml:space="preserve"> vezes </w:t>
-      </w:r>
-      <w:r>
-        <w:rPr>
-          <w:rFonts w:cs="Arial"/>
-        </w:rPr>
-        <w:t>que a</w:t>
-      </w:r>
-      <w:r>
-        <w:rPr>
-          <w:rFonts w:cs="Arial"/>
-        </w:rPr>
-        <w:t xml:space="preserve"> taxa de crescimento geral do mercado de tecnologia da informação e a comunicação. Outros analistas, como </w:t>
-      </w:r>
-      <w:proofErr w:type="spellStart"/>
-      <w:r>
-        <w:rPr>
-          <w:rFonts w:cs="Arial"/>
-        </w:rPr>
-        <w:t>Wikibon</w:t>
-      </w:r>
-      <w:proofErr w:type="spellEnd"/>
-      <w:r>
-        <w:rPr>
-          <w:rFonts w:cs="Arial"/>
-        </w:rPr>
-        <w:t>, estão ainda mais otimistas, prevendo receitas de 53,4 bilhões de dólares até 2017, á medida que novos negócios comecem a amealhar os benefícios reais da analítica do Big Data.</w:t>
-      </w:r>
-    </w:p>
-    <w:p>
-      <w:pPr>
-        <w:pStyle w:val="Corpodetexto"/>
-        <w:rPr>
-          <w:rFonts w:cs="Arial"/>
-        </w:rPr>
-      </w:pPr>
-      <w:r>
-        <w:rPr>
-          <w:rFonts w:cs="Arial"/>
-        </w:rPr>
-        <w:t xml:space="preserve">Em 2015, </w:t>
-      </w:r>
-      <w:r>
-        <w:rPr>
-          <w:rFonts w:cs="Arial"/>
-        </w:rPr>
-        <w:t>ainda haverá</w:t>
-      </w:r>
-      <w:r>
-        <w:rPr>
-          <w:rFonts w:cs="Arial"/>
-        </w:rPr>
-        <w:t xml:space="preserve"> um crescimento</w:t>
-      </w:r>
-      <w:r>
-        <w:rPr>
-          <w:rFonts w:cs="Arial"/>
-        </w:rPr>
-        <w:t xml:space="preserve"> </w:t>
-      </w:r>
-      <w:r>
-        <w:rPr>
-          <w:rFonts w:cs="Arial"/>
-        </w:rPr>
-        <w:t xml:space="preserve">sólido de ferramentas de </w:t>
-      </w:r>
-      <w:proofErr w:type="spellStart"/>
-      <w:r>
-        <w:rPr>
-          <w:rFonts w:cs="Arial"/>
-        </w:rPr>
-        <w:t>analíti</w:t>
-      </w:r>
-      <w:r>
-        <w:rPr>
-          <w:rFonts w:cs="Arial"/>
-        </w:rPr>
-        <w:t>se</w:t>
-      </w:r>
-      <w:proofErr w:type="spellEnd"/>
-      <w:r>
-        <w:rPr>
-          <w:rFonts w:cs="Arial"/>
-        </w:rPr>
-        <w:t xml:space="preserve"> do </w:t>
-      </w:r>
-      <w:r>
-        <w:rPr>
-          <w:rFonts w:cs="Arial"/>
-          <w:i/>
-        </w:rPr>
-        <w:t>Big Data</w:t>
-      </w:r>
-      <w:r>
-        <w:rPr>
-          <w:rFonts w:cs="Arial"/>
-        </w:rPr>
-        <w:t xml:space="preserve"> tais como a </w:t>
-      </w:r>
-      <w:r>
-        <w:rPr>
-          <w:rFonts w:cs="Arial"/>
-          <w:i/>
-        </w:rPr>
-        <w:t>SAP HANA</w:t>
-      </w:r>
-      <w:r>
-        <w:rPr>
-          <w:rStyle w:val="Refdenotaderodap"/>
-          <w:rFonts w:cs="Arial"/>
-        </w:rPr>
-        <w:footnoteReference w:id="11"/>
-      </w:r>
-      <w:r>
-        <w:rPr>
-          <w:rFonts w:cs="Arial"/>
-        </w:rPr>
-        <w:t xml:space="preserve"> e </w:t>
-      </w:r>
-      <w:proofErr w:type="spellStart"/>
-      <w:r>
-        <w:rPr>
-          <w:rFonts w:cs="Arial"/>
-          <w:i/>
-        </w:rPr>
-        <w:t>Hadoop</w:t>
-      </w:r>
-      <w:proofErr w:type="spellEnd"/>
-      <w:r>
-        <w:rPr>
-          <w:rStyle w:val="Refdenotaderodap"/>
-          <w:rFonts w:cs="Arial"/>
-        </w:rPr>
-        <w:footnoteReference w:id="12"/>
-      </w:r>
-      <w:r>
-        <w:rPr>
-          <w:rFonts w:cs="Arial"/>
-        </w:rPr>
-        <w:t xml:space="preserve">, que são capazes de compilar resultados em questão de minutos ou horas em vez de dias. Plataformas </w:t>
-      </w:r>
-      <w:proofErr w:type="spellStart"/>
-      <w:r>
-        <w:rPr>
-          <w:rFonts w:cs="Arial"/>
-        </w:rPr>
-        <w:t>pr</w:t>
-      </w:r>
-      <w:r>
-        <w:rPr>
-          <w:rFonts w:cs="Arial"/>
-        </w:rPr>
-        <w:t>é</w:t>
-      </w:r>
-      <w:proofErr w:type="spellEnd"/>
-      <w:r>
-        <w:rPr>
-          <w:rFonts w:cs="Arial"/>
-        </w:rPr>
-        <w:t>-</w:t>
-      </w:r>
-      <w:r>
-        <w:rPr>
-          <w:rFonts w:cs="Arial"/>
-        </w:rPr>
-        <w:t xml:space="preserve">configuradas convergentes e </w:t>
-      </w:r>
-      <w:proofErr w:type="spellStart"/>
-      <w:r>
-        <w:rPr>
-          <w:rFonts w:cs="Arial"/>
-        </w:rPr>
-        <w:t>hiper</w:t>
-      </w:r>
-      <w:proofErr w:type="spellEnd"/>
-      <w:r>
-        <w:rPr>
-          <w:rFonts w:cs="Arial"/>
-        </w:rPr>
-        <w:t xml:space="preserve"> convergentes</w:t>
-      </w:r>
-      <w:r>
-        <w:rPr>
-          <w:rFonts w:cs="Arial"/>
-        </w:rPr>
-        <w:t xml:space="preserve"> irão acelerar a implementação das aplicações de </w:t>
-      </w:r>
-      <w:r>
-        <w:rPr>
-          <w:rFonts w:cs="Arial"/>
-          <w:i/>
-        </w:rPr>
-        <w:t>Big Data</w:t>
-      </w:r>
-      <w:r>
-        <w:rPr>
-          <w:rFonts w:cs="Arial"/>
-        </w:rPr>
-        <w:t>.</w:t>
-      </w:r>
-    </w:p>
-    <w:p>
-      <w:pPr>
-        <w:pStyle w:val="Corpodetexto"/>
-        <w:rPr>
-          <w:rFonts w:cs="Arial"/>
-        </w:rPr>
-      </w:pPr>
-      <w:r>
-        <w:rPr>
-          <w:rFonts w:cs="Arial"/>
-        </w:rPr>
-        <w:t xml:space="preserve">Enquanto o </w:t>
-      </w:r>
-      <w:r>
-        <w:rPr>
-          <w:rFonts w:cs="Arial"/>
-          <w:i/>
-        </w:rPr>
-        <w:t>Big Data</w:t>
-      </w:r>
-      <w:r>
-        <w:rPr>
-          <w:rFonts w:cs="Arial"/>
-        </w:rPr>
-        <w:t xml:space="preserve"> de hoje em dia tem a ver mais com dados de negócios unidos ás opiniões nas redes sociais, o </w:t>
-      </w:r>
-      <w:r>
-        <w:rPr>
-          <w:rFonts w:cs="Arial"/>
-          <w:i/>
-        </w:rPr>
-        <w:t>Big Data</w:t>
-      </w:r>
-      <w:r>
-        <w:rPr>
-          <w:rFonts w:cs="Arial"/>
-        </w:rPr>
-        <w:t xml:space="preserve"> de amanhã terá mais a ver com a Internet das Coisas, potencializando a comunicação entre máquinas, o que terá um impacto maior em nossas vidas.</w:t>
-      </w:r>
-    </w:p>
-    <w:p>
-      <w:pPr>
-        <w:pStyle w:val="Corpodetexto"/>
-        <w:rPr>
-          <w:rFonts w:cs="Arial"/>
-        </w:rPr>
-      </w:pPr>
-      <w:r>
-        <w:rPr>
-          <w:rFonts w:cs="Arial"/>
-        </w:rPr>
-        <w:t>A Internet das Coisas irá auxili</w:t>
-      </w:r>
-      <w:r>
-        <w:rPr>
-          <w:rFonts w:cs="Arial"/>
-        </w:rPr>
-        <w:t xml:space="preserve">ar na solução de problemas como: </w:t>
-      </w:r>
-      <w:r>
-        <w:rPr>
-          <w:rFonts w:cs="Arial"/>
-        </w:rPr>
-        <w:t xml:space="preserve">transporte, energia, cidades inteligentes, segurança pública, ciências da vida, baseada na tecnologia da informação. O novo mundo da Internet das </w:t>
-      </w:r>
-      <w:r>
-        <w:rPr>
-          <w:rFonts w:cs="Arial"/>
-        </w:rPr>
-        <w:t xml:space="preserve">Coisas </w:t>
-      </w:r>
-      <w:r>
-        <w:rPr>
-          <w:rFonts w:cs="Arial"/>
-        </w:rPr>
-        <w:t>irá criar uma explosão de novas informações que poderá ser usada para criar um mundo melhor.</w:t>
-      </w:r>
-    </w:p>
-    <w:p>
-      <w:pPr>
-        <w:pStyle w:val="Corpodetexto"/>
-        <w:rPr>
-          <w:rFonts w:cs="Arial"/>
-        </w:rPr>
-      </w:pPr>
-      <w:r>
-        <w:rPr>
-          <w:rFonts w:cs="Arial"/>
-        </w:rPr>
-        <w:t>Análises de lotes serão substituídas por análises de streaming de dados para proporcionar análise em tempo real de dados de sensores, e mais inteligência será incorporada e</w:t>
-      </w:r>
-      <w:r>
-        <w:rPr>
-          <w:rFonts w:cs="Arial"/>
-        </w:rPr>
-        <w:t xml:space="preserve">m </w:t>
-      </w:r>
-      <w:r>
-        <w:rPr>
-          <w:rFonts w:cs="Arial"/>
-        </w:rPr>
-        <w:t>gestores de borda. Aplicações construídas em torno da Internet das Coisas serão apresentadas por empresas especializadas em análise de sensores e verticais, como segurança e saúde. Em 2015, as empresas de T</w:t>
-      </w:r>
-      <w:r>
-        <w:rPr>
-          <w:rFonts w:cs="Arial"/>
-        </w:rPr>
-        <w:t xml:space="preserve">ecnologia da </w:t>
-      </w:r>
-      <w:r>
-        <w:rPr>
-          <w:rFonts w:cs="Arial"/>
-        </w:rPr>
-        <w:t>I</w:t>
-      </w:r>
-      <w:r>
-        <w:rPr>
-          <w:rFonts w:cs="Arial"/>
-        </w:rPr>
-        <w:t>nformação</w:t>
-      </w:r>
-      <w:r>
-        <w:rPr>
-          <w:rFonts w:cs="Arial"/>
-        </w:rPr>
-        <w:t xml:space="preserve"> entrarão em parcerias com empresas de infraestrutura social para concretizar o potencial de um mundo de Internet das Coisas.</w:t>
+        <w:t>concretizar o potencial de um mundo de Internet das Coisas.</w:t>
       </w:r>
     </w:p>
     <w:p>
@@ -8238,14 +8256,7 @@
         <w:rPr>
           <w:rFonts w:cs="Arial"/>
         </w:rPr>
-        <w:t xml:space="preserve"> já começou a </w:t>
-      </w:r>
-      <w:r>
-        <w:rPr>
-          <w:rFonts w:cs="Arial"/>
-        </w:rPr>
-        <w:lastRenderedPageBreak/>
-        <w:t xml:space="preserve">caminhar nessa direção, fazendo parcerias com outras divisões da </w:t>
+        <w:t xml:space="preserve"> já começou a caminhar nessa direção, fazendo parcerias com outras divisões da </w:t>
       </w:r>
       <w:r>
         <w:rPr>
@@ -8673,9 +8684,6 @@
         <w:rPr>
           <w:rStyle w:val="apple-converted-space"/>
           <w:rFonts w:cs="Arial"/>
-          <w:b w:val="0"/>
-          <w:bCs w:val="0"/>
-          <w:caps w:val="0"/>
           <w:shd w:val="clear" w:color="auto" w:fill="FFFFFF"/>
         </w:rPr>
       </w:pPr>
@@ -8690,6 +8698,68 @@
         <w:t>Conclusão</w:t>
       </w:r>
       <w:bookmarkEnd w:id="15"/>
+    </w:p>
+    <w:p>
+      <w:pPr>
+        <w:pStyle w:val="Corpodetexto"/>
+      </w:pPr>
+      <w:r>
+        <w:t xml:space="preserve">A partir deste estudo pôde-se concluir a importância da biblioteca D3js para auxiliar na manipulação e tratamento de dados, através de exibições gráficas no qual </w:t>
+      </w:r>
+      <w:r>
+        <w:t>se torna</w:t>
+      </w:r>
+      <w:r>
+        <w:t xml:space="preserve"> mais simples a compreensão e analise de dados.</w:t>
+      </w:r>
+    </w:p>
+    <w:p>
+      <w:pPr>
+        <w:pStyle w:val="Corpodetexto"/>
+      </w:pPr>
+      <w:r>
+        <w:t xml:space="preserve">Apesar de ser </w:t>
+      </w:r>
+      <w:r>
+        <w:t>uma tecnologia recente ela</w:t>
+      </w:r>
+      <w:r>
+        <w:t xml:space="preserve"> possui muitas vantagens de flexibilidade, portabilidade e muitos recursos como de gerar gráficos de diversos tipos pizza, barra. A tendência é que se popularize e se desenvolva por ser compatível com diversas plataformas.</w:t>
+      </w:r>
+    </w:p>
+    <w:p>
+      <w:pPr>
+        <w:pStyle w:val="Corpodetexto"/>
+        <w:rPr>
+          <w:shd w:val="clear" w:color="auto" w:fill="FFFFFF"/>
+        </w:rPr>
+      </w:pPr>
+      <w:r>
+        <w:t xml:space="preserve">Esperamos que com essa monografica, possamos popularizar e incentivar intuciastas por novas tecnologias para aprimorar e </w:t>
+      </w:r>
+      <w:r>
+        <w:t>desenvolver</w:t>
+      </w:r>
+      <w:r>
+        <w:t xml:space="preserve"> novas aplicações.</w:t>
+      </w:r>
+    </w:p>
+    <w:p>
+      <w:pPr>
+        <w:spacing w:after="200"/>
+        <w:rPr>
+          <w:rStyle w:val="apple-converted-space"/>
+          <w:rFonts w:eastAsiaTheme="majorEastAsia" w:cs="Arial"/>
+          <w:b/>
+          <w:bCs/>
+          <w:caps/>
+          <w:color w:val="000000" w:themeColor="text1"/>
+          <w:sz w:val="28"/>
+          <w:szCs w:val="28"/>
+          <w:shd w:val="clear" w:color="auto" w:fill="FFFFFF"/>
+        </w:rPr>
+      </w:pPr>
+      <w:bookmarkStart w:id="16" w:name="_Toc417822110"/>
       <w:r>
         <w:rPr>
           <w:rStyle w:val="apple-converted-space"/>
@@ -8713,7 +8783,6 @@
           <w:shd w:val="clear" w:color="auto" w:fill="FFFFFF"/>
         </w:rPr>
       </w:pPr>
-      <w:bookmarkStart w:id="16" w:name="_Toc417822110"/>
       <w:r>
         <w:rPr>
           <w:rStyle w:val="apple-converted-space"/>
@@ -9880,7 +9949,7 @@
           <w:rPr>
             <w:noProof/>
           </w:rPr>
-          <w:t>15</w:t>
+          <w:t>12</w:t>
         </w:r>
         <w:r>
           <w:fldChar w:fldCharType="end"/>
@@ -12950,7 +13019,7 @@
 </file>
 
 <file path=customXml/itemProps1.xml><?xml version="1.0" encoding="utf-8"?>
-<ds:datastoreItem xmlns:ds="http://schemas.openxmlformats.org/officeDocument/2006/customXml" ds:itemID="{B47E1D96-8891-4238-89B3-8A105C93B298}">
+<ds:datastoreItem xmlns:ds="http://schemas.openxmlformats.org/officeDocument/2006/customXml" ds:itemID="{58E7C0F1-9603-4ACB-868C-B4DA903C8060}">
   <ds:schemaRefs>
     <ds:schemaRef ds:uri="http://schemas.openxmlformats.org/officeDocument/2006/bibliography"/>
   </ds:schemaRefs>

</xml_diff>

<commit_message>
ajustes texto com plagio
</commit_message>
<xml_diff>
--- a/TCC/TCC-D3js.docx
+++ b/TCC/TCC-D3js.docx
@@ -1582,7 +1582,7 @@
         </w:rPr>
         <w:fldChar w:fldCharType="separate"/>
       </w:r>
-      <w:hyperlink w:anchor="_Toc417822095" w:history="1">
+      <w:hyperlink w:anchor="_Toc417838839" w:history="1">
         <w:r>
           <w:rPr>
             <w:rStyle w:val="Hyperlink"/>
@@ -1628,7 +1628,7 @@
             <w:noProof/>
             <w:webHidden/>
           </w:rPr>
-          <w:instrText xml:space="preserve"> PAGEREF _Toc417822095 \h </w:instrText>
+          <w:instrText xml:space="preserve"> PAGEREF _Toc417838839 \h </w:instrText>
         </w:r>
         <w:r>
           <w:rPr>
@@ -1675,7 +1675,7 @@
           <w:lang w:eastAsia="pt-BR"/>
         </w:rPr>
       </w:pPr>
-      <w:hyperlink w:anchor="_Toc417822096" w:history="1">
+      <w:hyperlink w:anchor="_Toc417838840" w:history="1">
         <w:r>
           <w:rPr>
             <w:rStyle w:val="Hyperlink"/>
@@ -1723,7 +1723,7 @@
             <w:noProof/>
             <w:webHidden/>
           </w:rPr>
-          <w:instrText xml:space="preserve"> PAGEREF _Toc417822096 \h </w:instrText>
+          <w:instrText xml:space="preserve"> PAGEREF _Toc417838840 \h </w:instrText>
         </w:r>
         <w:r>
           <w:rPr>
@@ -1768,7 +1768,7 @@
           <w:lang w:eastAsia="pt-BR"/>
         </w:rPr>
       </w:pPr>
-      <w:hyperlink w:anchor="_Toc417822097" w:history="1">
+      <w:hyperlink w:anchor="_Toc417838841" w:history="1">
         <w:r>
           <w:rPr>
             <w:rStyle w:val="Hyperlink"/>
@@ -1793,25 +1793,7 @@
             <w:noProof/>
             <w:shd w:val="clear" w:color="auto" w:fill="FFFFFF"/>
           </w:rPr>
-          <w:t>JavaScr</w:t>
-        </w:r>
-        <w:r>
-          <w:rPr>
-            <w:rStyle w:val="Hyperlink"/>
-            <w:rFonts w:cs="Arial"/>
-            <w:noProof/>
-            <w:shd w:val="clear" w:color="auto" w:fill="FFFFFF"/>
-          </w:rPr>
-          <w:t>i</w:t>
-        </w:r>
-        <w:r>
-          <w:rPr>
-            <w:rStyle w:val="Hyperlink"/>
-            <w:rFonts w:cs="Arial"/>
-            <w:noProof/>
-            <w:shd w:val="clear" w:color="auto" w:fill="FFFFFF"/>
-          </w:rPr>
-          <w:t>pt</w:t>
+          <w:t>JavaScript</w:t>
         </w:r>
         <w:r>
           <w:rPr>
@@ -1832,7 +1814,7 @@
             <w:noProof/>
             <w:webHidden/>
           </w:rPr>
-          <w:instrText xml:space="preserve"> PAGEREF _Toc417822097 \h </w:instrText>
+          <w:instrText xml:space="preserve"> PAGEREF _Toc417838841 \h </w:instrText>
         </w:r>
         <w:r>
           <w:rPr>
@@ -1877,7 +1859,7 @@
           <w:lang w:eastAsia="pt-BR"/>
         </w:rPr>
       </w:pPr>
-      <w:hyperlink w:anchor="_Toc417822098" w:history="1">
+      <w:hyperlink w:anchor="_Toc417838842" w:history="1">
         <w:r>
           <w:rPr>
             <w:rStyle w:val="Hyperlink"/>
@@ -1920,7 +1902,7 @@
             <w:noProof/>
             <w:webHidden/>
           </w:rPr>
-          <w:instrText xml:space="preserve"> PAGEREF _Toc417822098 \h </w:instrText>
+          <w:instrText xml:space="preserve"> PAGEREF _Toc417838842 \h </w:instrText>
         </w:r>
         <w:r>
           <w:rPr>
@@ -1965,7 +1947,7 @@
           <w:lang w:eastAsia="pt-BR"/>
         </w:rPr>
       </w:pPr>
-      <w:hyperlink w:anchor="_Toc417822099" w:history="1">
+      <w:hyperlink w:anchor="_Toc417838843" w:history="1">
         <w:r>
           <w:rPr>
             <w:rStyle w:val="Hyperlink"/>
@@ -2008,7 +1990,7 @@
             <w:noProof/>
             <w:webHidden/>
           </w:rPr>
-          <w:instrText xml:space="preserve"> PAGEREF _Toc417822099 \h </w:instrText>
+          <w:instrText xml:space="preserve"> PAGEREF _Toc417838843 \h </w:instrText>
         </w:r>
         <w:r>
           <w:rPr>
@@ -2053,7 +2035,7 @@
           <w:lang w:eastAsia="pt-BR"/>
         </w:rPr>
       </w:pPr>
-      <w:hyperlink w:anchor="_Toc417822100" w:history="1">
+      <w:hyperlink w:anchor="_Toc417838844" w:history="1">
         <w:r>
           <w:rPr>
             <w:rStyle w:val="Hyperlink"/>
@@ -2096,7 +2078,7 @@
             <w:noProof/>
             <w:webHidden/>
           </w:rPr>
-          <w:instrText xml:space="preserve"> PAGEREF _Toc417822100 \h </w:instrText>
+          <w:instrText xml:space="preserve"> PAGEREF _Toc417838844 \h </w:instrText>
         </w:r>
         <w:r>
           <w:rPr>
@@ -2141,7 +2123,7 @@
           <w:lang w:eastAsia="pt-BR"/>
         </w:rPr>
       </w:pPr>
-      <w:hyperlink w:anchor="_Toc417822101" w:history="1">
+      <w:hyperlink w:anchor="_Toc417838845" w:history="1">
         <w:r>
           <w:rPr>
             <w:rStyle w:val="Hyperlink"/>
@@ -2187,7 +2169,7 @@
             <w:noProof/>
             <w:webHidden/>
           </w:rPr>
-          <w:instrText xml:space="preserve"> PAGEREF _Toc417822101 \h </w:instrText>
+          <w:instrText xml:space="preserve"> PAGEREF _Toc417838845 \h </w:instrText>
         </w:r>
         <w:r>
           <w:rPr>
@@ -2232,7 +2214,7 @@
           <w:lang w:eastAsia="pt-BR"/>
         </w:rPr>
       </w:pPr>
-      <w:hyperlink w:anchor="_Toc417822102" w:history="1">
+      <w:hyperlink w:anchor="_Toc417838846" w:history="1">
         <w:r>
           <w:rPr>
             <w:rStyle w:val="Hyperlink"/>
@@ -2278,7 +2260,7 @@
             <w:noProof/>
             <w:webHidden/>
           </w:rPr>
-          <w:instrText xml:space="preserve"> PAGEREF _Toc417822102 \h </w:instrText>
+          <w:instrText xml:space="preserve"> PAGEREF _Toc417838846 \h </w:instrText>
         </w:r>
         <w:r>
           <w:rPr>
@@ -2323,7 +2305,7 @@
           <w:lang w:eastAsia="pt-BR"/>
         </w:rPr>
       </w:pPr>
-      <w:hyperlink w:anchor="_Toc417822103" w:history="1">
+      <w:hyperlink w:anchor="_Toc417838847" w:history="1">
         <w:r>
           <w:rPr>
             <w:rStyle w:val="Hyperlink"/>
@@ -2369,7 +2351,7 @@
             <w:noProof/>
             <w:webHidden/>
           </w:rPr>
-          <w:instrText xml:space="preserve"> PAGEREF _Toc417822103 \h </w:instrText>
+          <w:instrText xml:space="preserve"> PAGEREF _Toc417838847 \h </w:instrText>
         </w:r>
         <w:r>
           <w:rPr>
@@ -2414,7 +2396,7 @@
           <w:lang w:eastAsia="pt-BR"/>
         </w:rPr>
       </w:pPr>
-      <w:hyperlink w:anchor="_Toc417822104" w:history="1">
+      <w:hyperlink w:anchor="_Toc417838848" w:history="1">
         <w:r>
           <w:rPr>
             <w:rStyle w:val="Hyperlink"/>
@@ -2460,7 +2442,7 @@
             <w:noProof/>
             <w:webHidden/>
           </w:rPr>
-          <w:instrText xml:space="preserve"> PAGEREF _Toc417822104 \h </w:instrText>
+          <w:instrText xml:space="preserve"> PAGEREF _Toc417838848 \h </w:instrText>
         </w:r>
         <w:r>
           <w:rPr>
@@ -2505,7 +2487,7 @@
           <w:lang w:eastAsia="pt-BR"/>
         </w:rPr>
       </w:pPr>
-      <w:hyperlink w:anchor="_Toc417822105" w:history="1">
+      <w:hyperlink w:anchor="_Toc417838849" w:history="1">
         <w:r>
           <w:rPr>
             <w:rStyle w:val="Hyperlink"/>
@@ -2550,7 +2532,7 @@
             <w:noProof/>
             <w:webHidden/>
           </w:rPr>
-          <w:instrText xml:space="preserve"> PAGEREF _Toc417822105 \h </w:instrText>
+          <w:instrText xml:space="preserve"> PAGEREF _Toc417838849 \h </w:instrText>
         </w:r>
         <w:r>
           <w:rPr>
@@ -2595,7 +2577,7 @@
           <w:lang w:eastAsia="pt-BR"/>
         </w:rPr>
       </w:pPr>
-      <w:hyperlink w:anchor="_Toc417822106" w:history="1">
+      <w:hyperlink w:anchor="_Toc417838850" w:history="1">
         <w:r>
           <w:rPr>
             <w:rStyle w:val="Hyperlink"/>
@@ -2640,7 +2622,7 @@
             <w:noProof/>
             <w:webHidden/>
           </w:rPr>
-          <w:instrText xml:space="preserve"> PAGEREF _Toc417822106 \h </w:instrText>
+          <w:instrText xml:space="preserve"> PAGEREF _Toc417838850 \h </w:instrText>
         </w:r>
         <w:r>
           <w:rPr>
@@ -2685,7 +2667,7 @@
           <w:lang w:eastAsia="pt-BR"/>
         </w:rPr>
       </w:pPr>
-      <w:hyperlink w:anchor="_Toc417822107" w:history="1">
+      <w:hyperlink w:anchor="_Toc417838851" w:history="1">
         <w:r>
           <w:rPr>
             <w:rStyle w:val="Hyperlink"/>
@@ -2711,7 +2693,25 @@
             <w:noProof/>
             <w:lang w:eastAsia="pt-BR"/>
           </w:rPr>
-          <w:t>Tendências para 2015 big data</w:t>
+          <w:t>Tendên</w:t>
+        </w:r>
+        <w:r>
+          <w:rPr>
+            <w:rStyle w:val="Hyperlink"/>
+            <w:rFonts w:eastAsia="Times New Roman"/>
+            <w:noProof/>
+            <w:lang w:eastAsia="pt-BR"/>
+          </w:rPr>
+          <w:t>c</w:t>
+        </w:r>
+        <w:r>
+          <w:rPr>
+            <w:rStyle w:val="Hyperlink"/>
+            <w:rFonts w:eastAsia="Times New Roman"/>
+            <w:noProof/>
+            <w:lang w:eastAsia="pt-BR"/>
+          </w:rPr>
+          <w:t>ias para 2015 big data</w:t>
         </w:r>
         <w:r>
           <w:rPr>
@@ -2732,7 +2732,7 @@
             <w:noProof/>
             <w:webHidden/>
           </w:rPr>
-          <w:instrText xml:space="preserve"> PAGEREF _Toc417822107 \h </w:instrText>
+          <w:instrText xml:space="preserve"> PAGEREF _Toc417838851 \h </w:instrText>
         </w:r>
         <w:r>
           <w:rPr>
@@ -2752,7 +2752,7 @@
             <w:noProof/>
             <w:webHidden/>
           </w:rPr>
-          <w:t>17</w:t>
+          <w:t>18</w:t>
         </w:r>
         <w:r>
           <w:rPr>
@@ -2777,7 +2777,7 @@
           <w:lang w:eastAsia="pt-BR"/>
         </w:rPr>
       </w:pPr>
-      <w:hyperlink w:anchor="_Toc417822108" w:history="1">
+      <w:hyperlink w:anchor="_Toc417838852" w:history="1">
         <w:r>
           <w:rPr>
             <w:rStyle w:val="Hyperlink"/>
@@ -2824,7 +2824,7 @@
             <w:noProof/>
             <w:webHidden/>
           </w:rPr>
-          <w:instrText xml:space="preserve"> PAGEREF _Toc417822108 \h </w:instrText>
+          <w:instrText xml:space="preserve"> PAGEREF _Toc417838852 \h </w:instrText>
         </w:r>
         <w:r>
           <w:rPr>
@@ -2871,7 +2871,7 @@
           <w:lang w:eastAsia="pt-BR"/>
         </w:rPr>
       </w:pPr>
-      <w:hyperlink w:anchor="_Toc417822109" w:history="1">
+      <w:hyperlink w:anchor="_Toc417838853" w:history="1">
         <w:r>
           <w:rPr>
             <w:rStyle w:val="Hyperlink"/>
@@ -2919,7 +2919,7 @@
             <w:noProof/>
             <w:webHidden/>
           </w:rPr>
-          <w:instrText xml:space="preserve"> PAGEREF _Toc417822109 \h </w:instrText>
+          <w:instrText xml:space="preserve"> PAGEREF _Toc417838853 \h </w:instrText>
         </w:r>
         <w:r>
           <w:rPr>
@@ -2965,7 +2965,7 @@
           <w:lang w:eastAsia="pt-BR"/>
         </w:rPr>
       </w:pPr>
-      <w:hyperlink w:anchor="_Toc417822110" w:history="1">
+      <w:hyperlink w:anchor="_Toc417838854" w:history="1">
         <w:r>
           <w:rPr>
             <w:rStyle w:val="Hyperlink"/>
@@ -2994,7 +2994,7 @@
             <w:noProof/>
             <w:webHidden/>
           </w:rPr>
-          <w:instrText xml:space="preserve"> PAGEREF _Toc417822110 \h </w:instrText>
+          <w:instrText xml:space="preserve"> PAGEREF _Toc417838854 \h </w:instrText>
         </w:r>
         <w:r>
           <w:rPr>
@@ -3070,7 +3070,7 @@
       <w:pPr>
         <w:pStyle w:val="Ttulo1"/>
       </w:pPr>
-      <w:bookmarkStart w:id="0" w:name="_Toc417822095"/>
+      <w:bookmarkStart w:id="0" w:name="_Toc417838839"/>
       <w:r>
         <w:lastRenderedPageBreak/>
         <w:t>INTRODUÇÃO</w:t>
@@ -4060,7 +4060,7 @@
       <w:pPr>
         <w:pStyle w:val="Ttulo1"/>
       </w:pPr>
-      <w:bookmarkStart w:id="1" w:name="_Toc417822096"/>
+      <w:bookmarkStart w:id="1" w:name="_Toc417838840"/>
       <w:r>
         <w:rPr>
           <w:rStyle w:val="apple-converted-space"/>
@@ -4083,7 +4083,7 @@
           <w:shd w:val="clear" w:color="auto" w:fill="FFFFFF"/>
         </w:rPr>
       </w:pPr>
-      <w:bookmarkStart w:id="2" w:name="_Toc417822097"/>
+      <w:bookmarkStart w:id="2" w:name="_Toc417838841"/>
       <w:proofErr w:type="spellStart"/>
       <w:proofErr w:type="gramStart"/>
       <w:r>
@@ -4168,7 +4168,7 @@
           <w:rStyle w:val="apple-converted-space"/>
         </w:rPr>
       </w:pPr>
-      <w:bookmarkStart w:id="3" w:name="_Toc417822098"/>
+      <w:bookmarkStart w:id="3" w:name="_Toc417838842"/>
       <w:r>
         <w:rPr>
           <w:rStyle w:val="apple-converted-space"/>
@@ -4776,18 +4776,7 @@
           <w:szCs w:val="24"/>
           <w:shd w:val="clear" w:color="auto" w:fill="FFFFFF"/>
         </w:rPr>
-        <w:t xml:space="preserve">As </w:t>
-      </w:r>
-      <w:bookmarkStart w:id="4" w:name="_GoBack"/>
-      <w:bookmarkEnd w:id="4"/>
-      <w:r>
-        <w:rPr>
-          <w:rStyle w:val="apple-converted-space"/>
-          <w:rFonts w:cs="Arial"/>
-          <w:szCs w:val="24"/>
-          <w:shd w:val="clear" w:color="auto" w:fill="FFFFFF"/>
-        </w:rPr>
-        <w:t>linguagens de programação descritas no texto anterior foram criadas para serem executadas ao lado do servidor, dependendo de uma máquina remota onde as funcionalidades estão hospedadas, sendo sua função</w:t>
+        <w:t>As linguagens de programação descritas no texto anterior foram criadas para serem executadas ao lado do servidor, dependendo de uma máquina remota onde as funcionalidades estão hospedadas, sendo sua função</w:t>
       </w:r>
       <w:r>
         <w:rPr>
@@ -5221,7 +5210,7 @@
           <w:rStyle w:val="apple-converted-space"/>
         </w:rPr>
       </w:pPr>
-      <w:bookmarkStart w:id="5" w:name="_Toc417822099"/>
+      <w:bookmarkStart w:id="4" w:name="_Toc417838843"/>
       <w:r>
         <w:t xml:space="preserve">Definição de um </w:t>
       </w:r>
@@ -5231,7 +5220,7 @@
       <w:r>
         <w:t>ramework</w:t>
       </w:r>
-      <w:bookmarkEnd w:id="5"/>
+      <w:bookmarkEnd w:id="4"/>
     </w:p>
     <w:p>
       <w:pPr>
@@ -6198,7 +6187,7 @@
       <w:pPr>
         <w:pStyle w:val="Ttulo2"/>
       </w:pPr>
-      <w:bookmarkStart w:id="6" w:name="_Toc417822100"/>
+      <w:bookmarkStart w:id="5" w:name="_Toc417838844"/>
       <w:r>
         <w:t>Ferrament</w:t>
       </w:r>
@@ -6214,7 +6203,7 @@
       <w:r>
         <w:t>semelhantes ao d3js</w:t>
       </w:r>
-      <w:bookmarkEnd w:id="6"/>
+      <w:bookmarkEnd w:id="5"/>
     </w:p>
     <w:p>
       <w:pPr>
@@ -6478,7 +6467,7 @@
           <w:shd w:val="clear" w:color="auto" w:fill="FFFFFF"/>
         </w:rPr>
       </w:pPr>
-      <w:bookmarkStart w:id="7" w:name="_Toc417822101"/>
+      <w:bookmarkStart w:id="6" w:name="_Toc417838845"/>
       <w:r>
         <w:rPr>
           <w:rStyle w:val="apple-converted-space"/>
@@ -6487,115 +6476,115 @@
         </w:rPr>
         <w:t>Modelo Documento Objeto</w:t>
       </w:r>
+      <w:bookmarkEnd w:id="6"/>
+    </w:p>
+    <w:p>
+      <w:pPr>
+        <w:pStyle w:val="Corpodetexto"/>
+        <w:rPr>
+          <w:rStyle w:val="apple-converted-space"/>
+        </w:rPr>
+      </w:pPr>
+      <w:r>
+        <w:t>Segundo o consórcio internacional</w:t>
+      </w:r>
+      <w:r>
+        <w:t xml:space="preserve"> </w:t>
+      </w:r>
+      <w:r>
+        <w:fldChar w:fldCharType="begin" w:fldLock="1"/>
+      </w:r>
+      <w:r>
+        <w:instrText>ADDIN CSL_CITATION { "citationItems" : [ { "id" : "ITEM-1", "itemData" : { "URL" : "http://www.w3.org/DOM/", "accessed" : { "date-parts" : [ [ "2015", "4", "3" ] ] }, "container-title" : "2005-01-19", "id" : "ITEM-1", "issued" : { "date-parts" : [ [ "2005" ] ] }, "title" : "Document Object Model (DOM)", "type" : "webpage" }, "uris" : [ "http://www.mendeley.com/documents/?uuid=57256ec6-9e1a-4563-8d48-5bbdea64dfad" ] } ], "mendeley" : { "formattedCitation" : "(\u201cDocument Object Model (DOM)\u201d, 2005)", "plainTextFormattedCitation" : "(\u201cDocument Object Model (DOM)\u201d, 2005)", "previouslyFormattedCitation" : "(\u201cDocument Object Model (DOM)\u201d, 2005)" }, "properties" : { "noteIndex" : 0 }, "schema" : "https://github.com/citation-style-language/schema/raw/master/csl-citation.json" }</w:instrText>
+      </w:r>
+      <w:r>
+        <w:fldChar w:fldCharType="separate"/>
+      </w:r>
+      <w:r>
+        <w:rPr>
+          <w:noProof/>
+        </w:rPr>
+        <w:t>(“Document Object Model (DOM)”, 2005)</w:t>
+      </w:r>
+      <w:r>
+        <w:fldChar w:fldCharType="end"/>
+      </w:r>
+      <w:r>
+        <w:t xml:space="preserve"> que trabalham para desenvolver padrões para a Web,</w:t>
+      </w:r>
+      <w:r>
+        <w:t xml:space="preserve"> modelo documento objeto, mais conhecido como</w:t>
+      </w:r>
+      <w:r>
+        <w:t xml:space="preserve"> </w:t>
+      </w:r>
+      <w:proofErr w:type="spellStart"/>
+      <w:r>
+        <w:rPr>
+          <w:i/>
+        </w:rPr>
+        <w:t>Document</w:t>
+      </w:r>
+      <w:proofErr w:type="spellEnd"/>
+      <w:r>
+        <w:rPr>
+          <w:i/>
+        </w:rPr>
+        <w:t xml:space="preserve"> </w:t>
+      </w:r>
+      <w:proofErr w:type="spellStart"/>
+      <w:r>
+        <w:rPr>
+          <w:i/>
+        </w:rPr>
+        <w:t>Object</w:t>
+      </w:r>
+      <w:proofErr w:type="spellEnd"/>
+      <w:r>
+        <w:rPr>
+          <w:i/>
+        </w:rPr>
+        <w:t xml:space="preserve"> </w:t>
+      </w:r>
+      <w:proofErr w:type="spellStart"/>
+      <w:r>
+        <w:rPr>
+          <w:i/>
+        </w:rPr>
+        <w:t>Model</w:t>
+      </w:r>
+      <w:proofErr w:type="spellEnd"/>
+      <w:r>
+        <w:t xml:space="preserve"> é uma interface de plataforma e linguagem neutra que permitirá que programas e </w:t>
+      </w:r>
+      <w:r>
+        <w:rPr>
+          <w:i/>
+        </w:rPr>
+        <w:t>scripts</w:t>
+      </w:r>
+      <w:r>
+        <w:t xml:space="preserve"> para acessar e atualizar dinamicamente o conteúdo, estrutura e estilo de documentos. O original pode continuar a ser processados e os resultados de processamento que podem ser incorporados para trás para dentro da página apresentada.</w:t>
+      </w:r>
+    </w:p>
+    <w:p>
+      <w:pPr>
+        <w:pStyle w:val="Ttulo2"/>
+        <w:rPr>
+          <w:rFonts w:cs="Arial"/>
+          <w:shd w:val="clear" w:color="auto" w:fill="FFFFFF"/>
+        </w:rPr>
+      </w:pPr>
+      <w:bookmarkStart w:id="7" w:name="_Toc417838846"/>
+      <w:r>
+        <w:rPr>
+          <w:rStyle w:val="apple-converted-space"/>
+          <w:rFonts w:cs="Arial"/>
+          <w:shd w:val="clear" w:color="auto" w:fill="FFFFFF"/>
+        </w:rPr>
+        <w:t>Folha de estilo</w:t>
+      </w:r>
       <w:bookmarkEnd w:id="7"/>
-    </w:p>
-    <w:p>
-      <w:pPr>
-        <w:pStyle w:val="Corpodetexto"/>
-        <w:rPr>
-          <w:rStyle w:val="apple-converted-space"/>
-        </w:rPr>
-      </w:pPr>
-      <w:r>
-        <w:t>Segundo o consórcio internacional</w:t>
-      </w:r>
-      <w:r>
-        <w:t xml:space="preserve"> </w:t>
-      </w:r>
-      <w:r>
-        <w:fldChar w:fldCharType="begin" w:fldLock="1"/>
-      </w:r>
-      <w:r>
-        <w:instrText>ADDIN CSL_CITATION { "citationItems" : [ { "id" : "ITEM-1", "itemData" : { "URL" : "http://www.w3.org/DOM/", "accessed" : { "date-parts" : [ [ "2015", "4", "3" ] ] }, "container-title" : "2005-01-19", "id" : "ITEM-1", "issued" : { "date-parts" : [ [ "2005" ] ] }, "title" : "Document Object Model (DOM)", "type" : "webpage" }, "uris" : [ "http://www.mendeley.com/documents/?uuid=57256ec6-9e1a-4563-8d48-5bbdea64dfad" ] } ], "mendeley" : { "formattedCitation" : "(\u201cDocument Object Model (DOM)\u201d, 2005)", "plainTextFormattedCitation" : "(\u201cDocument Object Model (DOM)\u201d, 2005)", "previouslyFormattedCitation" : "(\u201cDocument Object Model (DOM)\u201d, 2005)" }, "properties" : { "noteIndex" : 0 }, "schema" : "https://github.com/citation-style-language/schema/raw/master/csl-citation.json" }</w:instrText>
-      </w:r>
-      <w:r>
-        <w:fldChar w:fldCharType="separate"/>
-      </w:r>
-      <w:r>
-        <w:rPr>
-          <w:noProof/>
-        </w:rPr>
-        <w:t>(“Document Object Model (DOM)”, 2005)</w:t>
-      </w:r>
-      <w:r>
-        <w:fldChar w:fldCharType="end"/>
-      </w:r>
-      <w:r>
-        <w:t xml:space="preserve"> que trabalham para desenvolver padrões para a Web,</w:t>
-      </w:r>
-      <w:r>
-        <w:t xml:space="preserve"> modelo documento objeto, mais conhecido como</w:t>
-      </w:r>
-      <w:r>
-        <w:t xml:space="preserve"> </w:t>
-      </w:r>
-      <w:proofErr w:type="spellStart"/>
-      <w:r>
-        <w:rPr>
-          <w:i/>
-        </w:rPr>
-        <w:t>Document</w:t>
-      </w:r>
-      <w:proofErr w:type="spellEnd"/>
-      <w:r>
-        <w:rPr>
-          <w:i/>
-        </w:rPr>
-        <w:t xml:space="preserve"> </w:t>
-      </w:r>
-      <w:proofErr w:type="spellStart"/>
-      <w:r>
-        <w:rPr>
-          <w:i/>
-        </w:rPr>
-        <w:t>Object</w:t>
-      </w:r>
-      <w:proofErr w:type="spellEnd"/>
-      <w:r>
-        <w:rPr>
-          <w:i/>
-        </w:rPr>
-        <w:t xml:space="preserve"> </w:t>
-      </w:r>
-      <w:proofErr w:type="spellStart"/>
-      <w:r>
-        <w:rPr>
-          <w:i/>
-        </w:rPr>
-        <w:t>Model</w:t>
-      </w:r>
-      <w:proofErr w:type="spellEnd"/>
-      <w:r>
-        <w:t xml:space="preserve"> é uma interface de plataforma e linguagem neutra que permitirá que programas e </w:t>
-      </w:r>
-      <w:r>
-        <w:rPr>
-          <w:i/>
-        </w:rPr>
-        <w:t>scripts</w:t>
-      </w:r>
-      <w:r>
-        <w:t xml:space="preserve"> para acessar e atualizar dinamicamente o conteúdo, estrutura e estilo de documentos. O original pode continuar a ser processados e os resultados de processamento que podem ser incorporados para trás para dentro da página apresentada.</w:t>
-      </w:r>
-    </w:p>
-    <w:p>
-      <w:pPr>
-        <w:pStyle w:val="Ttulo2"/>
-        <w:rPr>
-          <w:rFonts w:cs="Arial"/>
-          <w:shd w:val="clear" w:color="auto" w:fill="FFFFFF"/>
-        </w:rPr>
-      </w:pPr>
-      <w:bookmarkStart w:id="8" w:name="_Toc417822102"/>
-      <w:r>
-        <w:rPr>
-          <w:rStyle w:val="apple-converted-space"/>
-          <w:rFonts w:cs="Arial"/>
-          <w:shd w:val="clear" w:color="auto" w:fill="FFFFFF"/>
-        </w:rPr>
-        <w:t>Folha de estilo</w:t>
-      </w:r>
-      <w:bookmarkEnd w:id="8"/>
     </w:p>
     <w:p>
       <w:pPr>
@@ -6709,7 +6698,7 @@
           <w:shd w:val="clear" w:color="auto" w:fill="FFFFFF"/>
         </w:rPr>
       </w:pPr>
-      <w:bookmarkStart w:id="9" w:name="_Toc417822103"/>
+      <w:bookmarkStart w:id="8" w:name="_Toc417838847"/>
       <w:r>
         <w:rPr>
           <w:rStyle w:val="apple-converted-space"/>
@@ -6718,7 +6707,7 @@
         </w:rPr>
         <w:t>D3JS</w:t>
       </w:r>
-      <w:bookmarkEnd w:id="9"/>
+      <w:bookmarkEnd w:id="8"/>
     </w:p>
     <w:p>
       <w:pPr>
@@ -7135,7 +7124,7 @@
           <w:shd w:val="clear" w:color="auto" w:fill="FFFFFF"/>
         </w:rPr>
       </w:pPr>
-      <w:bookmarkStart w:id="10" w:name="_Toc417822104"/>
+      <w:bookmarkStart w:id="9" w:name="_Toc417838848"/>
       <w:r>
         <w:rPr>
           <w:rStyle w:val="apple-converted-space"/>
@@ -7184,168 +7173,168 @@
         </w:rPr>
         <w:t>js</w:t>
       </w:r>
+      <w:bookmarkEnd w:id="9"/>
+    </w:p>
+    <w:p>
+      <w:pPr>
+        <w:pStyle w:val="Corpodetexto"/>
+      </w:pPr>
+      <w:r>
+        <w:rPr>
+          <w:rFonts w:cs="Arial"/>
+        </w:rPr>
+        <w:t xml:space="preserve">Segundo a publicação </w:t>
+      </w:r>
+      <w:r>
+        <w:rPr>
+          <w:rFonts w:cs="Arial"/>
+        </w:rPr>
+        <w:fldChar w:fldCharType="begin" w:fldLock="1"/>
+      </w:r>
+      <w:r>
+        <w:rPr>
+          <w:rFonts w:cs="Arial"/>
+        </w:rPr>
+        <w:instrText>ADDIN CSL_CITATION { "citationItems" : [ { "id" : "ITEM-1", "itemData" : { "URL" : "http://homepages.dcc.ufmg.br/~yussif/visdados/visbdgeod3js/index.html", "accessed" : { "date-parts" : [ [ "2015", "4", "21" ] ] }, "author" : [ { "dropping-particle" : "", "family" : "Ribeiro", "given" : "Salatiel", "non-dropping-particle" : "", "parse-names" : false, "suffix" : "" }, { "dropping-particle" : "de", "family" : "Barcelos", "given" : "Yussif Tadeu", "non-dropping-particle" : "", "parse-names" : false, "suffix" : "" } ], "container-title" : "04-05-2014", "id" : "ITEM-1", "issued" : { "date-parts" : [ [ "2014" ] ] }, "title" : "Visualiza\u00e7\u00e3o de Dados Geogr\u00e1ficos com a biblioteca D3.js", "type" : "webpage" }, "uris" : [ "http://www.mendeley.com/documents/?uuid=42229090-8f8d-46bf-9e8a-ef4e8f0ee3ee" ] } ], "mendeley" : { "formattedCitation" : "(RIBEIRO; BARCELOS, 2014)", "plainTextFormattedCitation" : "(RIBEIRO; BARCELOS, 2014)", "previouslyFormattedCitation" : "(RIBEIRO; BARCELOS, 2014)" }, "properties" : { "noteIndex" : 0 }, "schema" : "https://github.com/citation-style-language/schema/raw/master/csl-citation.json" }</w:instrText>
+      </w:r>
+      <w:r>
+        <w:rPr>
+          <w:rFonts w:cs="Arial"/>
+        </w:rPr>
+        <w:fldChar w:fldCharType="separate"/>
+      </w:r>
+      <w:r>
+        <w:rPr>
+          <w:rFonts w:cs="Arial"/>
+          <w:noProof/>
+        </w:rPr>
+        <w:t>(RIBEIRO; BARCELOS, 2014)</w:t>
+      </w:r>
+      <w:r>
+        <w:rPr>
+          <w:rFonts w:cs="Arial"/>
+        </w:rPr>
+        <w:fldChar w:fldCharType="end"/>
+      </w:r>
+      <w:r>
+        <w:rPr>
+          <w:rFonts w:cs="Arial"/>
+        </w:rPr>
+        <w:t xml:space="preserve">, </w:t>
+      </w:r>
+      <w:r>
+        <w:t>a</w:t>
+      </w:r>
+      <w:r>
+        <w:t xml:space="preserve"> biblioteca D3 possui uma grande vantagem em padrões web, conseguindo extrair todo o potencial dos navegadores, sem a necessidade de utilização de um software proprietário. Dessa maneira, D3 combina poderosos componentes de visualização e uma abordagem orientada a dados. Seu potencial é quase tão grande quanto </w:t>
+      </w:r>
+      <w:proofErr w:type="gramStart"/>
+      <w:r>
+        <w:t>a</w:t>
+      </w:r>
+      <w:proofErr w:type="gramEnd"/>
+      <w:r>
+        <w:t xml:space="preserve"> geometria propriamente dita, permitindo a criação de bolhas, diagramas </w:t>
+      </w:r>
+      <w:proofErr w:type="spellStart"/>
+      <w:r>
+        <w:t>Chord</w:t>
+      </w:r>
+      <w:proofErr w:type="spellEnd"/>
+      <w:r>
+        <w:t xml:space="preserve">, </w:t>
+      </w:r>
+      <w:proofErr w:type="spellStart"/>
+      <w:r>
+        <w:t>Treemaps</w:t>
+      </w:r>
+      <w:proofErr w:type="spellEnd"/>
+      <w:r>
+        <w:t>, links de nós e várias outras visualizações complexas.</w:t>
+      </w:r>
+      <w:r>
+        <w:t xml:space="preserve"> </w:t>
+      </w:r>
+      <w:r>
+        <w:t>Outra</w:t>
+      </w:r>
+      <w:r>
+        <w:t xml:space="preserve"> vantagem do D3 é que a maioria das suas criações está aberta e pode ser reutilizada por outros desenvolvedores.</w:t>
+      </w:r>
+    </w:p>
+    <w:p>
+      <w:pPr>
+        <w:pStyle w:val="Corpodetexto"/>
+        <w:rPr>
+          <w:rStyle w:val="apple-converted-space"/>
+          <w:rFonts w:cs="Arial"/>
+          <w:shd w:val="clear" w:color="auto" w:fill="FFFFFF"/>
+        </w:rPr>
+      </w:pPr>
+      <w:r>
+        <w:t>A biblioteca D3 dá suporte aos navegadores modernos</w:t>
+      </w:r>
+      <w:r>
+        <w:rPr>
+          <w:rStyle w:val="Refdenotaderodap"/>
+        </w:rPr>
+        <w:footnoteReference w:id="8"/>
+      </w:r>
+      <w:r>
+        <w:t>. Já foram f</w:t>
+      </w:r>
+      <w:r>
+        <w:t xml:space="preserve">eitos testes com Firefox, </w:t>
+      </w:r>
+      <w:proofErr w:type="spellStart"/>
+      <w:r>
+        <w:t>Chrom</w:t>
+      </w:r>
+      <w:r>
+        <w:t>e</w:t>
+      </w:r>
+      <w:proofErr w:type="spellEnd"/>
+      <w:r>
+        <w:t>, S</w:t>
+      </w:r>
+      <w:r>
+        <w:t>afari</w:t>
+      </w:r>
+      <w:r>
+        <w:t xml:space="preserve">, Opera e Internet Explorer </w:t>
+      </w:r>
+      <w:proofErr w:type="gramStart"/>
+      <w:r>
+        <w:t>9</w:t>
+      </w:r>
+      <w:proofErr w:type="gramEnd"/>
+      <w:r>
+        <w:t xml:space="preserve">. Para compatibilidade com o IE8, é recomendada a biblioteca </w:t>
+      </w:r>
+      <w:proofErr w:type="spellStart"/>
+      <w:r>
+        <w:t>Aight</w:t>
+      </w:r>
+      <w:proofErr w:type="spellEnd"/>
+      <w:r>
+        <w:t>.</w:t>
+      </w:r>
+    </w:p>
+    <w:p>
+      <w:pPr>
+        <w:pStyle w:val="Ttulo2"/>
+        <w:rPr>
+          <w:lang w:eastAsia="pt-BR"/>
+        </w:rPr>
+      </w:pPr>
+      <w:bookmarkStart w:id="10" w:name="_Toc417838849"/>
+      <w:r>
+        <w:rPr>
+          <w:lang w:eastAsia="pt-BR"/>
+        </w:rPr>
+        <w:t>Conceito de Big Data</w:t>
+      </w:r>
       <w:bookmarkEnd w:id="10"/>
-    </w:p>
-    <w:p>
-      <w:pPr>
-        <w:pStyle w:val="Corpodetexto"/>
-      </w:pPr>
-      <w:r>
-        <w:rPr>
-          <w:rFonts w:cs="Arial"/>
-        </w:rPr>
-        <w:t xml:space="preserve">Segundo a publicação </w:t>
-      </w:r>
-      <w:r>
-        <w:rPr>
-          <w:rFonts w:cs="Arial"/>
-        </w:rPr>
-        <w:fldChar w:fldCharType="begin" w:fldLock="1"/>
-      </w:r>
-      <w:r>
-        <w:rPr>
-          <w:rFonts w:cs="Arial"/>
-        </w:rPr>
-        <w:instrText>ADDIN CSL_CITATION { "citationItems" : [ { "id" : "ITEM-1", "itemData" : { "URL" : "http://homepages.dcc.ufmg.br/~yussif/visdados/visbdgeod3js/index.html", "accessed" : { "date-parts" : [ [ "2015", "4", "21" ] ] }, "author" : [ { "dropping-particle" : "", "family" : "Ribeiro", "given" : "Salatiel", "non-dropping-particle" : "", "parse-names" : false, "suffix" : "" }, { "dropping-particle" : "de", "family" : "Barcelos", "given" : "Yussif Tadeu", "non-dropping-particle" : "", "parse-names" : false, "suffix" : "" } ], "container-title" : "04-05-2014", "id" : "ITEM-1", "issued" : { "date-parts" : [ [ "2014" ] ] }, "title" : "Visualiza\u00e7\u00e3o de Dados Geogr\u00e1ficos com a biblioteca D3.js", "type" : "webpage" }, "uris" : [ "http://www.mendeley.com/documents/?uuid=42229090-8f8d-46bf-9e8a-ef4e8f0ee3ee" ] } ], "mendeley" : { "formattedCitation" : "(RIBEIRO; BARCELOS, 2014)", "plainTextFormattedCitation" : "(RIBEIRO; BARCELOS, 2014)", "previouslyFormattedCitation" : "(RIBEIRO; BARCELOS, 2014)" }, "properties" : { "noteIndex" : 0 }, "schema" : "https://github.com/citation-style-language/schema/raw/master/csl-citation.json" }</w:instrText>
-      </w:r>
-      <w:r>
-        <w:rPr>
-          <w:rFonts w:cs="Arial"/>
-        </w:rPr>
-        <w:fldChar w:fldCharType="separate"/>
-      </w:r>
-      <w:r>
-        <w:rPr>
-          <w:rFonts w:cs="Arial"/>
-          <w:noProof/>
-        </w:rPr>
-        <w:t>(RIBEIRO; BARCELOS, 2014)</w:t>
-      </w:r>
-      <w:r>
-        <w:rPr>
-          <w:rFonts w:cs="Arial"/>
-        </w:rPr>
-        <w:fldChar w:fldCharType="end"/>
-      </w:r>
-      <w:r>
-        <w:rPr>
-          <w:rFonts w:cs="Arial"/>
-        </w:rPr>
-        <w:t xml:space="preserve">, </w:t>
-      </w:r>
-      <w:r>
-        <w:t>a</w:t>
-      </w:r>
-      <w:r>
-        <w:t xml:space="preserve"> biblioteca D3 possui uma grande vantagem em padrões web, conseguindo extrair todo o potencial dos navegadores, sem a necessidade de utilização de um software proprietário. Dessa maneira, D3 combina poderosos componentes de visualização e uma abordagem orientada a dados. Seu potencial é quase tão grande quanto </w:t>
-      </w:r>
-      <w:proofErr w:type="gramStart"/>
-      <w:r>
-        <w:t>a</w:t>
-      </w:r>
-      <w:proofErr w:type="gramEnd"/>
-      <w:r>
-        <w:t xml:space="preserve"> geometria propriamente dita, permitindo a criação de bolhas, diagramas </w:t>
-      </w:r>
-      <w:proofErr w:type="spellStart"/>
-      <w:r>
-        <w:t>Chord</w:t>
-      </w:r>
-      <w:proofErr w:type="spellEnd"/>
-      <w:r>
-        <w:t xml:space="preserve">, </w:t>
-      </w:r>
-      <w:proofErr w:type="spellStart"/>
-      <w:r>
-        <w:t>Treemaps</w:t>
-      </w:r>
-      <w:proofErr w:type="spellEnd"/>
-      <w:r>
-        <w:t>, links de nós e várias outras visualizações complexas.</w:t>
-      </w:r>
-      <w:r>
-        <w:t xml:space="preserve"> </w:t>
-      </w:r>
-      <w:r>
-        <w:t>Outra</w:t>
-      </w:r>
-      <w:r>
-        <w:t xml:space="preserve"> vantagem do D3 é que a maioria das suas criações está aberta e pode ser reutilizada por outros desenvolvedores.</w:t>
-      </w:r>
-    </w:p>
-    <w:p>
-      <w:pPr>
-        <w:pStyle w:val="Corpodetexto"/>
-        <w:rPr>
-          <w:rStyle w:val="apple-converted-space"/>
-          <w:rFonts w:cs="Arial"/>
-          <w:shd w:val="clear" w:color="auto" w:fill="FFFFFF"/>
-        </w:rPr>
-      </w:pPr>
-      <w:r>
-        <w:t>A biblioteca D3 dá suporte aos navegadores modernos</w:t>
-      </w:r>
-      <w:r>
-        <w:rPr>
-          <w:rStyle w:val="Refdenotaderodap"/>
-        </w:rPr>
-        <w:footnoteReference w:id="8"/>
-      </w:r>
-      <w:r>
-        <w:t>. Já foram f</w:t>
-      </w:r>
-      <w:r>
-        <w:t xml:space="preserve">eitos testes com Firefox, </w:t>
-      </w:r>
-      <w:proofErr w:type="spellStart"/>
-      <w:r>
-        <w:t>Chrom</w:t>
-      </w:r>
-      <w:r>
-        <w:t>e</w:t>
-      </w:r>
-      <w:proofErr w:type="spellEnd"/>
-      <w:r>
-        <w:t>, S</w:t>
-      </w:r>
-      <w:r>
-        <w:t>afari</w:t>
-      </w:r>
-      <w:r>
-        <w:t xml:space="preserve">, Opera e Internet Explorer </w:t>
-      </w:r>
-      <w:proofErr w:type="gramStart"/>
-      <w:r>
-        <w:t>9</w:t>
-      </w:r>
-      <w:proofErr w:type="gramEnd"/>
-      <w:r>
-        <w:t xml:space="preserve">. Para compatibilidade com o IE8, é recomendada a biblioteca </w:t>
-      </w:r>
-      <w:proofErr w:type="spellStart"/>
-      <w:r>
-        <w:t>Aight</w:t>
-      </w:r>
-      <w:proofErr w:type="spellEnd"/>
-      <w:r>
-        <w:t>.</w:t>
-      </w:r>
-    </w:p>
-    <w:p>
-      <w:pPr>
-        <w:pStyle w:val="Ttulo2"/>
-        <w:rPr>
-          <w:lang w:eastAsia="pt-BR"/>
-        </w:rPr>
-      </w:pPr>
-      <w:bookmarkStart w:id="11" w:name="_Toc417822105"/>
-      <w:r>
-        <w:rPr>
-          <w:lang w:eastAsia="pt-BR"/>
-        </w:rPr>
-        <w:t>Conceito de Big Data</w:t>
-      </w:r>
-      <w:bookmarkEnd w:id="11"/>
     </w:p>
     <w:p>
       <w:pPr>
@@ -7481,14 +7470,14 @@
           <w:lang w:eastAsia="pt-BR"/>
         </w:rPr>
       </w:pPr>
-      <w:bookmarkStart w:id="12" w:name="_Toc417822106"/>
+      <w:bookmarkStart w:id="11" w:name="_Toc417838850"/>
       <w:r>
         <w:rPr>
           <w:lang w:eastAsia="pt-BR"/>
         </w:rPr>
         <w:t>Aplicações</w:t>
       </w:r>
-      <w:bookmarkEnd w:id="12"/>
+      <w:bookmarkEnd w:id="11"/>
     </w:p>
     <w:p>
       <w:pPr>
@@ -7659,7 +7648,7 @@
           <w:lang w:eastAsia="pt-BR"/>
         </w:rPr>
       </w:pPr>
-      <w:bookmarkStart w:id="13" w:name="_Toc417822107"/>
+      <w:bookmarkStart w:id="12" w:name="_Toc417838851"/>
       <w:r>
         <w:rPr>
           <w:rFonts w:eastAsia="Times New Roman"/>
@@ -7675,7 +7664,7 @@
         </w:rPr>
         <w:t xml:space="preserve"> para 2015 big data</w:t>
       </w:r>
-      <w:bookmarkEnd w:id="13"/>
+      <w:bookmarkEnd w:id="12"/>
     </w:p>
     <w:p>
       <w:pPr>
@@ -7818,7 +7807,7 @@
         <w:rPr>
           <w:rFonts w:cs="Arial"/>
         </w:rPr>
-        <w:t xml:space="preserve"> irá crescer a uma taxa de 27% CAGR até a cifra de 32,4 bilhões de dólares até 2017, </w:t>
+        <w:t xml:space="preserve"> irá crescer a uma taxa de 27% até 2017, </w:t>
       </w:r>
       <w:r>
         <w:rPr>
@@ -7854,21 +7843,169 @@
         <w:rPr>
           <w:rFonts w:cs="Arial"/>
         </w:rPr>
-        <w:t xml:space="preserve"> taxa de crescimento geral do mercado de tecnologia da informação e a comunicação. Outros analistas, como </w:t>
+        <w:t xml:space="preserve"> taxa de crescimento geral do mercado de tecnologia da informação e </w:t>
+      </w:r>
+      <w:r>
+        <w:rPr>
+          <w:rFonts w:cs="Arial"/>
+        </w:rPr>
+        <w:t>a comunicação. Outros analistas</w:t>
+      </w:r>
+      <w:r>
+        <w:rPr>
+          <w:rFonts w:cs="Arial"/>
+        </w:rPr>
+        <w:t xml:space="preserve"> estão ainda mais otimistas, prevendo receitas de 53,4 bilhões de dólares até 2017, á me</w:t>
+      </w:r>
+      <w:r>
+        <w:rPr>
+          <w:rFonts w:cs="Arial"/>
+        </w:rPr>
+        <w:t>dida que novos negócios começam.</w:t>
+      </w:r>
+    </w:p>
+    <w:p>
+      <w:pPr>
+        <w:pStyle w:val="Corpodetexto"/>
+        <w:rPr>
+          <w:rFonts w:cs="Arial"/>
+        </w:rPr>
+      </w:pPr>
+      <w:r>
+        <w:rPr>
+          <w:rFonts w:cs="Arial"/>
+        </w:rPr>
+        <w:t xml:space="preserve">Em 2015, </w:t>
+      </w:r>
+      <w:r>
+        <w:rPr>
+          <w:rFonts w:cs="Arial"/>
+        </w:rPr>
+        <w:t>ainda haverá</w:t>
+      </w:r>
+      <w:r>
+        <w:rPr>
+          <w:rFonts w:cs="Arial"/>
+        </w:rPr>
+        <w:t xml:space="preserve"> um crescimento</w:t>
+      </w:r>
+      <w:r>
+        <w:rPr>
+          <w:rFonts w:cs="Arial"/>
+        </w:rPr>
+        <w:t xml:space="preserve"> </w:t>
+      </w:r>
+      <w:r>
+        <w:rPr>
+          <w:rFonts w:cs="Arial"/>
+        </w:rPr>
+        <w:t xml:space="preserve">sólido de ferramentas de </w:t>
+      </w:r>
+      <w:r>
+        <w:rPr>
+          <w:rFonts w:cs="Arial"/>
+        </w:rPr>
+        <w:t>analise</w:t>
+      </w:r>
+      <w:r>
+        <w:rPr>
+          <w:rFonts w:cs="Arial"/>
+        </w:rPr>
+        <w:t xml:space="preserve"> do </w:t>
+      </w:r>
+      <w:r>
+        <w:rPr>
+          <w:rFonts w:cs="Arial"/>
+          <w:i/>
+        </w:rPr>
+        <w:t>Big Data</w:t>
+      </w:r>
+      <w:r>
+        <w:rPr>
+          <w:rFonts w:cs="Arial"/>
+        </w:rPr>
+        <w:t xml:space="preserve"> tais como a </w:t>
+      </w:r>
+      <w:r>
+        <w:rPr>
+          <w:rFonts w:cs="Arial"/>
+          <w:i/>
+        </w:rPr>
+        <w:t>SAP HANA</w:t>
+      </w:r>
+      <w:r>
+        <w:rPr>
+          <w:rStyle w:val="Refdenotaderodap"/>
+          <w:rFonts w:cs="Arial"/>
+        </w:rPr>
+        <w:footnoteReference w:id="11"/>
+      </w:r>
+      <w:r>
+        <w:rPr>
+          <w:rFonts w:cs="Arial"/>
+        </w:rPr>
+        <w:t xml:space="preserve"> e </w:t>
       </w:r>
       <w:proofErr w:type="spellStart"/>
       <w:r>
         <w:rPr>
           <w:rFonts w:cs="Arial"/>
-        </w:rPr>
-        <w:t>Wikibon</w:t>
+          <w:i/>
+        </w:rPr>
+        <w:t>Hadoop</w:t>
       </w:r>
       <w:proofErr w:type="spellEnd"/>
       <w:r>
         <w:rPr>
-          <w:rFonts w:cs="Arial"/>
-        </w:rPr>
-        <w:t>, estão ainda mais otimistas, prevendo receitas de 53,4 bilhões de dólares até 2017, á medida que novos negócios comecem a amealhar os benefícios reais da analítica do Big Data.</w:t>
+          <w:rStyle w:val="Refdenotaderodap"/>
+          <w:rFonts w:cs="Arial"/>
+        </w:rPr>
+        <w:footnoteReference w:id="12"/>
+      </w:r>
+      <w:r>
+        <w:rPr>
+          <w:rFonts w:cs="Arial"/>
+        </w:rPr>
+        <w:t xml:space="preserve">, que são capazes de compilar resultados em questão de minutos ou horas em vez de dias. Plataformas </w:t>
+      </w:r>
+      <w:proofErr w:type="spellStart"/>
+      <w:r>
+        <w:rPr>
+          <w:rFonts w:cs="Arial"/>
+        </w:rPr>
+        <w:t>pr</w:t>
+      </w:r>
+      <w:r>
+        <w:rPr>
+          <w:rFonts w:cs="Arial"/>
+        </w:rPr>
+        <w:t>é</w:t>
+      </w:r>
+      <w:proofErr w:type="spellEnd"/>
+      <w:r>
+        <w:rPr>
+          <w:rFonts w:cs="Arial"/>
+        </w:rPr>
+        <w:t>-</w:t>
+      </w:r>
+      <w:r>
+        <w:rPr>
+          <w:rFonts w:cs="Arial"/>
+        </w:rPr>
+        <w:t xml:space="preserve">configuradas irão acelerar a implementação das aplicações de </w:t>
+      </w:r>
+      <w:r>
+        <w:rPr>
+          <w:rFonts w:cs="Arial"/>
+          <w:i/>
+        </w:rPr>
+        <w:t>Big Data</w:t>
+      </w:r>
+      <w:r>
+        <w:rPr>
+          <w:rFonts w:cs="Arial"/>
+        </w:rPr>
+        <w:t>.</w:t>
       </w:r>
     </w:p>
     <w:p>
@@ -7882,159 +8019,13 @@
         <w:rPr>
           <w:rFonts w:cs="Arial"/>
         </w:rPr>
-        <w:t xml:space="preserve">Em 2015, </w:t>
-      </w:r>
-      <w:r>
-        <w:rPr>
-          <w:rFonts w:cs="Arial"/>
-        </w:rPr>
-        <w:t>ainda haverá</w:t>
-      </w:r>
-      <w:r>
-        <w:rPr>
-          <w:rFonts w:cs="Arial"/>
-        </w:rPr>
-        <w:t xml:space="preserve"> um crescimento</w:t>
-      </w:r>
-      <w:r>
-        <w:rPr>
-          <w:rFonts w:cs="Arial"/>
-        </w:rPr>
-        <w:t xml:space="preserve"> </w:t>
-      </w:r>
-      <w:r>
-        <w:rPr>
-          <w:rFonts w:cs="Arial"/>
-        </w:rPr>
-        <w:t xml:space="preserve">sólido de ferramentas de </w:t>
-      </w:r>
-      <w:proofErr w:type="spellStart"/>
-      <w:r>
-        <w:rPr>
-          <w:rFonts w:cs="Arial"/>
-        </w:rPr>
-        <w:t>analíti</w:t>
-      </w:r>
-      <w:r>
-        <w:rPr>
-          <w:rFonts w:cs="Arial"/>
-        </w:rPr>
-        <w:t>se</w:t>
-      </w:r>
-      <w:proofErr w:type="spellEnd"/>
-      <w:r>
-        <w:rPr>
-          <w:rFonts w:cs="Arial"/>
-        </w:rPr>
-        <w:t xml:space="preserve"> do </w:t>
-      </w:r>
-      <w:r>
-        <w:rPr>
-          <w:rFonts w:cs="Arial"/>
-          <w:i/>
-        </w:rPr>
-        <w:t>Big Data</w:t>
-      </w:r>
-      <w:r>
-        <w:rPr>
-          <w:rFonts w:cs="Arial"/>
-        </w:rPr>
-        <w:t xml:space="preserve"> tais como a </w:t>
-      </w:r>
-      <w:r>
-        <w:rPr>
-          <w:rFonts w:cs="Arial"/>
-          <w:i/>
-        </w:rPr>
-        <w:t>SAP HANA</w:t>
-      </w:r>
-      <w:r>
-        <w:rPr>
-          <w:rStyle w:val="Refdenotaderodap"/>
-          <w:rFonts w:cs="Arial"/>
-        </w:rPr>
-        <w:footnoteReference w:id="11"/>
-      </w:r>
-      <w:r>
-        <w:rPr>
-          <w:rFonts w:cs="Arial"/>
-        </w:rPr>
-        <w:t xml:space="preserve"> e </w:t>
-      </w:r>
-      <w:proofErr w:type="spellStart"/>
-      <w:r>
-        <w:rPr>
-          <w:rFonts w:cs="Arial"/>
-          <w:i/>
-        </w:rPr>
-        <w:t>Hadoop</w:t>
-      </w:r>
-      <w:proofErr w:type="spellEnd"/>
-      <w:r>
-        <w:rPr>
-          <w:rStyle w:val="Refdenotaderodap"/>
-          <w:rFonts w:cs="Arial"/>
-        </w:rPr>
-        <w:footnoteReference w:id="12"/>
-      </w:r>
-      <w:r>
-        <w:rPr>
-          <w:rFonts w:cs="Arial"/>
-        </w:rPr>
-        <w:t xml:space="preserve">, que são capazes de compilar resultados em questão de minutos ou horas em vez de dias. Plataformas </w:t>
-      </w:r>
-      <w:proofErr w:type="spellStart"/>
-      <w:r>
-        <w:rPr>
-          <w:rFonts w:cs="Arial"/>
-        </w:rPr>
-        <w:t>pr</w:t>
-      </w:r>
-      <w:r>
-        <w:rPr>
-          <w:rFonts w:cs="Arial"/>
-        </w:rPr>
-        <w:t>é</w:t>
-      </w:r>
-      <w:proofErr w:type="spellEnd"/>
-      <w:r>
-        <w:rPr>
-          <w:rFonts w:cs="Arial"/>
-        </w:rPr>
-        <w:t>-</w:t>
-      </w:r>
-      <w:r>
-        <w:rPr>
-          <w:rFonts w:cs="Arial"/>
-        </w:rPr>
-        <w:t xml:space="preserve">configuradas convergentes e </w:t>
-      </w:r>
-      <w:proofErr w:type="spellStart"/>
-      <w:r>
-        <w:rPr>
-          <w:rFonts w:cs="Arial"/>
-        </w:rPr>
-        <w:t>hiper</w:t>
-      </w:r>
-      <w:proofErr w:type="spellEnd"/>
-      <w:r>
-        <w:rPr>
-          <w:rFonts w:cs="Arial"/>
-        </w:rPr>
-        <w:t xml:space="preserve"> convergentes</w:t>
-      </w:r>
-      <w:r>
-        <w:rPr>
-          <w:rFonts w:cs="Arial"/>
-        </w:rPr>
-        <w:t xml:space="preserve"> irão acelerar a implementação das aplicações de </w:t>
-      </w:r>
-      <w:r>
-        <w:rPr>
-          <w:rFonts w:cs="Arial"/>
-          <w:i/>
-        </w:rPr>
-        <w:t>Big Data</w:t>
+        <w:t>H</w:t>
+      </w:r>
+      <w:r>
+        <w:rPr>
+          <w:rFonts w:cs="Arial"/>
+        </w:rPr>
+        <w:t>oje em dia tem a ver mais com dados de negócios unidos ás opiniões nas redes sociais, o amanhã terá mais a ver com a Internet das Coisas, potencializando a comunicação entre máquinas</w:t>
       </w:r>
       <w:r>
         <w:rPr>
@@ -8054,33 +8045,31 @@
         <w:rPr>
           <w:rFonts w:cs="Arial"/>
         </w:rPr>
-        <w:t xml:space="preserve">Enquanto o </w:t>
-      </w:r>
-      <w:r>
-        <w:rPr>
-          <w:rFonts w:cs="Arial"/>
-          <w:i/>
-        </w:rPr>
-        <w:t>Big Data</w:t>
-      </w:r>
-      <w:r>
-        <w:rPr>
-          <w:rFonts w:cs="Arial"/>
-        </w:rPr>
-        <w:t xml:space="preserve"> de hoje em dia tem a ver mais com dados de negócios unidos ás opiniões nas redes sociais, o </w:t>
-      </w:r>
-      <w:r>
-        <w:rPr>
-          <w:rFonts w:cs="Arial"/>
-          <w:i/>
-        </w:rPr>
-        <w:t>Big Data</w:t>
-      </w:r>
-      <w:r>
-        <w:rPr>
-          <w:rFonts w:cs="Arial"/>
-        </w:rPr>
-        <w:t xml:space="preserve"> de amanhã terá mais a ver com a Internet das Coisas, potencializando a comunicação entre máquinas, o que terá um impacto maior em nossas vidas.</w:t>
+        <w:t>A Internet das Coisas irá auxili</w:t>
+      </w:r>
+      <w:r>
+        <w:rPr>
+          <w:rFonts w:cs="Arial"/>
+        </w:rPr>
+        <w:t xml:space="preserve">ar na solução de problemas como: </w:t>
+      </w:r>
+      <w:r>
+        <w:rPr>
+          <w:rFonts w:cs="Arial"/>
+        </w:rPr>
+        <w:t xml:space="preserve">transporte, energia, cidades inteligentes, segurança pública, ciências da vida, baseada na tecnologia da informação. </w:t>
+      </w:r>
+      <w:r>
+        <w:rPr>
+          <w:rFonts w:cs="Arial"/>
+        </w:rPr>
+        <w:t xml:space="preserve">Esse novo mundo </w:t>
+      </w:r>
+      <w:r>
+        <w:rPr>
+          <w:rFonts w:cs="Arial"/>
+        </w:rPr>
+        <w:t>irá criar uma explosão de novas informações que poderá ser usada para criar um mundo melhor.</w:t>
       </w:r>
     </w:p>
     <w:p>
@@ -8094,45 +8083,19 @@
         <w:rPr>
           <w:rFonts w:cs="Arial"/>
         </w:rPr>
-        <w:t>A Internet das Coisas irá auxili</w:t>
-      </w:r>
-      <w:r>
-        <w:rPr>
-          <w:rFonts w:cs="Arial"/>
-        </w:rPr>
-        <w:t xml:space="preserve">ar na solução de problemas como: </w:t>
-      </w:r>
-      <w:r>
-        <w:rPr>
-          <w:rFonts w:cs="Arial"/>
-        </w:rPr>
-        <w:t xml:space="preserve">transporte, energia, cidades inteligentes, segurança pública, ciências da vida, baseada na tecnologia da informação. O novo mundo da Internet das </w:t>
-      </w:r>
-      <w:r>
-        <w:rPr>
-          <w:rFonts w:cs="Arial"/>
-        </w:rPr>
-        <w:t xml:space="preserve">Coisas </w:t>
-      </w:r>
-      <w:r>
-        <w:rPr>
-          <w:rFonts w:cs="Arial"/>
-        </w:rPr>
-        <w:t>irá criar uma explosão de novas informações que poderá ser usada para criar um mundo melhor.</w:t>
-      </w:r>
-    </w:p>
-    <w:p>
-      <w:pPr>
-        <w:pStyle w:val="Corpodetexto"/>
-        <w:rPr>
-          <w:rFonts w:cs="Arial"/>
-        </w:rPr>
-      </w:pPr>
-      <w:r>
-        <w:rPr>
-          <w:rFonts w:cs="Arial"/>
-        </w:rPr>
-        <w:t>Análises de lotes serão substituídas por análises de streaming de dados para proporcionar análise em tempo real de dados de sensores, e mais inteligência será incorporada e</w:t>
+        <w:t xml:space="preserve">Análises em tempo real </w:t>
+      </w:r>
+      <w:r>
+        <w:rPr>
+          <w:rFonts w:cs="Arial"/>
+        </w:rPr>
+        <w:t xml:space="preserve">serão mais comuns </w:t>
+      </w:r>
+      <w:r>
+        <w:rPr>
+          <w:rFonts w:cs="Arial"/>
+        </w:rPr>
+        <w:t>e mais inteligência será incorporada e</w:t>
       </w:r>
       <w:r>
         <w:rPr>
@@ -8144,7 +8107,13 @@
         <w:rPr>
           <w:rFonts w:cs="Arial"/>
         </w:rPr>
-        <w:t>gestores de borda. Aplicações construídas em torno da Internet das Coisas serão apresentadas por empresas especializadas em análise de sensores e verticais, como segurança e saúde. Em 2015, as empresas de T</w:t>
+        <w:t>gestores</w:t>
+      </w:r>
+      <w:r>
+        <w:rPr>
+          <w:rFonts w:cs="Arial"/>
+        </w:rPr>
+        <w:t>. Aplicações construídas serão apresentadas por empresas especializadas em análise como segurança e saúde. Em 2015, as empresas de T</w:t>
       </w:r>
       <w:r>
         <w:rPr>
@@ -8168,14 +8137,7 @@
         <w:rPr>
           <w:rFonts w:cs="Arial"/>
         </w:rPr>
-        <w:t xml:space="preserve"> entrarão em parcerias com empresas de infraestrutura social para </w:t>
-      </w:r>
-      <w:r>
-        <w:rPr>
-          <w:rFonts w:cs="Arial"/>
-        </w:rPr>
-        <w:lastRenderedPageBreak/>
-        <w:t>concretizar o potencial de um mundo de Internet das Coisas.</w:t>
+        <w:t xml:space="preserve"> entrarão em parcerias com empresas de infraestrutura para concretizar o potencial de um mundo de Internet das Coisas.</w:t>
       </w:r>
     </w:p>
     <w:p>
@@ -8269,62 +8231,27 @@
         <w:rPr>
           <w:rFonts w:cs="Arial"/>
         </w:rPr>
-        <w:t xml:space="preserve">. Por exemplo, a HDS é parceira da </w:t>
-      </w:r>
-      <w:proofErr w:type="spellStart"/>
-      <w:r>
-        <w:rPr>
-          <w:rFonts w:cs="Arial"/>
-        </w:rPr>
-        <w:t>Clarion</w:t>
-      </w:r>
-      <w:proofErr w:type="spellEnd"/>
-      <w:r>
-        <w:rPr>
-          <w:rFonts w:cs="Arial"/>
-        </w:rPr>
-        <w:t xml:space="preserve">, uma empresa membro do Grupo </w:t>
+        <w:t xml:space="preserve">. Esta colaboração trará aos motoristas, companhias de seguros e manufatura </w:t>
       </w:r>
       <w:r>
         <w:rPr>
           <w:rFonts w:cs="Arial"/>
           <w:i/>
         </w:rPr>
-        <w:t>Hitachi</w:t>
-      </w:r>
-      <w:r>
-        <w:rPr>
-          <w:rFonts w:cs="Arial"/>
-        </w:rPr>
-        <w:t xml:space="preserve"> em um Provedor de Soluções de Informações </w:t>
-      </w:r>
-      <w:proofErr w:type="spellStart"/>
-      <w:r>
-        <w:rPr>
-          <w:rFonts w:cs="Arial"/>
-          <w:i/>
-        </w:rPr>
-        <w:t>In-vehicle</w:t>
-      </w:r>
-      <w:proofErr w:type="spellEnd"/>
-      <w:r>
-        <w:rPr>
-          <w:rFonts w:cs="Arial"/>
-        </w:rPr>
-        <w:t xml:space="preserve">. Esta colaboração trará aos motoristas, companhias de seguros e manufatura </w:t>
-      </w:r>
-      <w:r>
-        <w:rPr>
-          <w:rFonts w:cs="Arial"/>
-          <w:i/>
-        </w:rPr>
         <w:t>insights</w:t>
       </w:r>
       <w:r>
         <w:rPr>
           <w:rFonts w:cs="Arial"/>
         </w:rPr>
-        <w:t xml:space="preserve"> úteis que levarão a um desempenho e segurança automotivas aprimoradas, aumentando o valor em todo o mercado crescente que atende a carros conectados.</w:t>
+        <w:t xml:space="preserve"> úteis que levarão a um desempenho e segurança automotivas aprimoradas, </w:t>
+      </w:r>
+      <w:r>
+        <w:rPr>
+          <w:rFonts w:cs="Arial"/>
+        </w:rPr>
+        <w:lastRenderedPageBreak/>
+        <w:t>aumentando o valor em todo o mercado crescente que atende a carros conectados.</w:t>
       </w:r>
     </w:p>
     <w:p>
@@ -8335,7 +8262,7 @@
           <w:lang w:eastAsia="pt-BR"/>
         </w:rPr>
       </w:pPr>
-      <w:bookmarkStart w:id="14" w:name="_Toc417822108"/>
+      <w:bookmarkStart w:id="13" w:name="_Toc417838852"/>
       <w:r>
         <w:rPr>
           <w:rFonts w:eastAsia="Times New Roman"/>
@@ -8343,193 +8270,285 @@
         </w:rPr>
         <w:t>Arquivos em nuvem</w:t>
       </w:r>
+      <w:bookmarkEnd w:id="13"/>
+    </w:p>
+    <w:p>
+      <w:pPr>
+        <w:pStyle w:val="Corpodetexto"/>
+        <w:rPr>
+          <w:rFonts w:cs="Arial"/>
+        </w:rPr>
+      </w:pPr>
+      <w:r>
+        <w:rPr>
+          <w:rFonts w:cs="Arial"/>
+        </w:rPr>
+        <w:t xml:space="preserve">Segundo o artigo publicado </w:t>
+      </w:r>
+      <w:r>
+        <w:rPr>
+          <w:rFonts w:cs="Arial"/>
+        </w:rPr>
+        <w:fldChar w:fldCharType="begin" w:fldLock="1"/>
+      </w:r>
+      <w:r>
+        <w:rPr>
+          <w:rFonts w:cs="Arial"/>
+        </w:rPr>
+        <w:instrText>ADDIN CSL_CITATION { "citationItems" : [ { "id" : "ITEM-1", "itemData" : { "URL" : "http://www.oficinadanet.com.br/artigo/923/computacao_nas_nuvens", "accessed" : { "date-parts" : [ [ "2015", "4", "3" ] ] }, "author" : [ { "dropping-particle" : "", "family" : "M\u00fcller", "given" : "N\u00edcolas", "non-dropping-particle" : "", "parse-names" : false, "suffix" : "" } ], "container-title" : "07/05/2008", "id" : "ITEM-1", "issued" : { "date-parts" : [ [ "2008" ] ] }, "title" : "O que \u00e9 computa\u00e7\u00e3o nas nuvens (cloud computing)?", "type" : "webpage" }, "uris" : [ "http://www.mendeley.com/documents/?uuid=f75ec0c7-de37-4bcd-ac8f-cdbe2c350644" ] } ], "mendeley" : { "formattedCitation" : "(M\u00dcLLER, 2008)", "plainTextFormattedCitation" : "(M\u00dcLLER, 2008)", "previouslyFormattedCitation" : "(M\u00dcLLER, 2008)" }, "properties" : { "noteIndex" : 0 }, "schema" : "https://github.com/citation-style-language/schema/raw/master/csl-citation.json" }</w:instrText>
+      </w:r>
+      <w:r>
+        <w:rPr>
+          <w:rFonts w:cs="Arial"/>
+        </w:rPr>
+        <w:fldChar w:fldCharType="separate"/>
+      </w:r>
+      <w:r>
+        <w:rPr>
+          <w:rFonts w:cs="Arial"/>
+        </w:rPr>
+        <w:t>(MÜLLER, 2008)</w:t>
+      </w:r>
+      <w:r>
+        <w:rPr>
+          <w:rFonts w:cs="Arial"/>
+        </w:rPr>
+        <w:fldChar w:fldCharType="end"/>
+      </w:r>
+      <w:r>
+        <w:rPr>
+          <w:rFonts w:cs="Arial"/>
+        </w:rPr>
+        <w:t xml:space="preserve"> </w:t>
+      </w:r>
+      <w:r>
+        <w:rPr>
+          <w:rFonts w:cs="Arial"/>
+        </w:rPr>
+        <w:t>o termo computação nas nuvens é o assunto mais falado na atualidade. Computação nas nuvens teve origem pelo fato de a computação estar mudando de direção, atualmente, não é visto como no passado naquela compulsão de comprar.</w:t>
+      </w:r>
+    </w:p>
+    <w:p>
+      <w:pPr>
+        <w:pStyle w:val="Corpodetexto"/>
+        <w:rPr>
+          <w:rFonts w:cs="Arial"/>
+        </w:rPr>
+      </w:pPr>
+      <w:r>
+        <w:rPr>
+          <w:rFonts w:cs="Arial"/>
+        </w:rPr>
+        <w:t>O termo se originou com base na necessidade do usuário moderno, que no passado você tinha que ter um computador com grande potência para realizar um trabalho de nível difícil ao trabalho de nível mais fácil, e atualmente os usuários procuram facilidade, e com isso com a entrada de diversos</w:t>
+      </w:r>
+      <w:r>
+        <w:rPr>
+          <w:rFonts w:cs="Arial"/>
+        </w:rPr>
+        <w:t xml:space="preserve"> dispositivos que estão em alta</w:t>
+      </w:r>
+      <w:r>
+        <w:rPr>
+          <w:rFonts w:cs="Arial"/>
+        </w:rPr>
+        <w:t xml:space="preserve"> como </w:t>
+      </w:r>
+      <w:proofErr w:type="spellStart"/>
+      <w:r>
+        <w:rPr>
+          <w:rFonts w:cs="Arial"/>
+          <w:i/>
+        </w:rPr>
+        <w:t>tablets</w:t>
+      </w:r>
+      <w:proofErr w:type="spellEnd"/>
+      <w:r>
+        <w:rPr>
+          <w:rFonts w:cs="Arial"/>
+        </w:rPr>
+        <w:t xml:space="preserve">, </w:t>
+      </w:r>
+      <w:r>
+        <w:rPr>
+          <w:rFonts w:cs="Arial"/>
+          <w:i/>
+        </w:rPr>
+        <w:t>smartphones</w:t>
+      </w:r>
+      <w:r>
+        <w:rPr>
+          <w:rFonts w:cs="Arial"/>
+        </w:rPr>
+        <w:t xml:space="preserve"> e </w:t>
+      </w:r>
+      <w:r>
+        <w:rPr>
+          <w:rFonts w:cs="Arial"/>
+          <w:i/>
+        </w:rPr>
+        <w:t>notebooks</w:t>
+      </w:r>
+      <w:r>
+        <w:rPr>
+          <w:rFonts w:cs="Arial"/>
+        </w:rPr>
+        <w:t xml:space="preserve"> é uma realidade. Esse conceito de computação em nuvem chegou para se fixar, devido proporcionar entre os usuários muitas vantagens de facilidade, conforto, e de qualquer lugar acessar qualquer dispositivo.</w:t>
+      </w:r>
+    </w:p>
+    <w:p>
+      <w:pPr>
+        <w:pStyle w:val="Corpodetexto"/>
+        <w:rPr>
+          <w:rFonts w:cs="Arial"/>
+        </w:rPr>
+      </w:pPr>
+      <w:r>
+        <w:rPr>
+          <w:rFonts w:cs="Arial"/>
+        </w:rPr>
+        <w:t xml:space="preserve">Os supercomputadores serão utilizados especificamente pelas pessoas que tem a necessidade de utilizar esse tipo de computador, que os usuários comuns não </w:t>
+      </w:r>
+      <w:proofErr w:type="gramStart"/>
+      <w:r>
+        <w:rPr>
+          <w:rFonts w:cs="Arial"/>
+        </w:rPr>
+        <w:t>tem</w:t>
+      </w:r>
+      <w:proofErr w:type="gramEnd"/>
+      <w:r>
+        <w:rPr>
+          <w:rFonts w:cs="Arial"/>
+        </w:rPr>
+        <w:t xml:space="preserve"> essa necessidade. Nós vivemos uma era em que o mundo está girando e torno na internet todos conectados, o foco está direcionado o que mais traz praticidade e rapidez. Com esse conceito de computação em nuvem é uma realidade devido proporcionar a ser versátil, seguro, rápido e disponibilidade.</w:t>
+      </w:r>
+    </w:p>
+    <w:p>
+      <w:pPr>
+        <w:pStyle w:val="Corpodetexto"/>
+        <w:rPr>
+          <w:rFonts w:cs="Arial"/>
+        </w:rPr>
+      </w:pPr>
+      <w:r>
+        <w:rPr>
+          <w:rFonts w:cs="Arial"/>
+        </w:rPr>
+        <w:t xml:space="preserve">Se você analisar os usuários que conseguem a facilidade de ter em mãos seus dados pessoais a qualquer hora e lugar, em casa, no trabalho, faculdade, através de qualquer dispositivo computador </w:t>
+      </w:r>
+      <w:r>
+        <w:rPr>
+          <w:rFonts w:cs="Arial"/>
+          <w:i/>
+        </w:rPr>
+        <w:t>desktop</w:t>
+      </w:r>
+      <w:r>
+        <w:rPr>
+          <w:rFonts w:cs="Arial"/>
+        </w:rPr>
+        <w:t xml:space="preserve">, </w:t>
+      </w:r>
+      <w:r>
+        <w:rPr>
+          <w:rFonts w:cs="Arial"/>
+          <w:i/>
+        </w:rPr>
+        <w:t>notebook</w:t>
+      </w:r>
+      <w:r>
+        <w:rPr>
+          <w:rFonts w:cs="Arial"/>
+        </w:rPr>
+        <w:t xml:space="preserve">, </w:t>
+      </w:r>
+      <w:bookmarkStart w:id="14" w:name="_GoBack"/>
+      <w:r>
+        <w:rPr>
+          <w:rFonts w:cs="Arial"/>
+          <w:i/>
+        </w:rPr>
+        <w:t>smartphone</w:t>
+      </w:r>
       <w:bookmarkEnd w:id="14"/>
-    </w:p>
-    <w:p>
-      <w:pPr>
-        <w:pStyle w:val="Corpodetexto"/>
-        <w:rPr>
-          <w:rFonts w:cs="Arial"/>
-        </w:rPr>
-      </w:pPr>
-      <w:r>
-        <w:rPr>
-          <w:rFonts w:cs="Arial"/>
-        </w:rPr>
-        <w:t xml:space="preserve">Segundo o artigo publicado </w:t>
-      </w:r>
-      <w:r>
-        <w:rPr>
-          <w:rFonts w:cs="Arial"/>
-        </w:rPr>
-        <w:fldChar w:fldCharType="begin" w:fldLock="1"/>
-      </w:r>
-      <w:r>
-        <w:rPr>
-          <w:rFonts w:cs="Arial"/>
-        </w:rPr>
-        <w:instrText>ADDIN CSL_CITATION { "citationItems" : [ { "id" : "ITEM-1", "itemData" : { "URL" : "http://www.oficinadanet.com.br/artigo/923/computacao_nas_nuvens", "accessed" : { "date-parts" : [ [ "2015", "4", "3" ] ] }, "author" : [ { "dropping-particle" : "", "family" : "M\u00fcller", "given" : "N\u00edcolas", "non-dropping-particle" : "", "parse-names" : false, "suffix" : "" } ], "container-title" : "07/05/2008", "id" : "ITEM-1", "issued" : { "date-parts" : [ [ "2008" ] ] }, "title" : "O que \u00e9 computa\u00e7\u00e3o nas nuvens (cloud computing)?", "type" : "webpage" }, "uris" : [ "http://www.mendeley.com/documents/?uuid=f75ec0c7-de37-4bcd-ac8f-cdbe2c350644" ] } ], "mendeley" : { "formattedCitation" : "(M\u00dcLLER, 2008)", "plainTextFormattedCitation" : "(M\u00dcLLER, 2008)", "previouslyFormattedCitation" : "(M\u00dcLLER, 2008)" }, "properties" : { "noteIndex" : 0 }, "schema" : "https://github.com/citation-style-language/schema/raw/master/csl-citation.json" }</w:instrText>
-      </w:r>
-      <w:r>
-        <w:rPr>
-          <w:rFonts w:cs="Arial"/>
-        </w:rPr>
-        <w:fldChar w:fldCharType="separate"/>
-      </w:r>
-      <w:r>
-        <w:rPr>
-          <w:rFonts w:cs="Arial"/>
-          <w:noProof/>
-        </w:rPr>
-        <w:t>(MÜLLER, 2008)</w:t>
-      </w:r>
-      <w:r>
-        <w:rPr>
-          <w:rFonts w:cs="Arial"/>
-        </w:rPr>
-        <w:fldChar w:fldCharType="end"/>
-      </w:r>
-      <w:r>
-        <w:rPr>
-          <w:rFonts w:cs="Arial"/>
-        </w:rPr>
-        <w:t xml:space="preserve"> a </w:t>
-      </w:r>
-      <w:r>
-        <w:rPr>
-          <w:rFonts w:cs="Arial"/>
-        </w:rPr>
-        <w:t>tendência do momento é o termo “</w:t>
-      </w:r>
-      <w:r>
-        <w:rPr>
-          <w:rFonts w:cs="Arial"/>
-        </w:rPr>
-        <w:t>computação nas nuvens</w:t>
-      </w:r>
-      <w:r>
-        <w:rPr>
-          <w:rFonts w:cs="Arial"/>
-        </w:rPr>
-        <w:t>”.</w:t>
-      </w:r>
-      <w:r>
-        <w:rPr>
-          <w:rFonts w:cs="Arial"/>
-        </w:rPr>
-        <w:t xml:space="preserve"> Este termo surgiu pelo fato de a computação estar mudando de rumo, hoje </w:t>
-      </w:r>
-      <w:r>
-        <w:rPr>
-          <w:rFonts w:cs="Arial"/>
-        </w:rPr>
-        <w:t>não se</w:t>
-      </w:r>
-      <w:r>
-        <w:rPr>
-          <w:rFonts w:cs="Arial"/>
-        </w:rPr>
-        <w:t xml:space="preserve"> vê mais como antigamente aquela vontade imensa de comprar.</w:t>
-      </w:r>
-    </w:p>
-    <w:p>
-      <w:pPr>
-        <w:pStyle w:val="Corpodetexto"/>
-        <w:rPr>
-          <w:rFonts w:cs="Arial"/>
-        </w:rPr>
-      </w:pPr>
-      <w:r>
-        <w:rPr>
-          <w:rFonts w:cs="Arial"/>
-        </w:rPr>
-        <w:t xml:space="preserve">O termo se originou em virtude da nova situação do homem moderno, que antigamente era necessário um grande computador para desenvolver do trabalho mais fácil, ao mais difícil, hoje, o que as pessoas estão à procura é de facilidade, mobilidade, portabilidade e isso, com a chegada de vários aparelhos, como </w:t>
-      </w:r>
+      <w:r>
+        <w:rPr>
+          <w:rFonts w:cs="Arial"/>
+        </w:rPr>
+        <w:t xml:space="preserve">, </w:t>
+      </w:r>
+      <w:proofErr w:type="spellStart"/>
       <w:r>
         <w:rPr>
           <w:rFonts w:cs="Arial"/>
           <w:i/>
         </w:rPr>
-        <w:t>smartphones</w:t>
-      </w:r>
+        <w:t>tablet</w:t>
+      </w:r>
+      <w:proofErr w:type="spellEnd"/>
+      <w:r>
+        <w:rPr>
+          <w:rFonts w:cs="Arial"/>
+        </w:rPr>
+        <w:t xml:space="preserve"> que esteja com a conexão com a internet gerando conectividade entre os dispositivos, não é preciso mais salvar seus dados como imagens, músicas, arq</w:t>
+      </w:r>
+      <w:r>
+        <w:rPr>
+          <w:rFonts w:cs="Arial"/>
+        </w:rPr>
+        <w:t xml:space="preserve">uivos em dispositivos físicos, </w:t>
+      </w:r>
+      <w:r>
+        <w:rPr>
+          <w:rFonts w:cs="Arial"/>
+        </w:rPr>
+        <w:t xml:space="preserve">como </w:t>
+      </w:r>
+      <w:proofErr w:type="spellStart"/>
+      <w:r>
+        <w:rPr>
+          <w:rFonts w:cs="Arial"/>
+          <w:i/>
+        </w:rPr>
+        <w:t>pendrives</w:t>
+      </w:r>
+      <w:proofErr w:type="spellEnd"/>
       <w:r>
         <w:rPr>
           <w:rFonts w:cs="Arial"/>
         </w:rPr>
         <w:t xml:space="preserve">, </w:t>
       </w:r>
-      <w:proofErr w:type="spellStart"/>
       <w:r>
         <w:rPr>
           <w:rFonts w:cs="Arial"/>
           <w:i/>
         </w:rPr>
-        <w:t>tablets</w:t>
-      </w:r>
-      <w:proofErr w:type="spellEnd"/>
-      <w:r>
-        <w:rPr>
-          <w:rFonts w:cs="Arial"/>
-        </w:rPr>
-        <w:t xml:space="preserve"> e </w:t>
-      </w:r>
-      <w:proofErr w:type="spellStart"/>
+        <w:t>CD-ROM</w:t>
+      </w:r>
+      <w:r>
+        <w:rPr>
+          <w:rFonts w:cs="Arial"/>
+        </w:rPr>
+        <w:t xml:space="preserve">, </w:t>
+      </w:r>
       <w:r>
         <w:rPr>
           <w:rFonts w:cs="Arial"/>
           <w:i/>
         </w:rPr>
-        <w:t>netbooks</w:t>
-      </w:r>
-      <w:proofErr w:type="spellEnd"/>
-      <w:r>
-        <w:rPr>
-          <w:rFonts w:cs="Arial"/>
-        </w:rPr>
-        <w:t>, já é possível. A computação na nuvem veio para ficar, oferece aos seus usuários conforto, praticidade e independência de um aparelho.</w:t>
-      </w:r>
-    </w:p>
-    <w:p>
-      <w:pPr>
-        <w:pStyle w:val="Corpodetexto"/>
-        <w:rPr>
-          <w:rFonts w:cs="Arial"/>
-        </w:rPr>
-      </w:pPr>
-      <w:r>
-        <w:rPr>
-          <w:rFonts w:cs="Arial"/>
-        </w:rPr>
-        <w:t>Os supercomputadores serão utilizados especificamente por aqueles que realmente os precisam, o que não é o caso da maioria das pessoas. O mundo está informatizado e conectado, a atenção está voltada ao que há de mais prático e veloz. Com a computação em n</w:t>
-      </w:r>
-      <w:r>
-        <w:rPr>
-          <w:rFonts w:cs="Arial"/>
-        </w:rPr>
-        <w:t>uvem isso é possível</w:t>
-      </w:r>
-      <w:r>
-        <w:rPr>
-          <w:rFonts w:cs="Arial"/>
-        </w:rPr>
-        <w:t>: obtém-se versatilidade, segurança, rapidez</w:t>
-      </w:r>
-      <w:r>
-        <w:rPr>
-          <w:rFonts w:cs="Arial"/>
-        </w:rPr>
-        <w:t xml:space="preserve"> e</w:t>
-      </w:r>
-      <w:r>
-        <w:rPr>
-          <w:rFonts w:cs="Arial"/>
-        </w:rPr>
-        <w:t xml:space="preserve"> disponibilidade. </w:t>
-      </w:r>
-    </w:p>
-    <w:p>
-      <w:pPr>
-        <w:pStyle w:val="Corpodetexto"/>
+        <w:t>HD</w:t>
+      </w:r>
+      <w:r>
+        <w:rPr>
+          <w:rFonts w:cs="Arial"/>
+        </w:rPr>
+        <w:t xml:space="preserve"> e outros tipos de dispositivos físicos, hoje basta acessar a internet e acessar seus arquivos que estão na nuvem.</w:t>
+      </w:r>
+    </w:p>
+    <w:p>
+      <w:pPr>
+        <w:pStyle w:val="PargrafodaLista"/>
         <w:rPr>
           <w:rFonts w:eastAsia="Times New Roman" w:cs="Arial"/>
           <w:bCs/>
@@ -8539,120 +8558,6 @@
           <w:lang w:eastAsia="pt-BR"/>
         </w:rPr>
       </w:pPr>
-      <w:r>
-        <w:rPr>
-          <w:rFonts w:cs="Arial"/>
-        </w:rPr>
-        <w:t xml:space="preserve">Se você analisar os usuários </w:t>
-      </w:r>
-      <w:proofErr w:type="gramStart"/>
-      <w:r>
-        <w:rPr>
-          <w:rFonts w:cs="Arial"/>
-        </w:rPr>
-        <w:t>têm</w:t>
-      </w:r>
-      <w:proofErr w:type="gramEnd"/>
-      <w:r>
-        <w:rPr>
-          <w:rFonts w:cs="Arial"/>
-        </w:rPr>
-        <w:t xml:space="preserve"> a facilidade de acessar os seus arquivos pessoais a qualquer hora e lugar,</w:t>
-      </w:r>
-      <w:r>
-        <w:rPr>
-          <w:rFonts w:cs="Arial"/>
-        </w:rPr>
-        <w:t xml:space="preserve"> </w:t>
-      </w:r>
-      <w:r>
-        <w:rPr>
-          <w:rFonts w:cs="Arial"/>
-        </w:rPr>
-        <w:t xml:space="preserve">em casa, no trabalho, faculdade, através de qualquer dispositivo computador </w:t>
-      </w:r>
-      <w:r>
-        <w:rPr>
-          <w:rFonts w:cs="Arial"/>
-          <w:i/>
-        </w:rPr>
-        <w:t>desktop</w:t>
-      </w:r>
-      <w:r>
-        <w:rPr>
-          <w:rFonts w:cs="Arial"/>
-        </w:rPr>
-        <w:t xml:space="preserve">, </w:t>
-      </w:r>
-      <w:r>
-        <w:rPr>
-          <w:rFonts w:cs="Arial"/>
-          <w:i/>
-        </w:rPr>
-        <w:t>notebook</w:t>
-      </w:r>
-      <w:r>
-        <w:rPr>
-          <w:rFonts w:cs="Arial"/>
-        </w:rPr>
-        <w:t xml:space="preserve">, </w:t>
-      </w:r>
-      <w:r>
-        <w:rPr>
-          <w:rFonts w:cs="Arial"/>
-          <w:i/>
-        </w:rPr>
-        <w:t>smartphone</w:t>
-      </w:r>
-      <w:r>
-        <w:rPr>
-          <w:rFonts w:cs="Arial"/>
-        </w:rPr>
-        <w:t xml:space="preserve">, </w:t>
-      </w:r>
-      <w:proofErr w:type="spellStart"/>
-      <w:r>
-        <w:rPr>
-          <w:rFonts w:cs="Arial"/>
-          <w:i/>
-        </w:rPr>
-        <w:t>tablet</w:t>
-      </w:r>
-      <w:proofErr w:type="spellEnd"/>
-      <w:r>
-        <w:rPr>
-          <w:rFonts w:cs="Arial"/>
-        </w:rPr>
-        <w:t xml:space="preserve"> que tenha internet gerando interconectividade dos aparelhos, não é mais necessário salvar fotos, músicas, documentos em objetos físicos, como </w:t>
-      </w:r>
-      <w:r>
-        <w:rPr>
-          <w:rFonts w:cs="Arial"/>
-          <w:i/>
-        </w:rPr>
-        <w:t>CDs</w:t>
-      </w:r>
-      <w:r>
-        <w:rPr>
-          <w:rFonts w:cs="Arial"/>
-        </w:rPr>
-        <w:t xml:space="preserve">, </w:t>
-      </w:r>
-      <w:proofErr w:type="spellStart"/>
-      <w:r>
-        <w:rPr>
-          <w:rFonts w:cs="Arial"/>
-          <w:i/>
-        </w:rPr>
-        <w:t>pendrives</w:t>
-      </w:r>
-      <w:proofErr w:type="spellEnd"/>
-      <w:r>
-        <w:rPr>
-          <w:rFonts w:cs="Arial"/>
-        </w:rPr>
-        <w:t>, entre outros, agora basta acessar a internet e acessar seus arquivos que estão salvos na nuvem.</w:t>
-      </w:r>
     </w:p>
     <w:p>
       <w:pPr>
@@ -8687,7 +8592,7 @@
           <w:shd w:val="clear" w:color="auto" w:fill="FFFFFF"/>
         </w:rPr>
       </w:pPr>
-      <w:bookmarkStart w:id="15" w:name="_Toc417822109"/>
+      <w:bookmarkStart w:id="15" w:name="_Toc417838853"/>
       <w:r>
         <w:rPr>
           <w:rStyle w:val="apple-converted-space"/>
@@ -8759,7 +8664,6 @@
           <w:shd w:val="clear" w:color="auto" w:fill="FFFFFF"/>
         </w:rPr>
       </w:pPr>
-      <w:bookmarkStart w:id="16" w:name="_Toc417822110"/>
       <w:r>
         <w:rPr>
           <w:rStyle w:val="apple-converted-space"/>
@@ -8783,6 +8687,7 @@
           <w:shd w:val="clear" w:color="auto" w:fill="FFFFFF"/>
         </w:rPr>
       </w:pPr>
+      <w:bookmarkStart w:id="16" w:name="_Toc417838854"/>
       <w:r>
         <w:rPr>
           <w:rStyle w:val="apple-converted-space"/>
@@ -9949,7 +9854,7 @@
           <w:rPr>
             <w:noProof/>
           </w:rPr>
-          <w:t>12</w:t>
+          <w:t>18</w:t>
         </w:r>
         <w:r>
           <w:fldChar w:fldCharType="end"/>
@@ -13019,7 +12924,7 @@
 </file>
 
 <file path=customXml/itemProps1.xml><?xml version="1.0" encoding="utf-8"?>
-<ds:datastoreItem xmlns:ds="http://schemas.openxmlformats.org/officeDocument/2006/customXml" ds:itemID="{58E7C0F1-9603-4ACB-868C-B4DA903C8060}">
+<ds:datastoreItem xmlns:ds="http://schemas.openxmlformats.org/officeDocument/2006/customXml" ds:itemID="{8ECA243C-1EA5-42FD-BD0B-E7EF6BA38C52}">
   <ds:schemaRefs>
     <ds:schemaRef ds:uri="http://schemas.openxmlformats.org/officeDocument/2006/bibliography"/>
   </ds:schemaRefs>

</xml_diff>

<commit_message>
Ajustes passados pela Mara
</commit_message>
<xml_diff>
--- a/TCC/TCC-D3js.docx
+++ b/TCC/TCC-D3js.docx
@@ -749,15 +749,13 @@
         <w:pStyle w:val="PargrafodaLista"/>
       </w:pPr>
       <w:r>
-        <w:t xml:space="preserve">Agradecemos nossos familiares pela determinação e luta na minha formação, me incentivando para que eu chegasse até esta etapa e principalmente por terem aguentado nosso </w:t>
-      </w:r>
-      <w:proofErr w:type="gramStart"/>
-      <w:r>
-        <w:t>mal</w:t>
-      </w:r>
-      <w:proofErr w:type="gramEnd"/>
-      <w:r>
-        <w:t xml:space="preserve"> humor durante esse tempo de graduação que sabemos que não foi fácil.</w:t>
+        <w:t>Agradecemos nossos familiares pela determinação e luta na nossa formação, nos incentivando para que chegássemos até esta etapa e principalmente por terem aguentado nosso ma</w:t>
+      </w:r>
+      <w:r>
+        <w:t>u</w:t>
+      </w:r>
+      <w:r>
+        <w:t xml:space="preserve"> humor durante esse tempo de graduação, que sabemos que não foi fácil.</w:t>
       </w:r>
     </w:p>
     <w:p>
@@ -765,7 +763,7 @@
         <w:pStyle w:val="PargrafodaLista"/>
       </w:pPr>
       <w:r>
-        <w:t>Ao nosso professor e orientador Luiz Guilherme, pela dedicação em suas orientações prestadas na elaboração deste trabalho nos apoiando com sua paciência e atenção para esse trabalho se consolidar no qual contribuiu muito para nossas vidas.</w:t>
+        <w:t>Ao nosso professor e orientador Luiz Guilherme, pela dedicação em suas orientações prestadas na elaboração deste trabalho, nos apoiando com sua paciência e atenção para esse trabalho se consolidar no qual contribuiu muito para nossas vidas.</w:t>
       </w:r>
     </w:p>
     <w:p>
@@ -781,8 +779,16 @@
         <w:pStyle w:val="PargrafodaLista"/>
       </w:pPr>
       <w:r>
-        <w:t>A todos o nosso muito obrigado de coração!</w:t>
-      </w:r>
+        <w:t>A todos o nosso muito obrigado de coração</w:t>
+      </w:r>
+      <w:r>
+        <w:t xml:space="preserve">! </w:t>
+      </w:r>
+    </w:p>
+    <w:p>
+      <w:pPr>
+        <w:pStyle w:val="PargrafodaLista"/>
+      </w:pPr>
       <w:r>
         <w:br w:type="page"/>
       </w:r>
@@ -1005,81 +1011,169 @@
         </w:rPr>
         <w:t xml:space="preserve"> in launch in August 2011. Although it was developed a few years </w:t>
       </w:r>
-      <w:proofErr w:type="gramStart"/>
       <w:r>
         <w:rPr>
           <w:lang w:val="en-US"/>
         </w:rPr>
-        <w:t>ago ,</w:t>
-      </w:r>
-      <w:proofErr w:type="gramEnd"/>
+        <w:t>ago,</w:t>
+      </w:r>
       <w:r>
         <w:rPr>
           <w:lang w:val="en-US"/>
         </w:rPr>
-        <w:t xml:space="preserve"> the technology is in the discovery phase and recognition , to assist web tools in the great mass of data visualization . The development is based on references and intends to demonstrate this new </w:t>
-      </w:r>
-      <w:proofErr w:type="gramStart"/>
+        <w:t xml:space="preserve"> the technology is in the discovery phase and </w:t>
+      </w:r>
       <w:r>
         <w:rPr>
           <w:lang w:val="en-US"/>
         </w:rPr>
-        <w:t>technology ,</w:t>
-      </w:r>
-      <w:proofErr w:type="gramEnd"/>
+        <w:t>recognition,</w:t>
+      </w:r>
       <w:r>
         <w:rPr>
           <w:lang w:val="en-US"/>
         </w:rPr>
-        <w:t xml:space="preserve"> its features , similar tools and its due importance . Your aim to treat and show massive interactive and dynamic data with easy to understand graphics in a single </w:t>
-      </w:r>
-      <w:proofErr w:type="gramStart"/>
+        <w:t xml:space="preserve"> to assist web tools in the great mass of data </w:t>
+      </w:r>
       <w:r>
         <w:rPr>
           <w:lang w:val="en-US"/>
         </w:rPr>
-        <w:t>view ,</w:t>
-      </w:r>
-      <w:proofErr w:type="gramEnd"/>
+        <w:t xml:space="preserve">visualization. </w:t>
+      </w:r>
       <w:r>
         <w:rPr>
           <w:lang w:val="en-US"/>
         </w:rPr>
-        <w:t xml:space="preserve"> show yet , the reader the amount of data generated every day and how these can be treated in the best way .</w:t>
-      </w:r>
-    </w:p>
-    <w:p>
-      <w:pPr>
+        <w:t xml:space="preserve">The development is based on references and intends to demonstrate this new </w:t>
+      </w:r>
+      <w:r>
         <w:rPr>
           <w:lang w:val="en-US"/>
         </w:rPr>
-      </w:pPr>
-    </w:p>
-    <w:p>
-      <w:pPr>
+        <w:t>technology,</w:t>
+      </w:r>
+      <w:r>
         <w:rPr>
           <w:lang w:val="en-US"/>
         </w:rPr>
-      </w:pPr>
+        <w:t xml:space="preserve"> its </w:t>
+      </w:r>
       <w:r>
         <w:rPr>
           <w:lang w:val="en-US"/>
         </w:rPr>
+        <w:t>features,</w:t>
+      </w:r>
+      <w:r>
+        <w:rPr>
+          <w:lang w:val="en-US"/>
+        </w:rPr>
+        <w:t xml:space="preserve"> similar tools and its due </w:t>
+      </w:r>
+      <w:r>
+        <w:rPr>
+          <w:lang w:val="en-US"/>
+        </w:rPr>
+        <w:t xml:space="preserve">importance. </w:t>
+      </w:r>
+      <w:r>
+        <w:rPr>
+          <w:lang w:val="en-US"/>
+        </w:rPr>
+        <w:t xml:space="preserve">Your aim to treat and show massive interactive and dynamic data with easy to understand graphics in a single </w:t>
+      </w:r>
+      <w:r>
+        <w:rPr>
+          <w:lang w:val="en-US"/>
+        </w:rPr>
+        <w:t>view,</w:t>
+      </w:r>
+      <w:r>
+        <w:rPr>
+          <w:lang w:val="en-US"/>
+        </w:rPr>
+        <w:t xml:space="preserve"> show </w:t>
+      </w:r>
+      <w:r>
+        <w:rPr>
+          <w:lang w:val="en-US"/>
+        </w:rPr>
+        <w:t>yet,</w:t>
+      </w:r>
+      <w:r>
+        <w:rPr>
+          <w:lang w:val="en-US"/>
+        </w:rPr>
+        <w:t xml:space="preserve"> the reader the amount of data generated every day and how these can be treated in the best </w:t>
+      </w:r>
+      <w:r>
+        <w:rPr>
+          <w:lang w:val="en-US"/>
+        </w:rPr>
+        <w:t>way.</w:t>
+      </w:r>
+    </w:p>
+    <w:p>
+      <w:pPr>
+        <w:rPr>
+          <w:lang w:val="en-US"/>
+        </w:rPr>
+      </w:pPr>
+    </w:p>
+    <w:p>
+      <w:pPr>
+        <w:rPr>
+          <w:lang w:val="en-US"/>
+        </w:rPr>
+      </w:pPr>
+      <w:r>
+        <w:rPr>
+          <w:lang w:val="en-US"/>
+        </w:rPr>
         <w:t xml:space="preserve">Keywords: </w:t>
       </w:r>
-      <w:proofErr w:type="gramStart"/>
       <w:r>
         <w:rPr>
           <w:lang w:val="en-US"/>
         </w:rPr>
-        <w:t>D3js ,</w:t>
-      </w:r>
-      <w:proofErr w:type="gramEnd"/>
+        <w:t>D3js,</w:t>
+      </w:r>
       <w:r>
         <w:rPr>
           <w:lang w:val="en-US"/>
         </w:rPr>
-        <w:t xml:space="preserve"> JavaScript, large volume data , Large mass of data .</w:t>
+        <w:t xml:space="preserve"> JavaScript, large volume </w:t>
+      </w:r>
+      <w:r>
+        <w:rPr>
+          <w:lang w:val="en-US"/>
+        </w:rPr>
+        <w:t>data,</w:t>
+      </w:r>
+      <w:r>
+        <w:rPr>
+          <w:lang w:val="en-US"/>
+        </w:rPr>
+        <w:t xml:space="preserve"> </w:t>
+      </w:r>
+      <w:r>
+        <w:rPr>
+          <w:lang w:val="en-US"/>
+        </w:rPr>
+        <w:t>large</w:t>
+      </w:r>
+      <w:r>
+        <w:rPr>
+          <w:lang w:val="en-US"/>
+        </w:rPr>
+        <w:t xml:space="preserve"> mass of </w:t>
+      </w:r>
+      <w:r>
+        <w:rPr>
+          <w:lang w:val="en-US"/>
+        </w:rPr>
+        <w:t>data.</w:t>
       </w:r>
     </w:p>
     <w:p>
@@ -1582,7 +1676,7 @@
         </w:rPr>
         <w:fldChar w:fldCharType="separate"/>
       </w:r>
-      <w:hyperlink w:anchor="_Toc417838839" w:history="1">
+      <w:hyperlink w:anchor="_Toc418195886" w:history="1">
         <w:r>
           <w:rPr>
             <w:rStyle w:val="Hyperlink"/>
@@ -1628,7 +1722,7 @@
             <w:noProof/>
             <w:webHidden/>
           </w:rPr>
-          <w:instrText xml:space="preserve"> PAGEREF _Toc417838839 \h </w:instrText>
+          <w:instrText xml:space="preserve"> PAGEREF _Toc418195886 \h </w:instrText>
         </w:r>
         <w:r>
           <w:rPr>
@@ -1675,7 +1769,7 @@
           <w:lang w:eastAsia="pt-BR"/>
         </w:rPr>
       </w:pPr>
-      <w:hyperlink w:anchor="_Toc417838840" w:history="1">
+      <w:hyperlink w:anchor="_Toc418195887" w:history="1">
         <w:r>
           <w:rPr>
             <w:rStyle w:val="Hyperlink"/>
@@ -1723,7 +1817,7 @@
             <w:noProof/>
             <w:webHidden/>
           </w:rPr>
-          <w:instrText xml:space="preserve"> PAGEREF _Toc417838840 \h </w:instrText>
+          <w:instrText xml:space="preserve"> PAGEREF _Toc418195887 \h </w:instrText>
         </w:r>
         <w:r>
           <w:rPr>
@@ -1768,7 +1862,7 @@
           <w:lang w:eastAsia="pt-BR"/>
         </w:rPr>
       </w:pPr>
-      <w:hyperlink w:anchor="_Toc417838841" w:history="1">
+      <w:hyperlink w:anchor="_Toc418195888" w:history="1">
         <w:r>
           <w:rPr>
             <w:rStyle w:val="Hyperlink"/>
@@ -1793,7 +1887,7 @@
             <w:noProof/>
             <w:shd w:val="clear" w:color="auto" w:fill="FFFFFF"/>
           </w:rPr>
-          <w:t>JavaScript</w:t>
+          <w:t>Linguagem de programação</w:t>
         </w:r>
         <w:r>
           <w:rPr>
@@ -1814,7 +1908,7 @@
             <w:noProof/>
             <w:webHidden/>
           </w:rPr>
-          <w:instrText xml:space="preserve"> PAGEREF _Toc417838841 \h </w:instrText>
+          <w:instrText xml:space="preserve"> PAGEREF _Toc418195888 \h </w:instrText>
         </w:r>
         <w:r>
           <w:rPr>
@@ -1859,7 +1953,7 @@
           <w:lang w:eastAsia="pt-BR"/>
         </w:rPr>
       </w:pPr>
-      <w:hyperlink w:anchor="_Toc417838842" w:history="1">
+      <w:hyperlink w:anchor="_Toc418195889" w:history="1">
         <w:r>
           <w:rPr>
             <w:rStyle w:val="Hyperlink"/>
@@ -1902,7 +1996,7 @@
             <w:noProof/>
             <w:webHidden/>
           </w:rPr>
-          <w:instrText xml:space="preserve"> PAGEREF _Toc417838842 \h </w:instrText>
+          <w:instrText xml:space="preserve"> PAGEREF _Toc418195889 \h </w:instrText>
         </w:r>
         <w:r>
           <w:rPr>
@@ -1947,7 +2041,7 @@
           <w:lang w:eastAsia="pt-BR"/>
         </w:rPr>
       </w:pPr>
-      <w:hyperlink w:anchor="_Toc417838843" w:history="1">
+      <w:hyperlink w:anchor="_Toc418195890" w:history="1">
         <w:r>
           <w:rPr>
             <w:rStyle w:val="Hyperlink"/>
@@ -1990,7 +2084,7 @@
             <w:noProof/>
             <w:webHidden/>
           </w:rPr>
-          <w:instrText xml:space="preserve"> PAGEREF _Toc417838843 \h </w:instrText>
+          <w:instrText xml:space="preserve"> PAGEREF _Toc418195890 \h </w:instrText>
         </w:r>
         <w:r>
           <w:rPr>
@@ -2035,7 +2129,7 @@
           <w:lang w:eastAsia="pt-BR"/>
         </w:rPr>
       </w:pPr>
-      <w:hyperlink w:anchor="_Toc417838844" w:history="1">
+      <w:hyperlink w:anchor="_Toc418195891" w:history="1">
         <w:r>
           <w:rPr>
             <w:rStyle w:val="Hyperlink"/>
@@ -2078,7 +2172,7 @@
             <w:noProof/>
             <w:webHidden/>
           </w:rPr>
-          <w:instrText xml:space="preserve"> PAGEREF _Toc417838844 \h </w:instrText>
+          <w:instrText xml:space="preserve"> PAGEREF _Toc418195891 \h </w:instrText>
         </w:r>
         <w:r>
           <w:rPr>
@@ -2123,7 +2217,7 @@
           <w:lang w:eastAsia="pt-BR"/>
         </w:rPr>
       </w:pPr>
-      <w:hyperlink w:anchor="_Toc417838845" w:history="1">
+      <w:hyperlink w:anchor="_Toc418195892" w:history="1">
         <w:r>
           <w:rPr>
             <w:rStyle w:val="Hyperlink"/>
@@ -2169,7 +2263,7 @@
             <w:noProof/>
             <w:webHidden/>
           </w:rPr>
-          <w:instrText xml:space="preserve"> PAGEREF _Toc417838845 \h </w:instrText>
+          <w:instrText xml:space="preserve"> PAGEREF _Toc418195892 \h </w:instrText>
         </w:r>
         <w:r>
           <w:rPr>
@@ -2214,7 +2308,7 @@
           <w:lang w:eastAsia="pt-BR"/>
         </w:rPr>
       </w:pPr>
-      <w:hyperlink w:anchor="_Toc417838846" w:history="1">
+      <w:hyperlink w:anchor="_Toc418195893" w:history="1">
         <w:r>
           <w:rPr>
             <w:rStyle w:val="Hyperlink"/>
@@ -2260,7 +2354,7 @@
             <w:noProof/>
             <w:webHidden/>
           </w:rPr>
-          <w:instrText xml:space="preserve"> PAGEREF _Toc417838846 \h </w:instrText>
+          <w:instrText xml:space="preserve"> PAGEREF _Toc418195893 \h </w:instrText>
         </w:r>
         <w:r>
           <w:rPr>
@@ -2305,7 +2399,7 @@
           <w:lang w:eastAsia="pt-BR"/>
         </w:rPr>
       </w:pPr>
-      <w:hyperlink w:anchor="_Toc417838847" w:history="1">
+      <w:hyperlink w:anchor="_Toc418195894" w:history="1">
         <w:r>
           <w:rPr>
             <w:rStyle w:val="Hyperlink"/>
@@ -2351,7 +2445,7 @@
             <w:noProof/>
             <w:webHidden/>
           </w:rPr>
-          <w:instrText xml:space="preserve"> PAGEREF _Toc417838847 \h </w:instrText>
+          <w:instrText xml:space="preserve"> PAGEREF _Toc418195894 \h </w:instrText>
         </w:r>
         <w:r>
           <w:rPr>
@@ -2396,7 +2490,7 @@
           <w:lang w:eastAsia="pt-BR"/>
         </w:rPr>
       </w:pPr>
-      <w:hyperlink w:anchor="_Toc417838848" w:history="1">
+      <w:hyperlink w:anchor="_Toc418195895" w:history="1">
         <w:r>
           <w:rPr>
             <w:rStyle w:val="Hyperlink"/>
@@ -2442,7 +2536,7 @@
             <w:noProof/>
             <w:webHidden/>
           </w:rPr>
-          <w:instrText xml:space="preserve"> PAGEREF _Toc417838848 \h </w:instrText>
+          <w:instrText xml:space="preserve"> PAGEREF _Toc418195895 \h </w:instrText>
         </w:r>
         <w:r>
           <w:rPr>
@@ -2487,7 +2581,7 @@
           <w:lang w:eastAsia="pt-BR"/>
         </w:rPr>
       </w:pPr>
-      <w:hyperlink w:anchor="_Toc417838849" w:history="1">
+      <w:hyperlink w:anchor="_Toc418195896" w:history="1">
         <w:r>
           <w:rPr>
             <w:rStyle w:val="Hyperlink"/>
@@ -2532,7 +2626,7 @@
             <w:noProof/>
             <w:webHidden/>
           </w:rPr>
-          <w:instrText xml:space="preserve"> PAGEREF _Toc417838849 \h </w:instrText>
+          <w:instrText xml:space="preserve"> PAGEREF _Toc418195896 \h </w:instrText>
         </w:r>
         <w:r>
           <w:rPr>
@@ -2577,7 +2671,7 @@
           <w:lang w:eastAsia="pt-BR"/>
         </w:rPr>
       </w:pPr>
-      <w:hyperlink w:anchor="_Toc417838850" w:history="1">
+      <w:hyperlink w:anchor="_Toc418195897" w:history="1">
         <w:r>
           <w:rPr>
             <w:rStyle w:val="Hyperlink"/>
@@ -2622,7 +2716,7 @@
             <w:noProof/>
             <w:webHidden/>
           </w:rPr>
-          <w:instrText xml:space="preserve"> PAGEREF _Toc417838850 \h </w:instrText>
+          <w:instrText xml:space="preserve"> PAGEREF _Toc418195897 \h </w:instrText>
         </w:r>
         <w:r>
           <w:rPr>
@@ -2667,7 +2761,7 @@
           <w:lang w:eastAsia="pt-BR"/>
         </w:rPr>
       </w:pPr>
-      <w:hyperlink w:anchor="_Toc417838851" w:history="1">
+      <w:hyperlink w:anchor="_Toc418195898" w:history="1">
         <w:r>
           <w:rPr>
             <w:rStyle w:val="Hyperlink"/>
@@ -2693,25 +2787,7 @@
             <w:noProof/>
             <w:lang w:eastAsia="pt-BR"/>
           </w:rPr>
-          <w:t>Tendên</w:t>
-        </w:r>
-        <w:r>
-          <w:rPr>
-            <w:rStyle w:val="Hyperlink"/>
-            <w:rFonts w:eastAsia="Times New Roman"/>
-            <w:noProof/>
-            <w:lang w:eastAsia="pt-BR"/>
-          </w:rPr>
-          <w:t>c</w:t>
-        </w:r>
-        <w:r>
-          <w:rPr>
-            <w:rStyle w:val="Hyperlink"/>
-            <w:rFonts w:eastAsia="Times New Roman"/>
-            <w:noProof/>
-            <w:lang w:eastAsia="pt-BR"/>
-          </w:rPr>
-          <w:t>ias para 2015 big data</w:t>
+          <w:t>Tendências para 2015 big data</w:t>
         </w:r>
         <w:r>
           <w:rPr>
@@ -2732,7 +2808,7 @@
             <w:noProof/>
             <w:webHidden/>
           </w:rPr>
-          <w:instrText xml:space="preserve"> PAGEREF _Toc417838851 \h </w:instrText>
+          <w:instrText xml:space="preserve"> PAGEREF _Toc418195898 \h </w:instrText>
         </w:r>
         <w:r>
           <w:rPr>
@@ -2777,7 +2853,7 @@
           <w:lang w:eastAsia="pt-BR"/>
         </w:rPr>
       </w:pPr>
-      <w:hyperlink w:anchor="_Toc417838852" w:history="1">
+      <w:hyperlink w:anchor="_Toc418195899" w:history="1">
         <w:r>
           <w:rPr>
             <w:rStyle w:val="Hyperlink"/>
@@ -2824,7 +2900,7 @@
             <w:noProof/>
             <w:webHidden/>
           </w:rPr>
-          <w:instrText xml:space="preserve"> PAGEREF _Toc417838852 \h </w:instrText>
+          <w:instrText xml:space="preserve"> PAGEREF _Toc418195899 \h </w:instrText>
         </w:r>
         <w:r>
           <w:rPr>
@@ -2871,7 +2947,7 @@
           <w:lang w:eastAsia="pt-BR"/>
         </w:rPr>
       </w:pPr>
-      <w:hyperlink w:anchor="_Toc417838853" w:history="1">
+      <w:hyperlink w:anchor="_Toc418195900" w:history="1">
         <w:r>
           <w:rPr>
             <w:rStyle w:val="Hyperlink"/>
@@ -2919,7 +2995,7 @@
             <w:noProof/>
             <w:webHidden/>
           </w:rPr>
-          <w:instrText xml:space="preserve"> PAGEREF _Toc417838853 \h </w:instrText>
+          <w:instrText xml:space="preserve"> PAGEREF _Toc418195900 \h </w:instrText>
         </w:r>
         <w:r>
           <w:rPr>
@@ -2965,7 +3041,7 @@
           <w:lang w:eastAsia="pt-BR"/>
         </w:rPr>
       </w:pPr>
-      <w:hyperlink w:anchor="_Toc417838854" w:history="1">
+      <w:hyperlink w:anchor="_Toc418195901" w:history="1">
         <w:r>
           <w:rPr>
             <w:rStyle w:val="Hyperlink"/>
@@ -2994,7 +3070,7 @@
             <w:noProof/>
             <w:webHidden/>
           </w:rPr>
-          <w:instrText xml:space="preserve"> PAGEREF _Toc417838854 \h </w:instrText>
+          <w:instrText xml:space="preserve"> PAGEREF _Toc418195901 \h </w:instrText>
         </w:r>
         <w:r>
           <w:rPr>
@@ -3070,7 +3146,7 @@
       <w:pPr>
         <w:pStyle w:val="Ttulo1"/>
       </w:pPr>
-      <w:bookmarkStart w:id="0" w:name="_Toc417838839"/>
+      <w:bookmarkStart w:id="0" w:name="_Toc418195886"/>
       <w:r>
         <w:lastRenderedPageBreak/>
         <w:t>INTRODUÇÃO</w:t>
@@ -3099,7 +3175,7 @@
         <w:fldChar w:fldCharType="begin" w:fldLock="1"/>
       </w:r>
       <w:r>
-        <w:instrText>ADDIN CSL_CITATION { "citationItems" : [ { "id" : "ITEM-1", "itemData" : { "author" : [ { "dropping-particle" : "", "family" : "Randal E. Bryant, Randy H. Katz", "given" : "Edward D. Lazowska", "non-dropping-particle" : "", "parse-names" : false, "suffix" : "" } ], "container-title" : "computing community consortium", "id" : "ITEM-1", "issued" : { "date-parts" : [ [ "2008" ] ] }, "title" : "Big-Data Computing: Criando revolucion\u00e1rio avan\u00e7os no com\u00e9rcio, ci\u00eancia e sociedade", "type" : "article-journal", "volume" : "8" }, "uris" : [ "http://www.mendeley.com/documents/?uuid=3becb11d-a247-49ef-bcf1-77dbea2a85cd" ] } ], "mendeley" : { "formattedCitation" : "(RANDAL E. BRYANT, RANDY H. KATZ, 2008)", "plainTextFormattedCitation" : "(RANDAL E. BRYANT, RANDY H. KATZ, 2008)", "previouslyFormattedCitation" : "(RANDAL E. BRYANT, RANDY H. KATZ, 2008)" }, "properties" : { "noteIndex" : 0 }, "schema" : "https://github.com/citation-style-language/schema/raw/master/csl-citation.json" }</w:instrText>
+        <w:instrText>ADDIN CSL_CITATION { "citationItems" : [ { "id" : "ITEM-1", "itemData" : { "author" : [ { "dropping-particle" : "", "family" : "Randal E. Bryant, Randy H. Katz", "given" : "Edward D. Lazowska", "non-dropping-particle" : "", "parse-names" : false, "suffix" : "" } ], "container-title" : "computing community consortium", "id" : "ITEM-1", "issued" : { "date-parts" : [ [ "2008" ] ] }, "title" : "Big-Data Computing: Criando revolucion\u00e1rio avan\u00e7os no com\u00e9rcio, ci\u00eancia e sociedade", "type" : "article-journal", "volume" : "8" }, "uris" : [ "http://www.mendeley.com/documents/?uuid=3becb11d-a247-49ef-bcf1-77dbea2a85cd" ] } ], "mendeley" : { "formattedCitation" : "(RANDAL E. BRYANT, RANDY H. KATZ, 2008)", "manualFormatting" : "RANDAL E. BRYANT, RANDY H. KATZ (2008)", "plainTextFormattedCitation" : "(RANDAL E. BRYANT, RANDY H. KATZ, 2008)", "previouslyFormattedCitation" : "(RANDAL E. BRYANT, RANDY H. KATZ, 2008)" }, "properties" : { "noteIndex" : 0 }, "schema" : "https://github.com/citation-style-language/schema/raw/master/csl-citation.json" }</w:instrText>
       </w:r>
       <w:r>
         <w:fldChar w:fldCharType="separate"/>
@@ -3108,7 +3184,25 @@
         <w:rPr>
           <w:noProof/>
         </w:rPr>
-        <w:t>(RANDAL E. BRYANT, RANDY H. KATZ, 2008)</w:t>
+        <w:t>R</w:t>
+      </w:r>
+      <w:r>
+        <w:rPr>
+          <w:noProof/>
+        </w:rPr>
+        <w:t xml:space="preserve">ANDAL E. BRYANT, RANDY H. KATZ </w:t>
+      </w:r>
+      <w:r>
+        <w:rPr>
+          <w:noProof/>
+        </w:rPr>
+        <w:t>(</w:t>
+      </w:r>
+      <w:r>
+        <w:rPr>
+          <w:noProof/>
+        </w:rPr>
+        <w:t>2008)</w:t>
       </w:r>
       <w:r>
         <w:fldChar w:fldCharType="end"/>
@@ -3195,7 +3289,7 @@
         <w:fldChar w:fldCharType="begin" w:fldLock="1"/>
       </w:r>
       <w:r>
-        <w:instrText>ADDIN CSL_CITATION { "citationItems" : [ { "id" : "ITEM-1", "itemData" : { "URL" : "http://www.forbes.com/sites/gilpress/2013/05/09/a-very-short-history-of-big-data/", "accessed" : { "date-parts" : [ [ "2015", "4", "21" ] ] }, "author" : [ { "dropping-particle" : "", "family" : "Press", "given" : "Gil", "non-dropping-particle" : "", "parse-names" : false, "suffix" : "" } ], "container-title" : "05-09-2013 atualizado em 2013-12-21", "id" : "ITEM-1", "issued" : { "date-parts" : [ [ "2013" ] ] }, "page" : "2", "title" : "A Very Short History Of Big Data", "type" : "webpage" }, "uris" : [ "http://www.mendeley.com/documents/?uuid=b3a23e4c-3656-4b77-a19e-c296913dd48c" ] } ], "mendeley" : { "formattedCitation" : "(PRESS, 2013)", "plainTextFormattedCitation" : "(PRESS, 2013)", "previouslyFormattedCitation" : "(PRESS, 2013)" }, "properties" : { "noteIndex" : 0 }, "schema" : "https://github.com/citation-style-language/schema/raw/master/csl-citation.json" }</w:instrText>
+        <w:instrText>ADDIN CSL_CITATION { "citationItems" : [ { "id" : "ITEM-1", "itemData" : { "URL" : "http://www.forbes.com/sites/gilpress/2013/05/09/a-very-short-history-of-big-data/", "accessed" : { "date-parts" : [ [ "2015", "4", "21" ] ] }, "author" : [ { "dropping-particle" : "", "family" : "Press", "given" : "Gil", "non-dropping-particle" : "", "parse-names" : false, "suffix" : "" } ], "container-title" : "05-09-2013 atualizado em 2013-12-21", "id" : "ITEM-1", "issued" : { "date-parts" : [ [ "2013" ] ] }, "page" : "2", "title" : "A Very Short History Of Big Data", "type" : "webpage" }, "uris" : [ "http://www.mendeley.com/documents/?uuid=b3a23e4c-3656-4b77-a19e-c296913dd48c" ] } ], "mendeley" : { "formattedCitation" : "(PRESS, 2013)", "manualFormatting" : "PRESS (2013)", "plainTextFormattedCitation" : "(PRESS, 2013)", "previouslyFormattedCitation" : "(PRESS, 2013)" }, "properties" : { "noteIndex" : 0 }, "schema" : "https://github.com/citation-style-language/schema/raw/master/csl-citation.json" }</w:instrText>
       </w:r>
       <w:r>
         <w:fldChar w:fldCharType="separate"/>
@@ -3204,7 +3298,25 @@
         <w:rPr>
           <w:noProof/>
         </w:rPr>
-        <w:t>(PRESS, 2013)</w:t>
+        <w:t>PRESS</w:t>
+      </w:r>
+      <w:r>
+        <w:rPr>
+          <w:noProof/>
+        </w:rPr>
+        <w:t xml:space="preserve"> </w:t>
+      </w:r>
+      <w:r>
+        <w:rPr>
+          <w:noProof/>
+        </w:rPr>
+        <w:t>(</w:t>
+      </w:r>
+      <w:r>
+        <w:rPr>
+          <w:noProof/>
+        </w:rPr>
+        <w:t>2013)</w:t>
       </w:r>
       <w:r>
         <w:fldChar w:fldCharType="end"/>
@@ -3221,7 +3333,7 @@
         <w:fldChar w:fldCharType="begin" w:fldLock="1"/>
       </w:r>
       <w:r>
-        <w:instrText>ADDIN CSL_CITATION { "citationItems" : [ { "id" : "ITEM-1", "itemData" : { "URL" : "http://www.ecommercebrasil.com.br/artigos/entendendo-big-data", "accessed" : { "date-parts" : [ [ "2015", "3", "20" ] ] }, "author" : [ { "dropping-particle" : "", "family" : "VIEIRA", "given" : "MARCOS", "non-dropping-particle" : "", "parse-names" : false, "suffix" : "" } ], "container-title" : "2014-02-11", "id" : "ITEM-1", "issued" : { "date-parts" : [ [ "2014" ] ] }, "title" : "Entendendo Big Data", "type" : "webpage" }, "uris" : [ "http://www.mendeley.com/documents/?uuid=e77b30af-45b1-4d9e-aae2-00bdf902db51" ] } ], "mendeley" : { "formattedCitation" : "(VIEIRA, 2014)", "plainTextFormattedCitation" : "(VIEIRA, 2014)", "previouslyFormattedCitation" : "(VIEIRA, 2014)" }, "properties" : { "noteIndex" : 0 }, "schema" : "https://github.com/citation-style-language/schema/raw/master/csl-citation.json" }</w:instrText>
+        <w:instrText>ADDIN CSL_CITATION { "citationItems" : [ { "id" : "ITEM-1", "itemData" : { "URL" : "http://www.ecommercebrasil.com.br/artigos/entendendo-big-data", "accessed" : { "date-parts" : [ [ "2015", "3", "20" ] ] }, "author" : [ { "dropping-particle" : "", "family" : "VIEIRA", "given" : "MARCOS", "non-dropping-particle" : "", "parse-names" : false, "suffix" : "" } ], "container-title" : "2014-02-11", "id" : "ITEM-1", "issued" : { "date-parts" : [ [ "2014" ] ] }, "title" : "Entendendo Big Data", "type" : "webpage" }, "uris" : [ "http://www.mendeley.com/documents/?uuid=e77b30af-45b1-4d9e-aae2-00bdf902db51" ] } ], "mendeley" : { "formattedCitation" : "(VIEIRA, 2014)", "manualFormatting" : "VIEIRA (2014)", "plainTextFormattedCitation" : "(VIEIRA, 2014)", "previouslyFormattedCitation" : "(VIEIRA, 2014)" }, "properties" : { "noteIndex" : 0 }, "schema" : "https://github.com/citation-style-language/schema/raw/master/csl-citation.json" }</w:instrText>
       </w:r>
       <w:r>
         <w:fldChar w:fldCharType="separate"/>
@@ -3230,7 +3342,13 @@
         <w:rPr>
           <w:noProof/>
         </w:rPr>
-        <w:t>(VIEIRA, 2014)</w:t>
+        <w:t>VIEIRA (</w:t>
+      </w:r>
+      <w:r>
+        <w:rPr>
+          <w:noProof/>
+        </w:rPr>
+        <w:t>2014)</w:t>
       </w:r>
       <w:r>
         <w:fldChar w:fldCharType="end"/>
@@ -3283,7 +3401,7 @@
         <w:fldChar w:fldCharType="begin" w:fldLock="1"/>
       </w:r>
       <w:r>
-        <w:instrText>ADDIN CSL_CITATION { "citationItems" : [ { "id" : "ITEM-1", "itemData" : { "URL" : "http://www.ecommercebrasil.com.br/artigos/entendendo-big-data", "accessed" : { "date-parts" : [ [ "2015", "3", "20" ] ] }, "author" : [ { "dropping-particle" : "", "family" : "VIEIRA", "given" : "MARCOS", "non-dropping-particle" : "", "parse-names" : false, "suffix" : "" } ], "container-title" : "2014-02-11", "id" : "ITEM-1", "issued" : { "date-parts" : [ [ "2014" ] ] }, "title" : "Entendendo Big Data", "type" : "webpage" }, "uris" : [ "http://www.mendeley.com/documents/?uuid=e77b30af-45b1-4d9e-aae2-00bdf902db51" ] } ], "mendeley" : { "formattedCitation" : "(VIEIRA, 2014)", "plainTextFormattedCitation" : "(VIEIRA, 2014)", "previouslyFormattedCitation" : "(VIEIRA, 2014)" }, "properties" : { "noteIndex" : 0 }, "schema" : "https://github.com/citation-style-language/schema/raw/master/csl-citation.json" }</w:instrText>
+        <w:instrText>ADDIN CSL_CITATION { "citationItems" : [ { "id" : "ITEM-1", "itemData" : { "URL" : "http://www.ecommercebrasil.com.br/artigos/entendendo-big-data", "accessed" : { "date-parts" : [ [ "2015", "3", "20" ] ] }, "author" : [ { "dropping-particle" : "", "family" : "VIEIRA", "given" : "MARCOS", "non-dropping-particle" : "", "parse-names" : false, "suffix" : "" } ], "container-title" : "2014-02-11", "id" : "ITEM-1", "issued" : { "date-parts" : [ [ "2014" ] ] }, "title" : "Entendendo Big Data", "type" : "webpage" }, "uris" : [ "http://www.mendeley.com/documents/?uuid=e77b30af-45b1-4d9e-aae2-00bdf902db51" ] } ], "mendeley" : { "formattedCitation" : "(VIEIRA, 2014)", "manualFormatting" : "VIEIRA (2014)", "plainTextFormattedCitation" : "(VIEIRA, 2014)", "previouslyFormattedCitation" : "(VIEIRA, 2014)" }, "properties" : { "noteIndex" : 0 }, "schema" : "https://github.com/citation-style-language/schema/raw/master/csl-citation.json" }</w:instrText>
       </w:r>
       <w:r>
         <w:fldChar w:fldCharType="separate"/>
@@ -3292,7 +3410,25 @@
         <w:rPr>
           <w:noProof/>
         </w:rPr>
-        <w:t>(VIEIRA, 2014)</w:t>
+        <w:t>VIEIRA</w:t>
+      </w:r>
+      <w:r>
+        <w:rPr>
+          <w:noProof/>
+        </w:rPr>
+        <w:t xml:space="preserve"> </w:t>
+      </w:r>
+      <w:r>
+        <w:rPr>
+          <w:noProof/>
+        </w:rPr>
+        <w:t>(</w:t>
+      </w:r>
+      <w:r>
+        <w:rPr>
+          <w:noProof/>
+        </w:rPr>
+        <w:t>2014)</w:t>
       </w:r>
       <w:r>
         <w:fldChar w:fldCharType="end"/>
@@ -3399,7 +3535,7 @@
         <w:fldChar w:fldCharType="begin" w:fldLock="1"/>
       </w:r>
       <w:r>
-        <w:instrText>ADDIN CSL_CITATION { "citationItems" : [ { "id" : "ITEM-1", "itemData" : { "URL" : "http://www.ecommercebrasil.com.br/artigos/entendendo-big-data", "accessed" : { "date-parts" : [ [ "2015", "3", "20" ] ] }, "author" : [ { "dropping-particle" : "", "family" : "VIEIRA", "given" : "MARCOS", "non-dropping-particle" : "", "parse-names" : false, "suffix" : "" } ], "container-title" : "2014-02-11", "id" : "ITEM-1", "issued" : { "date-parts" : [ [ "2014" ] ] }, "title" : "Entendendo Big Data", "type" : "webpage" }, "uris" : [ "http://www.mendeley.com/documents/?uuid=e77b30af-45b1-4d9e-aae2-00bdf902db51" ] } ], "mendeley" : { "formattedCitation" : "(VIEIRA, 2014)", "plainTextFormattedCitation" : "(VIEIRA, 2014)", "previouslyFormattedCitation" : "(VIEIRA, 2014)" }, "properties" : { "noteIndex" : 0 }, "schema" : "https://github.com/citation-style-language/schema/raw/master/csl-citation.json" }</w:instrText>
+        <w:instrText>ADDIN CSL_CITATION { "citationItems" : [ { "id" : "ITEM-1", "itemData" : { "URL" : "http://www.ecommercebrasil.com.br/artigos/entendendo-big-data", "accessed" : { "date-parts" : [ [ "2015", "3", "20" ] ] }, "author" : [ { "dropping-particle" : "", "family" : "VIEIRA", "given" : "MARCOS", "non-dropping-particle" : "", "parse-names" : false, "suffix" : "" } ], "container-title" : "2014-02-11", "id" : "ITEM-1", "issued" : { "date-parts" : [ [ "2014" ] ] }, "title" : "Entendendo Big Data", "type" : "webpage" }, "uris" : [ "http://www.mendeley.com/documents/?uuid=e77b30af-45b1-4d9e-aae2-00bdf902db51" ] } ], "mendeley" : { "formattedCitation" : "(VIEIRA, 2014)", "manualFormatting" : "VIEIRA (2014)", "plainTextFormattedCitation" : "(VIEIRA, 2014)", "previouslyFormattedCitation" : "(VIEIRA, 2014)" }, "properties" : { "noteIndex" : 0 }, "schema" : "https://github.com/citation-style-language/schema/raw/master/csl-citation.json" }</w:instrText>
       </w:r>
       <w:r>
         <w:fldChar w:fldCharType="separate"/>
@@ -3408,7 +3544,13 @@
         <w:rPr>
           <w:noProof/>
         </w:rPr>
-        <w:t>(VIEIRA, 2014)</w:t>
+        <w:t>VIEIRA (</w:t>
+      </w:r>
+      <w:r>
+        <w:rPr>
+          <w:noProof/>
+        </w:rPr>
+        <w:t>2014)</w:t>
       </w:r>
       <w:r>
         <w:fldChar w:fldCharType="end"/>
@@ -3428,7 +3570,7 @@
         <w:fldChar w:fldCharType="begin" w:fldLock="1"/>
       </w:r>
       <w:r>
-        <w:instrText>ADDIN CSL_CITATION { "citationItems" : [ { "id" : "ITEM-1", "itemData" : { "author" : [ { "dropping-particle" : "", "family" : "Xex\u00e9o", "given" : "Geraldo", "non-dropping-particle" : "", "parse-names" : false, "suffix" : "" } ], "container-title" : "08- 2013", "id" : "ITEM-1", "issued" : { "date-parts" : [ [ "2013" ] ] }, "page" : "6", "title" : "Desafios do Big Data", "type" : "article-magazine" }, "uris" : [ "http://www.mendeley.com/documents/?uuid=10d4ab84-a1f7-4f94-8db7-e1418dd2b8e4" ] } ], "mendeley" : { "formattedCitation" : "(XEX\u00c9O, 2013)", "plainTextFormattedCitation" : "(XEX\u00c9O, 2013)", "previouslyFormattedCitation" : "(XEX\u00c9O, 2013)" }, "properties" : { "noteIndex" : 0 }, "schema" : "https://github.com/citation-style-language/schema/raw/master/csl-citation.json" }</w:instrText>
+        <w:instrText>ADDIN CSL_CITATION { "citationItems" : [ { "id" : "ITEM-1", "itemData" : { "author" : [ { "dropping-particle" : "", "family" : "Xex\u00e9o", "given" : "Geraldo", "non-dropping-particle" : "", "parse-names" : false, "suffix" : "" } ], "container-title" : "08- 2013", "id" : "ITEM-1", "issued" : { "date-parts" : [ [ "2013" ] ] }, "page" : "6", "title" : "Desafios do Big Data", "type" : "article-magazine" }, "uris" : [ "http://www.mendeley.com/documents/?uuid=10d4ab84-a1f7-4f94-8db7-e1418dd2b8e4" ] } ], "mendeley" : { "formattedCitation" : "(XEX\u00c9O, 2013)", "manualFormatting" : "XEX\u00c9O (2013)", "plainTextFormattedCitation" : "(XEX\u00c9O, 2013)", "previouslyFormattedCitation" : "(XEX\u00c9O, 2013)" }, "properties" : { "noteIndex" : 0 }, "schema" : "https://github.com/citation-style-language/schema/raw/master/csl-citation.json" }</w:instrText>
       </w:r>
       <w:r>
         <w:fldChar w:fldCharType="separate"/>
@@ -3437,7 +3579,19 @@
         <w:rPr>
           <w:noProof/>
         </w:rPr>
-        <w:t>(XEXÉO, 2013)</w:t>
+        <w:t xml:space="preserve">XEXÉO </w:t>
+      </w:r>
+      <w:r>
+        <w:rPr>
+          <w:noProof/>
+        </w:rPr>
+        <w:t>(</w:t>
+      </w:r>
+      <w:r>
+        <w:rPr>
+          <w:noProof/>
+        </w:rPr>
+        <w:t>2013)</w:t>
       </w:r>
       <w:r>
         <w:fldChar w:fldCharType="end"/>
@@ -3608,7 +3762,7 @@
           <w:szCs w:val="24"/>
           <w:shd w:val="clear" w:color="auto" w:fill="FFFFFF"/>
         </w:rPr>
-        <w:instrText>ADDIN CSL_CITATION { "citationItems" : [ { "id" : "ITEM-1", "itemData" : { "URL" : "http://datadrivenjournalism.net/resources/data_driven_documents_defined", "accessed" : { "date-parts" : [ [ "2015", "3", "20" ] ] }, "author" : [ { "dropping-particle" : "", "family" : "Murray", "given" : "Scott", "non-dropping-particle" : "", "parse-names" : false, "suffix" : "" } ], "container-title" : "2013-01-29", "id" : "ITEM-1", "issued" : { "date-parts" : [ [ "2013" ] ] }, "title" : "Data-Driven Documents, Defined", "type" : "webpage" }, "uris" : [ "http://www.mendeley.com/documents/?uuid=7260bdef-d089-4723-83f7-6b456dba6357" ] } ], "mendeley" : { "formattedCitation" : "(MURRAY, 2013)", "plainTextFormattedCitation" : "(MURRAY, 2013)", "previouslyFormattedCitation" : "(MURRAY, 2013)" }, "properties" : { "noteIndex" : 0 }, "schema" : "https://github.com/citation-style-language/schema/raw/master/csl-citation.json" }</w:instrText>
+        <w:instrText>ADDIN CSL_CITATION { "citationItems" : [ { "id" : "ITEM-1", "itemData" : { "URL" : "http://datadrivenjournalism.net/resources/data_driven_documents_defined", "accessed" : { "date-parts" : [ [ "2015", "3", "20" ] ] }, "author" : [ { "dropping-particle" : "", "family" : "Murray", "given" : "Scott", "non-dropping-particle" : "", "parse-names" : false, "suffix" : "" } ], "container-title" : "2013-01-29", "id" : "ITEM-1", "issued" : { "date-parts" : [ [ "2013" ] ] }, "title" : "Data-Driven Documents, Defined", "type" : "webpage" }, "uris" : [ "http://www.mendeley.com/documents/?uuid=7260bdef-d089-4723-83f7-6b456dba6357" ] } ], "mendeley" : { "formattedCitation" : "(MURRAY, 2013)", "manualFormatting" : "MURRAY (2013)", "plainTextFormattedCitation" : "(MURRAY, 2013)", "previouslyFormattedCitation" : "(MURRAY, 2013)" }, "properties" : { "noteIndex" : 0 }, "schema" : "https://github.com/citation-style-language/schema/raw/master/csl-citation.json" }</w:instrText>
       </w:r>
       <w:r>
         <w:rPr>
@@ -3627,15 +3781,25 @@
           <w:szCs w:val="24"/>
           <w:shd w:val="clear" w:color="auto" w:fill="FFFFFF"/>
         </w:rPr>
-        <w:t>(MURRAY, 2013)</w:t>
-      </w:r>
-      <w:r>
-        <w:rPr>
-          <w:rFonts w:cs="Arial"/>
+        <w:t>MURRAY (</w:t>
+      </w:r>
+      <w:r>
+        <w:rPr>
+          <w:rFonts w:cs="Arial"/>
+          <w:noProof/>
           <w:color w:val="222222"/>
           <w:szCs w:val="24"/>
           <w:shd w:val="clear" w:color="auto" w:fill="FFFFFF"/>
         </w:rPr>
+        <w:t>2013)</w:t>
+      </w:r>
+      <w:r>
+        <w:rPr>
+          <w:rFonts w:cs="Arial"/>
+          <w:color w:val="222222"/>
+          <w:szCs w:val="24"/>
+          <w:shd w:val="clear" w:color="auto" w:fill="FFFFFF"/>
+        </w:rPr>
         <w:fldChar w:fldCharType="end"/>
       </w:r>
       <w:r>
@@ -3779,7 +3943,7 @@
           <w:szCs w:val="24"/>
           <w:shd w:val="clear" w:color="auto" w:fill="FFFFFF"/>
         </w:rPr>
-        <w:instrText>ADDIN CSL_CITATION { "citationItems" : [ { "id" : "ITEM-1", "itemData" : { "URL" : "http://datadrivenjournalism.net/resources/data_driven_documents_defined", "accessed" : { "date-parts" : [ [ "2015", "3", "20" ] ] }, "author" : [ { "dropping-particle" : "", "family" : "Murray", "given" : "Scott", "non-dropping-particle" : "", "parse-names" : false, "suffix" : "" } ], "container-title" : "2013-01-29", "id" : "ITEM-1", "issued" : { "date-parts" : [ [ "2013" ] ] }, "title" : "Data-Driven Documents, Defined", "type" : "webpage" }, "uris" : [ "http://www.mendeley.com/documents/?uuid=7260bdef-d089-4723-83f7-6b456dba6357" ] } ], "mendeley" : { "formattedCitation" : "(MURRAY, 2013)", "plainTextFormattedCitation" : "(MURRAY, 2013)", "previouslyFormattedCitation" : "(MURRAY, 2013)" }, "properties" : { "noteIndex" : 0 }, "schema" : "https://github.com/citation-style-language/schema/raw/master/csl-citation.json" }</w:instrText>
+        <w:instrText>ADDIN CSL_CITATION { "citationItems" : [ { "id" : "ITEM-1", "itemData" : { "URL" : "http://datadrivenjournalism.net/resources/data_driven_documents_defined", "accessed" : { "date-parts" : [ [ "2015", "3", "20" ] ] }, "author" : [ { "dropping-particle" : "", "family" : "Murray", "given" : "Scott", "non-dropping-particle" : "", "parse-names" : false, "suffix" : "" } ], "container-title" : "2013-01-29", "id" : "ITEM-1", "issued" : { "date-parts" : [ [ "2013" ] ] }, "title" : "Data-Driven Documents, Defined", "type" : "webpage" }, "uris" : [ "http://www.mendeley.com/documents/?uuid=7260bdef-d089-4723-83f7-6b456dba6357" ] } ], "mendeley" : { "formattedCitation" : "(MURRAY, 2013)", "manualFormatting" : "MURRAY (2013)", "plainTextFormattedCitation" : "(MURRAY, 2013)", "previouslyFormattedCitation" : "(MURRAY, 2013)" }, "properties" : { "noteIndex" : 0 }, "schema" : "https://github.com/citation-style-language/schema/raw/master/csl-citation.json" }</w:instrText>
       </w:r>
       <w:r>
         <w:rPr>
@@ -3798,7 +3962,27 @@
           <w:szCs w:val="24"/>
           <w:shd w:val="clear" w:color="auto" w:fill="FFFFFF"/>
         </w:rPr>
-        <w:t>(MURRAY, 2013)</w:t>
+        <w:t>MURRAY</w:t>
+      </w:r>
+      <w:r>
+        <w:rPr>
+          <w:rFonts w:cs="Arial"/>
+          <w:noProof/>
+          <w:color w:val="222222"/>
+          <w:szCs w:val="24"/>
+          <w:shd w:val="clear" w:color="auto" w:fill="FFFFFF"/>
+        </w:rPr>
+        <w:t xml:space="preserve"> (</w:t>
+      </w:r>
+      <w:r>
+        <w:rPr>
+          <w:rFonts w:cs="Arial"/>
+          <w:noProof/>
+          <w:color w:val="222222"/>
+          <w:szCs w:val="24"/>
+          <w:shd w:val="clear" w:color="auto" w:fill="FFFFFF"/>
+        </w:rPr>
+        <w:t>2013)</w:t>
       </w:r>
       <w:r>
         <w:rPr>
@@ -4060,7 +4244,7 @@
       <w:pPr>
         <w:pStyle w:val="Ttulo1"/>
       </w:pPr>
-      <w:bookmarkStart w:id="1" w:name="_Toc417838840"/>
+      <w:bookmarkStart w:id="1" w:name="_Toc418195887"/>
       <w:r>
         <w:rPr>
           <w:rStyle w:val="apple-converted-space"/>
@@ -4083,21 +4267,95 @@
           <w:shd w:val="clear" w:color="auto" w:fill="FFFFFF"/>
         </w:rPr>
       </w:pPr>
-      <w:bookmarkStart w:id="2" w:name="_Toc417838841"/>
+      <w:bookmarkStart w:id="2" w:name="_Toc418195888"/>
+      <w:r>
+        <w:rPr>
+          <w:rStyle w:val="apple-converted-space"/>
+          <w:rFonts w:cs="Arial"/>
+          <w:szCs w:val="24"/>
+          <w:shd w:val="clear" w:color="auto" w:fill="FFFFFF"/>
+        </w:rPr>
+        <w:t>Linguagem de programação</w:t>
+      </w:r>
+      <w:bookmarkEnd w:id="2"/>
+    </w:p>
+    <w:p>
+      <w:pPr>
+        <w:pStyle w:val="PargrafodaLista"/>
+        <w:rPr>
+          <w:rStyle w:val="apple-converted-space"/>
+          <w:rFonts w:cs="Arial"/>
+          <w:szCs w:val="24"/>
+          <w:shd w:val="clear" w:color="auto" w:fill="FFFFFF"/>
+        </w:rPr>
+      </w:pPr>
+      <w:r>
+        <w:rPr>
+          <w:rStyle w:val="apple-converted-space"/>
+          <w:rFonts w:cs="Arial"/>
+          <w:szCs w:val="24"/>
+          <w:shd w:val="clear" w:color="auto" w:fill="FFFFFF"/>
+        </w:rPr>
+        <w:t xml:space="preserve">Iremos apresentar </w:t>
+      </w:r>
+      <w:r>
+        <w:rPr>
+          <w:rStyle w:val="apple-converted-space"/>
+          <w:rFonts w:cs="Arial"/>
+          <w:szCs w:val="24"/>
+          <w:shd w:val="clear" w:color="auto" w:fill="FFFFFF"/>
+        </w:rPr>
+        <w:t xml:space="preserve">a linguagem </w:t>
+      </w:r>
       <w:proofErr w:type="spellStart"/>
       <w:proofErr w:type="gramStart"/>
       <w:r>
         <w:rPr>
           <w:rStyle w:val="apple-converted-space"/>
           <w:rFonts w:cs="Arial"/>
-          <w:szCs w:val="24"/>
-          <w:shd w:val="clear" w:color="auto" w:fill="FFFFFF"/>
-        </w:rPr>
-        <w:t>JavaScript</w:t>
-      </w:r>
-      <w:bookmarkEnd w:id="2"/>
+          <w:i/>
+          <w:szCs w:val="24"/>
+          <w:shd w:val="clear" w:color="auto" w:fill="FFFFFF"/>
+        </w:rPr>
+        <w:t>Java</w:t>
+      </w:r>
+      <w:r>
+        <w:rPr>
+          <w:rStyle w:val="apple-converted-space"/>
+          <w:rFonts w:cs="Arial"/>
+          <w:i/>
+          <w:szCs w:val="24"/>
+          <w:shd w:val="clear" w:color="auto" w:fill="FFFFFF"/>
+        </w:rPr>
+        <w:t>Script</w:t>
+      </w:r>
       <w:proofErr w:type="spellEnd"/>
       <w:proofErr w:type="gramEnd"/>
+      <w:r>
+        <w:rPr>
+          <w:rStyle w:val="apple-converted-space"/>
+          <w:rFonts w:cs="Arial"/>
+          <w:szCs w:val="24"/>
+          <w:shd w:val="clear" w:color="auto" w:fill="FFFFFF"/>
+        </w:rPr>
+        <w:t xml:space="preserve">, relatando-se suas origens, finalidades e distinção.  Será feito um breve histórico de sua evolução, esclarecendo alguns conceitos com as boas práticas de programação para web. </w:t>
+      </w:r>
+    </w:p>
+    <w:p>
+      <w:pPr>
+        <w:pStyle w:val="Ttulo3"/>
+        <w:rPr>
+          <w:rStyle w:val="apple-converted-space"/>
+        </w:rPr>
+      </w:pPr>
+      <w:bookmarkStart w:id="3" w:name="_Toc418195889"/>
+      <w:r>
+        <w:rPr>
+          <w:rStyle w:val="apple-converted-space"/>
+        </w:rPr>
+        <w:t>Conceitos básicos</w:t>
+      </w:r>
+      <w:bookmarkEnd w:id="3"/>
     </w:p>
     <w:p>
       <w:pPr>
@@ -4116,16 +4374,7 @@
           <w:szCs w:val="24"/>
           <w:shd w:val="clear" w:color="auto" w:fill="FFFFFF"/>
         </w:rPr>
-        <w:t xml:space="preserve">Iremos apresentar </w:t>
-      </w:r>
-      <w:r>
-        <w:rPr>
-          <w:rStyle w:val="apple-converted-space"/>
-          <w:rFonts w:cs="Arial"/>
-          <w:szCs w:val="24"/>
-          <w:shd w:val="clear" w:color="auto" w:fill="FFFFFF"/>
-        </w:rPr>
-        <w:t xml:space="preserve">a linguagem </w:t>
+        <w:t xml:space="preserve">O </w:t>
       </w:r>
       <w:proofErr w:type="spellStart"/>
       <w:proofErr w:type="gramStart"/>
@@ -4158,43 +4407,78 @@
           <w:szCs w:val="24"/>
           <w:shd w:val="clear" w:color="auto" w:fill="FFFFFF"/>
         </w:rPr>
-        <w:t xml:space="preserve">, relatando-se suas origens, finalidades e distinção.  Será feito um breve histórico de sua evolução, esclarecendo alguns conceitos com as boas práticas de programação para web. </w:t>
-      </w:r>
-    </w:p>
-    <w:p>
-      <w:pPr>
-        <w:pStyle w:val="Ttulo3"/>
-        <w:rPr>
-          <w:rStyle w:val="apple-converted-space"/>
-        </w:rPr>
-      </w:pPr>
-      <w:bookmarkStart w:id="3" w:name="_Toc417838842"/>
-      <w:r>
-        <w:rPr>
-          <w:rStyle w:val="apple-converted-space"/>
-        </w:rPr>
-        <w:t>Conceitos básicos</w:t>
-      </w:r>
-      <w:bookmarkEnd w:id="3"/>
-    </w:p>
-    <w:p>
-      <w:pPr>
-        <w:pStyle w:val="PargrafodaLista"/>
-        <w:rPr>
-          <w:rStyle w:val="apple-converted-space"/>
-          <w:rFonts w:cs="Arial"/>
-          <w:szCs w:val="24"/>
-          <w:shd w:val="clear" w:color="auto" w:fill="FFFFFF"/>
-        </w:rPr>
-      </w:pPr>
-      <w:r>
-        <w:rPr>
-          <w:rStyle w:val="apple-converted-space"/>
-          <w:rFonts w:cs="Arial"/>
-          <w:szCs w:val="24"/>
-          <w:shd w:val="clear" w:color="auto" w:fill="FFFFFF"/>
-        </w:rPr>
-        <w:t xml:space="preserve">O </w:t>
+        <w:t xml:space="preserve"> surgiu com o nome de </w:t>
+      </w:r>
+      <w:proofErr w:type="spellStart"/>
+      <w:r>
+        <w:rPr>
+          <w:rStyle w:val="apple-converted-space"/>
+          <w:rFonts w:cs="Arial"/>
+          <w:i/>
+          <w:szCs w:val="24"/>
+          <w:shd w:val="clear" w:color="auto" w:fill="FFFFFF"/>
+        </w:rPr>
+        <w:t>LiveScript</w:t>
+      </w:r>
+      <w:proofErr w:type="spellEnd"/>
+      <w:r>
+        <w:rPr>
+          <w:rStyle w:val="apple-converted-space"/>
+          <w:rFonts w:cs="Arial"/>
+          <w:szCs w:val="24"/>
+          <w:shd w:val="clear" w:color="auto" w:fill="FFFFFF"/>
+        </w:rPr>
+        <w:t xml:space="preserve">, uma linguagem de criação de scripts elaborada especificamente para o </w:t>
+      </w:r>
+      <w:r>
+        <w:rPr>
+          <w:rStyle w:val="apple-converted-space"/>
+          <w:rFonts w:cs="Arial"/>
+          <w:i/>
+          <w:szCs w:val="24"/>
+          <w:shd w:val="clear" w:color="auto" w:fill="FFFFFF"/>
+        </w:rPr>
+        <w:t xml:space="preserve">Netscape </w:t>
+      </w:r>
+      <w:proofErr w:type="spellStart"/>
+      <w:r>
+        <w:rPr>
+          <w:rStyle w:val="apple-converted-space"/>
+          <w:rFonts w:cs="Arial"/>
+          <w:i/>
+          <w:szCs w:val="24"/>
+          <w:shd w:val="clear" w:color="auto" w:fill="FFFFFF"/>
+        </w:rPr>
+        <w:t>Navigator</w:t>
+      </w:r>
+      <w:proofErr w:type="spellEnd"/>
+      <w:r>
+        <w:rPr>
+          <w:rStyle w:val="apple-converted-space"/>
+          <w:rFonts w:cs="Arial"/>
+          <w:szCs w:val="24"/>
+          <w:shd w:val="clear" w:color="auto" w:fill="FFFFFF"/>
+        </w:rPr>
+        <w:t xml:space="preserve">. A Netscape em conjunto com a </w:t>
+      </w:r>
+      <w:r>
+        <w:rPr>
+          <w:rStyle w:val="apple-converted-space"/>
+          <w:rFonts w:cs="Arial"/>
+          <w:i/>
+          <w:szCs w:val="24"/>
+          <w:shd w:val="clear" w:color="auto" w:fill="FFFFFF"/>
+        </w:rPr>
+        <w:t>Sun Microsystems</w:t>
+      </w:r>
+      <w:r>
+        <w:rPr>
+          <w:rStyle w:val="apple-converted-space"/>
+          <w:rFonts w:cs="Arial"/>
+          <w:szCs w:val="24"/>
+          <w:shd w:val="clear" w:color="auto" w:fill="FFFFFF"/>
+        </w:rPr>
+        <w:t xml:space="preserve">, mudou o nome para </w:t>
       </w:r>
       <w:proofErr w:type="spellStart"/>
       <w:proofErr w:type="gramStart"/>
@@ -4206,17 +4490,7 @@
           <w:szCs w:val="24"/>
           <w:shd w:val="clear" w:color="auto" w:fill="FFFFFF"/>
         </w:rPr>
-        <w:t>Java</w:t>
-      </w:r>
-      <w:r>
-        <w:rPr>
-          <w:rStyle w:val="apple-converted-space"/>
-          <w:rFonts w:cs="Arial"/>
-          <w:i/>
-          <w:szCs w:val="24"/>
-          <w:shd w:val="clear" w:color="auto" w:fill="FFFFFF"/>
-        </w:rPr>
-        <w:t>Script</w:t>
+        <w:t>JavaScript</w:t>
       </w:r>
       <w:proofErr w:type="spellEnd"/>
       <w:proofErr w:type="gramEnd"/>
@@ -4227,78 +4501,27 @@
           <w:szCs w:val="24"/>
           <w:shd w:val="clear" w:color="auto" w:fill="FFFFFF"/>
         </w:rPr>
-        <w:t xml:space="preserve"> surgiu com o nome de </w:t>
-      </w:r>
-      <w:proofErr w:type="spellStart"/>
-      <w:r>
-        <w:rPr>
-          <w:rStyle w:val="apple-converted-space"/>
-          <w:rFonts w:cs="Arial"/>
-          <w:i/>
-          <w:szCs w:val="24"/>
-          <w:shd w:val="clear" w:color="auto" w:fill="FFFFFF"/>
-        </w:rPr>
-        <w:t>LiveScript</w:t>
-      </w:r>
-      <w:proofErr w:type="spellEnd"/>
-      <w:r>
-        <w:rPr>
-          <w:rStyle w:val="apple-converted-space"/>
-          <w:rFonts w:cs="Arial"/>
-          <w:szCs w:val="24"/>
-          <w:shd w:val="clear" w:color="auto" w:fill="FFFFFF"/>
-        </w:rPr>
-        <w:t xml:space="preserve">, uma linguagem de criação de scripts elaborada especificamente para o </w:t>
-      </w:r>
-      <w:r>
-        <w:rPr>
-          <w:rStyle w:val="apple-converted-space"/>
-          <w:rFonts w:cs="Arial"/>
-          <w:i/>
-          <w:szCs w:val="24"/>
-          <w:shd w:val="clear" w:color="auto" w:fill="FFFFFF"/>
-        </w:rPr>
-        <w:t xml:space="preserve">Netscape </w:t>
-      </w:r>
-      <w:proofErr w:type="spellStart"/>
-      <w:r>
-        <w:rPr>
-          <w:rStyle w:val="apple-converted-space"/>
-          <w:rFonts w:cs="Arial"/>
-          <w:i/>
-          <w:szCs w:val="24"/>
-          <w:shd w:val="clear" w:color="auto" w:fill="FFFFFF"/>
-        </w:rPr>
-        <w:t>Navigator</w:t>
-      </w:r>
-      <w:proofErr w:type="spellEnd"/>
-      <w:r>
-        <w:rPr>
-          <w:rStyle w:val="apple-converted-space"/>
-          <w:rFonts w:cs="Arial"/>
-          <w:szCs w:val="24"/>
-          <w:shd w:val="clear" w:color="auto" w:fill="FFFFFF"/>
-        </w:rPr>
-        <w:t xml:space="preserve">. A Netscape em conjunto com a </w:t>
-      </w:r>
-      <w:r>
-        <w:rPr>
-          <w:rStyle w:val="apple-converted-space"/>
-          <w:rFonts w:cs="Arial"/>
-          <w:i/>
-          <w:szCs w:val="24"/>
-          <w:shd w:val="clear" w:color="auto" w:fill="FFFFFF"/>
-        </w:rPr>
-        <w:t>Sun Microsystems</w:t>
-      </w:r>
-      <w:r>
-        <w:rPr>
-          <w:rStyle w:val="apple-converted-space"/>
-          <w:rFonts w:cs="Arial"/>
-          <w:szCs w:val="24"/>
-          <w:shd w:val="clear" w:color="auto" w:fill="FFFFFF"/>
-        </w:rPr>
-        <w:t xml:space="preserve">, mudou o nome para </w:t>
+        <w:t>, com a finalidade de fornecer um meio de adicionar interatividade a uma página web.</w:t>
+      </w:r>
+    </w:p>
+    <w:p>
+      <w:pPr>
+        <w:pStyle w:val="PargrafodaLista"/>
+        <w:rPr>
+          <w:rStyle w:val="apple-converted-space"/>
+          <w:rFonts w:cs="Arial"/>
+          <w:szCs w:val="24"/>
+          <w:shd w:val="clear" w:color="auto" w:fill="FFFFFF"/>
+        </w:rPr>
+      </w:pPr>
+      <w:r>
+        <w:rPr>
+          <w:rStyle w:val="apple-converted-space"/>
+          <w:rFonts w:cs="Arial"/>
+          <w:szCs w:val="24"/>
+          <w:shd w:val="clear" w:color="auto" w:fill="FFFFFF"/>
+        </w:rPr>
+        <w:t xml:space="preserve">A primeira versão, denominada </w:t>
       </w:r>
       <w:proofErr w:type="spellStart"/>
       <w:proofErr w:type="gramStart"/>
@@ -4321,7 +4544,67 @@
           <w:szCs w:val="24"/>
           <w:shd w:val="clear" w:color="auto" w:fill="FFFFFF"/>
         </w:rPr>
-        <w:t>, com a finalidade de fornecer um meio de adicionar interatividade a uma página web.</w:t>
+        <w:t xml:space="preserve"> 1.0, foi lançada em 1995 e implementada em março de 1996 no navegador </w:t>
+      </w:r>
+      <w:r>
+        <w:rPr>
+          <w:rStyle w:val="apple-converted-space"/>
+          <w:rFonts w:cs="Arial"/>
+          <w:i/>
+          <w:szCs w:val="24"/>
+          <w:shd w:val="clear" w:color="auto" w:fill="FFFFFF"/>
+        </w:rPr>
+        <w:t xml:space="preserve">Netscape </w:t>
+      </w:r>
+      <w:proofErr w:type="spellStart"/>
+      <w:r>
+        <w:rPr>
+          <w:rStyle w:val="apple-converted-space"/>
+          <w:rFonts w:cs="Arial"/>
+          <w:i/>
+          <w:szCs w:val="24"/>
+          <w:shd w:val="clear" w:color="auto" w:fill="FFFFFF"/>
+        </w:rPr>
+        <w:t>Navigator</w:t>
+      </w:r>
+      <w:proofErr w:type="spellEnd"/>
+      <w:r>
+        <w:rPr>
+          <w:rStyle w:val="apple-converted-space"/>
+          <w:rFonts w:cs="Arial"/>
+          <w:i/>
+          <w:szCs w:val="24"/>
+          <w:shd w:val="clear" w:color="auto" w:fill="FFFFFF"/>
+        </w:rPr>
+        <w:t xml:space="preserve"> 2.0</w:t>
+      </w:r>
+      <w:r>
+        <w:rPr>
+          <w:rStyle w:val="apple-converted-space"/>
+          <w:rFonts w:cs="Arial"/>
+          <w:szCs w:val="24"/>
+          <w:shd w:val="clear" w:color="auto" w:fill="FFFFFF"/>
+        </w:rPr>
+        <w:t xml:space="preserve">, quando o mercado era dominado pela </w:t>
+      </w:r>
+      <w:r>
+        <w:rPr>
+          <w:rStyle w:val="apple-converted-space"/>
+          <w:rFonts w:cs="Arial"/>
+          <w:i/>
+          <w:szCs w:val="24"/>
+          <w:shd w:val="clear" w:color="auto" w:fill="FFFFFF"/>
+        </w:rPr>
+        <w:t>Netscape</w:t>
+      </w:r>
+      <w:r>
+        <w:rPr>
+          <w:rStyle w:val="apple-converted-space"/>
+          <w:rFonts w:cs="Arial"/>
+          <w:szCs w:val="24"/>
+          <w:shd w:val="clear" w:color="auto" w:fill="FFFFFF"/>
+        </w:rPr>
+        <w:t>.</w:t>
       </w:r>
     </w:p>
     <w:p>
@@ -4341,8 +4624,387 @@
           <w:szCs w:val="24"/>
           <w:shd w:val="clear" w:color="auto" w:fill="FFFFFF"/>
         </w:rPr>
-        <w:t xml:space="preserve">A primeira versão, denominada </w:t>
-      </w:r>
+        <w:t xml:space="preserve">Após isso, chegou </w:t>
+      </w:r>
+      <w:proofErr w:type="gramStart"/>
+      <w:r>
+        <w:rPr>
+          <w:rStyle w:val="apple-converted-space"/>
+          <w:rFonts w:cs="Arial"/>
+          <w:szCs w:val="24"/>
+          <w:shd w:val="clear" w:color="auto" w:fill="FFFFFF"/>
+        </w:rPr>
+        <w:t>a</w:t>
+      </w:r>
+      <w:proofErr w:type="gramEnd"/>
+      <w:r>
+        <w:rPr>
+          <w:rStyle w:val="apple-converted-space"/>
+          <w:rFonts w:cs="Arial"/>
+          <w:szCs w:val="24"/>
+          <w:shd w:val="clear" w:color="auto" w:fill="FFFFFF"/>
+        </w:rPr>
+        <w:t xml:space="preserve"> época de guerra dos </w:t>
+      </w:r>
+      <w:r>
+        <w:rPr>
+          <w:rStyle w:val="apple-converted-space"/>
+          <w:rFonts w:cs="Arial"/>
+          <w:szCs w:val="24"/>
+          <w:shd w:val="clear" w:color="auto" w:fill="FFFFFF"/>
+        </w:rPr>
+        <w:t xml:space="preserve">navegadores (browser), seguindo </w:t>
+      </w:r>
+      <w:r>
+        <w:rPr>
+          <w:rStyle w:val="apple-converted-space"/>
+          <w:rFonts w:cs="Arial"/>
+          <w:szCs w:val="24"/>
+          <w:shd w:val="clear" w:color="auto" w:fill="FFFFFF"/>
+        </w:rPr>
+        <w:t>até os dias atuais. Para não ficar atrás dos concorrent</w:t>
+      </w:r>
+      <w:r>
+        <w:rPr>
+          <w:rStyle w:val="apple-converted-space"/>
+          <w:rFonts w:cs="Arial"/>
+          <w:szCs w:val="24"/>
+          <w:shd w:val="clear" w:color="auto" w:fill="FFFFFF"/>
+        </w:rPr>
+        <w:t xml:space="preserve">es, a Microsoft, em resposta à </w:t>
+      </w:r>
+      <w:r>
+        <w:rPr>
+          <w:rStyle w:val="apple-converted-space"/>
+          <w:rFonts w:cs="Arial"/>
+          <w:szCs w:val="24"/>
+          <w:shd w:val="clear" w:color="auto" w:fill="FFFFFF"/>
+        </w:rPr>
+        <w:t xml:space="preserve">Netscape, criou a linguagem </w:t>
+      </w:r>
+      <w:proofErr w:type="gramStart"/>
+      <w:r>
+        <w:rPr>
+          <w:rStyle w:val="apple-converted-space"/>
+          <w:rFonts w:cs="Arial"/>
+          <w:szCs w:val="24"/>
+          <w:shd w:val="clear" w:color="auto" w:fill="FFFFFF"/>
+        </w:rPr>
+        <w:t>JScript</w:t>
+      </w:r>
+      <w:proofErr w:type="gramEnd"/>
+      <w:r>
+        <w:rPr>
+          <w:rStyle w:val="apple-converted-space"/>
+          <w:rFonts w:cs="Arial"/>
+          <w:szCs w:val="24"/>
+          <w:shd w:val="clear" w:color="auto" w:fill="FFFFFF"/>
+        </w:rPr>
+        <w:t xml:space="preserve"> 1.0 foi la</w:t>
+      </w:r>
+      <w:r>
+        <w:rPr>
+          <w:rStyle w:val="apple-converted-space"/>
+          <w:rFonts w:cs="Arial"/>
+          <w:szCs w:val="24"/>
+          <w:shd w:val="clear" w:color="auto" w:fill="FFFFFF"/>
+        </w:rPr>
+        <w:t xml:space="preserve">nçada com o navegador Internet Explorer 3.0. </w:t>
+      </w:r>
+    </w:p>
+    <w:p>
+      <w:pPr>
+        <w:pStyle w:val="PargrafodaLista"/>
+        <w:rPr>
+          <w:rStyle w:val="apple-converted-space"/>
+          <w:rFonts w:cs="Arial"/>
+          <w:szCs w:val="24"/>
+          <w:shd w:val="clear" w:color="auto" w:fill="FFFFFF"/>
+        </w:rPr>
+      </w:pPr>
+      <w:r>
+        <w:rPr>
+          <w:rStyle w:val="apple-converted-space"/>
+          <w:rFonts w:cs="Arial"/>
+          <w:szCs w:val="24"/>
+          <w:shd w:val="clear" w:color="auto" w:fill="FFFFFF"/>
+        </w:rPr>
+        <w:t>Não se consegue fazer funcionar um formulário</w:t>
+      </w:r>
+      <w:r>
+        <w:rPr>
+          <w:rStyle w:val="apple-converted-space"/>
+          <w:rFonts w:cs="Arial"/>
+          <w:szCs w:val="24"/>
+          <w:shd w:val="clear" w:color="auto" w:fill="FFFFFF"/>
+        </w:rPr>
+        <w:t xml:space="preserve"> </w:t>
+      </w:r>
+      <w:r>
+        <w:rPr>
+          <w:rStyle w:val="apple-converted-space"/>
+          <w:rFonts w:cs="Arial"/>
+          <w:szCs w:val="24"/>
+          <w:shd w:val="clear" w:color="auto" w:fill="FFFFFF"/>
+        </w:rPr>
+        <w:t>HTML</w:t>
+      </w:r>
+      <w:r>
+        <w:rPr>
+          <w:rStyle w:val="Refdenotaderodap"/>
+          <w:rFonts w:cs="Arial"/>
+          <w:szCs w:val="24"/>
+          <w:shd w:val="clear" w:color="auto" w:fill="FFFFFF"/>
+        </w:rPr>
+        <w:footnoteReference w:id="2"/>
+      </w:r>
+      <w:r>
+        <w:rPr>
+          <w:rStyle w:val="apple-converted-space"/>
+          <w:rFonts w:cs="Arial"/>
+          <w:i/>
+          <w:szCs w:val="24"/>
+          <w:shd w:val="clear" w:color="auto" w:fill="FFFFFF"/>
+        </w:rPr>
+        <w:t xml:space="preserve"> </w:t>
+      </w:r>
+      <w:r>
+        <w:rPr>
+          <w:rStyle w:val="apple-converted-space"/>
+          <w:rFonts w:cs="Arial"/>
+          <w:szCs w:val="24"/>
+          <w:shd w:val="clear" w:color="auto" w:fill="FFFFFF"/>
+        </w:rPr>
+        <w:t xml:space="preserve">com o uso de elementos HTML. </w:t>
+      </w:r>
+      <w:r>
+        <w:rPr>
+          <w:rStyle w:val="apple-converted-space"/>
+          <w:rFonts w:cs="Arial"/>
+          <w:szCs w:val="24"/>
+          <w:shd w:val="clear" w:color="auto" w:fill="FFFFFF"/>
+        </w:rPr>
+        <w:t>O</w:t>
+      </w:r>
+      <w:r>
+        <w:rPr>
+          <w:rStyle w:val="apple-converted-space"/>
+          <w:rFonts w:cs="Arial"/>
+          <w:szCs w:val="24"/>
+          <w:shd w:val="clear" w:color="auto" w:fill="FFFFFF"/>
+        </w:rPr>
+        <w:t xml:space="preserve"> HTML se limita a elaborar os rótulos e campos de um formulário para serem preenchidos pelo usuário e nada mais. Com HTML, não processamos os dados e nem mesmo enviamos ao servidor ou a outra máquina qualquer. Para executar essas tarefas, é necessário utilizar um programa que consiga modificar e processar os dados. Dentre inúmeras linguagens de programação destinadas a adicionar e processar dados em páginas web destacam-se </w:t>
+      </w:r>
+      <w:r>
+        <w:rPr>
+          <w:rStyle w:val="apple-converted-space"/>
+          <w:rFonts w:cs="Arial"/>
+          <w:i/>
+          <w:szCs w:val="24"/>
+          <w:shd w:val="clear" w:color="auto" w:fill="FFFFFF"/>
+        </w:rPr>
+        <w:t>PHP</w:t>
+      </w:r>
+      <w:r>
+        <w:rPr>
+          <w:rStyle w:val="apple-converted-space"/>
+          <w:rFonts w:cs="Arial"/>
+          <w:szCs w:val="24"/>
+          <w:shd w:val="clear" w:color="auto" w:fill="FFFFFF"/>
+        </w:rPr>
+        <w:t xml:space="preserve">, </w:t>
+      </w:r>
+      <w:r>
+        <w:rPr>
+          <w:rStyle w:val="apple-converted-space"/>
+          <w:rFonts w:cs="Arial"/>
+          <w:i/>
+          <w:szCs w:val="24"/>
+          <w:shd w:val="clear" w:color="auto" w:fill="FFFFFF"/>
+        </w:rPr>
+        <w:t>ASP</w:t>
+      </w:r>
+      <w:r>
+        <w:rPr>
+          <w:rStyle w:val="apple-converted-space"/>
+          <w:rFonts w:cs="Arial"/>
+          <w:szCs w:val="24"/>
+          <w:shd w:val="clear" w:color="auto" w:fill="FFFFFF"/>
+        </w:rPr>
+        <w:t xml:space="preserve">, </w:t>
+      </w:r>
+      <w:r>
+        <w:rPr>
+          <w:rStyle w:val="apple-converted-space"/>
+          <w:rFonts w:cs="Arial"/>
+          <w:i/>
+          <w:szCs w:val="24"/>
+          <w:shd w:val="clear" w:color="auto" w:fill="FFFFFF"/>
+        </w:rPr>
+        <w:t>Java</w:t>
+      </w:r>
+      <w:r>
+        <w:rPr>
+          <w:rStyle w:val="apple-converted-space"/>
+          <w:rFonts w:cs="Arial"/>
+          <w:szCs w:val="24"/>
+          <w:shd w:val="clear" w:color="auto" w:fill="FFFFFF"/>
+        </w:rPr>
+        <w:t xml:space="preserve">, </w:t>
+      </w:r>
+      <w:proofErr w:type="spellStart"/>
+      <w:r>
+        <w:rPr>
+          <w:rStyle w:val="apple-converted-space"/>
+          <w:rFonts w:cs="Arial"/>
+          <w:i/>
+          <w:szCs w:val="24"/>
+          <w:shd w:val="clear" w:color="auto" w:fill="FFFFFF"/>
+        </w:rPr>
+        <w:t>Ruby</w:t>
+      </w:r>
+      <w:proofErr w:type="spellEnd"/>
+      <w:r>
+        <w:rPr>
+          <w:rStyle w:val="apple-converted-space"/>
+          <w:rFonts w:cs="Arial"/>
+          <w:szCs w:val="24"/>
+          <w:shd w:val="clear" w:color="auto" w:fill="FFFFFF"/>
+        </w:rPr>
+        <w:t xml:space="preserve">, </w:t>
+      </w:r>
+      <w:proofErr w:type="spellStart"/>
+      <w:r>
+        <w:rPr>
+          <w:rStyle w:val="apple-converted-space"/>
+          <w:rFonts w:cs="Arial"/>
+          <w:i/>
+          <w:szCs w:val="24"/>
+          <w:shd w:val="clear" w:color="auto" w:fill="FFFFFF"/>
+        </w:rPr>
+        <w:t>Phyton</w:t>
+      </w:r>
+      <w:proofErr w:type="spellEnd"/>
+      <w:r>
+        <w:rPr>
+          <w:rStyle w:val="apple-converted-space"/>
+          <w:rFonts w:cs="Arial"/>
+          <w:szCs w:val="24"/>
+          <w:shd w:val="clear" w:color="auto" w:fill="FFFFFF"/>
+        </w:rPr>
+        <w:t xml:space="preserve">, </w:t>
+      </w:r>
+      <w:proofErr w:type="spellStart"/>
+      <w:r>
+        <w:rPr>
+          <w:rStyle w:val="apple-converted-space"/>
+          <w:rFonts w:cs="Arial"/>
+          <w:i/>
+          <w:szCs w:val="24"/>
+          <w:shd w:val="clear" w:color="auto" w:fill="FFFFFF"/>
+        </w:rPr>
+        <w:t>Cold</w:t>
+      </w:r>
+      <w:proofErr w:type="spellEnd"/>
+      <w:r>
+        <w:rPr>
+          <w:rStyle w:val="apple-converted-space"/>
+          <w:rFonts w:cs="Arial"/>
+          <w:i/>
+          <w:szCs w:val="24"/>
+          <w:shd w:val="clear" w:color="auto" w:fill="FFFFFF"/>
+        </w:rPr>
+        <w:t xml:space="preserve"> </w:t>
+      </w:r>
+      <w:proofErr w:type="spellStart"/>
+      <w:r>
+        <w:rPr>
+          <w:rStyle w:val="apple-converted-space"/>
+          <w:rFonts w:cs="Arial"/>
+          <w:i/>
+          <w:szCs w:val="24"/>
+          <w:shd w:val="clear" w:color="auto" w:fill="FFFFFF"/>
+        </w:rPr>
+        <w:t>Fusion</w:t>
+      </w:r>
+      <w:proofErr w:type="spellEnd"/>
+      <w:r>
+        <w:rPr>
+          <w:rStyle w:val="apple-converted-space"/>
+          <w:rFonts w:cs="Arial"/>
+          <w:szCs w:val="24"/>
+          <w:shd w:val="clear" w:color="auto" w:fill="FFFFFF"/>
+        </w:rPr>
+        <w:t>, entre outras.</w:t>
+      </w:r>
+    </w:p>
+    <w:p>
+      <w:pPr>
+        <w:pStyle w:val="PargrafodaLista"/>
+        <w:rPr>
+          <w:rStyle w:val="apple-converted-space"/>
+          <w:rFonts w:cs="Arial"/>
+          <w:i/>
+          <w:szCs w:val="24"/>
+          <w:shd w:val="clear" w:color="auto" w:fill="FFFFFF"/>
+        </w:rPr>
+      </w:pPr>
+      <w:r>
+        <w:rPr>
+          <w:rStyle w:val="apple-converted-space"/>
+          <w:rFonts w:cs="Arial"/>
+          <w:szCs w:val="24"/>
+          <w:shd w:val="clear" w:color="auto" w:fill="FFFFFF"/>
+        </w:rPr>
+        <w:t>As linguagens de programação descritas no texto anterior foram criadas para serem executadas ao lado do servidor, dependendo de uma máquina remota onde as funcionalidades estão hospedadas, sendo sua função</w:t>
+      </w:r>
+      <w:r>
+        <w:rPr>
+          <w:rStyle w:val="apple-converted-space"/>
+          <w:rFonts w:cs="Arial"/>
+          <w:szCs w:val="24"/>
+          <w:shd w:val="clear" w:color="auto" w:fill="FFFFFF"/>
+        </w:rPr>
+        <w:t xml:space="preserve"> </w:t>
+      </w:r>
+      <w:r>
+        <w:rPr>
+          <w:rStyle w:val="apple-converted-space"/>
+          <w:rFonts w:cs="Arial"/>
+          <w:szCs w:val="24"/>
+          <w:shd w:val="clear" w:color="auto" w:fill="FFFFFF"/>
+        </w:rPr>
+        <w:t>interpretar e fazer</w:t>
+      </w:r>
+      <w:r>
+        <w:rPr>
+          <w:rStyle w:val="apple-converted-space"/>
+          <w:rFonts w:cs="Arial"/>
+          <w:szCs w:val="24"/>
+          <w:shd w:val="clear" w:color="auto" w:fill="FFFFFF"/>
+        </w:rPr>
+        <w:t xml:space="preserve"> </w:t>
+      </w:r>
+      <w:r>
+        <w:rPr>
+          <w:rStyle w:val="apple-converted-space"/>
+          <w:rFonts w:cs="Arial"/>
+          <w:szCs w:val="24"/>
+          <w:shd w:val="clear" w:color="auto" w:fill="FFFFFF"/>
+        </w:rPr>
+        <w:t>funcionar os programas.</w:t>
+      </w:r>
+    </w:p>
+    <w:p>
+      <w:pPr>
+        <w:pStyle w:val="PargrafodaLista"/>
+        <w:rPr>
+          <w:rStyle w:val="apple-converted-space"/>
+          <w:rFonts w:cs="Arial"/>
+          <w:szCs w:val="24"/>
+          <w:shd w:val="clear" w:color="auto" w:fill="FFFFFF"/>
+        </w:rPr>
+      </w:pPr>
       <w:proofErr w:type="spellStart"/>
       <w:proofErr w:type="gramStart"/>
       <w:r>
@@ -4353,6 +5015,7 @@
           <w:szCs w:val="24"/>
           <w:shd w:val="clear" w:color="auto" w:fill="FFFFFF"/>
         </w:rPr>
+        <w:lastRenderedPageBreak/>
         <w:t>JavaScript</w:t>
       </w:r>
       <w:proofErr w:type="spellEnd"/>
@@ -4364,467 +5027,8 @@
           <w:szCs w:val="24"/>
           <w:shd w:val="clear" w:color="auto" w:fill="FFFFFF"/>
         </w:rPr>
-        <w:t xml:space="preserve"> 1.0, foi lançada em 1995 e implementada em março de 1996 no navegador </w:t>
-      </w:r>
-      <w:r>
-        <w:rPr>
-          <w:rStyle w:val="apple-converted-space"/>
-          <w:rFonts w:cs="Arial"/>
-          <w:i/>
-          <w:szCs w:val="24"/>
-          <w:shd w:val="clear" w:color="auto" w:fill="FFFFFF"/>
-        </w:rPr>
-        <w:t xml:space="preserve">Netscape </w:t>
-      </w:r>
-      <w:proofErr w:type="spellStart"/>
-      <w:r>
-        <w:rPr>
-          <w:rStyle w:val="apple-converted-space"/>
-          <w:rFonts w:cs="Arial"/>
-          <w:i/>
-          <w:szCs w:val="24"/>
-          <w:shd w:val="clear" w:color="auto" w:fill="FFFFFF"/>
-        </w:rPr>
-        <w:t>Navigator</w:t>
-      </w:r>
-      <w:proofErr w:type="spellEnd"/>
-      <w:r>
-        <w:rPr>
-          <w:rStyle w:val="apple-converted-space"/>
-          <w:rFonts w:cs="Arial"/>
-          <w:i/>
-          <w:szCs w:val="24"/>
-          <w:shd w:val="clear" w:color="auto" w:fill="FFFFFF"/>
-        </w:rPr>
-        <w:t xml:space="preserve"> 2.0</w:t>
-      </w:r>
-      <w:r>
-        <w:rPr>
-          <w:rStyle w:val="apple-converted-space"/>
-          <w:rFonts w:cs="Arial"/>
-          <w:szCs w:val="24"/>
-          <w:shd w:val="clear" w:color="auto" w:fill="FFFFFF"/>
-        </w:rPr>
-        <w:t xml:space="preserve">, quando o mercado era dominado pela </w:t>
-      </w:r>
-      <w:r>
-        <w:rPr>
-          <w:rStyle w:val="apple-converted-space"/>
-          <w:rFonts w:cs="Arial"/>
-          <w:i/>
-          <w:szCs w:val="24"/>
-          <w:shd w:val="clear" w:color="auto" w:fill="FFFFFF"/>
-        </w:rPr>
-        <w:t>Netscape</w:t>
-      </w:r>
-      <w:r>
-        <w:rPr>
-          <w:rStyle w:val="apple-converted-space"/>
-          <w:rFonts w:cs="Arial"/>
-          <w:szCs w:val="24"/>
-          <w:shd w:val="clear" w:color="auto" w:fill="FFFFFF"/>
-        </w:rPr>
-        <w:t>.</w:t>
-      </w:r>
-    </w:p>
-    <w:p>
-      <w:pPr>
-        <w:pStyle w:val="PargrafodaLista"/>
-        <w:rPr>
-          <w:rStyle w:val="apple-converted-space"/>
-          <w:rFonts w:cs="Arial"/>
-          <w:szCs w:val="24"/>
-          <w:shd w:val="clear" w:color="auto" w:fill="FFFFFF"/>
-        </w:rPr>
-      </w:pPr>
-      <w:r>
-        <w:rPr>
-          <w:rStyle w:val="apple-converted-space"/>
-          <w:rFonts w:cs="Arial"/>
-          <w:szCs w:val="24"/>
-          <w:shd w:val="clear" w:color="auto" w:fill="FFFFFF"/>
-        </w:rPr>
-        <w:t xml:space="preserve">Após isso, chegou </w:t>
-      </w:r>
-      <w:proofErr w:type="gramStart"/>
-      <w:r>
-        <w:rPr>
-          <w:rStyle w:val="apple-converted-space"/>
-          <w:rFonts w:cs="Arial"/>
-          <w:szCs w:val="24"/>
-          <w:shd w:val="clear" w:color="auto" w:fill="FFFFFF"/>
-        </w:rPr>
-        <w:t>a</w:t>
-      </w:r>
-      <w:proofErr w:type="gramEnd"/>
-      <w:r>
-        <w:rPr>
-          <w:rStyle w:val="apple-converted-space"/>
-          <w:rFonts w:cs="Arial"/>
-          <w:szCs w:val="24"/>
-          <w:shd w:val="clear" w:color="auto" w:fill="FFFFFF"/>
-        </w:rPr>
-        <w:t xml:space="preserve"> época de guerra dos </w:t>
-      </w:r>
-      <w:r>
-        <w:rPr>
-          <w:rStyle w:val="apple-converted-space"/>
-          <w:rFonts w:cs="Arial"/>
-          <w:szCs w:val="24"/>
-          <w:shd w:val="clear" w:color="auto" w:fill="FFFFFF"/>
-        </w:rPr>
-        <w:t xml:space="preserve">navegadores (browser), seguindo </w:t>
-      </w:r>
-      <w:r>
-        <w:rPr>
-          <w:rStyle w:val="apple-converted-space"/>
-          <w:rFonts w:cs="Arial"/>
-          <w:szCs w:val="24"/>
-          <w:shd w:val="clear" w:color="auto" w:fill="FFFFFF"/>
-        </w:rPr>
-        <w:t>até os dias atuais. Para não ficar atrás dos concorrent</w:t>
-      </w:r>
-      <w:r>
-        <w:rPr>
-          <w:rStyle w:val="apple-converted-space"/>
-          <w:rFonts w:cs="Arial"/>
-          <w:szCs w:val="24"/>
-          <w:shd w:val="clear" w:color="auto" w:fill="FFFFFF"/>
-        </w:rPr>
-        <w:t xml:space="preserve">es, a Microsoft, em resposta à </w:t>
-      </w:r>
-      <w:r>
-        <w:rPr>
-          <w:rStyle w:val="apple-converted-space"/>
-          <w:rFonts w:cs="Arial"/>
-          <w:szCs w:val="24"/>
-          <w:shd w:val="clear" w:color="auto" w:fill="FFFFFF"/>
-        </w:rPr>
-        <w:t xml:space="preserve">Netscape, criou a linguagem </w:t>
-      </w:r>
-      <w:proofErr w:type="gramStart"/>
-      <w:r>
-        <w:rPr>
-          <w:rStyle w:val="apple-converted-space"/>
-          <w:rFonts w:cs="Arial"/>
-          <w:szCs w:val="24"/>
-          <w:shd w:val="clear" w:color="auto" w:fill="FFFFFF"/>
-        </w:rPr>
-        <w:t>JScript</w:t>
-      </w:r>
-      <w:proofErr w:type="gramEnd"/>
-      <w:r>
-        <w:rPr>
-          <w:rStyle w:val="apple-converted-space"/>
-          <w:rFonts w:cs="Arial"/>
-          <w:szCs w:val="24"/>
-          <w:shd w:val="clear" w:color="auto" w:fill="FFFFFF"/>
-        </w:rPr>
-        <w:t xml:space="preserve"> 1.0 foi la</w:t>
-      </w:r>
-      <w:r>
-        <w:rPr>
-          <w:rStyle w:val="apple-converted-space"/>
-          <w:rFonts w:cs="Arial"/>
-          <w:szCs w:val="24"/>
-          <w:shd w:val="clear" w:color="auto" w:fill="FFFFFF"/>
-        </w:rPr>
-        <w:t xml:space="preserve">nçada com o navegador Internet Explorer 3.0. </w:t>
-      </w:r>
-    </w:p>
-    <w:p>
-      <w:pPr>
-        <w:pStyle w:val="PargrafodaLista"/>
-        <w:rPr>
-          <w:rStyle w:val="apple-converted-space"/>
-          <w:rFonts w:cs="Arial"/>
-          <w:szCs w:val="24"/>
-          <w:shd w:val="clear" w:color="auto" w:fill="FFFFFF"/>
-        </w:rPr>
-      </w:pPr>
-      <w:r>
-        <w:rPr>
-          <w:rStyle w:val="apple-converted-space"/>
-          <w:rFonts w:cs="Arial"/>
-          <w:szCs w:val="24"/>
-          <w:shd w:val="clear" w:color="auto" w:fill="FFFFFF"/>
-        </w:rPr>
-        <w:t>Não se consegue fazer funcionar um formulário</w:t>
-      </w:r>
-      <w:r>
-        <w:rPr>
-          <w:rStyle w:val="apple-converted-space"/>
-          <w:rFonts w:cs="Arial"/>
-          <w:szCs w:val="24"/>
-          <w:shd w:val="clear" w:color="auto" w:fill="FFFFFF"/>
-        </w:rPr>
-        <w:t xml:space="preserve"> </w:t>
-      </w:r>
-      <w:r>
-        <w:rPr>
-          <w:rStyle w:val="apple-converted-space"/>
-          <w:rFonts w:cs="Arial"/>
-          <w:szCs w:val="24"/>
-          <w:shd w:val="clear" w:color="auto" w:fill="FFFFFF"/>
-        </w:rPr>
-        <w:t>HTML</w:t>
-      </w:r>
-      <w:r>
-        <w:rPr>
-          <w:rStyle w:val="Refdenotaderodap"/>
-          <w:rFonts w:cs="Arial"/>
-          <w:szCs w:val="24"/>
-          <w:shd w:val="clear" w:color="auto" w:fill="FFFFFF"/>
-        </w:rPr>
-        <w:footnoteReference w:id="2"/>
-      </w:r>
-      <w:r>
-        <w:rPr>
-          <w:rStyle w:val="apple-converted-space"/>
-          <w:rFonts w:cs="Arial"/>
-          <w:i/>
-          <w:szCs w:val="24"/>
-          <w:shd w:val="clear" w:color="auto" w:fill="FFFFFF"/>
-        </w:rPr>
-        <w:t xml:space="preserve"> </w:t>
-      </w:r>
-      <w:r>
-        <w:rPr>
-          <w:rStyle w:val="apple-converted-space"/>
-          <w:rFonts w:cs="Arial"/>
-          <w:szCs w:val="24"/>
-          <w:shd w:val="clear" w:color="auto" w:fill="FFFFFF"/>
-        </w:rPr>
-        <w:t xml:space="preserve">com o uso de elementos HTML. </w:t>
-      </w:r>
-      <w:r>
-        <w:rPr>
-          <w:rStyle w:val="apple-converted-space"/>
-          <w:rFonts w:cs="Arial"/>
-          <w:szCs w:val="24"/>
-          <w:shd w:val="clear" w:color="auto" w:fill="FFFFFF"/>
-        </w:rPr>
-        <w:t>O</w:t>
-      </w:r>
-      <w:r>
-        <w:rPr>
-          <w:rStyle w:val="apple-converted-space"/>
-          <w:rFonts w:cs="Arial"/>
-          <w:szCs w:val="24"/>
-          <w:shd w:val="clear" w:color="auto" w:fill="FFFFFF"/>
-        </w:rPr>
-        <w:t xml:space="preserve"> HTML se limita a elaborar os rótulos e campos de um formulário para serem preenchidos pelo usuário e nada mais. Com HTML, não processamos os dados e nem mesmo enviamos ao servidor ou a outra máquina qualquer. Para executar essas tarefas, é necessário utilizar um programa que consiga modificar e processar os dados. Dentre inúmeras linguagens de programação destinadas a adicionar e processar dados em páginas web destacam-se </w:t>
-      </w:r>
-      <w:r>
-        <w:rPr>
-          <w:rStyle w:val="apple-converted-space"/>
-          <w:rFonts w:cs="Arial"/>
-          <w:i/>
-          <w:szCs w:val="24"/>
-          <w:shd w:val="clear" w:color="auto" w:fill="FFFFFF"/>
-        </w:rPr>
-        <w:t>PHP</w:t>
-      </w:r>
-      <w:r>
-        <w:rPr>
-          <w:rStyle w:val="apple-converted-space"/>
-          <w:rFonts w:cs="Arial"/>
-          <w:szCs w:val="24"/>
-          <w:shd w:val="clear" w:color="auto" w:fill="FFFFFF"/>
-        </w:rPr>
-        <w:t xml:space="preserve">, </w:t>
-      </w:r>
-      <w:r>
-        <w:rPr>
-          <w:rStyle w:val="apple-converted-space"/>
-          <w:rFonts w:cs="Arial"/>
-          <w:i/>
-          <w:szCs w:val="24"/>
-          <w:shd w:val="clear" w:color="auto" w:fill="FFFFFF"/>
-        </w:rPr>
-        <w:t>ASP</w:t>
-      </w:r>
-      <w:r>
-        <w:rPr>
-          <w:rStyle w:val="apple-converted-space"/>
-          <w:rFonts w:cs="Arial"/>
-          <w:szCs w:val="24"/>
-          <w:shd w:val="clear" w:color="auto" w:fill="FFFFFF"/>
-        </w:rPr>
-        <w:t xml:space="preserve">, </w:t>
-      </w:r>
-      <w:r>
-        <w:rPr>
-          <w:rStyle w:val="apple-converted-space"/>
-          <w:rFonts w:cs="Arial"/>
-          <w:i/>
-          <w:szCs w:val="24"/>
-          <w:shd w:val="clear" w:color="auto" w:fill="FFFFFF"/>
-        </w:rPr>
-        <w:t>Java</w:t>
-      </w:r>
-      <w:r>
-        <w:rPr>
-          <w:rStyle w:val="apple-converted-space"/>
-          <w:rFonts w:cs="Arial"/>
-          <w:szCs w:val="24"/>
-          <w:shd w:val="clear" w:color="auto" w:fill="FFFFFF"/>
-        </w:rPr>
-        <w:t xml:space="preserve">, </w:t>
-      </w:r>
-      <w:proofErr w:type="spellStart"/>
-      <w:r>
-        <w:rPr>
-          <w:rStyle w:val="apple-converted-space"/>
-          <w:rFonts w:cs="Arial"/>
-          <w:i/>
-          <w:szCs w:val="24"/>
-          <w:shd w:val="clear" w:color="auto" w:fill="FFFFFF"/>
-        </w:rPr>
-        <w:t>Ruby</w:t>
-      </w:r>
-      <w:proofErr w:type="spellEnd"/>
-      <w:r>
-        <w:rPr>
-          <w:rStyle w:val="apple-converted-space"/>
-          <w:rFonts w:cs="Arial"/>
-          <w:szCs w:val="24"/>
-          <w:shd w:val="clear" w:color="auto" w:fill="FFFFFF"/>
-        </w:rPr>
-        <w:t xml:space="preserve">, </w:t>
-      </w:r>
-      <w:proofErr w:type="spellStart"/>
-      <w:r>
-        <w:rPr>
-          <w:rStyle w:val="apple-converted-space"/>
-          <w:rFonts w:cs="Arial"/>
-          <w:i/>
-          <w:szCs w:val="24"/>
-          <w:shd w:val="clear" w:color="auto" w:fill="FFFFFF"/>
-        </w:rPr>
-        <w:t>Phyton</w:t>
-      </w:r>
-      <w:proofErr w:type="spellEnd"/>
-      <w:r>
-        <w:rPr>
-          <w:rStyle w:val="apple-converted-space"/>
-          <w:rFonts w:cs="Arial"/>
-          <w:szCs w:val="24"/>
-          <w:shd w:val="clear" w:color="auto" w:fill="FFFFFF"/>
-        </w:rPr>
-        <w:t xml:space="preserve">, </w:t>
-      </w:r>
-      <w:proofErr w:type="spellStart"/>
-      <w:r>
-        <w:rPr>
-          <w:rStyle w:val="apple-converted-space"/>
-          <w:rFonts w:cs="Arial"/>
-          <w:i/>
-          <w:szCs w:val="24"/>
-          <w:shd w:val="clear" w:color="auto" w:fill="FFFFFF"/>
-        </w:rPr>
-        <w:t>Cold</w:t>
-      </w:r>
-      <w:proofErr w:type="spellEnd"/>
-      <w:r>
-        <w:rPr>
-          <w:rStyle w:val="apple-converted-space"/>
-          <w:rFonts w:cs="Arial"/>
-          <w:i/>
-          <w:szCs w:val="24"/>
-          <w:shd w:val="clear" w:color="auto" w:fill="FFFFFF"/>
-        </w:rPr>
-        <w:t xml:space="preserve"> </w:t>
-      </w:r>
-      <w:proofErr w:type="spellStart"/>
-      <w:r>
-        <w:rPr>
-          <w:rStyle w:val="apple-converted-space"/>
-          <w:rFonts w:cs="Arial"/>
-          <w:i/>
-          <w:szCs w:val="24"/>
-          <w:shd w:val="clear" w:color="auto" w:fill="FFFFFF"/>
-        </w:rPr>
-        <w:t>Fusion</w:t>
-      </w:r>
-      <w:proofErr w:type="spellEnd"/>
-      <w:r>
-        <w:rPr>
-          <w:rStyle w:val="apple-converted-space"/>
-          <w:rFonts w:cs="Arial"/>
-          <w:szCs w:val="24"/>
-          <w:shd w:val="clear" w:color="auto" w:fill="FFFFFF"/>
-        </w:rPr>
-        <w:t>, entre outras.</w:t>
-      </w:r>
-    </w:p>
-    <w:p>
-      <w:pPr>
-        <w:pStyle w:val="PargrafodaLista"/>
-        <w:rPr>
-          <w:rStyle w:val="apple-converted-space"/>
-          <w:rFonts w:cs="Arial"/>
-          <w:i/>
-          <w:szCs w:val="24"/>
-          <w:shd w:val="clear" w:color="auto" w:fill="FFFFFF"/>
-        </w:rPr>
-      </w:pPr>
-      <w:r>
-        <w:rPr>
-          <w:rStyle w:val="apple-converted-space"/>
-          <w:rFonts w:cs="Arial"/>
-          <w:szCs w:val="24"/>
-          <w:shd w:val="clear" w:color="auto" w:fill="FFFFFF"/>
-        </w:rPr>
-        <w:t>As linguagens de programação descritas no texto anterior foram criadas para serem executadas ao lado do servidor, dependendo de uma máquina remota onde as funcionalidades estão hospedadas, sendo sua função</w:t>
-      </w:r>
-      <w:r>
-        <w:rPr>
-          <w:rStyle w:val="apple-converted-space"/>
-          <w:rFonts w:cs="Arial"/>
-          <w:szCs w:val="24"/>
-          <w:shd w:val="clear" w:color="auto" w:fill="FFFFFF"/>
-        </w:rPr>
-        <w:t xml:space="preserve"> </w:t>
-      </w:r>
-      <w:r>
-        <w:rPr>
-          <w:rStyle w:val="apple-converted-space"/>
-          <w:rFonts w:cs="Arial"/>
-          <w:szCs w:val="24"/>
-          <w:shd w:val="clear" w:color="auto" w:fill="FFFFFF"/>
-        </w:rPr>
-        <w:t>interpretar e fazer</w:t>
-      </w:r>
-      <w:r>
-        <w:rPr>
-          <w:rStyle w:val="apple-converted-space"/>
-          <w:rFonts w:cs="Arial"/>
-          <w:szCs w:val="24"/>
-          <w:shd w:val="clear" w:color="auto" w:fill="FFFFFF"/>
-        </w:rPr>
-        <w:t xml:space="preserve"> </w:t>
-      </w:r>
-      <w:r>
-        <w:rPr>
-          <w:rStyle w:val="apple-converted-space"/>
-          <w:rFonts w:cs="Arial"/>
-          <w:szCs w:val="24"/>
-          <w:shd w:val="clear" w:color="auto" w:fill="FFFFFF"/>
-        </w:rPr>
-        <w:t>funcionar os programas.</w:t>
-      </w:r>
-    </w:p>
-    <w:p>
-      <w:pPr>
-        <w:pStyle w:val="PargrafodaLista"/>
-        <w:rPr>
-          <w:rStyle w:val="apple-converted-space"/>
-          <w:rFonts w:cs="Arial"/>
-          <w:szCs w:val="24"/>
-          <w:shd w:val="clear" w:color="auto" w:fill="FFFFFF"/>
-        </w:rPr>
-      </w:pPr>
+        <w:t xml:space="preserve"> é a interpretação e o funcionamento da linguagem, dependem de funcionalidades hospedadas no navegador do usuário. Para isso é necessário que exista um interpretador </w:t>
+      </w:r>
       <w:proofErr w:type="spellStart"/>
       <w:proofErr w:type="gramStart"/>
       <w:r>
@@ -4835,7 +5039,6 @@
           <w:szCs w:val="24"/>
           <w:shd w:val="clear" w:color="auto" w:fill="FFFFFF"/>
         </w:rPr>
-        <w:lastRenderedPageBreak/>
         <w:t>JavaScript</w:t>
       </w:r>
       <w:proofErr w:type="spellEnd"/>
@@ -4847,7 +5050,27 @@
           <w:szCs w:val="24"/>
           <w:shd w:val="clear" w:color="auto" w:fill="FFFFFF"/>
         </w:rPr>
-        <w:t xml:space="preserve"> é a interpretação e o funcionamento da linguagem, dependem de funcionalidades hospedadas no navegador do usuário. Para isso é necessário que exista um interpretador </w:t>
+        <w:t xml:space="preserve"> hospedado no navegador. </w:t>
+      </w:r>
+    </w:p>
+    <w:p>
+      <w:pPr>
+        <w:pStyle w:val="PargrafodaLista"/>
+        <w:rPr>
+          <w:rStyle w:val="apple-converted-space"/>
+          <w:rFonts w:cs="Arial"/>
+          <w:szCs w:val="24"/>
+          <w:shd w:val="clear" w:color="auto" w:fill="FFFFFF"/>
+        </w:rPr>
+      </w:pPr>
+      <w:r>
+        <w:rPr>
+          <w:rStyle w:val="apple-converted-space"/>
+          <w:rFonts w:cs="Arial"/>
+          <w:szCs w:val="24"/>
+          <w:shd w:val="clear" w:color="auto" w:fill="FFFFFF"/>
+        </w:rPr>
+        <w:t xml:space="preserve">A Netscape e a Microsoft desenvolveram interpretadores </w:t>
       </w:r>
       <w:proofErr w:type="spellStart"/>
       <w:proofErr w:type="gramStart"/>
@@ -4870,7 +5093,28 @@
           <w:szCs w:val="24"/>
           <w:shd w:val="clear" w:color="auto" w:fill="FFFFFF"/>
         </w:rPr>
-        <w:t xml:space="preserve"> hospedado no navegador. </w:t>
+        <w:t xml:space="preserve"> para serem hospedados no servidor, podendo assim rodar </w:t>
+      </w:r>
+      <w:proofErr w:type="spellStart"/>
+      <w:r>
+        <w:rPr>
+          <w:rStyle w:val="apple-converted-space"/>
+          <w:rFonts w:cs="Arial"/>
+          <w:i/>
+          <w:szCs w:val="24"/>
+          <w:shd w:val="clear" w:color="auto" w:fill="FFFFFF"/>
+        </w:rPr>
+        <w:t>JavaScript</w:t>
+      </w:r>
+      <w:proofErr w:type="spellEnd"/>
+      <w:r>
+        <w:rPr>
+          <w:rStyle w:val="apple-converted-space"/>
+          <w:rFonts w:cs="Arial"/>
+          <w:szCs w:val="24"/>
+          <w:shd w:val="clear" w:color="auto" w:fill="FFFFFF"/>
+        </w:rPr>
+        <w:t xml:space="preserve"> no lado do servidor. </w:t>
       </w:r>
     </w:p>
     <w:p>
@@ -4879,18 +5123,59 @@
         <w:rPr>
           <w:rStyle w:val="apple-converted-space"/>
           <w:rFonts w:cs="Arial"/>
-          <w:szCs w:val="24"/>
-          <w:shd w:val="clear" w:color="auto" w:fill="FFFFFF"/>
-        </w:rPr>
-      </w:pPr>
-      <w:r>
-        <w:rPr>
-          <w:rStyle w:val="apple-converted-space"/>
-          <w:rFonts w:cs="Arial"/>
-          <w:szCs w:val="24"/>
-          <w:shd w:val="clear" w:color="auto" w:fill="FFFFFF"/>
-        </w:rPr>
-        <w:t xml:space="preserve">A Netscape e a Microsoft desenvolveram interpretadores </w:t>
+          <w:i/>
+          <w:szCs w:val="24"/>
+          <w:shd w:val="clear" w:color="auto" w:fill="FFFFFF"/>
+        </w:rPr>
+      </w:pPr>
+      <w:r>
+        <w:rPr>
+          <w:rStyle w:val="apple-converted-space"/>
+          <w:rFonts w:cs="Arial"/>
+          <w:szCs w:val="24"/>
+          <w:shd w:val="clear" w:color="auto" w:fill="FFFFFF"/>
+        </w:rPr>
+        <w:t xml:space="preserve">Esses interpretadores foram colocados </w:t>
+      </w:r>
+      <w:proofErr w:type="gramStart"/>
+      <w:r>
+        <w:rPr>
+          <w:rStyle w:val="apple-converted-space"/>
+          <w:rFonts w:cs="Arial"/>
+          <w:szCs w:val="24"/>
+          <w:shd w:val="clear" w:color="auto" w:fill="FFFFFF"/>
+        </w:rPr>
+        <w:t>a</w:t>
+      </w:r>
+      <w:proofErr w:type="gramEnd"/>
+      <w:r>
+        <w:rPr>
+          <w:rStyle w:val="apple-converted-space"/>
+          <w:rFonts w:cs="Arial"/>
+          <w:szCs w:val="24"/>
+          <w:shd w:val="clear" w:color="auto" w:fill="FFFFFF"/>
+        </w:rPr>
+        <w:t xml:space="preserve"> disposição para o uso público e podem ser usados pelos desenvolvedores para serem embutidos em aplicações gerais.</w:t>
+      </w:r>
+    </w:p>
+    <w:p>
+      <w:pPr>
+        <w:pStyle w:val="PargrafodaLista"/>
+        <w:rPr>
+          <w:rStyle w:val="apple-converted-space"/>
+          <w:rFonts w:cs="Arial"/>
+          <w:szCs w:val="24"/>
+          <w:shd w:val="clear" w:color="auto" w:fill="FFFFFF"/>
+        </w:rPr>
+      </w:pPr>
+      <w:r>
+        <w:rPr>
+          <w:rStyle w:val="apple-converted-space"/>
+          <w:rFonts w:cs="Arial"/>
+          <w:szCs w:val="24"/>
+          <w:shd w:val="clear" w:color="auto" w:fill="FFFFFF"/>
+        </w:rPr>
+        <w:t xml:space="preserve">Em tese, precisamos apenas de um navegador para fazer funcionar scripts desenvolvidos com a linguagem </w:t>
       </w:r>
       <w:proofErr w:type="spellStart"/>
       <w:proofErr w:type="gramStart"/>
@@ -4913,89 +5198,7 @@
           <w:szCs w:val="24"/>
           <w:shd w:val="clear" w:color="auto" w:fill="FFFFFF"/>
         </w:rPr>
-        <w:t xml:space="preserve"> para serem hospedados no servidor, podendo assim rodar </w:t>
-      </w:r>
-      <w:proofErr w:type="spellStart"/>
-      <w:r>
-        <w:rPr>
-          <w:rStyle w:val="apple-converted-space"/>
-          <w:rFonts w:cs="Arial"/>
-          <w:i/>
-          <w:szCs w:val="24"/>
-          <w:shd w:val="clear" w:color="auto" w:fill="FFFFFF"/>
-        </w:rPr>
-        <w:t>JavaScript</w:t>
-      </w:r>
-      <w:proofErr w:type="spellEnd"/>
-      <w:r>
-        <w:rPr>
-          <w:rStyle w:val="apple-converted-space"/>
-          <w:rFonts w:cs="Arial"/>
-          <w:szCs w:val="24"/>
-          <w:shd w:val="clear" w:color="auto" w:fill="FFFFFF"/>
-        </w:rPr>
-        <w:t xml:space="preserve"> no lado do servidor. </w:t>
-      </w:r>
-    </w:p>
-    <w:p>
-      <w:pPr>
-        <w:pStyle w:val="PargrafodaLista"/>
-        <w:rPr>
-          <w:rStyle w:val="apple-converted-space"/>
-          <w:rFonts w:cs="Arial"/>
-          <w:i/>
-          <w:szCs w:val="24"/>
-          <w:shd w:val="clear" w:color="auto" w:fill="FFFFFF"/>
-        </w:rPr>
-      </w:pPr>
-      <w:r>
-        <w:rPr>
-          <w:rStyle w:val="apple-converted-space"/>
-          <w:rFonts w:cs="Arial"/>
-          <w:szCs w:val="24"/>
-          <w:shd w:val="clear" w:color="auto" w:fill="FFFFFF"/>
-        </w:rPr>
-        <w:t xml:space="preserve">Esses interpretadores foram colocados </w:t>
-      </w:r>
-      <w:proofErr w:type="gramStart"/>
-      <w:r>
-        <w:rPr>
-          <w:rStyle w:val="apple-converted-space"/>
-          <w:rFonts w:cs="Arial"/>
-          <w:szCs w:val="24"/>
-          <w:shd w:val="clear" w:color="auto" w:fill="FFFFFF"/>
-        </w:rPr>
-        <w:t>a</w:t>
-      </w:r>
-      <w:proofErr w:type="gramEnd"/>
-      <w:r>
-        <w:rPr>
-          <w:rStyle w:val="apple-converted-space"/>
-          <w:rFonts w:cs="Arial"/>
-          <w:szCs w:val="24"/>
-          <w:shd w:val="clear" w:color="auto" w:fill="FFFFFF"/>
-        </w:rPr>
-        <w:t xml:space="preserve"> disposição para o uso público e podem ser usados pelos desenvolvedores para serem embutidos em aplicações gerais.</w:t>
-      </w:r>
-    </w:p>
-    <w:p>
-      <w:pPr>
-        <w:pStyle w:val="PargrafodaLista"/>
-        <w:rPr>
-          <w:rStyle w:val="apple-converted-space"/>
-          <w:rFonts w:cs="Arial"/>
-          <w:szCs w:val="24"/>
-          <w:shd w:val="clear" w:color="auto" w:fill="FFFFFF"/>
-        </w:rPr>
-      </w:pPr>
-      <w:r>
-        <w:rPr>
-          <w:rStyle w:val="apple-converted-space"/>
-          <w:rFonts w:cs="Arial"/>
-          <w:szCs w:val="24"/>
-          <w:shd w:val="clear" w:color="auto" w:fill="FFFFFF"/>
-        </w:rPr>
-        <w:t xml:space="preserve">Em tese, precisamos apenas de um navegador para fazer funcionar scripts desenvolvidos com a linguagem </w:t>
+        <w:t xml:space="preserve">. A linguagem </w:t>
       </w:r>
       <w:proofErr w:type="spellStart"/>
       <w:proofErr w:type="gramStart"/>
@@ -5018,7 +5221,102 @@
           <w:szCs w:val="24"/>
           <w:shd w:val="clear" w:color="auto" w:fill="FFFFFF"/>
         </w:rPr>
-        <w:t xml:space="preserve">. A linguagem </w:t>
+        <w:t xml:space="preserve"> é orientada a objetos. Para os leitores novatos em programação, uma linguagem orientada a objetos utiliza objetos para agrupar propriedades e métodos inter-relacionados.</w:t>
+      </w:r>
+    </w:p>
+    <w:p>
+      <w:pPr>
+        <w:pStyle w:val="PargrafodaLista"/>
+        <w:rPr>
+          <w:rStyle w:val="apple-converted-space"/>
+          <w:rFonts w:cs="Arial"/>
+          <w:szCs w:val="24"/>
+          <w:shd w:val="clear" w:color="auto" w:fill="FFFFFF"/>
+        </w:rPr>
+      </w:pPr>
+      <w:r>
+        <w:rPr>
+          <w:rStyle w:val="apple-converted-space"/>
+          <w:rFonts w:cs="Arial"/>
+          <w:szCs w:val="24"/>
+          <w:shd w:val="clear" w:color="auto" w:fill="FFFFFF"/>
+        </w:rPr>
+        <w:t xml:space="preserve">Segundo </w:t>
+      </w:r>
+      <w:r>
+        <w:rPr>
+          <w:rStyle w:val="apple-converted-space"/>
+          <w:rFonts w:cs="Arial"/>
+          <w:szCs w:val="24"/>
+          <w:shd w:val="clear" w:color="auto" w:fill="FFFFFF"/>
+        </w:rPr>
+        <w:fldChar w:fldCharType="begin" w:fldLock="1"/>
+      </w:r>
+      <w:r>
+        <w:rPr>
+          <w:rStyle w:val="apple-converted-space"/>
+          <w:rFonts w:cs="Arial"/>
+          <w:szCs w:val="24"/>
+          <w:shd w:val="clear" w:color="auto" w:fill="FFFFFF"/>
+        </w:rPr>
+        <w:instrText>ADDIN CSL_CITATION { "citationItems" : [ { "id" : "ITEM-1", "itemData" : { "author" : [ { "dropping-particle" : "", "family" : "Kaufman", "given" : "Sanders", "non-dropping-particle" : "", "parse-names" : false, "suffix" : "" } ], "id" : "ITEM-1", "issued" : { "date-parts" : [ [ "1997" ] ] }, "publisher-place" : "Rio de Janeiro", "title" : "Livro Aprenda em 21 dias programa\u00e7\u00e3o", "type" : "book" }, "uris" : [ "http://www.mendeley.com/documents/?uuid=35745f27-bacd-4471-9e1f-3e227a4d2419" ] } ], "mendeley" : { "formattedCitation" : "(KAUFMAN, 1997)", "manualFormatting" : "KAUFMAN (1997)", "plainTextFormattedCitation" : "(KAUFMAN, 1997)", "previouslyFormattedCitation" : "(KAUFMAN, 1997)" }, "properties" : { "noteIndex" : 0 }, "schema" : "https://github.com/citation-style-language/schema/raw/master/csl-citation.json" }</w:instrText>
+      </w:r>
+      <w:r>
+        <w:rPr>
+          <w:rStyle w:val="apple-converted-space"/>
+          <w:rFonts w:cs="Arial"/>
+          <w:szCs w:val="24"/>
+          <w:shd w:val="clear" w:color="auto" w:fill="FFFFFF"/>
+        </w:rPr>
+        <w:fldChar w:fldCharType="separate"/>
+      </w:r>
+      <w:r>
+        <w:rPr>
+          <w:rStyle w:val="apple-converted-space"/>
+          <w:rFonts w:cs="Arial"/>
+          <w:noProof/>
+          <w:szCs w:val="24"/>
+          <w:shd w:val="clear" w:color="auto" w:fill="FFFFFF"/>
+        </w:rPr>
+        <w:t>KAUFMAN</w:t>
+      </w:r>
+      <w:r>
+        <w:rPr>
+          <w:rStyle w:val="apple-converted-space"/>
+          <w:rFonts w:cs="Arial"/>
+          <w:noProof/>
+          <w:szCs w:val="24"/>
+          <w:shd w:val="clear" w:color="auto" w:fill="FFFFFF"/>
+        </w:rPr>
+        <w:t xml:space="preserve"> (</w:t>
+      </w:r>
+      <w:r>
+        <w:rPr>
+          <w:rStyle w:val="apple-converted-space"/>
+          <w:rFonts w:cs="Arial"/>
+          <w:noProof/>
+          <w:szCs w:val="24"/>
+          <w:shd w:val="clear" w:color="auto" w:fill="FFFFFF"/>
+        </w:rPr>
+        <w:t>1997)</w:t>
+      </w:r>
+      <w:r>
+        <w:rPr>
+          <w:rStyle w:val="apple-converted-space"/>
+          <w:rFonts w:cs="Arial"/>
+          <w:szCs w:val="24"/>
+          <w:shd w:val="clear" w:color="auto" w:fill="FFFFFF"/>
+        </w:rPr>
+        <w:fldChar w:fldCharType="end"/>
+      </w:r>
+      <w:r>
+        <w:rPr>
+          <w:rStyle w:val="apple-converted-space"/>
+          <w:rFonts w:cs="Arial"/>
+          <w:szCs w:val="24"/>
+          <w:shd w:val="clear" w:color="auto" w:fill="FFFFFF"/>
+        </w:rPr>
+        <w:t xml:space="preserve">, o </w:t>
       </w:r>
       <w:proofErr w:type="spellStart"/>
       <w:proofErr w:type="gramStart"/>
@@ -5030,7 +5328,17 @@
           <w:szCs w:val="24"/>
           <w:shd w:val="clear" w:color="auto" w:fill="FFFFFF"/>
         </w:rPr>
-        <w:t>JavaScript</w:t>
+        <w:t>Java</w:t>
+      </w:r>
+      <w:r>
+        <w:rPr>
+          <w:rStyle w:val="apple-converted-space"/>
+          <w:rFonts w:cs="Arial"/>
+          <w:i/>
+          <w:szCs w:val="24"/>
+          <w:shd w:val="clear" w:color="auto" w:fill="FFFFFF"/>
+        </w:rPr>
+        <w:t>Script</w:t>
       </w:r>
       <w:proofErr w:type="spellEnd"/>
       <w:proofErr w:type="gramEnd"/>
@@ -5041,82 +5349,25 @@
           <w:szCs w:val="24"/>
           <w:shd w:val="clear" w:color="auto" w:fill="FFFFFF"/>
         </w:rPr>
-        <w:t xml:space="preserve"> é orientada a objetos. Para os leitores novatos em programação, uma linguagem orientada a objetos utiliza objetos para agrupar propriedades e métodos inter-relacionados.</w:t>
-      </w:r>
-    </w:p>
-    <w:p>
-      <w:pPr>
-        <w:pStyle w:val="PargrafodaLista"/>
-        <w:rPr>
-          <w:rStyle w:val="apple-converted-space"/>
-          <w:rFonts w:cs="Arial"/>
-          <w:szCs w:val="24"/>
-          <w:shd w:val="clear" w:color="auto" w:fill="FFFFFF"/>
-        </w:rPr>
-      </w:pPr>
-      <w:r>
-        <w:rPr>
-          <w:rStyle w:val="apple-converted-space"/>
-          <w:rFonts w:cs="Arial"/>
-          <w:szCs w:val="24"/>
-          <w:shd w:val="clear" w:color="auto" w:fill="FFFFFF"/>
-        </w:rPr>
-        <w:t xml:space="preserve">Segundo </w:t>
-      </w:r>
-      <w:r>
-        <w:rPr>
-          <w:rStyle w:val="apple-converted-space"/>
-          <w:rFonts w:cs="Arial"/>
-          <w:szCs w:val="24"/>
-          <w:shd w:val="clear" w:color="auto" w:fill="FFFFFF"/>
-        </w:rPr>
-        <w:fldChar w:fldCharType="begin" w:fldLock="1"/>
-      </w:r>
-      <w:r>
-        <w:rPr>
-          <w:rStyle w:val="apple-converted-space"/>
-          <w:rFonts w:cs="Arial"/>
-          <w:szCs w:val="24"/>
-          <w:shd w:val="clear" w:color="auto" w:fill="FFFFFF"/>
-        </w:rPr>
-        <w:instrText>ADDIN CSL_CITATION { "citationItems" : [ { "id" : "ITEM-1", "itemData" : { "author" : [ { "dropping-particle" : "", "family" : "Kaufman", "given" : "Sanders", "non-dropping-particle" : "", "parse-names" : false, "suffix" : "" } ], "id" : "ITEM-1", "issued" : { "date-parts" : [ [ "1997" ] ] }, "publisher-place" : "Rio de Janeiro", "title" : "Livro Aprenda em 21 dias programa\u00e7\u00e3o", "type" : "book" }, "uris" : [ "http://www.mendeley.com/documents/?uuid=35745f27-bacd-4471-9e1f-3e227a4d2419" ] } ], "mendeley" : { "formattedCitation" : "(KAUFMAN, 1997)", "plainTextFormattedCitation" : "(KAUFMAN, 1997)", "previouslyFormattedCitation" : "(KAUFMAN, 1997)" }, "properties" : { "noteIndex" : 0 }, "schema" : "https://github.com/citation-style-language/schema/raw/master/csl-citation.json" }</w:instrText>
-      </w:r>
-      <w:r>
-        <w:rPr>
-          <w:rStyle w:val="apple-converted-space"/>
-          <w:rFonts w:cs="Arial"/>
-          <w:szCs w:val="24"/>
-          <w:shd w:val="clear" w:color="auto" w:fill="FFFFFF"/>
-        </w:rPr>
-        <w:fldChar w:fldCharType="separate"/>
-      </w:r>
-      <w:r>
-        <w:rPr>
-          <w:rStyle w:val="apple-converted-space"/>
-          <w:rFonts w:cs="Arial"/>
-          <w:noProof/>
-          <w:szCs w:val="24"/>
-          <w:shd w:val="clear" w:color="auto" w:fill="FFFFFF"/>
-        </w:rPr>
-        <w:t>(KAUFMAN, 1997)</w:t>
-      </w:r>
-      <w:r>
-        <w:rPr>
-          <w:rStyle w:val="apple-converted-space"/>
-          <w:rFonts w:cs="Arial"/>
-          <w:szCs w:val="24"/>
-          <w:shd w:val="clear" w:color="auto" w:fill="FFFFFF"/>
-        </w:rPr>
-        <w:fldChar w:fldCharType="end"/>
-      </w:r>
-      <w:r>
-        <w:rPr>
-          <w:rStyle w:val="apple-converted-space"/>
-          <w:rFonts w:cs="Arial"/>
-          <w:szCs w:val="24"/>
-          <w:shd w:val="clear" w:color="auto" w:fill="FFFFFF"/>
-        </w:rPr>
-        <w:t xml:space="preserve">, o </w:t>
+        <w:t xml:space="preserve"> e as linguagens orientadas a objetos em geral têm sua força nas áreas de organização e manutenção do código. As desvantagens das linguagens orientadas a objetos é o fato de terem uma curva de aprendizado mais trabalhoso do que as linguagens </w:t>
+      </w:r>
+      <w:r>
+        <w:rPr>
+          <w:rStyle w:val="apple-converted-space"/>
+          <w:rFonts w:cs="Arial"/>
+          <w:szCs w:val="24"/>
+          <w:shd w:val="clear" w:color="auto" w:fill="FFFFFF"/>
+        </w:rPr>
+        <w:t>procedurais</w:t>
+      </w:r>
+      <w:r>
+        <w:rPr>
+          <w:rStyle w:val="apple-converted-space"/>
+          <w:rFonts w:cs="Arial"/>
+          <w:szCs w:val="24"/>
+          <w:shd w:val="clear" w:color="auto" w:fill="FFFFFF"/>
+        </w:rPr>
+        <w:t xml:space="preserve">. O projeto e a manutenção são os detalhes que recomendam o </w:t>
       </w:r>
       <w:proofErr w:type="spellStart"/>
       <w:proofErr w:type="gramStart"/>
@@ -5128,7 +5379,7 @@
           <w:szCs w:val="24"/>
           <w:shd w:val="clear" w:color="auto" w:fill="FFFFFF"/>
         </w:rPr>
-        <w:t>Java</w:t>
+        <w:t>JavaSc</w:t>
       </w:r>
       <w:r>
         <w:rPr>
@@ -5138,7 +5389,7 @@
           <w:szCs w:val="24"/>
           <w:shd w:val="clear" w:color="auto" w:fill="FFFFFF"/>
         </w:rPr>
-        <w:t>Script</w:t>
+        <w:t>ript</w:t>
       </w:r>
       <w:proofErr w:type="spellEnd"/>
       <w:proofErr w:type="gramEnd"/>
@@ -5149,57 +5400,6 @@
           <w:szCs w:val="24"/>
           <w:shd w:val="clear" w:color="auto" w:fill="FFFFFF"/>
         </w:rPr>
-        <w:t xml:space="preserve"> e as linguagens orientadas a objetos em geral têm sua força nas áreas de organização e manutenção do código. As desvantagens das linguagens orientadas a objetos é o fato de terem uma curva de aprendizado mais trabalhoso do que as linguagens </w:t>
-      </w:r>
-      <w:r>
-        <w:rPr>
-          <w:rStyle w:val="apple-converted-space"/>
-          <w:rFonts w:cs="Arial"/>
-          <w:szCs w:val="24"/>
-          <w:shd w:val="clear" w:color="auto" w:fill="FFFFFF"/>
-        </w:rPr>
-        <w:t>procedurais</w:t>
-      </w:r>
-      <w:r>
-        <w:rPr>
-          <w:rStyle w:val="apple-converted-space"/>
-          <w:rFonts w:cs="Arial"/>
-          <w:szCs w:val="24"/>
-          <w:shd w:val="clear" w:color="auto" w:fill="FFFFFF"/>
-        </w:rPr>
-        <w:t xml:space="preserve">. O projeto e a manutenção são os detalhes que recomendam o </w:t>
-      </w:r>
-      <w:proofErr w:type="spellStart"/>
-      <w:proofErr w:type="gramStart"/>
-      <w:r>
-        <w:rPr>
-          <w:rStyle w:val="apple-converted-space"/>
-          <w:rFonts w:cs="Arial"/>
-          <w:i/>
-          <w:szCs w:val="24"/>
-          <w:shd w:val="clear" w:color="auto" w:fill="FFFFFF"/>
-        </w:rPr>
-        <w:t>JavaSc</w:t>
-      </w:r>
-      <w:r>
-        <w:rPr>
-          <w:rStyle w:val="apple-converted-space"/>
-          <w:rFonts w:cs="Arial"/>
-          <w:i/>
-          <w:szCs w:val="24"/>
-          <w:shd w:val="clear" w:color="auto" w:fill="FFFFFF"/>
-        </w:rPr>
-        <w:t>ript</w:t>
-      </w:r>
-      <w:proofErr w:type="spellEnd"/>
-      <w:proofErr w:type="gramEnd"/>
-      <w:r>
-        <w:rPr>
-          <w:rStyle w:val="apple-converted-space"/>
-          <w:rFonts w:cs="Arial"/>
-          <w:szCs w:val="24"/>
-          <w:shd w:val="clear" w:color="auto" w:fill="FFFFFF"/>
-        </w:rPr>
         <w:t xml:space="preserve"> para os programadores Web.</w:t>
       </w:r>
     </w:p>
@@ -5210,7 +5410,7 @@
           <w:rStyle w:val="apple-converted-space"/>
         </w:rPr>
       </w:pPr>
-      <w:bookmarkStart w:id="4" w:name="_Toc417838843"/>
+      <w:bookmarkStart w:id="4" w:name="_Toc418195890"/>
       <w:r>
         <w:t xml:space="preserve">Definição de um </w:t>
       </w:r>
@@ -5251,7 +5451,7 @@
           <w:rFonts w:cs="Arial"/>
           <w:szCs w:val="24"/>
         </w:rPr>
-        <w:instrText>ADDIN CSL_CITATION { "citationItems" : [ { "id" : "ITEM-1", "itemData" : { "URL" : "http://www.oficinadanet.com.br/artigo/1294/framework_o_que_e_e_para_que_serve", "accessed" : { "date-parts" : [ [ "2015", "4", "21" ] ] }, "author" : [ { "dropping-particle" : "", "family" : "Muller", "given" : "Nicolas", "non-dropping-particle" : "", "parse-names" : false, "suffix" : "" } ], "container-title" : "20-11-2008", "id" : "ITEM-1", "issued" : { "date-parts" : [ [ "2008" ] ] }, "title" : "Framework, o que \u00e9 e para que serve?", "type" : "webpage" }, "uris" : [ "http://www.mendeley.com/documents/?uuid=56c484f5-caf5-4fa7-9ed5-f481b9018c2a" ] } ], "mendeley" : { "formattedCitation" : "(MULLER, 2008)", "plainTextFormattedCitation" : "(MULLER, 2008)", "previouslyFormattedCitation" : "(MULLER, 2008)" }, "properties" : { "noteIndex" : 0 }, "schema" : "https://github.com/citation-style-language/schema/raw/master/csl-citation.json" }</w:instrText>
+        <w:instrText>ADDIN CSL_CITATION { "citationItems" : [ { "id" : "ITEM-1", "itemData" : { "URL" : "http://www.oficinadanet.com.br/artigo/1294/framework_o_que_e_e_para_que_serve", "accessed" : { "date-parts" : [ [ "2015", "4", "21" ] ] }, "author" : [ { "dropping-particle" : "", "family" : "Muller", "given" : "Nicolas", "non-dropping-particle" : "", "parse-names" : false, "suffix" : "" } ], "container-title" : "20-11-2008", "id" : "ITEM-1", "issued" : { "date-parts" : [ [ "2008" ] ] }, "title" : "Framework, o que \u00e9 e para que serve?", "type" : "webpage" }, "uris" : [ "http://www.mendeley.com/documents/?uuid=56c484f5-caf5-4fa7-9ed5-f481b9018c2a" ] } ], "mendeley" : { "formattedCitation" : "(MULLER, 2008)", "manualFormatting" : "MULLER (2008)", "plainTextFormattedCitation" : "(MULLER, 2008)", "previouslyFormattedCitation" : "(MULLER, 2008)" }, "properties" : { "noteIndex" : 0 }, "schema" : "https://github.com/citation-style-language/schema/raw/master/csl-citation.json" }</w:instrText>
       </w:r>
       <w:r>
         <w:rPr>
@@ -5268,7 +5468,25 @@
           <w:noProof/>
           <w:szCs w:val="24"/>
         </w:rPr>
-        <w:t>(MULLER, 2008)</w:t>
+        <w:t>MULLER</w:t>
+      </w:r>
+      <w:r>
+        <w:rPr>
+          <w:rStyle w:val="apple-converted-space"/>
+          <w:rFonts w:cs="Arial"/>
+          <w:noProof/>
+          <w:szCs w:val="24"/>
+        </w:rPr>
+        <w:t xml:space="preserve"> (</w:t>
+      </w:r>
+      <w:r>
+        <w:rPr>
+          <w:rStyle w:val="apple-converted-space"/>
+          <w:rFonts w:cs="Arial"/>
+          <w:noProof/>
+          <w:szCs w:val="24"/>
+        </w:rPr>
+        <w:t>2008)</w:t>
       </w:r>
       <w:r>
         <w:rPr>
@@ -5599,7 +5817,7 @@
           <w:rFonts w:cs="Arial"/>
           <w:szCs w:val="24"/>
         </w:rPr>
-        <w:instrText>ADDIN CSL_CITATION { "citationItems" : [ { "id" : "ITEM-1", "itemData" : { "author" : [ { "dropping-particle" : "", "family" : "Fayad", "given" : "Mohamed", "non-dropping-particle" : "", "parse-names" : false, "suffix" : "" }, { "dropping-particle" : "", "family" : "Schmidt", "given" : "Douglas C.", "non-dropping-particle" : "", "parse-names" : false, "suffix" : "" } ], "id" : "ITEM-1", "issued" : { "date-parts" : [ [ "1997" ] ] }, "title" : "Frameworks de aplica\u00e7\u00f5es orientado a objetos", "type" : "article-journal", "volume" : "40" }, "uris" : [ "http://www.mendeley.com/documents/?uuid=763c324d-debd-4a85-abd8-7004363fa475" ] } ], "mendeley" : { "formattedCitation" : "(FAYAD; SCHMIDT, 1997)", "plainTextFormattedCitation" : "(FAYAD; SCHMIDT, 1997)", "previouslyFormattedCitation" : "(FAYAD; SCHMIDT, 1997)" }, "properties" : { "noteIndex" : 0 }, "schema" : "https://github.com/citation-style-language/schema/raw/master/csl-citation.json" }</w:instrText>
+        <w:instrText>ADDIN CSL_CITATION { "citationItems" : [ { "id" : "ITEM-1", "itemData" : { "author" : [ { "dropping-particle" : "", "family" : "Fayad", "given" : "Mohamed", "non-dropping-particle" : "", "parse-names" : false, "suffix" : "" }, { "dropping-particle" : "", "family" : "Schmidt", "given" : "Douglas C.", "non-dropping-particle" : "", "parse-names" : false, "suffix" : "" } ], "id" : "ITEM-1", "issued" : { "date-parts" : [ [ "1997" ] ] }, "title" : "Frameworks de aplica\u00e7\u00f5es orientado a objetos", "type" : "article-journal", "volume" : "40" }, "uris" : [ "http://www.mendeley.com/documents/?uuid=763c324d-debd-4a85-abd8-7004363fa475" ] } ], "mendeley" : { "formattedCitation" : "(FAYAD; SCHMIDT, 1997)", "manualFormatting" : "FAYAD; SCHMIDT (1997)", "plainTextFormattedCitation" : "(FAYAD; SCHMIDT, 1997)", "previouslyFormattedCitation" : "(FAYAD; SCHMIDT, 1997)" }, "properties" : { "noteIndex" : 0 }, "schema" : "https://github.com/citation-style-language/schema/raw/master/csl-citation.json" }</w:instrText>
       </w:r>
       <w:r>
         <w:rPr>
@@ -5616,7 +5834,25 @@
           <w:noProof/>
           <w:szCs w:val="24"/>
         </w:rPr>
-        <w:t>(FAYAD; SCHMIDT, 1997)</w:t>
+        <w:t>FAYAD; SCHMIDT</w:t>
+      </w:r>
+      <w:r>
+        <w:rPr>
+          <w:rStyle w:val="apple-converted-space"/>
+          <w:rFonts w:cs="Arial"/>
+          <w:noProof/>
+          <w:szCs w:val="24"/>
+        </w:rPr>
+        <w:t xml:space="preserve"> (</w:t>
+      </w:r>
+      <w:r>
+        <w:rPr>
+          <w:rStyle w:val="apple-converted-space"/>
+          <w:rFonts w:cs="Arial"/>
+          <w:noProof/>
+          <w:szCs w:val="24"/>
+        </w:rPr>
+        <w:t>1997)</w:t>
       </w:r>
       <w:r>
         <w:rPr>
@@ -5698,7 +5934,7 @@
           <w:rFonts w:cs="Arial"/>
           <w:szCs w:val="24"/>
         </w:rPr>
-        <w:t xml:space="preserve">Suas </w:t>
+        <w:t xml:space="preserve">Suas vantagens </w:t>
       </w:r>
       <w:r>
         <w:rPr>
@@ -5707,7 +5943,7 @@
           <w:szCs w:val="24"/>
         </w:rPr>
         <w:lastRenderedPageBreak/>
-        <w:t>vantagens são</w:t>
+        <w:t>são</w:t>
       </w:r>
       <w:r>
         <w:rPr>
@@ -5957,7 +6193,7 @@
           <w:rFonts w:cs="Arial"/>
           <w:szCs w:val="24"/>
         </w:rPr>
-        <w:instrText>ADDIN CSL_CITATION { "citationItems" : [ { "id" : "ITEM-1", "itemData" : { "author" : [ { "dropping-particle" : "", "family" : "Maxwell", "given" : "", "non-dropping-particle" : "", "parse-names" : false, "suffix" : "" } ], "id" : "ITEM-1", "issued" : { "date-parts" : [ [ "2013" ] ] }, "title" : "PUC \u2013Rio Certifica\u00e7\u00e3o Digital N\u00b0 0410823/CA", "type" : "article-journal" }, "uris" : [ "http://www.mendeley.com/documents/?uuid=b57c89b5-5712-4cc4-b3fb-771b6aa814f8" ] } ], "mendeley" : { "formattedCitation" : "(MAXWELL, 2013)", "plainTextFormattedCitation" : "(MAXWELL, 2013)", "previouslyFormattedCitation" : "(MAXWELL, 2013)" }, "properties" : { "noteIndex" : 0 }, "schema" : "https://github.com/citation-style-language/schema/raw/master/csl-citation.json" }</w:instrText>
+        <w:instrText>ADDIN CSL_CITATION { "citationItems" : [ { "id" : "ITEM-1", "itemData" : { "author" : [ { "dropping-particle" : "", "family" : "Maxwell", "given" : "", "non-dropping-particle" : "", "parse-names" : false, "suffix" : "" } ], "id" : "ITEM-1", "issued" : { "date-parts" : [ [ "2013" ] ] }, "title" : "PUC \u2013Rio Certifica\u00e7\u00e3o Digital N\u00b0 0410823/CA", "type" : "article-journal" }, "uris" : [ "http://www.mendeley.com/documents/?uuid=b57c89b5-5712-4cc4-b3fb-771b6aa814f8" ] } ], "mendeley" : { "formattedCitation" : "(MAXWELL, 2013)", "manualFormatting" : "MAXWELL (2013)", "plainTextFormattedCitation" : "(MAXWELL, 2013)", "previouslyFormattedCitation" : "(MAXWELL, 2013)" }, "properties" : { "noteIndex" : 0 }, "schema" : "https://github.com/citation-style-language/schema/raw/master/csl-citation.json" }</w:instrText>
       </w:r>
       <w:r>
         <w:rPr>
@@ -5974,7 +6210,25 @@
           <w:noProof/>
           <w:szCs w:val="24"/>
         </w:rPr>
-        <w:t>(MAXWELL, 2013)</w:t>
+        <w:t>MAXWELL</w:t>
+      </w:r>
+      <w:r>
+        <w:rPr>
+          <w:rStyle w:val="apple-converted-space"/>
+          <w:rFonts w:cs="Arial"/>
+          <w:noProof/>
+          <w:szCs w:val="24"/>
+        </w:rPr>
+        <w:t xml:space="preserve"> (</w:t>
+      </w:r>
+      <w:r>
+        <w:rPr>
+          <w:rStyle w:val="apple-converted-space"/>
+          <w:rFonts w:cs="Arial"/>
+          <w:noProof/>
+          <w:szCs w:val="24"/>
+        </w:rPr>
+        <w:t>2013)</w:t>
       </w:r>
       <w:r>
         <w:rPr>
@@ -6187,7 +6441,7 @@
       <w:pPr>
         <w:pStyle w:val="Ttulo2"/>
       </w:pPr>
-      <w:bookmarkStart w:id="5" w:name="_Toc417838844"/>
+      <w:bookmarkStart w:id="5" w:name="_Toc418195891"/>
       <w:r>
         <w:t>Ferrament</w:t>
       </w:r>
@@ -6269,7 +6523,7 @@
         <w:fldChar w:fldCharType="begin" w:fldLock="1"/>
       </w:r>
       <w:r>
-        <w:instrText>ADDIN CSL_CITATION { "citationItems" : [ { "id" : "ITEM-1", "itemData" : { "URL" : "https://www.processing.org/", "accessed" : { "date-parts" : [ [ "2015", "4", "4" ] ] }, "id" : "ITEM-1", "issued" : { "date-parts" : [ [ "2013" ] ] }, "title" : "Processing", "type" : "webpage" }, "uris" : [ "http://www.mendeley.com/documents/?uuid=869e247b-1c22-40f8-adac-9cc91f4d5f75" ] } ], "mendeley" : { "formattedCitation" : "(\u201cProcessing\u201d, 2013)", "plainTextFormattedCitation" : "(\u201cProcessing\u201d, 2013)", "previouslyFormattedCitation" : "(\u201cProcessing\u201d, 2013)" }, "properties" : { "noteIndex" : 0 }, "schema" : "https://github.com/citation-style-language/schema/raw/master/csl-citation.json" }</w:instrText>
+        <w:instrText>ADDIN CSL_CITATION { "citationItems" : [ { "id" : "ITEM-1", "itemData" : { "URL" : "https://www.processing.org/", "accessed" : { "date-parts" : [ [ "2015", "4", "4" ] ] }, "author" : [ { "dropping-particle" : "", "family" : "Ben", "given" : "Fry", "non-dropping-particle" : "", "parse-names" : false, "suffix" : "" }, { "dropping-particle" : "", "family" : "Reas", "given" : "Casey", "non-dropping-particle" : "", "parse-names" : false, "suffix" : "" } ], "id" : "ITEM-1", "issued" : { "date-parts" : [ [ "2013" ] ] }, "title" : "Processing", "type" : "webpage" }, "uris" : [ "http://www.mendeley.com/documents/?uuid=869e247b-1c22-40f8-adac-9cc91f4d5f75" ] } ], "mendeley" : { "formattedCitation" : "(BEN; REAS, 2013)", "manualFormatting" : "BEN; REAS (2013)", "plainTextFormattedCitation" : "(BEN; REAS, 2013)", "previouslyFormattedCitation" : "(BEN; REAS, 2013)" }, "properties" : { "noteIndex" : 0 }, "schema" : "https://github.com/citation-style-language/schema/raw/master/csl-citation.json" }</w:instrText>
       </w:r>
       <w:r>
         <w:fldChar w:fldCharType="separate"/>
@@ -6278,7 +6532,19 @@
         <w:rPr>
           <w:noProof/>
         </w:rPr>
-        <w:t>(“Processing”, 2013)</w:t>
+        <w:t>BEN; REAS</w:t>
+      </w:r>
+      <w:r>
+        <w:rPr>
+          <w:noProof/>
+        </w:rPr>
+        <w:t xml:space="preserve"> (</w:t>
+      </w:r>
+      <w:r>
+        <w:rPr>
+          <w:noProof/>
+        </w:rPr>
+        <w:t>2013)</w:t>
       </w:r>
       <w:r>
         <w:fldChar w:fldCharType="end"/>
@@ -6331,7 +6597,7 @@
         <w:fldChar w:fldCharType="begin" w:fldLock="1"/>
       </w:r>
       <w:r>
-        <w:instrText>ADDIN CSL_CITATION { "citationItems" : [ { "id" : "ITEM-1", "itemData" : { "URL" : "http://matplotlib.org/", "accessed" : { "date-parts" : [ [ "2015", "4", "4" ] ] }, "container-title" : "16-02-2015", "id" : "ITEM-1", "issued" : { "date-parts" : [ [ "2015" ] ] }, "title" : "Matplotlib", "type" : "webpage" }, "uris" : [ "http://www.mendeley.com/documents/?uuid=ab8f89d0-dc3f-4b72-8769-af7a6baaacdb" ] } ], "mendeley" : { "formattedCitation" : "(\u201cMatplotlib\u201d, 2015)", "plainTextFormattedCitation" : "(\u201cMatplotlib\u201d, 2015)", "previouslyFormattedCitation" : "(\u201cMatplotlib\u201d, 2015)" }, "properties" : { "noteIndex" : 0 }, "schema" : "https://github.com/citation-style-language/schema/raw/master/csl-citation.json" }</w:instrText>
+        <w:instrText>ADDIN CSL_CITATION { "citationItems" : [ { "id" : "ITEM-1", "itemData" : { "URL" : "http://matplotlib.org/", "accessed" : { "date-parts" : [ [ "2015", "4", "4" ] ] }, "author" : [ { "dropping-particle" : "", "family" : "Matplotlib", "given" : "", "non-dropping-particle" : "", "parse-names" : false, "suffix" : "" } ], "container-title" : "16-02-2015", "id" : "ITEM-1", "issued" : { "date-parts" : [ [ "2015" ] ] }, "title" : "Matplotlib", "type" : "webpage" }, "uris" : [ "http://www.mendeley.com/documents/?uuid=ab8f89d0-dc3f-4b72-8769-af7a6baaacdb" ] } ], "mendeley" : { "formattedCitation" : "(MATPLOTLIB, 2015)", "manualFormatting" : "MATPLOTLIB (2015)", "plainTextFormattedCitation" : "(MATPLOTLIB, 2015)", "previouslyFormattedCitation" : "(MATPLOTLIB, 2015)" }, "properties" : { "noteIndex" : 0 }, "schema" : "https://github.com/citation-style-language/schema/raw/master/csl-citation.json" }</w:instrText>
       </w:r>
       <w:r>
         <w:fldChar w:fldCharType="separate"/>
@@ -6340,7 +6606,19 @@
         <w:rPr>
           <w:noProof/>
         </w:rPr>
-        <w:t>(“Matplotlib”, 2015)</w:t>
+        <w:t>MATPLOTLIB</w:t>
+      </w:r>
+      <w:r>
+        <w:rPr>
+          <w:noProof/>
+        </w:rPr>
+        <w:t xml:space="preserve"> (</w:t>
+      </w:r>
+      <w:r>
+        <w:rPr>
+          <w:noProof/>
+        </w:rPr>
+        <w:t>2015)</w:t>
       </w:r>
       <w:r>
         <w:fldChar w:fldCharType="end"/>
@@ -6418,7 +6696,7 @@
         <w:fldChar w:fldCharType="begin" w:fldLock="1"/>
       </w:r>
       <w:r>
-        <w:instrText>ADDIN CSL_CITATION { "citationItems" : [ { "id" : "ITEM-1", "itemData" : { "URL" : "http://www.tableau.com/", "accessed" : { "date-parts" : [ [ "2015", "4", "4" ] ] }, "id" : "ITEM-1", "issued" : { "date-parts" : [ [ "2011" ] ] }, "title" : "Tableau", "type" : "webpage" }, "uris" : [ "http://www.mendeley.com/documents/?uuid=f63c5291-fc20-4137-9330-bc84c4f78840" ] } ], "mendeley" : { "formattedCitation" : "(\u201cTableau\u201d, 2011)", "plainTextFormattedCitation" : "(\u201cTableau\u201d, 2011)", "previouslyFormattedCitation" : "(\u201cTableau\u201d, 2011)" }, "properties" : { "noteIndex" : 0 }, "schema" : "https://github.com/citation-style-language/schema/raw/master/csl-citation.json" }</w:instrText>
+        <w:instrText>ADDIN CSL_CITATION { "citationItems" : [ { "id" : "ITEM-1", "itemData" : { "URL" : "http://www.tableau.com/", "accessed" : { "date-parts" : [ [ "2015", "4", "4" ] ] }, "author" : [ { "dropping-particle" : "", "family" : "Tableau", "given" : "", "non-dropping-particle" : "", "parse-names" : false, "suffix" : "" } ], "id" : "ITEM-1", "issued" : { "date-parts" : [ [ "2011" ] ] }, "title" : "Tableau", "type" : "webpage" }, "uris" : [ "http://www.mendeley.com/documents/?uuid=f63c5291-fc20-4137-9330-bc84c4f78840" ] } ], "mendeley" : { "formattedCitation" : "(TABLEAU, 2011)", "manualFormatting" : "TABLEAU (2011)", "plainTextFormattedCitation" : "(TABLEAU, 2011)", "previouslyFormattedCitation" : "(TABLEAU, 2011)" }, "properties" : { "noteIndex" : 0 }, "schema" : "https://github.com/citation-style-language/schema/raw/master/csl-citation.json" }</w:instrText>
       </w:r>
       <w:r>
         <w:fldChar w:fldCharType="separate"/>
@@ -6427,7 +6705,19 @@
         <w:rPr>
           <w:noProof/>
         </w:rPr>
-        <w:t>(“Tableau”, 2011)</w:t>
+        <w:t>TABLEAU</w:t>
+      </w:r>
+      <w:r>
+        <w:rPr>
+          <w:noProof/>
+        </w:rPr>
+        <w:t xml:space="preserve"> (</w:t>
+      </w:r>
+      <w:r>
+        <w:rPr>
+          <w:noProof/>
+        </w:rPr>
+        <w:t>2011)</w:t>
       </w:r>
       <w:r>
         <w:fldChar w:fldCharType="end"/>
@@ -6467,7 +6757,7 @@
           <w:shd w:val="clear" w:color="auto" w:fill="FFFFFF"/>
         </w:rPr>
       </w:pPr>
-      <w:bookmarkStart w:id="6" w:name="_Toc417838845"/>
+      <w:bookmarkStart w:id="6" w:name="_Toc418195892"/>
       <w:r>
         <w:rPr>
           <w:rStyle w:val="apple-converted-space"/>
@@ -6495,7 +6785,7 @@
         <w:fldChar w:fldCharType="begin" w:fldLock="1"/>
       </w:r>
       <w:r>
-        <w:instrText>ADDIN CSL_CITATION { "citationItems" : [ { "id" : "ITEM-1", "itemData" : { "URL" : "http://www.w3.org/DOM/", "accessed" : { "date-parts" : [ [ "2015", "4", "3" ] ] }, "container-title" : "2005-01-19", "id" : "ITEM-1", "issued" : { "date-parts" : [ [ "2005" ] ] }, "title" : "Document Object Model (DOM)", "type" : "webpage" }, "uris" : [ "http://www.mendeley.com/documents/?uuid=57256ec6-9e1a-4563-8d48-5bbdea64dfad" ] } ], "mendeley" : { "formattedCitation" : "(\u201cDocument Object Model (DOM)\u201d, 2005)", "plainTextFormattedCitation" : "(\u201cDocument Object Model (DOM)\u201d, 2005)", "previouslyFormattedCitation" : "(\u201cDocument Object Model (DOM)\u201d, 2005)" }, "properties" : { "noteIndex" : 0 }, "schema" : "https://github.com/citation-style-language/schema/raw/master/csl-citation.json" }</w:instrText>
+        <w:instrText>ADDIN CSL_CITATION { "citationItems" : [ { "id" : "ITEM-1", "itemData" : { "URL" : "http://www.w3.org/DOM/", "accessed" : { "date-parts" : [ [ "2015", "4", "3" ] ] }, "author" : [ { "dropping-particle" : "", "family" : "W3C", "given" : "", "non-dropping-particle" : "", "parse-names" : false, "suffix" : "" } ], "container-title" : "2005-01-19", "id" : "ITEM-1", "issued" : { "date-parts" : [ [ "2005" ] ] }, "title" : "Document Object Model (DOM)", "type" : "webpage" }, "uris" : [ "http://www.mendeley.com/documents/?uuid=57256ec6-9e1a-4563-8d48-5bbdea64dfad" ] } ], "mendeley" : { "formattedCitation" : "(W3C, 2005)", "manualFormatting" : "W3C (2005)", "plainTextFormattedCitation" : "(W3C, 2005)", "previouslyFormattedCitation" : "(W3C, 2005)" }, "properties" : { "noteIndex" : 0 }, "schema" : "https://github.com/citation-style-language/schema/raw/master/csl-citation.json" }</w:instrText>
       </w:r>
       <w:r>
         <w:fldChar w:fldCharType="separate"/>
@@ -6504,7 +6794,19 @@
         <w:rPr>
           <w:noProof/>
         </w:rPr>
-        <w:t>(“Document Object Model (DOM)”, 2005)</w:t>
+        <w:t>W3C</w:t>
+      </w:r>
+      <w:r>
+        <w:rPr>
+          <w:noProof/>
+        </w:rPr>
+        <w:t xml:space="preserve"> (</w:t>
+      </w:r>
+      <w:r>
+        <w:rPr>
+          <w:noProof/>
+        </w:rPr>
+        <w:t>2005)</w:t>
       </w:r>
       <w:r>
         <w:fldChar w:fldCharType="end"/>
@@ -6575,7 +6877,7 @@
           <w:shd w:val="clear" w:color="auto" w:fill="FFFFFF"/>
         </w:rPr>
       </w:pPr>
-      <w:bookmarkStart w:id="7" w:name="_Toc417838846"/>
+      <w:bookmarkStart w:id="7" w:name="_Toc418195893"/>
       <w:r>
         <w:rPr>
           <w:rStyle w:val="apple-converted-space"/>
@@ -6615,7 +6917,7 @@
         <w:fldChar w:fldCharType="begin" w:fldLock="1"/>
       </w:r>
       <w:r>
-        <w:instrText>ADDIN CSL_CITATION { "citationItems" : [ { "id" : "ITEM-1", "itemData" : { "URL" : "http://www.devmedia.com.br/a-origem-do-css-um-pouco-da-historia/15195", "accessed" : { "date-parts" : [ [ "2015", "4", "3" ] ] }, "author" : [ { "dropping-particle" : "", "family" : "Pereira", "given" : "Altieri", "non-dropping-particle" : "", "parse-names" : false, "suffix" : "" } ], "container-title" : "04-12-2009", "id" : "ITEM-1", "issued" : { "date-parts" : [ [ "2009" ] ] }, "title" : "A origem do CSS, um pouco da hist\u00f3ria. Leia mais em: A origem do CSS, um pouco da hist\u00f3ria.", "type" : "webpage" }, "uris" : [ "http://www.mendeley.com/documents/?uuid=0e3fd881-16d4-4a1a-b6a8-7fdedcf48a35" ] } ], "mendeley" : { "formattedCitation" : "(PEREIRA, 2009)", "plainTextFormattedCitation" : "(PEREIRA, 2009)", "previouslyFormattedCitation" : "(PEREIRA, 2009)" }, "properties" : { "noteIndex" : 0 }, "schema" : "https://github.com/citation-style-language/schema/raw/master/csl-citation.json" }</w:instrText>
+        <w:instrText>ADDIN CSL_CITATION { "citationItems" : [ { "id" : "ITEM-1", "itemData" : { "URL" : "http://www.devmedia.com.br/a-origem-do-css-um-pouco-da-historia/15195", "accessed" : { "date-parts" : [ [ "2015", "4", "3" ] ] }, "author" : [ { "dropping-particle" : "", "family" : "Pereira", "given" : "Altieri", "non-dropping-particle" : "", "parse-names" : false, "suffix" : "" } ], "container-title" : "04-12-2009", "id" : "ITEM-1", "issued" : { "date-parts" : [ [ "2009" ] ] }, "title" : "A origem do CSS, um pouco da hist\u00f3ria. Leia mais em: A origem do CSS, um pouco da hist\u00f3ria.", "type" : "webpage" }, "uris" : [ "http://www.mendeley.com/documents/?uuid=0e3fd881-16d4-4a1a-b6a8-7fdedcf48a35" ] } ], "mendeley" : { "formattedCitation" : "(PEREIRA, 2009)", "manualFormatting" : "PEREIRA (2009)", "plainTextFormattedCitation" : "(PEREIRA, 2009)", "previouslyFormattedCitation" : "(PEREIRA, 2009)" }, "properties" : { "noteIndex" : 0 }, "schema" : "https://github.com/citation-style-language/schema/raw/master/csl-citation.json" }</w:instrText>
       </w:r>
       <w:r>
         <w:fldChar w:fldCharType="separate"/>
@@ -6624,7 +6926,13 @@
         <w:rPr>
           <w:noProof/>
         </w:rPr>
-        <w:t>(PEREIRA, 2009)</w:t>
+        <w:t>PEREIRA (</w:t>
+      </w:r>
+      <w:r>
+        <w:rPr>
+          <w:noProof/>
+        </w:rPr>
+        <w:t>2009)</w:t>
       </w:r>
       <w:r>
         <w:fldChar w:fldCharType="end"/>
@@ -6698,7 +7006,7 @@
           <w:shd w:val="clear" w:color="auto" w:fill="FFFFFF"/>
         </w:rPr>
       </w:pPr>
-      <w:bookmarkStart w:id="8" w:name="_Toc417838847"/>
+      <w:bookmarkStart w:id="8" w:name="_Toc418195894"/>
       <w:r>
         <w:rPr>
           <w:rStyle w:val="apple-converted-space"/>
@@ -6760,7 +7068,7 @@
         <w:fldChar w:fldCharType="begin" w:fldLock="1"/>
       </w:r>
       <w:r>
-        <w:instrText>ADDIN CSL_CITATION { "citationItems" : [ { "id" : "ITEM-1", "itemData" : { "URL" : "http://d3js.org/", "accessed" : { "date-parts" : [ [ "2015", "4", "21" ] ] }, "author" : [ { "dropping-particle" : "", "family" : "Bostock", "given" : "Mike", "non-dropping-particle" : "", "parse-names" : false, "suffix" : "" } ], "container-title" : "2013", "id" : "ITEM-1", "issued" : { "date-parts" : [ [ "2013" ] ] }, "title" : "Data-Driven Documents", "type" : "webpage" }, "uris" : [ "http://www.mendeley.com/documents/?uuid=7c15124f-c0a4-48d0-80d4-c310f23b6d98" ] } ], "mendeley" : { "formattedCitation" : "(BOSTOCK, 2013)", "plainTextFormattedCitation" : "(BOSTOCK, 2013)", "previouslyFormattedCitation" : "(BOSTOCK, 2013)" }, "properties" : { "noteIndex" : 0 }, "schema" : "https://github.com/citation-style-language/schema/raw/master/csl-citation.json" }</w:instrText>
+        <w:instrText>ADDIN CSL_CITATION { "citationItems" : [ { "id" : "ITEM-1", "itemData" : { "URL" : "http://d3js.org/", "accessed" : { "date-parts" : [ [ "2015", "4", "21" ] ] }, "author" : [ { "dropping-particle" : "", "family" : "Bostock", "given" : "Mike", "non-dropping-particle" : "", "parse-names" : false, "suffix" : "" } ], "container-title" : "2013", "id" : "ITEM-1", "issued" : { "date-parts" : [ [ "2013" ] ] }, "title" : "Data-Driven Documents", "type" : "webpage" }, "uris" : [ "http://www.mendeley.com/documents/?uuid=7c15124f-c0a4-48d0-80d4-c310f23b6d98" ] } ], "mendeley" : { "formattedCitation" : "(BOSTOCK, 2013)", "manualFormatting" : "BOSTOCK (2013)", "plainTextFormattedCitation" : "(BOSTOCK, 2013)", "previouslyFormattedCitation" : "(BOSTOCK, 2013)" }, "properties" : { "noteIndex" : 0 }, "schema" : "https://github.com/citation-style-language/schema/raw/master/csl-citation.json" }</w:instrText>
       </w:r>
       <w:r>
         <w:fldChar w:fldCharType="separate"/>
@@ -6769,7 +7077,19 @@
         <w:rPr>
           <w:noProof/>
         </w:rPr>
-        <w:t>(BOSTOCK, 2013)</w:t>
+        <w:t>BOSTOCK</w:t>
+      </w:r>
+      <w:r>
+        <w:rPr>
+          <w:noProof/>
+        </w:rPr>
+        <w:t xml:space="preserve"> (</w:t>
+      </w:r>
+      <w:r>
+        <w:rPr>
+          <w:noProof/>
+        </w:rPr>
+        <w:t>2013)</w:t>
       </w:r>
       <w:r>
         <w:fldChar w:fldCharType="end"/>
@@ -7124,7 +7444,7 @@
           <w:shd w:val="clear" w:color="auto" w:fill="FFFFFF"/>
         </w:rPr>
       </w:pPr>
-      <w:bookmarkStart w:id="9" w:name="_Toc417838848"/>
+      <w:bookmarkStart w:id="9" w:name="_Toc418195895"/>
       <w:r>
         <w:rPr>
           <w:rStyle w:val="apple-converted-space"/>
@@ -7195,7 +7515,7 @@
         <w:rPr>
           <w:rFonts w:cs="Arial"/>
         </w:rPr>
-        <w:instrText>ADDIN CSL_CITATION { "citationItems" : [ { "id" : "ITEM-1", "itemData" : { "URL" : "http://homepages.dcc.ufmg.br/~yussif/visdados/visbdgeod3js/index.html", "accessed" : { "date-parts" : [ [ "2015", "4", "21" ] ] }, "author" : [ { "dropping-particle" : "", "family" : "Ribeiro", "given" : "Salatiel", "non-dropping-particle" : "", "parse-names" : false, "suffix" : "" }, { "dropping-particle" : "de", "family" : "Barcelos", "given" : "Yussif Tadeu", "non-dropping-particle" : "", "parse-names" : false, "suffix" : "" } ], "container-title" : "04-05-2014", "id" : "ITEM-1", "issued" : { "date-parts" : [ [ "2014" ] ] }, "title" : "Visualiza\u00e7\u00e3o de Dados Geogr\u00e1ficos com a biblioteca D3.js", "type" : "webpage" }, "uris" : [ "http://www.mendeley.com/documents/?uuid=42229090-8f8d-46bf-9e8a-ef4e8f0ee3ee" ] } ], "mendeley" : { "formattedCitation" : "(RIBEIRO; BARCELOS, 2014)", "plainTextFormattedCitation" : "(RIBEIRO; BARCELOS, 2014)", "previouslyFormattedCitation" : "(RIBEIRO; BARCELOS, 2014)" }, "properties" : { "noteIndex" : 0 }, "schema" : "https://github.com/citation-style-language/schema/raw/master/csl-citation.json" }</w:instrText>
+        <w:instrText>ADDIN CSL_CITATION { "citationItems" : [ { "id" : "ITEM-1", "itemData" : { "URL" : "http://homepages.dcc.ufmg.br/~yussif/visdados/visbdgeod3js/index.html", "accessed" : { "date-parts" : [ [ "2015", "4", "21" ] ] }, "author" : [ { "dropping-particle" : "", "family" : "Ribeiro", "given" : "Salatiel", "non-dropping-particle" : "", "parse-names" : false, "suffix" : "" }, { "dropping-particle" : "de", "family" : "Barcelos", "given" : "Yussif Tadeu", "non-dropping-particle" : "", "parse-names" : false, "suffix" : "" } ], "container-title" : "04-05-2014", "id" : "ITEM-1", "issued" : { "date-parts" : [ [ "2014" ] ] }, "title" : "Visualiza\u00e7\u00e3o de Dados Geogr\u00e1ficos com a biblioteca D3.js", "type" : "webpage" }, "uris" : [ "http://www.mendeley.com/documents/?uuid=42229090-8f8d-46bf-9e8a-ef4e8f0ee3ee" ] } ], "mendeley" : { "formattedCitation" : "(RIBEIRO; BARCELOS, 2014)", "manualFormatting" : "RIBEIRO; BARCELOS (2014)", "plainTextFormattedCitation" : "(RIBEIRO; BARCELOS, 2014)", "previouslyFormattedCitation" : "(RIBEIRO; BARCELOS, 2014)" }, "properties" : { "noteIndex" : 0 }, "schema" : "https://github.com/citation-style-language/schema/raw/master/csl-citation.json" }</w:instrText>
       </w:r>
       <w:r>
         <w:rPr>
@@ -7208,7 +7528,21 @@
           <w:rFonts w:cs="Arial"/>
           <w:noProof/>
         </w:rPr>
-        <w:t>(RIBEIRO; BARCELOS, 2014)</w:t>
+        <w:t>RIBEIRO; BARCELOS</w:t>
+      </w:r>
+      <w:r>
+        <w:rPr>
+          <w:rFonts w:cs="Arial"/>
+          <w:noProof/>
+        </w:rPr>
+        <w:t xml:space="preserve"> (</w:t>
+      </w:r>
+      <w:r>
+        <w:rPr>
+          <w:rFonts w:cs="Arial"/>
+          <w:noProof/>
+        </w:rPr>
+        <w:t>2014)</w:t>
       </w:r>
       <w:r>
         <w:rPr>
@@ -7327,7 +7661,7 @@
           <w:lang w:eastAsia="pt-BR"/>
         </w:rPr>
       </w:pPr>
-      <w:bookmarkStart w:id="10" w:name="_Toc417838849"/>
+      <w:bookmarkStart w:id="10" w:name="_Toc418195896"/>
       <w:r>
         <w:rPr>
           <w:lang w:eastAsia="pt-BR"/>
@@ -7470,7 +7804,7 @@
           <w:lang w:eastAsia="pt-BR"/>
         </w:rPr>
       </w:pPr>
-      <w:bookmarkStart w:id="11" w:name="_Toc417838850"/>
+      <w:bookmarkStart w:id="11" w:name="_Toc418195897"/>
       <w:r>
         <w:rPr>
           <w:lang w:eastAsia="pt-BR"/>
@@ -7503,7 +7837,7 @@
         <w:rPr>
           <w:rFonts w:cs="Arial"/>
         </w:rPr>
-        <w:instrText>ADDIN CSL_CITATION { "citationItems" : [ { "id" : "ITEM-1", "itemData" : { "URL" : "http://itforum365.com.br/noticias/detalhe/3857/seis-cases-representativos-de-big-data-segundo-o-gartner", "accessed" : { "date-parts" : [ [ "2015", "4", "3" ] ] }, "author" : [ { "dropping-particle" : "", "family" : "Ferraz", "given" : "Karen", "non-dropping-particle" : "", "parse-names" : false, "suffix" : "" } ], "container-title" : "07/11/2013", "id" : "ITEM-1", "issued" : { "date-parts" : [ [ "2013" ] ] }, "title" : "Seis cases representativos de Big Data, segundo o Gartner", "type" : "webpage" }, "uris" : [ "http://www.mendeley.com/documents/?uuid=2a3f2ff9-5f1e-4835-ba3b-ec686ad926cd" ] } ], "mendeley" : { "formattedCitation" : "(FERRAZ, 2013)", "plainTextFormattedCitation" : "(FERRAZ, 2013)", "previouslyFormattedCitation" : "(FERRAZ, 2013)" }, "properties" : { "noteIndex" : 0 }, "schema" : "https://github.com/citation-style-language/schema/raw/master/csl-citation.json" }</w:instrText>
+        <w:instrText>ADDIN CSL_CITATION { "citationItems" : [ { "id" : "ITEM-1", "itemData" : { "URL" : "http://itforum365.com.br/noticias/detalhe/3857/seis-cases-representativos-de-big-data-segundo-o-gartner", "accessed" : { "date-parts" : [ [ "2015", "4", "3" ] ] }, "author" : [ { "dropping-particle" : "", "family" : "Ferraz", "given" : "Karen", "non-dropping-particle" : "", "parse-names" : false, "suffix" : "" } ], "container-title" : "07/11/2013", "id" : "ITEM-1", "issued" : { "date-parts" : [ [ "2013" ] ] }, "title" : "Seis cases representativos de Big Data, segundo o Gartner", "type" : "webpage" }, "uris" : [ "http://www.mendeley.com/documents/?uuid=2a3f2ff9-5f1e-4835-ba3b-ec686ad926cd" ] } ], "mendeley" : { "formattedCitation" : "(FERRAZ, 2013)", "manualFormatting" : "FERRAZ (2013)", "plainTextFormattedCitation" : "(FERRAZ, 2013)", "previouslyFormattedCitation" : "(FERRAZ, 2013)" }, "properties" : { "noteIndex" : 0 }, "schema" : "https://github.com/citation-style-language/schema/raw/master/csl-citation.json" }</w:instrText>
       </w:r>
       <w:r>
         <w:rPr>
@@ -7516,7 +7850,21 @@
           <w:rFonts w:cs="Arial"/>
           <w:noProof/>
         </w:rPr>
-        <w:t>(FERRAZ, 2013)</w:t>
+        <w:t>FERRAZ</w:t>
+      </w:r>
+      <w:r>
+        <w:rPr>
+          <w:rFonts w:cs="Arial"/>
+          <w:noProof/>
+        </w:rPr>
+        <w:t xml:space="preserve"> (</w:t>
+      </w:r>
+      <w:r>
+        <w:rPr>
+          <w:rFonts w:cs="Arial"/>
+          <w:noProof/>
+        </w:rPr>
+        <w:t>2013)</w:t>
       </w:r>
       <w:r>
         <w:rPr>
@@ -7608,7 +7956,13 @@
         <w:rPr>
           <w:rFonts w:cs="Arial"/>
         </w:rPr>
-        <w:t xml:space="preserve">, e inovação. O objetivo do estudo foi mostrar para os </w:t>
+        <w:t xml:space="preserve">, e inovação. O objetivo do </w:t>
+      </w:r>
+      <w:r>
+        <w:rPr>
+          <w:rFonts w:cs="Arial"/>
+        </w:rPr>
+        <w:t xml:space="preserve">estudo foi mostrar para os </w:t>
       </w:r>
       <w:proofErr w:type="spellStart"/>
       <w:proofErr w:type="gramStart"/>
@@ -7622,9 +7976,16 @@
       <w:proofErr w:type="gramEnd"/>
       <w:r>
         <w:rPr>
-          <w:rFonts w:cs="Arial"/>
-        </w:rPr>
-        <w:t xml:space="preserve"> (Diretor de Tecnologia da Informação, fica responsável por toda a informática de uma empresa), como empresas internacionais estão fazendo o uso do Big Data e fazendo consequentemente crescer os valores de seus respectivos negócios.  Alguns exemplos foram citados, como o caso da em</w:t>
+          <w:rStyle w:val="Refdenotaderodap"/>
+          <w:rFonts w:cs="Arial"/>
+        </w:rPr>
+        <w:footnoteReference w:id="10"/>
+      </w:r>
+      <w:r>
+        <w:rPr>
+          <w:rFonts w:cs="Arial"/>
+        </w:rPr>
+        <w:t>, como empresas internacionais estão fazendo o uso do Big Data e fazendo consequentemente crescer os valores de seus respectivos negócios.  Alguns exemplos foram citados, como o caso da em</w:t>
       </w:r>
       <w:r>
         <w:rPr>
@@ -7648,7 +8009,7 @@
           <w:lang w:eastAsia="pt-BR"/>
         </w:rPr>
       </w:pPr>
-      <w:bookmarkStart w:id="12" w:name="_Toc417838851"/>
+      <w:bookmarkStart w:id="12" w:name="_Toc418195898"/>
       <w:r>
         <w:rPr>
           <w:rFonts w:eastAsia="Times New Roman"/>
@@ -7701,7 +8062,7 @@
         <w:rPr>
           <w:rFonts w:cs="Arial"/>
         </w:rPr>
-        <w:instrText>ADDIN CSL_CITATION { "citationItems" : [ { "id" : "ITEM-1", "itemData" : { "URL" : "http://cio.com.br/opiniao/2014/12/29/tendencias-para-2015-big-data-internet-das-coisas-lagoas-de-dados-e-a-nuvem-hibrida/", "accessed" : { "date-parts" : [ [ "2015", "4", "3" ] ] }, "author" : [ { "dropping-particle" : "", "family" : "Yoshida", "given" : "Hu", "non-dropping-particle" : "", "parse-names" : false, "suffix" : "" } ], "container-title" : "29-12-2014", "id" : "ITEM-1", "issued" : { "date-parts" : [ [ "2014" ] ] }, "title" : "Tend\u00eancias para 2015: Big Data, Internet das Coisas, Lagoas de Dados e a Nuvem H\u00edbrida", "type" : "webpage" }, "uris" : [ "http://www.mendeley.com/documents/?uuid=d731643c-1df9-49c0-b043-e257a61140d3" ] } ], "mendeley" : { "formattedCitation" : "(YOSHIDA, 2014)", "plainTextFormattedCitation" : "(YOSHIDA, 2014)", "previouslyFormattedCitation" : "(YOSHIDA, 2014)" }, "properties" : { "noteIndex" : 0 }, "schema" : "https://github.com/citation-style-language/schema/raw/master/csl-citation.json" }</w:instrText>
+        <w:instrText>ADDIN CSL_CITATION { "citationItems" : [ { "id" : "ITEM-1", "itemData" : { "URL" : "http://cio.com.br/opiniao/2014/12/29/tendencias-para-2015-big-data-internet-das-coisas-lagoas-de-dados-e-a-nuvem-hibrida/", "accessed" : { "date-parts" : [ [ "2015", "4", "3" ] ] }, "author" : [ { "dropping-particle" : "", "family" : "Yoshida", "given" : "Hu", "non-dropping-particle" : "", "parse-names" : false, "suffix" : "" } ], "container-title" : "29-12-2014", "id" : "ITEM-1", "issued" : { "date-parts" : [ [ "2014" ] ] }, "title" : "Tend\u00eancias para 2015: Big Data, Internet das Coisas, Lagoas de Dados e a Nuvem H\u00edbrida", "type" : "webpage" }, "uris" : [ "http://www.mendeley.com/documents/?uuid=d731643c-1df9-49c0-b043-e257a61140d3" ] } ], "mendeley" : { "formattedCitation" : "(YOSHIDA, 2014)", "manualFormatting" : "YOSHIDA (2014)", "plainTextFormattedCitation" : "(YOSHIDA, 2014)", "previouslyFormattedCitation" : "(YOSHIDA, 2014)" }, "properties" : { "noteIndex" : 0 }, "schema" : "https://github.com/citation-style-language/schema/raw/master/csl-citation.json" }</w:instrText>
       </w:r>
       <w:r>
         <w:rPr>
@@ -7714,7 +8075,28 @@
           <w:rFonts w:cs="Arial"/>
           <w:noProof/>
         </w:rPr>
-        <w:t>(YOSHIDA, 2014)</w:t>
+        <w:t>YOSHIDA</w:t>
+      </w:r>
+      <w:r>
+        <w:rPr>
+          <w:rFonts w:cs="Arial"/>
+          <w:noProof/>
+        </w:rPr>
+        <w:t xml:space="preserve"> </w:t>
+      </w:r>
+      <w:r>
+        <w:rPr>
+          <w:rFonts w:cs="Arial"/>
+          <w:noProof/>
+        </w:rPr>
+        <w:t>(</w:t>
+      </w:r>
+      <w:r>
+        <w:rPr>
+          <w:rFonts w:cs="Arial"/>
+          <w:noProof/>
+        </w:rPr>
+        <w:t>2014)</w:t>
       </w:r>
       <w:r>
         <w:rPr>
@@ -7747,7 +8129,7 @@
           <w:rStyle w:val="Refdenotaderodap"/>
           <w:rFonts w:cs="Arial"/>
         </w:rPr>
-        <w:footnoteReference w:id="10"/>
+        <w:footnoteReference w:id="11"/>
       </w:r>
       <w:r>
         <w:rPr>
@@ -7938,7 +8320,7 @@
           <w:rStyle w:val="Refdenotaderodap"/>
           <w:rFonts w:cs="Arial"/>
         </w:rPr>
-        <w:footnoteReference w:id="11"/>
+        <w:footnoteReference w:id="12"/>
       </w:r>
       <w:r>
         <w:rPr>
@@ -7960,7 +8342,7 @@
           <w:rStyle w:val="Refdenotaderodap"/>
           <w:rFonts w:cs="Arial"/>
         </w:rPr>
-        <w:footnoteReference w:id="12"/>
+        <w:footnoteReference w:id="13"/>
       </w:r>
       <w:r>
         <w:rPr>
@@ -8174,7 +8556,7 @@
         <w:rPr>
           <w:rFonts w:cs="Arial"/>
         </w:rPr>
-        <w:instrText>ADDIN CSL_CITATION { "citationItems" : [ { "id" : "ITEM-1", "itemData" : { "URL" : "http://cio.com.br/opiniao/2014/12/29/tendencias-para-2015-big-data-internet-das-coisas-lagoas-de-dados-e-a-nuvem-hibrida/", "accessed" : { "date-parts" : [ [ "2015", "4", "3" ] ] }, "author" : [ { "dropping-particle" : "", "family" : "Yoshida", "given" : "Hu", "non-dropping-particle" : "", "parse-names" : false, "suffix" : "" } ], "container-title" : "29-12-2014", "id" : "ITEM-1", "issued" : { "date-parts" : [ [ "2014" ] ] }, "title" : "Tend\u00eancias para 2015: Big Data, Internet das Coisas, Lagoas de Dados e a Nuvem H\u00edbrida", "type" : "webpage" }, "uris" : [ "http://www.mendeley.com/documents/?uuid=d731643c-1df9-49c0-b043-e257a61140d3" ] } ], "mendeley" : { "formattedCitation" : "(YOSHIDA, 2014)", "plainTextFormattedCitation" : "(YOSHIDA, 2014)", "previouslyFormattedCitation" : "(YOSHIDA, 2014)" }, "properties" : { "noteIndex" : 0 }, "schema" : "https://github.com/citation-style-language/schema/raw/master/csl-citation.json" }</w:instrText>
+        <w:instrText>ADDIN CSL_CITATION { "citationItems" : [ { "id" : "ITEM-1", "itemData" : { "URL" : "http://cio.com.br/opiniao/2014/12/29/tendencias-para-2015-big-data-internet-das-coisas-lagoas-de-dados-e-a-nuvem-hibrida/", "accessed" : { "date-parts" : [ [ "2015", "4", "3" ] ] }, "author" : [ { "dropping-particle" : "", "family" : "Yoshida", "given" : "Hu", "non-dropping-particle" : "", "parse-names" : false, "suffix" : "" } ], "container-title" : "29-12-2014", "id" : "ITEM-1", "issued" : { "date-parts" : [ [ "2014" ] ] }, "title" : "Tend\u00eancias para 2015: Big Data, Internet das Coisas, Lagoas de Dados e a Nuvem H\u00edbrida", "type" : "webpage" }, "uris" : [ "http://www.mendeley.com/documents/?uuid=d731643c-1df9-49c0-b043-e257a61140d3" ] } ], "mendeley" : { "formattedCitation" : "(YOSHIDA, 2014)", "manualFormatting" : "YOSHIDA (2014)", "plainTextFormattedCitation" : "(YOSHIDA, 2014)", "previouslyFormattedCitation" : "(YOSHIDA, 2014)" }, "properties" : { "noteIndex" : 0 }, "schema" : "https://github.com/citation-style-language/schema/raw/master/csl-citation.json" }</w:instrText>
       </w:r>
       <w:r>
         <w:rPr>
@@ -8187,7 +8569,28 @@
           <w:rFonts w:cs="Arial"/>
           <w:noProof/>
         </w:rPr>
-        <w:t>(YOSHIDA, 2014)</w:t>
+        <w:t>YOSHIDA</w:t>
+      </w:r>
+      <w:r>
+        <w:rPr>
+          <w:rFonts w:cs="Arial"/>
+          <w:noProof/>
+        </w:rPr>
+        <w:t xml:space="preserve"> </w:t>
+      </w:r>
+      <w:r>
+        <w:rPr>
+          <w:rFonts w:cs="Arial"/>
+          <w:noProof/>
+        </w:rPr>
+        <w:t>(</w:t>
+      </w:r>
+      <w:r>
+        <w:rPr>
+          <w:rFonts w:cs="Arial"/>
+          <w:noProof/>
+        </w:rPr>
+        <w:t>2014)</w:t>
       </w:r>
       <w:r>
         <w:rPr>
@@ -8262,7 +8665,7 @@
           <w:lang w:eastAsia="pt-BR"/>
         </w:rPr>
       </w:pPr>
-      <w:bookmarkStart w:id="13" w:name="_Toc417838852"/>
+      <w:bookmarkStart w:id="13" w:name="_Toc418195899"/>
       <w:r>
         <w:rPr>
           <w:rFonts w:eastAsia="Times New Roman"/>
@@ -8295,7 +8698,7 @@
         <w:rPr>
           <w:rFonts w:cs="Arial"/>
         </w:rPr>
-        <w:instrText>ADDIN CSL_CITATION { "citationItems" : [ { "id" : "ITEM-1", "itemData" : { "URL" : "http://www.oficinadanet.com.br/artigo/923/computacao_nas_nuvens", "accessed" : { "date-parts" : [ [ "2015", "4", "3" ] ] }, "author" : [ { "dropping-particle" : "", "family" : "M\u00fcller", "given" : "N\u00edcolas", "non-dropping-particle" : "", "parse-names" : false, "suffix" : "" } ], "container-title" : "07/05/2008", "id" : "ITEM-1", "issued" : { "date-parts" : [ [ "2008" ] ] }, "title" : "O que \u00e9 computa\u00e7\u00e3o nas nuvens (cloud computing)?", "type" : "webpage" }, "uris" : [ "http://www.mendeley.com/documents/?uuid=f75ec0c7-de37-4bcd-ac8f-cdbe2c350644" ] } ], "mendeley" : { "formattedCitation" : "(M\u00dcLLER, 2008)", "plainTextFormattedCitation" : "(M\u00dcLLER, 2008)", "previouslyFormattedCitation" : "(M\u00dcLLER, 2008)" }, "properties" : { "noteIndex" : 0 }, "schema" : "https://github.com/citation-style-language/schema/raw/master/csl-citation.json" }</w:instrText>
+        <w:instrText>ADDIN CSL_CITATION { "citationItems" : [ { "id" : "ITEM-1", "itemData" : { "URL" : "http://www.oficinadanet.com.br/artigo/923/computacao_nas_nuvens", "accessed" : { "date-parts" : [ [ "2015", "4", "3" ] ] }, "author" : [ { "dropping-particle" : "", "family" : "M\u00fcller", "given" : "N\u00edcolas", "non-dropping-particle" : "", "parse-names" : false, "suffix" : "" } ], "container-title" : "07/05/2008", "id" : "ITEM-1", "issued" : { "date-parts" : [ [ "2008" ] ] }, "title" : "O que \u00e9 computa\u00e7\u00e3o nas nuvens (cloud computing)?", "type" : "webpage" }, "uris" : [ "http://www.mendeley.com/documents/?uuid=f75ec0c7-de37-4bcd-ac8f-cdbe2c350644" ] } ], "mendeley" : { "formattedCitation" : "(M\u00dcLLER, 2008)", "manualFormatting" : "M\u00dcLLER (2008)", "plainTextFormattedCitation" : "(M\u00dcLLER, 2008)", "previouslyFormattedCitation" : "(M\u00dcLLER, 2008)" }, "properties" : { "noteIndex" : 0 }, "schema" : "https://github.com/citation-style-language/schema/raw/master/csl-citation.json" }</w:instrText>
       </w:r>
       <w:r>
         <w:rPr>
@@ -8306,8 +8709,23 @@
       <w:r>
         <w:rPr>
           <w:rFonts w:cs="Arial"/>
-        </w:rPr>
-        <w:t>(MÜLLER, 2008)</w:t>
+          <w:noProof/>
+        </w:rPr>
+        <w:t>MÜLLER</w:t>
+      </w:r>
+      <w:r>
+        <w:rPr>
+          <w:rFonts w:cs="Arial"/>
+          <w:noProof/>
+        </w:rPr>
+        <w:t xml:space="preserve"> (</w:t>
+      </w:r>
+      <w:r>
+        <w:rPr>
+          <w:rFonts w:cs="Arial"/>
+          <w:noProof/>
+        </w:rPr>
+        <w:t>2008)</w:t>
       </w:r>
       <w:r>
         <w:rPr>
@@ -8462,7 +8880,6 @@
         </w:rPr>
         <w:t xml:space="preserve">, </w:t>
       </w:r>
-      <w:bookmarkStart w:id="14" w:name="_GoBack"/>
       <w:r>
         <w:rPr>
           <w:rFonts w:cs="Arial"/>
@@ -8470,7 +8887,6 @@
         </w:rPr>
         <w:t>smartphone</w:t>
       </w:r>
-      <w:bookmarkEnd w:id="14"/>
       <w:r>
         <w:rPr>
           <w:rFonts w:cs="Arial"/>
@@ -8592,7 +9008,7 @@
           <w:shd w:val="clear" w:color="auto" w:fill="FFFFFF"/>
         </w:rPr>
       </w:pPr>
-      <w:bookmarkStart w:id="15" w:name="_Toc417838853"/>
+      <w:bookmarkStart w:id="14" w:name="_Toc418195900"/>
       <w:r>
         <w:rPr>
           <w:rStyle w:val="apple-converted-space"/>
@@ -8602,7 +9018,7 @@
         <w:lastRenderedPageBreak/>
         <w:t>Conclusão</w:t>
       </w:r>
-      <w:bookmarkEnd w:id="15"/>
+      <w:bookmarkEnd w:id="14"/>
     </w:p>
     <w:p>
       <w:pPr>
@@ -8687,7 +9103,7 @@
           <w:shd w:val="clear" w:color="auto" w:fill="FFFFFF"/>
         </w:rPr>
       </w:pPr>
-      <w:bookmarkStart w:id="16" w:name="_Toc417838854"/>
+      <w:bookmarkStart w:id="15" w:name="_Toc418195901"/>
       <w:r>
         <w:rPr>
           <w:rStyle w:val="apple-converted-space"/>
@@ -8705,12 +9121,12 @@
         </w:rPr>
         <w:t>NCIAS</w:t>
       </w:r>
-      <w:bookmarkEnd w:id="16"/>
+      <w:bookmarkEnd w:id="15"/>
     </w:p>
     <w:p>
       <w:pPr>
         <w:pStyle w:val="NormalWeb"/>
-        <w:divId w:val="902520297"/>
+        <w:divId w:val="1215852712"/>
         <w:rPr>
           <w:rFonts w:ascii="Arial" w:hAnsi="Arial" w:cs="Arial"/>
           <w:noProof/>
@@ -8750,9 +9166,8 @@
         <w:rPr>
           <w:rFonts w:ascii="Arial" w:hAnsi="Arial" w:cs="Arial"/>
           <w:noProof/>
-          <w:lang w:val="en-US"/>
-        </w:rPr>
-        <w:t xml:space="preserve">BOSTOCK, M. </w:t>
+        </w:rPr>
+        <w:t xml:space="preserve">BEN, F.; REAS, C. </w:t>
       </w:r>
       <w:r>
         <w:rPr>
@@ -8760,35 +9175,33 @@
           <w:b/>
           <w:bCs/>
           <w:noProof/>
-          <w:lang w:val="en-US"/>
-        </w:rPr>
-        <w:t>Data-Driven Documents</w:t>
+        </w:rPr>
+        <w:t>Processing</w:t>
       </w:r>
       <w:r>
         <w:rPr>
           <w:rFonts w:ascii="Arial" w:hAnsi="Arial" w:cs="Arial"/>
           <w:noProof/>
-          <w:lang w:val="en-US"/>
-        </w:rPr>
-        <w:t xml:space="preserve">. </w:t>
-      </w:r>
-      <w:r>
+        </w:rPr>
+        <w:t xml:space="preserve">. Disponível em: &lt;https://www.processing.org/&gt;. Acesso em: 4 abr. 2015. </w:t>
+      </w:r>
+    </w:p>
+    <w:p>
+      <w:pPr>
+        <w:pStyle w:val="NormalWeb"/>
+        <w:divId w:val="1215852712"/>
         <w:rPr>
           <w:rFonts w:ascii="Arial" w:hAnsi="Arial" w:cs="Arial"/>
           <w:noProof/>
         </w:rPr>
-        <w:t xml:space="preserve">Disponível em: &lt;http://d3js.org/&gt;. Acesso em: 21 abr. 2015. </w:t>
-      </w:r>
-    </w:p>
-    <w:p>
-      <w:pPr>
-        <w:pStyle w:val="NormalWeb"/>
-        <w:divId w:val="902520297"/>
+      </w:pPr>
+      <w:r>
         <w:rPr>
           <w:rFonts w:ascii="Arial" w:hAnsi="Arial" w:cs="Arial"/>
           <w:noProof/>
         </w:rPr>
-      </w:pPr>
+        <w:t xml:space="preserve">BOSTOCK, M. </w:t>
+      </w:r>
       <w:r>
         <w:rPr>
           <w:rFonts w:ascii="Arial" w:hAnsi="Arial" w:cs="Arial"/>
@@ -8796,20 +9209,20 @@
           <w:bCs/>
           <w:noProof/>
         </w:rPr>
-        <w:t>Document Object Model (DOM)</w:t>
+        <w:t>Data-Driven Documents</w:t>
       </w:r>
       <w:r>
         <w:rPr>
           <w:rFonts w:ascii="Arial" w:hAnsi="Arial" w:cs="Arial"/>
           <w:noProof/>
         </w:rPr>
-        <w:t xml:space="preserve">. Disponível em: &lt;http://www.w3.org/DOM/&gt;. Acesso em: 3 abr. 2015. </w:t>
+        <w:t xml:space="preserve">. Disponível em: &lt;http://d3js.org/&gt;. Acesso em: 21 abr. 2015. </w:t>
       </w:r>
     </w:p>
     <w:p>
       <w:pPr>
         <w:pStyle w:val="NormalWeb"/>
-        <w:divId w:val="902520297"/>
+        <w:divId w:val="1215852712"/>
         <w:rPr>
           <w:rFonts w:ascii="Arial" w:hAnsi="Arial" w:cs="Arial"/>
           <w:noProof/>
@@ -8826,7 +9239,7 @@
     <w:p>
       <w:pPr>
         <w:pStyle w:val="NormalWeb"/>
-        <w:divId w:val="902520297"/>
+        <w:divId w:val="1215852712"/>
         <w:rPr>
           <w:rFonts w:ascii="Arial" w:hAnsi="Arial" w:cs="Arial"/>
           <w:noProof/>
@@ -8859,7 +9272,7 @@
     <w:p>
       <w:pPr>
         <w:pStyle w:val="NormalWeb"/>
-        <w:divId w:val="902520297"/>
+        <w:divId w:val="1215852712"/>
         <w:rPr>
           <w:rFonts w:ascii="Arial" w:hAnsi="Arial" w:cs="Arial"/>
           <w:noProof/>
@@ -8892,7 +9305,7 @@
     <w:p>
       <w:pPr>
         <w:pStyle w:val="NormalWeb"/>
-        <w:divId w:val="902520297"/>
+        <w:divId w:val="1215852712"/>
         <w:rPr>
           <w:rFonts w:ascii="Arial" w:hAnsi="Arial" w:cs="Arial"/>
           <w:noProof/>
@@ -8925,12 +9338,19 @@
     <w:p>
       <w:pPr>
         <w:pStyle w:val="NormalWeb"/>
-        <w:divId w:val="902520297"/>
+        <w:divId w:val="1215852712"/>
         <w:rPr>
           <w:rFonts w:ascii="Arial" w:hAnsi="Arial" w:cs="Arial"/>
           <w:noProof/>
         </w:rPr>
       </w:pPr>
+      <w:r>
+        <w:rPr>
+          <w:rFonts w:ascii="Arial" w:hAnsi="Arial" w:cs="Arial"/>
+          <w:noProof/>
+        </w:rPr>
+        <w:t xml:space="preserve">MATPLOTLIB. </w:t>
+      </w:r>
       <w:r>
         <w:rPr>
           <w:rFonts w:ascii="Arial" w:hAnsi="Arial" w:cs="Arial"/>
@@ -8951,7 +9371,7 @@
     <w:p>
       <w:pPr>
         <w:pStyle w:val="NormalWeb"/>
-        <w:divId w:val="902520297"/>
+        <w:divId w:val="1215852712"/>
         <w:rPr>
           <w:rFonts w:ascii="Arial" w:hAnsi="Arial" w:cs="Arial"/>
           <w:noProof/>
@@ -8968,7 +9388,7 @@
     <w:p>
       <w:pPr>
         <w:pStyle w:val="NormalWeb"/>
-        <w:divId w:val="902520297"/>
+        <w:divId w:val="1215852712"/>
         <w:rPr>
           <w:rFonts w:ascii="Arial" w:hAnsi="Arial" w:cs="Arial"/>
           <w:noProof/>
@@ -9001,7 +9421,7 @@
     <w:p>
       <w:pPr>
         <w:pStyle w:val="NormalWeb"/>
-        <w:divId w:val="902520297"/>
+        <w:divId w:val="1215852712"/>
         <w:rPr>
           <w:rFonts w:ascii="Arial" w:hAnsi="Arial" w:cs="Arial"/>
           <w:noProof/>
@@ -9034,7 +9454,7 @@
     <w:p>
       <w:pPr>
         <w:pStyle w:val="NormalWeb"/>
-        <w:divId w:val="902520297"/>
+        <w:divId w:val="1215852712"/>
         <w:rPr>
           <w:rFonts w:ascii="Arial" w:hAnsi="Arial" w:cs="Arial"/>
           <w:noProof/>
@@ -9067,11 +9487,10 @@
     <w:p>
       <w:pPr>
         <w:pStyle w:val="NormalWeb"/>
-        <w:divId w:val="902520297"/>
+        <w:divId w:val="1215852712"/>
         <w:rPr>
           <w:rFonts w:ascii="Arial" w:hAnsi="Arial" w:cs="Arial"/>
           <w:noProof/>
-          <w:lang w:val="en-US"/>
         </w:rPr>
       </w:pPr>
       <w:r>
@@ -9095,31 +9514,22 @@
           <w:rFonts w:ascii="Arial" w:hAnsi="Arial" w:cs="Arial"/>
           <w:noProof/>
         </w:rPr>
-        <w:t xml:space="preserve"> Disponível em: &lt;http://www.devmedia.com.br/a-origem-do-css-um-pouco-da-historia/15195&gt;. </w:t>
-      </w:r>
-      <w:r>
+        <w:t xml:space="preserve"> Disponível em: &lt;http://www.devmedia.com.br/a-origem-do-css-um-pouco-da-historia/15195&gt;. Acesso em: 3 abr. 2015. </w:t>
+      </w:r>
+    </w:p>
+    <w:p>
+      <w:pPr>
+        <w:pStyle w:val="NormalWeb"/>
+        <w:divId w:val="1215852712"/>
         <w:rPr>
           <w:rFonts w:ascii="Arial" w:hAnsi="Arial" w:cs="Arial"/>
           <w:noProof/>
-          <w:lang w:val="en-US"/>
-        </w:rPr>
-        <w:t xml:space="preserve">Acesso em: 3 abr. 2015. </w:t>
-      </w:r>
-    </w:p>
-    <w:p>
-      <w:pPr>
-        <w:pStyle w:val="NormalWeb"/>
-        <w:divId w:val="902520297"/>
+        </w:rPr>
+      </w:pPr>
+      <w:r>
         <w:rPr>
           <w:rFonts w:ascii="Arial" w:hAnsi="Arial" w:cs="Arial"/>
           <w:noProof/>
-        </w:rPr>
-      </w:pPr>
-      <w:r>
-        <w:rPr>
-          <w:rFonts w:ascii="Arial" w:hAnsi="Arial" w:cs="Arial"/>
-          <w:noProof/>
-          <w:lang w:val="en-US"/>
         </w:rPr>
         <w:t xml:space="preserve">PRESS, G. </w:t>
       </w:r>
@@ -9129,7 +9539,6 @@
           <w:b/>
           <w:bCs/>
           <w:noProof/>
-          <w:lang w:val="en-US"/>
         </w:rPr>
         <w:t>A Very Short History Of Big Data</w:t>
       </w:r>
@@ -9137,27 +9546,26 @@
         <w:rPr>
           <w:rFonts w:ascii="Arial" w:hAnsi="Arial" w:cs="Arial"/>
           <w:noProof/>
-          <w:lang w:val="en-US"/>
-        </w:rPr>
-        <w:t xml:space="preserve">. </w:t>
-      </w:r>
-      <w:r>
+        </w:rPr>
+        <w:t xml:space="preserve">. Disponível em: &lt;http://www.forbes.com/sites/gilpress/2013/05/09/a-very-short-history-of-big-data/&gt;. Acesso em: 21 abr. 2015. </w:t>
+      </w:r>
+    </w:p>
+    <w:p>
+      <w:pPr>
+        <w:pStyle w:val="NormalWeb"/>
+        <w:divId w:val="1215852712"/>
         <w:rPr>
           <w:rFonts w:ascii="Arial" w:hAnsi="Arial" w:cs="Arial"/>
           <w:noProof/>
         </w:rPr>
-        <w:t xml:space="preserve">Disponível em: &lt;http://www.forbes.com/sites/gilpress/2013/05/09/a-very-short-history-of-big-data/&gt;. Acesso em: 21 abr. 2015. </w:t>
-      </w:r>
-    </w:p>
-    <w:p>
-      <w:pPr>
-        <w:pStyle w:val="NormalWeb"/>
-        <w:divId w:val="902520297"/>
+      </w:pPr>
+      <w:r>
         <w:rPr>
           <w:rFonts w:ascii="Arial" w:hAnsi="Arial" w:cs="Arial"/>
           <w:noProof/>
         </w:rPr>
-      </w:pPr>
+        <w:t xml:space="preserve">RANDAL E. BRYANT, RANDY H. KATZ, E. D. L. Big-Data Computing: Criando revolucionário avanços no comércio, ciência e sociedade. </w:t>
+      </w:r>
       <w:r>
         <w:rPr>
           <w:rFonts w:ascii="Arial" w:hAnsi="Arial" w:cs="Arial"/>
@@ -9165,20 +9573,20 @@
           <w:bCs/>
           <w:noProof/>
         </w:rPr>
-        <w:t>Processing</w:t>
+        <w:t>computing community consortium</w:t>
       </w:r>
       <w:r>
         <w:rPr>
           <w:rFonts w:ascii="Arial" w:hAnsi="Arial" w:cs="Arial"/>
           <w:noProof/>
         </w:rPr>
-        <w:t xml:space="preserve">. Disponível em: &lt;https://www.processing.org/&gt;. Acesso em: 4 abr. 2015. </w:t>
+        <w:t xml:space="preserve">, v. 8, 2008. </w:t>
       </w:r>
     </w:p>
     <w:p>
       <w:pPr>
         <w:pStyle w:val="NormalWeb"/>
-        <w:divId w:val="902520297"/>
+        <w:divId w:val="1215852712"/>
         <w:rPr>
           <w:rFonts w:ascii="Arial" w:hAnsi="Arial" w:cs="Arial"/>
           <w:noProof/>
@@ -9190,7 +9598,7 @@
           <w:noProof/>
         </w:rPr>
         <w:lastRenderedPageBreak/>
-        <w:t xml:space="preserve">RANDAL E. BRYANT, RANDY H. KATZ, E. D. L. Big-Data Computing: Criando revolucionário avanços no comércio, ciência e sociedade. </w:t>
+        <w:t xml:space="preserve">RIBEIRO, S.; BARCELOS, Y. T. DE. </w:t>
       </w:r>
       <w:r>
         <w:rPr>
@@ -9199,20 +9607,20 @@
           <w:bCs/>
           <w:noProof/>
         </w:rPr>
-        <w:t>computing community consortium</w:t>
+        <w:t>Visualização de Dados Geográficos com a biblioteca D3.js</w:t>
       </w:r>
       <w:r>
         <w:rPr>
           <w:rFonts w:ascii="Arial" w:hAnsi="Arial" w:cs="Arial"/>
           <w:noProof/>
         </w:rPr>
-        <w:t xml:space="preserve">, v. 8, 2008. </w:t>
+        <w:t xml:space="preserve">. Disponível em: &lt;http://homepages.dcc.ufmg.br/~yussif/visdados/visbdgeod3js/index.html&gt;. Acesso em: 21 abr. 2015. </w:t>
       </w:r>
     </w:p>
     <w:p>
       <w:pPr>
         <w:pStyle w:val="NormalWeb"/>
-        <w:divId w:val="902520297"/>
+        <w:divId w:val="1215852712"/>
         <w:rPr>
           <w:rFonts w:ascii="Arial" w:hAnsi="Arial" w:cs="Arial"/>
           <w:noProof/>
@@ -9223,7 +9631,7 @@
           <w:rFonts w:ascii="Arial" w:hAnsi="Arial" w:cs="Arial"/>
           <w:noProof/>
         </w:rPr>
-        <w:t xml:space="preserve">RIBEIRO, S.; BARCELOS, Y. T. DE. </w:t>
+        <w:t xml:space="preserve">TABLEAU. </w:t>
       </w:r>
       <w:r>
         <w:rPr>
@@ -9232,25 +9640,32 @@
           <w:bCs/>
           <w:noProof/>
         </w:rPr>
-        <w:t>Visualização de Dados Geográficos com a biblioteca D3.js</w:t>
+        <w:t>Tableau</w:t>
       </w:r>
       <w:r>
         <w:rPr>
           <w:rFonts w:ascii="Arial" w:hAnsi="Arial" w:cs="Arial"/>
           <w:noProof/>
         </w:rPr>
-        <w:t xml:space="preserve">. Disponível em: &lt;http://homepages.dcc.ufmg.br/~yussif/visdados/visbdgeod3js/index.html&gt;. Acesso em: 21 abr. 2015. </w:t>
+        <w:t xml:space="preserve">. Disponível em: &lt;http://www.tableau.com/&gt;. Acesso em: 4 abr. 2015. </w:t>
       </w:r>
     </w:p>
     <w:p>
       <w:pPr>
         <w:pStyle w:val="NormalWeb"/>
-        <w:divId w:val="902520297"/>
+        <w:divId w:val="1215852712"/>
         <w:rPr>
           <w:rFonts w:ascii="Arial" w:hAnsi="Arial" w:cs="Arial"/>
           <w:noProof/>
         </w:rPr>
       </w:pPr>
+      <w:r>
+        <w:rPr>
+          <w:rFonts w:ascii="Arial" w:hAnsi="Arial" w:cs="Arial"/>
+          <w:noProof/>
+        </w:rPr>
+        <w:t xml:space="preserve">VIEIRA, M. </w:t>
+      </w:r>
       <w:r>
         <w:rPr>
           <w:rFonts w:ascii="Arial" w:hAnsi="Arial" w:cs="Arial"/>
@@ -9258,32 +9673,10 @@
           <w:bCs/>
           <w:noProof/>
         </w:rPr>
-        <w:t>Tableau</w:t>
-      </w:r>
-      <w:r>
-        <w:rPr>
-          <w:rFonts w:ascii="Arial" w:hAnsi="Arial" w:cs="Arial"/>
-          <w:noProof/>
-        </w:rPr>
-        <w:t xml:space="preserve">. Disponível em: &lt;http://www.tableau.com/&gt;. Acesso em: 4 abr. 2015. </w:t>
-      </w:r>
-    </w:p>
-    <w:p>
-      <w:pPr>
-        <w:pStyle w:val="NormalWeb"/>
-        <w:divId w:val="902520297"/>
-        <w:rPr>
-          <w:rFonts w:ascii="Arial" w:hAnsi="Arial" w:cs="Arial"/>
-          <w:noProof/>
-        </w:rPr>
-      </w:pPr>
-      <w:r>
-        <w:rPr>
-          <w:rFonts w:ascii="Arial" w:hAnsi="Arial" w:cs="Arial"/>
-          <w:noProof/>
-        </w:rPr>
-        <w:t xml:space="preserve">VIEIRA, M. </w:t>
-      </w:r>
+        <w:t>Entendend</w:t>
+      </w:r>
+      <w:bookmarkStart w:id="16" w:name="_GoBack"/>
+      <w:bookmarkEnd w:id="16"/>
       <w:r>
         <w:rPr>
           <w:rFonts w:ascii="Arial" w:hAnsi="Arial" w:cs="Arial"/>
@@ -9291,7 +9684,7 @@
           <w:bCs/>
           <w:noProof/>
         </w:rPr>
-        <w:t>Entendendo Big Data</w:t>
+        <w:t>o Big Data</w:t>
       </w:r>
       <w:r>
         <w:rPr>
@@ -9304,7 +9697,7 @@
     <w:p>
       <w:pPr>
         <w:pStyle w:val="NormalWeb"/>
-        <w:divId w:val="902520297"/>
+        <w:divId w:val="1215852712"/>
         <w:rPr>
           <w:rFonts w:ascii="Arial" w:hAnsi="Arial" w:cs="Arial"/>
           <w:noProof/>
@@ -9315,7 +9708,7 @@
           <w:rFonts w:ascii="Arial" w:hAnsi="Arial" w:cs="Arial"/>
           <w:noProof/>
         </w:rPr>
-        <w:t xml:space="preserve">XEXÉO, G. Desafios do Big Data. </w:t>
+        <w:t xml:space="preserve">W3C. </w:t>
       </w:r>
       <w:r>
         <w:rPr>
@@ -9324,20 +9717,20 @@
           <w:bCs/>
           <w:noProof/>
         </w:rPr>
-        <w:t>08- 2013</w:t>
+        <w:t>Document Object Model (DOM)</w:t>
       </w:r>
       <w:r>
         <w:rPr>
           <w:rFonts w:ascii="Arial" w:hAnsi="Arial" w:cs="Arial"/>
           <w:noProof/>
         </w:rPr>
-        <w:t xml:space="preserve">, p. 6, 2013. </w:t>
+        <w:t xml:space="preserve">. Disponível em: &lt;http://www.w3.org/DOM/&gt;. Acesso em: 3 abr. 2015. </w:t>
       </w:r>
     </w:p>
     <w:p>
       <w:pPr>
         <w:pStyle w:val="NormalWeb"/>
-        <w:divId w:val="902520297"/>
+        <w:divId w:val="1215852712"/>
         <w:rPr>
           <w:rFonts w:ascii="Arial" w:hAnsi="Arial" w:cs="Arial"/>
           <w:noProof/>
@@ -9348,7 +9741,7 @@
           <w:rFonts w:ascii="Arial" w:hAnsi="Arial" w:cs="Arial"/>
           <w:noProof/>
         </w:rPr>
-        <w:t xml:space="preserve">YOSHIDA, H. </w:t>
+        <w:t xml:space="preserve">XEXÉO, G. Desafios do Big Data. </w:t>
       </w:r>
       <w:r>
         <w:rPr>
@@ -9357,6 +9750,39 @@
           <w:bCs/>
           <w:noProof/>
         </w:rPr>
+        <w:t>08- 2013</w:t>
+      </w:r>
+      <w:r>
+        <w:rPr>
+          <w:rFonts w:ascii="Arial" w:hAnsi="Arial" w:cs="Arial"/>
+          <w:noProof/>
+        </w:rPr>
+        <w:t xml:space="preserve">, p. 6, 2013. </w:t>
+      </w:r>
+    </w:p>
+    <w:p>
+      <w:pPr>
+        <w:pStyle w:val="NormalWeb"/>
+        <w:divId w:val="1215852712"/>
+        <w:rPr>
+          <w:rFonts w:ascii="Arial" w:hAnsi="Arial" w:cs="Arial"/>
+          <w:noProof/>
+        </w:rPr>
+      </w:pPr>
+      <w:r>
+        <w:rPr>
+          <w:rFonts w:ascii="Arial" w:hAnsi="Arial" w:cs="Arial"/>
+          <w:noProof/>
+        </w:rPr>
+        <w:t xml:space="preserve">YOSHIDA, H. </w:t>
+      </w:r>
+      <w:r>
+        <w:rPr>
+          <w:rFonts w:ascii="Arial" w:hAnsi="Arial" w:cs="Arial"/>
+          <w:b/>
+          <w:bCs/>
+          <w:noProof/>
+        </w:rPr>
         <w:t>Tendências para 2015: Big Data, Internet das Coisas, Lagoas de Dados e a Nuvem Híbrida</w:t>
       </w:r>
       <w:r>
@@ -9370,7 +9796,7 @@
     <w:p>
       <w:pPr>
         <w:pStyle w:val="NormalWeb"/>
-        <w:divId w:val="1877964248"/>
+        <w:divId w:val="2012025840"/>
         <w:rPr>
           <w:rStyle w:val="apple-converted-space"/>
           <w:rFonts w:ascii="Arial" w:hAnsi="Arial" w:cs="Arial"/>
@@ -9744,7 +10170,25 @@
         <w:footnoteRef/>
       </w:r>
       <w:r>
-        <w:t xml:space="preserve"> Definição de Negócios TI</w:t>
+        <w:t xml:space="preserve"> </w:t>
+      </w:r>
+      <w:r>
+        <w:rPr>
+          <w:rFonts w:cs="Arial"/>
+        </w:rPr>
+        <w:t>Diret</w:t>
+      </w:r>
+      <w:r>
+        <w:rPr>
+          <w:rFonts w:cs="Arial"/>
+        </w:rPr>
+        <w:t xml:space="preserve">or de Tecnologia da Informação que </w:t>
+      </w:r>
+      <w:r>
+        <w:rPr>
+          <w:rFonts w:cs="Arial"/>
+        </w:rPr>
+        <w:t>fica responsável por toda a informática de uma empresa</w:t>
       </w:r>
     </w:p>
   </w:footnote>
@@ -9760,30 +10204,46 @@
         <w:footnoteRef/>
       </w:r>
       <w:r>
-        <w:t xml:space="preserve"> É</w:t>
-      </w:r>
-      <w:r>
-        <w:t xml:space="preserve"> uma solução flexível, para </w:t>
-      </w:r>
-      <w:proofErr w:type="spellStart"/>
-      <w:r>
-        <w:t>mútiplos</w:t>
-      </w:r>
-      <w:proofErr w:type="spellEnd"/>
-      <w:r>
-        <w:t xml:space="preserve"> propósitos, em-memória, operacional com qualquer fonte de dados, que combina os componentes de software da SAP </w:t>
-      </w:r>
-      <w:proofErr w:type="gramStart"/>
-      <w:r>
-        <w:t>otimizados</w:t>
-      </w:r>
-      <w:proofErr w:type="gramEnd"/>
-      <w:r>
-        <w:t xml:space="preserve"> em hardware fornecido e entregue pelos principais parceiros da SAP. Poderoso Appliance Analítico para Insight em Tempo Real.</w:t>
+        <w:t xml:space="preserve"> Definição de Negócios TI</w:t>
       </w:r>
     </w:p>
   </w:footnote>
   <w:footnote w:id="12">
+    <w:p>
+      <w:pPr>
+        <w:pStyle w:val="Textodenotaderodap"/>
+      </w:pPr>
+      <w:r>
+        <w:rPr>
+          <w:rStyle w:val="Refdenotaderodap"/>
+        </w:rPr>
+        <w:footnoteRef/>
+      </w:r>
+      <w:r>
+        <w:t xml:space="preserve"> É</w:t>
+      </w:r>
+      <w:r>
+        <w:t xml:space="preserve"> uma solução flexível, para </w:t>
+      </w:r>
+      <w:proofErr w:type="spellStart"/>
+      <w:r>
+        <w:t>mútiplos</w:t>
+      </w:r>
+      <w:proofErr w:type="spellEnd"/>
+      <w:r>
+        <w:t xml:space="preserve"> propósitos, em-memória, operacional com qualquer fonte de dados, que combina os componentes de software da SAP </w:t>
+      </w:r>
+      <w:proofErr w:type="gramStart"/>
+      <w:r>
+        <w:t>otimizados</w:t>
+      </w:r>
+      <w:proofErr w:type="gramEnd"/>
+      <w:r>
+        <w:t xml:space="preserve"> em hardware fornecido e entregue pelos principais parceiros da SAP. Poderoso Appliance Analítico para Insight em Tempo Real.</w:t>
+      </w:r>
+    </w:p>
+  </w:footnote>
+  <w:footnote w:id="13">
     <w:p>
       <w:pPr>
         <w:pStyle w:val="Textodenotaderodap"/>
@@ -9854,7 +10314,7 @@
           <w:rPr>
             <w:noProof/>
           </w:rPr>
-          <w:t>18</w:t>
+          <w:t>22</w:t>
         </w:r>
         <w:r>
           <w:fldChar w:fldCharType="end"/>
@@ -12924,7 +13384,7 @@
 </file>
 
 <file path=customXml/itemProps1.xml><?xml version="1.0" encoding="utf-8"?>
-<ds:datastoreItem xmlns:ds="http://schemas.openxmlformats.org/officeDocument/2006/customXml" ds:itemID="{8ECA243C-1EA5-42FD-BD0B-E7EF6BA38C52}">
+<ds:datastoreItem xmlns:ds="http://schemas.openxmlformats.org/officeDocument/2006/customXml" ds:itemID="{F2CEB6E7-0F22-4B76-865A-5BEF98BE5AC2}">
   <ds:schemaRefs>
     <ds:schemaRef ds:uri="http://schemas.openxmlformats.org/officeDocument/2006/bibliography"/>
   </ds:schemaRefs>

</xml_diff>

<commit_message>
apresentação com nomes de SD e ajustes no trabalho escrito
</commit_message>
<xml_diff>
--- a/TCC/TCC-D3js.docx
+++ b/TCC/TCC-D3js.docx
@@ -790,7 +790,12 @@
         <w:pStyle w:val="PargrafodaLista"/>
       </w:pPr>
       <w:r>
-        <w:t>Essa vitória é nossa!</w:t>
+        <w:t>Ess</w:t>
+      </w:r>
+      <w:bookmarkStart w:id="0" w:name="_GoBack"/>
+      <w:bookmarkEnd w:id="0"/>
+      <w:r>
+        <w:t>a vitória é nossa!</w:t>
       </w:r>
       <w:r>
         <w:br w:type="page"/>
@@ -1740,8 +1745,6 @@
         </w:rPr>
       </w:pPr>
     </w:p>
-    <w:bookmarkStart w:id="0" w:name="_GoBack"/>
-    <w:bookmarkEnd w:id="0"/>
     <w:p>
       <w:pPr>
         <w:pStyle w:val="Sumrio1"/>
@@ -7378,7 +7381,6 @@
       <w:pPr>
         <w:pStyle w:val="Ttulo2"/>
         <w:rPr>
-          <w:rFonts w:cs="Arial"/>
           <w:shd w:val="clear" w:color="auto" w:fill="FFFFFF"/>
         </w:rPr>
       </w:pPr>
@@ -7499,7 +7501,6 @@
       <w:pPr>
         <w:pStyle w:val="Ttulo2"/>
         <w:rPr>
-          <w:rFonts w:cs="Arial"/>
           <w:shd w:val="clear" w:color="auto" w:fill="FFFFFF"/>
         </w:rPr>
       </w:pPr>
@@ -7627,7 +7628,6 @@
       <w:pPr>
         <w:pStyle w:val="Ttulo2"/>
         <w:rPr>
-          <w:rFonts w:cs="Arial"/>
           <w:shd w:val="clear" w:color="auto" w:fill="FFFFFF"/>
         </w:rPr>
       </w:pPr>
@@ -10236,6 +10236,7 @@
         <w:rPr>
           <w:rFonts w:ascii="Arial" w:hAnsi="Arial" w:cs="Arial"/>
           <w:noProof/>
+          <w:lang w:val="en-US"/>
         </w:rPr>
       </w:pPr>
       <w:r>
@@ -10259,7 +10260,15 @@
           <w:rFonts w:ascii="Arial" w:hAnsi="Arial" w:cs="Arial"/>
           <w:noProof/>
         </w:rPr>
-        <w:t xml:space="preserve"> Disponível em: &lt;http://www.devmedia.com.br/a-origem-do-css-um-pouco-da-historia/15195&gt;. Acesso em: 3 abr. 2015. </w:t>
+        <w:t xml:space="preserve"> Disponível em: &lt;http://www.devmedia.com.br/a-origem-do-css-um-pouco-da-historia/15195&gt;. </w:t>
+      </w:r>
+      <w:r>
+        <w:rPr>
+          <w:rFonts w:ascii="Arial" w:hAnsi="Arial" w:cs="Arial"/>
+          <w:noProof/>
+          <w:lang w:val="en-US"/>
+        </w:rPr>
+        <w:t xml:space="preserve">Acesso em: 3 abr. 2015. </w:t>
       </w:r>
     </w:p>
     <w:p>
@@ -10275,6 +10284,7 @@
         <w:rPr>
           <w:rFonts w:ascii="Arial" w:hAnsi="Arial" w:cs="Arial"/>
           <w:noProof/>
+          <w:lang w:val="en-US"/>
         </w:rPr>
         <w:t xml:space="preserve">PRESS, G. </w:t>
       </w:r>
@@ -10284,6 +10294,7 @@
           <w:b/>
           <w:bCs/>
           <w:noProof/>
+          <w:lang w:val="en-US"/>
         </w:rPr>
         <w:t>A Very Short History Of Big Data</w:t>
       </w:r>
@@ -10291,8 +10302,16 @@
         <w:rPr>
           <w:rFonts w:ascii="Arial" w:hAnsi="Arial" w:cs="Arial"/>
           <w:noProof/>
-        </w:rPr>
-        <w:t xml:space="preserve">. Disponível em: &lt;http://www.forbes.com/sites/gilpress/2013/05/09/a-very-short-history-of-big-data/&gt;. Acesso em: 21 abr. 2015. </w:t>
+          <w:lang w:val="en-US"/>
+        </w:rPr>
+        <w:t xml:space="preserve">. </w:t>
+      </w:r>
+      <w:r>
+        <w:rPr>
+          <w:rFonts w:ascii="Arial" w:hAnsi="Arial" w:cs="Arial"/>
+          <w:noProof/>
+        </w:rPr>
+        <w:t xml:space="preserve">Disponível em: &lt;http://www.forbes.com/sites/gilpress/2013/05/09/a-very-short-history-of-big-data/&gt;. Acesso em: 21 abr. 2015. </w:t>
       </w:r>
     </w:p>
     <w:p>
@@ -11048,7 +11067,7 @@
           <w:rPr>
             <w:noProof/>
           </w:rPr>
-          <w:t>9</w:t>
+          <w:t>22</w:t>
         </w:r>
         <w:r>
           <w:fldChar w:fldCharType="end"/>
@@ -11898,7 +11917,7 @@
   <w:abstractNum w:abstractNumId="9">
     <w:nsid w:val="1E684127"/>
     <w:multiLevelType w:val="multilevel"/>
-    <w:tmpl w:val="8AD0E108"/>
+    <w:tmpl w:val="2DD220D6"/>
     <w:lvl w:ilvl="0">
       <w:start w:val="1"/>
       <w:numFmt w:val="decimal"/>
@@ -13183,7 +13202,7 @@
     <w:uiPriority w:val="9"/>
     <w:unhideWhenUsed/>
     <w:qFormat/>
-    <w:rsid w:val="00E27F54"/>
+    <w:rsid w:val="00CB3FF1"/>
     <w:pPr>
       <w:keepNext/>
       <w:keepLines/>
@@ -13392,7 +13411,7 @@
     <w:basedOn w:val="Fontepargpadro"/>
     <w:link w:val="Ttulo2"/>
     <w:uiPriority w:val="9"/>
-    <w:rsid w:val="00E27F54"/>
+    <w:rsid w:val="00CB3FF1"/>
     <w:rPr>
       <w:rFonts w:ascii="Arial" w:eastAsiaTheme="majorEastAsia" w:hAnsi="Arial" w:cstheme="majorBidi"/>
       <w:b/>
@@ -14350,7 +14369,7 @@
 </file>
 
 <file path=customXml/itemProps1.xml><?xml version="1.0" encoding="utf-8"?>
-<ds:datastoreItem xmlns:ds="http://schemas.openxmlformats.org/officeDocument/2006/customXml" ds:itemID="{76A7A697-BF4F-45F0-8E08-C12A7C9135EE}">
+<ds:datastoreItem xmlns:ds="http://schemas.openxmlformats.org/officeDocument/2006/customXml" ds:itemID="{792B8972-10CD-4663-AA44-13A12AB01B2A}">
   <ds:schemaRefs>
     <ds:schemaRef ds:uri="http://schemas.openxmlformats.org/officeDocument/2006/bibliography"/>
   </ds:schemaRefs>

</xml_diff>

<commit_message>
ajuste dos comentarios do orientador G24, G25, G28
</commit_message>
<xml_diff>
--- a/TCC/TCC-D3js.docx
+++ b/TCC/TCC-D3js.docx
@@ -3949,27 +3949,7 @@
           <w:szCs w:val="24"/>
           <w:shd w:val="clear" w:color="auto" w:fill="FFFFFF"/>
         </w:rPr>
-        <w:t xml:space="preserve">Percebendo que esse é o grande caminho no século XXI, analistas e desenvolvedores de todo o mundo veem a oportunidade de fazer usos dessa tecnologia, no caso, ferramentas para o tratamento de dados, a oportunidade de se criarem descobertas pela ciência, beneficiar o mundo esportivo através dos dados e análises geradas aperfeiçoando o rendimento dos atletas, no mundo corporativo, </w:t>
-      </w:r>
-      <w:proofErr w:type="gramStart"/>
-      <w:r>
-        <w:rPr>
-          <w:rFonts w:cs="Arial"/>
-          <w:color w:val="222222"/>
-          <w:szCs w:val="24"/>
-          <w:shd w:val="clear" w:color="auto" w:fill="FFFFFF"/>
-        </w:rPr>
-        <w:t>empresas</w:t>
-      </w:r>
-      <w:proofErr w:type="gramEnd"/>
-      <w:r>
-        <w:rPr>
-          <w:rFonts w:cs="Arial"/>
-          <w:color w:val="222222"/>
-          <w:szCs w:val="24"/>
-          <w:shd w:val="clear" w:color="auto" w:fill="FFFFFF"/>
-        </w:rPr>
-        <w:t xml:space="preserve"> crescendo e lucrando mais, também do efeito dessa poderosa ferramenta conseguindo obter melhores resultados em menores tempos.</w:t>
+        <w:t>Percebendo que esse é o grande caminho no século XXI, analistas e desenvolvedores de todo o mundo veem a oportunidade de fazer usos dessa tecnologia, no caso, ferramentas para o tratamento de dados, a oportunidade de se criarem descobertas pela ciência, beneficiar o mundo esportivo através dos dados e análises geradas aperfeiçoando o rendimento dos atletas, no mundo corporativo, empresas crescendo e lucrando mais, também do efeito dessa poderosa ferramenta conseguindo obter melhores resultados em menores tempos.</w:t>
       </w:r>
     </w:p>
     <w:p>
@@ -8466,12 +8446,16 @@
     <w:p>
       <w:pPr>
         <w:pStyle w:val="Corpodetexto"/>
-      </w:pPr>
-      <w:r>
-        <w:t>Não podemos dizer que ele é uma nova representação gráfica</w:t>
-      </w:r>
-      <w:r>
-        <w:t xml:space="preserve">, segundo </w:t>
+        <w:rPr>
+          <w:rFonts w:ascii="Courier New" w:eastAsia="Times New Roman" w:hAnsi="Courier New" w:cs="Courier New"/>
+          <w:color w:val="000000"/>
+          <w:sz w:val="21"/>
+          <w:szCs w:val="21"/>
+          <w:lang w:eastAsia="pt-BR"/>
+        </w:rPr>
+      </w:pPr>
+      <w:r>
+        <w:t xml:space="preserve">Para </w:t>
       </w:r>
       <w:r>
         <w:fldChar w:fldCharType="begin" w:fldLock="1"/>
@@ -8504,7 +8488,10 @@
         <w:fldChar w:fldCharType="end"/>
       </w:r>
       <w:r>
-        <w:t xml:space="preserve">. Ao contrário de </w:t>
+        <w:t xml:space="preserve"> o</w:t>
+      </w:r>
+      <w:r>
+        <w:t xml:space="preserve"> D3 não é uma nova representação gráfica. O vocabulário das marcas vem diretamente de padrões web CSS, SVG e HTML muito ao contrario de </w:t>
       </w:r>
       <w:proofErr w:type="spellStart"/>
       <w:r>
@@ -8515,9 +8502,6 @@
       </w:r>
       <w:proofErr w:type="spellEnd"/>
       <w:r>
-        <w:rPr>
-          <w:i/>
-        </w:rPr>
         <w:t xml:space="preserve">, </w:t>
       </w:r>
       <w:proofErr w:type="spellStart"/>
@@ -8529,9 +8513,6 @@
       </w:r>
       <w:proofErr w:type="spellEnd"/>
       <w:r>
-        <w:rPr>
-          <w:i/>
-        </w:rPr>
         <w:t xml:space="preserve"> e </w:t>
       </w:r>
       <w:r>
@@ -8541,16 +8522,7 @@
         <w:t>Tableau Desktop</w:t>
       </w:r>
       <w:r>
-        <w:t xml:space="preserve"> o vocabulário das marcas vem diretamente de padrões web </w:t>
-      </w:r>
-      <w:r>
-        <w:rPr>
-          <w:i/>
-        </w:rPr>
-        <w:t>HTML</w:t>
-      </w:r>
-      <w:r>
-        <w:t xml:space="preserve">, </w:t>
+        <w:t xml:space="preserve">. Por exemplo, pode-se criar elementos </w:t>
       </w:r>
       <w:r>
         <w:rPr>
@@ -8559,91 +8531,31 @@
         <w:t>SVG</w:t>
       </w:r>
       <w:r>
-        <w:t xml:space="preserve"> e </w:t>
-      </w:r>
-      <w:r>
-        <w:rPr>
-          <w:i/>
-        </w:rPr>
-        <w:t>CSS</w:t>
-      </w:r>
-      <w:r>
-        <w:t xml:space="preserve">. Por exemplo, </w:t>
-      </w:r>
-      <w:r>
-        <w:t>pode-se</w:t>
-      </w:r>
-      <w:r>
-        <w:t xml:space="preserve"> criar elementos </w:t>
-      </w:r>
-      <w:r>
-        <w:rPr>
-          <w:i/>
-        </w:rPr>
-        <w:t>SVG</w:t>
-      </w:r>
-      <w:r>
-        <w:t xml:space="preserve"> usando D3 e estilos com folhas de estilo externa</w:t>
-      </w:r>
-      <w:r>
-        <w:t>s. Podem-se</w:t>
-      </w:r>
-      <w:r>
-        <w:t xml:space="preserve"> usar efeitos de filtro compósitos, </w:t>
-      </w:r>
-      <w:r>
-        <w:t>tracejados</w:t>
-      </w:r>
-      <w:r>
-        <w:t xml:space="preserve"> e recorte. Se os fabricantes de navegadores </w:t>
+        <w:t xml:space="preserve"> usando D3 e folhas de estilo externas. Podem-se usa</w:t>
+      </w:r>
+      <w:r>
+        <w:t xml:space="preserve">r efeitos de filtros </w:t>
+      </w:r>
+      <w:r>
+        <w:t>tracejados e recorte.</w:t>
+      </w:r>
+      <w:r>
+        <w:t xml:space="preserve"> </w:t>
+      </w:r>
+      <w:r>
+        <w:t xml:space="preserve">Se os navegadores ou os próprios fabricantes amanhã </w:t>
       </w:r>
       <w:r>
         <w:t>introduzirem</w:t>
       </w:r>
       <w:r>
-        <w:t xml:space="preserve"> novas funcionalidades amanhã, </w:t>
-      </w:r>
-      <w:r>
-        <w:t xml:space="preserve">pode-se usá-lo </w:t>
-      </w:r>
-      <w:r>
-        <w:t>imediatamente, sem at</w:t>
-      </w:r>
-      <w:r>
-        <w:t>ualização de nenhuma ferramenta</w:t>
-      </w:r>
-      <w:r>
-        <w:t xml:space="preserve"> necessária. E, se no futuro decidirmos, para usar um conjunto de ferramentas que não D3, </w:t>
-      </w:r>
-      <w:r>
-        <w:t>pode</w:t>
-      </w:r>
-      <w:r>
-        <w:t>m-se</w:t>
-      </w:r>
-      <w:r>
-        <w:t xml:space="preserve"> levar </w:t>
-      </w:r>
-      <w:r>
-        <w:t xml:space="preserve">os </w:t>
-      </w:r>
-      <w:r>
-        <w:t>conhecimentos aplicados.</w:t>
+        <w:t xml:space="preserve"> novas funções, podemos utilizá-lo no mesmo instante, sem a necessidade de atualizar nenhuma ferramenta. E se posteriormente decidirmos utilizar uma ferramenta que não seja o D3, pode-se levar completamente os conhecimentos aplicados no futuro.</w:t>
       </w:r>
       <w:r>
         <w:t xml:space="preserve"> </w:t>
       </w:r>
       <w:r>
-        <w:t xml:space="preserve">O melhor de tudo, D3 é fácil de depurar usando </w:t>
-      </w:r>
-      <w:r>
-        <w:t>inspe</w:t>
-      </w:r>
-      <w:r>
-        <w:t>cionador de</w:t>
-      </w:r>
-      <w:r>
-        <w:t xml:space="preserve"> elemento do navegador.</w:t>
+        <w:t>O D3 é superior e é o melhor de depurar utilizando inspecionador de elementos do navegador.</w:t>
       </w:r>
     </w:p>
     <w:p>
@@ -8651,6 +8563,8 @@
         <w:pStyle w:val="Ttulo2"/>
       </w:pPr>
       <w:bookmarkStart w:id="7" w:name="_Toc419545382"/>
+      <w:bookmarkStart w:id="8" w:name="_GoBack"/>
+      <w:bookmarkEnd w:id="8"/>
       <w:r>
         <w:t>Ferramentas semelhantes ao d3js</w:t>
       </w:r>
@@ -8913,7 +8827,7 @@
           <w:shd w:val="clear" w:color="auto" w:fill="FFFFFF"/>
         </w:rPr>
       </w:pPr>
-      <w:bookmarkStart w:id="8" w:name="_Toc419545383"/>
+      <w:bookmarkStart w:id="9" w:name="_Toc419545383"/>
       <w:r>
         <w:rPr>
           <w:rStyle w:val="apple-converted-space"/>
@@ -8962,7 +8876,7 @@
         </w:rPr>
         <w:t>js</w:t>
       </w:r>
-      <w:bookmarkEnd w:id="8"/>
+      <w:bookmarkEnd w:id="9"/>
     </w:p>
     <w:p>
       <w:pPr>
@@ -9245,14 +9159,14 @@
           <w:lang w:eastAsia="pt-BR"/>
         </w:rPr>
       </w:pPr>
-      <w:bookmarkStart w:id="9" w:name="_Toc419545384"/>
+      <w:bookmarkStart w:id="10" w:name="_Toc419545384"/>
       <w:r>
         <w:rPr>
           <w:lang w:eastAsia="pt-BR"/>
         </w:rPr>
         <w:t>Conceito de Big Data</w:t>
       </w:r>
-      <w:bookmarkEnd w:id="9"/>
+      <w:bookmarkEnd w:id="10"/>
     </w:p>
     <w:p>
       <w:pPr>
@@ -9388,14 +9302,14 @@
           <w:lang w:eastAsia="pt-BR"/>
         </w:rPr>
       </w:pPr>
-      <w:bookmarkStart w:id="10" w:name="_Toc419545385"/>
+      <w:bookmarkStart w:id="11" w:name="_Toc419545385"/>
       <w:r>
         <w:rPr>
           <w:lang w:eastAsia="pt-BR"/>
         </w:rPr>
         <w:t>Aplicações</w:t>
       </w:r>
-      <w:bookmarkEnd w:id="10"/>
+      <w:bookmarkEnd w:id="11"/>
     </w:p>
     <w:p>
       <w:pPr>
@@ -9633,7 +9547,7 @@
           <w:lang w:eastAsia="pt-BR"/>
         </w:rPr>
       </w:pPr>
-      <w:bookmarkStart w:id="11" w:name="_Toc419545386"/>
+      <w:bookmarkStart w:id="12" w:name="_Toc419545386"/>
       <w:r>
         <w:rPr>
           <w:rFonts w:eastAsia="Times New Roman"/>
@@ -9648,7 +9562,7 @@
         </w:rPr>
         <w:t xml:space="preserve"> para 2015 big data</w:t>
       </w:r>
-      <w:bookmarkEnd w:id="11"/>
+      <w:bookmarkEnd w:id="12"/>
     </w:p>
     <w:p>
       <w:pPr>
@@ -10159,13 +10073,37 @@
         <w:rPr>
           <w:rFonts w:cs="Arial"/>
         </w:rPr>
-        <w:t>oje em dia tem a ver mais com dados de negócios unidos ás opiniões nas redes sociais, o amanhã terá mais a ver com a Internet das Coisas, potencializando a comunicação entre máquinas</w:t>
-      </w:r>
-      <w:r>
-        <w:rPr>
-          <w:rFonts w:cs="Arial"/>
-        </w:rPr>
-        <w:t>.</w:t>
+        <w:t xml:space="preserve">oje em dia </w:t>
+      </w:r>
+      <w:r>
+        <w:rPr>
+          <w:rFonts w:cs="Arial"/>
+        </w:rPr>
+        <w:t>as empresas estão focadas nas o</w:t>
+      </w:r>
+      <w:r>
+        <w:rPr>
+          <w:rFonts w:cs="Arial"/>
+        </w:rPr>
+        <w:t xml:space="preserve">piniões das redes sociais com a </w:t>
+      </w:r>
+      <w:r>
+        <w:rPr>
+          <w:rFonts w:cs="Arial"/>
+        </w:rPr>
+        <w:t>intenção de satisfazer o seu cliente, futuramente cen</w:t>
+      </w:r>
+      <w:r>
+        <w:rPr>
+          <w:rFonts w:cs="Arial"/>
+        </w:rPr>
+        <w:t xml:space="preserve">tralizarão com a Internet das </w:t>
+      </w:r>
+      <w:r>
+        <w:rPr>
+          <w:rFonts w:cs="Arial"/>
+        </w:rPr>
+        <w:t>Coisas, potencializando a comunicação entre máquinas.</w:t>
       </w:r>
     </w:p>
     <w:p>
@@ -10485,7 +10423,7 @@
           <w:lang w:eastAsia="pt-BR"/>
         </w:rPr>
       </w:pPr>
-      <w:bookmarkStart w:id="12" w:name="_Toc419545387"/>
+      <w:bookmarkStart w:id="13" w:name="_Toc419545387"/>
       <w:r>
         <w:rPr>
           <w:rFonts w:eastAsia="Times New Roman"/>
@@ -10493,7 +10431,7 @@
         </w:rPr>
         <w:t>Arquivos em nuvem</w:t>
       </w:r>
-      <w:bookmarkEnd w:id="12"/>
+      <w:bookmarkEnd w:id="13"/>
     </w:p>
     <w:p>
       <w:pPr>
@@ -10743,7 +10681,65 @@
         <w:rPr>
           <w:rFonts w:cs="Arial"/>
         </w:rPr>
-        <w:t xml:space="preserve"> todos conectados, o foco está direcionado o que mais traz praticidade e rapidez. Com esse conceito de computação em nuvem é uma realidade devido proporcionar a ser versátil, seguro, rápido e disponibilidade.</w:t>
+        <w:t xml:space="preserve"> todos conectados, o foco está direcionado o que mais traz praticidade e rapidez. </w:t>
+      </w:r>
+      <w:r>
+        <w:rPr>
+          <w:rFonts w:cs="Arial"/>
+        </w:rPr>
+        <w:t>Com esse co</w:t>
+      </w:r>
+      <w:r>
+        <w:rPr>
+          <w:rFonts w:cs="Arial"/>
+        </w:rPr>
+        <w:t>nceito de computação em nuvem</w:t>
+      </w:r>
+      <w:proofErr w:type="gramStart"/>
+      <w:r>
+        <w:rPr>
+          <w:rFonts w:cs="Arial"/>
+        </w:rPr>
+        <w:t xml:space="preserve">  </w:t>
+      </w:r>
+      <w:proofErr w:type="gramEnd"/>
+      <w:r>
+        <w:rPr>
+          <w:rFonts w:cs="Arial"/>
+        </w:rPr>
+        <w:t xml:space="preserve">que hoje já é </w:t>
+      </w:r>
+      <w:r>
+        <w:rPr>
+          <w:rFonts w:cs="Arial"/>
+        </w:rPr>
+        <w:t xml:space="preserve">uma realidade devido a sua </w:t>
+      </w:r>
+      <w:proofErr w:type="spellStart"/>
+      <w:r>
+        <w:rPr>
+          <w:rFonts w:cs="Arial"/>
+        </w:rPr>
+        <w:t>verticilidade</w:t>
+      </w:r>
+      <w:proofErr w:type="spellEnd"/>
+      <w:r>
+        <w:rPr>
+          <w:rFonts w:cs="Arial"/>
+        </w:rPr>
+        <w:t>, segur</w:t>
+      </w:r>
+      <w:r>
+        <w:rPr>
+          <w:rFonts w:cs="Arial"/>
+        </w:rPr>
+        <w:t>ança, rapidez e disponibilidade</w:t>
+      </w:r>
+      <w:r>
+        <w:rPr>
+          <w:rFonts w:cs="Arial"/>
+        </w:rPr>
+        <w:t>.</w:t>
       </w:r>
       <w:r>
         <w:rPr>
@@ -10907,8 +10903,6 @@
           <w:shd w:val="clear" w:color="auto" w:fill="FFFFFF"/>
         </w:rPr>
       </w:pPr>
-      <w:bookmarkStart w:id="13" w:name="_GoBack"/>
-      <w:bookmarkEnd w:id="13"/>
       <w:r>
         <w:rPr>
           <w:rStyle w:val="apple-converted-space"/>
@@ -11467,6 +11461,7 @@
         <w:rPr>
           <w:rFonts w:ascii="Arial" w:hAnsi="Arial" w:cs="Arial"/>
           <w:noProof/>
+          <w:lang w:val="en-US"/>
         </w:rPr>
       </w:pPr>
       <w:r>
@@ -11490,7 +11485,15 @@
           <w:rFonts w:ascii="Arial" w:hAnsi="Arial" w:cs="Arial"/>
           <w:noProof/>
         </w:rPr>
-        <w:t xml:space="preserve"> Disponível em: &lt;http://www.devmedia.com.br/a-origem-do-css-um-pouco-da-historia/15195&gt;. Acesso em: 3 abr. 2015. </w:t>
+        <w:t xml:space="preserve"> Disponível em: &lt;http://www.devmedia.com.br/a-origem-do-css-um-pouco-da-historia/15195&gt;. </w:t>
+      </w:r>
+      <w:r>
+        <w:rPr>
+          <w:rFonts w:ascii="Arial" w:hAnsi="Arial" w:cs="Arial"/>
+          <w:noProof/>
+          <w:lang w:val="en-US"/>
+        </w:rPr>
+        <w:t xml:space="preserve">Acesso em: 3 abr. 2015. </w:t>
       </w:r>
     </w:p>
     <w:p>
@@ -11506,6 +11509,7 @@
         <w:rPr>
           <w:rFonts w:ascii="Arial" w:hAnsi="Arial" w:cs="Arial"/>
           <w:noProof/>
+          <w:lang w:val="en-US"/>
         </w:rPr>
         <w:t xml:space="preserve">PRESS, G. </w:t>
       </w:r>
@@ -11515,6 +11519,7 @@
           <w:b/>
           <w:bCs/>
           <w:noProof/>
+          <w:lang w:val="en-US"/>
         </w:rPr>
         <w:t>A Very Short History Of Big Data</w:t>
       </w:r>
@@ -11522,8 +11527,16 @@
         <w:rPr>
           <w:rFonts w:ascii="Arial" w:hAnsi="Arial" w:cs="Arial"/>
           <w:noProof/>
-        </w:rPr>
-        <w:t xml:space="preserve">. Disponível em: &lt;http://www.forbes.com/sites/gilpress/2013/05/09/a-very-short-history-of-big-data/&gt;. Acesso em: 21 abr. 2015. </w:t>
+          <w:lang w:val="en-US"/>
+        </w:rPr>
+        <w:t xml:space="preserve">. </w:t>
+      </w:r>
+      <w:r>
+        <w:rPr>
+          <w:rFonts w:ascii="Arial" w:hAnsi="Arial" w:cs="Arial"/>
+          <w:noProof/>
+        </w:rPr>
+        <w:t xml:space="preserve">Disponível em: &lt;http://www.forbes.com/sites/gilpress/2013/05/09/a-very-short-history-of-big-data/&gt;. Acesso em: 21 abr. 2015. </w:t>
       </w:r>
     </w:p>
     <w:p>
@@ -15597,7 +15610,7 @@
 </file>
 
 <file path=customXml/itemProps1.xml><?xml version="1.0" encoding="utf-8"?>
-<ds:datastoreItem xmlns:ds="http://schemas.openxmlformats.org/officeDocument/2006/customXml" ds:itemID="{5E7F5FC0-7FCC-4AE8-9535-660D4D6A4458}">
+<ds:datastoreItem xmlns:ds="http://schemas.openxmlformats.org/officeDocument/2006/customXml" ds:itemID="{BB10C07E-7DFA-4EE6-B718-445FF8AFA78C}">
   <ds:schemaRefs>
     <ds:schemaRef ds:uri="http://schemas.openxmlformats.org/officeDocument/2006/bibliography"/>
   </ds:schemaRefs>

</xml_diff>

<commit_message>
ajuste do comentario g9 do orientador
</commit_message>
<xml_diff>
--- a/TCC/TCC-D3js.docx
+++ b/TCC/TCC-D3js.docx
@@ -5472,7 +5472,25 @@
           <w:szCs w:val="24"/>
           <w:shd w:val="clear" w:color="auto" w:fill="FFFFFF"/>
         </w:rPr>
-        <w:t>Não se consegue fazer funcionar um formulário</w:t>
+        <w:t xml:space="preserve">Não se consegue </w:t>
+      </w:r>
+      <w:r>
+        <w:rPr>
+          <w:rStyle w:val="apple-converted-space"/>
+          <w:rFonts w:cs="Arial"/>
+          <w:szCs w:val="24"/>
+          <w:shd w:val="clear" w:color="auto" w:fill="FFFFFF"/>
+        </w:rPr>
+        <w:t xml:space="preserve">processar </w:t>
+      </w:r>
+      <w:r>
+        <w:rPr>
+          <w:rStyle w:val="apple-converted-space"/>
+          <w:rFonts w:cs="Arial"/>
+          <w:szCs w:val="24"/>
+          <w:shd w:val="clear" w:color="auto" w:fill="FFFFFF"/>
+        </w:rPr>
+        <w:t>um formulário</w:t>
       </w:r>
       <w:r>
         <w:rPr>
@@ -5538,16 +5556,45 @@
           <w:szCs w:val="24"/>
           <w:shd w:val="clear" w:color="auto" w:fill="FFFFFF"/>
         </w:rPr>
-        <w:t xml:space="preserve"> ele </w:t>
-      </w:r>
-      <w:r>
-        <w:rPr>
-          <w:rStyle w:val="apple-converted-space"/>
-          <w:rFonts w:cs="Arial"/>
-          <w:szCs w:val="24"/>
-          <w:shd w:val="clear" w:color="auto" w:fill="FFFFFF"/>
-        </w:rPr>
-        <w:t xml:space="preserve">se limita a elaborar os rótulos e campos de um formulário para serem preenchidos pelo usuário, não processamos os dados e nem mesmo enviamos ao servidor ou a outra máquina qualquer. Para executar essas tarefas, é necessário utilizar um programa que consiga modificar e processar os dados. Dentre inúmeras linguagens de programação destinadas a adicionar e processar dados em páginas </w:t>
+        <w:t xml:space="preserve">, </w:t>
+      </w:r>
+      <w:r>
+        <w:rPr>
+          <w:rStyle w:val="apple-converted-space"/>
+          <w:rFonts w:cs="Arial"/>
+          <w:szCs w:val="24"/>
+          <w:shd w:val="clear" w:color="auto" w:fill="FFFFFF"/>
+        </w:rPr>
+        <w:t xml:space="preserve">se limita a elaborar os rótulos e campos de um formulário para serem preenchidos pelo usuário, não </w:t>
+      </w:r>
+      <w:r>
+        <w:rPr>
+          <w:rStyle w:val="apple-converted-space"/>
+          <w:rFonts w:cs="Arial"/>
+          <w:szCs w:val="24"/>
+          <w:shd w:val="clear" w:color="auto" w:fill="FFFFFF"/>
+        </w:rPr>
+        <w:t xml:space="preserve">se </w:t>
+      </w:r>
+      <w:r>
+        <w:rPr>
+          <w:rStyle w:val="apple-converted-space"/>
+          <w:rFonts w:cs="Arial"/>
+          <w:szCs w:val="24"/>
+          <w:shd w:val="clear" w:color="auto" w:fill="FFFFFF"/>
+        </w:rPr>
+        <w:t>processa os dados e nem enviamos ao servidor</w:t>
+      </w:r>
+      <w:bookmarkStart w:id="3" w:name="_GoBack"/>
+      <w:bookmarkEnd w:id="3"/>
+      <w:r>
+        <w:rPr>
+          <w:rStyle w:val="apple-converted-space"/>
+          <w:rFonts w:cs="Arial"/>
+          <w:szCs w:val="24"/>
+          <w:shd w:val="clear" w:color="auto" w:fill="FFFFFF"/>
+        </w:rPr>
+        <w:t xml:space="preserve">. Para executar essas tarefas, é necessário utilizar um programa que consiga modificar e processar os dados. Dentre inúmeras linguagens de programação destinadas a adicionar e processar dados em páginas </w:t>
       </w:r>
       <w:r>
         <w:rPr>
@@ -5959,7 +6006,6 @@
           <w:szCs w:val="24"/>
           <w:shd w:val="clear" w:color="auto" w:fill="FFFFFF"/>
         </w:rPr>
-        <w:lastRenderedPageBreak/>
         <w:t xml:space="preserve">Esses interpretadores foram colocados </w:t>
       </w:r>
       <w:r>
@@ -6039,6 +6085,7 @@
           <w:szCs w:val="24"/>
           <w:shd w:val="clear" w:color="auto" w:fill="FFFFFF"/>
         </w:rPr>
+        <w:lastRenderedPageBreak/>
         <w:t xml:space="preserve">Em tese, precisamos apenas de um navegador para fazer funcionar </w:t>
       </w:r>
       <w:r>
@@ -6307,7 +6354,7 @@
           <w:rStyle w:val="apple-converted-space"/>
         </w:rPr>
       </w:pPr>
-      <w:bookmarkStart w:id="3" w:name="_Toc419545378"/>
+      <w:bookmarkStart w:id="4" w:name="_Toc419545378"/>
       <w:r>
         <w:t xml:space="preserve">Definição de um </w:t>
       </w:r>
@@ -6317,7 +6364,7 @@
       <w:r>
         <w:t>ramework</w:t>
       </w:r>
-      <w:bookmarkEnd w:id="3"/>
+      <w:bookmarkEnd w:id="4"/>
     </w:p>
     <w:p>
       <w:pPr>
@@ -7200,7 +7247,6 @@
           <w:rFonts w:cs="Arial"/>
           <w:szCs w:val="24"/>
         </w:rPr>
-        <w:lastRenderedPageBreak/>
         <w:t>Extensão</w:t>
       </w:r>
       <w:r>
@@ -7273,6 +7319,7 @@
           <w:rFonts w:cs="Arial"/>
           <w:szCs w:val="24"/>
         </w:rPr>
+        <w:lastRenderedPageBreak/>
         <w:t>Inversão do fluxo de controle</w:t>
       </w:r>
       <w:r>
@@ -7633,7 +7680,7 @@
           <w:shd w:val="clear" w:color="auto" w:fill="FFFFFF"/>
         </w:rPr>
       </w:pPr>
-      <w:bookmarkStart w:id="4" w:name="_Toc419545379"/>
+      <w:bookmarkStart w:id="5" w:name="_Toc419545379"/>
       <w:r>
         <w:rPr>
           <w:rStyle w:val="apple-converted-space"/>
@@ -7682,7 +7729,7 @@
         </w:rPr>
         <w:t>bjeto</w:t>
       </w:r>
-      <w:bookmarkEnd w:id="4"/>
+      <w:bookmarkEnd w:id="5"/>
     </w:p>
     <w:p>
       <w:pPr>
@@ -7810,7 +7857,7 @@
           <w:shd w:val="clear" w:color="auto" w:fill="FFFFFF"/>
         </w:rPr>
       </w:pPr>
-      <w:bookmarkStart w:id="5" w:name="_Toc419545380"/>
+      <w:bookmarkStart w:id="6" w:name="_Toc419545380"/>
       <w:r>
         <w:rPr>
           <w:rStyle w:val="apple-converted-space"/>
@@ -7819,7 +7866,7 @@
         </w:rPr>
         <w:t>Folha de estilo</w:t>
       </w:r>
-      <w:bookmarkEnd w:id="5"/>
+      <w:bookmarkEnd w:id="6"/>
     </w:p>
     <w:p>
       <w:pPr>
@@ -7895,70 +7942,103 @@
         <w:t>HTML</w:t>
       </w:r>
       <w:r>
-        <w:t xml:space="preserve"> não suportava imagens, cores e designer avançados, com isso foram adicionadas </w:t>
+        <w:t xml:space="preserve"> não suportava imagens, cores e designer avançados, com isso foram adicionadas novas </w:t>
+      </w:r>
+      <w:proofErr w:type="spellStart"/>
+      <w:r>
+        <w:rPr>
+          <w:i/>
+        </w:rPr>
+        <w:t>tags</w:t>
+      </w:r>
+      <w:proofErr w:type="spellEnd"/>
+      <w:r>
+        <w:rPr>
+          <w:rStyle w:val="Refdenotaderodap"/>
+        </w:rPr>
+        <w:footnoteReference w:id="4"/>
+      </w:r>
+      <w:r>
+        <w:t xml:space="preserve">. Com novos recursos, desenvolvedores de </w:t>
+      </w:r>
+      <w:r>
+        <w:rPr>
+          <w:i/>
+        </w:rPr>
+        <w:t>websites</w:t>
+      </w:r>
+      <w:r>
+        <w:t xml:space="preserve">, usavam muita a criatividade, mas para fazer qualquer alteração, como a cor de um </w:t>
+      </w:r>
+      <w:r>
+        <w:rPr>
+          <w:i/>
+        </w:rPr>
+        <w:t>link</w:t>
+      </w:r>
+      <w:r>
+        <w:t xml:space="preserve"> era </w:t>
       </w:r>
       <w:r>
         <w:lastRenderedPageBreak/>
-        <w:t xml:space="preserve">novas </w:t>
+        <w:t xml:space="preserve">necessária alterar em todas as paginas manualmente, um por um. Foi então que em 1995, </w:t>
       </w:r>
       <w:proofErr w:type="spellStart"/>
       <w:r>
-        <w:rPr>
-          <w:i/>
-        </w:rPr>
-        <w:t>tags</w:t>
+        <w:t>Håkon</w:t>
       </w:r>
       <w:proofErr w:type="spellEnd"/>
       <w:r>
+        <w:t xml:space="preserve"> </w:t>
+      </w:r>
+      <w:proofErr w:type="spellStart"/>
+      <w:r>
+        <w:t>Wium</w:t>
+      </w:r>
+      <w:proofErr w:type="spellEnd"/>
+      <w:r>
+        <w:t xml:space="preserve"> Lie e Bert </w:t>
+      </w:r>
+      <w:proofErr w:type="spellStart"/>
+      <w:r>
+        <w:t>Bos</w:t>
+      </w:r>
+      <w:proofErr w:type="spellEnd"/>
+      <w:r>
+        <w:t xml:space="preserve"> exibiram a proposta do </w:t>
+      </w:r>
+      <w:r>
+        <w:rPr>
+          <w:i/>
+        </w:rPr>
+        <w:t>CSS</w:t>
+      </w:r>
+      <w:r>
+        <w:t xml:space="preserve"> que logo foi apoiado pelo </w:t>
+      </w:r>
+      <w:r>
+        <w:rPr>
+          <w:i/>
+        </w:rPr>
+        <w:t>W3C</w:t>
+      </w:r>
+      <w:r>
         <w:rPr>
           <w:rStyle w:val="Refdenotaderodap"/>
         </w:rPr>
-        <w:footnoteReference w:id="4"/>
-      </w:r>
-      <w:r>
-        <w:t xml:space="preserve">. Com novos recursos, desenvolvedores de </w:t>
-      </w:r>
-      <w:r>
-        <w:rPr>
-          <w:i/>
-        </w:rPr>
-        <w:t>websites</w:t>
-      </w:r>
-      <w:r>
-        <w:t xml:space="preserve">, usavam muita a criatividade, mas para fazer qualquer alteração, como a cor de um </w:t>
-      </w:r>
-      <w:r>
-        <w:rPr>
-          <w:i/>
-        </w:rPr>
-        <w:t>link</w:t>
-      </w:r>
-      <w:r>
-        <w:t xml:space="preserve"> era necessária alterar em todas as paginas manualmente, um por um. Foi então que em 1995, </w:t>
-      </w:r>
-      <w:proofErr w:type="spellStart"/>
-      <w:r>
-        <w:t>Håkon</w:t>
-      </w:r>
-      <w:proofErr w:type="spellEnd"/>
-      <w:r>
-        <w:t xml:space="preserve"> </w:t>
-      </w:r>
-      <w:proofErr w:type="spellStart"/>
-      <w:r>
-        <w:t>Wium</w:t>
-      </w:r>
-      <w:proofErr w:type="spellEnd"/>
-      <w:r>
-        <w:t xml:space="preserve"> Lie e Bert </w:t>
-      </w:r>
-      <w:proofErr w:type="spellStart"/>
-      <w:r>
-        <w:t>Bos</w:t>
-      </w:r>
-      <w:proofErr w:type="spellEnd"/>
-      <w:r>
-        <w:t xml:space="preserve"> exibiram a proposta do </w:t>
+        <w:footnoteReference w:id="5"/>
+      </w:r>
+      <w:r>
+        <w:t xml:space="preserve">. A ideia era utilizar o </w:t>
+      </w:r>
+      <w:r>
+        <w:rPr>
+          <w:i/>
+        </w:rPr>
+        <w:t>HTML</w:t>
+      </w:r>
+      <w:r>
+        <w:t xml:space="preserve"> somente para estruturar as páginas e a tarefa de apresentação ficava com o </w:t>
       </w:r>
       <w:r>
         <w:rPr>
@@ -7967,7 +8047,63 @@
         <w:t>CSS</w:t>
       </w:r>
       <w:r>
-        <w:t xml:space="preserve"> que logo foi apoiado pelo </w:t>
+        <w:t xml:space="preserve">. </w:t>
+      </w:r>
+    </w:p>
+    <w:p>
+      <w:pPr>
+        <w:pStyle w:val="Corpodetexto"/>
+      </w:pPr>
+      <w:r>
+        <w:t xml:space="preserve">Para </w:t>
+      </w:r>
+      <w:r>
+        <w:fldChar w:fldCharType="begin" w:fldLock="1"/>
+      </w:r>
+      <w:r>
+        <w:instrText>ADDIN CSL_CITATION { "citationItems" : [ { "id" : "ITEM-1", "itemData" : { "URL" : "http://www.devmedia.com.br/a-origem-do-css-um-pouco-da-historia/15195", "accessed" : { "date-parts" : [ [ "2015", "4", "3" ] ] }, "author" : [ { "dropping-particle" : "", "family" : "Pereira", "given" : "Altieri", "non-dropping-particle" : "", "parse-names" : false, "suffix" : "" } ], "container-title" : "04-12-2009", "id" : "ITEM-1", "issued" : { "date-parts" : [ [ "2009" ] ] }, "title" : "A origem do CSS, um pouco da hist\u00f3ria. Leia mais em: A origem do CSS, um pouco da hist\u00f3ria.", "type" : "webpage" }, "uris" : [ "http://www.mendeley.com/documents/?uuid=0e3fd881-16d4-4a1a-b6a8-7fdedcf48a35" ] } ], "mendeley" : { "formattedCitation" : "(PEREIRA, 2009)", "manualFormatting" : "PEREIRA (2009)", "plainTextFormattedCitation" : "(PEREIRA, 2009)", "previouslyFormattedCitation" : "(PEREIRA, 2009)" }, "properties" : { "noteIndex" : 0 }, "schema" : "https://github.com/citation-style-language/schema/raw/master/csl-citation.json" }</w:instrText>
+      </w:r>
+      <w:r>
+        <w:fldChar w:fldCharType="separate"/>
+      </w:r>
+      <w:r>
+        <w:rPr>
+          <w:noProof/>
+        </w:rPr>
+        <w:t>PEREIRA (</w:t>
+      </w:r>
+      <w:r>
+        <w:rPr>
+          <w:noProof/>
+        </w:rPr>
+        <w:t>2009)</w:t>
+      </w:r>
+      <w:r>
+        <w:fldChar w:fldCharType="end"/>
+      </w:r>
+      <w:r>
+        <w:t xml:space="preserve"> o</w:t>
+      </w:r>
+      <w:r>
+        <w:t xml:space="preserve">s conceitos de estilização com </w:t>
+      </w:r>
+      <w:r>
+        <w:rPr>
+          <w:i/>
+        </w:rPr>
+        <w:t>CSS</w:t>
+      </w:r>
+      <w:r>
+        <w:t xml:space="preserve"> em sua maioria ainda não são seguidos totalmente, devido a problemas de compatibilidade entre </w:t>
+      </w:r>
+      <w:r>
+        <w:rPr>
+          <w:i/>
+        </w:rPr>
+        <w:t>browsers</w:t>
+      </w:r>
+      <w:r>
+        <w:t xml:space="preserve"> e muitas vezes até falta de um conhecimento maior dos desenvolvedores, mas a </w:t>
       </w:r>
       <w:r>
         <w:rPr>
@@ -7976,95 +8112,6 @@
         <w:t>W3C</w:t>
       </w:r>
       <w:r>
-        <w:rPr>
-          <w:rStyle w:val="Refdenotaderodap"/>
-        </w:rPr>
-        <w:footnoteReference w:id="5"/>
-      </w:r>
-      <w:r>
-        <w:t xml:space="preserve">. A ideia era utilizar o </w:t>
-      </w:r>
-      <w:r>
-        <w:rPr>
-          <w:i/>
-        </w:rPr>
-        <w:t>HTML</w:t>
-      </w:r>
-      <w:r>
-        <w:t xml:space="preserve"> somente para estruturar as páginas e a tarefa de apresentação ficava com o </w:t>
-      </w:r>
-      <w:r>
-        <w:rPr>
-          <w:i/>
-        </w:rPr>
-        <w:t>CSS</w:t>
-      </w:r>
-      <w:r>
-        <w:t xml:space="preserve">. </w:t>
-      </w:r>
-    </w:p>
-    <w:p>
-      <w:pPr>
-        <w:pStyle w:val="Corpodetexto"/>
-      </w:pPr>
-      <w:r>
-        <w:t xml:space="preserve">Para </w:t>
-      </w:r>
-      <w:r>
-        <w:fldChar w:fldCharType="begin" w:fldLock="1"/>
-      </w:r>
-      <w:r>
-        <w:instrText>ADDIN CSL_CITATION { "citationItems" : [ { "id" : "ITEM-1", "itemData" : { "URL" : "http://www.devmedia.com.br/a-origem-do-css-um-pouco-da-historia/15195", "accessed" : { "date-parts" : [ [ "2015", "4", "3" ] ] }, "author" : [ { "dropping-particle" : "", "family" : "Pereira", "given" : "Altieri", "non-dropping-particle" : "", "parse-names" : false, "suffix" : "" } ], "container-title" : "04-12-2009", "id" : "ITEM-1", "issued" : { "date-parts" : [ [ "2009" ] ] }, "title" : "A origem do CSS, um pouco da hist\u00f3ria. Leia mais em: A origem do CSS, um pouco da hist\u00f3ria.", "type" : "webpage" }, "uris" : [ "http://www.mendeley.com/documents/?uuid=0e3fd881-16d4-4a1a-b6a8-7fdedcf48a35" ] } ], "mendeley" : { "formattedCitation" : "(PEREIRA, 2009)", "manualFormatting" : "PEREIRA (2009)", "plainTextFormattedCitation" : "(PEREIRA, 2009)", "previouslyFormattedCitation" : "(PEREIRA, 2009)" }, "properties" : { "noteIndex" : 0 }, "schema" : "https://github.com/citation-style-language/schema/raw/master/csl-citation.json" }</w:instrText>
-      </w:r>
-      <w:r>
-        <w:fldChar w:fldCharType="separate"/>
-      </w:r>
-      <w:r>
-        <w:rPr>
-          <w:noProof/>
-        </w:rPr>
-        <w:t>PEREIRA (</w:t>
-      </w:r>
-      <w:r>
-        <w:rPr>
-          <w:noProof/>
-        </w:rPr>
-        <w:t>2009)</w:t>
-      </w:r>
-      <w:r>
-        <w:fldChar w:fldCharType="end"/>
-      </w:r>
-      <w:r>
-        <w:t xml:space="preserve"> o</w:t>
-      </w:r>
-      <w:r>
-        <w:t xml:space="preserve">s conceitos de estilização com </w:t>
-      </w:r>
-      <w:r>
-        <w:rPr>
-          <w:i/>
-        </w:rPr>
-        <w:t>CSS</w:t>
-      </w:r>
-      <w:r>
-        <w:t xml:space="preserve"> em sua maioria ainda não são seguidos totalmente, devido a problemas de compatibilidade entre </w:t>
-      </w:r>
-      <w:r>
-        <w:rPr>
-          <w:i/>
-        </w:rPr>
-        <w:t>browsers</w:t>
-      </w:r>
-      <w:r>
-        <w:t xml:space="preserve"> e muitas vezes até falta de um conhecimento maior dos desenvolvedores, mas a </w:t>
-      </w:r>
-      <w:r>
-        <w:rPr>
-          <w:i/>
-        </w:rPr>
-        <w:t>W3C</w:t>
-      </w:r>
-      <w:r>
         <w:t xml:space="preserve"> trabalha para tornar o desenvolvimento padrão e também exigir dos navegadores uma interpretação adequada e compatível.</w:t>
       </w:r>
     </w:p>
@@ -8075,7 +8122,7 @@
           <w:shd w:val="clear" w:color="auto" w:fill="FFFFFF"/>
         </w:rPr>
       </w:pPr>
-      <w:bookmarkStart w:id="6" w:name="_Toc419545381"/>
+      <w:bookmarkStart w:id="7" w:name="_Toc419545381"/>
       <w:r>
         <w:rPr>
           <w:rStyle w:val="apple-converted-space"/>
@@ -8084,7 +8131,7 @@
         </w:rPr>
         <w:t>D3JS</w:t>
       </w:r>
-      <w:bookmarkEnd w:id="6"/>
+      <w:bookmarkEnd w:id="7"/>
     </w:p>
     <w:p>
       <w:pPr>
@@ -8425,11 +8472,7 @@
         <w:t>CSS</w:t>
       </w:r>
       <w:r>
-        <w:t xml:space="preserve">. Com o mínimo de sobrecarga, D3 é extremamente rápido, suportando </w:t>
-      </w:r>
-      <w:r>
-        <w:lastRenderedPageBreak/>
-        <w:t xml:space="preserve">grandes conjuntos de dados e comportamentos dinâmicos de interação e animação. Estilo funcional do D3 permite a reutilização de código através de um conjunto diversificado de componentes e </w:t>
+        <w:t xml:space="preserve">. Com o mínimo de sobrecarga, D3 é extremamente rápido, suportando grandes conjuntos de dados e comportamentos dinâmicos de interação e animação. Estilo funcional do D3 permite a reutilização de código através de um conjunto diversificado de componentes e </w:t>
       </w:r>
       <w:proofErr w:type="spellStart"/>
       <w:r>
@@ -8455,6 +8498,7 @@
         </w:rPr>
       </w:pPr>
       <w:r>
+        <w:lastRenderedPageBreak/>
         <w:t xml:space="preserve">Para </w:t>
       </w:r>
       <w:r>
@@ -8562,13 +8606,11 @@
       <w:pPr>
         <w:pStyle w:val="Ttulo2"/>
       </w:pPr>
-      <w:bookmarkStart w:id="7" w:name="_Toc419545382"/>
-      <w:bookmarkStart w:id="8" w:name="_GoBack"/>
+      <w:bookmarkStart w:id="8" w:name="_Toc419545382"/>
+      <w:r>
+        <w:t>Ferramentas semelhantes ao d3js</w:t>
+      </w:r>
       <w:bookmarkEnd w:id="8"/>
-      <w:r>
-        <w:t>Ferramentas semelhantes ao d3js</w:t>
-      </w:r>
-      <w:bookmarkEnd w:id="7"/>
     </w:p>
     <w:p>
       <w:pPr>
@@ -8957,28 +8999,28 @@
         <w:t>web</w:t>
       </w:r>
       <w:r>
-        <w:t xml:space="preserve">, conseguindo extrair todo o potencial dos </w:t>
+        <w:t xml:space="preserve">, conseguindo extrair todo o potencial dos navegadores, sem a necessidade de utilização de um </w:t>
+      </w:r>
+      <w:r>
+        <w:rPr>
+          <w:i/>
+        </w:rPr>
+        <w:t>software</w:t>
+      </w:r>
+      <w:r>
+        <w:t xml:space="preserve"> proprietário. Dessa maneira, D3 combina poderosos componentes de visualização e uma abordagem orientada a dados. Seu potencial é quase tão grande quanto </w:t>
+      </w:r>
+      <w:proofErr w:type="gramStart"/>
+      <w:r>
+        <w:t>a</w:t>
+      </w:r>
+      <w:proofErr w:type="gramEnd"/>
+      <w:r>
+        <w:t xml:space="preserve"> geometria </w:t>
       </w:r>
       <w:r>
         <w:lastRenderedPageBreak/>
-        <w:t xml:space="preserve">navegadores, sem a necessidade de utilização de um </w:t>
-      </w:r>
-      <w:r>
-        <w:rPr>
-          <w:i/>
-        </w:rPr>
-        <w:t>software</w:t>
-      </w:r>
-      <w:r>
-        <w:t xml:space="preserve"> proprietário. Dessa maneira, D3 combina poderosos componentes de visualização e uma abordagem orientada a dados. Seu potencial é quase tão grande quanto </w:t>
-      </w:r>
-      <w:proofErr w:type="gramStart"/>
-      <w:r>
-        <w:t>a</w:t>
-      </w:r>
-      <w:proofErr w:type="gramEnd"/>
-      <w:r>
-        <w:t xml:space="preserve"> geometria propriamente dita, permitindo a criação de bolhas, diagramas </w:t>
+        <w:t xml:space="preserve">propriamente dita, permitindo a criação de bolhas, diagramas </w:t>
       </w:r>
       <w:proofErr w:type="spellStart"/>
       <w:r>
@@ -9822,134 +9864,134 @@
         <w:rPr>
           <w:rFonts w:cs="Arial"/>
         </w:rPr>
-        <w:t xml:space="preserve">a comunicação. Outros </w:t>
+        <w:t>a comunicação. Outros analistas</w:t>
+      </w:r>
+      <w:r>
+        <w:rPr>
+          <w:rFonts w:cs="Arial"/>
+        </w:rPr>
+        <w:t xml:space="preserve"> estão ainda mais otimistas, prevendo receitas de 53,4 bilhões de dólares até 2017, á me</w:t>
+      </w:r>
+      <w:r>
+        <w:rPr>
+          <w:rFonts w:cs="Arial"/>
+        </w:rPr>
+        <w:t>dida que novos negócios começam.</w:t>
+      </w:r>
+    </w:p>
+    <w:p>
+      <w:pPr>
+        <w:pStyle w:val="Corpodetexto"/>
+        <w:rPr>
+          <w:rFonts w:cs="Arial"/>
+        </w:rPr>
+      </w:pPr>
+      <w:r>
+        <w:rPr>
+          <w:rFonts w:cs="Arial"/>
+        </w:rPr>
+        <w:t>Para</w:t>
+      </w:r>
+      <w:r>
+        <w:rPr>
+          <w:rFonts w:cs="Arial"/>
+        </w:rPr>
+        <w:t xml:space="preserve"> </w:t>
+      </w:r>
+      <w:r>
+        <w:rPr>
+          <w:rFonts w:cs="Arial"/>
+        </w:rPr>
+        <w:fldChar w:fldCharType="begin" w:fldLock="1"/>
+      </w:r>
+      <w:r>
+        <w:rPr>
+          <w:rFonts w:cs="Arial"/>
+        </w:rPr>
+        <w:instrText>ADDIN CSL_CITATION { "citationItems" : [ { "id" : "ITEM-1", "itemData" : { "URL" : "http://cio.com.br/opiniao/2014/12/29/tendencias-para-2015-big-data-internet-das-coisas-lagoas-de-dados-e-a-nuvem-hibrida/", "accessed" : { "date-parts" : [ [ "2015", "4", "3" ] ] }, "author" : [ { "dropping-particle" : "", "family" : "Yoshida", "given" : "Hu", "non-dropping-particle" : "", "parse-names" : false, "suffix" : "" } ], "container-title" : "29-12-2014", "id" : "ITEM-1", "issued" : { "date-parts" : [ [ "2014" ] ] }, "title" : "Tend\u00eancias para 2015: Big Data, Internet das Coisas, Lagoas de Dados e a Nuvem H\u00edbrida", "type" : "webpage" }, "uris" : [ "http://www.mendeley.com/documents/?uuid=d731643c-1df9-49c0-b043-e257a61140d3" ] } ], "mendeley" : { "formattedCitation" : "(YOSHIDA, 2014)", "manualFormatting" : "YOSHIDA (2014)", "plainTextFormattedCitation" : "(YOSHIDA, 2014)", "previouslyFormattedCitation" : "(YOSHIDA, 2014)" }, "properties" : { "noteIndex" : 0 }, "schema" : "https://github.com/citation-style-language/schema/raw/master/csl-citation.json" }</w:instrText>
+      </w:r>
+      <w:r>
+        <w:rPr>
+          <w:rFonts w:cs="Arial"/>
+        </w:rPr>
+        <w:fldChar w:fldCharType="separate"/>
+      </w:r>
+      <w:r>
+        <w:rPr>
+          <w:rFonts w:cs="Arial"/>
+          <w:noProof/>
+        </w:rPr>
+        <w:t>YOSHIDA</w:t>
+      </w:r>
+      <w:r>
+        <w:rPr>
+          <w:rFonts w:cs="Arial"/>
+          <w:noProof/>
+        </w:rPr>
+        <w:t xml:space="preserve"> </w:t>
+      </w:r>
+      <w:r>
+        <w:rPr>
+          <w:rFonts w:cs="Arial"/>
+          <w:noProof/>
+        </w:rPr>
+        <w:t>(</w:t>
+      </w:r>
+      <w:r>
+        <w:rPr>
+          <w:rFonts w:cs="Arial"/>
+          <w:noProof/>
+        </w:rPr>
+        <w:t>2014)</w:t>
+      </w:r>
+      <w:r>
+        <w:rPr>
+          <w:rFonts w:cs="Arial"/>
+        </w:rPr>
+        <w:fldChar w:fldCharType="end"/>
+      </w:r>
+      <w:r>
+        <w:rPr>
+          <w:rFonts w:cs="Arial"/>
+        </w:rPr>
+        <w:t xml:space="preserve"> e</w:t>
+      </w:r>
+      <w:r>
+        <w:rPr>
+          <w:rFonts w:cs="Arial"/>
+        </w:rPr>
+        <w:t xml:space="preserve">m 2015, </w:t>
+      </w:r>
+      <w:r>
+        <w:rPr>
+          <w:rFonts w:cs="Arial"/>
+        </w:rPr>
+        <w:t>ainda haverá</w:t>
+      </w:r>
+      <w:r>
+        <w:rPr>
+          <w:rFonts w:cs="Arial"/>
+        </w:rPr>
+        <w:t xml:space="preserve"> um crescimento</w:t>
+      </w:r>
+      <w:r>
+        <w:rPr>
+          <w:rFonts w:cs="Arial"/>
+        </w:rPr>
+        <w:t xml:space="preserve"> </w:t>
+      </w:r>
+      <w:r>
+        <w:rPr>
+          <w:rFonts w:cs="Arial"/>
+        </w:rPr>
+        <w:t xml:space="preserve">sólido de </w:t>
       </w:r>
       <w:r>
         <w:rPr>
           <w:rFonts w:cs="Arial"/>
         </w:rPr>
         <w:lastRenderedPageBreak/>
-        <w:t>analistas</w:t>
-      </w:r>
-      <w:r>
-        <w:rPr>
-          <w:rFonts w:cs="Arial"/>
-        </w:rPr>
-        <w:t xml:space="preserve"> estão ainda mais otimistas, prevendo receitas de 53,4 bilhões de dólares até 2017, á me</w:t>
-      </w:r>
-      <w:r>
-        <w:rPr>
-          <w:rFonts w:cs="Arial"/>
-        </w:rPr>
-        <w:t>dida que novos negócios começam.</w:t>
-      </w:r>
-    </w:p>
-    <w:p>
-      <w:pPr>
-        <w:pStyle w:val="Corpodetexto"/>
-        <w:rPr>
-          <w:rFonts w:cs="Arial"/>
-        </w:rPr>
-      </w:pPr>
-      <w:r>
-        <w:rPr>
-          <w:rFonts w:cs="Arial"/>
-        </w:rPr>
-        <w:t>Para</w:t>
-      </w:r>
-      <w:r>
-        <w:rPr>
-          <w:rFonts w:cs="Arial"/>
-        </w:rPr>
-        <w:t xml:space="preserve"> </w:t>
-      </w:r>
-      <w:r>
-        <w:rPr>
-          <w:rFonts w:cs="Arial"/>
-        </w:rPr>
-        <w:fldChar w:fldCharType="begin" w:fldLock="1"/>
-      </w:r>
-      <w:r>
-        <w:rPr>
-          <w:rFonts w:cs="Arial"/>
-        </w:rPr>
-        <w:instrText>ADDIN CSL_CITATION { "citationItems" : [ { "id" : "ITEM-1", "itemData" : { "URL" : "http://cio.com.br/opiniao/2014/12/29/tendencias-para-2015-big-data-internet-das-coisas-lagoas-de-dados-e-a-nuvem-hibrida/", "accessed" : { "date-parts" : [ [ "2015", "4", "3" ] ] }, "author" : [ { "dropping-particle" : "", "family" : "Yoshida", "given" : "Hu", "non-dropping-particle" : "", "parse-names" : false, "suffix" : "" } ], "container-title" : "29-12-2014", "id" : "ITEM-1", "issued" : { "date-parts" : [ [ "2014" ] ] }, "title" : "Tend\u00eancias para 2015: Big Data, Internet das Coisas, Lagoas de Dados e a Nuvem H\u00edbrida", "type" : "webpage" }, "uris" : [ "http://www.mendeley.com/documents/?uuid=d731643c-1df9-49c0-b043-e257a61140d3" ] } ], "mendeley" : { "formattedCitation" : "(YOSHIDA, 2014)", "manualFormatting" : "YOSHIDA (2014)", "plainTextFormattedCitation" : "(YOSHIDA, 2014)", "previouslyFormattedCitation" : "(YOSHIDA, 2014)" }, "properties" : { "noteIndex" : 0 }, "schema" : "https://github.com/citation-style-language/schema/raw/master/csl-citation.json" }</w:instrText>
-      </w:r>
-      <w:r>
-        <w:rPr>
-          <w:rFonts w:cs="Arial"/>
-        </w:rPr>
-        <w:fldChar w:fldCharType="separate"/>
-      </w:r>
-      <w:r>
-        <w:rPr>
-          <w:rFonts w:cs="Arial"/>
-          <w:noProof/>
-        </w:rPr>
-        <w:t>YOSHIDA</w:t>
-      </w:r>
-      <w:r>
-        <w:rPr>
-          <w:rFonts w:cs="Arial"/>
-          <w:noProof/>
-        </w:rPr>
-        <w:t xml:space="preserve"> </w:t>
-      </w:r>
-      <w:r>
-        <w:rPr>
-          <w:rFonts w:cs="Arial"/>
-          <w:noProof/>
-        </w:rPr>
-        <w:t>(</w:t>
-      </w:r>
-      <w:r>
-        <w:rPr>
-          <w:rFonts w:cs="Arial"/>
-          <w:noProof/>
-        </w:rPr>
-        <w:t>2014)</w:t>
-      </w:r>
-      <w:r>
-        <w:rPr>
-          <w:rFonts w:cs="Arial"/>
-        </w:rPr>
-        <w:fldChar w:fldCharType="end"/>
-      </w:r>
-      <w:r>
-        <w:rPr>
-          <w:rFonts w:cs="Arial"/>
-        </w:rPr>
-        <w:t xml:space="preserve"> e</w:t>
-      </w:r>
-      <w:r>
-        <w:rPr>
-          <w:rFonts w:cs="Arial"/>
-        </w:rPr>
-        <w:t xml:space="preserve">m 2015, </w:t>
-      </w:r>
-      <w:r>
-        <w:rPr>
-          <w:rFonts w:cs="Arial"/>
-        </w:rPr>
-        <w:t>ainda haverá</w:t>
-      </w:r>
-      <w:r>
-        <w:rPr>
-          <w:rFonts w:cs="Arial"/>
-        </w:rPr>
-        <w:t xml:space="preserve"> um crescimento</w:t>
-      </w:r>
-      <w:r>
-        <w:rPr>
-          <w:rFonts w:cs="Arial"/>
-        </w:rPr>
-        <w:t xml:space="preserve"> </w:t>
-      </w:r>
-      <w:r>
-        <w:rPr>
-          <w:rFonts w:cs="Arial"/>
-        </w:rPr>
-        <w:t xml:space="preserve">sólido de ferramentas de </w:t>
+        <w:t xml:space="preserve">ferramentas de </w:t>
       </w:r>
       <w:r>
         <w:rPr>
@@ -10513,67 +10555,67 @@
         <w:rPr>
           <w:rFonts w:cs="Arial"/>
         </w:rPr>
-        <w:t xml:space="preserve"> com base na necessidade do usuário moderno, que no passado você tinha que ter um computador com grande potência </w:t>
+        <w:t xml:space="preserve"> com base na necessidade do usuário moderno, que no passado você tinha que ter um computador com grande potência para realizar um trabalho de nível difícil ao trabalho de nível mais fácil, e atualmente os usuários procuram facilidade, e com isso com a entrada de diversos</w:t>
+      </w:r>
+      <w:r>
+        <w:rPr>
+          <w:rFonts w:cs="Arial"/>
+        </w:rPr>
+        <w:t xml:space="preserve"> dispositivos que estão em alta</w:t>
+      </w:r>
+      <w:r>
+        <w:rPr>
+          <w:rFonts w:cs="Arial"/>
+        </w:rPr>
+        <w:t xml:space="preserve"> como </w:t>
+      </w:r>
+      <w:proofErr w:type="spellStart"/>
+      <w:r>
+        <w:rPr>
+          <w:rFonts w:cs="Arial"/>
+          <w:i/>
+        </w:rPr>
+        <w:t>tablets</w:t>
+      </w:r>
+      <w:proofErr w:type="spellEnd"/>
+      <w:r>
+        <w:rPr>
+          <w:rFonts w:cs="Arial"/>
+        </w:rPr>
+        <w:t xml:space="preserve">, </w:t>
+      </w:r>
+      <w:r>
+        <w:rPr>
+          <w:rFonts w:cs="Arial"/>
+          <w:i/>
+        </w:rPr>
+        <w:t>smartphones</w:t>
+      </w:r>
+      <w:r>
+        <w:rPr>
+          <w:rFonts w:cs="Arial"/>
+        </w:rPr>
+        <w:t xml:space="preserve"> e </w:t>
+      </w:r>
+      <w:r>
+        <w:rPr>
+          <w:rFonts w:cs="Arial"/>
+          <w:i/>
+        </w:rPr>
+        <w:t>notebooks</w:t>
+      </w:r>
+      <w:r>
+        <w:rPr>
+          <w:rFonts w:cs="Arial"/>
+        </w:rPr>
+        <w:t xml:space="preserve"> é uma realidade. Esse </w:t>
       </w:r>
       <w:r>
         <w:rPr>
           <w:rFonts w:cs="Arial"/>
         </w:rPr>
         <w:lastRenderedPageBreak/>
-        <w:t>para realizar um trabalho de nível difícil ao trabalho de nível mais fácil, e atualmente os usuários procuram facilidade, e com isso com a entrada de diversos</w:t>
-      </w:r>
-      <w:r>
-        <w:rPr>
-          <w:rFonts w:cs="Arial"/>
-        </w:rPr>
-        <w:t xml:space="preserve"> dispositivos que estão em alta</w:t>
-      </w:r>
-      <w:r>
-        <w:rPr>
-          <w:rFonts w:cs="Arial"/>
-        </w:rPr>
-        <w:t xml:space="preserve"> como </w:t>
-      </w:r>
-      <w:proofErr w:type="spellStart"/>
-      <w:r>
-        <w:rPr>
-          <w:rFonts w:cs="Arial"/>
-          <w:i/>
-        </w:rPr>
-        <w:t>tablets</w:t>
-      </w:r>
-      <w:proofErr w:type="spellEnd"/>
-      <w:r>
-        <w:rPr>
-          <w:rFonts w:cs="Arial"/>
-        </w:rPr>
-        <w:t xml:space="preserve">, </w:t>
-      </w:r>
-      <w:r>
-        <w:rPr>
-          <w:rFonts w:cs="Arial"/>
-          <w:i/>
-        </w:rPr>
-        <w:t>smartphones</w:t>
-      </w:r>
-      <w:r>
-        <w:rPr>
-          <w:rFonts w:cs="Arial"/>
-        </w:rPr>
-        <w:t xml:space="preserve"> e </w:t>
-      </w:r>
-      <w:r>
-        <w:rPr>
-          <w:rFonts w:cs="Arial"/>
-          <w:i/>
-        </w:rPr>
-        <w:t>notebooks</w:t>
-      </w:r>
-      <w:r>
-        <w:rPr>
-          <w:rFonts w:cs="Arial"/>
-        </w:rPr>
-        <w:t xml:space="preserve"> é uma realidade. Esse conceito de computação em nuvem chegou para se fixar, devido proporcionar entre os usuários muitas vantagens de facilidade, conforto, e de qualquer lugar acessar qualquer dispositivo.</w:t>
+        <w:t>conceito de computação em nuvem chegou para se fixar, devido proporcionar entre os usuários muitas vantagens de facilidade, conforto, e de qualquer lugar acessar qualquer dispositivo.</w:t>
       </w:r>
     </w:p>
     <w:p>
@@ -11119,6 +11161,7 @@
           <w:rFonts w:ascii="Arial" w:hAnsi="Arial" w:cs="Arial"/>
           <w:color w:val="FF0000"/>
           <w:shd w:val="clear" w:color="auto" w:fill="FFFFFF"/>
+          <w:lang w:val="en-US"/>
         </w:rPr>
         <w:instrText xml:space="preserve">ADDIN Mendeley Bibliography CSL_BIBLIOGRAPHY </w:instrText>
       </w:r>
@@ -11136,6 +11179,7 @@
         <w:rPr>
           <w:rFonts w:ascii="Arial" w:hAnsi="Arial" w:cs="Arial"/>
           <w:noProof/>
+          <w:lang w:val="en-US"/>
         </w:rPr>
         <w:t xml:space="preserve">BEN, F.; REAS, C. </w:t>
       </w:r>
@@ -11145,6 +11189,7 @@
           <w:b/>
           <w:bCs/>
           <w:noProof/>
+          <w:lang w:val="en-US"/>
         </w:rPr>
         <w:t>Processing</w:t>
       </w:r>
@@ -11152,8 +11197,16 @@
         <w:rPr>
           <w:rFonts w:ascii="Arial" w:hAnsi="Arial" w:cs="Arial"/>
           <w:noProof/>
-        </w:rPr>
-        <w:t xml:space="preserve">. Disponível em: &lt;https://www.processing.org/&gt;. Acesso em: 4 abr. 2015. </w:t>
+          <w:lang w:val="en-US"/>
+        </w:rPr>
+        <w:t xml:space="preserve">. </w:t>
+      </w:r>
+      <w:r>
+        <w:rPr>
+          <w:rFonts w:ascii="Arial" w:hAnsi="Arial" w:cs="Arial"/>
+          <w:noProof/>
+        </w:rPr>
+        <w:t xml:space="preserve">Disponível em: &lt;https://www.processing.org/&gt;. Acesso em: 4 abr. 2015. </w:t>
       </w:r>
     </w:p>
     <w:p>
@@ -12308,7 +12361,7 @@
           <w:rPr>
             <w:noProof/>
           </w:rPr>
-          <w:t>19</w:t>
+          <w:t>12</w:t>
         </w:r>
         <w:r>
           <w:fldChar w:fldCharType="end"/>
@@ -15610,7 +15663,7 @@
 </file>
 
 <file path=customXml/itemProps1.xml><?xml version="1.0" encoding="utf-8"?>
-<ds:datastoreItem xmlns:ds="http://schemas.openxmlformats.org/officeDocument/2006/customXml" ds:itemID="{BB10C07E-7DFA-4EE6-B718-445FF8AFA78C}">
+<ds:datastoreItem xmlns:ds="http://schemas.openxmlformats.org/officeDocument/2006/customXml" ds:itemID="{2D562A00-9C03-4DD4-992B-5E9366855400}">
   <ds:schemaRefs>
     <ds:schemaRef ds:uri="http://schemas.openxmlformats.org/officeDocument/2006/bibliography"/>
   </ds:schemaRefs>

</xml_diff>

<commit_message>
add italico palavras esquecidas
</commit_message>
<xml_diff>
--- a/TCC/TCC-D3js.docx
+++ b/TCC/TCC-D3js.docx
@@ -5583,18 +5583,7 @@
           <w:szCs w:val="24"/>
           <w:shd w:val="clear" w:color="auto" w:fill="FFFFFF"/>
         </w:rPr>
-        <w:t>processa os dados e nem enviamos ao servidor</w:t>
-      </w:r>
-      <w:bookmarkStart w:id="3" w:name="_GoBack"/>
-      <w:bookmarkEnd w:id="3"/>
-      <w:r>
-        <w:rPr>
-          <w:rStyle w:val="apple-converted-space"/>
-          <w:rFonts w:cs="Arial"/>
-          <w:szCs w:val="24"/>
-          <w:shd w:val="clear" w:color="auto" w:fill="FFFFFF"/>
-        </w:rPr>
-        <w:t xml:space="preserve">. Para executar essas tarefas, é necessário utilizar um programa que consiga modificar e processar os dados. Dentre inúmeras linguagens de programação destinadas a adicionar e processar dados em páginas </w:t>
+        <w:t xml:space="preserve">processa os dados e nem enviamos ao servidor. Para executar essas tarefas, é necessário utilizar um programa que consiga modificar e processar os dados. Dentre inúmeras linguagens de programação destinadas a adicionar e processar dados em páginas </w:t>
       </w:r>
       <w:r>
         <w:rPr>
@@ -6354,7 +6343,7 @@
           <w:rStyle w:val="apple-converted-space"/>
         </w:rPr>
       </w:pPr>
-      <w:bookmarkStart w:id="4" w:name="_Toc419545378"/>
+      <w:bookmarkStart w:id="3" w:name="_Toc419545378"/>
       <w:r>
         <w:t xml:space="preserve">Definição de um </w:t>
       </w:r>
@@ -6364,7 +6353,7 @@
       <w:r>
         <w:t>ramework</w:t>
       </w:r>
-      <w:bookmarkEnd w:id="4"/>
+      <w:bookmarkEnd w:id="3"/>
     </w:p>
     <w:p>
       <w:pPr>
@@ -7680,7 +7669,7 @@
           <w:shd w:val="clear" w:color="auto" w:fill="FFFFFF"/>
         </w:rPr>
       </w:pPr>
-      <w:bookmarkStart w:id="5" w:name="_Toc419545379"/>
+      <w:bookmarkStart w:id="4" w:name="_Toc419545379"/>
       <w:r>
         <w:rPr>
           <w:rStyle w:val="apple-converted-space"/>
@@ -7729,144 +7718,144 @@
         </w:rPr>
         <w:t>bjeto</w:t>
       </w:r>
+      <w:bookmarkEnd w:id="4"/>
+    </w:p>
+    <w:p>
+      <w:pPr>
+        <w:pStyle w:val="Corpodetexto"/>
+        <w:rPr>
+          <w:rStyle w:val="apple-converted-space"/>
+        </w:rPr>
+      </w:pPr>
+      <w:r>
+        <w:t xml:space="preserve">Segundo </w:t>
+      </w:r>
+      <w:r>
+        <w:fldChar w:fldCharType="begin" w:fldLock="1"/>
+      </w:r>
+      <w:r>
+        <w:instrText>ADDIN CSL_CITATION { "citationItems" : [ { "id" : "ITEM-1", "itemData" : { "URL" : "http://www.w3.org/DOM/", "accessed" : { "date-parts" : [ [ "2015", "4", "3" ] ] }, "author" : [ { "dropping-particle" : "", "family" : "W3C", "given" : "", "non-dropping-particle" : "", "parse-names" : false, "suffix" : "" } ], "container-title" : "2005-01-19", "id" : "ITEM-1", "issued" : { "date-parts" : [ [ "2005" ] ] }, "title" : "Document Object Model (DOM)", "type" : "webpage" }, "uris" : [ "http://www.mendeley.com/documents/?uuid=57256ec6-9e1a-4563-8d48-5bbdea64dfad" ] } ], "mendeley" : { "formattedCitation" : "(W3C, 2005)", "manualFormatting" : "W3C (2005)", "plainTextFormattedCitation" : "(W3C, 2005)", "previouslyFormattedCitation" : "(W3C, 2005)" }, "properties" : { "noteIndex" : 0 }, "schema" : "https://github.com/citation-style-language/schema/raw/master/csl-citation.json" }</w:instrText>
+      </w:r>
+      <w:r>
+        <w:fldChar w:fldCharType="separate"/>
+      </w:r>
+      <w:r>
+        <w:rPr>
+          <w:noProof/>
+        </w:rPr>
+        <w:t>W3C</w:t>
+      </w:r>
+      <w:r>
+        <w:rPr>
+          <w:noProof/>
+        </w:rPr>
+        <w:t xml:space="preserve"> (</w:t>
+      </w:r>
+      <w:r>
+        <w:rPr>
+          <w:noProof/>
+        </w:rPr>
+        <w:t>2005)</w:t>
+      </w:r>
+      <w:r>
+        <w:fldChar w:fldCharType="end"/>
+      </w:r>
+      <w:r>
+        <w:t xml:space="preserve">, </w:t>
+      </w:r>
+      <w:r>
+        <w:t>consórcio internacional</w:t>
+      </w:r>
+      <w:r>
+        <w:t xml:space="preserve"> que trabalham para desenvolver padrões para a </w:t>
+      </w:r>
+      <w:r>
+        <w:rPr>
+          <w:i/>
+        </w:rPr>
+        <w:t>Web</w:t>
+      </w:r>
+      <w:r>
+        <w:t>,</w:t>
+      </w:r>
+      <w:r>
+        <w:t xml:space="preserve"> modelo documento objeto, mais conhecido como</w:t>
+      </w:r>
+      <w:r>
+        <w:t xml:space="preserve"> </w:t>
+      </w:r>
+      <w:proofErr w:type="spellStart"/>
+      <w:r>
+        <w:rPr>
+          <w:i/>
+        </w:rPr>
+        <w:t>Document</w:t>
+      </w:r>
+      <w:proofErr w:type="spellEnd"/>
+      <w:r>
+        <w:rPr>
+          <w:i/>
+        </w:rPr>
+        <w:t xml:space="preserve"> </w:t>
+      </w:r>
+      <w:proofErr w:type="spellStart"/>
+      <w:r>
+        <w:rPr>
+          <w:i/>
+        </w:rPr>
+        <w:t>Object</w:t>
+      </w:r>
+      <w:proofErr w:type="spellEnd"/>
+      <w:r>
+        <w:rPr>
+          <w:i/>
+        </w:rPr>
+        <w:t xml:space="preserve"> </w:t>
+      </w:r>
+      <w:proofErr w:type="spellStart"/>
+      <w:r>
+        <w:rPr>
+          <w:i/>
+        </w:rPr>
+        <w:t>Model</w:t>
+      </w:r>
+      <w:proofErr w:type="spellEnd"/>
+      <w:r>
+        <w:t xml:space="preserve"> é uma interface de plataforma e linguagem neutra que permitirá que programas e </w:t>
+      </w:r>
+      <w:r>
+        <w:rPr>
+          <w:i/>
+        </w:rPr>
+        <w:t>scripts</w:t>
+      </w:r>
+      <w:r>
+        <w:t xml:space="preserve"> para acessar e atualizar dinamicamente o conteúdo, estrutura e estilo de documentos. O original pode continuar a ser processados e os resultados de processamento que podem ser incorporados </w:t>
+      </w:r>
+      <w:r>
+        <w:t xml:space="preserve">e apresentados na </w:t>
+      </w:r>
+      <w:r>
+        <w:t>página.</w:t>
+      </w:r>
+    </w:p>
+    <w:p>
+      <w:pPr>
+        <w:pStyle w:val="Ttulo2"/>
+        <w:rPr>
+          <w:shd w:val="clear" w:color="auto" w:fill="FFFFFF"/>
+        </w:rPr>
+      </w:pPr>
+      <w:bookmarkStart w:id="5" w:name="_Toc419545380"/>
+      <w:r>
+        <w:rPr>
+          <w:rStyle w:val="apple-converted-space"/>
+          <w:rFonts w:cs="Arial"/>
+          <w:shd w:val="clear" w:color="auto" w:fill="FFFFFF"/>
+        </w:rPr>
+        <w:t>Folha de estilo</w:t>
+      </w:r>
       <w:bookmarkEnd w:id="5"/>
-    </w:p>
-    <w:p>
-      <w:pPr>
-        <w:pStyle w:val="Corpodetexto"/>
-        <w:rPr>
-          <w:rStyle w:val="apple-converted-space"/>
-        </w:rPr>
-      </w:pPr>
-      <w:r>
-        <w:t xml:space="preserve">Segundo </w:t>
-      </w:r>
-      <w:r>
-        <w:fldChar w:fldCharType="begin" w:fldLock="1"/>
-      </w:r>
-      <w:r>
-        <w:instrText>ADDIN CSL_CITATION { "citationItems" : [ { "id" : "ITEM-1", "itemData" : { "URL" : "http://www.w3.org/DOM/", "accessed" : { "date-parts" : [ [ "2015", "4", "3" ] ] }, "author" : [ { "dropping-particle" : "", "family" : "W3C", "given" : "", "non-dropping-particle" : "", "parse-names" : false, "suffix" : "" } ], "container-title" : "2005-01-19", "id" : "ITEM-1", "issued" : { "date-parts" : [ [ "2005" ] ] }, "title" : "Document Object Model (DOM)", "type" : "webpage" }, "uris" : [ "http://www.mendeley.com/documents/?uuid=57256ec6-9e1a-4563-8d48-5bbdea64dfad" ] } ], "mendeley" : { "formattedCitation" : "(W3C, 2005)", "manualFormatting" : "W3C (2005)", "plainTextFormattedCitation" : "(W3C, 2005)", "previouslyFormattedCitation" : "(W3C, 2005)" }, "properties" : { "noteIndex" : 0 }, "schema" : "https://github.com/citation-style-language/schema/raw/master/csl-citation.json" }</w:instrText>
-      </w:r>
-      <w:r>
-        <w:fldChar w:fldCharType="separate"/>
-      </w:r>
-      <w:r>
-        <w:rPr>
-          <w:noProof/>
-        </w:rPr>
-        <w:t>W3C</w:t>
-      </w:r>
-      <w:r>
-        <w:rPr>
-          <w:noProof/>
-        </w:rPr>
-        <w:t xml:space="preserve"> (</w:t>
-      </w:r>
-      <w:r>
-        <w:rPr>
-          <w:noProof/>
-        </w:rPr>
-        <w:t>2005)</w:t>
-      </w:r>
-      <w:r>
-        <w:fldChar w:fldCharType="end"/>
-      </w:r>
-      <w:r>
-        <w:t xml:space="preserve">, </w:t>
-      </w:r>
-      <w:r>
-        <w:t>consórcio internacional</w:t>
-      </w:r>
-      <w:r>
-        <w:t xml:space="preserve"> que trabalham para desenvolver padrões para a </w:t>
-      </w:r>
-      <w:r>
-        <w:rPr>
-          <w:i/>
-        </w:rPr>
-        <w:t>Web</w:t>
-      </w:r>
-      <w:r>
-        <w:t>,</w:t>
-      </w:r>
-      <w:r>
-        <w:t xml:space="preserve"> modelo documento objeto, mais conhecido como</w:t>
-      </w:r>
-      <w:r>
-        <w:t xml:space="preserve"> </w:t>
-      </w:r>
-      <w:proofErr w:type="spellStart"/>
-      <w:r>
-        <w:rPr>
-          <w:i/>
-        </w:rPr>
-        <w:t>Document</w:t>
-      </w:r>
-      <w:proofErr w:type="spellEnd"/>
-      <w:r>
-        <w:rPr>
-          <w:i/>
-        </w:rPr>
-        <w:t xml:space="preserve"> </w:t>
-      </w:r>
-      <w:proofErr w:type="spellStart"/>
-      <w:r>
-        <w:rPr>
-          <w:i/>
-        </w:rPr>
-        <w:t>Object</w:t>
-      </w:r>
-      <w:proofErr w:type="spellEnd"/>
-      <w:r>
-        <w:rPr>
-          <w:i/>
-        </w:rPr>
-        <w:t xml:space="preserve"> </w:t>
-      </w:r>
-      <w:proofErr w:type="spellStart"/>
-      <w:r>
-        <w:rPr>
-          <w:i/>
-        </w:rPr>
-        <w:t>Model</w:t>
-      </w:r>
-      <w:proofErr w:type="spellEnd"/>
-      <w:r>
-        <w:t xml:space="preserve"> é uma interface de plataforma e linguagem neutra que permitirá que programas e </w:t>
-      </w:r>
-      <w:r>
-        <w:rPr>
-          <w:i/>
-        </w:rPr>
-        <w:t>scripts</w:t>
-      </w:r>
-      <w:r>
-        <w:t xml:space="preserve"> para acessar e atualizar dinamicamente o conteúdo, estrutura e estilo de documentos. O original pode continuar a ser processados e os resultados de processamento que podem ser incorporados </w:t>
-      </w:r>
-      <w:r>
-        <w:t xml:space="preserve">e apresentados na </w:t>
-      </w:r>
-      <w:r>
-        <w:t>página.</w:t>
-      </w:r>
-    </w:p>
-    <w:p>
-      <w:pPr>
-        <w:pStyle w:val="Ttulo2"/>
-        <w:rPr>
-          <w:shd w:val="clear" w:color="auto" w:fill="FFFFFF"/>
-        </w:rPr>
-      </w:pPr>
-      <w:bookmarkStart w:id="6" w:name="_Toc419545380"/>
-      <w:r>
-        <w:rPr>
-          <w:rStyle w:val="apple-converted-space"/>
-          <w:rFonts w:cs="Arial"/>
-          <w:shd w:val="clear" w:color="auto" w:fill="FFFFFF"/>
-        </w:rPr>
-        <w:t>Folha de estilo</w:t>
-      </w:r>
-      <w:bookmarkEnd w:id="6"/>
     </w:p>
     <w:p>
       <w:pPr>
@@ -8122,7 +8111,7 @@
           <w:shd w:val="clear" w:color="auto" w:fill="FFFFFF"/>
         </w:rPr>
       </w:pPr>
-      <w:bookmarkStart w:id="7" w:name="_Toc419545381"/>
+      <w:bookmarkStart w:id="6" w:name="_Toc419545381"/>
       <w:r>
         <w:rPr>
           <w:rStyle w:val="apple-converted-space"/>
@@ -8131,7 +8120,7 @@
         </w:rPr>
         <w:t>D3JS</w:t>
       </w:r>
-      <w:bookmarkEnd w:id="7"/>
+      <w:bookmarkEnd w:id="6"/>
     </w:p>
     <w:p>
       <w:pPr>
@@ -8535,7 +8524,51 @@
         <w:t xml:space="preserve"> o</w:t>
       </w:r>
       <w:r>
-        <w:t xml:space="preserve"> D3 não é uma nova representação gráfica. O vocabulário das marcas vem diretamente de padrões web CSS, SVG e HTML muito ao contrario de </w:t>
+        <w:t xml:space="preserve"> D3 não é uma nova representação gráfica. O vocabulário das marcas vem diretamente de padrões </w:t>
+      </w:r>
+      <w:r>
+        <w:rPr>
+          <w:i/>
+        </w:rPr>
+        <w:t>web</w:t>
+      </w:r>
+      <w:r>
+        <w:t xml:space="preserve"> </w:t>
+      </w:r>
+      <w:r>
+        <w:rPr>
+          <w:i/>
+        </w:rPr>
+        <w:t>CSS</w:t>
+      </w:r>
+      <w:r>
+        <w:t xml:space="preserve">, </w:t>
+      </w:r>
+      <w:r>
+        <w:rPr>
+          <w:i/>
+        </w:rPr>
+        <w:t>SV</w:t>
+      </w:r>
+      <w:bookmarkStart w:id="7" w:name="_GoBack"/>
+      <w:bookmarkEnd w:id="7"/>
+      <w:r>
+        <w:rPr>
+          <w:i/>
+        </w:rPr>
+        <w:t>G</w:t>
+      </w:r>
+      <w:r>
+        <w:t xml:space="preserve"> e </w:t>
+      </w:r>
+      <w:r>
+        <w:rPr>
+          <w:i/>
+        </w:rPr>
+        <w:t>HTML</w:t>
+      </w:r>
+      <w:r>
+        <w:t xml:space="preserve"> muito ao contrario de </w:t>
       </w:r>
       <w:proofErr w:type="spellStart"/>
       <w:r>
@@ -8840,15 +8873,23 @@
         <w:t>define como</w:t>
       </w:r>
       <w:r>
-        <w:t xml:space="preserve"> uma tecnologia revolucionária que converte imagens para consultas de dados </w:t>
+        <w:t xml:space="preserve"> uma </w:t>
       </w:r>
       <w:proofErr w:type="gramStart"/>
       <w:r>
-        <w:t>otimizados</w:t>
+        <w:t>tecnologia</w:t>
       </w:r>
       <w:proofErr w:type="gramEnd"/>
       <w:r>
-        <w:t xml:space="preserve">, sem usar assistentes e nem </w:t>
+        <w:t xml:space="preserve"> </w:t>
+      </w:r>
+      <w:proofErr w:type="gramStart"/>
+      <w:r>
+        <w:t>revolucionária</w:t>
+      </w:r>
+      <w:proofErr w:type="gramEnd"/>
+      <w:r>
+        <w:t xml:space="preserve"> que converte imagens para consultas de dados otimizados, sem usar assistentes e nem </w:t>
       </w:r>
       <w:r>
         <w:rPr>
@@ -11161,7 +11202,6 @@
           <w:rFonts w:ascii="Arial" w:hAnsi="Arial" w:cs="Arial"/>
           <w:color w:val="FF0000"/>
           <w:shd w:val="clear" w:color="auto" w:fill="FFFFFF"/>
-          <w:lang w:val="en-US"/>
         </w:rPr>
         <w:instrText xml:space="preserve">ADDIN Mendeley Bibliography CSL_BIBLIOGRAPHY </w:instrText>
       </w:r>
@@ -11179,7 +11219,6 @@
         <w:rPr>
           <w:rFonts w:ascii="Arial" w:hAnsi="Arial" w:cs="Arial"/>
           <w:noProof/>
-          <w:lang w:val="en-US"/>
         </w:rPr>
         <w:t xml:space="preserve">BEN, F.; REAS, C. </w:t>
       </w:r>
@@ -11189,7 +11228,6 @@
           <w:b/>
           <w:bCs/>
           <w:noProof/>
-          <w:lang w:val="en-US"/>
         </w:rPr>
         <w:t>Processing</w:t>
       </w:r>
@@ -11197,7 +11235,6 @@
         <w:rPr>
           <w:rFonts w:ascii="Arial" w:hAnsi="Arial" w:cs="Arial"/>
           <w:noProof/>
-          <w:lang w:val="en-US"/>
         </w:rPr>
         <w:t xml:space="preserve">. </w:t>
       </w:r>
@@ -12361,7 +12398,7 @@
           <w:rPr>
             <w:noProof/>
           </w:rPr>
-          <w:t>12</w:t>
+          <w:t>16</w:t>
         </w:r>
         <w:r>
           <w:fldChar w:fldCharType="end"/>
@@ -15663,7 +15700,7 @@
 </file>
 
 <file path=customXml/itemProps1.xml><?xml version="1.0" encoding="utf-8"?>
-<ds:datastoreItem xmlns:ds="http://schemas.openxmlformats.org/officeDocument/2006/customXml" ds:itemID="{2D562A00-9C03-4DD4-992B-5E9366855400}">
+<ds:datastoreItem xmlns:ds="http://schemas.openxmlformats.org/officeDocument/2006/customXml" ds:itemID="{A33B7CD6-C0B1-4250-A244-5DF9C7C01749}">
   <ds:schemaRefs>
     <ds:schemaRef ds:uri="http://schemas.openxmlformats.org/officeDocument/2006/bibliography"/>
   </ds:schemaRefs>

</xml_diff>